<commit_message>
Notes from class on January 16, 2020
</commit_message>
<xml_diff>
--- a/Notes/SOC5670_2020_Spring_Notes_Lectures_v00.docx
+++ b/Notes/SOC5670_2020_Spring_Notes_Lectures_v00.docx
@@ -7,7 +7,20 @@
         <w:spacing w:after="60"/>
       </w:pPr>
       <w:r>
-        <w:t>Classmates</w:t>
+        <w:t>3600 Morrissey Hall Access Code: 1553</w:t>
+      </w:r>
+    </w:p>
+    <w:p>
+      <w:pPr>
+        <w:spacing w:after="60"/>
+      </w:pPr>
+    </w:p>
+    <w:p>
+      <w:pPr>
+        <w:spacing w:after="60"/>
+      </w:pPr>
+      <w:r>
+        <w:t>Course philosophy</w:t>
       </w:r>
     </w:p>
     <w:p>
@@ -15,20 +28,525 @@
         <w:pStyle w:val="ListParagraph"/>
         <w:numPr>
           <w:ilvl w:val="0"/>
-          <w:numId w:val="1"/>
-        </w:numPr>
-        <w:spacing w:after="60"/>
-      </w:pPr>
-      <w:r>
-        <w:t>TBD</w:t>
-      </w:r>
-    </w:p>
-    <w:p>
-      <w:pPr>
-        <w:spacing w:after="60"/>
-      </w:pPr>
+          <w:numId w:val="7"/>
+        </w:numPr>
+        <w:spacing w:after="60"/>
+      </w:pPr>
+      <w:r>
+        <w:t>The result of using the scientific method is NOT absolute truth.</w:t>
+      </w:r>
+    </w:p>
+    <w:p>
+      <w:pPr>
+        <w:pStyle w:val="ListParagraph"/>
+        <w:numPr>
+          <w:ilvl w:val="0"/>
+          <w:numId w:val="7"/>
+        </w:numPr>
+        <w:spacing w:after="60"/>
+      </w:pPr>
+      <w:r>
+        <w:t xml:space="preserve">More interested in your position </w:t>
+      </w:r>
+      <w:r>
+        <w:t xml:space="preserve">and opinion </w:t>
+      </w:r>
+      <w:r>
+        <w:t>rather than just the correct answer.</w:t>
+      </w:r>
+    </w:p>
+    <w:p>
+      <w:pPr>
+        <w:pStyle w:val="ListParagraph"/>
+        <w:numPr>
+          <w:ilvl w:val="0"/>
+          <w:numId w:val="7"/>
+        </w:numPr>
+        <w:spacing w:after="60"/>
+      </w:pPr>
+      <w:r>
+        <w:t>Quality of work is more important that arbitrary due dates.</w:t>
+      </w:r>
+    </w:p>
+    <w:p>
+      <w:pPr>
+        <w:pStyle w:val="ListParagraph"/>
+        <w:numPr>
+          <w:ilvl w:val="0"/>
+          <w:numId w:val="7"/>
+        </w:numPr>
+        <w:spacing w:after="60"/>
+      </w:pPr>
+      <w:r>
+        <w:t>Course synthesizes statistics and demography.</w:t>
+      </w:r>
+    </w:p>
+    <w:p>
+      <w:pPr>
+        <w:spacing w:after="60"/>
+      </w:pPr>
+    </w:p>
+    <w:p>
+      <w:pPr>
+        <w:spacing w:after="60"/>
+      </w:pPr>
+      <w:r>
+        <w:t>Trends</w:t>
+      </w:r>
+    </w:p>
+    <w:p>
+      <w:pPr>
+        <w:pStyle w:val="ListParagraph"/>
+        <w:numPr>
+          <w:ilvl w:val="0"/>
+          <w:numId w:val="8"/>
+        </w:numPr>
+        <w:spacing w:after="60"/>
+      </w:pPr>
+      <w:r>
+        <w:t>A lot of traditional social science assumes that space doesn’t matter.</w:t>
+      </w:r>
+    </w:p>
+    <w:p>
+      <w:pPr>
+        <w:pStyle w:val="ListParagraph"/>
+        <w:numPr>
+          <w:ilvl w:val="0"/>
+          <w:numId w:val="8"/>
+        </w:numPr>
+        <w:spacing w:after="60"/>
+      </w:pPr>
+      <w:r>
+        <w:t>Spatial demography is becoming computational.</w:t>
+      </w:r>
+    </w:p>
+    <w:p>
+      <w:pPr>
+        <w:spacing w:after="60"/>
+      </w:pPr>
+    </w:p>
+    <w:p>
+      <w:pPr>
+        <w:spacing w:after="60"/>
+      </w:pPr>
+      <w:r>
+        <w:t>Spatial demography</w:t>
+      </w:r>
+    </w:p>
+    <w:p>
+      <w:pPr>
+        <w:pStyle w:val="ListParagraph"/>
+        <w:numPr>
+          <w:ilvl w:val="0"/>
+          <w:numId w:val="9"/>
+        </w:numPr>
+        <w:spacing w:after="60"/>
+      </w:pPr>
+      <w:r>
+        <w:t>Creating maps is a prerequisite for developing the spatial model.</w:t>
+      </w:r>
+    </w:p>
+    <w:p>
+      <w:pPr>
+        <w:spacing w:after="60"/>
+      </w:pPr>
+    </w:p>
+    <w:p>
+      <w:pPr>
+        <w:spacing w:after="60"/>
+      </w:pPr>
+      <w:r>
+        <w:t>Statistics</w:t>
+      </w:r>
+      <w:r>
+        <w:t xml:space="preserve"> concepts</w:t>
+      </w:r>
+    </w:p>
+    <w:p>
+      <w:pPr>
+        <w:pStyle w:val="ListParagraph"/>
+        <w:numPr>
+          <w:ilvl w:val="0"/>
+          <w:numId w:val="9"/>
+        </w:numPr>
+        <w:spacing w:after="60"/>
+      </w:pPr>
+      <w:r>
+        <w:t>Goal is to create dependent variables that are interval or ratio whenever possible.</w:t>
+      </w:r>
+    </w:p>
+    <w:p>
+      <w:pPr>
+        <w:pStyle w:val="ListParagraph"/>
+        <w:numPr>
+          <w:ilvl w:val="1"/>
+          <w:numId w:val="9"/>
+        </w:numPr>
+        <w:spacing w:after="60"/>
+      </w:pPr>
+      <w:r>
+        <w:t>Allows use of the most sophisticated spatial statistics (i.e., high statistical power).</w:t>
+      </w:r>
+    </w:p>
+    <w:p>
+      <w:pPr>
+        <w:pStyle w:val="ListParagraph"/>
+        <w:numPr>
+          <w:ilvl w:val="0"/>
+          <w:numId w:val="9"/>
+        </w:numPr>
+        <w:spacing w:after="60"/>
+      </w:pPr>
+      <w:r>
+        <w:t>Distributions</w:t>
+      </w:r>
+    </w:p>
+    <w:p>
+      <w:pPr>
+        <w:pStyle w:val="ListParagraph"/>
+        <w:numPr>
+          <w:ilvl w:val="1"/>
+          <w:numId w:val="9"/>
+        </w:numPr>
+        <w:spacing w:after="60"/>
+      </w:pPr>
+      <w:r>
+        <w:t>Methods are based on normal distribution</w:t>
+      </w:r>
+    </w:p>
+    <w:p>
+      <w:pPr>
+        <w:pStyle w:val="ListParagraph"/>
+        <w:numPr>
+          <w:ilvl w:val="1"/>
+          <w:numId w:val="9"/>
+        </w:numPr>
+        <w:spacing w:after="60"/>
+      </w:pPr>
+      <w:r>
+        <w:t>Real world data is rarely normally distributed</w:t>
+      </w:r>
+    </w:p>
+    <w:p>
+      <w:pPr>
+        <w:pStyle w:val="ListParagraph"/>
+        <w:numPr>
+          <w:ilvl w:val="1"/>
+          <w:numId w:val="9"/>
+        </w:numPr>
+        <w:spacing w:after="60"/>
+      </w:pPr>
+      <w:r>
+        <w:t xml:space="preserve">Income distribution is </w:t>
+      </w:r>
+      <w:r>
+        <w:t xml:space="preserve">an example of </w:t>
+      </w:r>
+      <w:r>
+        <w:t>positively skewed</w:t>
+      </w:r>
+      <w:r>
+        <w:t xml:space="preserve"> data (right skewness)</w:t>
+      </w:r>
+    </w:p>
+    <w:p>
+      <w:pPr>
+        <w:pStyle w:val="ListParagraph"/>
+        <w:numPr>
+          <w:ilvl w:val="1"/>
+          <w:numId w:val="9"/>
+        </w:numPr>
+        <w:spacing w:after="60"/>
+      </w:pPr>
+      <w:r>
+        <w:t>High school education is an example of negatively skewed data (left skewness)</w:t>
+      </w:r>
+    </w:p>
+    <w:p>
+      <w:pPr>
+        <w:pStyle w:val="ListParagraph"/>
+        <w:numPr>
+          <w:ilvl w:val="0"/>
+          <w:numId w:val="9"/>
+        </w:numPr>
+        <w:spacing w:after="60"/>
+      </w:pPr>
+      <w:r>
+        <w:t>Ideal situation</w:t>
+      </w:r>
+    </w:p>
+    <w:p>
+      <w:pPr>
+        <w:pStyle w:val="ListParagraph"/>
+        <w:numPr>
+          <w:ilvl w:val="1"/>
+          <w:numId w:val="9"/>
+        </w:numPr>
+        <w:spacing w:after="60"/>
+      </w:pPr>
+      <w:r>
+        <w:t>Normal distribution</w:t>
+      </w:r>
+    </w:p>
+    <w:p>
+      <w:pPr>
+        <w:pStyle w:val="ListParagraph"/>
+        <w:numPr>
+          <w:ilvl w:val="1"/>
+          <w:numId w:val="9"/>
+        </w:numPr>
+        <w:spacing w:after="60"/>
+      </w:pPr>
+      <w:r>
+        <w:t>Small standard deviation</w:t>
+      </w:r>
+    </w:p>
+    <w:p>
+      <w:pPr>
+        <w:pStyle w:val="ListParagraph"/>
+        <w:numPr>
+          <w:ilvl w:val="1"/>
+          <w:numId w:val="9"/>
+        </w:numPr>
+        <w:spacing w:after="60"/>
+      </w:pPr>
+      <w:r>
+        <w:t>68-95-99 rule</w:t>
+      </w:r>
+    </w:p>
+    <w:p>
+      <w:pPr>
+        <w:pStyle w:val="ListParagraph"/>
+        <w:numPr>
+          <w:ilvl w:val="0"/>
+          <w:numId w:val="9"/>
+        </w:numPr>
+        <w:spacing w:after="60"/>
+      </w:pPr>
+      <w:r>
+        <w:t>Errors</w:t>
+      </w:r>
+    </w:p>
+    <w:p>
+      <w:pPr>
+        <w:pStyle w:val="ListParagraph"/>
+        <w:numPr>
+          <w:ilvl w:val="1"/>
+          <w:numId w:val="9"/>
+        </w:numPr>
+        <w:spacing w:after="60"/>
+      </w:pPr>
+      <w:r>
+        <w:t>Type I error is error of commission</w:t>
+      </w:r>
+    </w:p>
+    <w:p>
+      <w:pPr>
+        <w:pStyle w:val="ListParagraph"/>
+        <w:numPr>
+          <w:ilvl w:val="1"/>
+          <w:numId w:val="9"/>
+        </w:numPr>
+        <w:spacing w:after="60"/>
+      </w:pPr>
+      <w:r>
+        <w:t>Type II error is error of omission</w:t>
+      </w:r>
+    </w:p>
+    <w:p>
+      <w:pPr>
+        <w:pStyle w:val="ListParagraph"/>
+        <w:numPr>
+          <w:ilvl w:val="1"/>
+          <w:numId w:val="9"/>
+        </w:numPr>
+        <w:spacing w:after="60"/>
+      </w:pPr>
+      <w:r>
+        <w:t>Type II error is preferred to Type I error</w:t>
+      </w:r>
+    </w:p>
+    <w:p>
+      <w:pPr>
+        <w:pStyle w:val="ListParagraph"/>
+        <w:numPr>
+          <w:ilvl w:val="1"/>
+          <w:numId w:val="9"/>
+        </w:numPr>
+        <w:spacing w:after="60"/>
+      </w:pPr>
+      <w:r>
+        <w:t>Type I errors lead to retractions of journal articles</w:t>
+      </w:r>
+    </w:p>
+    <w:p>
+      <w:pPr>
+        <w:pStyle w:val="ListParagraph"/>
+        <w:numPr>
+          <w:ilvl w:val="1"/>
+          <w:numId w:val="9"/>
+        </w:numPr>
+        <w:spacing w:after="60"/>
+      </w:pPr>
+      <w:r>
+        <w:t xml:space="preserve">U.S. legal system </w:t>
+      </w:r>
+    </w:p>
+    <w:p>
+      <w:pPr>
+        <w:pStyle w:val="ListParagraph"/>
+        <w:numPr>
+          <w:ilvl w:val="2"/>
+          <w:numId w:val="9"/>
+        </w:numPr>
+        <w:spacing w:after="60"/>
+      </w:pPr>
+      <w:r>
+        <w:t>H</w:t>
+      </w:r>
+      <w:r>
+        <w:rPr>
+          <w:vertAlign w:val="subscript"/>
+        </w:rPr>
+        <w:t>0</w:t>
+      </w:r>
+      <w:r>
+        <w:t>: person is NOT guilty (not the same as innocent)</w:t>
+      </w:r>
+    </w:p>
+    <w:p>
+      <w:pPr>
+        <w:pStyle w:val="ListParagraph"/>
+        <w:numPr>
+          <w:ilvl w:val="3"/>
+          <w:numId w:val="9"/>
+        </w:numPr>
+        <w:spacing w:after="60"/>
+      </w:pPr>
+      <w:r>
+        <w:t>Evidence is insufficient to reject the null hypothesis</w:t>
+      </w:r>
+    </w:p>
+    <w:p>
+      <w:pPr>
+        <w:pStyle w:val="ListParagraph"/>
+        <w:numPr>
+          <w:ilvl w:val="2"/>
+          <w:numId w:val="9"/>
+        </w:numPr>
+        <w:spacing w:after="60"/>
+      </w:pPr>
+      <w:r>
+        <w:t>H</w:t>
+      </w:r>
+      <w:r>
+        <w:rPr>
+          <w:vertAlign w:val="subscript"/>
+        </w:rPr>
+        <w:t>A</w:t>
+      </w:r>
+      <w:r>
+        <w:t>: person is guilty</w:t>
+      </w:r>
+    </w:p>
+    <w:p>
+      <w:pPr>
+        <w:pStyle w:val="ListParagraph"/>
+        <w:numPr>
+          <w:ilvl w:val="0"/>
+          <w:numId w:val="9"/>
+        </w:numPr>
+        <w:spacing w:after="60"/>
+      </w:pPr>
+      <w:r>
+        <w:t>Generally</w:t>
+      </w:r>
+      <w:r>
+        <w:t>,</w:t>
+      </w:r>
+      <w:r>
+        <w:t xml:space="preserve"> cannot achieve a BLUE model. </w:t>
+      </w:r>
+    </w:p>
+    <w:p>
+      <w:pPr>
+        <w:spacing w:after="60"/>
+      </w:pPr>
+    </w:p>
+    <w:p>
+      <w:pPr>
+        <w:spacing w:after="60"/>
+      </w:pPr>
+      <w:r>
+        <w:t>Demography concepts</w:t>
+      </w:r>
+    </w:p>
+    <w:p>
+      <w:pPr>
+        <w:pStyle w:val="ListParagraph"/>
+        <w:numPr>
+          <w:ilvl w:val="0"/>
+          <w:numId w:val="12"/>
+        </w:numPr>
+        <w:spacing w:after="60"/>
+      </w:pPr>
+      <w:r>
+        <w:t>The scientific study of human populations</w:t>
+      </w:r>
       <w:bookmarkStart w:id="0" w:name="_GoBack"/>
       <w:bookmarkEnd w:id="0"/>
+    </w:p>
+    <w:p>
+      <w:pPr>
+        <w:pStyle w:val="ListParagraph"/>
+        <w:numPr>
+          <w:ilvl w:val="0"/>
+          <w:numId w:val="12"/>
+        </w:numPr>
+        <w:spacing w:after="60"/>
+      </w:pPr>
+      <w:r>
+        <w:t>Elements of demography</w:t>
+      </w:r>
+    </w:p>
+    <w:p>
+      <w:pPr>
+        <w:pStyle w:val="ListParagraph"/>
+        <w:numPr>
+          <w:ilvl w:val="1"/>
+          <w:numId w:val="12"/>
+        </w:numPr>
+        <w:spacing w:after="60"/>
+      </w:pPr>
+      <w:r>
+        <w:t>Mathematical knowledge of populations</w:t>
+      </w:r>
+    </w:p>
+    <w:p>
+      <w:pPr>
+        <w:pStyle w:val="ListParagraph"/>
+        <w:numPr>
+          <w:ilvl w:val="1"/>
+          <w:numId w:val="12"/>
+        </w:numPr>
+        <w:spacing w:after="60"/>
+      </w:pPr>
+      <w:r>
+        <w:t>General movement of populations</w:t>
+      </w:r>
+    </w:p>
+    <w:p>
+      <w:pPr>
+        <w:pStyle w:val="ListParagraph"/>
+        <w:numPr>
+          <w:ilvl w:val="1"/>
+          <w:numId w:val="12"/>
+        </w:numPr>
+        <w:spacing w:after="60"/>
+      </w:pPr>
+      <w:r>
+        <w:t>The physical, civil, intellectual, and moral state of populations</w:t>
+      </w:r>
     </w:p>
     <w:sectPr>
       <w:headerReference w:type="default" r:id="rId7"/>
@@ -408,6 +926,345 @@
     </w:lvl>
   </w:abstractNum>
   <w:abstractNum w:abstractNumId="2" w15:restartNumberingAfterBreak="0">
+    <w:nsid w:val="12F15F51"/>
+    <w:multiLevelType w:val="hybridMultilevel"/>
+    <w:tmpl w:val="C73A7802"/>
+    <w:lvl w:ilvl="0" w:tplc="04090001">
+      <w:start w:val="1"/>
+      <w:numFmt w:val="bullet"/>
+      <w:lvlText w:val=""/>
+      <w:lvlJc w:val="left"/>
+      <w:pPr>
+        <w:ind w:left="720" w:hanging="360"/>
+      </w:pPr>
+      <w:rPr>
+        <w:rFonts w:ascii="Symbol" w:hAnsi="Symbol" w:hint="default"/>
+      </w:rPr>
+    </w:lvl>
+    <w:lvl w:ilvl="1" w:tplc="04090003" w:tentative="1">
+      <w:start w:val="1"/>
+      <w:numFmt w:val="bullet"/>
+      <w:lvlText w:val="o"/>
+      <w:lvlJc w:val="left"/>
+      <w:pPr>
+        <w:ind w:left="1440" w:hanging="360"/>
+      </w:pPr>
+      <w:rPr>
+        <w:rFonts w:ascii="Courier New" w:hAnsi="Courier New" w:cs="Courier New" w:hint="default"/>
+      </w:rPr>
+    </w:lvl>
+    <w:lvl w:ilvl="2" w:tplc="04090005" w:tentative="1">
+      <w:start w:val="1"/>
+      <w:numFmt w:val="bullet"/>
+      <w:lvlText w:val=""/>
+      <w:lvlJc w:val="left"/>
+      <w:pPr>
+        <w:ind w:left="2160" w:hanging="360"/>
+      </w:pPr>
+      <w:rPr>
+        <w:rFonts w:ascii="Wingdings" w:hAnsi="Wingdings" w:hint="default"/>
+      </w:rPr>
+    </w:lvl>
+    <w:lvl w:ilvl="3" w:tplc="04090001" w:tentative="1">
+      <w:start w:val="1"/>
+      <w:numFmt w:val="bullet"/>
+      <w:lvlText w:val=""/>
+      <w:lvlJc w:val="left"/>
+      <w:pPr>
+        <w:ind w:left="2880" w:hanging="360"/>
+      </w:pPr>
+      <w:rPr>
+        <w:rFonts w:ascii="Symbol" w:hAnsi="Symbol" w:hint="default"/>
+      </w:rPr>
+    </w:lvl>
+    <w:lvl w:ilvl="4" w:tplc="04090003" w:tentative="1">
+      <w:start w:val="1"/>
+      <w:numFmt w:val="bullet"/>
+      <w:lvlText w:val="o"/>
+      <w:lvlJc w:val="left"/>
+      <w:pPr>
+        <w:ind w:left="3600" w:hanging="360"/>
+      </w:pPr>
+      <w:rPr>
+        <w:rFonts w:ascii="Courier New" w:hAnsi="Courier New" w:cs="Courier New" w:hint="default"/>
+      </w:rPr>
+    </w:lvl>
+    <w:lvl w:ilvl="5" w:tplc="04090005" w:tentative="1">
+      <w:start w:val="1"/>
+      <w:numFmt w:val="bullet"/>
+      <w:lvlText w:val=""/>
+      <w:lvlJc w:val="left"/>
+      <w:pPr>
+        <w:ind w:left="4320" w:hanging="360"/>
+      </w:pPr>
+      <w:rPr>
+        <w:rFonts w:ascii="Wingdings" w:hAnsi="Wingdings" w:hint="default"/>
+      </w:rPr>
+    </w:lvl>
+    <w:lvl w:ilvl="6" w:tplc="04090001" w:tentative="1">
+      <w:start w:val="1"/>
+      <w:numFmt w:val="bullet"/>
+      <w:lvlText w:val=""/>
+      <w:lvlJc w:val="left"/>
+      <w:pPr>
+        <w:ind w:left="5040" w:hanging="360"/>
+      </w:pPr>
+      <w:rPr>
+        <w:rFonts w:ascii="Symbol" w:hAnsi="Symbol" w:hint="default"/>
+      </w:rPr>
+    </w:lvl>
+    <w:lvl w:ilvl="7" w:tplc="04090003" w:tentative="1">
+      <w:start w:val="1"/>
+      <w:numFmt w:val="bullet"/>
+      <w:lvlText w:val="o"/>
+      <w:lvlJc w:val="left"/>
+      <w:pPr>
+        <w:ind w:left="5760" w:hanging="360"/>
+      </w:pPr>
+      <w:rPr>
+        <w:rFonts w:ascii="Courier New" w:hAnsi="Courier New" w:cs="Courier New" w:hint="default"/>
+      </w:rPr>
+    </w:lvl>
+    <w:lvl w:ilvl="8" w:tplc="04090005" w:tentative="1">
+      <w:start w:val="1"/>
+      <w:numFmt w:val="bullet"/>
+      <w:lvlText w:val=""/>
+      <w:lvlJc w:val="left"/>
+      <w:pPr>
+        <w:ind w:left="6480" w:hanging="360"/>
+      </w:pPr>
+      <w:rPr>
+        <w:rFonts w:ascii="Wingdings" w:hAnsi="Wingdings" w:hint="default"/>
+      </w:rPr>
+    </w:lvl>
+  </w:abstractNum>
+  <w:abstractNum w:abstractNumId="3" w15:restartNumberingAfterBreak="0">
+    <w:nsid w:val="22BD5D02"/>
+    <w:multiLevelType w:val="hybridMultilevel"/>
+    <w:tmpl w:val="E1341D1C"/>
+    <w:lvl w:ilvl="0" w:tplc="04090001">
+      <w:start w:val="1"/>
+      <w:numFmt w:val="bullet"/>
+      <w:lvlText w:val=""/>
+      <w:lvlJc w:val="left"/>
+      <w:pPr>
+        <w:ind w:left="720" w:hanging="360"/>
+      </w:pPr>
+      <w:rPr>
+        <w:rFonts w:ascii="Symbol" w:hAnsi="Symbol" w:hint="default"/>
+      </w:rPr>
+    </w:lvl>
+    <w:lvl w:ilvl="1" w:tplc="04090003">
+      <w:start w:val="1"/>
+      <w:numFmt w:val="bullet"/>
+      <w:lvlText w:val="o"/>
+      <w:lvlJc w:val="left"/>
+      <w:pPr>
+        <w:ind w:left="1440" w:hanging="360"/>
+      </w:pPr>
+      <w:rPr>
+        <w:rFonts w:ascii="Courier New" w:hAnsi="Courier New" w:cs="Courier New" w:hint="default"/>
+      </w:rPr>
+    </w:lvl>
+    <w:lvl w:ilvl="2" w:tplc="04090005" w:tentative="1">
+      <w:start w:val="1"/>
+      <w:numFmt w:val="bullet"/>
+      <w:lvlText w:val=""/>
+      <w:lvlJc w:val="left"/>
+      <w:pPr>
+        <w:ind w:left="2160" w:hanging="360"/>
+      </w:pPr>
+      <w:rPr>
+        <w:rFonts w:ascii="Wingdings" w:hAnsi="Wingdings" w:hint="default"/>
+      </w:rPr>
+    </w:lvl>
+    <w:lvl w:ilvl="3" w:tplc="04090001" w:tentative="1">
+      <w:start w:val="1"/>
+      <w:numFmt w:val="bullet"/>
+      <w:lvlText w:val=""/>
+      <w:lvlJc w:val="left"/>
+      <w:pPr>
+        <w:ind w:left="2880" w:hanging="360"/>
+      </w:pPr>
+      <w:rPr>
+        <w:rFonts w:ascii="Symbol" w:hAnsi="Symbol" w:hint="default"/>
+      </w:rPr>
+    </w:lvl>
+    <w:lvl w:ilvl="4" w:tplc="04090003" w:tentative="1">
+      <w:start w:val="1"/>
+      <w:numFmt w:val="bullet"/>
+      <w:lvlText w:val="o"/>
+      <w:lvlJc w:val="left"/>
+      <w:pPr>
+        <w:ind w:left="3600" w:hanging="360"/>
+      </w:pPr>
+      <w:rPr>
+        <w:rFonts w:ascii="Courier New" w:hAnsi="Courier New" w:cs="Courier New" w:hint="default"/>
+      </w:rPr>
+    </w:lvl>
+    <w:lvl w:ilvl="5" w:tplc="04090005" w:tentative="1">
+      <w:start w:val="1"/>
+      <w:numFmt w:val="bullet"/>
+      <w:lvlText w:val=""/>
+      <w:lvlJc w:val="left"/>
+      <w:pPr>
+        <w:ind w:left="4320" w:hanging="360"/>
+      </w:pPr>
+      <w:rPr>
+        <w:rFonts w:ascii="Wingdings" w:hAnsi="Wingdings" w:hint="default"/>
+      </w:rPr>
+    </w:lvl>
+    <w:lvl w:ilvl="6" w:tplc="04090001" w:tentative="1">
+      <w:start w:val="1"/>
+      <w:numFmt w:val="bullet"/>
+      <w:lvlText w:val=""/>
+      <w:lvlJc w:val="left"/>
+      <w:pPr>
+        <w:ind w:left="5040" w:hanging="360"/>
+      </w:pPr>
+      <w:rPr>
+        <w:rFonts w:ascii="Symbol" w:hAnsi="Symbol" w:hint="default"/>
+      </w:rPr>
+    </w:lvl>
+    <w:lvl w:ilvl="7" w:tplc="04090003" w:tentative="1">
+      <w:start w:val="1"/>
+      <w:numFmt w:val="bullet"/>
+      <w:lvlText w:val="o"/>
+      <w:lvlJc w:val="left"/>
+      <w:pPr>
+        <w:ind w:left="5760" w:hanging="360"/>
+      </w:pPr>
+      <w:rPr>
+        <w:rFonts w:ascii="Courier New" w:hAnsi="Courier New" w:cs="Courier New" w:hint="default"/>
+      </w:rPr>
+    </w:lvl>
+    <w:lvl w:ilvl="8" w:tplc="04090005" w:tentative="1">
+      <w:start w:val="1"/>
+      <w:numFmt w:val="bullet"/>
+      <w:lvlText w:val=""/>
+      <w:lvlJc w:val="left"/>
+      <w:pPr>
+        <w:ind w:left="6480" w:hanging="360"/>
+      </w:pPr>
+      <w:rPr>
+        <w:rFonts w:ascii="Wingdings" w:hAnsi="Wingdings" w:hint="default"/>
+      </w:rPr>
+    </w:lvl>
+  </w:abstractNum>
+  <w:abstractNum w:abstractNumId="4" w15:restartNumberingAfterBreak="0">
+    <w:nsid w:val="305E4755"/>
+    <w:multiLevelType w:val="hybridMultilevel"/>
+    <w:tmpl w:val="717C3EF6"/>
+    <w:lvl w:ilvl="0" w:tplc="04090001">
+      <w:start w:val="1"/>
+      <w:numFmt w:val="bullet"/>
+      <w:lvlText w:val=""/>
+      <w:lvlJc w:val="left"/>
+      <w:pPr>
+        <w:ind w:left="1080" w:hanging="360"/>
+      </w:pPr>
+      <w:rPr>
+        <w:rFonts w:ascii="Symbol" w:hAnsi="Symbol" w:hint="default"/>
+      </w:rPr>
+    </w:lvl>
+    <w:lvl w:ilvl="1" w:tplc="04090003">
+      <w:start w:val="1"/>
+      <w:numFmt w:val="bullet"/>
+      <w:lvlText w:val="o"/>
+      <w:lvlJc w:val="left"/>
+      <w:pPr>
+        <w:ind w:left="1800" w:hanging="360"/>
+      </w:pPr>
+      <w:rPr>
+        <w:rFonts w:ascii="Courier New" w:hAnsi="Courier New" w:cs="Courier New" w:hint="default"/>
+      </w:rPr>
+    </w:lvl>
+    <w:lvl w:ilvl="2" w:tplc="04090005" w:tentative="1">
+      <w:start w:val="1"/>
+      <w:numFmt w:val="bullet"/>
+      <w:lvlText w:val=""/>
+      <w:lvlJc w:val="left"/>
+      <w:pPr>
+        <w:ind w:left="2520" w:hanging="360"/>
+      </w:pPr>
+      <w:rPr>
+        <w:rFonts w:ascii="Wingdings" w:hAnsi="Wingdings" w:hint="default"/>
+      </w:rPr>
+    </w:lvl>
+    <w:lvl w:ilvl="3" w:tplc="04090001" w:tentative="1">
+      <w:start w:val="1"/>
+      <w:numFmt w:val="bullet"/>
+      <w:lvlText w:val=""/>
+      <w:lvlJc w:val="left"/>
+      <w:pPr>
+        <w:ind w:left="3240" w:hanging="360"/>
+      </w:pPr>
+      <w:rPr>
+        <w:rFonts w:ascii="Symbol" w:hAnsi="Symbol" w:hint="default"/>
+      </w:rPr>
+    </w:lvl>
+    <w:lvl w:ilvl="4" w:tplc="04090003" w:tentative="1">
+      <w:start w:val="1"/>
+      <w:numFmt w:val="bullet"/>
+      <w:lvlText w:val="o"/>
+      <w:lvlJc w:val="left"/>
+      <w:pPr>
+        <w:ind w:left="3960" w:hanging="360"/>
+      </w:pPr>
+      <w:rPr>
+        <w:rFonts w:ascii="Courier New" w:hAnsi="Courier New" w:cs="Courier New" w:hint="default"/>
+      </w:rPr>
+    </w:lvl>
+    <w:lvl w:ilvl="5" w:tplc="04090005" w:tentative="1">
+      <w:start w:val="1"/>
+      <w:numFmt w:val="bullet"/>
+      <w:lvlText w:val=""/>
+      <w:lvlJc w:val="left"/>
+      <w:pPr>
+        <w:ind w:left="4680" w:hanging="360"/>
+      </w:pPr>
+      <w:rPr>
+        <w:rFonts w:ascii="Wingdings" w:hAnsi="Wingdings" w:hint="default"/>
+      </w:rPr>
+    </w:lvl>
+    <w:lvl w:ilvl="6" w:tplc="04090001" w:tentative="1">
+      <w:start w:val="1"/>
+      <w:numFmt w:val="bullet"/>
+      <w:lvlText w:val=""/>
+      <w:lvlJc w:val="left"/>
+      <w:pPr>
+        <w:ind w:left="5400" w:hanging="360"/>
+      </w:pPr>
+      <w:rPr>
+        <w:rFonts w:ascii="Symbol" w:hAnsi="Symbol" w:hint="default"/>
+      </w:rPr>
+    </w:lvl>
+    <w:lvl w:ilvl="7" w:tplc="04090003" w:tentative="1">
+      <w:start w:val="1"/>
+      <w:numFmt w:val="bullet"/>
+      <w:lvlText w:val="o"/>
+      <w:lvlJc w:val="left"/>
+      <w:pPr>
+        <w:ind w:left="6120" w:hanging="360"/>
+      </w:pPr>
+      <w:rPr>
+        <w:rFonts w:ascii="Courier New" w:hAnsi="Courier New" w:cs="Courier New" w:hint="default"/>
+      </w:rPr>
+    </w:lvl>
+    <w:lvl w:ilvl="8" w:tplc="04090005" w:tentative="1">
+      <w:start w:val="1"/>
+      <w:numFmt w:val="bullet"/>
+      <w:lvlText w:val=""/>
+      <w:lvlJc w:val="left"/>
+      <w:pPr>
+        <w:ind w:left="6840" w:hanging="360"/>
+      </w:pPr>
+      <w:rPr>
+        <w:rFonts w:ascii="Wingdings" w:hAnsi="Wingdings" w:hint="default"/>
+      </w:rPr>
+    </w:lvl>
+  </w:abstractNum>
+  <w:abstractNum w:abstractNumId="5" w15:restartNumberingAfterBreak="0">
     <w:nsid w:val="31BF1B44"/>
     <w:multiLevelType w:val="hybridMultilevel"/>
     <w:tmpl w:val="4FACDF4C"/>
@@ -520,7 +1377,233 @@
       </w:rPr>
     </w:lvl>
   </w:abstractNum>
-  <w:abstractNum w:abstractNumId="3" w15:restartNumberingAfterBreak="0">
+  <w:abstractNum w:abstractNumId="6" w15:restartNumberingAfterBreak="0">
+    <w:nsid w:val="43F12FD3"/>
+    <w:multiLevelType w:val="hybridMultilevel"/>
+    <w:tmpl w:val="DD722232"/>
+    <w:lvl w:ilvl="0" w:tplc="04090001">
+      <w:start w:val="1"/>
+      <w:numFmt w:val="bullet"/>
+      <w:lvlText w:val=""/>
+      <w:lvlJc w:val="left"/>
+      <w:pPr>
+        <w:ind w:left="720" w:hanging="360"/>
+      </w:pPr>
+      <w:rPr>
+        <w:rFonts w:ascii="Symbol" w:hAnsi="Symbol" w:hint="default"/>
+      </w:rPr>
+    </w:lvl>
+    <w:lvl w:ilvl="1" w:tplc="04090003" w:tentative="1">
+      <w:start w:val="1"/>
+      <w:numFmt w:val="bullet"/>
+      <w:lvlText w:val="o"/>
+      <w:lvlJc w:val="left"/>
+      <w:pPr>
+        <w:ind w:left="1440" w:hanging="360"/>
+      </w:pPr>
+      <w:rPr>
+        <w:rFonts w:ascii="Courier New" w:hAnsi="Courier New" w:cs="Courier New" w:hint="default"/>
+      </w:rPr>
+    </w:lvl>
+    <w:lvl w:ilvl="2" w:tplc="04090005" w:tentative="1">
+      <w:start w:val="1"/>
+      <w:numFmt w:val="bullet"/>
+      <w:lvlText w:val=""/>
+      <w:lvlJc w:val="left"/>
+      <w:pPr>
+        <w:ind w:left="2160" w:hanging="360"/>
+      </w:pPr>
+      <w:rPr>
+        <w:rFonts w:ascii="Wingdings" w:hAnsi="Wingdings" w:hint="default"/>
+      </w:rPr>
+    </w:lvl>
+    <w:lvl w:ilvl="3" w:tplc="04090001" w:tentative="1">
+      <w:start w:val="1"/>
+      <w:numFmt w:val="bullet"/>
+      <w:lvlText w:val=""/>
+      <w:lvlJc w:val="left"/>
+      <w:pPr>
+        <w:ind w:left="2880" w:hanging="360"/>
+      </w:pPr>
+      <w:rPr>
+        <w:rFonts w:ascii="Symbol" w:hAnsi="Symbol" w:hint="default"/>
+      </w:rPr>
+    </w:lvl>
+    <w:lvl w:ilvl="4" w:tplc="04090003" w:tentative="1">
+      <w:start w:val="1"/>
+      <w:numFmt w:val="bullet"/>
+      <w:lvlText w:val="o"/>
+      <w:lvlJc w:val="left"/>
+      <w:pPr>
+        <w:ind w:left="3600" w:hanging="360"/>
+      </w:pPr>
+      <w:rPr>
+        <w:rFonts w:ascii="Courier New" w:hAnsi="Courier New" w:cs="Courier New" w:hint="default"/>
+      </w:rPr>
+    </w:lvl>
+    <w:lvl w:ilvl="5" w:tplc="04090005" w:tentative="1">
+      <w:start w:val="1"/>
+      <w:numFmt w:val="bullet"/>
+      <w:lvlText w:val=""/>
+      <w:lvlJc w:val="left"/>
+      <w:pPr>
+        <w:ind w:left="4320" w:hanging="360"/>
+      </w:pPr>
+      <w:rPr>
+        <w:rFonts w:ascii="Wingdings" w:hAnsi="Wingdings" w:hint="default"/>
+      </w:rPr>
+    </w:lvl>
+    <w:lvl w:ilvl="6" w:tplc="04090001" w:tentative="1">
+      <w:start w:val="1"/>
+      <w:numFmt w:val="bullet"/>
+      <w:lvlText w:val=""/>
+      <w:lvlJc w:val="left"/>
+      <w:pPr>
+        <w:ind w:left="5040" w:hanging="360"/>
+      </w:pPr>
+      <w:rPr>
+        <w:rFonts w:ascii="Symbol" w:hAnsi="Symbol" w:hint="default"/>
+      </w:rPr>
+    </w:lvl>
+    <w:lvl w:ilvl="7" w:tplc="04090003" w:tentative="1">
+      <w:start w:val="1"/>
+      <w:numFmt w:val="bullet"/>
+      <w:lvlText w:val="o"/>
+      <w:lvlJc w:val="left"/>
+      <w:pPr>
+        <w:ind w:left="5760" w:hanging="360"/>
+      </w:pPr>
+      <w:rPr>
+        <w:rFonts w:ascii="Courier New" w:hAnsi="Courier New" w:cs="Courier New" w:hint="default"/>
+      </w:rPr>
+    </w:lvl>
+    <w:lvl w:ilvl="8" w:tplc="04090005" w:tentative="1">
+      <w:start w:val="1"/>
+      <w:numFmt w:val="bullet"/>
+      <w:lvlText w:val=""/>
+      <w:lvlJc w:val="left"/>
+      <w:pPr>
+        <w:ind w:left="6480" w:hanging="360"/>
+      </w:pPr>
+      <w:rPr>
+        <w:rFonts w:ascii="Wingdings" w:hAnsi="Wingdings" w:hint="default"/>
+      </w:rPr>
+    </w:lvl>
+  </w:abstractNum>
+  <w:abstractNum w:abstractNumId="7" w15:restartNumberingAfterBreak="0">
+    <w:nsid w:val="449D76DB"/>
+    <w:multiLevelType w:val="hybridMultilevel"/>
+    <w:tmpl w:val="D8C2212C"/>
+    <w:lvl w:ilvl="0" w:tplc="04090001">
+      <w:start w:val="1"/>
+      <w:numFmt w:val="bullet"/>
+      <w:lvlText w:val=""/>
+      <w:lvlJc w:val="left"/>
+      <w:pPr>
+        <w:ind w:left="720" w:hanging="360"/>
+      </w:pPr>
+      <w:rPr>
+        <w:rFonts w:ascii="Symbol" w:hAnsi="Symbol" w:hint="default"/>
+      </w:rPr>
+    </w:lvl>
+    <w:lvl w:ilvl="1" w:tplc="04090003">
+      <w:start w:val="1"/>
+      <w:numFmt w:val="bullet"/>
+      <w:lvlText w:val="o"/>
+      <w:lvlJc w:val="left"/>
+      <w:pPr>
+        <w:ind w:left="1440" w:hanging="360"/>
+      </w:pPr>
+      <w:rPr>
+        <w:rFonts w:ascii="Courier New" w:hAnsi="Courier New" w:cs="Courier New" w:hint="default"/>
+      </w:rPr>
+    </w:lvl>
+    <w:lvl w:ilvl="2" w:tplc="04090005">
+      <w:start w:val="1"/>
+      <w:numFmt w:val="bullet"/>
+      <w:lvlText w:val=""/>
+      <w:lvlJc w:val="left"/>
+      <w:pPr>
+        <w:ind w:left="2160" w:hanging="360"/>
+      </w:pPr>
+      <w:rPr>
+        <w:rFonts w:ascii="Wingdings" w:hAnsi="Wingdings" w:hint="default"/>
+      </w:rPr>
+    </w:lvl>
+    <w:lvl w:ilvl="3" w:tplc="04090001">
+      <w:start w:val="1"/>
+      <w:numFmt w:val="bullet"/>
+      <w:lvlText w:val=""/>
+      <w:lvlJc w:val="left"/>
+      <w:pPr>
+        <w:ind w:left="2880" w:hanging="360"/>
+      </w:pPr>
+      <w:rPr>
+        <w:rFonts w:ascii="Symbol" w:hAnsi="Symbol" w:hint="default"/>
+      </w:rPr>
+    </w:lvl>
+    <w:lvl w:ilvl="4" w:tplc="04090003" w:tentative="1">
+      <w:start w:val="1"/>
+      <w:numFmt w:val="bullet"/>
+      <w:lvlText w:val="o"/>
+      <w:lvlJc w:val="left"/>
+      <w:pPr>
+        <w:ind w:left="3600" w:hanging="360"/>
+      </w:pPr>
+      <w:rPr>
+        <w:rFonts w:ascii="Courier New" w:hAnsi="Courier New" w:cs="Courier New" w:hint="default"/>
+      </w:rPr>
+    </w:lvl>
+    <w:lvl w:ilvl="5" w:tplc="04090005" w:tentative="1">
+      <w:start w:val="1"/>
+      <w:numFmt w:val="bullet"/>
+      <w:lvlText w:val=""/>
+      <w:lvlJc w:val="left"/>
+      <w:pPr>
+        <w:ind w:left="4320" w:hanging="360"/>
+      </w:pPr>
+      <w:rPr>
+        <w:rFonts w:ascii="Wingdings" w:hAnsi="Wingdings" w:hint="default"/>
+      </w:rPr>
+    </w:lvl>
+    <w:lvl w:ilvl="6" w:tplc="04090001" w:tentative="1">
+      <w:start w:val="1"/>
+      <w:numFmt w:val="bullet"/>
+      <w:lvlText w:val=""/>
+      <w:lvlJc w:val="left"/>
+      <w:pPr>
+        <w:ind w:left="5040" w:hanging="360"/>
+      </w:pPr>
+      <w:rPr>
+        <w:rFonts w:ascii="Symbol" w:hAnsi="Symbol" w:hint="default"/>
+      </w:rPr>
+    </w:lvl>
+    <w:lvl w:ilvl="7" w:tplc="04090003" w:tentative="1">
+      <w:start w:val="1"/>
+      <w:numFmt w:val="bullet"/>
+      <w:lvlText w:val="o"/>
+      <w:lvlJc w:val="left"/>
+      <w:pPr>
+        <w:ind w:left="5760" w:hanging="360"/>
+      </w:pPr>
+      <w:rPr>
+        <w:rFonts w:ascii="Courier New" w:hAnsi="Courier New" w:cs="Courier New" w:hint="default"/>
+      </w:rPr>
+    </w:lvl>
+    <w:lvl w:ilvl="8" w:tplc="04090005" w:tentative="1">
+      <w:start w:val="1"/>
+      <w:numFmt w:val="bullet"/>
+      <w:lvlText w:val=""/>
+      <w:lvlJc w:val="left"/>
+      <w:pPr>
+        <w:ind w:left="6480" w:hanging="360"/>
+      </w:pPr>
+      <w:rPr>
+        <w:rFonts w:ascii="Wingdings" w:hAnsi="Wingdings" w:hint="default"/>
+      </w:rPr>
+    </w:lvl>
+  </w:abstractNum>
+  <w:abstractNum w:abstractNumId="8" w15:restartNumberingAfterBreak="0">
     <w:nsid w:val="4DD23547"/>
     <w:multiLevelType w:val="hybridMultilevel"/>
     <w:tmpl w:val="504E1C4A"/>
@@ -633,7 +1716,120 @@
       </w:rPr>
     </w:lvl>
   </w:abstractNum>
-  <w:abstractNum w:abstractNumId="4" w15:restartNumberingAfterBreak="0">
+  <w:abstractNum w:abstractNumId="9" w15:restartNumberingAfterBreak="0">
+    <w:nsid w:val="56AD70C4"/>
+    <w:multiLevelType w:val="hybridMultilevel"/>
+    <w:tmpl w:val="DF0C55EA"/>
+    <w:lvl w:ilvl="0" w:tplc="04090001">
+      <w:start w:val="1"/>
+      <w:numFmt w:val="bullet"/>
+      <w:lvlText w:val=""/>
+      <w:lvlJc w:val="left"/>
+      <w:pPr>
+        <w:ind w:left="720" w:hanging="360"/>
+      </w:pPr>
+      <w:rPr>
+        <w:rFonts w:ascii="Symbol" w:hAnsi="Symbol" w:hint="default"/>
+      </w:rPr>
+    </w:lvl>
+    <w:lvl w:ilvl="1" w:tplc="04090003" w:tentative="1">
+      <w:start w:val="1"/>
+      <w:numFmt w:val="bullet"/>
+      <w:lvlText w:val="o"/>
+      <w:lvlJc w:val="left"/>
+      <w:pPr>
+        <w:ind w:left="1440" w:hanging="360"/>
+      </w:pPr>
+      <w:rPr>
+        <w:rFonts w:ascii="Courier New" w:hAnsi="Courier New" w:cs="Courier New" w:hint="default"/>
+      </w:rPr>
+    </w:lvl>
+    <w:lvl w:ilvl="2" w:tplc="04090005" w:tentative="1">
+      <w:start w:val="1"/>
+      <w:numFmt w:val="bullet"/>
+      <w:lvlText w:val=""/>
+      <w:lvlJc w:val="left"/>
+      <w:pPr>
+        <w:ind w:left="2160" w:hanging="360"/>
+      </w:pPr>
+      <w:rPr>
+        <w:rFonts w:ascii="Wingdings" w:hAnsi="Wingdings" w:hint="default"/>
+      </w:rPr>
+    </w:lvl>
+    <w:lvl w:ilvl="3" w:tplc="04090001" w:tentative="1">
+      <w:start w:val="1"/>
+      <w:numFmt w:val="bullet"/>
+      <w:lvlText w:val=""/>
+      <w:lvlJc w:val="left"/>
+      <w:pPr>
+        <w:ind w:left="2880" w:hanging="360"/>
+      </w:pPr>
+      <w:rPr>
+        <w:rFonts w:ascii="Symbol" w:hAnsi="Symbol" w:hint="default"/>
+      </w:rPr>
+    </w:lvl>
+    <w:lvl w:ilvl="4" w:tplc="04090003" w:tentative="1">
+      <w:start w:val="1"/>
+      <w:numFmt w:val="bullet"/>
+      <w:lvlText w:val="o"/>
+      <w:lvlJc w:val="left"/>
+      <w:pPr>
+        <w:ind w:left="3600" w:hanging="360"/>
+      </w:pPr>
+      <w:rPr>
+        <w:rFonts w:ascii="Courier New" w:hAnsi="Courier New" w:cs="Courier New" w:hint="default"/>
+      </w:rPr>
+    </w:lvl>
+    <w:lvl w:ilvl="5" w:tplc="04090005" w:tentative="1">
+      <w:start w:val="1"/>
+      <w:numFmt w:val="bullet"/>
+      <w:lvlText w:val=""/>
+      <w:lvlJc w:val="left"/>
+      <w:pPr>
+        <w:ind w:left="4320" w:hanging="360"/>
+      </w:pPr>
+      <w:rPr>
+        <w:rFonts w:ascii="Wingdings" w:hAnsi="Wingdings" w:hint="default"/>
+      </w:rPr>
+    </w:lvl>
+    <w:lvl w:ilvl="6" w:tplc="04090001" w:tentative="1">
+      <w:start w:val="1"/>
+      <w:numFmt w:val="bullet"/>
+      <w:lvlText w:val=""/>
+      <w:lvlJc w:val="left"/>
+      <w:pPr>
+        <w:ind w:left="5040" w:hanging="360"/>
+      </w:pPr>
+      <w:rPr>
+        <w:rFonts w:ascii="Symbol" w:hAnsi="Symbol" w:hint="default"/>
+      </w:rPr>
+    </w:lvl>
+    <w:lvl w:ilvl="7" w:tplc="04090003" w:tentative="1">
+      <w:start w:val="1"/>
+      <w:numFmt w:val="bullet"/>
+      <w:lvlText w:val="o"/>
+      <w:lvlJc w:val="left"/>
+      <w:pPr>
+        <w:ind w:left="5760" w:hanging="360"/>
+      </w:pPr>
+      <w:rPr>
+        <w:rFonts w:ascii="Courier New" w:hAnsi="Courier New" w:cs="Courier New" w:hint="default"/>
+      </w:rPr>
+    </w:lvl>
+    <w:lvl w:ilvl="8" w:tplc="04090005" w:tentative="1">
+      <w:start w:val="1"/>
+      <w:numFmt w:val="bullet"/>
+      <w:lvlText w:val=""/>
+      <w:lvlJc w:val="left"/>
+      <w:pPr>
+        <w:ind w:left="6480" w:hanging="360"/>
+      </w:pPr>
+      <w:rPr>
+        <w:rFonts w:ascii="Wingdings" w:hAnsi="Wingdings" w:hint="default"/>
+      </w:rPr>
+    </w:lvl>
+  </w:abstractNum>
+  <w:abstractNum w:abstractNumId="10" w15:restartNumberingAfterBreak="0">
     <w:nsid w:val="5B2850D5"/>
     <w:multiLevelType w:val="hybridMultilevel"/>
     <w:tmpl w:val="9E662F3C"/>
@@ -746,7 +1942,7 @@
       </w:rPr>
     </w:lvl>
   </w:abstractNum>
-  <w:abstractNum w:abstractNumId="5" w15:restartNumberingAfterBreak="0">
+  <w:abstractNum w:abstractNumId="11" w15:restartNumberingAfterBreak="0">
     <w:nsid w:val="61967FA3"/>
     <w:multiLevelType w:val="hybridMultilevel"/>
     <w:tmpl w:val="D2605ACC"/>
@@ -860,22 +2056,40 @@
     </w:lvl>
   </w:abstractNum>
   <w:num w:numId="1">
-    <w:abstractNumId w:val="2"/>
+    <w:abstractNumId w:val="5"/>
   </w:num>
   <w:num w:numId="2">
     <w:abstractNumId w:val="0"/>
   </w:num>
   <w:num w:numId="3">
-    <w:abstractNumId w:val="3"/>
+    <w:abstractNumId w:val="8"/>
   </w:num>
   <w:num w:numId="4">
-    <w:abstractNumId w:val="4"/>
+    <w:abstractNumId w:val="10"/>
   </w:num>
   <w:num w:numId="5">
-    <w:abstractNumId w:val="5"/>
+    <w:abstractNumId w:val="11"/>
   </w:num>
   <w:num w:numId="6">
     <w:abstractNumId w:val="1"/>
+  </w:num>
+  <w:num w:numId="7">
+    <w:abstractNumId w:val="2"/>
+  </w:num>
+  <w:num w:numId="8">
+    <w:abstractNumId w:val="9"/>
+  </w:num>
+  <w:num w:numId="9">
+    <w:abstractNumId w:val="7"/>
+  </w:num>
+  <w:num w:numId="10">
+    <w:abstractNumId w:val="6"/>
+  </w:num>
+  <w:num w:numId="11">
+    <w:abstractNumId w:val="4"/>
+  </w:num>
+  <w:num w:numId="12">
+    <w:abstractNumId w:val="3"/>
   </w:num>
 </w:numbering>
 </file>

</xml_diff>

<commit_message>
Notes for class on Jan. 23, 2020 and lab01
</commit_message>
<xml_diff>
--- a/Notes/SOC5670_2020_Spring_Notes_Lectures_v00.docx
+++ b/Notes/SOC5670_2020_Spring_Notes_Lectures_v00.docx
@@ -493,20 +493,1311 @@
       <w:r>
         <w:t>The scientific study of human populations</w:t>
       </w:r>
+    </w:p>
+    <w:p>
+      <w:pPr>
+        <w:pStyle w:val="ListParagraph"/>
+        <w:numPr>
+          <w:ilvl w:val="0"/>
+          <w:numId w:val="12"/>
+        </w:numPr>
+        <w:spacing w:after="60"/>
+      </w:pPr>
+      <w:r>
+        <w:t>Elements of demography</w:t>
+      </w:r>
+    </w:p>
+    <w:p>
+      <w:pPr>
+        <w:pStyle w:val="ListParagraph"/>
+        <w:numPr>
+          <w:ilvl w:val="1"/>
+          <w:numId w:val="12"/>
+        </w:numPr>
+        <w:spacing w:after="60"/>
+      </w:pPr>
+      <w:r>
+        <w:t>Mathematical knowledge of populations</w:t>
+      </w:r>
+    </w:p>
+    <w:p>
+      <w:pPr>
+        <w:pStyle w:val="ListParagraph"/>
+        <w:numPr>
+          <w:ilvl w:val="1"/>
+          <w:numId w:val="12"/>
+        </w:numPr>
+        <w:spacing w:after="60"/>
+      </w:pPr>
+      <w:r>
+        <w:t>General movement of populations</w:t>
+      </w:r>
+    </w:p>
+    <w:p>
+      <w:pPr>
+        <w:pStyle w:val="ListParagraph"/>
+        <w:numPr>
+          <w:ilvl w:val="1"/>
+          <w:numId w:val="12"/>
+        </w:numPr>
+        <w:spacing w:after="60"/>
+      </w:pPr>
+      <w:r>
+        <w:t>The physical, civil, intellectual, and moral state of populations</w:t>
+      </w:r>
+    </w:p>
+    <w:p>
+      <w:pPr>
+        <w:spacing w:after="60"/>
+        <w:sectPr>
+          <w:headerReference w:type="default" r:id="rId7"/>
+          <w:pgSz w:w="12240" w:h="15840"/>
+          <w:pgMar w:top="1440" w:right="1440" w:bottom="1440" w:left="1440" w:header="720" w:footer="720" w:gutter="0"/>
+          <w:pgNumType w:start="1"/>
+          <w:cols w:space="720"/>
+          <w:docGrid w:linePitch="360"/>
+        </w:sectPr>
+      </w:pPr>
+    </w:p>
+    <w:p>
+      <w:pPr>
+        <w:spacing w:after="60"/>
+      </w:pPr>
+      <w:r>
+        <w:lastRenderedPageBreak/>
+        <w:t>The Importance of Space</w:t>
+      </w:r>
+    </w:p>
+    <w:p>
+      <w:pPr>
+        <w:pStyle w:val="ListParagraph"/>
+        <w:numPr>
+          <w:ilvl w:val="0"/>
+          <w:numId w:val="13"/>
+        </w:numPr>
+        <w:spacing w:after="60"/>
+      </w:pPr>
+      <w:r>
+        <w:t>Y indicates dependent variable</w:t>
+      </w:r>
+    </w:p>
+    <w:p>
+      <w:pPr>
+        <w:pStyle w:val="ListParagraph"/>
+        <w:numPr>
+          <w:ilvl w:val="0"/>
+          <w:numId w:val="13"/>
+        </w:numPr>
+        <w:spacing w:after="60"/>
+      </w:pPr>
+      <w:r>
+        <w:t>X indicates independent variable</w:t>
+      </w:r>
+    </w:p>
+    <w:p>
+      <w:pPr>
+        <w:pStyle w:val="ListParagraph"/>
+        <w:numPr>
+          <w:ilvl w:val="0"/>
+          <w:numId w:val="13"/>
+        </w:numPr>
+        <w:spacing w:after="60"/>
+      </w:pPr>
+      <w:r>
+        <w:t>The goal is integrating space as part of the model</w:t>
+      </w:r>
+    </w:p>
+    <w:p>
+      <w:pPr>
+        <w:pStyle w:val="ListParagraph"/>
+        <w:numPr>
+          <w:ilvl w:val="0"/>
+          <w:numId w:val="13"/>
+        </w:numPr>
+        <w:spacing w:after="60"/>
+      </w:pPr>
+      <w:r>
+        <w:t>More interdisciplinary research</w:t>
+      </w:r>
+    </w:p>
+    <w:p>
+      <w:pPr>
+        <w:pStyle w:val="ListParagraph"/>
+        <w:numPr>
+          <w:ilvl w:val="0"/>
+          <w:numId w:val="13"/>
+        </w:numPr>
+        <w:spacing w:after="60"/>
+      </w:pPr>
+      <w:r>
+        <w:t>Many disciplines are afraid of integration of social sciences</w:t>
+      </w:r>
+    </w:p>
+    <w:p>
+      <w:pPr>
+        <w:spacing w:after="60"/>
+      </w:pPr>
+    </w:p>
+    <w:p>
+      <w:pPr>
+        <w:spacing w:after="60"/>
+      </w:pPr>
+      <w:r>
+        <w:t xml:space="preserve">Software and </w:t>
+      </w:r>
+      <w:r>
+        <w:t>Infrastructure</w:t>
+      </w:r>
+    </w:p>
+    <w:p>
+      <w:pPr>
+        <w:pStyle w:val="ListParagraph"/>
+        <w:numPr>
+          <w:ilvl w:val="0"/>
+          <w:numId w:val="13"/>
+        </w:numPr>
+        <w:spacing w:after="60"/>
+      </w:pPr>
+      <w:r>
+        <w:t xml:space="preserve">ArcMap will be going away; </w:t>
+      </w:r>
+      <w:r>
+        <w:t xml:space="preserve">will be </w:t>
+      </w:r>
+      <w:r>
+        <w:t xml:space="preserve">replaced by </w:t>
+      </w:r>
+      <w:proofErr w:type="spellStart"/>
+      <w:r>
+        <w:t>ArcPro</w:t>
+      </w:r>
+      <w:proofErr w:type="spellEnd"/>
+      <w:r>
+        <w:t xml:space="preserve"> and ArcGIS online</w:t>
+      </w:r>
+    </w:p>
+    <w:p>
+      <w:pPr>
+        <w:pStyle w:val="ListParagraph"/>
+        <w:numPr>
+          <w:ilvl w:val="0"/>
+          <w:numId w:val="13"/>
+        </w:numPr>
+        <w:spacing w:after="60"/>
+      </w:pPr>
+      <w:r>
+        <w:t>Q</w:t>
+      </w:r>
+      <w:r>
+        <w:t>GIS is open source</w:t>
+      </w:r>
+    </w:p>
+    <w:p>
+      <w:pPr>
+        <w:spacing w:after="60"/>
+      </w:pPr>
+    </w:p>
+    <w:p>
+      <w:pPr>
+        <w:spacing w:after="60"/>
+      </w:pPr>
+      <w:r>
+        <w:t>Spatial Perspectives</w:t>
+      </w:r>
+    </w:p>
+    <w:p>
+      <w:pPr>
+        <w:pStyle w:val="ListParagraph"/>
+        <w:numPr>
+          <w:ilvl w:val="0"/>
+          <w:numId w:val="14"/>
+        </w:numPr>
+        <w:spacing w:after="60"/>
+      </w:pPr>
+      <w:r>
+        <w:t>Functional distance</w:t>
+      </w:r>
+    </w:p>
+    <w:p>
+      <w:pPr>
+        <w:pStyle w:val="ListParagraph"/>
+        <w:numPr>
+          <w:ilvl w:val="1"/>
+          <w:numId w:val="14"/>
+        </w:numPr>
+        <w:spacing w:after="60"/>
+      </w:pPr>
+      <w:r>
+        <w:t>Time and effort required to move from point A to point B</w:t>
+      </w:r>
+    </w:p>
+    <w:p>
+      <w:pPr>
+        <w:pStyle w:val="ListParagraph"/>
+        <w:numPr>
+          <w:ilvl w:val="1"/>
+          <w:numId w:val="14"/>
+        </w:numPr>
+        <w:spacing w:after="60"/>
+      </w:pPr>
+      <w:r>
+        <w:t>Often must create additional data</w:t>
+      </w:r>
+    </w:p>
+    <w:p>
+      <w:pPr>
+        <w:pStyle w:val="ListParagraph"/>
+        <w:numPr>
+          <w:ilvl w:val="0"/>
+          <w:numId w:val="14"/>
+        </w:numPr>
+        <w:spacing w:after="60"/>
+      </w:pPr>
+      <w:r>
+        <w:t>Spatial position</w:t>
+      </w:r>
+    </w:p>
+    <w:p>
+      <w:pPr>
+        <w:pStyle w:val="ListParagraph"/>
+        <w:numPr>
+          <w:ilvl w:val="1"/>
+          <w:numId w:val="14"/>
+        </w:numPr>
+        <w:spacing w:after="60"/>
+      </w:pPr>
+      <w:r>
+        <w:t xml:space="preserve">Comparative advantage and disadvantage of </w:t>
+      </w:r>
+      <w:r>
+        <w:t>one space to another space</w:t>
+      </w:r>
+    </w:p>
+    <w:p>
+      <w:pPr>
+        <w:pStyle w:val="ListParagraph"/>
+        <w:numPr>
+          <w:ilvl w:val="1"/>
+          <w:numId w:val="14"/>
+        </w:numPr>
+        <w:spacing w:after="60"/>
+      </w:pPr>
+      <w:r>
+        <w:t>e.g., location of new MLS stadium</w:t>
+      </w:r>
+    </w:p>
+    <w:p>
+      <w:pPr>
+        <w:pStyle w:val="ListParagraph"/>
+        <w:numPr>
+          <w:ilvl w:val="2"/>
+          <w:numId w:val="14"/>
+        </w:numPr>
+        <w:spacing w:after="60"/>
+      </w:pPr>
+      <w:r>
+        <w:t>St. Charles residents</w:t>
+      </w:r>
+      <w:r>
+        <w:t xml:space="preserve"> </w:t>
+      </w:r>
+      <w:r>
+        <w:t>will be the primary users</w:t>
+      </w:r>
+    </w:p>
+    <w:p>
+      <w:pPr>
+        <w:pStyle w:val="ListParagraph"/>
+        <w:numPr>
+          <w:ilvl w:val="2"/>
+          <w:numId w:val="14"/>
+        </w:numPr>
+        <w:spacing w:after="60"/>
+      </w:pPr>
+      <w:r>
+        <w:t>St. Louis City residents will absorb the costs</w:t>
+      </w:r>
+    </w:p>
+    <w:p>
+      <w:pPr>
+        <w:pStyle w:val="ListParagraph"/>
+        <w:numPr>
+          <w:ilvl w:val="0"/>
+          <w:numId w:val="14"/>
+        </w:numPr>
+        <w:spacing w:after="60"/>
+      </w:pPr>
+      <w:r>
+        <w:t>Spatial order</w:t>
+      </w:r>
+    </w:p>
+    <w:p>
+      <w:pPr>
+        <w:pStyle w:val="ListParagraph"/>
+        <w:numPr>
+          <w:ilvl w:val="1"/>
+          <w:numId w:val="14"/>
+        </w:numPr>
+        <w:spacing w:after="60"/>
+      </w:pPr>
+      <w:r>
+        <w:t>Spatial hierarchy within a region</w:t>
+      </w:r>
+    </w:p>
+    <w:p>
+      <w:pPr>
+        <w:pStyle w:val="ListParagraph"/>
+        <w:numPr>
+          <w:ilvl w:val="1"/>
+          <w:numId w:val="14"/>
+        </w:numPr>
+        <w:spacing w:after="60"/>
+      </w:pPr>
+      <w:r>
+        <w:t>Relevant to class and stratification</w:t>
+      </w:r>
+    </w:p>
+    <w:p>
+      <w:pPr>
+        <w:spacing w:after="60"/>
+      </w:pPr>
+    </w:p>
+    <w:p>
+      <w:pPr>
+        <w:spacing w:after="60"/>
+      </w:pPr>
+      <w:r>
+        <w:t>Spatial Data</w:t>
+      </w:r>
+    </w:p>
+    <w:p>
+      <w:pPr>
+        <w:pStyle w:val="ListParagraph"/>
+        <w:numPr>
+          <w:ilvl w:val="0"/>
+          <w:numId w:val="16"/>
+        </w:numPr>
+        <w:spacing w:after="60"/>
+      </w:pPr>
+      <w:r>
+        <w:t>Geodatabases are easier to use than shapefiles</w:t>
+      </w:r>
+    </w:p>
+    <w:p>
+      <w:pPr>
+        <w:pStyle w:val="ListParagraph"/>
+        <w:numPr>
+          <w:ilvl w:val="0"/>
+          <w:numId w:val="16"/>
+        </w:numPr>
+        <w:spacing w:after="60"/>
+      </w:pPr>
+      <w:r>
+        <w:t>Quality of shapefile is important</w:t>
+      </w:r>
+    </w:p>
+    <w:p>
+      <w:pPr>
+        <w:pStyle w:val="ListParagraph"/>
+        <w:numPr>
+          <w:ilvl w:val="0"/>
+          <w:numId w:val="16"/>
+        </w:numPr>
+        <w:spacing w:after="60"/>
+      </w:pPr>
+      <w:r>
+        <w:t>Can produce errors in spatial analysis</w:t>
+      </w:r>
+    </w:p>
+    <w:p>
+      <w:pPr>
+        <w:pStyle w:val="ListParagraph"/>
+        <w:numPr>
+          <w:ilvl w:val="0"/>
+          <w:numId w:val="16"/>
+        </w:numPr>
+        <w:spacing w:after="60"/>
+      </w:pPr>
+      <w:r>
+        <w:t>Dr. Sandoval recommends obtaining shapefiles from U.S. Census</w:t>
+      </w:r>
+    </w:p>
+    <w:p>
+      <w:pPr>
+        <w:spacing w:after="60"/>
+      </w:pPr>
+    </w:p>
+    <w:p>
+      <w:pPr>
+        <w:spacing w:after="60"/>
+      </w:pPr>
+      <w:r>
+        <w:t>Data Sources</w:t>
+      </w:r>
+    </w:p>
+    <w:p>
+      <w:pPr>
+        <w:pStyle w:val="ListParagraph"/>
+        <w:numPr>
+          <w:ilvl w:val="0"/>
+          <w:numId w:val="18"/>
+        </w:numPr>
+        <w:spacing w:after="60"/>
+      </w:pPr>
+      <w:r>
+        <w:t>U.S. Census (</w:t>
+      </w:r>
+      <w:hyperlink r:id="rId8" w:history="1">
+        <w:r>
+          <w:rPr>
+            <w:rStyle w:val="Hyperlink"/>
+          </w:rPr>
+          <w:t>www.census.gov</w:t>
+        </w:r>
+      </w:hyperlink>
+      <w:r>
+        <w:t xml:space="preserve">) </w:t>
+      </w:r>
+    </w:p>
+    <w:p>
+      <w:pPr>
+        <w:pStyle w:val="ListParagraph"/>
+        <w:numPr>
+          <w:ilvl w:val="0"/>
+          <w:numId w:val="18"/>
+        </w:numPr>
+        <w:spacing w:after="60"/>
+      </w:pPr>
+      <w:r>
+        <w:t>Social Explorer (</w:t>
+      </w:r>
+      <w:hyperlink r:id="rId9" w:history="1">
+        <w:r>
+          <w:rPr>
+            <w:rStyle w:val="Hyperlink"/>
+          </w:rPr>
+          <w:t>www.socialexplorer.com</w:t>
+        </w:r>
+      </w:hyperlink>
+      <w:r>
+        <w:t xml:space="preserve">) </w:t>
+      </w:r>
+    </w:p>
+    <w:p>
+      <w:pPr>
+        <w:spacing w:after="60"/>
+      </w:pPr>
+    </w:p>
+    <w:p>
+      <w:pPr>
+        <w:spacing w:after="60"/>
+      </w:pPr>
+      <w:r>
+        <w:t>Homework</w:t>
+      </w:r>
+    </w:p>
+    <w:p>
+      <w:pPr>
+        <w:pStyle w:val="ListParagraph"/>
+        <w:numPr>
+          <w:ilvl w:val="0"/>
+          <w:numId w:val="17"/>
+        </w:numPr>
+        <w:spacing w:after="60"/>
+      </w:pPr>
+      <w:r>
+        <w:t>Choose an MSA region other than St. Louis MSA or choose variables for St. Louis MSA that are different from the lab.</w:t>
+      </w:r>
+    </w:p>
+    <w:p>
+      <w:pPr>
+        <w:pStyle w:val="ListParagraph"/>
+        <w:numPr>
+          <w:ilvl w:val="0"/>
+          <w:numId w:val="17"/>
+        </w:numPr>
+        <w:spacing w:after="60"/>
+      </w:pPr>
+      <w:r>
+        <w:t>Dependent variable should be interval/ratio or dichotomous.</w:t>
+      </w:r>
+    </w:p>
+    <w:p>
+      <w:pPr>
+        <w:spacing w:after="60"/>
+      </w:pPr>
+    </w:p>
+    <w:p>
+      <w:pPr>
+        <w:spacing w:after="60"/>
+      </w:pPr>
+      <w:r>
+        <w:t>Lab</w:t>
+      </w:r>
+    </w:p>
+    <w:p>
+      <w:pPr>
+        <w:pStyle w:val="ListParagraph"/>
+        <w:numPr>
+          <w:ilvl w:val="0"/>
+          <w:numId w:val="19"/>
+        </w:numPr>
+        <w:spacing w:after="60"/>
+      </w:pPr>
+      <w:r>
+        <w:t>Download data from SocialExplorer.com</w:t>
+      </w:r>
+    </w:p>
+    <w:p>
+      <w:pPr>
+        <w:pStyle w:val="ListParagraph"/>
+        <w:numPr>
+          <w:ilvl w:val="1"/>
+          <w:numId w:val="19"/>
+        </w:numPr>
+        <w:spacing w:after="60"/>
+      </w:pPr>
+      <w:r>
+        <w:t>Treat</w:t>
+      </w:r>
+      <w:r>
+        <w:t xml:space="preserve"> the category</w:t>
+      </w:r>
+      <w:r>
+        <w:t xml:space="preserve"> Hispanic or Latino as a race</w:t>
+      </w:r>
+    </w:p>
+    <w:p>
+      <w:pPr>
+        <w:pStyle w:val="ListParagraph"/>
+        <w:numPr>
+          <w:ilvl w:val="1"/>
+          <w:numId w:val="19"/>
+        </w:numPr>
+        <w:spacing w:after="60"/>
+      </w:pPr>
+      <w:r>
+        <w:t>Download for files STATA</w:t>
+      </w:r>
+    </w:p>
+    <w:p>
+      <w:pPr>
+        <w:pStyle w:val="ListParagraph"/>
+        <w:numPr>
+          <w:ilvl w:val="2"/>
+          <w:numId w:val="19"/>
+        </w:numPr>
+        <w:spacing w:after="60"/>
+      </w:pPr>
+      <w:r>
+        <w:lastRenderedPageBreak/>
+        <w:t>Tab delimited data</w:t>
+      </w:r>
+    </w:p>
+    <w:p>
+      <w:pPr>
+        <w:pStyle w:val="ListParagraph"/>
+        <w:numPr>
+          <w:ilvl w:val="2"/>
+          <w:numId w:val="19"/>
+        </w:numPr>
+        <w:spacing w:after="60"/>
+      </w:pPr>
+      <w:proofErr w:type="gramStart"/>
+      <w:r>
+        <w:t>STATA .</w:t>
+      </w:r>
+      <w:proofErr w:type="spellStart"/>
+      <w:r>
+        <w:t>dct</w:t>
+      </w:r>
+      <w:proofErr w:type="spellEnd"/>
+      <w:proofErr w:type="gramEnd"/>
+      <w:r>
+        <w:t xml:space="preserve"> file</w:t>
+      </w:r>
+      <w:r>
+        <w:t xml:space="preserve"> (i.e., dictionary for how to read text files)</w:t>
+      </w:r>
+    </w:p>
+    <w:p>
+      <w:pPr>
+        <w:pStyle w:val="ListParagraph"/>
+        <w:numPr>
+          <w:ilvl w:val="2"/>
+          <w:numId w:val="19"/>
+        </w:numPr>
+        <w:spacing w:after="60"/>
+      </w:pPr>
+      <w:r>
+        <w:t>STATA .do file</w:t>
+      </w:r>
+      <w:r>
+        <w:t xml:space="preserve"> (i.e., program)</w:t>
+      </w:r>
+    </w:p>
+    <w:p>
+      <w:pPr>
+        <w:pStyle w:val="ListParagraph"/>
+        <w:numPr>
+          <w:ilvl w:val="2"/>
+          <w:numId w:val="19"/>
+        </w:numPr>
+        <w:spacing w:after="60"/>
+      </w:pPr>
+      <w:r>
+        <w:t>Data dictionary .txt file</w:t>
+      </w:r>
+    </w:p>
+    <w:p>
+      <w:pPr>
+        <w:pStyle w:val="ListParagraph"/>
+        <w:numPr>
+          <w:ilvl w:val="1"/>
+          <w:numId w:val="19"/>
+        </w:numPr>
+        <w:spacing w:after="60"/>
+      </w:pPr>
+      <w:r>
+        <w:t xml:space="preserve">Download for </w:t>
+      </w:r>
+      <w:proofErr w:type="spellStart"/>
+      <w:r>
+        <w:t>RStudio</w:t>
+      </w:r>
+      <w:proofErr w:type="spellEnd"/>
+    </w:p>
+    <w:p>
+      <w:pPr>
+        <w:pStyle w:val="ListParagraph"/>
+        <w:numPr>
+          <w:ilvl w:val="2"/>
+          <w:numId w:val="19"/>
+        </w:numPr>
+        <w:spacing w:after="60"/>
+      </w:pPr>
+      <w:r>
+        <w:t>Comma separated data .csv file</w:t>
+      </w:r>
+    </w:p>
+    <w:p>
+      <w:pPr>
+        <w:pStyle w:val="ListParagraph"/>
+        <w:numPr>
+          <w:ilvl w:val="2"/>
+          <w:numId w:val="19"/>
+        </w:numPr>
+        <w:spacing w:after="60"/>
+      </w:pPr>
+      <w:r>
+        <w:t>Data dictionary .txt file</w:t>
+      </w:r>
+    </w:p>
+    <w:p>
+      <w:pPr>
+        <w:pStyle w:val="ListParagraph"/>
+        <w:numPr>
+          <w:ilvl w:val="0"/>
+          <w:numId w:val="19"/>
+        </w:numPr>
+        <w:spacing w:after="60"/>
+      </w:pPr>
+      <w:r>
+        <w:t>Creating ratio variables using STATA</w:t>
+      </w:r>
+    </w:p>
+    <w:p>
+      <w:pPr>
+        <w:pStyle w:val="ListParagraph"/>
+        <w:numPr>
+          <w:ilvl w:val="1"/>
+          <w:numId w:val="19"/>
+        </w:numPr>
+        <w:spacing w:after="60"/>
+      </w:pPr>
+      <w:r>
+        <w:t>Double click .do file to open it</w:t>
+      </w:r>
+    </w:p>
+    <w:p>
+      <w:pPr>
+        <w:pStyle w:val="ListParagraph"/>
+        <w:numPr>
+          <w:ilvl w:val="1"/>
+          <w:numId w:val="19"/>
+        </w:numPr>
+        <w:spacing w:after="60"/>
+      </w:pPr>
+      <w:r>
+        <w:rPr>
+          <w:rFonts w:ascii="Courier New" w:hAnsi="Courier New" w:cs="Courier New"/>
+        </w:rPr>
+        <w:t>*</w:t>
+      </w:r>
+      <w:r>
+        <w:t xml:space="preserve"> used to add comments</w:t>
+      </w:r>
+    </w:p>
+    <w:p>
+      <w:pPr>
+        <w:pStyle w:val="ListParagraph"/>
+        <w:numPr>
+          <w:ilvl w:val="1"/>
+          <w:numId w:val="19"/>
+        </w:numPr>
+        <w:spacing w:after="60"/>
+      </w:pPr>
+      <w:r>
+        <w:t>Add folder file path in front of .txt filename in code</w:t>
+      </w:r>
+    </w:p>
+    <w:p>
+      <w:pPr>
+        <w:pStyle w:val="ListParagraph"/>
+        <w:numPr>
+          <w:ilvl w:val="1"/>
+          <w:numId w:val="19"/>
+        </w:numPr>
+        <w:spacing w:after="60"/>
+      </w:pPr>
+      <w:r>
+        <w:t xml:space="preserve">Add code </w:t>
+      </w:r>
+      <w:r>
+        <w:rPr>
+          <w:rFonts w:cstheme="minorHAnsi"/>
+        </w:rPr>
+        <w:t>before</w:t>
+      </w:r>
+      <w:r>
+        <w:rPr>
+          <w:rFonts w:ascii="Courier New" w:hAnsi="Courier New" w:cs="Courier New"/>
+        </w:rPr>
+        <w:t xml:space="preserve"> </w:t>
+      </w:r>
+      <w:proofErr w:type="spellStart"/>
+      <w:r>
+        <w:rPr>
+          <w:rFonts w:ascii="Courier New" w:hAnsi="Courier New" w:cs="Courier New"/>
+        </w:rPr>
+        <w:t>infile</w:t>
+      </w:r>
+      <w:proofErr w:type="spellEnd"/>
+      <w:r>
+        <w:rPr>
+          <w:rFonts w:cstheme="minorHAnsi"/>
+        </w:rPr>
+        <w:t xml:space="preserve"> line code</w:t>
+      </w:r>
+    </w:p>
+    <w:p>
+      <w:pPr>
+        <w:pStyle w:val="ListParagraph"/>
+        <w:numPr>
+          <w:ilvl w:val="1"/>
+          <w:numId w:val="19"/>
+        </w:numPr>
+        <w:spacing w:after="60"/>
+      </w:pPr>
+      <w:r>
+        <w:t xml:space="preserve">Add line code </w:t>
+      </w:r>
+      <w:r>
+        <w:rPr>
+          <w:rFonts w:ascii="Courier New" w:hAnsi="Courier New" w:cs="Courier New"/>
+        </w:rPr>
+        <w:t>capture log close</w:t>
+      </w:r>
+    </w:p>
+    <w:p>
+      <w:pPr>
+        <w:pStyle w:val="ListParagraph"/>
+        <w:numPr>
+          <w:ilvl w:val="1"/>
+          <w:numId w:val="19"/>
+        </w:numPr>
+        <w:spacing w:after="60"/>
+      </w:pPr>
+      <w:r>
+        <w:t xml:space="preserve">Add line code </w:t>
+      </w:r>
+      <w:r>
+        <w:rPr>
+          <w:rFonts w:ascii="Courier New" w:hAnsi="Courier New" w:cs="Courier New"/>
+        </w:rPr>
+        <w:t>set more off</w:t>
+      </w:r>
+    </w:p>
+    <w:p>
+      <w:pPr>
+        <w:pStyle w:val="ListParagraph"/>
+        <w:numPr>
+          <w:ilvl w:val="1"/>
+          <w:numId w:val="19"/>
+        </w:numPr>
+        <w:spacing w:after="60"/>
+      </w:pPr>
+      <w:r>
+        <w:rPr>
+          <w:rFonts w:cstheme="minorHAnsi"/>
+        </w:rPr>
+        <w:t>Add line code</w:t>
+      </w:r>
+      <w:r>
+        <w:rPr>
+          <w:rFonts w:ascii="Courier New" w:hAnsi="Courier New" w:cs="Courier New"/>
+        </w:rPr>
+        <w:t xml:space="preserve"> clear</w:t>
+      </w:r>
+      <w:r>
+        <w:rPr>
+          <w:rFonts w:cstheme="minorHAnsi"/>
+        </w:rPr>
+        <w:t xml:space="preserve"> </w:t>
+      </w:r>
+    </w:p>
+    <w:p>
+      <w:pPr>
+        <w:pStyle w:val="ListParagraph"/>
+        <w:numPr>
+          <w:ilvl w:val="1"/>
+          <w:numId w:val="19"/>
+        </w:numPr>
+        <w:spacing w:after="60"/>
+      </w:pPr>
+      <w:r>
+        <w:t xml:space="preserve">Add line code </w:t>
+      </w:r>
+      <w:r>
+        <w:rPr>
+          <w:rFonts w:ascii="Courier New" w:hAnsi="Courier New" w:cs="Courier New"/>
+        </w:rPr>
+        <w:t>log using analysis.log, replace</w:t>
+      </w:r>
+      <w:r>
+        <w:rPr>
+          <w:rFonts w:cstheme="minorHAnsi"/>
+        </w:rPr>
+        <w:t xml:space="preserve"> after </w:t>
+      </w:r>
+      <w:proofErr w:type="spellStart"/>
+      <w:r>
+        <w:rPr>
+          <w:rFonts w:ascii="Courier New" w:hAnsi="Courier New" w:cs="Courier New"/>
+        </w:rPr>
+        <w:t>infile</w:t>
+      </w:r>
+      <w:proofErr w:type="spellEnd"/>
+      <w:r>
+        <w:rPr>
+          <w:rFonts w:ascii="Courier New" w:hAnsi="Courier New" w:cs="Courier New"/>
+        </w:rPr>
+        <w:t xml:space="preserve"> </w:t>
+      </w:r>
+      <w:r>
+        <w:rPr>
+          <w:rFonts w:cstheme="minorHAnsi"/>
+        </w:rPr>
+        <w:t>line code</w:t>
+      </w:r>
+    </w:p>
+    <w:p>
+      <w:pPr>
+        <w:pStyle w:val="ListParagraph"/>
+        <w:numPr>
+          <w:ilvl w:val="1"/>
+          <w:numId w:val="19"/>
+        </w:numPr>
+        <w:spacing w:after="60"/>
+      </w:pPr>
+      <w:r>
+        <w:rPr>
+          <w:rFonts w:cstheme="minorHAnsi"/>
+        </w:rPr>
+        <w:t>Copy code for calculating ratio variables from lab .do file on Blackboard</w:t>
+      </w:r>
+    </w:p>
+    <w:p>
+      <w:pPr>
+        <w:pStyle w:val="ListParagraph"/>
+        <w:numPr>
+          <w:ilvl w:val="1"/>
+          <w:numId w:val="19"/>
+        </w:numPr>
+        <w:spacing w:after="60"/>
+      </w:pPr>
+      <w:r>
+        <w:rPr>
+          <w:rFonts w:cstheme="minorHAnsi"/>
+        </w:rPr>
+        <w:t>Paste code for calculating ratio variable into .do file from data download</w:t>
+      </w:r>
+    </w:p>
+    <w:p>
+      <w:pPr>
+        <w:pStyle w:val="ListParagraph"/>
+        <w:numPr>
+          <w:ilvl w:val="1"/>
+          <w:numId w:val="19"/>
+        </w:numPr>
+        <w:spacing w:after="60"/>
+      </w:pPr>
+      <w:r>
+        <w:rPr>
+          <w:rFonts w:cstheme="minorHAnsi"/>
+        </w:rPr>
+        <w:t>Change folder file path</w:t>
+      </w:r>
+      <w:r>
+        <w:rPr>
+          <w:rFonts w:cstheme="minorHAnsi"/>
+        </w:rPr>
+        <w:t xml:space="preserve"> in </w:t>
+      </w:r>
+    </w:p>
+    <w:p>
+      <w:pPr>
+        <w:pStyle w:val="ListParagraph"/>
+        <w:numPr>
+          <w:ilvl w:val="2"/>
+          <w:numId w:val="19"/>
+        </w:numPr>
+        <w:spacing w:after="60"/>
+      </w:pPr>
+      <w:r>
+        <w:rPr>
+          <w:rFonts w:cstheme="minorHAnsi"/>
+        </w:rPr>
+        <w:t>line code for exporting to Excel file</w:t>
+      </w:r>
+    </w:p>
+    <w:p>
+      <w:pPr>
+        <w:pStyle w:val="ListParagraph"/>
+        <w:numPr>
+          <w:ilvl w:val="2"/>
+          <w:numId w:val="19"/>
+        </w:numPr>
+        <w:spacing w:after="60"/>
+      </w:pPr>
+      <w:r>
+        <w:rPr>
+          <w:rFonts w:cstheme="minorHAnsi"/>
+        </w:rPr>
+        <w:t>line code for creating new STATA database</w:t>
+      </w:r>
+    </w:p>
+    <w:p>
+      <w:pPr>
+        <w:pStyle w:val="ListParagraph"/>
+        <w:numPr>
+          <w:ilvl w:val="1"/>
+          <w:numId w:val="19"/>
+        </w:numPr>
+        <w:spacing w:after="60"/>
+      </w:pPr>
+      <w:r>
+        <w:rPr>
+          <w:rFonts w:cstheme="minorHAnsi"/>
+        </w:rPr>
+        <w:t>Run program</w:t>
+      </w:r>
+    </w:p>
+    <w:p>
+      <w:pPr>
+        <w:pStyle w:val="ListParagraph"/>
+        <w:numPr>
+          <w:ilvl w:val="2"/>
+          <w:numId w:val="19"/>
+        </w:numPr>
+        <w:spacing w:after="60"/>
+      </w:pPr>
+      <w:r>
+        <w:rPr>
+          <w:rFonts w:ascii="Courier New" w:hAnsi="Courier New" w:cs="Courier New"/>
+        </w:rPr>
+        <w:t>Control-A</w:t>
+      </w:r>
+      <w:r>
+        <w:rPr>
+          <w:rFonts w:cstheme="minorHAnsi"/>
+        </w:rPr>
+        <w:t xml:space="preserve"> to highlight the program</w:t>
+      </w:r>
+    </w:p>
+    <w:p>
+      <w:pPr>
+        <w:pStyle w:val="ListParagraph"/>
+        <w:numPr>
+          <w:ilvl w:val="2"/>
+          <w:numId w:val="19"/>
+        </w:numPr>
+        <w:spacing w:after="60"/>
+      </w:pPr>
+      <w:r>
+        <w:rPr>
+          <w:rFonts w:cstheme="minorHAnsi"/>
+        </w:rPr>
+        <w:t xml:space="preserve">Click </w:t>
+      </w:r>
+      <w:r>
+        <w:rPr>
+          <w:rFonts w:ascii="Courier New" w:hAnsi="Courier New" w:cs="Courier New"/>
+        </w:rPr>
+        <w:t>Execute</w:t>
+      </w:r>
+      <w:r>
+        <w:rPr>
+          <w:rFonts w:ascii="Courier New" w:hAnsi="Courier New" w:cs="Courier New"/>
+        </w:rPr>
+        <w:t>(do)</w:t>
+      </w:r>
+      <w:r>
+        <w:rPr>
+          <w:rFonts w:cstheme="minorHAnsi"/>
+        </w:rPr>
+        <w:t xml:space="preserve"> menu button</w:t>
+      </w:r>
+    </w:p>
+    <w:p>
+      <w:pPr>
+        <w:pStyle w:val="ListParagraph"/>
+        <w:numPr>
+          <w:ilvl w:val="1"/>
+          <w:numId w:val="19"/>
+        </w:numPr>
+        <w:spacing w:after="60"/>
+      </w:pPr>
+      <w:r>
+        <w:rPr>
+          <w:rFonts w:cstheme="minorHAnsi"/>
+        </w:rPr>
+        <w:t>Creates new files in lab01</w:t>
+      </w:r>
+      <w:r>
+        <w:rPr>
+          <w:rFonts w:cstheme="minorHAnsi"/>
+        </w:rPr>
+        <w:t>/data</w:t>
+      </w:r>
+      <w:r>
+        <w:rPr>
+          <w:rFonts w:cstheme="minorHAnsi"/>
+        </w:rPr>
+        <w:t xml:space="preserve"> folder</w:t>
+      </w:r>
+    </w:p>
+    <w:p>
+      <w:pPr>
+        <w:pStyle w:val="ListParagraph"/>
+        <w:numPr>
+          <w:ilvl w:val="2"/>
+          <w:numId w:val="19"/>
+        </w:numPr>
+        <w:spacing w:after="60"/>
+      </w:pPr>
+      <w:r>
+        <w:rPr>
+          <w:rFonts w:cstheme="minorHAnsi"/>
+        </w:rPr>
+        <w:t>part01.xls</w:t>
+      </w:r>
+    </w:p>
+    <w:p>
+      <w:pPr>
+        <w:pStyle w:val="ListParagraph"/>
+        <w:numPr>
+          <w:ilvl w:val="2"/>
+          <w:numId w:val="19"/>
+        </w:numPr>
+        <w:spacing w:after="60"/>
+      </w:pPr>
+      <w:r>
+        <w:rPr>
+          <w:rFonts w:cstheme="minorHAnsi"/>
+        </w:rPr>
+        <w:t>stl_part01.dta</w:t>
+      </w:r>
+    </w:p>
+    <w:p>
+      <w:pPr>
+        <w:pStyle w:val="ListParagraph"/>
+        <w:numPr>
+          <w:ilvl w:val="0"/>
+          <w:numId w:val="19"/>
+        </w:numPr>
+        <w:spacing w:after="60"/>
+      </w:pPr>
+      <w:r>
+        <w:rPr>
+          <w:rFonts w:cstheme="minorHAnsi"/>
+        </w:rPr>
+        <w:t>Download</w:t>
+      </w:r>
+      <w:r>
+        <w:rPr>
+          <w:rFonts w:cstheme="minorHAnsi"/>
+        </w:rPr>
+        <w:t xml:space="preserve"> </w:t>
+      </w:r>
+      <w:r>
+        <w:rPr>
+          <w:rFonts w:cstheme="minorHAnsi"/>
+        </w:rPr>
+        <w:t xml:space="preserve">base </w:t>
+      </w:r>
       <w:bookmarkStart w:id="0" w:name="_GoBack"/>
       <w:bookmarkEnd w:id="0"/>
+      <w:r>
+        <w:rPr>
+          <w:rFonts w:cstheme="minorHAnsi"/>
+        </w:rPr>
+        <w:t>shapefile</w:t>
+      </w:r>
+      <w:r>
+        <w:rPr>
+          <w:rFonts w:cstheme="minorHAnsi"/>
+        </w:rPr>
+        <w:t>s</w:t>
+      </w:r>
+    </w:p>
+    <w:p>
+      <w:pPr>
+        <w:pStyle w:val="ListParagraph"/>
+        <w:numPr>
+          <w:ilvl w:val="1"/>
+          <w:numId w:val="19"/>
+        </w:numPr>
+        <w:spacing w:after="60"/>
+      </w:pPr>
+      <w:r>
+        <w:rPr>
+          <w:rFonts w:cstheme="minorHAnsi"/>
+        </w:rPr>
+        <w:t>Download shapefiles from U.S. Census using TIGER/line shapefiles database</w:t>
+      </w:r>
+    </w:p>
+    <w:p>
+      <w:pPr>
+        <w:pStyle w:val="ListParagraph"/>
+        <w:numPr>
+          <w:ilvl w:val="2"/>
+          <w:numId w:val="19"/>
+        </w:numPr>
+        <w:spacing w:after="60"/>
+      </w:pPr>
+      <w:r>
+        <w:rPr>
+          <w:rFonts w:cstheme="minorHAnsi"/>
+        </w:rPr>
+        <w:t>2019 ACS 5-year estimate</w:t>
+      </w:r>
+    </w:p>
+    <w:p>
+      <w:pPr>
+        <w:pStyle w:val="ListParagraph"/>
+        <w:numPr>
+          <w:ilvl w:val="1"/>
+          <w:numId w:val="19"/>
+        </w:numPr>
+        <w:spacing w:after="60"/>
+      </w:pPr>
+      <w:r>
+        <w:rPr>
+          <w:rFonts w:cstheme="minorHAnsi"/>
+        </w:rPr>
+        <w:t>Export ZIP files into lab01/data</w:t>
+      </w:r>
+      <w:r>
+        <w:rPr>
+          <w:rFonts w:cstheme="minorHAnsi"/>
+        </w:rPr>
+        <w:t xml:space="preserve"> </w:t>
+      </w:r>
+      <w:r>
+        <w:rPr>
+          <w:rFonts w:cstheme="minorHAnsi"/>
+        </w:rPr>
+        <w:t>subf</w:t>
+      </w:r>
+      <w:r>
+        <w:rPr>
+          <w:rFonts w:cstheme="minorHAnsi"/>
+        </w:rPr>
+        <w:t>olders named for each shapefile</w:t>
+      </w:r>
+    </w:p>
+    <w:p>
+      <w:pPr>
+        <w:pStyle w:val="ListParagraph"/>
+        <w:numPr>
+          <w:ilvl w:val="2"/>
+          <w:numId w:val="19"/>
+        </w:numPr>
+        <w:spacing w:after="60"/>
+      </w:pPr>
+      <w:r>
+        <w:rPr>
+          <w:rFonts w:cstheme="minorHAnsi"/>
+        </w:rPr>
+        <w:t xml:space="preserve">Illinois </w:t>
+      </w:r>
+      <w:r>
+        <w:rPr>
+          <w:rFonts w:cstheme="minorHAnsi"/>
+        </w:rPr>
+        <w:t>Census tract 17</w:t>
+      </w:r>
+    </w:p>
+    <w:p>
+      <w:pPr>
+        <w:pStyle w:val="ListParagraph"/>
+        <w:numPr>
+          <w:ilvl w:val="2"/>
+          <w:numId w:val="19"/>
+        </w:numPr>
+        <w:spacing w:after="60"/>
+      </w:pPr>
+      <w:r>
+        <w:rPr>
+          <w:rFonts w:cstheme="minorHAnsi"/>
+        </w:rPr>
+        <w:t xml:space="preserve">Missouri </w:t>
+      </w:r>
+      <w:r>
+        <w:rPr>
+          <w:rFonts w:cstheme="minorHAnsi"/>
+        </w:rPr>
+        <w:t>Census tract 29</w:t>
+      </w:r>
+    </w:p>
+    <w:p>
+      <w:pPr>
+        <w:pStyle w:val="ListParagraph"/>
+        <w:numPr>
+          <w:ilvl w:val="2"/>
+          <w:numId w:val="19"/>
+        </w:numPr>
+        <w:spacing w:after="60"/>
+      </w:pPr>
+      <w:r>
+        <w:rPr>
+          <w:rFonts w:cstheme="minorHAnsi"/>
+        </w:rPr>
+        <w:t>Entire USA</w:t>
+      </w:r>
     </w:p>
     <w:p>
       <w:pPr>
         <w:pStyle w:val="ListParagraph"/>
         <w:numPr>
           <w:ilvl w:val="0"/>
-          <w:numId w:val="12"/>
-        </w:numPr>
-        <w:spacing w:after="60"/>
-      </w:pPr>
-      <w:r>
-        <w:t>Elements of demography</w:t>
+          <w:numId w:val="19"/>
+        </w:numPr>
+        <w:spacing w:after="60"/>
+      </w:pPr>
+      <w:r>
+        <w:t>Create new shapefile in ArcGIS</w:t>
       </w:r>
     </w:p>
     <w:p>
@@ -514,12 +1805,12 @@
         <w:pStyle w:val="ListParagraph"/>
         <w:numPr>
           <w:ilvl w:val="1"/>
-          <w:numId w:val="12"/>
-        </w:numPr>
-        <w:spacing w:after="60"/>
-      </w:pPr>
-      <w:r>
-        <w:t>Mathematical knowledge of populations</w:t>
+          <w:numId w:val="19"/>
+        </w:numPr>
+        <w:spacing w:after="60"/>
+      </w:pPr>
+      <w:r>
+        <w:t>Open new map</w:t>
       </w:r>
     </w:p>
     <w:p>
@@ -527,12 +1818,44 @@
         <w:pStyle w:val="ListParagraph"/>
         <w:numPr>
           <w:ilvl w:val="1"/>
-          <w:numId w:val="12"/>
-        </w:numPr>
-        <w:spacing w:after="60"/>
-      </w:pPr>
-      <w:r>
-        <w:t>General movement of populations</w:t>
+          <w:numId w:val="19"/>
+        </w:numPr>
+        <w:spacing w:after="60"/>
+      </w:pPr>
+      <w:r>
+        <w:t>Add each shapefile as a layer</w:t>
+      </w:r>
+    </w:p>
+    <w:p>
+      <w:pPr>
+        <w:pStyle w:val="ListParagraph"/>
+        <w:numPr>
+          <w:ilvl w:val="2"/>
+          <w:numId w:val="19"/>
+        </w:numPr>
+        <w:spacing w:after="60"/>
+      </w:pPr>
+      <w:r>
+        <w:t xml:space="preserve">Select </w:t>
+      </w:r>
+      <w:r>
+        <w:t>layers for Illinois and Missouri</w:t>
+      </w:r>
+      <w:r>
+        <w:t xml:space="preserve"> to activate them</w:t>
+      </w:r>
+    </w:p>
+    <w:p>
+      <w:pPr>
+        <w:pStyle w:val="ListParagraph"/>
+        <w:numPr>
+          <w:ilvl w:val="2"/>
+          <w:numId w:val="19"/>
+        </w:numPr>
+        <w:spacing w:after="60"/>
+      </w:pPr>
+      <w:r>
+        <w:t>Deactivate layer for Entire USA</w:t>
       </w:r>
     </w:p>
     <w:p>
@@ -540,16 +1863,745 @@
         <w:pStyle w:val="ListParagraph"/>
         <w:numPr>
           <w:ilvl w:val="1"/>
-          <w:numId w:val="12"/>
-        </w:numPr>
-        <w:spacing w:after="60"/>
-      </w:pPr>
-      <w:r>
-        <w:t>The physical, civil, intellectual, and moral state of populations</w:t>
-      </w:r>
+          <w:numId w:val="19"/>
+        </w:numPr>
+        <w:spacing w:after="60"/>
+      </w:pPr>
+      <w:r>
+        <w:t>Create new file geodatabase in lab01 folder</w:t>
+      </w:r>
+    </w:p>
+    <w:p>
+      <w:pPr>
+        <w:pStyle w:val="ListParagraph"/>
+        <w:numPr>
+          <w:ilvl w:val="2"/>
+          <w:numId w:val="19"/>
+        </w:numPr>
+        <w:spacing w:after="60"/>
+      </w:pPr>
+      <w:r>
+        <w:t>Right Click</w:t>
+      </w:r>
+      <w:r>
+        <w:t xml:space="preserve"> on folder</w:t>
+      </w:r>
+      <w:r>
+        <w:t xml:space="preserve"> </w:t>
+      </w:r>
+      <w:r>
+        <w:sym w:font="Wingdings" w:char="F0E0"/>
+      </w:r>
+      <w:r>
+        <w:t xml:space="preserve"> New </w:t>
+      </w:r>
+      <w:r>
+        <w:sym w:font="Wingdings" w:char="F0E0"/>
+      </w:r>
+      <w:r>
+        <w:t xml:space="preserve"> File Geodatabase</w:t>
+      </w:r>
+    </w:p>
+    <w:p>
+      <w:pPr>
+        <w:pStyle w:val="ListParagraph"/>
+        <w:numPr>
+          <w:ilvl w:val="2"/>
+          <w:numId w:val="19"/>
+        </w:numPr>
+        <w:spacing w:after="60"/>
+      </w:pPr>
+      <w:r>
+        <w:t>Rename geodatabase (e.g., l</w:t>
+      </w:r>
+      <w:r>
+        <w:t>ab01)</w:t>
+      </w:r>
+    </w:p>
+    <w:p>
+      <w:pPr>
+        <w:pStyle w:val="ListParagraph"/>
+        <w:numPr>
+          <w:ilvl w:val="1"/>
+          <w:numId w:val="19"/>
+        </w:numPr>
+        <w:spacing w:after="60"/>
+      </w:pPr>
+      <w:r>
+        <w:t>Merge Illinois and Missouri shapefiles</w:t>
+      </w:r>
+    </w:p>
+    <w:p>
+      <w:pPr>
+        <w:pStyle w:val="ListParagraph"/>
+        <w:numPr>
+          <w:ilvl w:val="2"/>
+          <w:numId w:val="19"/>
+        </w:numPr>
+        <w:spacing w:after="60"/>
+      </w:pPr>
+      <w:r>
+        <w:t xml:space="preserve">Geoprocessing </w:t>
+      </w:r>
+      <w:r>
+        <w:sym w:font="Wingdings" w:char="F0E0"/>
+      </w:r>
+      <w:r>
+        <w:t xml:space="preserve"> Merge</w:t>
+      </w:r>
+    </w:p>
+    <w:p>
+      <w:pPr>
+        <w:pStyle w:val="ListParagraph"/>
+        <w:numPr>
+          <w:ilvl w:val="2"/>
+          <w:numId w:val="19"/>
+        </w:numPr>
+        <w:spacing w:after="60"/>
+      </w:pPr>
+      <w:r>
+        <w:t>Drag and drop Illinois and Missouri layers</w:t>
+      </w:r>
+    </w:p>
+    <w:p>
+      <w:pPr>
+        <w:pStyle w:val="ListParagraph"/>
+        <w:numPr>
+          <w:ilvl w:val="2"/>
+          <w:numId w:val="19"/>
+        </w:numPr>
+        <w:spacing w:after="60"/>
+      </w:pPr>
+      <w:r>
+        <w:t>Set output file path to newly created file geodatabase</w:t>
+      </w:r>
+    </w:p>
+    <w:p>
+      <w:pPr>
+        <w:pStyle w:val="ListParagraph"/>
+        <w:numPr>
+          <w:ilvl w:val="2"/>
+          <w:numId w:val="19"/>
+        </w:numPr>
+        <w:spacing w:after="60"/>
+      </w:pPr>
+      <w:r>
+        <w:t>Enter name for new shapefile (e.g., states01)</w:t>
+      </w:r>
+    </w:p>
+    <w:p>
+      <w:pPr>
+        <w:pStyle w:val="ListParagraph"/>
+        <w:numPr>
+          <w:ilvl w:val="3"/>
+          <w:numId w:val="19"/>
+        </w:numPr>
+        <w:spacing w:after="60"/>
+      </w:pPr>
+      <w:r>
+        <w:lastRenderedPageBreak/>
+        <w:t>Use feature class file type</w:t>
+      </w:r>
+    </w:p>
+    <w:p>
+      <w:pPr>
+        <w:pStyle w:val="ListParagraph"/>
+        <w:numPr>
+          <w:ilvl w:val="1"/>
+          <w:numId w:val="19"/>
+        </w:numPr>
+        <w:spacing w:after="60"/>
+      </w:pPr>
+      <w:r>
+        <w:t>Select</w:t>
+      </w:r>
+      <w:r>
+        <w:t xml:space="preserve"> Entire USA</w:t>
+      </w:r>
+      <w:r>
+        <w:t xml:space="preserve"> shapefile layer to activate it</w:t>
+      </w:r>
+    </w:p>
+    <w:p>
+      <w:pPr>
+        <w:pStyle w:val="ListParagraph"/>
+        <w:numPr>
+          <w:ilvl w:val="2"/>
+          <w:numId w:val="19"/>
+        </w:numPr>
+        <w:spacing w:after="60"/>
+      </w:pPr>
+      <w:r>
+        <w:t>Deactivate other layers</w:t>
+      </w:r>
+    </w:p>
+    <w:p>
+      <w:pPr>
+        <w:pStyle w:val="ListParagraph"/>
+        <w:numPr>
+          <w:ilvl w:val="1"/>
+          <w:numId w:val="19"/>
+        </w:numPr>
+        <w:spacing w:after="60"/>
+      </w:pPr>
+      <w:r>
+        <w:t xml:space="preserve">Export </w:t>
+      </w:r>
+      <w:r>
+        <w:t>St. Louis MSA shapefile</w:t>
+      </w:r>
+    </w:p>
+    <w:p>
+      <w:pPr>
+        <w:pStyle w:val="ListParagraph"/>
+        <w:numPr>
+          <w:ilvl w:val="2"/>
+          <w:numId w:val="19"/>
+        </w:numPr>
+        <w:spacing w:after="60"/>
+      </w:pPr>
+      <w:r>
+        <w:t>Select tract</w:t>
+      </w:r>
+    </w:p>
+    <w:p>
+      <w:pPr>
+        <w:pStyle w:val="ListParagraph"/>
+        <w:numPr>
+          <w:ilvl w:val="2"/>
+          <w:numId w:val="19"/>
+        </w:numPr>
+        <w:spacing w:after="60"/>
+      </w:pPr>
+      <w:r>
+        <w:t xml:space="preserve">Right click on layer </w:t>
+      </w:r>
+      <w:r>
+        <w:sym w:font="Wingdings" w:char="F0E0"/>
+      </w:r>
+      <w:r>
+        <w:t xml:space="preserve"> Data </w:t>
+      </w:r>
+      <w:r>
+        <w:sym w:font="Wingdings" w:char="F0E0"/>
+      </w:r>
+      <w:r>
+        <w:t xml:space="preserve"> Export Data</w:t>
+      </w:r>
+    </w:p>
+    <w:p>
+      <w:pPr>
+        <w:pStyle w:val="ListParagraph"/>
+        <w:numPr>
+          <w:ilvl w:val="2"/>
+          <w:numId w:val="19"/>
+        </w:numPr>
+        <w:spacing w:after="60"/>
+      </w:pPr>
+      <w:r>
+        <w:t>Export to file geodatabase</w:t>
+      </w:r>
+    </w:p>
+    <w:p>
+      <w:pPr>
+        <w:pStyle w:val="ListParagraph"/>
+        <w:numPr>
+          <w:ilvl w:val="2"/>
+          <w:numId w:val="19"/>
+        </w:numPr>
+        <w:spacing w:after="60"/>
+      </w:pPr>
+      <w:r>
+        <w:t xml:space="preserve">Name shapefile (e.g., </w:t>
+      </w:r>
+      <w:proofErr w:type="spellStart"/>
+      <w:r>
+        <w:t>stl_msa</w:t>
+      </w:r>
+      <w:proofErr w:type="spellEnd"/>
+      <w:r>
+        <w:t>)</w:t>
+      </w:r>
+    </w:p>
+    <w:p>
+      <w:pPr>
+        <w:pStyle w:val="ListParagraph"/>
+        <w:numPr>
+          <w:ilvl w:val="3"/>
+          <w:numId w:val="19"/>
+        </w:numPr>
+        <w:spacing w:after="60"/>
+      </w:pPr>
+      <w:r>
+        <w:t>Use file and personal geodatabase feature class file type</w:t>
+      </w:r>
+      <w:r>
+        <w:t xml:space="preserve"> </w:t>
+      </w:r>
+    </w:p>
+    <w:p>
+      <w:pPr>
+        <w:pStyle w:val="ListParagraph"/>
+        <w:numPr>
+          <w:ilvl w:val="1"/>
+          <w:numId w:val="19"/>
+        </w:numPr>
+        <w:spacing w:after="60"/>
+      </w:pPr>
+      <w:r>
+        <w:t>Clip census track sha</w:t>
+      </w:r>
+      <w:r>
+        <w:t>pefile to St. Louis MSA</w:t>
+      </w:r>
+      <w:r>
+        <w:t xml:space="preserve"> shapefile</w:t>
+      </w:r>
+    </w:p>
+    <w:p>
+      <w:pPr>
+        <w:pStyle w:val="ListParagraph"/>
+        <w:numPr>
+          <w:ilvl w:val="2"/>
+          <w:numId w:val="19"/>
+        </w:numPr>
+        <w:spacing w:after="60"/>
+      </w:pPr>
+      <w:r>
+        <w:t xml:space="preserve">Select </w:t>
+      </w:r>
+      <w:proofErr w:type="spellStart"/>
+      <w:r>
+        <w:t>stl_msa</w:t>
+      </w:r>
+      <w:proofErr w:type="spellEnd"/>
+      <w:r>
+        <w:t xml:space="preserve"> shapefile layer</w:t>
+      </w:r>
+    </w:p>
+    <w:p>
+      <w:pPr>
+        <w:pStyle w:val="ListParagraph"/>
+        <w:numPr>
+          <w:ilvl w:val="2"/>
+          <w:numId w:val="19"/>
+        </w:numPr>
+        <w:spacing w:after="60"/>
+      </w:pPr>
+      <w:r>
+        <w:t>Select states01 shapefile layer with census tracts</w:t>
+      </w:r>
+    </w:p>
+    <w:p>
+      <w:pPr>
+        <w:pStyle w:val="ListParagraph"/>
+        <w:numPr>
+          <w:ilvl w:val="2"/>
+          <w:numId w:val="19"/>
+        </w:numPr>
+        <w:spacing w:after="60"/>
+      </w:pPr>
+      <w:r>
+        <w:t xml:space="preserve">Geoprocessing </w:t>
+      </w:r>
+      <w:r>
+        <w:sym w:font="Wingdings" w:char="F0E0"/>
+      </w:r>
+      <w:r>
+        <w:t xml:space="preserve"> Clip</w:t>
+      </w:r>
+    </w:p>
+    <w:p>
+      <w:pPr>
+        <w:pStyle w:val="ListParagraph"/>
+        <w:numPr>
+          <w:ilvl w:val="2"/>
+          <w:numId w:val="19"/>
+        </w:numPr>
+        <w:spacing w:after="60"/>
+      </w:pPr>
+      <w:r>
+        <w:t>Input feature is states01</w:t>
+      </w:r>
+    </w:p>
+    <w:p>
+      <w:pPr>
+        <w:pStyle w:val="ListParagraph"/>
+        <w:numPr>
+          <w:ilvl w:val="2"/>
+          <w:numId w:val="19"/>
+        </w:numPr>
+        <w:spacing w:after="60"/>
+      </w:pPr>
+      <w:r>
+        <w:t>Clip</w:t>
+      </w:r>
+      <w:r>
+        <w:t xml:space="preserve"> feature is </w:t>
+      </w:r>
+      <w:proofErr w:type="spellStart"/>
+      <w:r>
+        <w:t>stl_msa</w:t>
+      </w:r>
+      <w:proofErr w:type="spellEnd"/>
+    </w:p>
+    <w:p>
+      <w:pPr>
+        <w:pStyle w:val="ListParagraph"/>
+        <w:numPr>
+          <w:ilvl w:val="2"/>
+          <w:numId w:val="19"/>
+        </w:numPr>
+        <w:spacing w:after="60"/>
+      </w:pPr>
+      <w:r>
+        <w:t>Output to file geodatabase</w:t>
+      </w:r>
+    </w:p>
+    <w:p>
+      <w:pPr>
+        <w:pStyle w:val="ListParagraph"/>
+        <w:numPr>
+          <w:ilvl w:val="2"/>
+          <w:numId w:val="19"/>
+        </w:numPr>
+        <w:spacing w:after="60"/>
+      </w:pPr>
+      <w:r>
+        <w:t>Name shapefile (</w:t>
+      </w:r>
+      <w:r>
+        <w:t xml:space="preserve">e.g., </w:t>
+      </w:r>
+      <w:r>
+        <w:t>stl_msa_ct_00)</w:t>
+      </w:r>
+    </w:p>
+    <w:p>
+      <w:pPr>
+        <w:pStyle w:val="ListParagraph"/>
+        <w:numPr>
+          <w:ilvl w:val="3"/>
+          <w:numId w:val="19"/>
+        </w:numPr>
+        <w:spacing w:after="60"/>
+      </w:pPr>
+      <w:r>
+        <w:t>Use feature class file type</w:t>
+      </w:r>
+    </w:p>
+    <w:p>
+      <w:pPr>
+        <w:pStyle w:val="ListParagraph"/>
+        <w:numPr>
+          <w:ilvl w:val="3"/>
+          <w:numId w:val="19"/>
+        </w:numPr>
+        <w:spacing w:after="60"/>
+      </w:pPr>
+      <w:r>
+        <w:rPr>
+          <w:rFonts w:ascii="Courier New" w:hAnsi="Courier New" w:cs="Courier New"/>
+        </w:rPr>
+        <w:t>GEOID</w:t>
+      </w:r>
+      <w:r>
+        <w:t xml:space="preserve"> is unique to each case</w:t>
+      </w:r>
+    </w:p>
+    <w:p>
+      <w:pPr>
+        <w:pStyle w:val="ListParagraph"/>
+        <w:numPr>
+          <w:ilvl w:val="1"/>
+          <w:numId w:val="19"/>
+        </w:numPr>
+        <w:spacing w:after="60"/>
+      </w:pPr>
+      <w:r>
+        <w:t>Merge ratio variables data created using STATA into shapefile for St. Louis MSA</w:t>
+      </w:r>
+    </w:p>
+    <w:p>
+      <w:pPr>
+        <w:pStyle w:val="ListParagraph"/>
+        <w:numPr>
+          <w:ilvl w:val="2"/>
+          <w:numId w:val="19"/>
+        </w:numPr>
+        <w:spacing w:after="60"/>
+      </w:pPr>
+      <w:r>
+        <w:t xml:space="preserve">Select St. Louis MSA </w:t>
+      </w:r>
+      <w:r>
+        <w:t xml:space="preserve">census tracts </w:t>
+      </w:r>
+      <w:r>
+        <w:t xml:space="preserve">shapefile layer </w:t>
+      </w:r>
+      <w:r>
+        <w:t>to activate it</w:t>
+      </w:r>
+    </w:p>
+    <w:p>
+      <w:pPr>
+        <w:pStyle w:val="ListParagraph"/>
+        <w:numPr>
+          <w:ilvl w:val="3"/>
+          <w:numId w:val="19"/>
+        </w:numPr>
+        <w:spacing w:after="60"/>
+      </w:pPr>
+      <w:r>
+        <w:t>Deactivate all other layers</w:t>
+      </w:r>
+    </w:p>
+    <w:p>
+      <w:pPr>
+        <w:pStyle w:val="ListParagraph"/>
+        <w:numPr>
+          <w:ilvl w:val="2"/>
+          <w:numId w:val="19"/>
+        </w:numPr>
+        <w:spacing w:after="60"/>
+      </w:pPr>
+      <w:r>
+        <w:t>Add ratio variables data as a new layer</w:t>
+      </w:r>
+    </w:p>
+    <w:p>
+      <w:pPr>
+        <w:pStyle w:val="ListParagraph"/>
+        <w:numPr>
+          <w:ilvl w:val="3"/>
+          <w:numId w:val="19"/>
+        </w:numPr>
+        <w:spacing w:after="60"/>
+      </w:pPr>
+      <w:r>
+        <w:t xml:space="preserve">Click on </w:t>
+      </w:r>
+      <w:r>
+        <w:rPr>
+          <w:rFonts w:ascii="Courier New" w:hAnsi="Courier New" w:cs="Courier New"/>
+        </w:rPr>
+        <w:t xml:space="preserve">Add </w:t>
+      </w:r>
+      <w:r>
+        <w:rPr>
+          <w:rFonts w:ascii="Courier New" w:hAnsi="Courier New" w:cs="Courier New"/>
+        </w:rPr>
+        <w:t>Data</w:t>
+      </w:r>
+      <w:r>
+        <w:t xml:space="preserve"> button</w:t>
+      </w:r>
+    </w:p>
+    <w:p>
+      <w:pPr>
+        <w:pStyle w:val="ListParagraph"/>
+        <w:numPr>
+          <w:ilvl w:val="3"/>
+          <w:numId w:val="19"/>
+        </w:numPr>
+        <w:spacing w:after="60"/>
+      </w:pPr>
+      <w:r>
+        <w:t>Select part01.xls file</w:t>
+      </w:r>
+    </w:p>
+    <w:p>
+      <w:pPr>
+        <w:pStyle w:val="ListParagraph"/>
+        <w:numPr>
+          <w:ilvl w:val="3"/>
+          <w:numId w:val="19"/>
+        </w:numPr>
+        <w:spacing w:after="60"/>
+      </w:pPr>
+      <w:r>
+        <w:t xml:space="preserve">Select </w:t>
+      </w:r>
+      <w:r>
+        <w:rPr>
+          <w:rFonts w:ascii="Courier New" w:hAnsi="Courier New" w:cs="Courier New"/>
+        </w:rPr>
+        <w:t>Sheet1$</w:t>
+      </w:r>
+    </w:p>
+    <w:p>
+      <w:pPr>
+        <w:pStyle w:val="ListParagraph"/>
+        <w:numPr>
+          <w:ilvl w:val="2"/>
+          <w:numId w:val="19"/>
+        </w:numPr>
+        <w:spacing w:after="60"/>
+      </w:pPr>
+      <w:r>
+        <w:t>Right click on St. Louis MSA census tracts shapefile layer</w:t>
+      </w:r>
+    </w:p>
+    <w:p>
+      <w:pPr>
+        <w:pStyle w:val="ListParagraph"/>
+        <w:numPr>
+          <w:ilvl w:val="3"/>
+          <w:numId w:val="19"/>
+        </w:numPr>
+        <w:spacing w:after="60"/>
+      </w:pPr>
+      <w:r>
+        <w:t xml:space="preserve">Join and Relates </w:t>
+      </w:r>
+      <w:r>
+        <w:sym w:font="Wingdings" w:char="F0E0"/>
+      </w:r>
+      <w:r>
+        <w:t xml:space="preserve"> Join</w:t>
+      </w:r>
+    </w:p>
+    <w:p>
+      <w:pPr>
+        <w:pStyle w:val="ListParagraph"/>
+        <w:numPr>
+          <w:ilvl w:val="3"/>
+          <w:numId w:val="19"/>
+        </w:numPr>
+        <w:spacing w:after="60"/>
+      </w:pPr>
+      <w:r>
+        <w:t xml:space="preserve">Choose </w:t>
+      </w:r>
+      <w:r>
+        <w:rPr>
+          <w:rFonts w:ascii="Courier New" w:hAnsi="Courier New" w:cs="Courier New"/>
+        </w:rPr>
+        <w:t>GEOID</w:t>
+      </w:r>
+      <w:r>
+        <w:t xml:space="preserve"> as the basis</w:t>
+      </w:r>
+      <w:r>
+        <w:t xml:space="preserve"> for the shapefile layer</w:t>
+      </w:r>
+    </w:p>
+    <w:p>
+      <w:pPr>
+        <w:pStyle w:val="ListParagraph"/>
+        <w:numPr>
+          <w:ilvl w:val="3"/>
+          <w:numId w:val="19"/>
+        </w:numPr>
+        <w:spacing w:after="60"/>
+      </w:pPr>
+      <w:r>
+        <w:t xml:space="preserve">Choose </w:t>
+      </w:r>
+      <w:r>
+        <w:rPr>
+          <w:rFonts w:ascii="Courier New" w:hAnsi="Courier New" w:cs="Courier New"/>
+        </w:rPr>
+        <w:t>Sheet1$</w:t>
+      </w:r>
+      <w:r>
+        <w:t xml:space="preserve"> as the table</w:t>
+      </w:r>
+    </w:p>
+    <w:p>
+      <w:pPr>
+        <w:pStyle w:val="ListParagraph"/>
+        <w:numPr>
+          <w:ilvl w:val="3"/>
+          <w:numId w:val="19"/>
+        </w:numPr>
+        <w:spacing w:after="60"/>
+      </w:pPr>
+      <w:r>
+        <w:t xml:space="preserve">Use FIPS as the </w:t>
+      </w:r>
+      <w:r>
+        <w:t>basis for the table</w:t>
+      </w:r>
+    </w:p>
+    <w:p>
+      <w:pPr>
+        <w:pStyle w:val="ListParagraph"/>
+        <w:numPr>
+          <w:ilvl w:val="1"/>
+          <w:numId w:val="19"/>
+        </w:numPr>
+        <w:spacing w:after="60"/>
+      </w:pPr>
+      <w:r>
+        <w:t>Convert to permanent shapefile</w:t>
+      </w:r>
+    </w:p>
+    <w:p>
+      <w:pPr>
+        <w:pStyle w:val="ListParagraph"/>
+        <w:numPr>
+          <w:ilvl w:val="2"/>
+          <w:numId w:val="19"/>
+        </w:numPr>
+        <w:spacing w:after="60"/>
+      </w:pPr>
+      <w:r>
+        <w:t>Right click on St. Louis MSA census tracts shapefile layer</w:t>
+      </w:r>
+    </w:p>
+    <w:p>
+      <w:pPr>
+        <w:pStyle w:val="ListParagraph"/>
+        <w:numPr>
+          <w:ilvl w:val="2"/>
+          <w:numId w:val="19"/>
+        </w:numPr>
+        <w:spacing w:after="60"/>
+      </w:pPr>
+      <w:r>
+        <w:t xml:space="preserve">Data </w:t>
+      </w:r>
+      <w:r>
+        <w:sym w:font="Wingdings" w:char="F0E0"/>
+      </w:r>
+      <w:r>
+        <w:t xml:space="preserve"> Export Data</w:t>
+      </w:r>
+    </w:p>
+    <w:p>
+      <w:pPr>
+        <w:pStyle w:val="ListParagraph"/>
+        <w:numPr>
+          <w:ilvl w:val="2"/>
+          <w:numId w:val="19"/>
+        </w:numPr>
+        <w:spacing w:after="60"/>
+      </w:pPr>
+      <w:r>
+        <w:t>Output to file geodatabase</w:t>
+      </w:r>
+    </w:p>
+    <w:p>
+      <w:pPr>
+        <w:pStyle w:val="ListParagraph"/>
+        <w:numPr>
+          <w:ilvl w:val="2"/>
+          <w:numId w:val="19"/>
+        </w:numPr>
+        <w:spacing w:after="60"/>
+      </w:pPr>
+      <w:r>
+        <w:t>Name shapefile (st_msa_ct_01)</w:t>
+      </w:r>
+    </w:p>
+    <w:p>
+      <w:pPr>
+        <w:spacing w:after="60"/>
+      </w:pPr>
     </w:p>
     <w:sectPr>
-      <w:headerReference w:type="default" r:id="rId7"/>
       <w:pgSz w:w="12240" w:h="15840"/>
       <w:pgMar w:top="1440" w:right="1440" w:bottom="1440" w:left="1440" w:header="720" w:footer="720" w:gutter="0"/>
       <w:pgNumType w:start="1"/>
@@ -613,7 +2665,7 @@
       <w:pStyle w:val="Header"/>
     </w:pPr>
     <w:r>
-      <w:t>Notes from class on January 16</w:t>
+      <w:t>Notes from class on January 23</w:t>
     </w:r>
     <w:r>
       <w:t xml:space="preserve">, 2020 | Page </w:t>
@@ -645,7 +2697,7 @@
         <w:bCs/>
         <w:noProof/>
       </w:rPr>
-      <w:t>1</w:t>
+      <w:t>3</w:t>
     </w:r>
     <w:r>
       <w:rPr>
@@ -684,7 +2736,7 @@
         <w:bCs/>
         <w:noProof/>
       </w:rPr>
-      <w:t>1</w:t>
+      <w:t>3</w:t>
     </w:r>
     <w:r>
       <w:rPr>
@@ -813,6 +2865,119 @@
     </w:lvl>
   </w:abstractNum>
   <w:abstractNum w:abstractNumId="1" w15:restartNumberingAfterBreak="0">
+    <w:nsid w:val="08B3744E"/>
+    <w:multiLevelType w:val="hybridMultilevel"/>
+    <w:tmpl w:val="3D4AD4B6"/>
+    <w:lvl w:ilvl="0" w:tplc="04090001">
+      <w:start w:val="1"/>
+      <w:numFmt w:val="bullet"/>
+      <w:lvlText w:val=""/>
+      <w:lvlJc w:val="left"/>
+      <w:pPr>
+        <w:ind w:left="720" w:hanging="360"/>
+      </w:pPr>
+      <w:rPr>
+        <w:rFonts w:ascii="Symbol" w:hAnsi="Symbol" w:hint="default"/>
+      </w:rPr>
+    </w:lvl>
+    <w:lvl w:ilvl="1" w:tplc="04090003">
+      <w:start w:val="1"/>
+      <w:numFmt w:val="bullet"/>
+      <w:lvlText w:val="o"/>
+      <w:lvlJc w:val="left"/>
+      <w:pPr>
+        <w:ind w:left="1440" w:hanging="360"/>
+      </w:pPr>
+      <w:rPr>
+        <w:rFonts w:ascii="Courier New" w:hAnsi="Courier New" w:cs="Courier New" w:hint="default"/>
+      </w:rPr>
+    </w:lvl>
+    <w:lvl w:ilvl="2" w:tplc="04090005">
+      <w:start w:val="1"/>
+      <w:numFmt w:val="bullet"/>
+      <w:lvlText w:val=""/>
+      <w:lvlJc w:val="left"/>
+      <w:pPr>
+        <w:ind w:left="2160" w:hanging="360"/>
+      </w:pPr>
+      <w:rPr>
+        <w:rFonts w:ascii="Wingdings" w:hAnsi="Wingdings" w:hint="default"/>
+      </w:rPr>
+    </w:lvl>
+    <w:lvl w:ilvl="3" w:tplc="04090001">
+      <w:start w:val="1"/>
+      <w:numFmt w:val="bullet"/>
+      <w:lvlText w:val=""/>
+      <w:lvlJc w:val="left"/>
+      <w:pPr>
+        <w:ind w:left="2880" w:hanging="360"/>
+      </w:pPr>
+      <w:rPr>
+        <w:rFonts w:ascii="Symbol" w:hAnsi="Symbol" w:hint="default"/>
+      </w:rPr>
+    </w:lvl>
+    <w:lvl w:ilvl="4" w:tplc="04090003" w:tentative="1">
+      <w:start w:val="1"/>
+      <w:numFmt w:val="bullet"/>
+      <w:lvlText w:val="o"/>
+      <w:lvlJc w:val="left"/>
+      <w:pPr>
+        <w:ind w:left="3600" w:hanging="360"/>
+      </w:pPr>
+      <w:rPr>
+        <w:rFonts w:ascii="Courier New" w:hAnsi="Courier New" w:cs="Courier New" w:hint="default"/>
+      </w:rPr>
+    </w:lvl>
+    <w:lvl w:ilvl="5" w:tplc="04090005" w:tentative="1">
+      <w:start w:val="1"/>
+      <w:numFmt w:val="bullet"/>
+      <w:lvlText w:val=""/>
+      <w:lvlJc w:val="left"/>
+      <w:pPr>
+        <w:ind w:left="4320" w:hanging="360"/>
+      </w:pPr>
+      <w:rPr>
+        <w:rFonts w:ascii="Wingdings" w:hAnsi="Wingdings" w:hint="default"/>
+      </w:rPr>
+    </w:lvl>
+    <w:lvl w:ilvl="6" w:tplc="04090001" w:tentative="1">
+      <w:start w:val="1"/>
+      <w:numFmt w:val="bullet"/>
+      <w:lvlText w:val=""/>
+      <w:lvlJc w:val="left"/>
+      <w:pPr>
+        <w:ind w:left="5040" w:hanging="360"/>
+      </w:pPr>
+      <w:rPr>
+        <w:rFonts w:ascii="Symbol" w:hAnsi="Symbol" w:hint="default"/>
+      </w:rPr>
+    </w:lvl>
+    <w:lvl w:ilvl="7" w:tplc="04090003" w:tentative="1">
+      <w:start w:val="1"/>
+      <w:numFmt w:val="bullet"/>
+      <w:lvlText w:val="o"/>
+      <w:lvlJc w:val="left"/>
+      <w:pPr>
+        <w:ind w:left="5760" w:hanging="360"/>
+      </w:pPr>
+      <w:rPr>
+        <w:rFonts w:ascii="Courier New" w:hAnsi="Courier New" w:cs="Courier New" w:hint="default"/>
+      </w:rPr>
+    </w:lvl>
+    <w:lvl w:ilvl="8" w:tplc="04090005" w:tentative="1">
+      <w:start w:val="1"/>
+      <w:numFmt w:val="bullet"/>
+      <w:lvlText w:val=""/>
+      <w:lvlJc w:val="left"/>
+      <w:pPr>
+        <w:ind w:left="6480" w:hanging="360"/>
+      </w:pPr>
+      <w:rPr>
+        <w:rFonts w:ascii="Wingdings" w:hAnsi="Wingdings" w:hint="default"/>
+      </w:rPr>
+    </w:lvl>
+  </w:abstractNum>
+  <w:abstractNum w:abstractNumId="2" w15:restartNumberingAfterBreak="0">
     <w:nsid w:val="0A870C00"/>
     <w:multiLevelType w:val="hybridMultilevel"/>
     <w:tmpl w:val="28A6CE3E"/>
@@ -925,7 +3090,120 @@
       </w:rPr>
     </w:lvl>
   </w:abstractNum>
-  <w:abstractNum w:abstractNumId="2" w15:restartNumberingAfterBreak="0">
+  <w:abstractNum w:abstractNumId="3" w15:restartNumberingAfterBreak="0">
+    <w:nsid w:val="0C2C2BBA"/>
+    <w:multiLevelType w:val="hybridMultilevel"/>
+    <w:tmpl w:val="685A9FCE"/>
+    <w:lvl w:ilvl="0" w:tplc="04090001">
+      <w:start w:val="1"/>
+      <w:numFmt w:val="bullet"/>
+      <w:lvlText w:val=""/>
+      <w:lvlJc w:val="left"/>
+      <w:pPr>
+        <w:ind w:left="720" w:hanging="360"/>
+      </w:pPr>
+      <w:rPr>
+        <w:rFonts w:ascii="Symbol" w:hAnsi="Symbol" w:hint="default"/>
+      </w:rPr>
+    </w:lvl>
+    <w:lvl w:ilvl="1" w:tplc="04090003" w:tentative="1">
+      <w:start w:val="1"/>
+      <w:numFmt w:val="bullet"/>
+      <w:lvlText w:val="o"/>
+      <w:lvlJc w:val="left"/>
+      <w:pPr>
+        <w:ind w:left="1440" w:hanging="360"/>
+      </w:pPr>
+      <w:rPr>
+        <w:rFonts w:ascii="Courier New" w:hAnsi="Courier New" w:cs="Courier New" w:hint="default"/>
+      </w:rPr>
+    </w:lvl>
+    <w:lvl w:ilvl="2" w:tplc="04090005" w:tentative="1">
+      <w:start w:val="1"/>
+      <w:numFmt w:val="bullet"/>
+      <w:lvlText w:val=""/>
+      <w:lvlJc w:val="left"/>
+      <w:pPr>
+        <w:ind w:left="2160" w:hanging="360"/>
+      </w:pPr>
+      <w:rPr>
+        <w:rFonts w:ascii="Wingdings" w:hAnsi="Wingdings" w:hint="default"/>
+      </w:rPr>
+    </w:lvl>
+    <w:lvl w:ilvl="3" w:tplc="04090001" w:tentative="1">
+      <w:start w:val="1"/>
+      <w:numFmt w:val="bullet"/>
+      <w:lvlText w:val=""/>
+      <w:lvlJc w:val="left"/>
+      <w:pPr>
+        <w:ind w:left="2880" w:hanging="360"/>
+      </w:pPr>
+      <w:rPr>
+        <w:rFonts w:ascii="Symbol" w:hAnsi="Symbol" w:hint="default"/>
+      </w:rPr>
+    </w:lvl>
+    <w:lvl w:ilvl="4" w:tplc="04090003" w:tentative="1">
+      <w:start w:val="1"/>
+      <w:numFmt w:val="bullet"/>
+      <w:lvlText w:val="o"/>
+      <w:lvlJc w:val="left"/>
+      <w:pPr>
+        <w:ind w:left="3600" w:hanging="360"/>
+      </w:pPr>
+      <w:rPr>
+        <w:rFonts w:ascii="Courier New" w:hAnsi="Courier New" w:cs="Courier New" w:hint="default"/>
+      </w:rPr>
+    </w:lvl>
+    <w:lvl w:ilvl="5" w:tplc="04090005" w:tentative="1">
+      <w:start w:val="1"/>
+      <w:numFmt w:val="bullet"/>
+      <w:lvlText w:val=""/>
+      <w:lvlJc w:val="left"/>
+      <w:pPr>
+        <w:ind w:left="4320" w:hanging="360"/>
+      </w:pPr>
+      <w:rPr>
+        <w:rFonts w:ascii="Wingdings" w:hAnsi="Wingdings" w:hint="default"/>
+      </w:rPr>
+    </w:lvl>
+    <w:lvl w:ilvl="6" w:tplc="04090001" w:tentative="1">
+      <w:start w:val="1"/>
+      <w:numFmt w:val="bullet"/>
+      <w:lvlText w:val=""/>
+      <w:lvlJc w:val="left"/>
+      <w:pPr>
+        <w:ind w:left="5040" w:hanging="360"/>
+      </w:pPr>
+      <w:rPr>
+        <w:rFonts w:ascii="Symbol" w:hAnsi="Symbol" w:hint="default"/>
+      </w:rPr>
+    </w:lvl>
+    <w:lvl w:ilvl="7" w:tplc="04090003" w:tentative="1">
+      <w:start w:val="1"/>
+      <w:numFmt w:val="bullet"/>
+      <w:lvlText w:val="o"/>
+      <w:lvlJc w:val="left"/>
+      <w:pPr>
+        <w:ind w:left="5760" w:hanging="360"/>
+      </w:pPr>
+      <w:rPr>
+        <w:rFonts w:ascii="Courier New" w:hAnsi="Courier New" w:cs="Courier New" w:hint="default"/>
+      </w:rPr>
+    </w:lvl>
+    <w:lvl w:ilvl="8" w:tplc="04090005" w:tentative="1">
+      <w:start w:val="1"/>
+      <w:numFmt w:val="bullet"/>
+      <w:lvlText w:val=""/>
+      <w:lvlJc w:val="left"/>
+      <w:pPr>
+        <w:ind w:left="6480" w:hanging="360"/>
+      </w:pPr>
+      <w:rPr>
+        <w:rFonts w:ascii="Wingdings" w:hAnsi="Wingdings" w:hint="default"/>
+      </w:rPr>
+    </w:lvl>
+  </w:abstractNum>
+  <w:abstractNum w:abstractNumId="4" w15:restartNumberingAfterBreak="0">
     <w:nsid w:val="12F15F51"/>
     <w:multiLevelType w:val="hybridMultilevel"/>
     <w:tmpl w:val="C73A7802"/>
@@ -1038,7 +3316,7 @@
       </w:rPr>
     </w:lvl>
   </w:abstractNum>
-  <w:abstractNum w:abstractNumId="3" w15:restartNumberingAfterBreak="0">
+  <w:abstractNum w:abstractNumId="5" w15:restartNumberingAfterBreak="0">
     <w:nsid w:val="22BD5D02"/>
     <w:multiLevelType w:val="hybridMultilevel"/>
     <w:tmpl w:val="E1341D1C"/>
@@ -1151,7 +3429,120 @@
       </w:rPr>
     </w:lvl>
   </w:abstractNum>
-  <w:abstractNum w:abstractNumId="4" w15:restartNumberingAfterBreak="0">
+  <w:abstractNum w:abstractNumId="6" w15:restartNumberingAfterBreak="0">
+    <w:nsid w:val="241E5458"/>
+    <w:multiLevelType w:val="hybridMultilevel"/>
+    <w:tmpl w:val="B3CE79FE"/>
+    <w:lvl w:ilvl="0" w:tplc="04090001">
+      <w:start w:val="1"/>
+      <w:numFmt w:val="bullet"/>
+      <w:lvlText w:val=""/>
+      <w:lvlJc w:val="left"/>
+      <w:pPr>
+        <w:ind w:left="720" w:hanging="360"/>
+      </w:pPr>
+      <w:rPr>
+        <w:rFonts w:ascii="Symbol" w:hAnsi="Symbol" w:hint="default"/>
+      </w:rPr>
+    </w:lvl>
+    <w:lvl w:ilvl="1" w:tplc="04090003" w:tentative="1">
+      <w:start w:val="1"/>
+      <w:numFmt w:val="bullet"/>
+      <w:lvlText w:val="o"/>
+      <w:lvlJc w:val="left"/>
+      <w:pPr>
+        <w:ind w:left="1440" w:hanging="360"/>
+      </w:pPr>
+      <w:rPr>
+        <w:rFonts w:ascii="Courier New" w:hAnsi="Courier New" w:cs="Courier New" w:hint="default"/>
+      </w:rPr>
+    </w:lvl>
+    <w:lvl w:ilvl="2" w:tplc="04090005" w:tentative="1">
+      <w:start w:val="1"/>
+      <w:numFmt w:val="bullet"/>
+      <w:lvlText w:val=""/>
+      <w:lvlJc w:val="left"/>
+      <w:pPr>
+        <w:ind w:left="2160" w:hanging="360"/>
+      </w:pPr>
+      <w:rPr>
+        <w:rFonts w:ascii="Wingdings" w:hAnsi="Wingdings" w:hint="default"/>
+      </w:rPr>
+    </w:lvl>
+    <w:lvl w:ilvl="3" w:tplc="04090001" w:tentative="1">
+      <w:start w:val="1"/>
+      <w:numFmt w:val="bullet"/>
+      <w:lvlText w:val=""/>
+      <w:lvlJc w:val="left"/>
+      <w:pPr>
+        <w:ind w:left="2880" w:hanging="360"/>
+      </w:pPr>
+      <w:rPr>
+        <w:rFonts w:ascii="Symbol" w:hAnsi="Symbol" w:hint="default"/>
+      </w:rPr>
+    </w:lvl>
+    <w:lvl w:ilvl="4" w:tplc="04090003" w:tentative="1">
+      <w:start w:val="1"/>
+      <w:numFmt w:val="bullet"/>
+      <w:lvlText w:val="o"/>
+      <w:lvlJc w:val="left"/>
+      <w:pPr>
+        <w:ind w:left="3600" w:hanging="360"/>
+      </w:pPr>
+      <w:rPr>
+        <w:rFonts w:ascii="Courier New" w:hAnsi="Courier New" w:cs="Courier New" w:hint="default"/>
+      </w:rPr>
+    </w:lvl>
+    <w:lvl w:ilvl="5" w:tplc="04090005" w:tentative="1">
+      <w:start w:val="1"/>
+      <w:numFmt w:val="bullet"/>
+      <w:lvlText w:val=""/>
+      <w:lvlJc w:val="left"/>
+      <w:pPr>
+        <w:ind w:left="4320" w:hanging="360"/>
+      </w:pPr>
+      <w:rPr>
+        <w:rFonts w:ascii="Wingdings" w:hAnsi="Wingdings" w:hint="default"/>
+      </w:rPr>
+    </w:lvl>
+    <w:lvl w:ilvl="6" w:tplc="04090001" w:tentative="1">
+      <w:start w:val="1"/>
+      <w:numFmt w:val="bullet"/>
+      <w:lvlText w:val=""/>
+      <w:lvlJc w:val="left"/>
+      <w:pPr>
+        <w:ind w:left="5040" w:hanging="360"/>
+      </w:pPr>
+      <w:rPr>
+        <w:rFonts w:ascii="Symbol" w:hAnsi="Symbol" w:hint="default"/>
+      </w:rPr>
+    </w:lvl>
+    <w:lvl w:ilvl="7" w:tplc="04090003" w:tentative="1">
+      <w:start w:val="1"/>
+      <w:numFmt w:val="bullet"/>
+      <w:lvlText w:val="o"/>
+      <w:lvlJc w:val="left"/>
+      <w:pPr>
+        <w:ind w:left="5760" w:hanging="360"/>
+      </w:pPr>
+      <w:rPr>
+        <w:rFonts w:ascii="Courier New" w:hAnsi="Courier New" w:cs="Courier New" w:hint="default"/>
+      </w:rPr>
+    </w:lvl>
+    <w:lvl w:ilvl="8" w:tplc="04090005" w:tentative="1">
+      <w:start w:val="1"/>
+      <w:numFmt w:val="bullet"/>
+      <w:lvlText w:val=""/>
+      <w:lvlJc w:val="left"/>
+      <w:pPr>
+        <w:ind w:left="6480" w:hanging="360"/>
+      </w:pPr>
+      <w:rPr>
+        <w:rFonts w:ascii="Wingdings" w:hAnsi="Wingdings" w:hint="default"/>
+      </w:rPr>
+    </w:lvl>
+  </w:abstractNum>
+  <w:abstractNum w:abstractNumId="7" w15:restartNumberingAfterBreak="0">
     <w:nsid w:val="305E4755"/>
     <w:multiLevelType w:val="hybridMultilevel"/>
     <w:tmpl w:val="717C3EF6"/>
@@ -1264,7 +3655,7 @@
       </w:rPr>
     </w:lvl>
   </w:abstractNum>
-  <w:abstractNum w:abstractNumId="5" w15:restartNumberingAfterBreak="0">
+  <w:abstractNum w:abstractNumId="8" w15:restartNumberingAfterBreak="0">
     <w:nsid w:val="31BF1B44"/>
     <w:multiLevelType w:val="hybridMultilevel"/>
     <w:tmpl w:val="4FACDF4C"/>
@@ -1377,7 +3768,120 @@
       </w:rPr>
     </w:lvl>
   </w:abstractNum>
-  <w:abstractNum w:abstractNumId="6" w15:restartNumberingAfterBreak="0">
+  <w:abstractNum w:abstractNumId="9" w15:restartNumberingAfterBreak="0">
+    <w:nsid w:val="429A3D2F"/>
+    <w:multiLevelType w:val="hybridMultilevel"/>
+    <w:tmpl w:val="F5488488"/>
+    <w:lvl w:ilvl="0" w:tplc="04090001">
+      <w:start w:val="1"/>
+      <w:numFmt w:val="bullet"/>
+      <w:lvlText w:val=""/>
+      <w:lvlJc w:val="left"/>
+      <w:pPr>
+        <w:ind w:left="720" w:hanging="360"/>
+      </w:pPr>
+      <w:rPr>
+        <w:rFonts w:ascii="Symbol" w:hAnsi="Symbol" w:hint="default"/>
+      </w:rPr>
+    </w:lvl>
+    <w:lvl w:ilvl="1" w:tplc="04090003">
+      <w:start w:val="1"/>
+      <w:numFmt w:val="bullet"/>
+      <w:lvlText w:val="o"/>
+      <w:lvlJc w:val="left"/>
+      <w:pPr>
+        <w:ind w:left="1440" w:hanging="360"/>
+      </w:pPr>
+      <w:rPr>
+        <w:rFonts w:ascii="Courier New" w:hAnsi="Courier New" w:cs="Courier New" w:hint="default"/>
+      </w:rPr>
+    </w:lvl>
+    <w:lvl w:ilvl="2" w:tplc="04090005">
+      <w:start w:val="1"/>
+      <w:numFmt w:val="bullet"/>
+      <w:lvlText w:val=""/>
+      <w:lvlJc w:val="left"/>
+      <w:pPr>
+        <w:ind w:left="2160" w:hanging="360"/>
+      </w:pPr>
+      <w:rPr>
+        <w:rFonts w:ascii="Wingdings" w:hAnsi="Wingdings" w:hint="default"/>
+      </w:rPr>
+    </w:lvl>
+    <w:lvl w:ilvl="3" w:tplc="04090001" w:tentative="1">
+      <w:start w:val="1"/>
+      <w:numFmt w:val="bullet"/>
+      <w:lvlText w:val=""/>
+      <w:lvlJc w:val="left"/>
+      <w:pPr>
+        <w:ind w:left="2880" w:hanging="360"/>
+      </w:pPr>
+      <w:rPr>
+        <w:rFonts w:ascii="Symbol" w:hAnsi="Symbol" w:hint="default"/>
+      </w:rPr>
+    </w:lvl>
+    <w:lvl w:ilvl="4" w:tplc="04090003" w:tentative="1">
+      <w:start w:val="1"/>
+      <w:numFmt w:val="bullet"/>
+      <w:lvlText w:val="o"/>
+      <w:lvlJc w:val="left"/>
+      <w:pPr>
+        <w:ind w:left="3600" w:hanging="360"/>
+      </w:pPr>
+      <w:rPr>
+        <w:rFonts w:ascii="Courier New" w:hAnsi="Courier New" w:cs="Courier New" w:hint="default"/>
+      </w:rPr>
+    </w:lvl>
+    <w:lvl w:ilvl="5" w:tplc="04090005" w:tentative="1">
+      <w:start w:val="1"/>
+      <w:numFmt w:val="bullet"/>
+      <w:lvlText w:val=""/>
+      <w:lvlJc w:val="left"/>
+      <w:pPr>
+        <w:ind w:left="4320" w:hanging="360"/>
+      </w:pPr>
+      <w:rPr>
+        <w:rFonts w:ascii="Wingdings" w:hAnsi="Wingdings" w:hint="default"/>
+      </w:rPr>
+    </w:lvl>
+    <w:lvl w:ilvl="6" w:tplc="04090001" w:tentative="1">
+      <w:start w:val="1"/>
+      <w:numFmt w:val="bullet"/>
+      <w:lvlText w:val=""/>
+      <w:lvlJc w:val="left"/>
+      <w:pPr>
+        <w:ind w:left="5040" w:hanging="360"/>
+      </w:pPr>
+      <w:rPr>
+        <w:rFonts w:ascii="Symbol" w:hAnsi="Symbol" w:hint="default"/>
+      </w:rPr>
+    </w:lvl>
+    <w:lvl w:ilvl="7" w:tplc="04090003" w:tentative="1">
+      <w:start w:val="1"/>
+      <w:numFmt w:val="bullet"/>
+      <w:lvlText w:val="o"/>
+      <w:lvlJc w:val="left"/>
+      <w:pPr>
+        <w:ind w:left="5760" w:hanging="360"/>
+      </w:pPr>
+      <w:rPr>
+        <w:rFonts w:ascii="Courier New" w:hAnsi="Courier New" w:cs="Courier New" w:hint="default"/>
+      </w:rPr>
+    </w:lvl>
+    <w:lvl w:ilvl="8" w:tplc="04090005" w:tentative="1">
+      <w:start w:val="1"/>
+      <w:numFmt w:val="bullet"/>
+      <w:lvlText w:val=""/>
+      <w:lvlJc w:val="left"/>
+      <w:pPr>
+        <w:ind w:left="6480" w:hanging="360"/>
+      </w:pPr>
+      <w:rPr>
+        <w:rFonts w:ascii="Wingdings" w:hAnsi="Wingdings" w:hint="default"/>
+      </w:rPr>
+    </w:lvl>
+  </w:abstractNum>
+  <w:abstractNum w:abstractNumId="10" w15:restartNumberingAfterBreak="0">
     <w:nsid w:val="43F12FD3"/>
     <w:multiLevelType w:val="hybridMultilevel"/>
     <w:tmpl w:val="DD722232"/>
@@ -1490,7 +3994,7 @@
       </w:rPr>
     </w:lvl>
   </w:abstractNum>
-  <w:abstractNum w:abstractNumId="7" w15:restartNumberingAfterBreak="0">
+  <w:abstractNum w:abstractNumId="11" w15:restartNumberingAfterBreak="0">
     <w:nsid w:val="449D76DB"/>
     <w:multiLevelType w:val="hybridMultilevel"/>
     <w:tmpl w:val="D8C2212C"/>
@@ -1603,7 +4107,7 @@
       </w:rPr>
     </w:lvl>
   </w:abstractNum>
-  <w:abstractNum w:abstractNumId="8" w15:restartNumberingAfterBreak="0">
+  <w:abstractNum w:abstractNumId="12" w15:restartNumberingAfterBreak="0">
     <w:nsid w:val="4DD23547"/>
     <w:multiLevelType w:val="hybridMultilevel"/>
     <w:tmpl w:val="504E1C4A"/>
@@ -1716,7 +4220,7 @@
       </w:rPr>
     </w:lvl>
   </w:abstractNum>
-  <w:abstractNum w:abstractNumId="9" w15:restartNumberingAfterBreak="0">
+  <w:abstractNum w:abstractNumId="13" w15:restartNumberingAfterBreak="0">
     <w:nsid w:val="56AD70C4"/>
     <w:multiLevelType w:val="hybridMultilevel"/>
     <w:tmpl w:val="DF0C55EA"/>
@@ -1829,7 +4333,7 @@
       </w:rPr>
     </w:lvl>
   </w:abstractNum>
-  <w:abstractNum w:abstractNumId="10" w15:restartNumberingAfterBreak="0">
+  <w:abstractNum w:abstractNumId="14" w15:restartNumberingAfterBreak="0">
     <w:nsid w:val="5B2850D5"/>
     <w:multiLevelType w:val="hybridMultilevel"/>
     <w:tmpl w:val="9E662F3C"/>
@@ -1942,7 +4446,7 @@
       </w:rPr>
     </w:lvl>
   </w:abstractNum>
-  <w:abstractNum w:abstractNumId="11" w15:restartNumberingAfterBreak="0">
+  <w:abstractNum w:abstractNumId="15" w15:restartNumberingAfterBreak="0">
     <w:nsid w:val="61967FA3"/>
     <w:multiLevelType w:val="hybridMultilevel"/>
     <w:tmpl w:val="D2605ACC"/>
@@ -2055,41 +4559,401 @@
       </w:rPr>
     </w:lvl>
   </w:abstractNum>
+  <w:abstractNum w:abstractNumId="16" w15:restartNumberingAfterBreak="0">
+    <w:nsid w:val="6CD7374A"/>
+    <w:multiLevelType w:val="hybridMultilevel"/>
+    <w:tmpl w:val="C2A846FE"/>
+    <w:lvl w:ilvl="0" w:tplc="04090001">
+      <w:start w:val="1"/>
+      <w:numFmt w:val="bullet"/>
+      <w:lvlText w:val=""/>
+      <w:lvlJc w:val="left"/>
+      <w:pPr>
+        <w:ind w:left="720" w:hanging="360"/>
+      </w:pPr>
+      <w:rPr>
+        <w:rFonts w:ascii="Symbol" w:hAnsi="Symbol" w:hint="default"/>
+      </w:rPr>
+    </w:lvl>
+    <w:lvl w:ilvl="1" w:tplc="04090003" w:tentative="1">
+      <w:start w:val="1"/>
+      <w:numFmt w:val="bullet"/>
+      <w:lvlText w:val="o"/>
+      <w:lvlJc w:val="left"/>
+      <w:pPr>
+        <w:ind w:left="1440" w:hanging="360"/>
+      </w:pPr>
+      <w:rPr>
+        <w:rFonts w:ascii="Courier New" w:hAnsi="Courier New" w:cs="Courier New" w:hint="default"/>
+      </w:rPr>
+    </w:lvl>
+    <w:lvl w:ilvl="2" w:tplc="04090005" w:tentative="1">
+      <w:start w:val="1"/>
+      <w:numFmt w:val="bullet"/>
+      <w:lvlText w:val=""/>
+      <w:lvlJc w:val="left"/>
+      <w:pPr>
+        <w:ind w:left="2160" w:hanging="360"/>
+      </w:pPr>
+      <w:rPr>
+        <w:rFonts w:ascii="Wingdings" w:hAnsi="Wingdings" w:hint="default"/>
+      </w:rPr>
+    </w:lvl>
+    <w:lvl w:ilvl="3" w:tplc="04090001" w:tentative="1">
+      <w:start w:val="1"/>
+      <w:numFmt w:val="bullet"/>
+      <w:lvlText w:val=""/>
+      <w:lvlJc w:val="left"/>
+      <w:pPr>
+        <w:ind w:left="2880" w:hanging="360"/>
+      </w:pPr>
+      <w:rPr>
+        <w:rFonts w:ascii="Symbol" w:hAnsi="Symbol" w:hint="default"/>
+      </w:rPr>
+    </w:lvl>
+    <w:lvl w:ilvl="4" w:tplc="04090003" w:tentative="1">
+      <w:start w:val="1"/>
+      <w:numFmt w:val="bullet"/>
+      <w:lvlText w:val="o"/>
+      <w:lvlJc w:val="left"/>
+      <w:pPr>
+        <w:ind w:left="3600" w:hanging="360"/>
+      </w:pPr>
+      <w:rPr>
+        <w:rFonts w:ascii="Courier New" w:hAnsi="Courier New" w:cs="Courier New" w:hint="default"/>
+      </w:rPr>
+    </w:lvl>
+    <w:lvl w:ilvl="5" w:tplc="04090005" w:tentative="1">
+      <w:start w:val="1"/>
+      <w:numFmt w:val="bullet"/>
+      <w:lvlText w:val=""/>
+      <w:lvlJc w:val="left"/>
+      <w:pPr>
+        <w:ind w:left="4320" w:hanging="360"/>
+      </w:pPr>
+      <w:rPr>
+        <w:rFonts w:ascii="Wingdings" w:hAnsi="Wingdings" w:hint="default"/>
+      </w:rPr>
+    </w:lvl>
+    <w:lvl w:ilvl="6" w:tplc="04090001" w:tentative="1">
+      <w:start w:val="1"/>
+      <w:numFmt w:val="bullet"/>
+      <w:lvlText w:val=""/>
+      <w:lvlJc w:val="left"/>
+      <w:pPr>
+        <w:ind w:left="5040" w:hanging="360"/>
+      </w:pPr>
+      <w:rPr>
+        <w:rFonts w:ascii="Symbol" w:hAnsi="Symbol" w:hint="default"/>
+      </w:rPr>
+    </w:lvl>
+    <w:lvl w:ilvl="7" w:tplc="04090003" w:tentative="1">
+      <w:start w:val="1"/>
+      <w:numFmt w:val="bullet"/>
+      <w:lvlText w:val="o"/>
+      <w:lvlJc w:val="left"/>
+      <w:pPr>
+        <w:ind w:left="5760" w:hanging="360"/>
+      </w:pPr>
+      <w:rPr>
+        <w:rFonts w:ascii="Courier New" w:hAnsi="Courier New" w:cs="Courier New" w:hint="default"/>
+      </w:rPr>
+    </w:lvl>
+    <w:lvl w:ilvl="8" w:tplc="04090005" w:tentative="1">
+      <w:start w:val="1"/>
+      <w:numFmt w:val="bullet"/>
+      <w:lvlText w:val=""/>
+      <w:lvlJc w:val="left"/>
+      <w:pPr>
+        <w:ind w:left="6480" w:hanging="360"/>
+      </w:pPr>
+      <w:rPr>
+        <w:rFonts w:ascii="Wingdings" w:hAnsi="Wingdings" w:hint="default"/>
+      </w:rPr>
+    </w:lvl>
+  </w:abstractNum>
+  <w:abstractNum w:abstractNumId="17" w15:restartNumberingAfterBreak="0">
+    <w:nsid w:val="6FBB353F"/>
+    <w:multiLevelType w:val="hybridMultilevel"/>
+    <w:tmpl w:val="CBB6A7A8"/>
+    <w:lvl w:ilvl="0" w:tplc="04090001">
+      <w:start w:val="1"/>
+      <w:numFmt w:val="bullet"/>
+      <w:lvlText w:val=""/>
+      <w:lvlJc w:val="left"/>
+      <w:pPr>
+        <w:ind w:left="720" w:hanging="360"/>
+      </w:pPr>
+      <w:rPr>
+        <w:rFonts w:ascii="Symbol" w:hAnsi="Symbol" w:hint="default"/>
+      </w:rPr>
+    </w:lvl>
+    <w:lvl w:ilvl="1" w:tplc="04090003" w:tentative="1">
+      <w:start w:val="1"/>
+      <w:numFmt w:val="bullet"/>
+      <w:lvlText w:val="o"/>
+      <w:lvlJc w:val="left"/>
+      <w:pPr>
+        <w:ind w:left="1440" w:hanging="360"/>
+      </w:pPr>
+      <w:rPr>
+        <w:rFonts w:ascii="Courier New" w:hAnsi="Courier New" w:cs="Courier New" w:hint="default"/>
+      </w:rPr>
+    </w:lvl>
+    <w:lvl w:ilvl="2" w:tplc="04090005" w:tentative="1">
+      <w:start w:val="1"/>
+      <w:numFmt w:val="bullet"/>
+      <w:lvlText w:val=""/>
+      <w:lvlJc w:val="left"/>
+      <w:pPr>
+        <w:ind w:left="2160" w:hanging="360"/>
+      </w:pPr>
+      <w:rPr>
+        <w:rFonts w:ascii="Wingdings" w:hAnsi="Wingdings" w:hint="default"/>
+      </w:rPr>
+    </w:lvl>
+    <w:lvl w:ilvl="3" w:tplc="04090001" w:tentative="1">
+      <w:start w:val="1"/>
+      <w:numFmt w:val="bullet"/>
+      <w:lvlText w:val=""/>
+      <w:lvlJc w:val="left"/>
+      <w:pPr>
+        <w:ind w:left="2880" w:hanging="360"/>
+      </w:pPr>
+      <w:rPr>
+        <w:rFonts w:ascii="Symbol" w:hAnsi="Symbol" w:hint="default"/>
+      </w:rPr>
+    </w:lvl>
+    <w:lvl w:ilvl="4" w:tplc="04090003" w:tentative="1">
+      <w:start w:val="1"/>
+      <w:numFmt w:val="bullet"/>
+      <w:lvlText w:val="o"/>
+      <w:lvlJc w:val="left"/>
+      <w:pPr>
+        <w:ind w:left="3600" w:hanging="360"/>
+      </w:pPr>
+      <w:rPr>
+        <w:rFonts w:ascii="Courier New" w:hAnsi="Courier New" w:cs="Courier New" w:hint="default"/>
+      </w:rPr>
+    </w:lvl>
+    <w:lvl w:ilvl="5" w:tplc="04090005" w:tentative="1">
+      <w:start w:val="1"/>
+      <w:numFmt w:val="bullet"/>
+      <w:lvlText w:val=""/>
+      <w:lvlJc w:val="left"/>
+      <w:pPr>
+        <w:ind w:left="4320" w:hanging="360"/>
+      </w:pPr>
+      <w:rPr>
+        <w:rFonts w:ascii="Wingdings" w:hAnsi="Wingdings" w:hint="default"/>
+      </w:rPr>
+    </w:lvl>
+    <w:lvl w:ilvl="6" w:tplc="04090001" w:tentative="1">
+      <w:start w:val="1"/>
+      <w:numFmt w:val="bullet"/>
+      <w:lvlText w:val=""/>
+      <w:lvlJc w:val="left"/>
+      <w:pPr>
+        <w:ind w:left="5040" w:hanging="360"/>
+      </w:pPr>
+      <w:rPr>
+        <w:rFonts w:ascii="Symbol" w:hAnsi="Symbol" w:hint="default"/>
+      </w:rPr>
+    </w:lvl>
+    <w:lvl w:ilvl="7" w:tplc="04090003" w:tentative="1">
+      <w:start w:val="1"/>
+      <w:numFmt w:val="bullet"/>
+      <w:lvlText w:val="o"/>
+      <w:lvlJc w:val="left"/>
+      <w:pPr>
+        <w:ind w:left="5760" w:hanging="360"/>
+      </w:pPr>
+      <w:rPr>
+        <w:rFonts w:ascii="Courier New" w:hAnsi="Courier New" w:cs="Courier New" w:hint="default"/>
+      </w:rPr>
+    </w:lvl>
+    <w:lvl w:ilvl="8" w:tplc="04090005" w:tentative="1">
+      <w:start w:val="1"/>
+      <w:numFmt w:val="bullet"/>
+      <w:lvlText w:val=""/>
+      <w:lvlJc w:val="left"/>
+      <w:pPr>
+        <w:ind w:left="6480" w:hanging="360"/>
+      </w:pPr>
+      <w:rPr>
+        <w:rFonts w:ascii="Wingdings" w:hAnsi="Wingdings" w:hint="default"/>
+      </w:rPr>
+    </w:lvl>
+  </w:abstractNum>
+  <w:abstractNum w:abstractNumId="18" w15:restartNumberingAfterBreak="0">
+    <w:nsid w:val="75CB4E86"/>
+    <w:multiLevelType w:val="hybridMultilevel"/>
+    <w:tmpl w:val="6016C8C0"/>
+    <w:lvl w:ilvl="0" w:tplc="04090001">
+      <w:start w:val="1"/>
+      <w:numFmt w:val="bullet"/>
+      <w:lvlText w:val=""/>
+      <w:lvlJc w:val="left"/>
+      <w:pPr>
+        <w:ind w:left="720" w:hanging="360"/>
+      </w:pPr>
+      <w:rPr>
+        <w:rFonts w:ascii="Symbol" w:hAnsi="Symbol" w:hint="default"/>
+      </w:rPr>
+    </w:lvl>
+    <w:lvl w:ilvl="1" w:tplc="04090003" w:tentative="1">
+      <w:start w:val="1"/>
+      <w:numFmt w:val="bullet"/>
+      <w:lvlText w:val="o"/>
+      <w:lvlJc w:val="left"/>
+      <w:pPr>
+        <w:ind w:left="1440" w:hanging="360"/>
+      </w:pPr>
+      <w:rPr>
+        <w:rFonts w:ascii="Courier New" w:hAnsi="Courier New" w:cs="Courier New" w:hint="default"/>
+      </w:rPr>
+    </w:lvl>
+    <w:lvl w:ilvl="2" w:tplc="04090005" w:tentative="1">
+      <w:start w:val="1"/>
+      <w:numFmt w:val="bullet"/>
+      <w:lvlText w:val=""/>
+      <w:lvlJc w:val="left"/>
+      <w:pPr>
+        <w:ind w:left="2160" w:hanging="360"/>
+      </w:pPr>
+      <w:rPr>
+        <w:rFonts w:ascii="Wingdings" w:hAnsi="Wingdings" w:hint="default"/>
+      </w:rPr>
+    </w:lvl>
+    <w:lvl w:ilvl="3" w:tplc="04090001" w:tentative="1">
+      <w:start w:val="1"/>
+      <w:numFmt w:val="bullet"/>
+      <w:lvlText w:val=""/>
+      <w:lvlJc w:val="left"/>
+      <w:pPr>
+        <w:ind w:left="2880" w:hanging="360"/>
+      </w:pPr>
+      <w:rPr>
+        <w:rFonts w:ascii="Symbol" w:hAnsi="Symbol" w:hint="default"/>
+      </w:rPr>
+    </w:lvl>
+    <w:lvl w:ilvl="4" w:tplc="04090003" w:tentative="1">
+      <w:start w:val="1"/>
+      <w:numFmt w:val="bullet"/>
+      <w:lvlText w:val="o"/>
+      <w:lvlJc w:val="left"/>
+      <w:pPr>
+        <w:ind w:left="3600" w:hanging="360"/>
+      </w:pPr>
+      <w:rPr>
+        <w:rFonts w:ascii="Courier New" w:hAnsi="Courier New" w:cs="Courier New" w:hint="default"/>
+      </w:rPr>
+    </w:lvl>
+    <w:lvl w:ilvl="5" w:tplc="04090005" w:tentative="1">
+      <w:start w:val="1"/>
+      <w:numFmt w:val="bullet"/>
+      <w:lvlText w:val=""/>
+      <w:lvlJc w:val="left"/>
+      <w:pPr>
+        <w:ind w:left="4320" w:hanging="360"/>
+      </w:pPr>
+      <w:rPr>
+        <w:rFonts w:ascii="Wingdings" w:hAnsi="Wingdings" w:hint="default"/>
+      </w:rPr>
+    </w:lvl>
+    <w:lvl w:ilvl="6" w:tplc="04090001" w:tentative="1">
+      <w:start w:val="1"/>
+      <w:numFmt w:val="bullet"/>
+      <w:lvlText w:val=""/>
+      <w:lvlJc w:val="left"/>
+      <w:pPr>
+        <w:ind w:left="5040" w:hanging="360"/>
+      </w:pPr>
+      <w:rPr>
+        <w:rFonts w:ascii="Symbol" w:hAnsi="Symbol" w:hint="default"/>
+      </w:rPr>
+    </w:lvl>
+    <w:lvl w:ilvl="7" w:tplc="04090003" w:tentative="1">
+      <w:start w:val="1"/>
+      <w:numFmt w:val="bullet"/>
+      <w:lvlText w:val="o"/>
+      <w:lvlJc w:val="left"/>
+      <w:pPr>
+        <w:ind w:left="5760" w:hanging="360"/>
+      </w:pPr>
+      <w:rPr>
+        <w:rFonts w:ascii="Courier New" w:hAnsi="Courier New" w:cs="Courier New" w:hint="default"/>
+      </w:rPr>
+    </w:lvl>
+    <w:lvl w:ilvl="8" w:tplc="04090005" w:tentative="1">
+      <w:start w:val="1"/>
+      <w:numFmt w:val="bullet"/>
+      <w:lvlText w:val=""/>
+      <w:lvlJc w:val="left"/>
+      <w:pPr>
+        <w:ind w:left="6480" w:hanging="360"/>
+      </w:pPr>
+      <w:rPr>
+        <w:rFonts w:ascii="Wingdings" w:hAnsi="Wingdings" w:hint="default"/>
+      </w:rPr>
+    </w:lvl>
+  </w:abstractNum>
   <w:num w:numId="1">
-    <w:abstractNumId w:val="5"/>
+    <w:abstractNumId w:val="8"/>
   </w:num>
   <w:num w:numId="2">
     <w:abstractNumId w:val="0"/>
   </w:num>
   <w:num w:numId="3">
-    <w:abstractNumId w:val="8"/>
+    <w:abstractNumId w:val="12"/>
   </w:num>
   <w:num w:numId="4">
+    <w:abstractNumId w:val="14"/>
+  </w:num>
+  <w:num w:numId="5">
+    <w:abstractNumId w:val="15"/>
+  </w:num>
+  <w:num w:numId="6">
+    <w:abstractNumId w:val="2"/>
+  </w:num>
+  <w:num w:numId="7">
+    <w:abstractNumId w:val="4"/>
+  </w:num>
+  <w:num w:numId="8">
+    <w:abstractNumId w:val="13"/>
+  </w:num>
+  <w:num w:numId="9">
+    <w:abstractNumId w:val="11"/>
+  </w:num>
+  <w:num w:numId="10">
     <w:abstractNumId w:val="10"/>
   </w:num>
-  <w:num w:numId="5">
-    <w:abstractNumId w:val="11"/>
+  <w:num w:numId="11">
+    <w:abstractNumId w:val="7"/>
   </w:num>
-  <w:num w:numId="6">
-    <w:abstractNumId w:val="1"/>
+  <w:num w:numId="12">
+    <w:abstractNumId w:val="5"/>
   </w:num>
-  <w:num w:numId="7">
-    <w:abstractNumId w:val="2"/>
+  <w:num w:numId="13">
+    <w:abstractNumId w:val="6"/>
   </w:num>
-  <w:num w:numId="8">
+  <w:num w:numId="14">
     <w:abstractNumId w:val="9"/>
   </w:num>
-  <w:num w:numId="9">
-    <w:abstractNumId w:val="7"/>
+  <w:num w:numId="15">
+    <w:abstractNumId w:val="16"/>
   </w:num>
-  <w:num w:numId="10">
-    <w:abstractNumId w:val="6"/>
+  <w:num w:numId="16">
+    <w:abstractNumId w:val="17"/>
   </w:num>
-  <w:num w:numId="11">
-    <w:abstractNumId w:val="4"/>
+  <w:num w:numId="17">
+    <w:abstractNumId w:val="18"/>
   </w:num>
-  <w:num w:numId="12">
+  <w:num w:numId="18">
     <w:abstractNumId w:val="3"/>
+  </w:num>
+  <w:num w:numId="19">
+    <w:abstractNumId w:val="1"/>
   </w:num>
 </w:numbering>
 </file>
@@ -2567,6 +5431,17 @@
       <w:contextualSpacing/>
     </w:pPr>
   </w:style>
+  <w:style w:type="character" w:styleId="Hyperlink">
+    <w:name w:val="Hyperlink"/>
+    <w:basedOn w:val="DefaultParagraphFont"/>
+    <w:uiPriority w:val="99"/>
+    <w:unhideWhenUsed/>
+    <w:rsid w:val="00E93738"/>
+    <w:rPr>
+      <w:color w:val="0563C1" w:themeColor="hyperlink"/>
+      <w:u w:val="single"/>
+    </w:rPr>
+  </w:style>
 </w:styles>
 </file>
 

</xml_diff>

<commit_message>
Created shapefiles for lab01 part 1
</commit_message>
<xml_diff>
--- a/Notes/SOC5670_2020_Spring_Notes_Lectures_v00.docx
+++ b/Notes/SOC5670_2020_Spring_Notes_Lectures_v00.docx
@@ -1646,8 +1646,6 @@
         </w:rPr>
         <w:t xml:space="preserve">base </w:t>
       </w:r>
-      <w:bookmarkStart w:id="0" w:name="_GoBack"/>
-      <w:bookmarkEnd w:id="0"/>
       <w:r>
         <w:rPr>
           <w:rFonts w:cstheme="minorHAnsi"/>
@@ -1718,13 +1716,7 @@
         <w:rPr>
           <w:rFonts w:cstheme="minorHAnsi"/>
         </w:rPr>
-        <w:t>subf</w:t>
-      </w:r>
-      <w:r>
-        <w:rPr>
-          <w:rFonts w:cstheme="minorHAnsi"/>
-        </w:rPr>
-        <w:t>olders named for each shapefile</w:t>
+        <w:t>subfolders named for each shapefile</w:t>
       </w:r>
     </w:p>
     <w:p>
@@ -1812,6 +1804,11 @@
       <w:r>
         <w:t>Open new map</w:t>
       </w:r>
+      <w:r>
+        <w:t xml:space="preserve"> in ArcMap</w:t>
+      </w:r>
+      <w:bookmarkStart w:id="0" w:name="_GoBack"/>
+      <w:bookmarkEnd w:id="0"/>
     </w:p>
     <w:p>
       <w:pPr>

</xml_diff>

<commit_message>
Updated class notes for lab01
</commit_message>
<xml_diff>
--- a/Notes/SOC5670_2020_Spring_Notes_Lectures_v00.docx
+++ b/Notes/SOC5670_2020_Spring_Notes_Lectures_v00.docx
@@ -1740,6 +1740,12 @@
         </w:rPr>
         <w:t>Census tract 17</w:t>
       </w:r>
+      <w:r>
+        <w:rPr>
+          <w:rFonts w:cstheme="minorHAnsi"/>
+        </w:rPr>
+        <w:t xml:space="preserve"> (tl_2019_17_tract)</w:t>
+      </w:r>
     </w:p>
     <w:p>
       <w:pPr>
@@ -1762,6 +1768,12 @@
         </w:rPr>
         <w:t>Census tract 29</w:t>
       </w:r>
+      <w:r>
+        <w:rPr>
+          <w:rFonts w:cstheme="minorHAnsi"/>
+        </w:rPr>
+        <w:t xml:space="preserve"> (tl_2019_29_tract)</w:t>
+      </w:r>
     </w:p>
     <w:p>
       <w:pPr>
@@ -1778,34 +1790,11 @@
         </w:rPr>
         <w:t>Entire USA</w:t>
       </w:r>
-    </w:p>
-    <w:p>
-      <w:pPr>
-        <w:pStyle w:val="ListParagraph"/>
-        <w:numPr>
-          <w:ilvl w:val="0"/>
-          <w:numId w:val="19"/>
-        </w:numPr>
-        <w:spacing w:after="60"/>
-      </w:pPr>
-      <w:r>
-        <w:t>Create new shapefile in ArcGIS</w:t>
-      </w:r>
-    </w:p>
-    <w:p>
-      <w:pPr>
-        <w:pStyle w:val="ListParagraph"/>
-        <w:numPr>
-          <w:ilvl w:val="1"/>
-          <w:numId w:val="19"/>
-        </w:numPr>
-        <w:spacing w:after="60"/>
-      </w:pPr>
-      <w:r>
-        <w:t>Open new map</w:t>
-      </w:r>
-      <w:r>
-        <w:t xml:space="preserve"> in ArcMap</w:t>
+      <w:r>
+        <w:rPr>
+          <w:rFonts w:cstheme="minorHAnsi"/>
+        </w:rPr>
+        <w:t xml:space="preserve"> (tl_2019_us_cbsa)</w:t>
       </w:r>
       <w:bookmarkStart w:id="0" w:name="_GoBack"/>
       <w:bookmarkEnd w:id="0"/>
@@ -1814,12 +1803,41 @@
       <w:pPr>
         <w:pStyle w:val="ListParagraph"/>
         <w:numPr>
+          <w:ilvl w:val="0"/>
+          <w:numId w:val="19"/>
+        </w:numPr>
+        <w:spacing w:after="60"/>
+      </w:pPr>
+      <w:r>
+        <w:t>Create new shapefile in ArcGIS</w:t>
+      </w:r>
+    </w:p>
+    <w:p>
+      <w:pPr>
+        <w:pStyle w:val="ListParagraph"/>
+        <w:numPr>
           <w:ilvl w:val="1"/>
           <w:numId w:val="19"/>
         </w:numPr>
         <w:spacing w:after="60"/>
       </w:pPr>
       <w:r>
+        <w:t>Open new map</w:t>
+      </w:r>
+      <w:r>
+        <w:t xml:space="preserve"> in ArcMap</w:t>
+      </w:r>
+    </w:p>
+    <w:p>
+      <w:pPr>
+        <w:pStyle w:val="ListParagraph"/>
+        <w:numPr>
+          <w:ilvl w:val="1"/>
+          <w:numId w:val="19"/>
+        </w:numPr>
+        <w:spacing w:after="60"/>
+      </w:pPr>
+      <w:r>
         <w:t>Add each shapefile as a layer</w:t>
       </w:r>
     </w:p>
@@ -1833,13 +1851,7 @@
         <w:spacing w:after="60"/>
       </w:pPr>
       <w:r>
-        <w:t xml:space="preserve">Select </w:t>
-      </w:r>
-      <w:r>
-        <w:t>layers for Illinois and Missouri</w:t>
-      </w:r>
-      <w:r>
-        <w:t xml:space="preserve"> to activate them</w:t>
+        <w:t>tl_2019_17_tract (i.e., Illinois)</w:t>
       </w:r>
     </w:p>
     <w:p>
@@ -1852,6 +1864,118 @@
         <w:spacing w:after="60"/>
       </w:pPr>
       <w:r>
+        <w:t>tl_2019_29_tract (i.e., Missouri)</w:t>
+      </w:r>
+    </w:p>
+    <w:p>
+      <w:pPr>
+        <w:pStyle w:val="ListParagraph"/>
+        <w:numPr>
+          <w:ilvl w:val="2"/>
+          <w:numId w:val="19"/>
+        </w:numPr>
+        <w:spacing w:after="60"/>
+      </w:pPr>
+      <w:r>
+        <w:t>tl_2019_us_cbsa (i.e., entire USA)</w:t>
+      </w:r>
+    </w:p>
+    <w:p>
+      <w:pPr>
+        <w:pStyle w:val="ListParagraph"/>
+        <w:numPr>
+          <w:ilvl w:val="1"/>
+          <w:numId w:val="19"/>
+        </w:numPr>
+        <w:spacing w:after="60"/>
+      </w:pPr>
+      <w:r>
+        <w:t>Create new file geodatabase in lab01 folder</w:t>
+      </w:r>
+    </w:p>
+    <w:p>
+      <w:pPr>
+        <w:pStyle w:val="ListParagraph"/>
+        <w:numPr>
+          <w:ilvl w:val="2"/>
+          <w:numId w:val="19"/>
+        </w:numPr>
+        <w:spacing w:after="60"/>
+      </w:pPr>
+      <w:r>
+        <w:t>Right Click</w:t>
+      </w:r>
+      <w:r>
+        <w:t xml:space="preserve"> on folder</w:t>
+      </w:r>
+      <w:r>
+        <w:t xml:space="preserve"> </w:t>
+      </w:r>
+      <w:r>
+        <w:sym w:font="Wingdings" w:char="F0E0"/>
+      </w:r>
+      <w:r>
+        <w:t xml:space="preserve"> New </w:t>
+      </w:r>
+      <w:r>
+        <w:sym w:font="Wingdings" w:char="F0E0"/>
+      </w:r>
+      <w:r>
+        <w:t xml:space="preserve"> File Geodatabase</w:t>
+      </w:r>
+    </w:p>
+    <w:p>
+      <w:pPr>
+        <w:pStyle w:val="ListParagraph"/>
+        <w:numPr>
+          <w:ilvl w:val="2"/>
+          <w:numId w:val="19"/>
+        </w:numPr>
+        <w:spacing w:after="60"/>
+      </w:pPr>
+      <w:r>
+        <w:t>Rename geodatabase (e.g., l</w:t>
+      </w:r>
+      <w:r>
+        <w:t>ab01)</w:t>
+      </w:r>
+    </w:p>
+    <w:p>
+      <w:pPr>
+        <w:pStyle w:val="ListParagraph"/>
+        <w:numPr>
+          <w:ilvl w:val="1"/>
+          <w:numId w:val="19"/>
+        </w:numPr>
+        <w:spacing w:after="60"/>
+      </w:pPr>
+      <w:r>
+        <w:t>Merge Illinois and Missouri shapefiles</w:t>
+      </w:r>
+    </w:p>
+    <w:p>
+      <w:pPr>
+        <w:pStyle w:val="ListParagraph"/>
+        <w:numPr>
+          <w:ilvl w:val="2"/>
+          <w:numId w:val="19"/>
+        </w:numPr>
+        <w:spacing w:after="60"/>
+      </w:pPr>
+      <w:r>
+        <w:t>Select layers for Illinois and Missouri to activate them</w:t>
+      </w:r>
+    </w:p>
+    <w:p>
+      <w:pPr>
+        <w:pStyle w:val="ListParagraph"/>
+        <w:numPr>
+          <w:ilvl w:val="2"/>
+          <w:numId w:val="19"/>
+        </w:numPr>
+        <w:spacing w:after="60"/>
+      </w:pPr>
+      <w:r>
         <w:t>Deactivate layer for Entire USA</w:t>
       </w:r>
     </w:p>
@@ -1859,44 +1983,19 @@
       <w:pPr>
         <w:pStyle w:val="ListParagraph"/>
         <w:numPr>
-          <w:ilvl w:val="1"/>
-          <w:numId w:val="19"/>
-        </w:numPr>
-        <w:spacing w:after="60"/>
-      </w:pPr>
-      <w:r>
-        <w:t>Create new file geodatabase in lab01 folder</w:t>
-      </w:r>
-    </w:p>
-    <w:p>
-      <w:pPr>
-        <w:pStyle w:val="ListParagraph"/>
-        <w:numPr>
           <w:ilvl w:val="2"/>
           <w:numId w:val="19"/>
         </w:numPr>
         <w:spacing w:after="60"/>
       </w:pPr>
       <w:r>
-        <w:t>Right Click</w:t>
-      </w:r>
-      <w:r>
-        <w:t xml:space="preserve"> on folder</w:t>
-      </w:r>
-      <w:r>
-        <w:t xml:space="preserve"> </w:t>
+        <w:t xml:space="preserve">Geoprocessing </w:t>
       </w:r>
       <w:r>
         <w:sym w:font="Wingdings" w:char="F0E0"/>
       </w:r>
       <w:r>
-        <w:t xml:space="preserve"> New </w:t>
-      </w:r>
-      <w:r>
-        <w:sym w:font="Wingdings" w:char="F0E0"/>
-      </w:r>
-      <w:r>
-        <w:t xml:space="preserve"> File Geodatabase</w:t>
+        <w:t xml:space="preserve"> Merge</w:t>
       </w:r>
     </w:p>
     <w:p>
@@ -1909,23 +2008,8 @@
         <w:spacing w:after="60"/>
       </w:pPr>
       <w:r>
-        <w:t>Rename geodatabase (e.g., l</w:t>
-      </w:r>
-      <w:r>
-        <w:t>ab01)</w:t>
-      </w:r>
-    </w:p>
-    <w:p>
-      <w:pPr>
-        <w:pStyle w:val="ListParagraph"/>
-        <w:numPr>
-          <w:ilvl w:val="1"/>
-          <w:numId w:val="19"/>
-        </w:numPr>
-        <w:spacing w:after="60"/>
-      </w:pPr>
-      <w:r>
-        <w:t>Merge Illinois and Missouri shapefiles</w:t>
+        <w:lastRenderedPageBreak/>
+        <w:t>Drag and drop Illinois and Missouri layers</w:t>
       </w:r>
     </w:p>
     <w:p>
@@ -1938,13 +2022,7 @@
         <w:spacing w:after="60"/>
       </w:pPr>
       <w:r>
-        <w:t xml:space="preserve">Geoprocessing </w:t>
-      </w:r>
-      <w:r>
-        <w:sym w:font="Wingdings" w:char="F0E0"/>
-      </w:r>
-      <w:r>
-        <w:t xml:space="preserve"> Merge</w:t>
+        <w:t>Set output file path to newly created file geodatabase</w:t>
       </w:r>
     </w:p>
     <w:p>
@@ -1957,32 +2035,6 @@
         <w:spacing w:after="60"/>
       </w:pPr>
       <w:r>
-        <w:t>Drag and drop Illinois and Missouri layers</w:t>
-      </w:r>
-    </w:p>
-    <w:p>
-      <w:pPr>
-        <w:pStyle w:val="ListParagraph"/>
-        <w:numPr>
-          <w:ilvl w:val="2"/>
-          <w:numId w:val="19"/>
-        </w:numPr>
-        <w:spacing w:after="60"/>
-      </w:pPr>
-      <w:r>
-        <w:t>Set output file path to newly created file geodatabase</w:t>
-      </w:r>
-    </w:p>
-    <w:p>
-      <w:pPr>
-        <w:pStyle w:val="ListParagraph"/>
-        <w:numPr>
-          <w:ilvl w:val="2"/>
-          <w:numId w:val="19"/>
-        </w:numPr>
-        <w:spacing w:after="60"/>
-      </w:pPr>
-      <w:r>
         <w:t>Enter name for new shapefile (e.g., states01)</w:t>
       </w:r>
     </w:p>
@@ -1996,7 +2048,6 @@
         <w:spacing w:after="60"/>
       </w:pPr>
       <w:r>
-        <w:lastRenderedPageBreak/>
         <w:t>Use feature class file type</w:t>
       </w:r>
     </w:p>
@@ -2335,7 +2386,13 @@
         <w:t xml:space="preserve">census tracts </w:t>
       </w:r>
       <w:r>
-        <w:t xml:space="preserve">shapefile layer </w:t>
+        <w:t>shapefile layer</w:t>
+      </w:r>
+      <w:r>
+        <w:t xml:space="preserve"> (stl_msa_ct_00)</w:t>
+      </w:r>
+      <w:r>
+        <w:t xml:space="preserve"> </w:t>
       </w:r>
       <w:r>
         <w:t>to activate it</w:t>
@@ -2439,6 +2496,9 @@
       <w:r>
         <w:t>Right click on St. Louis MSA census tracts shapefile layer</w:t>
       </w:r>
+      <w:r>
+        <w:t xml:space="preserve"> (stl_msa_ct_00)</w:t>
+      </w:r>
     </w:p>
     <w:p>
       <w:pPr>
@@ -2547,6 +2607,9 @@
       <w:r>
         <w:t>Right click on St. Louis MSA census tracts shapefile layer</w:t>
       </w:r>
+      <w:r>
+        <w:t xml:space="preserve"> (stl_msa_ct_00)</w:t>
+      </w:r>
     </w:p>
     <w:p>
       <w:pPr>
@@ -2590,7 +2653,13 @@
         <w:spacing w:after="60"/>
       </w:pPr>
       <w:r>
-        <w:t>Name shapefile (st_msa_ct_01)</w:t>
+        <w:t>Name shapefile (st</w:t>
+      </w:r>
+      <w:r>
+        <w:t>l</w:t>
+      </w:r>
+      <w:r>
+        <w:t>_msa_ct_01)</w:t>
       </w:r>
     </w:p>
     <w:p>
@@ -2694,7 +2763,7 @@
         <w:bCs/>
         <w:noProof/>
       </w:rPr>
-      <w:t>3</w:t>
+      <w:t>1</w:t>
     </w:r>
     <w:r>
       <w:rPr>
@@ -2733,7 +2802,7 @@
         <w:bCs/>
         <w:noProof/>
       </w:rPr>
-      <w:t>3</w:t>
+      <w:t>1</w:t>
     </w:r>
     <w:r>
       <w:rPr>

</xml_diff>

<commit_message>
Notes from class on February 6, 2020
</commit_message>
<xml_diff>
--- a/Notes/SOC5670_2020_Spring_Notes_Lectures_v00.docx
+++ b/Notes/SOC5670_2020_Spring_Notes_Lectures_v00.docx
@@ -5778,10 +5778,33 @@
         <w:spacing w:after="60"/>
       </w:pPr>
       <w:r>
-        <w:t>e.g., land value, distinguishing between degrees of poverty</w:t>
-      </w:r>
-      <w:r>
-        <w:t>, different types of crime</w:t>
+        <w:t>land value</w:t>
+      </w:r>
+    </w:p>
+    <w:p>
+      <w:pPr>
+        <w:pStyle w:val="ListParagraph"/>
+        <w:numPr>
+          <w:ilvl w:val="2"/>
+          <w:numId w:val="25"/>
+        </w:numPr>
+        <w:spacing w:after="60"/>
+      </w:pPr>
+      <w:r>
+        <w:t>distinguishing between degrees of poverty</w:t>
+      </w:r>
+    </w:p>
+    <w:p>
+      <w:pPr>
+        <w:pStyle w:val="ListParagraph"/>
+        <w:numPr>
+          <w:ilvl w:val="2"/>
+          <w:numId w:val="25"/>
+        </w:numPr>
+        <w:spacing w:after="60"/>
+      </w:pPr>
+      <w:r>
+        <w:t>different types of crime</w:t>
       </w:r>
     </w:p>
     <w:p>
@@ -6067,6 +6090,1719 @@
       <w:pPr>
         <w:spacing w:after="60"/>
       </w:pPr>
+    </w:p>
+    <w:p>
+      <w:pPr>
+        <w:spacing w:after="60"/>
+      </w:pPr>
+      <w:r>
+        <w:t>Lab</w:t>
+      </w:r>
+    </w:p>
+    <w:p>
+      <w:pPr>
+        <w:pStyle w:val="ListParagraph"/>
+        <w:numPr>
+          <w:ilvl w:val="0"/>
+          <w:numId w:val="27"/>
+        </w:numPr>
+        <w:spacing w:after="60"/>
+      </w:pPr>
+      <w:r>
+        <w:t>Ensure that spatial analysis extensions in ArcMap are activated</w:t>
+      </w:r>
+    </w:p>
+    <w:p>
+      <w:pPr>
+        <w:pStyle w:val="ListParagraph"/>
+        <w:numPr>
+          <w:ilvl w:val="1"/>
+          <w:numId w:val="27"/>
+        </w:numPr>
+        <w:spacing w:after="60"/>
+      </w:pPr>
+      <w:r>
+        <w:t xml:space="preserve">Select </w:t>
+      </w:r>
+      <w:r>
+        <w:rPr>
+          <w:rFonts w:ascii="Courier New" w:hAnsi="Courier New" w:cs="Courier New"/>
+        </w:rPr>
+        <w:t>Customize</w:t>
+      </w:r>
+      <w:r>
+        <w:t xml:space="preserve"> dropdown menu</w:t>
+      </w:r>
+    </w:p>
+    <w:p>
+      <w:pPr>
+        <w:pStyle w:val="ListParagraph"/>
+        <w:numPr>
+          <w:ilvl w:val="1"/>
+          <w:numId w:val="27"/>
+        </w:numPr>
+        <w:spacing w:after="60"/>
+      </w:pPr>
+      <w:r>
+        <w:t xml:space="preserve">Select </w:t>
+      </w:r>
+      <w:r>
+        <w:rPr>
+          <w:rFonts w:ascii="Courier New" w:hAnsi="Courier New" w:cs="Courier New"/>
+        </w:rPr>
+        <w:t>Extensions</w:t>
+      </w:r>
+    </w:p>
+    <w:p>
+      <w:pPr>
+        <w:pStyle w:val="ListParagraph"/>
+        <w:numPr>
+          <w:ilvl w:val="1"/>
+          <w:numId w:val="27"/>
+        </w:numPr>
+        <w:spacing w:after="60"/>
+      </w:pPr>
+      <w:r>
+        <w:t>Select the extensions you want to activate</w:t>
+      </w:r>
+    </w:p>
+    <w:p>
+      <w:pPr>
+        <w:pStyle w:val="ListParagraph"/>
+        <w:numPr>
+          <w:ilvl w:val="1"/>
+          <w:numId w:val="27"/>
+        </w:numPr>
+        <w:spacing w:after="60"/>
+      </w:pPr>
+      <w:r>
+        <w:t xml:space="preserve">Click </w:t>
+      </w:r>
+      <w:r>
+        <w:rPr>
+          <w:rFonts w:ascii="Courier New" w:hAnsi="Courier New" w:cs="Courier New"/>
+        </w:rPr>
+        <w:t>Close</w:t>
+      </w:r>
+    </w:p>
+    <w:p>
+      <w:pPr>
+        <w:pStyle w:val="ListParagraph"/>
+        <w:numPr>
+          <w:ilvl w:val="0"/>
+          <w:numId w:val="27"/>
+        </w:numPr>
+        <w:spacing w:after="60"/>
+      </w:pPr>
+      <w:r>
+        <w:lastRenderedPageBreak/>
+        <w:t>Cre</w:t>
+      </w:r>
+      <w:r>
+        <w:t>ate file geodatabase subfolder to organize</w:t>
+      </w:r>
+      <w:r>
+        <w:t xml:space="preserve"> </w:t>
+      </w:r>
+      <w:r>
+        <w:t xml:space="preserve">data from </w:t>
+      </w:r>
+      <w:r>
+        <w:t xml:space="preserve">exploratory </w:t>
+      </w:r>
+      <w:r>
+        <w:t>spatial analysis (ESA)</w:t>
+      </w:r>
+    </w:p>
+    <w:p>
+      <w:pPr>
+        <w:pStyle w:val="ListParagraph"/>
+        <w:numPr>
+          <w:ilvl w:val="1"/>
+          <w:numId w:val="27"/>
+        </w:numPr>
+        <w:spacing w:after="60"/>
+      </w:pPr>
+      <w:r>
+        <w:t>Right click on file geodatabase</w:t>
+      </w:r>
+      <w:r>
+        <w:t xml:space="preserve"> (i.e., </w:t>
+      </w:r>
+      <w:proofErr w:type="spellStart"/>
+      <w:r>
+        <w:t>lab.gdb</w:t>
+      </w:r>
+      <w:proofErr w:type="spellEnd"/>
+      <w:r>
+        <w:t>)</w:t>
+      </w:r>
+    </w:p>
+    <w:p>
+      <w:pPr>
+        <w:pStyle w:val="ListParagraph"/>
+        <w:numPr>
+          <w:ilvl w:val="1"/>
+          <w:numId w:val="27"/>
+        </w:numPr>
+        <w:spacing w:after="60"/>
+      </w:pPr>
+      <w:r>
+        <w:t xml:space="preserve">Select </w:t>
+      </w:r>
+      <w:r>
+        <w:rPr>
+          <w:rFonts w:ascii="Courier New" w:hAnsi="Courier New" w:cs="Courier New"/>
+        </w:rPr>
+        <w:t>New</w:t>
+      </w:r>
+    </w:p>
+    <w:p>
+      <w:pPr>
+        <w:pStyle w:val="ListParagraph"/>
+        <w:numPr>
+          <w:ilvl w:val="1"/>
+          <w:numId w:val="27"/>
+        </w:numPr>
+        <w:spacing w:after="60"/>
+      </w:pPr>
+      <w:r>
+        <w:t xml:space="preserve">Select </w:t>
+      </w:r>
+      <w:r>
+        <w:rPr>
+          <w:rFonts w:ascii="Courier New" w:hAnsi="Courier New" w:cs="Courier New"/>
+        </w:rPr>
+        <w:t>Feature Dataset</w:t>
+      </w:r>
+    </w:p>
+    <w:p>
+      <w:pPr>
+        <w:pStyle w:val="ListParagraph"/>
+        <w:numPr>
+          <w:ilvl w:val="1"/>
+          <w:numId w:val="27"/>
+        </w:numPr>
+        <w:spacing w:after="60"/>
+      </w:pPr>
+      <w:r>
+        <w:t>Name feature dataset (e.g., “</w:t>
+      </w:r>
+      <w:proofErr w:type="spellStart"/>
+      <w:r>
+        <w:t>esa</w:t>
+      </w:r>
+      <w:proofErr w:type="spellEnd"/>
+      <w:r>
+        <w:t>”)</w:t>
+      </w:r>
+    </w:p>
+    <w:p>
+      <w:pPr>
+        <w:pStyle w:val="ListParagraph"/>
+        <w:numPr>
+          <w:ilvl w:val="1"/>
+          <w:numId w:val="27"/>
+        </w:numPr>
+        <w:spacing w:after="60"/>
+      </w:pPr>
+      <w:r>
+        <w:t xml:space="preserve">Click </w:t>
+      </w:r>
+      <w:r>
+        <w:rPr>
+          <w:rFonts w:ascii="Courier New" w:hAnsi="Courier New" w:cs="Courier New"/>
+        </w:rPr>
+        <w:t>Next</w:t>
+      </w:r>
+    </w:p>
+    <w:p>
+      <w:pPr>
+        <w:pStyle w:val="ListParagraph"/>
+        <w:numPr>
+          <w:ilvl w:val="1"/>
+          <w:numId w:val="27"/>
+        </w:numPr>
+        <w:spacing w:after="60"/>
+      </w:pPr>
+      <w:r>
+        <w:t>Select the coordinate system (e.g., NAD 1983 UTM-15)</w:t>
+      </w:r>
+    </w:p>
+    <w:p>
+      <w:pPr>
+        <w:pStyle w:val="ListParagraph"/>
+        <w:numPr>
+          <w:ilvl w:val="1"/>
+          <w:numId w:val="27"/>
+        </w:numPr>
+        <w:spacing w:after="60"/>
+      </w:pPr>
+      <w:r>
+        <w:t xml:space="preserve">Click </w:t>
+      </w:r>
+      <w:r>
+        <w:rPr>
+          <w:rFonts w:ascii="Courier New" w:hAnsi="Courier New" w:cs="Courier New"/>
+        </w:rPr>
+        <w:t>Next</w:t>
+      </w:r>
+    </w:p>
+    <w:p>
+      <w:pPr>
+        <w:pStyle w:val="ListParagraph"/>
+        <w:numPr>
+          <w:ilvl w:val="1"/>
+          <w:numId w:val="27"/>
+        </w:numPr>
+        <w:spacing w:after="60"/>
+      </w:pPr>
+      <w:r>
+        <w:t xml:space="preserve">Click </w:t>
+      </w:r>
+      <w:r>
+        <w:rPr>
+          <w:rFonts w:ascii="Courier New" w:hAnsi="Courier New" w:cs="Courier New"/>
+        </w:rPr>
+        <w:t>Next</w:t>
+      </w:r>
+      <w:r>
+        <w:t xml:space="preserve"> to skip the z-coordinate settings</w:t>
+      </w:r>
+    </w:p>
+    <w:p>
+      <w:pPr>
+        <w:pStyle w:val="ListParagraph"/>
+        <w:numPr>
+          <w:ilvl w:val="1"/>
+          <w:numId w:val="27"/>
+        </w:numPr>
+        <w:spacing w:after="60"/>
+      </w:pPr>
+      <w:r>
+        <w:t>Modify XY tolerance settings if necessary (generally, should not be necessary)</w:t>
+      </w:r>
+    </w:p>
+    <w:p>
+      <w:pPr>
+        <w:pStyle w:val="ListParagraph"/>
+        <w:numPr>
+          <w:ilvl w:val="1"/>
+          <w:numId w:val="27"/>
+        </w:numPr>
+        <w:spacing w:after="60"/>
+      </w:pPr>
+      <w:r>
+        <w:t xml:space="preserve">Click </w:t>
+      </w:r>
+      <w:r>
+        <w:rPr>
+          <w:rFonts w:ascii="Courier New" w:hAnsi="Courier New" w:cs="Courier New"/>
+        </w:rPr>
+        <w:t>Finish</w:t>
+      </w:r>
+    </w:p>
+    <w:p>
+      <w:pPr>
+        <w:pStyle w:val="ListParagraph"/>
+        <w:numPr>
+          <w:ilvl w:val="0"/>
+          <w:numId w:val="27"/>
+        </w:numPr>
+        <w:spacing w:after="60"/>
+      </w:pPr>
+      <w:r>
+        <w:t>Access functions for measuring geographic distribution</w:t>
+      </w:r>
+    </w:p>
+    <w:p>
+      <w:pPr>
+        <w:pStyle w:val="ListParagraph"/>
+        <w:numPr>
+          <w:ilvl w:val="1"/>
+          <w:numId w:val="27"/>
+        </w:numPr>
+        <w:spacing w:after="60"/>
+      </w:pPr>
+      <w:r>
+        <w:t xml:space="preserve">Open </w:t>
+      </w:r>
+      <w:proofErr w:type="spellStart"/>
+      <w:r>
+        <w:rPr>
+          <w:rFonts w:ascii="Courier New" w:hAnsi="Courier New" w:cs="Courier New"/>
+        </w:rPr>
+        <w:t>ArcToolbox</w:t>
+      </w:r>
+      <w:proofErr w:type="spellEnd"/>
+    </w:p>
+    <w:p>
+      <w:pPr>
+        <w:pStyle w:val="ListParagraph"/>
+        <w:numPr>
+          <w:ilvl w:val="1"/>
+          <w:numId w:val="27"/>
+        </w:numPr>
+        <w:spacing w:after="60"/>
+      </w:pPr>
+      <w:r>
+        <w:t xml:space="preserve">Select </w:t>
+      </w:r>
+      <w:r>
+        <w:rPr>
+          <w:rFonts w:ascii="Courier New" w:hAnsi="Courier New" w:cs="Courier New"/>
+        </w:rPr>
+        <w:t>Spatial Statistics Tools</w:t>
+      </w:r>
+    </w:p>
+    <w:p>
+      <w:pPr>
+        <w:pStyle w:val="ListParagraph"/>
+        <w:numPr>
+          <w:ilvl w:val="1"/>
+          <w:numId w:val="27"/>
+        </w:numPr>
+        <w:spacing w:after="60"/>
+      </w:pPr>
+      <w:r>
+        <w:t xml:space="preserve">Select </w:t>
+      </w:r>
+      <w:r>
+        <w:rPr>
+          <w:rFonts w:ascii="Courier New" w:hAnsi="Courier New" w:cs="Courier New"/>
+        </w:rPr>
+        <w:t>Measuring Geographic Distributions</w:t>
+      </w:r>
+    </w:p>
+    <w:p>
+      <w:pPr>
+        <w:pStyle w:val="ListParagraph"/>
+        <w:numPr>
+          <w:ilvl w:val="0"/>
+          <w:numId w:val="27"/>
+        </w:numPr>
+        <w:spacing w:after="60"/>
+      </w:pPr>
+      <w:r>
+        <w:t>Create shapefiles for mean center</w:t>
+      </w:r>
+    </w:p>
+    <w:p>
+      <w:pPr>
+        <w:pStyle w:val="ListParagraph"/>
+        <w:numPr>
+          <w:ilvl w:val="1"/>
+          <w:numId w:val="27"/>
+        </w:numPr>
+        <w:spacing w:after="60"/>
+      </w:pPr>
+      <w:r>
+        <w:t>Add and activate base layer (i.e., stl_msa_ct_04) for new map in ArcMap</w:t>
+      </w:r>
+    </w:p>
+    <w:p>
+      <w:pPr>
+        <w:pStyle w:val="ListParagraph"/>
+        <w:numPr>
+          <w:ilvl w:val="1"/>
+          <w:numId w:val="27"/>
+        </w:numPr>
+        <w:spacing w:after="60"/>
+      </w:pPr>
+      <w:r>
+        <w:t xml:space="preserve">Open </w:t>
+      </w:r>
+      <w:proofErr w:type="spellStart"/>
+      <w:r>
+        <w:rPr>
+          <w:rFonts w:ascii="Courier New" w:hAnsi="Courier New" w:cs="Courier New"/>
+        </w:rPr>
+        <w:t>ArcToolbox</w:t>
+      </w:r>
+      <w:proofErr w:type="spellEnd"/>
+    </w:p>
+    <w:p>
+      <w:pPr>
+        <w:pStyle w:val="ListParagraph"/>
+        <w:numPr>
+          <w:ilvl w:val="1"/>
+          <w:numId w:val="27"/>
+        </w:numPr>
+        <w:spacing w:after="60"/>
+      </w:pPr>
+      <w:r>
+        <w:t xml:space="preserve">Select </w:t>
+      </w:r>
+      <w:r>
+        <w:rPr>
+          <w:rFonts w:ascii="Courier New" w:hAnsi="Courier New" w:cs="Courier New"/>
+        </w:rPr>
+        <w:t>Spatial Statistics Tools</w:t>
+      </w:r>
+    </w:p>
+    <w:p>
+      <w:pPr>
+        <w:pStyle w:val="ListParagraph"/>
+        <w:numPr>
+          <w:ilvl w:val="1"/>
+          <w:numId w:val="27"/>
+        </w:numPr>
+        <w:spacing w:after="60"/>
+      </w:pPr>
+      <w:r>
+        <w:t xml:space="preserve">Select </w:t>
+      </w:r>
+      <w:r>
+        <w:rPr>
+          <w:rFonts w:ascii="Courier New" w:hAnsi="Courier New" w:cs="Courier New"/>
+        </w:rPr>
+        <w:t>Measuring Geographic Distributions</w:t>
+      </w:r>
+    </w:p>
+    <w:p>
+      <w:pPr>
+        <w:pStyle w:val="ListParagraph"/>
+        <w:numPr>
+          <w:ilvl w:val="1"/>
+          <w:numId w:val="27"/>
+        </w:numPr>
+        <w:spacing w:after="60"/>
+      </w:pPr>
+      <w:r>
+        <w:t xml:space="preserve">Select </w:t>
+      </w:r>
+      <w:r>
+        <w:rPr>
+          <w:rFonts w:ascii="Courier New" w:hAnsi="Courier New" w:cs="Courier New"/>
+        </w:rPr>
+        <w:t>Mean Center</w:t>
+      </w:r>
+    </w:p>
+    <w:p>
+      <w:pPr>
+        <w:pStyle w:val="ListParagraph"/>
+        <w:numPr>
+          <w:ilvl w:val="1"/>
+          <w:numId w:val="27"/>
+        </w:numPr>
+        <w:spacing w:after="60"/>
+      </w:pPr>
+      <w:r>
+        <w:t>Select stl_msa_ct_04 as the input feature class</w:t>
+      </w:r>
+    </w:p>
+    <w:p>
+      <w:pPr>
+        <w:pStyle w:val="ListParagraph"/>
+        <w:numPr>
+          <w:ilvl w:val="1"/>
+          <w:numId w:val="27"/>
+        </w:numPr>
+        <w:spacing w:after="60"/>
+      </w:pPr>
+      <w:r>
+        <w:t xml:space="preserve">Select the </w:t>
+      </w:r>
+      <w:proofErr w:type="spellStart"/>
+      <w:r>
+        <w:t>esa</w:t>
+      </w:r>
+      <w:proofErr w:type="spellEnd"/>
+      <w:r>
+        <w:t xml:space="preserve"> subfolder in the file geodatabase (i.e., </w:t>
+      </w:r>
+      <w:proofErr w:type="spellStart"/>
+      <w:r>
+        <w:t>lab.gdb</w:t>
+      </w:r>
+      <w:proofErr w:type="spellEnd"/>
+      <w:r>
+        <w:t>/</w:t>
+      </w:r>
+      <w:proofErr w:type="spellStart"/>
+      <w:r>
+        <w:t>esa</w:t>
+      </w:r>
+      <w:proofErr w:type="spellEnd"/>
+      <w:r>
+        <w:t>) as the output feature class</w:t>
+      </w:r>
+    </w:p>
+    <w:p>
+      <w:pPr>
+        <w:pStyle w:val="ListParagraph"/>
+        <w:numPr>
+          <w:ilvl w:val="1"/>
+          <w:numId w:val="27"/>
+        </w:numPr>
+        <w:spacing w:after="60"/>
+      </w:pPr>
+      <w:r>
+        <w:t xml:space="preserve">Enter name for the new shapefile (e.g., </w:t>
+      </w:r>
+      <w:proofErr w:type="spellStart"/>
+      <w:r>
+        <w:t>mc_wht</w:t>
+      </w:r>
+      <w:proofErr w:type="spellEnd"/>
+      <w:r>
+        <w:t>)</w:t>
+      </w:r>
+    </w:p>
+    <w:p>
+      <w:pPr>
+        <w:pStyle w:val="ListParagraph"/>
+        <w:numPr>
+          <w:ilvl w:val="1"/>
+          <w:numId w:val="27"/>
+        </w:numPr>
+        <w:spacing w:after="60"/>
+      </w:pPr>
+      <w:r>
+        <w:t xml:space="preserve">Set type to </w:t>
+      </w:r>
+      <w:r>
+        <w:rPr>
+          <w:rFonts w:ascii="Courier New" w:hAnsi="Courier New" w:cs="Courier New"/>
+        </w:rPr>
+        <w:t>Feature classes</w:t>
+      </w:r>
+    </w:p>
+    <w:p>
+      <w:pPr>
+        <w:pStyle w:val="ListParagraph"/>
+        <w:numPr>
+          <w:ilvl w:val="1"/>
+          <w:numId w:val="27"/>
+        </w:numPr>
+        <w:spacing w:after="60"/>
+      </w:pPr>
+      <w:r>
+        <w:t xml:space="preserve">Click </w:t>
+      </w:r>
+      <w:r>
+        <w:rPr>
+          <w:rFonts w:ascii="Courier New" w:hAnsi="Courier New" w:cs="Courier New"/>
+        </w:rPr>
+        <w:t>Save</w:t>
+      </w:r>
+    </w:p>
+    <w:p>
+      <w:pPr>
+        <w:pStyle w:val="ListParagraph"/>
+        <w:numPr>
+          <w:ilvl w:val="1"/>
+          <w:numId w:val="27"/>
+        </w:numPr>
+        <w:spacing w:after="60"/>
+      </w:pPr>
+      <w:r>
+        <w:t>Select the variable upon which to base the calculation</w:t>
+      </w:r>
+      <w:r>
+        <w:t xml:space="preserve"> (e.g., </w:t>
+      </w:r>
+      <w:proofErr w:type="spellStart"/>
+      <w:r>
+        <w:rPr>
+          <w:rFonts w:ascii="Courier New" w:hAnsi="Courier New" w:cs="Courier New"/>
+        </w:rPr>
+        <w:t>wht</w:t>
+      </w:r>
+      <w:proofErr w:type="spellEnd"/>
+      <w:r>
+        <w:t>)</w:t>
+      </w:r>
+      <w:r>
+        <w:t xml:space="preserve"> in </w:t>
+      </w:r>
+      <w:r>
+        <w:rPr>
+          <w:rFonts w:ascii="Courier New" w:hAnsi="Courier New" w:cs="Courier New"/>
+        </w:rPr>
+        <w:t>Weight Field (optional)</w:t>
+      </w:r>
+    </w:p>
+    <w:p>
+      <w:pPr>
+        <w:pStyle w:val="ListParagraph"/>
+        <w:numPr>
+          <w:ilvl w:val="1"/>
+          <w:numId w:val="27"/>
+        </w:numPr>
+        <w:spacing w:after="60"/>
+      </w:pPr>
+      <w:r>
+        <w:t xml:space="preserve">Click </w:t>
+      </w:r>
+      <w:r>
+        <w:rPr>
+          <w:rFonts w:ascii="Courier New" w:hAnsi="Courier New" w:cs="Courier New"/>
+        </w:rPr>
+        <w:t>OK</w:t>
+      </w:r>
+    </w:p>
+    <w:p>
+      <w:pPr>
+        <w:pStyle w:val="ListParagraph"/>
+        <w:numPr>
+          <w:ilvl w:val="1"/>
+          <w:numId w:val="27"/>
+        </w:numPr>
+        <w:spacing w:after="60"/>
+      </w:pPr>
+      <w:r>
+        <w:t>Repeat for other groups as necessary</w:t>
+      </w:r>
+    </w:p>
+    <w:p>
+      <w:pPr>
+        <w:pStyle w:val="ListParagraph"/>
+        <w:numPr>
+          <w:ilvl w:val="1"/>
+          <w:numId w:val="27"/>
+        </w:numPr>
+        <w:spacing w:after="60"/>
+      </w:pPr>
+      <w:r>
+        <w:t>Obtain XY coordinate</w:t>
+      </w:r>
+      <w:r>
+        <w:t>s</w:t>
+      </w:r>
+      <w:r>
+        <w:t xml:space="preserve"> from attribute table</w:t>
+      </w:r>
+    </w:p>
+    <w:p>
+      <w:pPr>
+        <w:pStyle w:val="ListParagraph"/>
+        <w:numPr>
+          <w:ilvl w:val="0"/>
+          <w:numId w:val="27"/>
+        </w:numPr>
+        <w:spacing w:after="60"/>
+      </w:pPr>
+      <w:r>
+        <w:t>Create shapefiles for standard distance</w:t>
+      </w:r>
+    </w:p>
+    <w:p>
+      <w:pPr>
+        <w:pStyle w:val="ListParagraph"/>
+        <w:numPr>
+          <w:ilvl w:val="1"/>
+          <w:numId w:val="27"/>
+        </w:numPr>
+        <w:spacing w:after="60"/>
+      </w:pPr>
+      <w:r>
+        <w:t>Add and activate base layer (i.e., stl_msa_ct_04) for new map in ArcMap</w:t>
+      </w:r>
+    </w:p>
+    <w:p>
+      <w:pPr>
+        <w:pStyle w:val="ListParagraph"/>
+        <w:numPr>
+          <w:ilvl w:val="1"/>
+          <w:numId w:val="27"/>
+        </w:numPr>
+        <w:spacing w:after="60"/>
+      </w:pPr>
+      <w:r>
+        <w:t xml:space="preserve">Open </w:t>
+      </w:r>
+      <w:proofErr w:type="spellStart"/>
+      <w:r>
+        <w:rPr>
+          <w:rFonts w:ascii="Courier New" w:hAnsi="Courier New" w:cs="Courier New"/>
+        </w:rPr>
+        <w:t>ArcToolbox</w:t>
+      </w:r>
+      <w:proofErr w:type="spellEnd"/>
+    </w:p>
+    <w:p>
+      <w:pPr>
+        <w:pStyle w:val="ListParagraph"/>
+        <w:numPr>
+          <w:ilvl w:val="1"/>
+          <w:numId w:val="27"/>
+        </w:numPr>
+        <w:spacing w:after="60"/>
+      </w:pPr>
+      <w:r>
+        <w:t xml:space="preserve">Select </w:t>
+      </w:r>
+      <w:r>
+        <w:rPr>
+          <w:rFonts w:ascii="Courier New" w:hAnsi="Courier New" w:cs="Courier New"/>
+        </w:rPr>
+        <w:t>Spatial Statistics Tools</w:t>
+      </w:r>
+    </w:p>
+    <w:p>
+      <w:pPr>
+        <w:pStyle w:val="ListParagraph"/>
+        <w:numPr>
+          <w:ilvl w:val="1"/>
+          <w:numId w:val="27"/>
+        </w:numPr>
+        <w:spacing w:after="60"/>
+      </w:pPr>
+      <w:r>
+        <w:t xml:space="preserve">Select </w:t>
+      </w:r>
+      <w:r>
+        <w:rPr>
+          <w:rFonts w:ascii="Courier New" w:hAnsi="Courier New" w:cs="Courier New"/>
+        </w:rPr>
+        <w:t>Measuring Geographic Distributions</w:t>
+      </w:r>
+    </w:p>
+    <w:p>
+      <w:pPr>
+        <w:pStyle w:val="ListParagraph"/>
+        <w:numPr>
+          <w:ilvl w:val="1"/>
+          <w:numId w:val="27"/>
+        </w:numPr>
+        <w:spacing w:after="60"/>
+      </w:pPr>
+      <w:r>
+        <w:t xml:space="preserve">Select </w:t>
+      </w:r>
+      <w:r>
+        <w:rPr>
+          <w:rFonts w:ascii="Courier New" w:hAnsi="Courier New" w:cs="Courier New"/>
+        </w:rPr>
+        <w:t>Standard Distance</w:t>
+      </w:r>
+    </w:p>
+    <w:p>
+      <w:pPr>
+        <w:pStyle w:val="ListParagraph"/>
+        <w:numPr>
+          <w:ilvl w:val="1"/>
+          <w:numId w:val="27"/>
+        </w:numPr>
+        <w:spacing w:after="60"/>
+      </w:pPr>
+      <w:r>
+        <w:t>Select stl_msa_ct_04 as the input feature class</w:t>
+      </w:r>
+    </w:p>
+    <w:p>
+      <w:pPr>
+        <w:pStyle w:val="ListParagraph"/>
+        <w:numPr>
+          <w:ilvl w:val="1"/>
+          <w:numId w:val="27"/>
+        </w:numPr>
+        <w:spacing w:after="60"/>
+      </w:pPr>
+      <w:r>
+        <w:t xml:space="preserve">Select the </w:t>
+      </w:r>
+      <w:proofErr w:type="spellStart"/>
+      <w:r>
+        <w:t>esa</w:t>
+      </w:r>
+      <w:proofErr w:type="spellEnd"/>
+      <w:r>
+        <w:t xml:space="preserve"> subfolder in the file geodatabase (i.e., </w:t>
+      </w:r>
+      <w:proofErr w:type="spellStart"/>
+      <w:r>
+        <w:t>lab.gdb</w:t>
+      </w:r>
+      <w:proofErr w:type="spellEnd"/>
+      <w:r>
+        <w:t>/</w:t>
+      </w:r>
+      <w:proofErr w:type="spellStart"/>
+      <w:r>
+        <w:t>esa</w:t>
+      </w:r>
+      <w:proofErr w:type="spellEnd"/>
+      <w:r>
+        <w:t>) as the output feature class</w:t>
+      </w:r>
+    </w:p>
+    <w:p>
+      <w:pPr>
+        <w:pStyle w:val="ListParagraph"/>
+        <w:numPr>
+          <w:ilvl w:val="1"/>
+          <w:numId w:val="27"/>
+        </w:numPr>
+        <w:spacing w:after="60"/>
+      </w:pPr>
+      <w:r>
+        <w:t xml:space="preserve">Enter name for the new shapefile (e.g., </w:t>
+      </w:r>
+      <w:proofErr w:type="spellStart"/>
+      <w:r>
+        <w:t>sd_wht</w:t>
+      </w:r>
+      <w:proofErr w:type="spellEnd"/>
+      <w:r>
+        <w:t>)</w:t>
+      </w:r>
+    </w:p>
+    <w:p>
+      <w:pPr>
+        <w:pStyle w:val="ListParagraph"/>
+        <w:numPr>
+          <w:ilvl w:val="1"/>
+          <w:numId w:val="27"/>
+        </w:numPr>
+        <w:spacing w:after="60"/>
+      </w:pPr>
+      <w:r>
+        <w:t xml:space="preserve">Set type to </w:t>
+      </w:r>
+      <w:r>
+        <w:rPr>
+          <w:rFonts w:ascii="Courier New" w:hAnsi="Courier New" w:cs="Courier New"/>
+        </w:rPr>
+        <w:t>Feature classes</w:t>
+      </w:r>
+    </w:p>
+    <w:p>
+      <w:pPr>
+        <w:pStyle w:val="ListParagraph"/>
+        <w:numPr>
+          <w:ilvl w:val="1"/>
+          <w:numId w:val="27"/>
+        </w:numPr>
+        <w:spacing w:after="60"/>
+      </w:pPr>
+      <w:r>
+        <w:t xml:space="preserve">Click </w:t>
+      </w:r>
+      <w:r>
+        <w:rPr>
+          <w:rFonts w:ascii="Courier New" w:hAnsi="Courier New" w:cs="Courier New"/>
+        </w:rPr>
+        <w:t>Save</w:t>
+      </w:r>
+    </w:p>
+    <w:p>
+      <w:pPr>
+        <w:pStyle w:val="ListParagraph"/>
+        <w:numPr>
+          <w:ilvl w:val="1"/>
+          <w:numId w:val="27"/>
+        </w:numPr>
+        <w:spacing w:after="60"/>
+      </w:pPr>
+      <w:r>
+        <w:t xml:space="preserve">Select desired standard deviation for Circle Size (e.g., </w:t>
+      </w:r>
+      <w:r>
+        <w:rPr>
+          <w:rFonts w:ascii="Courier New" w:hAnsi="Courier New" w:cs="Courier New"/>
+        </w:rPr>
+        <w:t>1_Standard_Deviation</w:t>
+      </w:r>
+      <w:r>
+        <w:rPr>
+          <w:rFonts w:cstheme="minorHAnsi"/>
+        </w:rPr>
+        <w:t>)</w:t>
+      </w:r>
+    </w:p>
+    <w:p>
+      <w:pPr>
+        <w:pStyle w:val="ListParagraph"/>
+        <w:numPr>
+          <w:ilvl w:val="1"/>
+          <w:numId w:val="27"/>
+        </w:numPr>
+        <w:spacing w:after="60"/>
+      </w:pPr>
+      <w:r>
+        <w:t xml:space="preserve">Select the variable upon which to base the calculation (e.g., </w:t>
+      </w:r>
+      <w:proofErr w:type="spellStart"/>
+      <w:r>
+        <w:rPr>
+          <w:rFonts w:ascii="Courier New" w:hAnsi="Courier New" w:cs="Courier New"/>
+        </w:rPr>
+        <w:t>wht</w:t>
+      </w:r>
+      <w:proofErr w:type="spellEnd"/>
+      <w:r>
+        <w:t xml:space="preserve">) in </w:t>
+      </w:r>
+      <w:r>
+        <w:rPr>
+          <w:rFonts w:ascii="Courier New" w:hAnsi="Courier New" w:cs="Courier New"/>
+        </w:rPr>
+        <w:t>Weight Field (optional)</w:t>
+      </w:r>
+    </w:p>
+    <w:p>
+      <w:pPr>
+        <w:pStyle w:val="ListParagraph"/>
+        <w:numPr>
+          <w:ilvl w:val="1"/>
+          <w:numId w:val="27"/>
+        </w:numPr>
+        <w:spacing w:after="60"/>
+      </w:pPr>
+      <w:r>
+        <w:lastRenderedPageBreak/>
+        <w:t xml:space="preserve">Click </w:t>
+      </w:r>
+      <w:r>
+        <w:rPr>
+          <w:rFonts w:ascii="Courier New" w:hAnsi="Courier New" w:cs="Courier New"/>
+        </w:rPr>
+        <w:t>OK</w:t>
+      </w:r>
+    </w:p>
+    <w:p>
+      <w:pPr>
+        <w:pStyle w:val="ListParagraph"/>
+        <w:numPr>
+          <w:ilvl w:val="1"/>
+          <w:numId w:val="27"/>
+        </w:numPr>
+        <w:spacing w:after="60"/>
+      </w:pPr>
+      <w:r>
+        <w:t>Repeat for other groups as necessary</w:t>
+      </w:r>
+    </w:p>
+    <w:p>
+      <w:pPr>
+        <w:pStyle w:val="ListParagraph"/>
+        <w:numPr>
+          <w:ilvl w:val="1"/>
+          <w:numId w:val="27"/>
+        </w:numPr>
+        <w:spacing w:after="60"/>
+      </w:pPr>
+      <w:r>
+        <w:t xml:space="preserve">Obtain </w:t>
+      </w:r>
+      <w:r>
+        <w:t>area value</w:t>
+      </w:r>
+      <w:r>
+        <w:t xml:space="preserve"> from attribute table</w:t>
+      </w:r>
+    </w:p>
+    <w:p>
+      <w:pPr>
+        <w:pStyle w:val="ListParagraph"/>
+        <w:numPr>
+          <w:ilvl w:val="1"/>
+          <w:numId w:val="27"/>
+        </w:numPr>
+        <w:spacing w:after="60"/>
+      </w:pPr>
+      <w:r>
+        <w:t>Create new variable to convert shape area to desired units (optional)</w:t>
+      </w:r>
+    </w:p>
+    <w:p>
+      <w:pPr>
+        <w:pStyle w:val="ListParagraph"/>
+        <w:numPr>
+          <w:ilvl w:val="2"/>
+          <w:numId w:val="27"/>
+        </w:numPr>
+        <w:spacing w:after="60"/>
+      </w:pPr>
+      <w:r>
+        <w:t>Open attribute table</w:t>
+      </w:r>
+    </w:p>
+    <w:p>
+      <w:pPr>
+        <w:pStyle w:val="ListParagraph"/>
+        <w:numPr>
+          <w:ilvl w:val="2"/>
+          <w:numId w:val="27"/>
+        </w:numPr>
+        <w:spacing w:after="60"/>
+      </w:pPr>
+      <w:r>
+        <w:t>Click drop down menu</w:t>
+      </w:r>
+    </w:p>
+    <w:p>
+      <w:pPr>
+        <w:pStyle w:val="ListParagraph"/>
+        <w:numPr>
+          <w:ilvl w:val="2"/>
+          <w:numId w:val="27"/>
+        </w:numPr>
+        <w:spacing w:after="60"/>
+      </w:pPr>
+      <w:r>
+        <w:t xml:space="preserve">Select </w:t>
+      </w:r>
+      <w:r>
+        <w:rPr>
+          <w:rFonts w:ascii="Courier New" w:hAnsi="Courier New" w:cs="Courier New"/>
+        </w:rPr>
+        <w:t>Add Field</w:t>
+      </w:r>
+    </w:p>
+    <w:p>
+      <w:pPr>
+        <w:pStyle w:val="ListParagraph"/>
+        <w:numPr>
+          <w:ilvl w:val="2"/>
+          <w:numId w:val="27"/>
+        </w:numPr>
+        <w:spacing w:after="60"/>
+      </w:pPr>
+      <w:r>
+        <w:t>Ente</w:t>
+      </w:r>
+      <w:r>
+        <w:t>r name of field (e.g., area-km</w:t>
+      </w:r>
+      <w:r>
+        <w:t>)</w:t>
+      </w:r>
+    </w:p>
+    <w:p>
+      <w:pPr>
+        <w:pStyle w:val="ListParagraph"/>
+        <w:numPr>
+          <w:ilvl w:val="2"/>
+          <w:numId w:val="27"/>
+        </w:numPr>
+        <w:spacing w:after="60"/>
+      </w:pPr>
+      <w:r>
+        <w:t>Select the kind of value for Type (e.g., Double)</w:t>
+      </w:r>
+    </w:p>
+    <w:p>
+      <w:pPr>
+        <w:pStyle w:val="ListParagraph"/>
+        <w:numPr>
+          <w:ilvl w:val="2"/>
+          <w:numId w:val="27"/>
+        </w:numPr>
+        <w:spacing w:after="60"/>
+      </w:pPr>
+      <w:r>
+        <w:t xml:space="preserve">Click </w:t>
+      </w:r>
+      <w:r>
+        <w:rPr>
+          <w:rFonts w:ascii="Courier New" w:hAnsi="Courier New" w:cs="Courier New"/>
+        </w:rPr>
+        <w:t>OK</w:t>
+      </w:r>
+    </w:p>
+    <w:p>
+      <w:pPr>
+        <w:pStyle w:val="ListParagraph"/>
+        <w:numPr>
+          <w:ilvl w:val="2"/>
+          <w:numId w:val="27"/>
+        </w:numPr>
+        <w:spacing w:after="60"/>
+      </w:pPr>
+      <w:r>
+        <w:t>Right click on the newly added field (variable)</w:t>
+      </w:r>
+    </w:p>
+    <w:p>
+      <w:pPr>
+        <w:pStyle w:val="ListParagraph"/>
+        <w:numPr>
+          <w:ilvl w:val="2"/>
+          <w:numId w:val="27"/>
+        </w:numPr>
+        <w:spacing w:after="60"/>
+      </w:pPr>
+      <w:r>
+        <w:t xml:space="preserve">Select </w:t>
+      </w:r>
+      <w:r>
+        <w:rPr>
+          <w:rFonts w:ascii="Courier New" w:hAnsi="Courier New" w:cs="Courier New"/>
+        </w:rPr>
+        <w:t>Calculate Geometry…</w:t>
+      </w:r>
+    </w:p>
+    <w:p>
+      <w:pPr>
+        <w:pStyle w:val="ListParagraph"/>
+        <w:numPr>
+          <w:ilvl w:val="2"/>
+          <w:numId w:val="27"/>
+        </w:numPr>
+        <w:spacing w:after="60"/>
+      </w:pPr>
+      <w:r>
+        <w:t>Select the value to calculate in Property</w:t>
+      </w:r>
+    </w:p>
+    <w:p>
+      <w:pPr>
+        <w:pStyle w:val="ListParagraph"/>
+        <w:numPr>
+          <w:ilvl w:val="2"/>
+          <w:numId w:val="27"/>
+        </w:numPr>
+        <w:spacing w:after="60"/>
+      </w:pPr>
+      <w:r>
+        <w:t>Select the units to use in Units</w:t>
+      </w:r>
+    </w:p>
+    <w:p>
+      <w:pPr>
+        <w:pStyle w:val="ListParagraph"/>
+        <w:numPr>
+          <w:ilvl w:val="2"/>
+          <w:numId w:val="27"/>
+        </w:numPr>
+        <w:spacing w:after="60"/>
+      </w:pPr>
+      <w:r>
+        <w:t xml:space="preserve">Click </w:t>
+      </w:r>
+      <w:r>
+        <w:rPr>
+          <w:rFonts w:ascii="Courier New" w:hAnsi="Courier New" w:cs="Courier New"/>
+        </w:rPr>
+        <w:t>OK</w:t>
+      </w:r>
+    </w:p>
+    <w:p>
+      <w:pPr>
+        <w:pStyle w:val="ListParagraph"/>
+        <w:numPr>
+          <w:ilvl w:val="0"/>
+          <w:numId w:val="27"/>
+        </w:numPr>
+        <w:spacing w:after="60"/>
+      </w:pPr>
+      <w:r>
+        <w:t>Create shapefiles for standard deviational ellipses (i.e., standard distance taking into consideration geographic features such as rivers and lakes)</w:t>
+      </w:r>
+    </w:p>
+    <w:p>
+      <w:pPr>
+        <w:pStyle w:val="ListParagraph"/>
+        <w:numPr>
+          <w:ilvl w:val="1"/>
+          <w:numId w:val="27"/>
+        </w:numPr>
+        <w:spacing w:after="60"/>
+      </w:pPr>
+      <w:r>
+        <w:t>Add and activate base layer (i.e., stl_msa_ct_04) for new map in ArcMap</w:t>
+      </w:r>
+    </w:p>
+    <w:p>
+      <w:pPr>
+        <w:pStyle w:val="ListParagraph"/>
+        <w:numPr>
+          <w:ilvl w:val="1"/>
+          <w:numId w:val="27"/>
+        </w:numPr>
+        <w:spacing w:after="60"/>
+      </w:pPr>
+      <w:r>
+        <w:t xml:space="preserve">Open </w:t>
+      </w:r>
+      <w:proofErr w:type="spellStart"/>
+      <w:r>
+        <w:rPr>
+          <w:rFonts w:ascii="Courier New" w:hAnsi="Courier New" w:cs="Courier New"/>
+        </w:rPr>
+        <w:t>ArcToolbox</w:t>
+      </w:r>
+      <w:proofErr w:type="spellEnd"/>
+    </w:p>
+    <w:p>
+      <w:pPr>
+        <w:pStyle w:val="ListParagraph"/>
+        <w:numPr>
+          <w:ilvl w:val="1"/>
+          <w:numId w:val="27"/>
+        </w:numPr>
+        <w:spacing w:after="60"/>
+      </w:pPr>
+      <w:r>
+        <w:t xml:space="preserve">Select </w:t>
+      </w:r>
+      <w:r>
+        <w:rPr>
+          <w:rFonts w:ascii="Courier New" w:hAnsi="Courier New" w:cs="Courier New"/>
+        </w:rPr>
+        <w:t>Spatial Statistics Tools</w:t>
+      </w:r>
+    </w:p>
+    <w:p>
+      <w:pPr>
+        <w:pStyle w:val="ListParagraph"/>
+        <w:numPr>
+          <w:ilvl w:val="1"/>
+          <w:numId w:val="27"/>
+        </w:numPr>
+        <w:spacing w:after="60"/>
+      </w:pPr>
+      <w:r>
+        <w:t xml:space="preserve">Select </w:t>
+      </w:r>
+      <w:r>
+        <w:rPr>
+          <w:rFonts w:ascii="Courier New" w:hAnsi="Courier New" w:cs="Courier New"/>
+        </w:rPr>
+        <w:t>Measuring Geographic Distributions</w:t>
+      </w:r>
+    </w:p>
+    <w:p>
+      <w:pPr>
+        <w:pStyle w:val="ListParagraph"/>
+        <w:numPr>
+          <w:ilvl w:val="1"/>
+          <w:numId w:val="27"/>
+        </w:numPr>
+        <w:spacing w:after="60"/>
+      </w:pPr>
+      <w:r>
+        <w:t xml:space="preserve">Select </w:t>
+      </w:r>
+      <w:r>
+        <w:rPr>
+          <w:rFonts w:ascii="Courier New" w:hAnsi="Courier New" w:cs="Courier New"/>
+        </w:rPr>
+        <w:t>Directional Distribution (Standard Deviational Ellipse)</w:t>
+      </w:r>
+    </w:p>
+    <w:p>
+      <w:pPr>
+        <w:pStyle w:val="ListParagraph"/>
+        <w:numPr>
+          <w:ilvl w:val="1"/>
+          <w:numId w:val="27"/>
+        </w:numPr>
+        <w:spacing w:after="60"/>
+      </w:pPr>
+      <w:r>
+        <w:t>Select stl_msa_ct_04 as the input feature class</w:t>
+      </w:r>
+    </w:p>
+    <w:p>
+      <w:pPr>
+        <w:pStyle w:val="ListParagraph"/>
+        <w:numPr>
+          <w:ilvl w:val="1"/>
+          <w:numId w:val="27"/>
+        </w:numPr>
+        <w:spacing w:after="60"/>
+      </w:pPr>
+      <w:r>
+        <w:t xml:space="preserve">Select the </w:t>
+      </w:r>
+      <w:proofErr w:type="spellStart"/>
+      <w:r>
+        <w:t>esa</w:t>
+      </w:r>
+      <w:proofErr w:type="spellEnd"/>
+      <w:r>
+        <w:t xml:space="preserve"> subfolder in the file geodatabase (i.e., </w:t>
+      </w:r>
+      <w:proofErr w:type="spellStart"/>
+      <w:r>
+        <w:t>lab.gdb</w:t>
+      </w:r>
+      <w:proofErr w:type="spellEnd"/>
+      <w:r>
+        <w:t>/</w:t>
+      </w:r>
+      <w:proofErr w:type="spellStart"/>
+      <w:r>
+        <w:t>esa</w:t>
+      </w:r>
+      <w:proofErr w:type="spellEnd"/>
+      <w:r>
+        <w:t>) as the output feature class</w:t>
+      </w:r>
+    </w:p>
+    <w:p>
+      <w:pPr>
+        <w:pStyle w:val="ListParagraph"/>
+        <w:numPr>
+          <w:ilvl w:val="1"/>
+          <w:numId w:val="27"/>
+        </w:numPr>
+        <w:spacing w:after="60"/>
+      </w:pPr>
+      <w:r>
+        <w:t xml:space="preserve">Enter name for the new shapefile (e.g., </w:t>
+      </w:r>
+      <w:proofErr w:type="spellStart"/>
+      <w:r>
+        <w:t>sd_wht</w:t>
+      </w:r>
+      <w:proofErr w:type="spellEnd"/>
+      <w:r>
+        <w:t>)</w:t>
+      </w:r>
+    </w:p>
+    <w:p>
+      <w:pPr>
+        <w:pStyle w:val="ListParagraph"/>
+        <w:numPr>
+          <w:ilvl w:val="1"/>
+          <w:numId w:val="27"/>
+        </w:numPr>
+        <w:spacing w:after="60"/>
+      </w:pPr>
+      <w:r>
+        <w:t xml:space="preserve">Set type to </w:t>
+      </w:r>
+      <w:r>
+        <w:rPr>
+          <w:rFonts w:ascii="Courier New" w:hAnsi="Courier New" w:cs="Courier New"/>
+        </w:rPr>
+        <w:t>Feature classes</w:t>
+      </w:r>
+    </w:p>
+    <w:p>
+      <w:pPr>
+        <w:pStyle w:val="ListParagraph"/>
+        <w:numPr>
+          <w:ilvl w:val="1"/>
+          <w:numId w:val="27"/>
+        </w:numPr>
+        <w:spacing w:after="60"/>
+      </w:pPr>
+      <w:r>
+        <w:t xml:space="preserve">Click </w:t>
+      </w:r>
+      <w:r>
+        <w:rPr>
+          <w:rFonts w:ascii="Courier New" w:hAnsi="Courier New" w:cs="Courier New"/>
+        </w:rPr>
+        <w:t>Save</w:t>
+      </w:r>
+    </w:p>
+    <w:p>
+      <w:pPr>
+        <w:pStyle w:val="ListParagraph"/>
+        <w:numPr>
+          <w:ilvl w:val="1"/>
+          <w:numId w:val="27"/>
+        </w:numPr>
+        <w:spacing w:after="60"/>
+      </w:pPr>
+      <w:r>
+        <w:t xml:space="preserve">Select desired standard deviation for Circle Size (e.g., </w:t>
+      </w:r>
+      <w:r>
+        <w:rPr>
+          <w:rFonts w:ascii="Courier New" w:hAnsi="Courier New" w:cs="Courier New"/>
+        </w:rPr>
+        <w:t>1_Standard_Deviation</w:t>
+      </w:r>
+      <w:r>
+        <w:rPr>
+          <w:rFonts w:cstheme="minorHAnsi"/>
+        </w:rPr>
+        <w:t>)</w:t>
+      </w:r>
+    </w:p>
+    <w:p>
+      <w:pPr>
+        <w:pStyle w:val="ListParagraph"/>
+        <w:numPr>
+          <w:ilvl w:val="1"/>
+          <w:numId w:val="27"/>
+        </w:numPr>
+        <w:spacing w:after="60"/>
+      </w:pPr>
+      <w:r>
+        <w:t xml:space="preserve">Select the variable upon which to base the calculation (e.g., </w:t>
+      </w:r>
+      <w:proofErr w:type="spellStart"/>
+      <w:r>
+        <w:rPr>
+          <w:rFonts w:ascii="Courier New" w:hAnsi="Courier New" w:cs="Courier New"/>
+        </w:rPr>
+        <w:t>wht</w:t>
+      </w:r>
+      <w:proofErr w:type="spellEnd"/>
+      <w:r>
+        <w:t xml:space="preserve">) in </w:t>
+      </w:r>
+      <w:r>
+        <w:rPr>
+          <w:rFonts w:ascii="Courier New" w:hAnsi="Courier New" w:cs="Courier New"/>
+        </w:rPr>
+        <w:t>Weight Field (optional)</w:t>
+      </w:r>
+    </w:p>
+    <w:p>
+      <w:pPr>
+        <w:pStyle w:val="ListParagraph"/>
+        <w:numPr>
+          <w:ilvl w:val="1"/>
+          <w:numId w:val="27"/>
+        </w:numPr>
+        <w:spacing w:after="60"/>
+      </w:pPr>
+      <w:r>
+        <w:t xml:space="preserve">Click </w:t>
+      </w:r>
+      <w:r>
+        <w:rPr>
+          <w:rFonts w:ascii="Courier New" w:hAnsi="Courier New" w:cs="Courier New"/>
+        </w:rPr>
+        <w:t>OK</w:t>
+      </w:r>
+    </w:p>
+    <w:p>
+      <w:pPr>
+        <w:pStyle w:val="ListParagraph"/>
+        <w:numPr>
+          <w:ilvl w:val="1"/>
+          <w:numId w:val="27"/>
+        </w:numPr>
+        <w:spacing w:after="60"/>
+      </w:pPr>
+      <w:r>
+        <w:t>Repeat for other groups as necessary</w:t>
+      </w:r>
+    </w:p>
+    <w:p>
+      <w:pPr>
+        <w:pStyle w:val="ListParagraph"/>
+        <w:numPr>
+          <w:ilvl w:val="1"/>
+          <w:numId w:val="27"/>
+        </w:numPr>
+        <w:spacing w:after="60"/>
+      </w:pPr>
+      <w:r>
+        <w:t xml:space="preserve">Obtain </w:t>
+      </w:r>
+      <w:r>
+        <w:t>area value</w:t>
+      </w:r>
+      <w:r>
+        <w:t xml:space="preserve"> and rotation</w:t>
+      </w:r>
+      <w:r>
+        <w:t xml:space="preserve"> from attribute table</w:t>
+      </w:r>
+    </w:p>
+    <w:p>
+      <w:pPr>
+        <w:pStyle w:val="ListParagraph"/>
+        <w:numPr>
+          <w:ilvl w:val="2"/>
+          <w:numId w:val="27"/>
+        </w:numPr>
+        <w:spacing w:after="60"/>
+      </w:pPr>
+      <w:r>
+        <w:t>Rotation is measured counterclockwise</w:t>
+      </w:r>
+    </w:p>
+    <w:p>
+      <w:pPr>
+        <w:pStyle w:val="ListParagraph"/>
+        <w:numPr>
+          <w:ilvl w:val="1"/>
+          <w:numId w:val="27"/>
+        </w:numPr>
+        <w:spacing w:after="60"/>
+      </w:pPr>
+      <w:r>
+        <w:t>Create new variable to convert shape area to desired units (optional)</w:t>
+      </w:r>
+    </w:p>
+    <w:p>
+      <w:pPr>
+        <w:pStyle w:val="ListParagraph"/>
+        <w:numPr>
+          <w:ilvl w:val="2"/>
+          <w:numId w:val="27"/>
+        </w:numPr>
+        <w:spacing w:after="60"/>
+      </w:pPr>
+      <w:r>
+        <w:t>Open attribute table</w:t>
+      </w:r>
+    </w:p>
+    <w:p>
+      <w:pPr>
+        <w:pStyle w:val="ListParagraph"/>
+        <w:numPr>
+          <w:ilvl w:val="2"/>
+          <w:numId w:val="27"/>
+        </w:numPr>
+        <w:spacing w:after="60"/>
+      </w:pPr>
+      <w:r>
+        <w:t>Click drop down menu</w:t>
+      </w:r>
+    </w:p>
+    <w:p>
+      <w:pPr>
+        <w:pStyle w:val="ListParagraph"/>
+        <w:numPr>
+          <w:ilvl w:val="2"/>
+          <w:numId w:val="27"/>
+        </w:numPr>
+        <w:spacing w:after="60"/>
+      </w:pPr>
+      <w:r>
+        <w:t xml:space="preserve">Select </w:t>
+      </w:r>
+      <w:r>
+        <w:rPr>
+          <w:rFonts w:ascii="Courier New" w:hAnsi="Courier New" w:cs="Courier New"/>
+        </w:rPr>
+        <w:t>Add Field</w:t>
+      </w:r>
+    </w:p>
+    <w:p>
+      <w:pPr>
+        <w:pStyle w:val="ListParagraph"/>
+        <w:numPr>
+          <w:ilvl w:val="2"/>
+          <w:numId w:val="27"/>
+        </w:numPr>
+        <w:spacing w:after="60"/>
+      </w:pPr>
+      <w:r>
+        <w:t>Enter name of field (e.g., area-km)</w:t>
+      </w:r>
+    </w:p>
+    <w:p>
+      <w:pPr>
+        <w:pStyle w:val="ListParagraph"/>
+        <w:numPr>
+          <w:ilvl w:val="2"/>
+          <w:numId w:val="27"/>
+        </w:numPr>
+        <w:spacing w:after="60"/>
+      </w:pPr>
+      <w:r>
+        <w:t>Select the kind of value for Type (e.g., Double)</w:t>
+      </w:r>
+    </w:p>
+    <w:p>
+      <w:pPr>
+        <w:pStyle w:val="ListParagraph"/>
+        <w:numPr>
+          <w:ilvl w:val="2"/>
+          <w:numId w:val="27"/>
+        </w:numPr>
+        <w:spacing w:after="60"/>
+      </w:pPr>
+      <w:r>
+        <w:t xml:space="preserve">Click </w:t>
+      </w:r>
+      <w:r>
+        <w:rPr>
+          <w:rFonts w:ascii="Courier New" w:hAnsi="Courier New" w:cs="Courier New"/>
+        </w:rPr>
+        <w:t>OK</w:t>
+      </w:r>
+    </w:p>
+    <w:p>
+      <w:pPr>
+        <w:pStyle w:val="ListParagraph"/>
+        <w:numPr>
+          <w:ilvl w:val="2"/>
+          <w:numId w:val="27"/>
+        </w:numPr>
+        <w:spacing w:after="60"/>
+      </w:pPr>
+      <w:r>
+        <w:t>Right click on the newly added field (variable)</w:t>
+      </w:r>
+    </w:p>
+    <w:p>
+      <w:pPr>
+        <w:pStyle w:val="ListParagraph"/>
+        <w:numPr>
+          <w:ilvl w:val="2"/>
+          <w:numId w:val="27"/>
+        </w:numPr>
+        <w:spacing w:after="60"/>
+      </w:pPr>
+      <w:r>
+        <w:t xml:space="preserve">Select </w:t>
+      </w:r>
+      <w:r>
+        <w:rPr>
+          <w:rFonts w:ascii="Courier New" w:hAnsi="Courier New" w:cs="Courier New"/>
+        </w:rPr>
+        <w:t>Calculate Geometry…</w:t>
+      </w:r>
+    </w:p>
+    <w:p>
+      <w:pPr>
+        <w:pStyle w:val="ListParagraph"/>
+        <w:numPr>
+          <w:ilvl w:val="2"/>
+          <w:numId w:val="27"/>
+        </w:numPr>
+        <w:spacing w:after="60"/>
+      </w:pPr>
+      <w:r>
+        <w:t xml:space="preserve">Select the value to calculate </w:t>
+      </w:r>
+      <w:r>
+        <w:t>under</w:t>
+      </w:r>
+      <w:r>
+        <w:t xml:space="preserve"> Property</w:t>
+      </w:r>
+    </w:p>
+    <w:p>
+      <w:pPr>
+        <w:pStyle w:val="ListParagraph"/>
+        <w:numPr>
+          <w:ilvl w:val="2"/>
+          <w:numId w:val="27"/>
+        </w:numPr>
+        <w:spacing w:after="60"/>
+      </w:pPr>
+      <w:r>
+        <w:t>Select the units to use under</w:t>
+      </w:r>
+      <w:r>
+        <w:t xml:space="preserve"> Units</w:t>
+      </w:r>
+    </w:p>
+    <w:p>
+      <w:pPr>
+        <w:pStyle w:val="ListParagraph"/>
+        <w:numPr>
+          <w:ilvl w:val="2"/>
+          <w:numId w:val="27"/>
+        </w:numPr>
+        <w:spacing w:after="60"/>
+      </w:pPr>
+      <w:r>
+        <w:t xml:space="preserve">Click </w:t>
+      </w:r>
+      <w:r>
+        <w:rPr>
+          <w:rFonts w:ascii="Courier New" w:hAnsi="Courier New" w:cs="Courier New"/>
+        </w:rPr>
+        <w:t>OK</w:t>
+      </w:r>
       <w:bookmarkStart w:id="0" w:name="_GoBack"/>
       <w:bookmarkEnd w:id="0"/>
     </w:p>
@@ -6359,7 +8095,7 @@
         <w:bCs/>
         <w:noProof/>
       </w:rPr>
-      <w:t>1</w:t>
+      <w:t>2</w:t>
     </w:r>
     <w:r>
       <w:rPr>
@@ -6398,7 +8134,7 @@
         <w:bCs/>
         <w:noProof/>
       </w:rPr>
-      <w:t>1</w:t>
+      <w:t>3</w:t>
     </w:r>
     <w:r>
       <w:rPr>
@@ -9279,6 +11015,119 @@
       </w:rPr>
     </w:lvl>
     <w:lvl w:ilvl="3" w:tplc="04090001" w:tentative="1">
+      <w:start w:val="1"/>
+      <w:numFmt w:val="bullet"/>
+      <w:lvlText w:val=""/>
+      <w:lvlJc w:val="left"/>
+      <w:pPr>
+        <w:ind w:left="2880" w:hanging="360"/>
+      </w:pPr>
+      <w:rPr>
+        <w:rFonts w:ascii="Symbol" w:hAnsi="Symbol" w:hint="default"/>
+      </w:rPr>
+    </w:lvl>
+    <w:lvl w:ilvl="4" w:tplc="04090003" w:tentative="1">
+      <w:start w:val="1"/>
+      <w:numFmt w:val="bullet"/>
+      <w:lvlText w:val="o"/>
+      <w:lvlJc w:val="left"/>
+      <w:pPr>
+        <w:ind w:left="3600" w:hanging="360"/>
+      </w:pPr>
+      <w:rPr>
+        <w:rFonts w:ascii="Courier New" w:hAnsi="Courier New" w:cs="Courier New" w:hint="default"/>
+      </w:rPr>
+    </w:lvl>
+    <w:lvl w:ilvl="5" w:tplc="04090005" w:tentative="1">
+      <w:start w:val="1"/>
+      <w:numFmt w:val="bullet"/>
+      <w:lvlText w:val=""/>
+      <w:lvlJc w:val="left"/>
+      <w:pPr>
+        <w:ind w:left="4320" w:hanging="360"/>
+      </w:pPr>
+      <w:rPr>
+        <w:rFonts w:ascii="Wingdings" w:hAnsi="Wingdings" w:hint="default"/>
+      </w:rPr>
+    </w:lvl>
+    <w:lvl w:ilvl="6" w:tplc="04090001" w:tentative="1">
+      <w:start w:val="1"/>
+      <w:numFmt w:val="bullet"/>
+      <w:lvlText w:val=""/>
+      <w:lvlJc w:val="left"/>
+      <w:pPr>
+        <w:ind w:left="5040" w:hanging="360"/>
+      </w:pPr>
+      <w:rPr>
+        <w:rFonts w:ascii="Symbol" w:hAnsi="Symbol" w:hint="default"/>
+      </w:rPr>
+    </w:lvl>
+    <w:lvl w:ilvl="7" w:tplc="04090003" w:tentative="1">
+      <w:start w:val="1"/>
+      <w:numFmt w:val="bullet"/>
+      <w:lvlText w:val="o"/>
+      <w:lvlJc w:val="left"/>
+      <w:pPr>
+        <w:ind w:left="5760" w:hanging="360"/>
+      </w:pPr>
+      <w:rPr>
+        <w:rFonts w:ascii="Courier New" w:hAnsi="Courier New" w:cs="Courier New" w:hint="default"/>
+      </w:rPr>
+    </w:lvl>
+    <w:lvl w:ilvl="8" w:tplc="04090005" w:tentative="1">
+      <w:start w:val="1"/>
+      <w:numFmt w:val="bullet"/>
+      <w:lvlText w:val=""/>
+      <w:lvlJc w:val="left"/>
+      <w:pPr>
+        <w:ind w:left="6480" w:hanging="360"/>
+      </w:pPr>
+      <w:rPr>
+        <w:rFonts w:ascii="Wingdings" w:hAnsi="Wingdings" w:hint="default"/>
+      </w:rPr>
+    </w:lvl>
+  </w:abstractNum>
+  <w:abstractNum w:abstractNumId="26" w15:restartNumberingAfterBreak="0">
+    <w:nsid w:val="7F384D04"/>
+    <w:multiLevelType w:val="hybridMultilevel"/>
+    <w:tmpl w:val="AA5E6D9A"/>
+    <w:lvl w:ilvl="0" w:tplc="04090001">
+      <w:start w:val="1"/>
+      <w:numFmt w:val="bullet"/>
+      <w:lvlText w:val=""/>
+      <w:lvlJc w:val="left"/>
+      <w:pPr>
+        <w:ind w:left="720" w:hanging="360"/>
+      </w:pPr>
+      <w:rPr>
+        <w:rFonts w:ascii="Symbol" w:hAnsi="Symbol" w:hint="default"/>
+      </w:rPr>
+    </w:lvl>
+    <w:lvl w:ilvl="1" w:tplc="04090003">
+      <w:start w:val="1"/>
+      <w:numFmt w:val="bullet"/>
+      <w:lvlText w:val="o"/>
+      <w:lvlJc w:val="left"/>
+      <w:pPr>
+        <w:ind w:left="1440" w:hanging="360"/>
+      </w:pPr>
+      <w:rPr>
+        <w:rFonts w:ascii="Courier New" w:hAnsi="Courier New" w:cs="Courier New" w:hint="default"/>
+      </w:rPr>
+    </w:lvl>
+    <w:lvl w:ilvl="2" w:tplc="04090005">
+      <w:start w:val="1"/>
+      <w:numFmt w:val="bullet"/>
+      <w:lvlText w:val=""/>
+      <w:lvlJc w:val="left"/>
+      <w:pPr>
+        <w:ind w:left="2160" w:hanging="360"/>
+      </w:pPr>
+      <w:rPr>
+        <w:rFonts w:ascii="Wingdings" w:hAnsi="Wingdings" w:hint="default"/>
+      </w:rPr>
+    </w:lvl>
+    <w:lvl w:ilvl="3" w:tplc="04090001">
       <w:start w:val="1"/>
       <w:numFmt w:val="bullet"/>
       <w:lvlText w:val=""/>
@@ -9428,6 +11277,9 @@
   </w:num>
   <w:num w:numId="26">
     <w:abstractNumId w:val="5"/>
+  </w:num>
+  <w:num w:numId="27">
+    <w:abstractNumId w:val="26"/>
   </w:num>
 </w:numbering>
 </file>

</xml_diff>

<commit_message>
lab03 workflow in ArcMap
</commit_message>
<xml_diff>
--- a/Notes/SOC5670_2020_Spring_Notes_Lectures_v00.docx
+++ b/Notes/SOC5670_2020_Spring_Notes_Lectures_v00.docx
@@ -6425,7 +6425,29 @@
         <w:spacing w:after="60"/>
       </w:pPr>
       <w:r>
-        <w:t xml:space="preserve">Open </w:t>
+        <w:t xml:space="preserve">Select </w:t>
+      </w:r>
+      <w:r>
+        <w:rPr>
+          <w:rFonts w:ascii="Courier New" w:hAnsi="Courier New" w:cs="Courier New"/>
+        </w:rPr>
+        <w:t>Geoprocessing</w:t>
+      </w:r>
+      <w:r>
+        <w:t xml:space="preserve"> dropdown menu</w:t>
+      </w:r>
+    </w:p>
+    <w:p>
+      <w:pPr>
+        <w:pStyle w:val="ListParagraph"/>
+        <w:numPr>
+          <w:ilvl w:val="1"/>
+          <w:numId w:val="27"/>
+        </w:numPr>
+        <w:spacing w:after="60"/>
+      </w:pPr>
+      <w:r>
+        <w:t xml:space="preserve">Select </w:t>
       </w:r>
       <w:proofErr w:type="spellStart"/>
       <w:r>
@@ -6510,7 +6532,29 @@
         <w:spacing w:after="60"/>
       </w:pPr>
       <w:r>
-        <w:t xml:space="preserve">Open </w:t>
+        <w:t xml:space="preserve">Select </w:t>
+      </w:r>
+      <w:r>
+        <w:rPr>
+          <w:rFonts w:ascii="Courier New" w:hAnsi="Courier New" w:cs="Courier New"/>
+        </w:rPr>
+        <w:t>Geoprocessing</w:t>
+      </w:r>
+      <w:r>
+        <w:t xml:space="preserve"> dropdown menu</w:t>
+      </w:r>
+    </w:p>
+    <w:p>
+      <w:pPr>
+        <w:pStyle w:val="ListParagraph"/>
+        <w:numPr>
+          <w:ilvl w:val="1"/>
+          <w:numId w:val="27"/>
+        </w:numPr>
+        <w:spacing w:after="60"/>
+      </w:pPr>
+      <w:r>
+        <w:t xml:space="preserve">Select </w:t>
       </w:r>
       <w:proofErr w:type="spellStart"/>
       <w:r>
@@ -6810,7 +6854,29 @@
         <w:spacing w:after="60"/>
       </w:pPr>
       <w:r>
-        <w:t xml:space="preserve">Open </w:t>
+        <w:t xml:space="preserve">Select </w:t>
+      </w:r>
+      <w:r>
+        <w:rPr>
+          <w:rFonts w:ascii="Courier New" w:hAnsi="Courier New" w:cs="Courier New"/>
+        </w:rPr>
+        <w:t>Geoprocessing</w:t>
+      </w:r>
+      <w:r>
+        <w:t xml:space="preserve"> dropdown menu</w:t>
+      </w:r>
+    </w:p>
+    <w:p>
+      <w:pPr>
+        <w:pStyle w:val="ListParagraph"/>
+        <w:numPr>
+          <w:ilvl w:val="1"/>
+          <w:numId w:val="27"/>
+        </w:numPr>
+        <w:spacing w:after="60"/>
+      </w:pPr>
+      <w:r>
+        <w:t xml:space="preserve">Select </w:t>
       </w:r>
       <w:proofErr w:type="spellStart"/>
       <w:r>
@@ -6997,6 +7063,7 @@
         <w:spacing w:after="60"/>
       </w:pPr>
       <w:r>
+        <w:lastRenderedPageBreak/>
         <w:t xml:space="preserve">Select desired standard deviation for Circle Size (e.g., </w:t>
       </w:r>
       <w:r>
@@ -7052,7 +7119,6 @@
         <w:spacing w:after="60"/>
       </w:pPr>
       <w:r>
-        <w:lastRenderedPageBreak/>
         <w:t xml:space="preserve">Click </w:t>
       </w:r>
       <w:r>
@@ -7316,7 +7382,32 @@
         <w:spacing w:after="60"/>
       </w:pPr>
       <w:r>
-        <w:t xml:space="preserve">Open </w:t>
+        <w:t xml:space="preserve">Select </w:t>
+      </w:r>
+      <w:r>
+        <w:rPr>
+          <w:rFonts w:ascii="Courier New" w:hAnsi="Courier New" w:cs="Courier New"/>
+        </w:rPr>
+        <w:t>Geoprocessing</w:t>
+      </w:r>
+      <w:r>
+        <w:t xml:space="preserve"> dropdown menu</w:t>
+      </w:r>
+    </w:p>
+    <w:p>
+      <w:pPr>
+        <w:pStyle w:val="ListParagraph"/>
+        <w:numPr>
+          <w:ilvl w:val="1"/>
+          <w:numId w:val="27"/>
+        </w:numPr>
+        <w:spacing w:after="60"/>
+      </w:pPr>
+      <w:r>
+        <w:t>Select</w:t>
+      </w:r>
+      <w:r>
+        <w:t xml:space="preserve"> </w:t>
       </w:r>
       <w:proofErr w:type="spellStart"/>
       <w:r>
@@ -7448,7 +7539,13 @@
       </w:r>
       <w:proofErr w:type="spellStart"/>
       <w:r>
-        <w:t>sd_wht</w:t>
+        <w:t>sd</w:t>
+      </w:r>
+      <w:r>
+        <w:t>e</w:t>
+      </w:r>
+      <w:r>
+        <w:t>_wht</w:t>
       </w:r>
       <w:proofErr w:type="spellEnd"/>
       <w:r>
@@ -7741,6 +7838,7 @@
         <w:spacing w:after="60"/>
       </w:pPr>
       <w:r>
+        <w:lastRenderedPageBreak/>
         <w:t xml:space="preserve">Select </w:t>
       </w:r>
       <w:r>
@@ -7803,6 +7901,11 @@
         </w:rPr>
         <w:t>OK</w:t>
       </w:r>
+    </w:p>
+    <w:p>
+      <w:pPr>
+        <w:spacing w:after="60"/>
+      </w:pPr>
       <w:bookmarkStart w:id="0" w:name="_GoBack"/>
       <w:bookmarkEnd w:id="0"/>
     </w:p>
@@ -8134,7 +8237,7 @@
         <w:bCs/>
         <w:noProof/>
       </w:rPr>
-      <w:t>3</w:t>
+      <w:t>4</w:t>
     </w:r>
     <w:r>
       <w:rPr>

</xml_diff>

<commit_message>
Updated notes on lab from January 30, 2020
</commit_message>
<xml_diff>
--- a/Notes/SOC5670_2020_Spring_Notes_Lectures_v00.docx
+++ b/Notes/SOC5670_2020_Spring_Notes_Lectures_v00.docx
@@ -1058,13 +1058,16 @@
         <w:spacing w:after="60"/>
       </w:pPr>
       <w:r>
-        <w:t>Treat</w:t>
-      </w:r>
-      <w:r>
-        <w:t xml:space="preserve"> the category</w:t>
-      </w:r>
-      <w:r>
-        <w:t xml:space="preserve"> Hispanic or Latino as a race</w:t>
+        <w:t xml:space="preserve">Click on </w:t>
+      </w:r>
+      <w:r>
+        <w:rPr>
+          <w:rFonts w:ascii="Courier New" w:hAnsi="Courier New" w:cs="Courier New"/>
+        </w:rPr>
+        <w:t>Tables</w:t>
+      </w:r>
+      <w:r>
+        <w:t xml:space="preserve"> menu item</w:t>
       </w:r>
     </w:p>
     <w:p>
@@ -1077,6 +1080,219 @@
         <w:spacing w:after="60"/>
       </w:pPr>
       <w:r>
+        <w:t>Click on the ACS 5-year estimates (2014-2018)</w:t>
+      </w:r>
+    </w:p>
+    <w:p>
+      <w:pPr>
+        <w:pStyle w:val="ListParagraph"/>
+        <w:numPr>
+          <w:ilvl w:val="1"/>
+          <w:numId w:val="19"/>
+        </w:numPr>
+        <w:spacing w:after="60"/>
+      </w:pPr>
+      <w:r>
+        <w:lastRenderedPageBreak/>
+        <w:t xml:space="preserve">Click on </w:t>
+      </w:r>
+      <w:r>
+        <w:rPr>
+          <w:rFonts w:ascii="Courier New" w:hAnsi="Courier New" w:cs="Courier New"/>
+        </w:rPr>
+        <w:t>Begin Report</w:t>
+      </w:r>
+    </w:p>
+    <w:p>
+      <w:pPr>
+        <w:pStyle w:val="ListParagraph"/>
+        <w:numPr>
+          <w:ilvl w:val="1"/>
+          <w:numId w:val="19"/>
+        </w:numPr>
+        <w:spacing w:after="60"/>
+      </w:pPr>
+      <w:r>
+        <w:t>For the geographic type, select Census Tract (140)</w:t>
+      </w:r>
+    </w:p>
+    <w:p>
+      <w:pPr>
+        <w:pStyle w:val="ListParagraph"/>
+        <w:numPr>
+          <w:ilvl w:val="1"/>
+          <w:numId w:val="19"/>
+        </w:numPr>
+        <w:spacing w:after="60"/>
+      </w:pPr>
+      <w:r>
+        <w:t>Select the states of interest</w:t>
+      </w:r>
+    </w:p>
+    <w:p>
+      <w:pPr>
+        <w:pStyle w:val="ListParagraph"/>
+        <w:numPr>
+          <w:ilvl w:val="1"/>
+          <w:numId w:val="19"/>
+        </w:numPr>
+        <w:spacing w:after="60"/>
+      </w:pPr>
+      <w:r>
+        <w:t>For geographic area, select All Census Tracts in the state</w:t>
+      </w:r>
+    </w:p>
+    <w:p>
+      <w:pPr>
+        <w:pStyle w:val="ListParagraph"/>
+        <w:numPr>
+          <w:ilvl w:val="1"/>
+          <w:numId w:val="19"/>
+        </w:numPr>
+        <w:spacing w:after="60"/>
+      </w:pPr>
+      <w:r>
+        <w:t xml:space="preserve">Click </w:t>
+      </w:r>
+      <w:r>
+        <w:rPr>
+          <w:rFonts w:ascii="Courier New" w:hAnsi="Courier New" w:cs="Courier New"/>
+        </w:rPr>
+        <w:t>Add</w:t>
+      </w:r>
+    </w:p>
+    <w:p>
+      <w:pPr>
+        <w:pStyle w:val="ListParagraph"/>
+        <w:numPr>
+          <w:ilvl w:val="1"/>
+          <w:numId w:val="19"/>
+        </w:numPr>
+        <w:spacing w:after="60"/>
+      </w:pPr>
+      <w:r>
+        <w:t xml:space="preserve">Click </w:t>
+      </w:r>
+      <w:r>
+        <w:rPr>
+          <w:rFonts w:ascii="Courier New" w:hAnsi="Courier New" w:cs="Courier New"/>
+        </w:rPr>
+        <w:t>Proceed to Table</w:t>
+      </w:r>
+    </w:p>
+    <w:p>
+      <w:pPr>
+        <w:pStyle w:val="ListParagraph"/>
+        <w:numPr>
+          <w:ilvl w:val="1"/>
+          <w:numId w:val="19"/>
+        </w:numPr>
+        <w:spacing w:after="60"/>
+      </w:pPr>
+      <w:r>
+        <w:t>Select tables to download</w:t>
+      </w:r>
+    </w:p>
+    <w:p>
+      <w:pPr>
+        <w:pStyle w:val="ListParagraph"/>
+        <w:numPr>
+          <w:ilvl w:val="2"/>
+          <w:numId w:val="19"/>
+        </w:numPr>
+        <w:spacing w:after="60"/>
+      </w:pPr>
+      <w:r>
+        <w:t>A02001 Sex</w:t>
+      </w:r>
+    </w:p>
+    <w:p>
+      <w:pPr>
+        <w:pStyle w:val="ListParagraph"/>
+        <w:numPr>
+          <w:ilvl w:val="2"/>
+          <w:numId w:val="19"/>
+        </w:numPr>
+        <w:spacing w:after="60"/>
+      </w:pPr>
+      <w:r>
+        <w:t>A01001 Age</w:t>
+      </w:r>
+    </w:p>
+    <w:p>
+      <w:pPr>
+        <w:pStyle w:val="ListParagraph"/>
+        <w:numPr>
+          <w:ilvl w:val="2"/>
+          <w:numId w:val="19"/>
+        </w:numPr>
+        <w:spacing w:after="60"/>
+      </w:pPr>
+      <w:r>
+        <w:t>A04001 Hispanic or Latino by Race</w:t>
+      </w:r>
+    </w:p>
+    <w:p>
+      <w:pPr>
+        <w:pStyle w:val="ListParagraph"/>
+        <w:numPr>
+          <w:ilvl w:val="2"/>
+          <w:numId w:val="19"/>
+        </w:numPr>
+        <w:spacing w:after="60"/>
+      </w:pPr>
+      <w:r>
+        <w:t>A14028 Gini index of income inequality</w:t>
+      </w:r>
+    </w:p>
+    <w:p>
+      <w:pPr>
+        <w:pStyle w:val="ListParagraph"/>
+        <w:numPr>
+          <w:ilvl w:val="1"/>
+          <w:numId w:val="19"/>
+        </w:numPr>
+        <w:spacing w:after="60"/>
+      </w:pPr>
+      <w:r>
+        <w:t xml:space="preserve">Click </w:t>
+      </w:r>
+      <w:r>
+        <w:rPr>
+          <w:rFonts w:ascii="Courier New" w:hAnsi="Courier New" w:cs="Courier New"/>
+        </w:rPr>
+        <w:t>Add</w:t>
+      </w:r>
+    </w:p>
+    <w:p>
+      <w:pPr>
+        <w:pStyle w:val="ListParagraph"/>
+        <w:numPr>
+          <w:ilvl w:val="1"/>
+          <w:numId w:val="19"/>
+        </w:numPr>
+        <w:spacing w:after="60"/>
+      </w:pPr>
+      <w:r>
+        <w:t xml:space="preserve">Click </w:t>
+      </w:r>
+      <w:r>
+        <w:rPr>
+          <w:rFonts w:ascii="Courier New" w:hAnsi="Courier New" w:cs="Courier New"/>
+        </w:rPr>
+        <w:t>Show Results</w:t>
+      </w:r>
+    </w:p>
+    <w:p>
+      <w:pPr>
+        <w:pStyle w:val="ListParagraph"/>
+        <w:numPr>
+          <w:ilvl w:val="1"/>
+          <w:numId w:val="19"/>
+        </w:numPr>
+        <w:spacing w:after="60"/>
+      </w:pPr>
+      <w:r>
         <w:t>Download for files STATA</w:t>
       </w:r>
     </w:p>
@@ -1090,7 +1306,6 @@
         <w:spacing w:after="60"/>
       </w:pPr>
       <w:r>
-        <w:lastRenderedPageBreak/>
         <w:t>Tab delimited data</w:t>
       </w:r>
     </w:p>
@@ -1197,6 +1412,19 @@
       <w:pPr>
         <w:pStyle w:val="ListParagraph"/>
         <w:numPr>
+          <w:ilvl w:val="1"/>
+          <w:numId w:val="19"/>
+        </w:numPr>
+        <w:spacing w:after="60"/>
+      </w:pPr>
+      <w:r>
+        <w:t xml:space="preserve">Treat the category Hispanic or Latino as a race </w:t>
+      </w:r>
+    </w:p>
+    <w:p>
+      <w:pPr>
+        <w:pStyle w:val="ListParagraph"/>
+        <w:numPr>
           <w:ilvl w:val="0"/>
           <w:numId w:val="19"/>
         </w:numPr>
@@ -1300,7 +1528,7 @@
       <w:pPr>
         <w:pStyle w:val="ListParagraph"/>
         <w:numPr>
-          <w:ilvl w:val="1"/>
+          <w:ilvl w:val="2"/>
           <w:numId w:val="19"/>
         </w:numPr>
         <w:spacing w:after="60"/>
@@ -1319,7 +1547,7 @@
       <w:pPr>
         <w:pStyle w:val="ListParagraph"/>
         <w:numPr>
-          <w:ilvl w:val="1"/>
+          <w:ilvl w:val="2"/>
           <w:numId w:val="19"/>
         </w:numPr>
         <w:spacing w:after="60"/>
@@ -1338,7 +1566,7 @@
       <w:pPr>
         <w:pStyle w:val="ListParagraph"/>
         <w:numPr>
-          <w:ilvl w:val="1"/>
+          <w:ilvl w:val="2"/>
           <w:numId w:val="19"/>
         </w:numPr>
         <w:spacing w:after="60"/>
@@ -1372,6 +1600,45 @@
         <w:spacing w:after="60"/>
       </w:pPr>
       <w:r>
+        <w:t xml:space="preserve">Add code </w:t>
+      </w:r>
+      <w:r>
+        <w:rPr>
+          <w:rFonts w:cstheme="minorHAnsi"/>
+        </w:rPr>
+        <w:t>before</w:t>
+      </w:r>
+      <w:r>
+        <w:rPr>
+          <w:rFonts w:ascii="Courier New" w:hAnsi="Courier New" w:cs="Courier New"/>
+        </w:rPr>
+        <w:t xml:space="preserve"> </w:t>
+      </w:r>
+      <w:proofErr w:type="spellStart"/>
+      <w:r>
+        <w:rPr>
+          <w:rFonts w:ascii="Courier New" w:hAnsi="Courier New" w:cs="Courier New"/>
+        </w:rPr>
+        <w:t>infile</w:t>
+      </w:r>
+      <w:proofErr w:type="spellEnd"/>
+      <w:r>
+        <w:rPr>
+          <w:rFonts w:cstheme="minorHAnsi"/>
+        </w:rPr>
+        <w:t xml:space="preserve"> line code</w:t>
+      </w:r>
+    </w:p>
+    <w:p>
+      <w:pPr>
+        <w:pStyle w:val="ListParagraph"/>
+        <w:numPr>
+          <w:ilvl w:val="2"/>
+          <w:numId w:val="19"/>
+        </w:numPr>
+        <w:spacing w:after="60"/>
+      </w:pPr>
+      <w:r>
         <w:t xml:space="preserve">Add line code </w:t>
       </w:r>
       <w:r>
@@ -1384,59 +1651,61 @@
         <w:rPr>
           <w:rFonts w:cstheme="minorHAnsi"/>
         </w:rPr>
-        <w:t xml:space="preserve"> after </w:t>
-      </w:r>
-      <w:proofErr w:type="spellStart"/>
+        <w:t xml:space="preserve"> </w:t>
+      </w:r>
+    </w:p>
+    <w:p>
+      <w:pPr>
+        <w:pStyle w:val="ListParagraph"/>
+        <w:numPr>
+          <w:ilvl w:val="1"/>
+          <w:numId w:val="19"/>
+        </w:numPr>
+        <w:spacing w:after="60"/>
+      </w:pPr>
+      <w:r>
+        <w:rPr>
+          <w:rFonts w:cstheme="minorHAnsi"/>
+        </w:rPr>
+        <w:t>Copy code for calculating ratio variables from lab .do file on Blackboard</w:t>
+      </w:r>
+    </w:p>
+    <w:p>
+      <w:pPr>
+        <w:pStyle w:val="ListParagraph"/>
+        <w:numPr>
+          <w:ilvl w:val="1"/>
+          <w:numId w:val="19"/>
+        </w:numPr>
+        <w:spacing w:after="60"/>
+      </w:pPr>
+      <w:r>
+        <w:rPr>
+          <w:rFonts w:cstheme="minorHAnsi"/>
+        </w:rPr>
+        <w:t>Paste code for calculating ratio variable into .do file from data download</w:t>
+      </w:r>
+    </w:p>
+    <w:p>
+      <w:pPr>
+        <w:pStyle w:val="ListParagraph"/>
+        <w:numPr>
+          <w:ilvl w:val="2"/>
+          <w:numId w:val="19"/>
+        </w:numPr>
+        <w:spacing w:after="60"/>
+      </w:pPr>
+      <w:r>
+        <w:rPr>
+          <w:rFonts w:cstheme="minorHAnsi"/>
+        </w:rPr>
+        <w:t xml:space="preserve">After line code </w:t>
+      </w:r>
       <w:r>
         <w:rPr>
           <w:rFonts w:ascii="Courier New" w:hAnsi="Courier New" w:cs="Courier New"/>
         </w:rPr>
-        <w:t>infile</w:t>
-      </w:r>
-      <w:proofErr w:type="spellEnd"/>
-      <w:r>
-        <w:rPr>
-          <w:rFonts w:ascii="Courier New" w:hAnsi="Courier New" w:cs="Courier New"/>
-        </w:rPr>
-        <w:t xml:space="preserve"> </w:t>
-      </w:r>
-      <w:r>
-        <w:rPr>
-          <w:rFonts w:cstheme="minorHAnsi"/>
-        </w:rPr>
-        <w:t>line code</w:t>
-      </w:r>
-    </w:p>
-    <w:p>
-      <w:pPr>
-        <w:pStyle w:val="ListParagraph"/>
-        <w:numPr>
-          <w:ilvl w:val="1"/>
-          <w:numId w:val="19"/>
-        </w:numPr>
-        <w:spacing w:after="60"/>
-      </w:pPr>
-      <w:r>
-        <w:rPr>
-          <w:rFonts w:cstheme="minorHAnsi"/>
-        </w:rPr>
-        <w:t>Copy code for calculating ratio variables from lab .do file on Blackboard</w:t>
-      </w:r>
-    </w:p>
-    <w:p>
-      <w:pPr>
-        <w:pStyle w:val="ListParagraph"/>
-        <w:numPr>
-          <w:ilvl w:val="1"/>
-          <w:numId w:val="19"/>
-        </w:numPr>
-        <w:spacing w:after="60"/>
-      </w:pPr>
-      <w:r>
-        <w:rPr>
-          <w:rFonts w:cstheme="minorHAnsi"/>
-        </w:rPr>
-        <w:t>Paste code for calculating ratio variable into .do file from data download</w:t>
+        <w:t>log using analysis.log, replace</w:t>
       </w:r>
     </w:p>
     <w:p>
@@ -1710,6 +1979,7 @@
         <w:rPr>
           <w:rFonts w:cstheme="minorHAnsi"/>
         </w:rPr>
+        <w:lastRenderedPageBreak/>
         <w:t>Export ZIP files into lab01/data</w:t>
       </w:r>
       <w:r>
@@ -2012,7 +2282,6 @@
         <w:spacing w:after="60"/>
       </w:pPr>
       <w:r>
-        <w:lastRenderedPageBreak/>
         <w:t>Drag and drop Illinois and Missouri layers</w:t>
       </w:r>
     </w:p>
@@ -2514,6 +2783,7 @@
         <w:spacing w:after="60"/>
       </w:pPr>
       <w:r>
+        <w:lastRenderedPageBreak/>
         <w:t xml:space="preserve">Join and Relates </w:t>
       </w:r>
       <w:r>
@@ -5189,7 +5459,7 @@
         <w:rPr>
           <w:rFonts w:ascii="Courier New" w:hAnsi="Courier New" w:cs="Courier New"/>
         </w:rPr>
-        <w:t>Define Projections</w:t>
+        <w:t>Projections</w:t>
       </w:r>
     </w:p>
     <w:p>
@@ -5215,7 +5485,29 @@
         <w:spacing w:after="60"/>
       </w:pPr>
       <w:r>
-        <w:t>Select UTM-15 as the coordinate system.</w:t>
+        <w:t>Select the file geodatabase (lab01.gdb) as the output location</w:t>
+      </w:r>
+    </w:p>
+    <w:p>
+      <w:pPr>
+        <w:pStyle w:val="ListParagraph"/>
+        <w:numPr>
+          <w:ilvl w:val="1"/>
+          <w:numId w:val="24"/>
+        </w:numPr>
+        <w:spacing w:after="60"/>
+      </w:pPr>
+      <w:r>
+        <w:t>Select UTM-15 for</w:t>
+      </w:r>
+      <w:r>
+        <w:t xml:space="preserve"> the</w:t>
+      </w:r>
+      <w:r>
+        <w:t xml:space="preserve"> output</w:t>
+      </w:r>
+      <w:r>
+        <w:t xml:space="preserve"> coordinate system.</w:t>
       </w:r>
     </w:p>
     <w:p>
@@ -5235,6 +5527,24 @@
           <w:rFonts w:ascii="Courier New" w:hAnsi="Courier New" w:cs="Courier New"/>
         </w:rPr>
         <w:t>OK</w:t>
+      </w:r>
+    </w:p>
+    <w:p>
+      <w:pPr>
+        <w:pStyle w:val="ListParagraph"/>
+        <w:numPr>
+          <w:ilvl w:val="0"/>
+          <w:numId w:val="24"/>
+        </w:numPr>
+        <w:spacing w:after="60"/>
+      </w:pPr>
+      <w:r>
+        <w:t xml:space="preserve">Activate </w:t>
+      </w:r>
+      <w:bookmarkStart w:id="0" w:name="_GoBack"/>
+      <w:bookmarkEnd w:id="0"/>
+      <w:r>
+        <w:t>projection in current ArcMap project</w:t>
       </w:r>
     </w:p>
     <w:p>
@@ -5739,7 +6049,15 @@
         <w:sym w:font="Wingdings" w:char="F0E0"/>
       </w:r>
       <w:r>
-        <w:t xml:space="preserve"> feature that has the shortest total distance to all other features</w:t>
+        <w:t xml:space="preserve"> </w:t>
+      </w:r>
+      <w:proofErr w:type="spellStart"/>
+      <w:r>
+        <w:t>feature</w:t>
+      </w:r>
+      <w:proofErr w:type="spellEnd"/>
+      <w:r>
+        <w:t xml:space="preserve"> that has the shortest total distance to all other features</w:t>
       </w:r>
     </w:p>
     <w:p>
@@ -8311,8 +8629,6 @@
       <w:pPr>
         <w:spacing w:after="60"/>
       </w:pPr>
-      <w:bookmarkStart w:id="0" w:name="_GoBack"/>
-      <w:bookmarkEnd w:id="0"/>
     </w:p>
     <w:p>
       <w:pPr>
@@ -8413,7 +8729,7 @@
         <w:bCs/>
         <w:noProof/>
       </w:rPr>
-      <w:t>3</w:t>
+      <w:t>4</w:t>
     </w:r>
     <w:r>
       <w:rPr>
@@ -8452,7 +8768,7 @@
         <w:bCs/>
         <w:noProof/>
       </w:rPr>
-      <w:t>3</w:t>
+      <w:t>4</w:t>
     </w:r>
     <w:r>
       <w:rPr>

</xml_diff>

<commit_message>
Corrected projection for stl_msa_ct_04
</commit_message>
<xml_diff>
--- a/Notes/SOC5670_2020_Spring_Notes_Lectures_v00.docx
+++ b/Notes/SOC5670_2020_Spring_Notes_Lectures_v00.docx
@@ -5284,267 +5284,264 @@
         </w:numPr>
         <w:spacing w:after="60"/>
       </w:pPr>
-      <w:r>
-        <w:t xml:space="preserve">Select </w:t>
-      </w:r>
-      <w:r>
-        <w:rPr>
-          <w:rFonts w:ascii="Courier New" w:hAnsi="Courier New" w:cs="Courier New"/>
-        </w:rPr>
-        <w:t>Export Data</w:t>
-      </w:r>
-    </w:p>
-    <w:p>
-      <w:pPr>
-        <w:pStyle w:val="ListParagraph"/>
-        <w:numPr>
-          <w:ilvl w:val="2"/>
-          <w:numId w:val="24"/>
-        </w:numPr>
-        <w:spacing w:after="60"/>
-      </w:pPr>
-      <w:r>
-        <w:t>Select the file geodatabase (lab01.gdb) as the output location.</w:t>
-      </w:r>
-    </w:p>
-    <w:p>
-      <w:pPr>
-        <w:pStyle w:val="ListParagraph"/>
-        <w:numPr>
-          <w:ilvl w:val="2"/>
-          <w:numId w:val="24"/>
-        </w:numPr>
-        <w:spacing w:after="60"/>
-      </w:pPr>
-      <w:r>
-        <w:t>Name the shapefile stl_msa_ct_03</w:t>
-      </w:r>
-    </w:p>
-    <w:p>
-      <w:pPr>
-        <w:pStyle w:val="ListParagraph"/>
-        <w:numPr>
-          <w:ilvl w:val="2"/>
-          <w:numId w:val="24"/>
-        </w:numPr>
-      </w:pPr>
-      <w:r>
-        <w:t>Select type “File and Personal Geodatabase feature classes”</w:t>
-      </w:r>
-    </w:p>
-    <w:p>
-      <w:pPr>
-        <w:pStyle w:val="ListParagraph"/>
-        <w:numPr>
-          <w:ilvl w:val="2"/>
-          <w:numId w:val="24"/>
-        </w:numPr>
-      </w:pPr>
-      <w:r>
-        <w:t>Click OK</w:t>
-      </w:r>
-    </w:p>
-    <w:p>
-      <w:pPr>
-        <w:pStyle w:val="ListParagraph"/>
-        <w:numPr>
-          <w:ilvl w:val="0"/>
-          <w:numId w:val="24"/>
-        </w:numPr>
-        <w:spacing w:after="60"/>
-      </w:pPr>
-      <w:r>
-        <w:t>Add projection to the shapefile data</w:t>
-      </w:r>
-    </w:p>
-    <w:p>
-      <w:pPr>
-        <w:pStyle w:val="ListParagraph"/>
-        <w:numPr>
-          <w:ilvl w:val="1"/>
-          <w:numId w:val="24"/>
-        </w:numPr>
-        <w:spacing w:after="60"/>
-      </w:pPr>
-      <w:r>
-        <w:t>Open stl_msa_ct_03 shapefile in ArcMap and select it as an active layer.</w:t>
-      </w:r>
-    </w:p>
-    <w:p>
-      <w:pPr>
-        <w:pStyle w:val="ListParagraph"/>
-        <w:numPr>
-          <w:ilvl w:val="2"/>
-          <w:numId w:val="24"/>
-        </w:numPr>
-        <w:spacing w:after="60"/>
-      </w:pPr>
-      <w:r>
-        <w:t>Deactivate all other layers.</w:t>
-      </w:r>
-    </w:p>
-    <w:p>
-      <w:pPr>
-        <w:pStyle w:val="ListParagraph"/>
-        <w:numPr>
-          <w:ilvl w:val="1"/>
-          <w:numId w:val="24"/>
-        </w:numPr>
-        <w:spacing w:after="60"/>
-      </w:pPr>
-      <w:r>
-        <w:t xml:space="preserve">Click on the </w:t>
-      </w:r>
-      <w:r>
-        <w:rPr>
-          <w:rFonts w:ascii="Courier New" w:hAnsi="Courier New" w:cs="Courier New"/>
-        </w:rPr>
-        <w:t>Toolbox</w:t>
-      </w:r>
-      <w:r>
-        <w:t xml:space="preserve"> menu icon</w:t>
-      </w:r>
-    </w:p>
-    <w:p>
-      <w:pPr>
-        <w:pStyle w:val="ListParagraph"/>
-        <w:numPr>
-          <w:ilvl w:val="1"/>
-          <w:numId w:val="24"/>
-        </w:numPr>
-        <w:spacing w:after="60"/>
-      </w:pPr>
-      <w:r>
-        <w:t xml:space="preserve">Select </w:t>
-      </w:r>
-      <w:r>
-        <w:rPr>
-          <w:rFonts w:ascii="Courier New" w:hAnsi="Courier New" w:cs="Courier New"/>
-        </w:rPr>
-        <w:t>Data Management Tools</w:t>
-      </w:r>
-    </w:p>
-    <w:p>
-      <w:pPr>
-        <w:pStyle w:val="ListParagraph"/>
-        <w:numPr>
-          <w:ilvl w:val="1"/>
-          <w:numId w:val="24"/>
-        </w:numPr>
-        <w:spacing w:after="60"/>
-      </w:pPr>
-      <w:r>
-        <w:t xml:space="preserve">Select </w:t>
-      </w:r>
-      <w:r>
-        <w:rPr>
-          <w:rFonts w:ascii="Courier New" w:hAnsi="Courier New" w:cs="Courier New"/>
-        </w:rPr>
-        <w:t>Projections and Transformations</w:t>
-      </w:r>
-    </w:p>
-    <w:p>
-      <w:pPr>
-        <w:pStyle w:val="ListParagraph"/>
-        <w:numPr>
-          <w:ilvl w:val="1"/>
-          <w:numId w:val="24"/>
-        </w:numPr>
-        <w:spacing w:after="60"/>
-      </w:pPr>
-      <w:r>
-        <w:t xml:space="preserve">Select </w:t>
-      </w:r>
-      <w:r>
-        <w:rPr>
-          <w:rFonts w:ascii="Courier New" w:hAnsi="Courier New" w:cs="Courier New"/>
-        </w:rPr>
-        <w:t>Projections</w:t>
-      </w:r>
-    </w:p>
-    <w:p>
-      <w:pPr>
-        <w:pStyle w:val="ListParagraph"/>
-        <w:numPr>
-          <w:ilvl w:val="1"/>
-          <w:numId w:val="24"/>
-        </w:numPr>
-        <w:spacing w:after="60"/>
-      </w:pPr>
-      <w:r>
-        <w:t>Select stl_msa_ct_03 shapefile as the input</w:t>
-      </w:r>
-    </w:p>
-    <w:p>
-      <w:pPr>
-        <w:pStyle w:val="ListParagraph"/>
-        <w:numPr>
-          <w:ilvl w:val="1"/>
-          <w:numId w:val="24"/>
-        </w:numPr>
-        <w:spacing w:after="60"/>
-      </w:pPr>
-      <w:r>
-        <w:t>Select the file geodatabase (lab01.gdb) as the output location</w:t>
-      </w:r>
-    </w:p>
-    <w:p>
-      <w:pPr>
-        <w:pStyle w:val="ListParagraph"/>
-        <w:numPr>
-          <w:ilvl w:val="1"/>
-          <w:numId w:val="24"/>
-        </w:numPr>
-        <w:spacing w:after="60"/>
-      </w:pPr>
-      <w:r>
-        <w:t>Select UTM-15 for</w:t>
-      </w:r>
-      <w:r>
-        <w:t xml:space="preserve"> the</w:t>
-      </w:r>
-      <w:r>
-        <w:t xml:space="preserve"> output</w:t>
-      </w:r>
-      <w:r>
-        <w:t xml:space="preserve"> coordinate system.</w:t>
-      </w:r>
-    </w:p>
-    <w:p>
-      <w:pPr>
-        <w:pStyle w:val="ListParagraph"/>
-        <w:numPr>
-          <w:ilvl w:val="1"/>
-          <w:numId w:val="24"/>
-        </w:numPr>
-        <w:spacing w:after="60"/>
-      </w:pPr>
-      <w:r>
-        <w:t xml:space="preserve">Click </w:t>
-      </w:r>
-      <w:r>
-        <w:rPr>
-          <w:rFonts w:ascii="Courier New" w:hAnsi="Courier New" w:cs="Courier New"/>
-        </w:rPr>
-        <w:t>OK</w:t>
-      </w:r>
-    </w:p>
-    <w:p>
-      <w:pPr>
-        <w:pStyle w:val="ListParagraph"/>
-        <w:numPr>
-          <w:ilvl w:val="0"/>
-          <w:numId w:val="24"/>
-        </w:numPr>
-        <w:spacing w:after="60"/>
-      </w:pPr>
-      <w:r>
-        <w:t xml:space="preserve">Activate </w:t>
-      </w:r>
       <w:bookmarkStart w:id="0" w:name="_GoBack"/>
       <w:bookmarkEnd w:id="0"/>
       <w:r>
-        <w:t>projection in current ArcMap project</w:t>
+        <w:t xml:space="preserve">Select </w:t>
+      </w:r>
+      <w:r>
+        <w:rPr>
+          <w:rFonts w:ascii="Courier New" w:hAnsi="Courier New" w:cs="Courier New"/>
+        </w:rPr>
+        <w:t>Export Data</w:t>
+      </w:r>
+    </w:p>
+    <w:p>
+      <w:pPr>
+        <w:pStyle w:val="ListParagraph"/>
+        <w:numPr>
+          <w:ilvl w:val="2"/>
+          <w:numId w:val="24"/>
+        </w:numPr>
+        <w:spacing w:after="60"/>
+      </w:pPr>
+      <w:r>
+        <w:t>Select the file geodatabase (lab01.gdb) as the output location.</w:t>
+      </w:r>
+    </w:p>
+    <w:p>
+      <w:pPr>
+        <w:pStyle w:val="ListParagraph"/>
+        <w:numPr>
+          <w:ilvl w:val="2"/>
+          <w:numId w:val="24"/>
+        </w:numPr>
+        <w:spacing w:after="60"/>
+      </w:pPr>
+      <w:r>
+        <w:t>Name the shapefile stl_msa_ct_03</w:t>
+      </w:r>
+    </w:p>
+    <w:p>
+      <w:pPr>
+        <w:pStyle w:val="ListParagraph"/>
+        <w:numPr>
+          <w:ilvl w:val="2"/>
+          <w:numId w:val="24"/>
+        </w:numPr>
+      </w:pPr>
+      <w:r>
+        <w:t>Select type “File and Personal Geodatabase feature classes”</w:t>
+      </w:r>
+    </w:p>
+    <w:p>
+      <w:pPr>
+        <w:pStyle w:val="ListParagraph"/>
+        <w:numPr>
+          <w:ilvl w:val="2"/>
+          <w:numId w:val="24"/>
+        </w:numPr>
+      </w:pPr>
+      <w:r>
+        <w:t>Click OK</w:t>
+      </w:r>
+    </w:p>
+    <w:p>
+      <w:pPr>
+        <w:pStyle w:val="ListParagraph"/>
+        <w:numPr>
+          <w:ilvl w:val="0"/>
+          <w:numId w:val="24"/>
+        </w:numPr>
+        <w:spacing w:after="60"/>
+      </w:pPr>
+      <w:r>
+        <w:t>Add projection to the shapefile data</w:t>
+      </w:r>
+    </w:p>
+    <w:p>
+      <w:pPr>
+        <w:pStyle w:val="ListParagraph"/>
+        <w:numPr>
+          <w:ilvl w:val="1"/>
+          <w:numId w:val="24"/>
+        </w:numPr>
+        <w:spacing w:after="60"/>
+      </w:pPr>
+      <w:r>
+        <w:t>Open stl_msa_ct_03 shapefile in ArcMap and select it as an active layer.</w:t>
+      </w:r>
+    </w:p>
+    <w:p>
+      <w:pPr>
+        <w:pStyle w:val="ListParagraph"/>
+        <w:numPr>
+          <w:ilvl w:val="2"/>
+          <w:numId w:val="24"/>
+        </w:numPr>
+        <w:spacing w:after="60"/>
+      </w:pPr>
+      <w:r>
+        <w:t>Deactivate all other layers.</w:t>
+      </w:r>
+    </w:p>
+    <w:p>
+      <w:pPr>
+        <w:pStyle w:val="ListParagraph"/>
+        <w:numPr>
+          <w:ilvl w:val="1"/>
+          <w:numId w:val="24"/>
+        </w:numPr>
+        <w:spacing w:after="60"/>
+      </w:pPr>
+      <w:r>
+        <w:t xml:space="preserve">Click on the </w:t>
+      </w:r>
+      <w:r>
+        <w:rPr>
+          <w:rFonts w:ascii="Courier New" w:hAnsi="Courier New" w:cs="Courier New"/>
+        </w:rPr>
+        <w:t>Toolbox</w:t>
+      </w:r>
+      <w:r>
+        <w:t xml:space="preserve"> menu icon</w:t>
+      </w:r>
+    </w:p>
+    <w:p>
+      <w:pPr>
+        <w:pStyle w:val="ListParagraph"/>
+        <w:numPr>
+          <w:ilvl w:val="1"/>
+          <w:numId w:val="24"/>
+        </w:numPr>
+        <w:spacing w:after="60"/>
+      </w:pPr>
+      <w:r>
+        <w:t xml:space="preserve">Select </w:t>
+      </w:r>
+      <w:r>
+        <w:rPr>
+          <w:rFonts w:ascii="Courier New" w:hAnsi="Courier New" w:cs="Courier New"/>
+        </w:rPr>
+        <w:t>Data Management Tools</w:t>
+      </w:r>
+    </w:p>
+    <w:p>
+      <w:pPr>
+        <w:pStyle w:val="ListParagraph"/>
+        <w:numPr>
+          <w:ilvl w:val="1"/>
+          <w:numId w:val="24"/>
+        </w:numPr>
+        <w:spacing w:after="60"/>
+      </w:pPr>
+      <w:r>
+        <w:t xml:space="preserve">Select </w:t>
+      </w:r>
+      <w:r>
+        <w:rPr>
+          <w:rFonts w:ascii="Courier New" w:hAnsi="Courier New" w:cs="Courier New"/>
+        </w:rPr>
+        <w:t>Projections and Transformations</w:t>
+      </w:r>
+    </w:p>
+    <w:p>
+      <w:pPr>
+        <w:pStyle w:val="ListParagraph"/>
+        <w:numPr>
+          <w:ilvl w:val="1"/>
+          <w:numId w:val="24"/>
+        </w:numPr>
+        <w:spacing w:after="60"/>
+      </w:pPr>
+      <w:r>
+        <w:t xml:space="preserve">Select </w:t>
+      </w:r>
+      <w:r>
+        <w:rPr>
+          <w:rFonts w:ascii="Courier New" w:hAnsi="Courier New" w:cs="Courier New"/>
+        </w:rPr>
+        <w:t>Projections</w:t>
+      </w:r>
+    </w:p>
+    <w:p>
+      <w:pPr>
+        <w:pStyle w:val="ListParagraph"/>
+        <w:numPr>
+          <w:ilvl w:val="1"/>
+          <w:numId w:val="24"/>
+        </w:numPr>
+        <w:spacing w:after="60"/>
+      </w:pPr>
+      <w:r>
+        <w:t>Select stl_msa_ct_03 shapefile as the input</w:t>
+      </w:r>
+    </w:p>
+    <w:p>
+      <w:pPr>
+        <w:pStyle w:val="ListParagraph"/>
+        <w:numPr>
+          <w:ilvl w:val="1"/>
+          <w:numId w:val="24"/>
+        </w:numPr>
+        <w:spacing w:after="60"/>
+      </w:pPr>
+      <w:r>
+        <w:t>Select the file geodatabase (lab01.gdb) as the output location</w:t>
+      </w:r>
+    </w:p>
+    <w:p>
+      <w:pPr>
+        <w:pStyle w:val="ListParagraph"/>
+        <w:numPr>
+          <w:ilvl w:val="1"/>
+          <w:numId w:val="24"/>
+        </w:numPr>
+        <w:spacing w:after="60"/>
+      </w:pPr>
+      <w:r>
+        <w:t>Select UTM-15 for</w:t>
+      </w:r>
+      <w:r>
+        <w:t xml:space="preserve"> the</w:t>
+      </w:r>
+      <w:r>
+        <w:t xml:space="preserve"> output</w:t>
+      </w:r>
+      <w:r>
+        <w:t xml:space="preserve"> coordinate system.</w:t>
+      </w:r>
+    </w:p>
+    <w:p>
+      <w:pPr>
+        <w:pStyle w:val="ListParagraph"/>
+        <w:numPr>
+          <w:ilvl w:val="1"/>
+          <w:numId w:val="24"/>
+        </w:numPr>
+        <w:spacing w:after="60"/>
+      </w:pPr>
+      <w:r>
+        <w:t xml:space="preserve">Click </w:t>
+      </w:r>
+      <w:r>
+        <w:rPr>
+          <w:rFonts w:ascii="Courier New" w:hAnsi="Courier New" w:cs="Courier New"/>
+        </w:rPr>
+        <w:t>OK</w:t>
+      </w:r>
+    </w:p>
+    <w:p>
+      <w:pPr>
+        <w:pStyle w:val="ListParagraph"/>
+        <w:numPr>
+          <w:ilvl w:val="0"/>
+          <w:numId w:val="24"/>
+        </w:numPr>
+        <w:spacing w:after="60"/>
+      </w:pPr>
+      <w:r>
+        <w:t>Activate projection in current ArcMap project</w:t>
       </w:r>
     </w:p>
     <w:p>

</xml_diff>

<commit_message>
Notes for lab on February 13, 2020
</commit_message>
<xml_diff>
--- a/Notes/SOC5670_2020_Spring_Notes_Lectures_v00.docx
+++ b/Notes/SOC5670_2020_Spring_Notes_Lectures_v00.docx
@@ -5284,8 +5284,6 @@
         </w:numPr>
         <w:spacing w:after="60"/>
       </w:pPr>
-      <w:bookmarkStart w:id="0" w:name="_GoBack"/>
-      <w:bookmarkEnd w:id="0"/>
       <w:r>
         <w:t xml:space="preserve">Select </w:t>
       </w:r>
@@ -8233,9 +8231,23 @@
     <w:p>
       <w:pPr>
         <w:spacing w:after="60"/>
-      </w:pPr>
-      <w:r>
+        <w:rPr>
+          <w:u w:val="single"/>
+        </w:rPr>
+      </w:pPr>
+      <w:r>
+        <w:rPr>
+          <w:u w:val="single"/>
+        </w:rPr>
         <w:lastRenderedPageBreak/>
+        <w:t>Lecture Notes</w:t>
+      </w:r>
+    </w:p>
+    <w:p>
+      <w:pPr>
+        <w:spacing w:after="60"/>
+      </w:pPr>
+      <w:r>
         <w:t>Announcements</w:t>
       </w:r>
     </w:p>
@@ -8630,7 +8642,3497 @@
     <w:p>
       <w:pPr>
         <w:spacing w:after="60"/>
-      </w:pPr>
+        <w:rPr>
+          <w:u w:val="single"/>
+        </w:rPr>
+      </w:pPr>
+      <w:r>
+        <w:rPr>
+          <w:u w:val="single"/>
+        </w:rPr>
+        <w:t>Lab</w:t>
+      </w:r>
+      <w:r>
+        <w:rPr>
+          <w:u w:val="single"/>
+        </w:rPr>
+        <w:t xml:space="preserve"> Procedure</w:t>
+      </w:r>
+    </w:p>
+    <w:p>
+      <w:pPr>
+        <w:spacing w:after="60"/>
+      </w:pPr>
+      <w:r>
+        <w:t>Create subfolder in file geodatabase for workflow</w:t>
+      </w:r>
+    </w:p>
+    <w:p>
+      <w:pPr>
+        <w:pStyle w:val="ListParagraph"/>
+        <w:numPr>
+          <w:ilvl w:val="0"/>
+          <w:numId w:val="33"/>
+        </w:numPr>
+        <w:spacing w:after="60"/>
+      </w:pPr>
+      <w:r>
+        <w:t xml:space="preserve">Right click on file geodatabase (i.e., </w:t>
+      </w:r>
+      <w:proofErr w:type="spellStart"/>
+      <w:r>
+        <w:t>lab.gdb</w:t>
+      </w:r>
+      <w:proofErr w:type="spellEnd"/>
+      <w:r>
+        <w:t>)</w:t>
+      </w:r>
+    </w:p>
+    <w:p>
+      <w:pPr>
+        <w:pStyle w:val="ListParagraph"/>
+        <w:numPr>
+          <w:ilvl w:val="0"/>
+          <w:numId w:val="33"/>
+        </w:numPr>
+        <w:spacing w:after="60"/>
+      </w:pPr>
+      <w:r>
+        <w:t xml:space="preserve">Select </w:t>
+      </w:r>
+      <w:r>
+        <w:rPr>
+          <w:rFonts w:ascii="Courier New" w:hAnsi="Courier New" w:cs="Courier New"/>
+        </w:rPr>
+        <w:t>New</w:t>
+      </w:r>
+    </w:p>
+    <w:p>
+      <w:pPr>
+        <w:pStyle w:val="ListParagraph"/>
+        <w:numPr>
+          <w:ilvl w:val="0"/>
+          <w:numId w:val="33"/>
+        </w:numPr>
+        <w:spacing w:after="60"/>
+      </w:pPr>
+      <w:r>
+        <w:t xml:space="preserve">Select </w:t>
+      </w:r>
+      <w:r>
+        <w:rPr>
+          <w:rFonts w:ascii="Courier New" w:hAnsi="Courier New" w:cs="Courier New"/>
+        </w:rPr>
+        <w:t>Feature Dataset</w:t>
+      </w:r>
+    </w:p>
+    <w:p>
+      <w:pPr>
+        <w:pStyle w:val="ListParagraph"/>
+        <w:numPr>
+          <w:ilvl w:val="0"/>
+          <w:numId w:val="33"/>
+        </w:numPr>
+        <w:spacing w:after="60"/>
+      </w:pPr>
+      <w:r>
+        <w:t>Name feature dataset (e.g., “grid”)</w:t>
+      </w:r>
+    </w:p>
+    <w:p>
+      <w:pPr>
+        <w:pStyle w:val="ListParagraph"/>
+        <w:numPr>
+          <w:ilvl w:val="0"/>
+          <w:numId w:val="33"/>
+        </w:numPr>
+        <w:spacing w:after="60"/>
+      </w:pPr>
+      <w:r>
+        <w:t xml:space="preserve">Click </w:t>
+      </w:r>
+      <w:r>
+        <w:rPr>
+          <w:rFonts w:ascii="Courier New" w:hAnsi="Courier New" w:cs="Courier New"/>
+        </w:rPr>
+        <w:t>Next</w:t>
+      </w:r>
+    </w:p>
+    <w:p>
+      <w:pPr>
+        <w:pStyle w:val="ListParagraph"/>
+        <w:numPr>
+          <w:ilvl w:val="0"/>
+          <w:numId w:val="33"/>
+        </w:numPr>
+        <w:spacing w:after="60"/>
+      </w:pPr>
+      <w:r>
+        <w:lastRenderedPageBreak/>
+        <w:t>Select the coordinate system (e.g., NAD 1983 UTM-15)</w:t>
+      </w:r>
+    </w:p>
+    <w:p>
+      <w:pPr>
+        <w:pStyle w:val="ListParagraph"/>
+        <w:numPr>
+          <w:ilvl w:val="0"/>
+          <w:numId w:val="33"/>
+        </w:numPr>
+        <w:spacing w:after="60"/>
+      </w:pPr>
+      <w:r>
+        <w:t xml:space="preserve">Click </w:t>
+      </w:r>
+      <w:r>
+        <w:rPr>
+          <w:rFonts w:ascii="Courier New" w:hAnsi="Courier New" w:cs="Courier New"/>
+        </w:rPr>
+        <w:t>Next</w:t>
+      </w:r>
+    </w:p>
+    <w:p>
+      <w:pPr>
+        <w:pStyle w:val="ListParagraph"/>
+        <w:numPr>
+          <w:ilvl w:val="0"/>
+          <w:numId w:val="33"/>
+        </w:numPr>
+        <w:spacing w:after="60"/>
+      </w:pPr>
+      <w:r>
+        <w:t xml:space="preserve">Click </w:t>
+      </w:r>
+      <w:r>
+        <w:rPr>
+          <w:rFonts w:ascii="Courier New" w:hAnsi="Courier New" w:cs="Courier New"/>
+        </w:rPr>
+        <w:t>Next</w:t>
+      </w:r>
+      <w:r>
+        <w:t xml:space="preserve"> to skip the z-coordinate settings</w:t>
+      </w:r>
+    </w:p>
+    <w:p>
+      <w:pPr>
+        <w:pStyle w:val="ListParagraph"/>
+        <w:numPr>
+          <w:ilvl w:val="0"/>
+          <w:numId w:val="33"/>
+        </w:numPr>
+        <w:spacing w:after="60"/>
+      </w:pPr>
+      <w:r>
+        <w:t>Modify XY tolerance settings if necessary (generally, should not be necessary)</w:t>
+      </w:r>
+    </w:p>
+    <w:p>
+      <w:pPr>
+        <w:pStyle w:val="ListParagraph"/>
+        <w:numPr>
+          <w:ilvl w:val="0"/>
+          <w:numId w:val="33"/>
+        </w:numPr>
+        <w:spacing w:after="60"/>
+      </w:pPr>
+      <w:r>
+        <w:t xml:space="preserve">Click </w:t>
+      </w:r>
+      <w:r>
+        <w:rPr>
+          <w:rFonts w:ascii="Courier New" w:hAnsi="Courier New" w:cs="Courier New"/>
+        </w:rPr>
+        <w:t>Finish</w:t>
+      </w:r>
+    </w:p>
+    <w:p>
+      <w:pPr>
+        <w:spacing w:after="60"/>
+      </w:pPr>
+    </w:p>
+    <w:p>
+      <w:pPr>
+        <w:spacing w:after="60"/>
+      </w:pPr>
+      <w:r>
+        <w:t>Define study area</w:t>
+      </w:r>
+    </w:p>
+    <w:p>
+      <w:pPr>
+        <w:pStyle w:val="ListParagraph"/>
+        <w:numPr>
+          <w:ilvl w:val="0"/>
+          <w:numId w:val="32"/>
+        </w:numPr>
+        <w:spacing w:after="60"/>
+      </w:pPr>
+      <w:r>
+        <w:t>Start</w:t>
+      </w:r>
+      <w:r>
+        <w:t xml:space="preserve"> new project in ArcMap</w:t>
+      </w:r>
+    </w:p>
+    <w:p>
+      <w:pPr>
+        <w:pStyle w:val="ListParagraph"/>
+        <w:numPr>
+          <w:ilvl w:val="0"/>
+          <w:numId w:val="32"/>
+        </w:numPr>
+        <w:spacing w:after="60"/>
+      </w:pPr>
+      <w:r>
+        <w:t xml:space="preserve">Add base layer </w:t>
+      </w:r>
+      <w:r>
+        <w:t>shapefile (e.g., stl_msa_ct_04)</w:t>
+      </w:r>
+    </w:p>
+    <w:p>
+      <w:pPr>
+        <w:pStyle w:val="ListParagraph"/>
+        <w:numPr>
+          <w:ilvl w:val="0"/>
+          <w:numId w:val="32"/>
+        </w:numPr>
+        <w:spacing w:after="60"/>
+      </w:pPr>
+      <w:r>
+        <w:t>Right click on layer</w:t>
+      </w:r>
+    </w:p>
+    <w:p>
+      <w:pPr>
+        <w:pStyle w:val="ListParagraph"/>
+        <w:numPr>
+          <w:ilvl w:val="0"/>
+          <w:numId w:val="32"/>
+        </w:numPr>
+        <w:spacing w:after="60"/>
+      </w:pPr>
+      <w:r>
+        <w:t xml:space="preserve">Select </w:t>
+      </w:r>
+      <w:r>
+        <w:rPr>
+          <w:rFonts w:ascii="Courier New" w:hAnsi="Courier New" w:cs="Courier New"/>
+        </w:rPr>
+        <w:t>Attribute Table</w:t>
+      </w:r>
+    </w:p>
+    <w:p>
+      <w:pPr>
+        <w:pStyle w:val="ListParagraph"/>
+        <w:numPr>
+          <w:ilvl w:val="0"/>
+          <w:numId w:val="32"/>
+        </w:numPr>
+        <w:spacing w:after="60"/>
+      </w:pPr>
+      <w:r>
+        <w:t xml:space="preserve">Sort by </w:t>
+      </w:r>
+      <w:r>
+        <w:rPr>
+          <w:rFonts w:ascii="Courier New" w:hAnsi="Courier New" w:cs="Courier New"/>
+        </w:rPr>
+        <w:t>COUNTYFP</w:t>
+      </w:r>
+    </w:p>
+    <w:p>
+      <w:pPr>
+        <w:pStyle w:val="ListParagraph"/>
+        <w:numPr>
+          <w:ilvl w:val="0"/>
+          <w:numId w:val="32"/>
+        </w:numPr>
+        <w:spacing w:after="60"/>
+      </w:pPr>
+      <w:r>
+        <w:t>Select</w:t>
+      </w:r>
+      <w:r>
+        <w:t xml:space="preserve"> rows for the City of St. Louis (e.g., COUNTYFP 510)</w:t>
+      </w:r>
+    </w:p>
+    <w:p>
+      <w:pPr>
+        <w:pStyle w:val="ListParagraph"/>
+        <w:numPr>
+          <w:ilvl w:val="0"/>
+          <w:numId w:val="32"/>
+        </w:numPr>
+        <w:spacing w:after="60"/>
+      </w:pPr>
+      <w:r>
+        <w:t>Right click on layer</w:t>
+      </w:r>
+    </w:p>
+    <w:p>
+      <w:pPr>
+        <w:pStyle w:val="ListParagraph"/>
+        <w:numPr>
+          <w:ilvl w:val="0"/>
+          <w:numId w:val="32"/>
+        </w:numPr>
+        <w:spacing w:after="60"/>
+      </w:pPr>
+      <w:r>
+        <w:t xml:space="preserve">Select </w:t>
+      </w:r>
+      <w:r>
+        <w:rPr>
+          <w:rFonts w:ascii="Courier New" w:hAnsi="Courier New" w:cs="Courier New"/>
+        </w:rPr>
+        <w:t>Properties</w:t>
+      </w:r>
+    </w:p>
+    <w:p>
+      <w:pPr>
+        <w:pStyle w:val="ListParagraph"/>
+        <w:numPr>
+          <w:ilvl w:val="0"/>
+          <w:numId w:val="32"/>
+        </w:numPr>
+        <w:spacing w:after="60"/>
+      </w:pPr>
+      <w:r>
+        <w:t xml:space="preserve">Select </w:t>
+      </w:r>
+      <w:proofErr w:type="spellStart"/>
+      <w:r>
+        <w:rPr>
+          <w:rFonts w:ascii="Courier New" w:hAnsi="Courier New" w:cs="Courier New"/>
+        </w:rPr>
+        <w:t>Defintion</w:t>
+      </w:r>
+      <w:proofErr w:type="spellEnd"/>
+      <w:r>
+        <w:rPr>
+          <w:rFonts w:ascii="Courier New" w:hAnsi="Courier New" w:cs="Courier New"/>
+        </w:rPr>
+        <w:t xml:space="preserve"> Query</w:t>
+      </w:r>
+      <w:r>
+        <w:t xml:space="preserve"> tab</w:t>
+      </w:r>
+    </w:p>
+    <w:p>
+      <w:pPr>
+        <w:pStyle w:val="ListParagraph"/>
+        <w:numPr>
+          <w:ilvl w:val="0"/>
+          <w:numId w:val="32"/>
+        </w:numPr>
+        <w:spacing w:after="60"/>
+      </w:pPr>
+      <w:r>
+        <w:t xml:space="preserve">Click on </w:t>
+      </w:r>
+      <w:r>
+        <w:rPr>
+          <w:rFonts w:ascii="Courier New" w:hAnsi="Courier New" w:cs="Courier New"/>
+        </w:rPr>
+        <w:t>Query Builder</w:t>
+      </w:r>
+    </w:p>
+    <w:p>
+      <w:pPr>
+        <w:pStyle w:val="ListParagraph"/>
+        <w:numPr>
+          <w:ilvl w:val="0"/>
+          <w:numId w:val="32"/>
+        </w:numPr>
+        <w:spacing w:after="60"/>
+      </w:pPr>
+      <w:r>
+        <w:t xml:space="preserve">Double click </w:t>
+      </w:r>
+      <w:r>
+        <w:rPr>
+          <w:rFonts w:ascii="Courier New" w:hAnsi="Courier New" w:cs="Courier New"/>
+        </w:rPr>
+        <w:t>COUNTYFP</w:t>
+      </w:r>
+    </w:p>
+    <w:p>
+      <w:pPr>
+        <w:pStyle w:val="ListParagraph"/>
+        <w:numPr>
+          <w:ilvl w:val="0"/>
+          <w:numId w:val="32"/>
+        </w:numPr>
+        <w:spacing w:after="60"/>
+      </w:pPr>
+      <w:r>
+        <w:t xml:space="preserve">Set COUNTYFP = </w:t>
+      </w:r>
+      <w:r>
+        <w:t>‘</w:t>
+      </w:r>
+      <w:r>
+        <w:t>510</w:t>
+      </w:r>
+      <w:r>
+        <w:t>’</w:t>
+      </w:r>
+    </w:p>
+    <w:p>
+      <w:pPr>
+        <w:pStyle w:val="ListParagraph"/>
+        <w:numPr>
+          <w:ilvl w:val="0"/>
+          <w:numId w:val="32"/>
+        </w:numPr>
+        <w:spacing w:after="60"/>
+      </w:pPr>
+      <w:r>
+        <w:t xml:space="preserve">Click </w:t>
+      </w:r>
+      <w:r>
+        <w:rPr>
+          <w:rFonts w:ascii="Courier New" w:hAnsi="Courier New" w:cs="Courier New"/>
+        </w:rPr>
+        <w:t>OK</w:t>
+      </w:r>
+    </w:p>
+    <w:p>
+      <w:pPr>
+        <w:pStyle w:val="ListParagraph"/>
+        <w:numPr>
+          <w:ilvl w:val="0"/>
+          <w:numId w:val="32"/>
+        </w:numPr>
+        <w:spacing w:after="60"/>
+      </w:pPr>
+      <w:r>
+        <w:t xml:space="preserve">Click on </w:t>
+      </w:r>
+      <w:r>
+        <w:rPr>
+          <w:rFonts w:ascii="Courier New" w:hAnsi="Courier New" w:cs="Courier New"/>
+        </w:rPr>
+        <w:t>Geoprocessing</w:t>
+      </w:r>
+      <w:r>
+        <w:t xml:space="preserve"> drop down menu</w:t>
+      </w:r>
+    </w:p>
+    <w:p>
+      <w:pPr>
+        <w:pStyle w:val="ListParagraph"/>
+        <w:numPr>
+          <w:ilvl w:val="0"/>
+          <w:numId w:val="32"/>
+        </w:numPr>
+        <w:spacing w:after="60"/>
+      </w:pPr>
+      <w:r>
+        <w:t xml:space="preserve">Select </w:t>
+      </w:r>
+      <w:r>
+        <w:rPr>
+          <w:rFonts w:ascii="Courier New" w:hAnsi="Courier New" w:cs="Courier New"/>
+        </w:rPr>
+        <w:t>Dissolve</w:t>
+      </w:r>
+    </w:p>
+    <w:p>
+      <w:pPr>
+        <w:pStyle w:val="ListParagraph"/>
+        <w:numPr>
+          <w:ilvl w:val="0"/>
+          <w:numId w:val="32"/>
+        </w:numPr>
+        <w:spacing w:after="60"/>
+      </w:pPr>
+      <w:r>
+        <w:t xml:space="preserve">For </w:t>
+      </w:r>
+      <w:r>
+        <w:rPr>
+          <w:rFonts w:ascii="Courier New" w:hAnsi="Courier New" w:cs="Courier New"/>
+        </w:rPr>
+        <w:t>Input Feature Class</w:t>
+      </w:r>
+      <w:r>
+        <w:t>, select the shapefile fo</w:t>
+      </w:r>
+      <w:r>
+        <w:t>r the study area (e.g., stl_msa_ct_04</w:t>
+      </w:r>
+      <w:r>
+        <w:t>)</w:t>
+      </w:r>
+    </w:p>
+    <w:p>
+      <w:pPr>
+        <w:pStyle w:val="ListParagraph"/>
+        <w:numPr>
+          <w:ilvl w:val="0"/>
+          <w:numId w:val="32"/>
+        </w:numPr>
+        <w:spacing w:after="60"/>
+      </w:pPr>
+      <w:r>
+        <w:t xml:space="preserve">For </w:t>
+      </w:r>
+      <w:r>
+        <w:rPr>
+          <w:rFonts w:ascii="Courier New" w:hAnsi="Courier New" w:cs="Courier New"/>
+        </w:rPr>
+        <w:t>Output Feature Class</w:t>
+      </w:r>
+      <w:r>
+        <w:t>, select the subfolder in the file geodatabase (e.g., lab/grid)</w:t>
+      </w:r>
+    </w:p>
+    <w:p>
+      <w:pPr>
+        <w:pStyle w:val="ListParagraph"/>
+        <w:numPr>
+          <w:ilvl w:val="0"/>
+          <w:numId w:val="32"/>
+        </w:numPr>
+        <w:spacing w:after="60"/>
+      </w:pPr>
+      <w:r>
+        <w:t xml:space="preserve">Enter name for the new shapefile (e.g., </w:t>
+      </w:r>
+      <w:proofErr w:type="spellStart"/>
+      <w:r>
+        <w:t>stl_city</w:t>
+      </w:r>
+      <w:proofErr w:type="spellEnd"/>
+      <w:r>
+        <w:t>)</w:t>
+      </w:r>
+    </w:p>
+    <w:p>
+      <w:pPr>
+        <w:pStyle w:val="ListParagraph"/>
+        <w:numPr>
+          <w:ilvl w:val="0"/>
+          <w:numId w:val="32"/>
+        </w:numPr>
+        <w:spacing w:after="60"/>
+      </w:pPr>
+      <w:r>
+        <w:t xml:space="preserve">Click </w:t>
+      </w:r>
+      <w:r>
+        <w:rPr>
+          <w:rFonts w:ascii="Courier New" w:hAnsi="Courier New" w:cs="Courier New"/>
+        </w:rPr>
+        <w:t>Save</w:t>
+      </w:r>
+    </w:p>
+    <w:p>
+      <w:pPr>
+        <w:spacing w:after="60"/>
+      </w:pPr>
+    </w:p>
+    <w:p>
+      <w:pPr>
+        <w:spacing w:after="60"/>
+      </w:pPr>
+      <w:r>
+        <w:t>Create grid</w:t>
+      </w:r>
+    </w:p>
+    <w:p>
+      <w:pPr>
+        <w:pStyle w:val="ListParagraph"/>
+        <w:numPr>
+          <w:ilvl w:val="0"/>
+          <w:numId w:val="34"/>
+        </w:numPr>
+        <w:spacing w:after="60"/>
+      </w:pPr>
+      <w:r>
+        <w:t xml:space="preserve">Add new shapefile for study area as the active layer (e.g., </w:t>
+      </w:r>
+      <w:proofErr w:type="spellStart"/>
+      <w:r>
+        <w:t>stl_city</w:t>
+      </w:r>
+      <w:proofErr w:type="spellEnd"/>
+      <w:r>
+        <w:t>)</w:t>
+      </w:r>
+    </w:p>
+    <w:p>
+      <w:pPr>
+        <w:pStyle w:val="ListParagraph"/>
+        <w:numPr>
+          <w:ilvl w:val="1"/>
+          <w:numId w:val="34"/>
+        </w:numPr>
+        <w:spacing w:after="60"/>
+      </w:pPr>
+      <w:r>
+        <w:t>Deactivate any other layers</w:t>
+      </w:r>
+    </w:p>
+    <w:p>
+      <w:pPr>
+        <w:pStyle w:val="ListParagraph"/>
+        <w:numPr>
+          <w:ilvl w:val="0"/>
+          <w:numId w:val="34"/>
+        </w:numPr>
+        <w:spacing w:after="60"/>
+      </w:pPr>
+      <w:r>
+        <w:t xml:space="preserve">Click on </w:t>
+      </w:r>
+      <w:r>
+        <w:rPr>
+          <w:rFonts w:ascii="Courier New" w:hAnsi="Courier New" w:cs="Courier New"/>
+        </w:rPr>
+        <w:t>Geoprocessing</w:t>
+      </w:r>
+      <w:r>
+        <w:t xml:space="preserve"> drop down menu</w:t>
+      </w:r>
+    </w:p>
+    <w:p>
+      <w:pPr>
+        <w:pStyle w:val="ListParagraph"/>
+        <w:numPr>
+          <w:ilvl w:val="0"/>
+          <w:numId w:val="34"/>
+        </w:numPr>
+        <w:spacing w:after="60"/>
+      </w:pPr>
+      <w:r>
+        <w:t xml:space="preserve">Select </w:t>
+      </w:r>
+      <w:proofErr w:type="spellStart"/>
+      <w:r>
+        <w:rPr>
+          <w:rFonts w:ascii="Courier New" w:hAnsi="Courier New" w:cs="Courier New"/>
+        </w:rPr>
+        <w:t>ArcToolbox</w:t>
+      </w:r>
+      <w:proofErr w:type="spellEnd"/>
+    </w:p>
+    <w:p>
+      <w:pPr>
+        <w:pStyle w:val="ListParagraph"/>
+        <w:numPr>
+          <w:ilvl w:val="0"/>
+          <w:numId w:val="34"/>
+        </w:numPr>
+        <w:spacing w:after="60"/>
+      </w:pPr>
+      <w:r>
+        <w:t xml:space="preserve">Select </w:t>
+      </w:r>
+      <w:r>
+        <w:rPr>
+          <w:rFonts w:ascii="Courier New" w:hAnsi="Courier New" w:cs="Courier New"/>
+        </w:rPr>
+        <w:t>Cartography Tools</w:t>
+      </w:r>
+    </w:p>
+    <w:p>
+      <w:pPr>
+        <w:pStyle w:val="ListParagraph"/>
+        <w:numPr>
+          <w:ilvl w:val="0"/>
+          <w:numId w:val="34"/>
+        </w:numPr>
+        <w:spacing w:after="60"/>
+      </w:pPr>
+      <w:r>
+        <w:t xml:space="preserve">Expand </w:t>
+      </w:r>
+      <w:r>
+        <w:rPr>
+          <w:rFonts w:ascii="Courier New" w:hAnsi="Courier New" w:cs="Courier New"/>
+        </w:rPr>
+        <w:t>Data Driven Pages</w:t>
+      </w:r>
+    </w:p>
+    <w:p>
+      <w:pPr>
+        <w:pStyle w:val="ListParagraph"/>
+        <w:numPr>
+          <w:ilvl w:val="0"/>
+          <w:numId w:val="34"/>
+        </w:numPr>
+        <w:spacing w:after="60"/>
+      </w:pPr>
+      <w:r>
+        <w:t xml:space="preserve">Double click </w:t>
+      </w:r>
+      <w:r>
+        <w:rPr>
+          <w:rFonts w:ascii="Courier New" w:hAnsi="Courier New" w:cs="Courier New"/>
+        </w:rPr>
+        <w:t>Grid Index Features</w:t>
+      </w:r>
+    </w:p>
+    <w:p>
+      <w:pPr>
+        <w:pStyle w:val="ListParagraph"/>
+        <w:numPr>
+          <w:ilvl w:val="0"/>
+          <w:numId w:val="34"/>
+        </w:numPr>
+        <w:spacing w:after="60"/>
+      </w:pPr>
+      <w:r>
+        <w:t xml:space="preserve">For </w:t>
+      </w:r>
+      <w:r>
+        <w:rPr>
+          <w:rFonts w:ascii="Courier New" w:hAnsi="Courier New" w:cs="Courier New"/>
+        </w:rPr>
+        <w:t>Output Feature Class</w:t>
+      </w:r>
+      <w:r>
+        <w:t>, select the subfolder in the file geodatabase (e.g., lab/grid)</w:t>
+      </w:r>
+    </w:p>
+    <w:p>
+      <w:pPr>
+        <w:pStyle w:val="ListParagraph"/>
+        <w:numPr>
+          <w:ilvl w:val="0"/>
+          <w:numId w:val="34"/>
+        </w:numPr>
+        <w:spacing w:after="60"/>
+      </w:pPr>
+      <w:r>
+        <w:t>Enter name for the new shapefile (e.g., stl_grid01)</w:t>
+      </w:r>
+    </w:p>
+    <w:p>
+      <w:pPr>
+        <w:pStyle w:val="ListParagraph"/>
+        <w:numPr>
+          <w:ilvl w:val="0"/>
+          <w:numId w:val="34"/>
+        </w:numPr>
+        <w:spacing w:after="60"/>
+      </w:pPr>
+      <w:r>
+        <w:t xml:space="preserve">Click </w:t>
+      </w:r>
+      <w:r>
+        <w:rPr>
+          <w:rFonts w:ascii="Courier New" w:hAnsi="Courier New" w:cs="Courier New"/>
+        </w:rPr>
+        <w:t>Save</w:t>
+      </w:r>
+    </w:p>
+    <w:p>
+      <w:pPr>
+        <w:pStyle w:val="ListParagraph"/>
+        <w:numPr>
+          <w:ilvl w:val="0"/>
+          <w:numId w:val="34"/>
+        </w:numPr>
+        <w:spacing w:after="60"/>
+      </w:pPr>
+      <w:r>
+        <w:t xml:space="preserve">For the unit of measure (Polygon Width and Polygon Height), select </w:t>
+      </w:r>
+      <w:r>
+        <w:rPr>
+          <w:rFonts w:ascii="Courier New" w:hAnsi="Courier New" w:cs="Courier New"/>
+        </w:rPr>
+        <w:t>Meters</w:t>
+      </w:r>
+    </w:p>
+    <w:p>
+      <w:pPr>
+        <w:pStyle w:val="ListParagraph"/>
+        <w:numPr>
+          <w:ilvl w:val="0"/>
+          <w:numId w:val="34"/>
+        </w:numPr>
+        <w:spacing w:after="60"/>
+      </w:pPr>
+      <w:r>
+        <w:t>For Polygon Width, enter the desired dimension (e.g., 100</w:t>
+      </w:r>
+      <w:r>
+        <w:t>0</w:t>
+      </w:r>
+      <w:r>
+        <w:t>)</w:t>
+      </w:r>
+    </w:p>
+    <w:p>
+      <w:pPr>
+        <w:pStyle w:val="ListParagraph"/>
+        <w:numPr>
+          <w:ilvl w:val="0"/>
+          <w:numId w:val="34"/>
+        </w:numPr>
+        <w:spacing w:after="60"/>
+      </w:pPr>
+      <w:r>
+        <w:t>For the Polygon Height, enter the desired dimension (e.g., 100</w:t>
+      </w:r>
+      <w:r>
+        <w:t>0</w:t>
+      </w:r>
+      <w:r>
+        <w:t>)</w:t>
+      </w:r>
+    </w:p>
+    <w:p>
+      <w:pPr>
+        <w:pStyle w:val="ListParagraph"/>
+        <w:numPr>
+          <w:ilvl w:val="0"/>
+          <w:numId w:val="34"/>
+        </w:numPr>
+        <w:spacing w:after="60"/>
+      </w:pPr>
+      <w:r>
+        <w:t xml:space="preserve">Click </w:t>
+      </w:r>
+      <w:r>
+        <w:rPr>
+          <w:rFonts w:ascii="Courier New" w:hAnsi="Courier New" w:cs="Courier New"/>
+        </w:rPr>
+        <w:t>OK</w:t>
+      </w:r>
+    </w:p>
+    <w:p>
+      <w:pPr>
+        <w:spacing w:after="60"/>
+      </w:pPr>
+    </w:p>
+    <w:p>
+      <w:r>
+        <w:br w:type="page"/>
+      </w:r>
+    </w:p>
+    <w:p>
+      <w:pPr>
+        <w:spacing w:after="60"/>
+      </w:pPr>
+      <w:r>
+        <w:lastRenderedPageBreak/>
+        <w:t>Clip grid</w:t>
+      </w:r>
+      <w:r>
+        <w:t xml:space="preserve"> to </w:t>
+      </w:r>
+      <w:r>
+        <w:t>study area boundary</w:t>
+      </w:r>
+    </w:p>
+    <w:p>
+      <w:pPr>
+        <w:pStyle w:val="ListParagraph"/>
+        <w:numPr>
+          <w:ilvl w:val="0"/>
+          <w:numId w:val="34"/>
+        </w:numPr>
+        <w:spacing w:after="60"/>
+      </w:pPr>
+      <w:r>
+        <w:t xml:space="preserve">Click on </w:t>
+      </w:r>
+      <w:r>
+        <w:rPr>
+          <w:rFonts w:ascii="Courier New" w:hAnsi="Courier New" w:cs="Courier New"/>
+        </w:rPr>
+        <w:t>Geoprocessing</w:t>
+      </w:r>
+      <w:r>
+        <w:t xml:space="preserve"> drop down menu</w:t>
+      </w:r>
+    </w:p>
+    <w:p>
+      <w:pPr>
+        <w:pStyle w:val="ListParagraph"/>
+        <w:numPr>
+          <w:ilvl w:val="0"/>
+          <w:numId w:val="34"/>
+        </w:numPr>
+        <w:spacing w:after="60"/>
+      </w:pPr>
+      <w:r>
+        <w:t xml:space="preserve">Select </w:t>
+      </w:r>
+      <w:r>
+        <w:rPr>
+          <w:rFonts w:ascii="Courier New" w:hAnsi="Courier New" w:cs="Courier New"/>
+        </w:rPr>
+        <w:t>Clip</w:t>
+      </w:r>
+    </w:p>
+    <w:p>
+      <w:pPr>
+        <w:pStyle w:val="ListParagraph"/>
+        <w:numPr>
+          <w:ilvl w:val="0"/>
+          <w:numId w:val="34"/>
+        </w:numPr>
+        <w:spacing w:after="60"/>
+      </w:pPr>
+      <w:r>
+        <w:t xml:space="preserve">For </w:t>
+      </w:r>
+      <w:r>
+        <w:rPr>
+          <w:rFonts w:ascii="Courier New" w:hAnsi="Courier New" w:cs="Courier New"/>
+        </w:rPr>
+        <w:t>Input Feature Class</w:t>
+      </w:r>
+      <w:r>
+        <w:t>, select the shapefile fo</w:t>
+      </w:r>
+      <w:r>
+        <w:t xml:space="preserve">r </w:t>
+      </w:r>
+      <w:r>
+        <w:t xml:space="preserve">grid </w:t>
+      </w:r>
+      <w:r>
+        <w:t>(e.g., stl_grid01</w:t>
+      </w:r>
+      <w:r>
+        <w:t>)</w:t>
+      </w:r>
+    </w:p>
+    <w:p>
+      <w:pPr>
+        <w:pStyle w:val="ListParagraph"/>
+        <w:numPr>
+          <w:ilvl w:val="0"/>
+          <w:numId w:val="34"/>
+        </w:numPr>
+        <w:spacing w:after="60"/>
+      </w:pPr>
+      <w:r>
+        <w:t xml:space="preserve">For </w:t>
+      </w:r>
+      <w:r>
+        <w:rPr>
+          <w:rFonts w:ascii="Courier New" w:hAnsi="Courier New" w:cs="Courier New"/>
+        </w:rPr>
+        <w:t>Clip Features</w:t>
+      </w:r>
+      <w:r>
+        <w:t xml:space="preserve">, select the shapefile for the study area (e.g., </w:t>
+      </w:r>
+      <w:proofErr w:type="spellStart"/>
+      <w:r>
+        <w:t>stl_city</w:t>
+      </w:r>
+      <w:proofErr w:type="spellEnd"/>
+      <w:r>
+        <w:t>)</w:t>
+      </w:r>
+    </w:p>
+    <w:p>
+      <w:pPr>
+        <w:pStyle w:val="ListParagraph"/>
+        <w:numPr>
+          <w:ilvl w:val="0"/>
+          <w:numId w:val="34"/>
+        </w:numPr>
+        <w:spacing w:after="60"/>
+      </w:pPr>
+      <w:r>
+        <w:t xml:space="preserve">For </w:t>
+      </w:r>
+      <w:r>
+        <w:rPr>
+          <w:rFonts w:ascii="Courier New" w:hAnsi="Courier New" w:cs="Courier New"/>
+        </w:rPr>
+        <w:t>Output Feature Class</w:t>
+      </w:r>
+      <w:r>
+        <w:t>, select the subfolder in the file geodatabase (e.g., lab/grid)</w:t>
+      </w:r>
+    </w:p>
+    <w:p>
+      <w:pPr>
+        <w:pStyle w:val="ListParagraph"/>
+        <w:numPr>
+          <w:ilvl w:val="0"/>
+          <w:numId w:val="34"/>
+        </w:numPr>
+        <w:spacing w:after="60"/>
+      </w:pPr>
+      <w:r>
+        <w:t xml:space="preserve">Enter name for the new shapefile (e.g., </w:t>
+      </w:r>
+      <w:r>
+        <w:t>stl_grid02</w:t>
+      </w:r>
+      <w:r>
+        <w:t>)</w:t>
+      </w:r>
+    </w:p>
+    <w:p>
+      <w:pPr>
+        <w:pStyle w:val="ListParagraph"/>
+        <w:numPr>
+          <w:ilvl w:val="0"/>
+          <w:numId w:val="34"/>
+        </w:numPr>
+        <w:spacing w:after="60"/>
+      </w:pPr>
+      <w:r>
+        <w:t xml:space="preserve">Click </w:t>
+      </w:r>
+      <w:r>
+        <w:rPr>
+          <w:rFonts w:ascii="Courier New" w:hAnsi="Courier New" w:cs="Courier New"/>
+        </w:rPr>
+        <w:t>Save</w:t>
+      </w:r>
+    </w:p>
+    <w:p>
+      <w:pPr>
+        <w:spacing w:after="60"/>
+      </w:pPr>
+    </w:p>
+    <w:p>
+      <w:pPr>
+        <w:spacing w:after="60"/>
+      </w:pPr>
+      <w:r>
+        <w:t>Clean partial grids</w:t>
+      </w:r>
+      <w:r>
+        <w:t xml:space="preserve"> </w:t>
+      </w:r>
+      <w:r>
+        <w:t>to remove from analysis</w:t>
+      </w:r>
+    </w:p>
+    <w:p>
+      <w:pPr>
+        <w:pStyle w:val="ListParagraph"/>
+        <w:numPr>
+          <w:ilvl w:val="0"/>
+          <w:numId w:val="36"/>
+        </w:numPr>
+        <w:spacing w:after="60"/>
+      </w:pPr>
+      <w:r>
+        <w:t>Add and activate base l</w:t>
+      </w:r>
+      <w:r>
+        <w:t>ayer shapefile (e.g., stl_grid02</w:t>
+      </w:r>
+      <w:r>
+        <w:t>)</w:t>
+      </w:r>
+    </w:p>
+    <w:p>
+      <w:pPr>
+        <w:pStyle w:val="ListParagraph"/>
+        <w:numPr>
+          <w:ilvl w:val="1"/>
+          <w:numId w:val="36"/>
+        </w:numPr>
+        <w:spacing w:after="60"/>
+      </w:pPr>
+      <w:r>
+        <w:t xml:space="preserve">Deactivate all other layers </w:t>
+      </w:r>
+    </w:p>
+    <w:p>
+      <w:pPr>
+        <w:pStyle w:val="ListParagraph"/>
+        <w:numPr>
+          <w:ilvl w:val="0"/>
+          <w:numId w:val="36"/>
+        </w:numPr>
+        <w:spacing w:after="60"/>
+      </w:pPr>
+      <w:r>
+        <w:t xml:space="preserve">Select the </w:t>
+      </w:r>
+      <w:r>
+        <w:rPr>
+          <w:rFonts w:ascii="Courier New" w:hAnsi="Courier New" w:cs="Courier New"/>
+        </w:rPr>
+        <w:t>Customize</w:t>
+      </w:r>
+      <w:r>
+        <w:t xml:space="preserve"> drop down menu</w:t>
+      </w:r>
+    </w:p>
+    <w:p>
+      <w:pPr>
+        <w:pStyle w:val="ListParagraph"/>
+        <w:numPr>
+          <w:ilvl w:val="0"/>
+          <w:numId w:val="36"/>
+        </w:numPr>
+        <w:spacing w:after="60"/>
+      </w:pPr>
+      <w:r>
+        <w:t xml:space="preserve">Select </w:t>
+      </w:r>
+      <w:r>
+        <w:rPr>
+          <w:rFonts w:ascii="Courier New" w:hAnsi="Courier New" w:cs="Courier New"/>
+        </w:rPr>
+        <w:t>Toolbars</w:t>
+      </w:r>
+    </w:p>
+    <w:p>
+      <w:pPr>
+        <w:pStyle w:val="ListParagraph"/>
+        <w:numPr>
+          <w:ilvl w:val="0"/>
+          <w:numId w:val="36"/>
+        </w:numPr>
+        <w:spacing w:after="60"/>
+      </w:pPr>
+      <w:r>
+        <w:t xml:space="preserve">Select </w:t>
+      </w:r>
+      <w:r>
+        <w:rPr>
+          <w:rFonts w:ascii="Courier New" w:hAnsi="Courier New" w:cs="Courier New"/>
+        </w:rPr>
+        <w:t>Editor</w:t>
+      </w:r>
+    </w:p>
+    <w:p>
+      <w:pPr>
+        <w:pStyle w:val="ListParagraph"/>
+        <w:numPr>
+          <w:ilvl w:val="0"/>
+          <w:numId w:val="36"/>
+        </w:numPr>
+        <w:spacing w:after="60"/>
+      </w:pPr>
+      <w:r>
+        <w:t xml:space="preserve">Select </w:t>
+      </w:r>
+      <w:r>
+        <w:rPr>
+          <w:rFonts w:ascii="Courier New" w:hAnsi="Courier New" w:cs="Courier New"/>
+        </w:rPr>
+        <w:t>Start Editing</w:t>
+      </w:r>
+    </w:p>
+    <w:p>
+      <w:pPr>
+        <w:pStyle w:val="ListParagraph"/>
+        <w:numPr>
+          <w:ilvl w:val="0"/>
+          <w:numId w:val="36"/>
+        </w:numPr>
+        <w:spacing w:after="60"/>
+      </w:pPr>
+      <w:r>
+        <w:t>Right click on layer</w:t>
+      </w:r>
+    </w:p>
+    <w:p>
+      <w:pPr>
+        <w:pStyle w:val="ListParagraph"/>
+        <w:numPr>
+          <w:ilvl w:val="0"/>
+          <w:numId w:val="36"/>
+        </w:numPr>
+        <w:spacing w:after="60"/>
+      </w:pPr>
+      <w:r>
+        <w:t xml:space="preserve">Select </w:t>
+      </w:r>
+      <w:r>
+        <w:rPr>
+          <w:rFonts w:ascii="Courier New" w:hAnsi="Courier New" w:cs="Courier New"/>
+        </w:rPr>
+        <w:t>Open Attributes Table</w:t>
+      </w:r>
+    </w:p>
+    <w:p>
+      <w:pPr>
+        <w:pStyle w:val="ListParagraph"/>
+        <w:numPr>
+          <w:ilvl w:val="0"/>
+          <w:numId w:val="36"/>
+        </w:numPr>
+        <w:spacing w:after="60"/>
+      </w:pPr>
+      <w:r>
+        <w:t xml:space="preserve">Sort on the </w:t>
+      </w:r>
+      <w:proofErr w:type="spellStart"/>
+      <w:r>
+        <w:rPr>
+          <w:rFonts w:ascii="Courier New" w:hAnsi="Courier New" w:cs="Courier New"/>
+        </w:rPr>
+        <w:t>Shape_Area</w:t>
+      </w:r>
+      <w:proofErr w:type="spellEnd"/>
+      <w:r>
+        <w:t xml:space="preserve"> variable</w:t>
+      </w:r>
+    </w:p>
+    <w:p>
+      <w:pPr>
+        <w:pStyle w:val="ListParagraph"/>
+        <w:numPr>
+          <w:ilvl w:val="0"/>
+          <w:numId w:val="36"/>
+        </w:numPr>
+        <w:spacing w:after="60"/>
+      </w:pPr>
+      <w:r>
+        <w:t>Select rows with partial grids less than designated threshold (e.g., 50,000 square meters)</w:t>
+      </w:r>
+    </w:p>
+    <w:p>
+      <w:pPr>
+        <w:pStyle w:val="ListParagraph"/>
+        <w:numPr>
+          <w:ilvl w:val="0"/>
+          <w:numId w:val="36"/>
+        </w:numPr>
+        <w:spacing w:after="60"/>
+      </w:pPr>
+      <w:r>
+        <w:t>Right click on selected rows</w:t>
+      </w:r>
+    </w:p>
+    <w:p>
+      <w:pPr>
+        <w:pStyle w:val="ListParagraph"/>
+        <w:numPr>
+          <w:ilvl w:val="0"/>
+          <w:numId w:val="36"/>
+        </w:numPr>
+        <w:spacing w:after="60"/>
+      </w:pPr>
+      <w:r>
+        <w:t xml:space="preserve">Select </w:t>
+      </w:r>
+      <w:r>
+        <w:rPr>
+          <w:rFonts w:ascii="Courier New" w:hAnsi="Courier New" w:cs="Courier New"/>
+        </w:rPr>
+        <w:t>Delete</w:t>
+      </w:r>
+      <w:r>
+        <w:rPr>
+          <w:rFonts w:ascii="Courier New" w:hAnsi="Courier New" w:cs="Courier New"/>
+        </w:rPr>
+        <w:t xml:space="preserve"> Selected</w:t>
+      </w:r>
+    </w:p>
+    <w:p>
+      <w:pPr>
+        <w:pStyle w:val="ListParagraph"/>
+        <w:numPr>
+          <w:ilvl w:val="0"/>
+          <w:numId w:val="36"/>
+        </w:numPr>
+        <w:spacing w:after="60"/>
+      </w:pPr>
+      <w:r>
+        <w:t xml:space="preserve">Select </w:t>
+      </w:r>
+      <w:r>
+        <w:rPr>
+          <w:rFonts w:ascii="Courier New" w:hAnsi="Courier New" w:cs="Courier New"/>
+        </w:rPr>
+        <w:t>Save Edits</w:t>
+      </w:r>
+    </w:p>
+    <w:p>
+      <w:pPr>
+        <w:pStyle w:val="ListParagraph"/>
+        <w:numPr>
+          <w:ilvl w:val="0"/>
+          <w:numId w:val="36"/>
+        </w:numPr>
+        <w:spacing w:after="60"/>
+      </w:pPr>
+      <w:r>
+        <w:t xml:space="preserve">Select </w:t>
+      </w:r>
+      <w:r>
+        <w:rPr>
+          <w:rFonts w:ascii="Courier New" w:hAnsi="Courier New" w:cs="Courier New"/>
+        </w:rPr>
+        <w:t>Stop Editing</w:t>
+      </w:r>
+    </w:p>
+    <w:p>
+      <w:pPr>
+        <w:pStyle w:val="ListParagraph"/>
+        <w:numPr>
+          <w:ilvl w:val="0"/>
+          <w:numId w:val="36"/>
+        </w:numPr>
+        <w:spacing w:after="60"/>
+      </w:pPr>
+      <w:r>
+        <w:t xml:space="preserve">Click on </w:t>
+      </w:r>
+      <w:r>
+        <w:rPr>
+          <w:rFonts w:ascii="Courier New" w:hAnsi="Courier New" w:cs="Courier New"/>
+        </w:rPr>
+        <w:t>Geoprocessing</w:t>
+      </w:r>
+      <w:r>
+        <w:t xml:space="preserve"> drop down menu</w:t>
+      </w:r>
+    </w:p>
+    <w:p>
+      <w:pPr>
+        <w:pStyle w:val="ListParagraph"/>
+        <w:numPr>
+          <w:ilvl w:val="0"/>
+          <w:numId w:val="36"/>
+        </w:numPr>
+        <w:spacing w:after="60"/>
+      </w:pPr>
+      <w:r>
+        <w:t xml:space="preserve">Select </w:t>
+      </w:r>
+      <w:r>
+        <w:rPr>
+          <w:rFonts w:ascii="Courier New" w:hAnsi="Courier New" w:cs="Courier New"/>
+        </w:rPr>
+        <w:t>Intersect</w:t>
+      </w:r>
+    </w:p>
+    <w:p>
+      <w:pPr>
+        <w:pStyle w:val="ListParagraph"/>
+        <w:numPr>
+          <w:ilvl w:val="0"/>
+          <w:numId w:val="36"/>
+        </w:numPr>
+        <w:spacing w:after="60"/>
+      </w:pPr>
+      <w:r>
+        <w:t xml:space="preserve">For </w:t>
+      </w:r>
+      <w:r>
+        <w:rPr>
+          <w:rFonts w:ascii="Courier New" w:hAnsi="Courier New" w:cs="Courier New"/>
+        </w:rPr>
+        <w:t>Input Feature Class</w:t>
+      </w:r>
+      <w:r>
+        <w:t xml:space="preserve">, </w:t>
+      </w:r>
+      <w:r>
+        <w:t>add the features to intersect</w:t>
+      </w:r>
+    </w:p>
+    <w:p>
+      <w:pPr>
+        <w:pStyle w:val="ListParagraph"/>
+        <w:numPr>
+          <w:ilvl w:val="1"/>
+          <w:numId w:val="36"/>
+        </w:numPr>
+        <w:spacing w:after="60"/>
+      </w:pPr>
+      <w:r>
+        <w:t>T</w:t>
+      </w:r>
+      <w:r>
+        <w:t>he shapefile for grid (e.g., stl_grid0</w:t>
+      </w:r>
+      <w:r>
+        <w:t>2</w:t>
+      </w:r>
+      <w:r>
+        <w:t>)</w:t>
+      </w:r>
+    </w:p>
+    <w:p>
+      <w:pPr>
+        <w:pStyle w:val="ListParagraph"/>
+        <w:numPr>
+          <w:ilvl w:val="1"/>
+          <w:numId w:val="36"/>
+        </w:numPr>
+        <w:spacing w:after="60"/>
+      </w:pPr>
+      <w:r>
+        <w:t>The shapefile for the census tracts (e.g., stl_msa_ct_04)</w:t>
+      </w:r>
+    </w:p>
+    <w:p>
+      <w:pPr>
+        <w:pStyle w:val="ListParagraph"/>
+        <w:numPr>
+          <w:ilvl w:val="0"/>
+          <w:numId w:val="36"/>
+        </w:numPr>
+        <w:spacing w:after="60"/>
+      </w:pPr>
+      <w:r>
+        <w:t xml:space="preserve">For </w:t>
+      </w:r>
+      <w:r>
+        <w:rPr>
+          <w:rFonts w:ascii="Courier New" w:hAnsi="Courier New" w:cs="Courier New"/>
+        </w:rPr>
+        <w:t>Output Feature Class</w:t>
+      </w:r>
+      <w:r>
+        <w:t>, select the subfolder in the file geodatabase (e.g., lab/grid)</w:t>
+      </w:r>
+    </w:p>
+    <w:p>
+      <w:pPr>
+        <w:pStyle w:val="ListParagraph"/>
+        <w:numPr>
+          <w:ilvl w:val="0"/>
+          <w:numId w:val="36"/>
+        </w:numPr>
+        <w:spacing w:after="60"/>
+      </w:pPr>
+      <w:r>
+        <w:t xml:space="preserve">Enter name for the new shapefile (e.g., </w:t>
+      </w:r>
+      <w:r>
+        <w:t>stl_int01</w:t>
+      </w:r>
+      <w:r>
+        <w:t>)</w:t>
+      </w:r>
+    </w:p>
+    <w:p>
+      <w:pPr>
+        <w:pStyle w:val="ListParagraph"/>
+        <w:numPr>
+          <w:ilvl w:val="0"/>
+          <w:numId w:val="36"/>
+        </w:numPr>
+        <w:spacing w:after="60"/>
+      </w:pPr>
+      <w:r>
+        <w:t xml:space="preserve">Click </w:t>
+      </w:r>
+      <w:r>
+        <w:rPr>
+          <w:rFonts w:ascii="Courier New" w:hAnsi="Courier New" w:cs="Courier New"/>
+        </w:rPr>
+        <w:t>Save</w:t>
+      </w:r>
+    </w:p>
+    <w:p>
+      <w:pPr>
+        <w:spacing w:after="60"/>
+      </w:pPr>
+    </w:p>
+    <w:p>
+      <w:pPr>
+        <w:spacing w:after="60"/>
+      </w:pPr>
+      <w:r>
+        <w:t>Prepare to i</w:t>
+      </w:r>
+      <w:r>
+        <w:t>nterpolate census tract data to grid</w:t>
+      </w:r>
+    </w:p>
+    <w:p>
+      <w:pPr>
+        <w:pStyle w:val="ListParagraph"/>
+        <w:numPr>
+          <w:ilvl w:val="0"/>
+          <w:numId w:val="36"/>
+        </w:numPr>
+        <w:spacing w:after="60"/>
+      </w:pPr>
+      <w:r>
+        <w:t>Add and activate base l</w:t>
+      </w:r>
+      <w:r>
+        <w:t>ayer shapefile (e.g., stl_int</w:t>
+      </w:r>
+      <w:r>
+        <w:t>0</w:t>
+      </w:r>
+      <w:r>
+        <w:t>1</w:t>
+      </w:r>
+      <w:r>
+        <w:t>)</w:t>
+      </w:r>
+    </w:p>
+    <w:p>
+      <w:pPr>
+        <w:pStyle w:val="ListParagraph"/>
+        <w:numPr>
+          <w:ilvl w:val="1"/>
+          <w:numId w:val="36"/>
+        </w:numPr>
+        <w:spacing w:after="60"/>
+      </w:pPr>
+      <w:r>
+        <w:t xml:space="preserve">Deactivate all other layers </w:t>
+      </w:r>
+    </w:p>
+    <w:p>
+      <w:pPr>
+        <w:pStyle w:val="ListParagraph"/>
+        <w:numPr>
+          <w:ilvl w:val="0"/>
+          <w:numId w:val="36"/>
+        </w:numPr>
+        <w:spacing w:after="60"/>
+      </w:pPr>
+      <w:r>
+        <w:t>Right click on layer</w:t>
+      </w:r>
+    </w:p>
+    <w:p>
+      <w:pPr>
+        <w:pStyle w:val="ListParagraph"/>
+        <w:numPr>
+          <w:ilvl w:val="0"/>
+          <w:numId w:val="36"/>
+        </w:numPr>
+        <w:spacing w:after="60"/>
+      </w:pPr>
+      <w:r>
+        <w:t xml:space="preserve">Select </w:t>
+      </w:r>
+      <w:r>
+        <w:rPr>
+          <w:rFonts w:ascii="Courier New" w:hAnsi="Courier New" w:cs="Courier New"/>
+        </w:rPr>
+        <w:t>Open Attributes Table</w:t>
+      </w:r>
+    </w:p>
+    <w:p>
+      <w:pPr>
+        <w:pStyle w:val="ListParagraph"/>
+        <w:numPr>
+          <w:ilvl w:val="0"/>
+          <w:numId w:val="36"/>
+        </w:numPr>
+        <w:spacing w:after="60"/>
+      </w:pPr>
+      <w:r>
+        <w:t>Click on drop down menu</w:t>
+      </w:r>
+    </w:p>
+    <w:p>
+      <w:pPr>
+        <w:pStyle w:val="ListParagraph"/>
+        <w:numPr>
+          <w:ilvl w:val="0"/>
+          <w:numId w:val="36"/>
+        </w:numPr>
+        <w:spacing w:after="60"/>
+      </w:pPr>
+      <w:r>
+        <w:t xml:space="preserve">Select </w:t>
+      </w:r>
+      <w:r>
+        <w:rPr>
+          <w:rFonts w:ascii="Courier New" w:hAnsi="Courier New" w:cs="Courier New"/>
+        </w:rPr>
+        <w:t>Add Field</w:t>
+      </w:r>
+    </w:p>
+    <w:p>
+      <w:pPr>
+        <w:pStyle w:val="ListParagraph"/>
+        <w:numPr>
+          <w:ilvl w:val="0"/>
+          <w:numId w:val="36"/>
+        </w:numPr>
+        <w:spacing w:after="60"/>
+      </w:pPr>
+      <w:r>
+        <w:t>Enter name for new variable (e.g., area)</w:t>
+      </w:r>
+    </w:p>
+    <w:p>
+      <w:pPr>
+        <w:pStyle w:val="ListParagraph"/>
+        <w:numPr>
+          <w:ilvl w:val="0"/>
+          <w:numId w:val="36"/>
+        </w:numPr>
+        <w:spacing w:after="60"/>
+      </w:pPr>
+      <w:r>
+        <w:t xml:space="preserve">Select </w:t>
+      </w:r>
+      <w:r>
+        <w:rPr>
+          <w:rFonts w:ascii="Courier New" w:hAnsi="Courier New" w:cs="Courier New"/>
+        </w:rPr>
+        <w:t>Double</w:t>
+      </w:r>
+      <w:r>
+        <w:t xml:space="preserve"> for type</w:t>
+      </w:r>
+    </w:p>
+    <w:p>
+      <w:pPr>
+        <w:pStyle w:val="ListParagraph"/>
+        <w:numPr>
+          <w:ilvl w:val="0"/>
+          <w:numId w:val="36"/>
+        </w:numPr>
+        <w:spacing w:after="60"/>
+      </w:pPr>
+      <w:r>
+        <w:t xml:space="preserve">Click </w:t>
+      </w:r>
+      <w:r>
+        <w:rPr>
+          <w:rFonts w:ascii="Courier New" w:hAnsi="Courier New" w:cs="Courier New"/>
+        </w:rPr>
+        <w:t>OK</w:t>
+      </w:r>
+    </w:p>
+    <w:p>
+      <w:pPr>
+        <w:pStyle w:val="ListParagraph"/>
+        <w:numPr>
+          <w:ilvl w:val="0"/>
+          <w:numId w:val="36"/>
+        </w:numPr>
+        <w:spacing w:after="60"/>
+      </w:pPr>
+      <w:r>
+        <w:t>Highlight the column for the new variable</w:t>
+      </w:r>
+    </w:p>
+    <w:p>
+      <w:pPr>
+        <w:pStyle w:val="ListParagraph"/>
+        <w:numPr>
+          <w:ilvl w:val="0"/>
+          <w:numId w:val="36"/>
+        </w:numPr>
+        <w:spacing w:after="60"/>
+      </w:pPr>
+      <w:r>
+        <w:lastRenderedPageBreak/>
+        <w:t>Right click on the column</w:t>
+      </w:r>
+    </w:p>
+    <w:p>
+      <w:pPr>
+        <w:pStyle w:val="ListParagraph"/>
+        <w:numPr>
+          <w:ilvl w:val="0"/>
+          <w:numId w:val="36"/>
+        </w:numPr>
+        <w:spacing w:after="60"/>
+      </w:pPr>
+      <w:r>
+        <w:t xml:space="preserve">Select </w:t>
+      </w:r>
+      <w:r>
+        <w:rPr>
+          <w:rFonts w:ascii="Courier New" w:hAnsi="Courier New" w:cs="Courier New"/>
+        </w:rPr>
+        <w:t>Calculate Geometry</w:t>
+      </w:r>
+    </w:p>
+    <w:p>
+      <w:pPr>
+        <w:pStyle w:val="ListParagraph"/>
+        <w:numPr>
+          <w:ilvl w:val="0"/>
+          <w:numId w:val="36"/>
+        </w:numPr>
+        <w:spacing w:after="60"/>
+      </w:pPr>
+      <w:r>
+        <w:t>Verify that it defaults to the correct coordinate system</w:t>
+      </w:r>
+    </w:p>
+    <w:p>
+      <w:pPr>
+        <w:pStyle w:val="ListParagraph"/>
+        <w:numPr>
+          <w:ilvl w:val="0"/>
+          <w:numId w:val="36"/>
+        </w:numPr>
+        <w:spacing w:after="60"/>
+      </w:pPr>
+      <w:r>
+        <w:t>Select the desired unit of measure (e.g., square kilometers)</w:t>
+      </w:r>
+    </w:p>
+    <w:p>
+      <w:pPr>
+        <w:pStyle w:val="ListParagraph"/>
+        <w:numPr>
+          <w:ilvl w:val="0"/>
+          <w:numId w:val="36"/>
+        </w:numPr>
+        <w:spacing w:after="60"/>
+      </w:pPr>
+      <w:r>
+        <w:t xml:space="preserve">Click </w:t>
+      </w:r>
+      <w:r>
+        <w:rPr>
+          <w:rFonts w:ascii="Courier New" w:hAnsi="Courier New" w:cs="Courier New"/>
+        </w:rPr>
+        <w:t>OK</w:t>
+      </w:r>
+    </w:p>
+    <w:p>
+      <w:pPr>
+        <w:pStyle w:val="ListParagraph"/>
+        <w:numPr>
+          <w:ilvl w:val="0"/>
+          <w:numId w:val="36"/>
+        </w:numPr>
+        <w:spacing w:after="60"/>
+      </w:pPr>
+      <w:r>
+        <w:t>Click on drop down menu</w:t>
+      </w:r>
+    </w:p>
+    <w:p>
+      <w:pPr>
+        <w:pStyle w:val="ListParagraph"/>
+        <w:numPr>
+          <w:ilvl w:val="0"/>
+          <w:numId w:val="36"/>
+        </w:numPr>
+        <w:spacing w:after="60"/>
+      </w:pPr>
+      <w:r>
+        <w:t xml:space="preserve">Select </w:t>
+      </w:r>
+      <w:r>
+        <w:rPr>
+          <w:rFonts w:ascii="Courier New" w:hAnsi="Courier New" w:cs="Courier New"/>
+        </w:rPr>
+        <w:t>Add Field</w:t>
+      </w:r>
+    </w:p>
+    <w:p>
+      <w:pPr>
+        <w:pStyle w:val="ListParagraph"/>
+        <w:numPr>
+          <w:ilvl w:val="0"/>
+          <w:numId w:val="36"/>
+        </w:numPr>
+        <w:spacing w:after="60"/>
+      </w:pPr>
+      <w:r>
+        <w:t xml:space="preserve">Enter name for </w:t>
+      </w:r>
+      <w:r>
+        <w:t xml:space="preserve">second </w:t>
+      </w:r>
+      <w:r>
+        <w:t xml:space="preserve">new variable (e.g., </w:t>
+      </w:r>
+      <w:proofErr w:type="spellStart"/>
+      <w:r>
+        <w:t>area</w:t>
+      </w:r>
+      <w:r>
+        <w:t>_wgt</w:t>
+      </w:r>
+      <w:proofErr w:type="spellEnd"/>
+      <w:r>
+        <w:t>)</w:t>
+      </w:r>
+    </w:p>
+    <w:p>
+      <w:pPr>
+        <w:pStyle w:val="ListParagraph"/>
+        <w:numPr>
+          <w:ilvl w:val="0"/>
+          <w:numId w:val="36"/>
+        </w:numPr>
+        <w:spacing w:after="60"/>
+      </w:pPr>
+      <w:r>
+        <w:t xml:space="preserve">Select </w:t>
+      </w:r>
+      <w:r>
+        <w:rPr>
+          <w:rFonts w:ascii="Courier New" w:hAnsi="Courier New" w:cs="Courier New"/>
+        </w:rPr>
+        <w:t>Double</w:t>
+      </w:r>
+      <w:r>
+        <w:t xml:space="preserve"> for type</w:t>
+      </w:r>
+    </w:p>
+    <w:p>
+      <w:pPr>
+        <w:pStyle w:val="ListParagraph"/>
+        <w:numPr>
+          <w:ilvl w:val="0"/>
+          <w:numId w:val="36"/>
+        </w:numPr>
+        <w:spacing w:after="60"/>
+      </w:pPr>
+      <w:r>
+        <w:t xml:space="preserve">Click </w:t>
+      </w:r>
+      <w:r>
+        <w:rPr>
+          <w:rFonts w:ascii="Courier New" w:hAnsi="Courier New" w:cs="Courier New"/>
+        </w:rPr>
+        <w:t>OK</w:t>
+      </w:r>
+    </w:p>
+    <w:p>
+      <w:pPr>
+        <w:pStyle w:val="ListParagraph"/>
+        <w:numPr>
+          <w:ilvl w:val="0"/>
+          <w:numId w:val="36"/>
+        </w:numPr>
+        <w:spacing w:after="60"/>
+      </w:pPr>
+      <w:r>
+        <w:t>Click on drop down menu</w:t>
+      </w:r>
+    </w:p>
+    <w:p>
+      <w:pPr>
+        <w:pStyle w:val="ListParagraph"/>
+        <w:numPr>
+          <w:ilvl w:val="0"/>
+          <w:numId w:val="36"/>
+        </w:numPr>
+        <w:spacing w:after="60"/>
+      </w:pPr>
+      <w:r>
+        <w:t xml:space="preserve">Select </w:t>
+      </w:r>
+      <w:r>
+        <w:rPr>
+          <w:rFonts w:ascii="Courier New" w:hAnsi="Courier New" w:cs="Courier New"/>
+        </w:rPr>
+        <w:t>Add Field</w:t>
+      </w:r>
+    </w:p>
+    <w:p>
+      <w:pPr>
+        <w:pStyle w:val="ListParagraph"/>
+        <w:numPr>
+          <w:ilvl w:val="0"/>
+          <w:numId w:val="36"/>
+        </w:numPr>
+        <w:spacing w:after="60"/>
+      </w:pPr>
+      <w:r>
+        <w:t xml:space="preserve">Enter name for </w:t>
+      </w:r>
+      <w:r>
+        <w:t xml:space="preserve">third </w:t>
+      </w:r>
+      <w:r>
+        <w:t xml:space="preserve">new variable (e.g., </w:t>
+      </w:r>
+      <w:proofErr w:type="spellStart"/>
+      <w:r>
+        <w:t>pop_new</w:t>
+      </w:r>
+      <w:proofErr w:type="spellEnd"/>
+      <w:r>
+        <w:t>)</w:t>
+      </w:r>
+    </w:p>
+    <w:p>
+      <w:pPr>
+        <w:pStyle w:val="ListParagraph"/>
+        <w:numPr>
+          <w:ilvl w:val="0"/>
+          <w:numId w:val="36"/>
+        </w:numPr>
+        <w:spacing w:after="60"/>
+      </w:pPr>
+      <w:r>
+        <w:t xml:space="preserve">Select </w:t>
+      </w:r>
+      <w:r>
+        <w:rPr>
+          <w:rFonts w:ascii="Courier New" w:hAnsi="Courier New" w:cs="Courier New"/>
+        </w:rPr>
+        <w:t>Double</w:t>
+      </w:r>
+      <w:r>
+        <w:t xml:space="preserve"> for type</w:t>
+      </w:r>
+    </w:p>
+    <w:p>
+      <w:pPr>
+        <w:pStyle w:val="ListParagraph"/>
+        <w:numPr>
+          <w:ilvl w:val="0"/>
+          <w:numId w:val="36"/>
+        </w:numPr>
+        <w:spacing w:after="60"/>
+      </w:pPr>
+      <w:r>
+        <w:t xml:space="preserve">Click </w:t>
+      </w:r>
+      <w:r>
+        <w:rPr>
+          <w:rFonts w:ascii="Courier New" w:hAnsi="Courier New" w:cs="Courier New"/>
+        </w:rPr>
+        <w:t>OK</w:t>
+      </w:r>
+    </w:p>
+    <w:p>
+      <w:pPr>
+        <w:pStyle w:val="ListParagraph"/>
+        <w:numPr>
+          <w:ilvl w:val="0"/>
+          <w:numId w:val="36"/>
+        </w:numPr>
+        <w:spacing w:after="60"/>
+      </w:pPr>
+      <w:r>
+        <w:t>Decide on variable to use that is unique</w:t>
+      </w:r>
+      <w:r>
+        <w:t xml:space="preserve"> to the census tracts</w:t>
+      </w:r>
+      <w:r>
+        <w:t xml:space="preserve"> (e.g., GEOID)</w:t>
+      </w:r>
+    </w:p>
+    <w:p>
+      <w:pPr>
+        <w:pStyle w:val="ListParagraph"/>
+        <w:numPr>
+          <w:ilvl w:val="0"/>
+          <w:numId w:val="36"/>
+        </w:numPr>
+        <w:spacing w:after="60"/>
+      </w:pPr>
+      <w:r>
+        <w:t xml:space="preserve">Highlight the column for </w:t>
+      </w:r>
+      <w:r>
+        <w:t>the unique variable</w:t>
+      </w:r>
+    </w:p>
+    <w:p>
+      <w:pPr>
+        <w:pStyle w:val="ListParagraph"/>
+        <w:numPr>
+          <w:ilvl w:val="0"/>
+          <w:numId w:val="36"/>
+        </w:numPr>
+        <w:spacing w:after="60"/>
+      </w:pPr>
+      <w:r>
+        <w:t>Right click on the column</w:t>
+      </w:r>
+      <w:r>
+        <w:t xml:space="preserve"> for the unique variable</w:t>
+      </w:r>
+    </w:p>
+    <w:p>
+      <w:pPr>
+        <w:pStyle w:val="ListParagraph"/>
+        <w:numPr>
+          <w:ilvl w:val="0"/>
+          <w:numId w:val="36"/>
+        </w:numPr>
+        <w:spacing w:after="60"/>
+      </w:pPr>
+      <w:r>
+        <w:t xml:space="preserve">Select </w:t>
+      </w:r>
+      <w:r>
+        <w:rPr>
+          <w:rFonts w:ascii="Courier New" w:hAnsi="Courier New" w:cs="Courier New"/>
+        </w:rPr>
+        <w:t>Summarize</w:t>
+      </w:r>
+    </w:p>
+    <w:p>
+      <w:pPr>
+        <w:pStyle w:val="ListParagraph"/>
+        <w:numPr>
+          <w:ilvl w:val="0"/>
+          <w:numId w:val="36"/>
+        </w:numPr>
+        <w:spacing w:after="60"/>
+      </w:pPr>
+      <w:r>
+        <w:t>Verify that the selection field defaulted to the unique variable</w:t>
+      </w:r>
+    </w:p>
+    <w:p>
+      <w:pPr>
+        <w:pStyle w:val="ListParagraph"/>
+        <w:numPr>
+          <w:ilvl w:val="0"/>
+          <w:numId w:val="36"/>
+        </w:numPr>
+        <w:spacing w:after="60"/>
+      </w:pPr>
+      <w:r>
+        <w:t>Select the summary statistics</w:t>
+      </w:r>
+    </w:p>
+    <w:p>
+      <w:pPr>
+        <w:pStyle w:val="ListParagraph"/>
+        <w:numPr>
+          <w:ilvl w:val="1"/>
+          <w:numId w:val="36"/>
+        </w:numPr>
+        <w:spacing w:after="60"/>
+      </w:pPr>
+      <w:r>
+        <w:t>First new variable (i.e., area)</w:t>
+      </w:r>
+    </w:p>
+    <w:p>
+      <w:pPr>
+        <w:pStyle w:val="ListParagraph"/>
+        <w:numPr>
+          <w:ilvl w:val="2"/>
+          <w:numId w:val="36"/>
+        </w:numPr>
+        <w:spacing w:after="60"/>
+      </w:pPr>
+      <w:r>
+        <w:t>Sum</w:t>
+      </w:r>
+    </w:p>
+    <w:p>
+      <w:pPr>
+        <w:pStyle w:val="ListParagraph"/>
+        <w:numPr>
+          <w:ilvl w:val="0"/>
+          <w:numId w:val="36"/>
+        </w:numPr>
+        <w:spacing w:after="60"/>
+      </w:pPr>
+      <w:r>
+        <w:t>For Output Table, you can leave the default</w:t>
+      </w:r>
+      <w:r>
+        <w:t xml:space="preserve"> (</w:t>
+      </w:r>
+      <w:proofErr w:type="spellStart"/>
+      <w:r>
+        <w:t>Sum_Output</w:t>
+      </w:r>
+      <w:proofErr w:type="spellEnd"/>
+      <w:r>
+        <w:t>)</w:t>
+      </w:r>
+    </w:p>
+    <w:p>
+      <w:pPr>
+        <w:pStyle w:val="ListParagraph"/>
+        <w:numPr>
+          <w:ilvl w:val="0"/>
+          <w:numId w:val="36"/>
+        </w:numPr>
+        <w:spacing w:after="60"/>
+      </w:pPr>
+      <w:r>
+        <w:t xml:space="preserve">Click </w:t>
+      </w:r>
+      <w:r>
+        <w:rPr>
+          <w:rFonts w:ascii="Courier New" w:hAnsi="Courier New" w:cs="Courier New"/>
+        </w:rPr>
+        <w:t>OK</w:t>
+      </w:r>
+    </w:p>
+    <w:p>
+      <w:pPr>
+        <w:pStyle w:val="ListParagraph"/>
+        <w:numPr>
+          <w:ilvl w:val="1"/>
+          <w:numId w:val="36"/>
+        </w:numPr>
+        <w:spacing w:after="60"/>
+      </w:pPr>
+      <w:r>
+        <w:t>Add the result table to the map</w:t>
+      </w:r>
+    </w:p>
+    <w:p>
+      <w:pPr>
+        <w:pStyle w:val="ListParagraph"/>
+        <w:numPr>
+          <w:ilvl w:val="0"/>
+          <w:numId w:val="36"/>
+        </w:numPr>
+        <w:spacing w:after="60"/>
+      </w:pPr>
+      <w:r>
+        <w:t>Right click on the working layer (e.g., stl_int01)</w:t>
+      </w:r>
+    </w:p>
+    <w:p>
+      <w:pPr>
+        <w:pStyle w:val="ListParagraph"/>
+        <w:numPr>
+          <w:ilvl w:val="0"/>
+          <w:numId w:val="36"/>
+        </w:numPr>
+        <w:spacing w:after="60"/>
+      </w:pPr>
+      <w:r>
+        <w:t xml:space="preserve">Select </w:t>
+      </w:r>
+      <w:r>
+        <w:rPr>
+          <w:rFonts w:ascii="Courier New" w:hAnsi="Courier New" w:cs="Courier New"/>
+        </w:rPr>
+        <w:t>Join and Relates</w:t>
+      </w:r>
+    </w:p>
+    <w:p>
+      <w:pPr>
+        <w:pStyle w:val="ListParagraph"/>
+        <w:numPr>
+          <w:ilvl w:val="0"/>
+          <w:numId w:val="36"/>
+        </w:numPr>
+        <w:spacing w:after="60"/>
+      </w:pPr>
+      <w:r>
+        <w:t xml:space="preserve">Select </w:t>
+      </w:r>
+      <w:r>
+        <w:rPr>
+          <w:rFonts w:ascii="Courier New" w:hAnsi="Courier New" w:cs="Courier New"/>
+        </w:rPr>
+        <w:t>Join Data</w:t>
+      </w:r>
+    </w:p>
+    <w:p>
+      <w:pPr>
+        <w:pStyle w:val="ListParagraph"/>
+        <w:numPr>
+          <w:ilvl w:val="0"/>
+          <w:numId w:val="36"/>
+        </w:numPr>
+        <w:spacing w:after="60"/>
+      </w:pPr>
+      <w:r>
+        <w:t xml:space="preserve">Select </w:t>
+      </w:r>
+      <w:r>
+        <w:rPr>
+          <w:rFonts w:ascii="Courier New" w:hAnsi="Courier New" w:cs="Courier New"/>
+        </w:rPr>
+        <w:t>GEOID</w:t>
+      </w:r>
+      <w:r>
+        <w:t xml:space="preserve"> as the field</w:t>
+      </w:r>
+      <w:r>
+        <w:t xml:space="preserve"> in the layer</w:t>
+      </w:r>
+      <w:r>
+        <w:t xml:space="preserve"> upon which the base the join</w:t>
+      </w:r>
+    </w:p>
+    <w:p>
+      <w:pPr>
+        <w:pStyle w:val="ListParagraph"/>
+        <w:numPr>
+          <w:ilvl w:val="0"/>
+          <w:numId w:val="36"/>
+        </w:numPr>
+        <w:spacing w:after="60"/>
+      </w:pPr>
+      <w:r>
+        <w:t xml:space="preserve">Select the result table (e.g., </w:t>
+      </w:r>
+      <w:proofErr w:type="spellStart"/>
+      <w:r>
+        <w:t>Sum_Output</w:t>
+      </w:r>
+      <w:proofErr w:type="spellEnd"/>
+      <w:r>
+        <w:t>) as the table for joining</w:t>
+      </w:r>
+    </w:p>
+    <w:p>
+      <w:pPr>
+        <w:pStyle w:val="ListParagraph"/>
+        <w:numPr>
+          <w:ilvl w:val="0"/>
+          <w:numId w:val="36"/>
+        </w:numPr>
+        <w:spacing w:after="60"/>
+      </w:pPr>
+      <w:r>
+        <w:t xml:space="preserve">Select </w:t>
+      </w:r>
+      <w:r>
+        <w:rPr>
+          <w:rFonts w:ascii="Courier New" w:hAnsi="Courier New" w:cs="Courier New"/>
+        </w:rPr>
+        <w:t>GEOID</w:t>
+      </w:r>
+      <w:r>
+        <w:t xml:space="preserve"> as the field in the table upon which to base the join</w:t>
+      </w:r>
+    </w:p>
+    <w:p>
+      <w:pPr>
+        <w:pStyle w:val="ListParagraph"/>
+        <w:numPr>
+          <w:ilvl w:val="0"/>
+          <w:numId w:val="36"/>
+        </w:numPr>
+        <w:spacing w:after="60"/>
+      </w:pPr>
+      <w:r>
+        <w:t xml:space="preserve">Click </w:t>
+      </w:r>
+      <w:r>
+        <w:rPr>
+          <w:rFonts w:ascii="Courier New" w:hAnsi="Courier New" w:cs="Courier New"/>
+        </w:rPr>
+        <w:t>Validate Join</w:t>
+      </w:r>
+      <w:r>
+        <w:t xml:space="preserve"> (optional)</w:t>
+      </w:r>
+    </w:p>
+    <w:p>
+      <w:pPr>
+        <w:pStyle w:val="ListParagraph"/>
+        <w:numPr>
+          <w:ilvl w:val="0"/>
+          <w:numId w:val="36"/>
+        </w:numPr>
+        <w:spacing w:after="60"/>
+      </w:pPr>
+      <w:r>
+        <w:t xml:space="preserve">For </w:t>
+      </w:r>
+      <w:r>
+        <w:rPr>
+          <w:rFonts w:ascii="Courier New" w:hAnsi="Courier New" w:cs="Courier New"/>
+        </w:rPr>
+        <w:t>Join Options</w:t>
+      </w:r>
+      <w:r>
+        <w:t xml:space="preserve">, select </w:t>
+      </w:r>
+      <w:r>
+        <w:rPr>
+          <w:rFonts w:ascii="Courier New" w:hAnsi="Courier New" w:cs="Courier New"/>
+        </w:rPr>
+        <w:t>keep all records</w:t>
+      </w:r>
+    </w:p>
+    <w:p>
+      <w:pPr>
+        <w:pStyle w:val="ListParagraph"/>
+        <w:numPr>
+          <w:ilvl w:val="0"/>
+          <w:numId w:val="36"/>
+        </w:numPr>
+        <w:spacing w:after="60"/>
+      </w:pPr>
+      <w:r>
+        <w:t xml:space="preserve">Click </w:t>
+      </w:r>
+      <w:r>
+        <w:rPr>
+          <w:rFonts w:ascii="Courier New" w:hAnsi="Courier New" w:cs="Courier New"/>
+        </w:rPr>
+        <w:t>OK</w:t>
+      </w:r>
+    </w:p>
+    <w:p>
+      <w:pPr>
+        <w:pStyle w:val="ListParagraph"/>
+        <w:numPr>
+          <w:ilvl w:val="1"/>
+          <w:numId w:val="36"/>
+        </w:numPr>
+        <w:spacing w:after="60"/>
+      </w:pPr>
+      <w:proofErr w:type="spellStart"/>
+      <w:r>
+        <w:t>Sum_Area</w:t>
+      </w:r>
+      <w:proofErr w:type="spellEnd"/>
+      <w:r>
+        <w:t xml:space="preserve"> variable has been added to the working layer (e.g., stl_int01)</w:t>
+      </w:r>
+    </w:p>
+    <w:p>
+      <w:pPr>
+        <w:pStyle w:val="ListParagraph"/>
+        <w:numPr>
+          <w:ilvl w:val="0"/>
+          <w:numId w:val="36"/>
+        </w:numPr>
+        <w:spacing w:after="60"/>
+      </w:pPr>
+      <w:r>
+        <w:t>Right click on layer</w:t>
+      </w:r>
+    </w:p>
+    <w:p>
+      <w:pPr>
+        <w:pStyle w:val="ListParagraph"/>
+        <w:numPr>
+          <w:ilvl w:val="0"/>
+          <w:numId w:val="36"/>
+        </w:numPr>
+        <w:spacing w:after="60"/>
+      </w:pPr>
+      <w:r>
+        <w:t xml:space="preserve">Select </w:t>
+      </w:r>
+      <w:r>
+        <w:rPr>
+          <w:rFonts w:ascii="Courier New" w:hAnsi="Courier New" w:cs="Courier New"/>
+        </w:rPr>
+        <w:t>Export Data</w:t>
+      </w:r>
+    </w:p>
+    <w:p>
+      <w:pPr>
+        <w:pStyle w:val="ListParagraph"/>
+        <w:numPr>
+          <w:ilvl w:val="0"/>
+          <w:numId w:val="36"/>
+        </w:numPr>
+        <w:spacing w:after="60"/>
+      </w:pPr>
+      <w:r>
+        <w:t xml:space="preserve">For </w:t>
+      </w:r>
+      <w:r>
+        <w:rPr>
+          <w:rFonts w:ascii="Courier New" w:hAnsi="Courier New" w:cs="Courier New"/>
+        </w:rPr>
+        <w:t>Output Feature Class</w:t>
+      </w:r>
+      <w:r>
+        <w:t>, select the subfolder in the file geodatabase (e.g., lab/grid)</w:t>
+      </w:r>
+    </w:p>
+    <w:p>
+      <w:pPr>
+        <w:pStyle w:val="ListParagraph"/>
+        <w:numPr>
+          <w:ilvl w:val="0"/>
+          <w:numId w:val="36"/>
+        </w:numPr>
+        <w:spacing w:after="60"/>
+      </w:pPr>
+      <w:r>
+        <w:t>Enter name for t</w:t>
+      </w:r>
+      <w:r>
+        <w:t>he</w:t>
+      </w:r>
+      <w:r>
+        <w:t xml:space="preserve"> new shapefile (e.g., stl_int02</w:t>
+      </w:r>
+      <w:r>
+        <w:t>)</w:t>
+      </w:r>
+    </w:p>
+    <w:p>
+      <w:pPr>
+        <w:pStyle w:val="ListParagraph"/>
+        <w:numPr>
+          <w:ilvl w:val="0"/>
+          <w:numId w:val="36"/>
+        </w:numPr>
+        <w:spacing w:after="60"/>
+      </w:pPr>
+      <w:r>
+        <w:t xml:space="preserve">Click </w:t>
+      </w:r>
+      <w:r>
+        <w:rPr>
+          <w:rFonts w:ascii="Courier New" w:hAnsi="Courier New" w:cs="Courier New"/>
+        </w:rPr>
+        <w:t>Save</w:t>
+      </w:r>
+    </w:p>
+    <w:p>
+      <w:pPr>
+        <w:spacing w:after="60"/>
+      </w:pPr>
+    </w:p>
+    <w:p>
+      <w:pPr>
+        <w:spacing w:after="60"/>
+      </w:pPr>
+      <w:r>
+        <w:t>Finishing interpolating census tract data to grid</w:t>
+      </w:r>
+    </w:p>
+    <w:p>
+      <w:pPr>
+        <w:pStyle w:val="ListParagraph"/>
+        <w:numPr>
+          <w:ilvl w:val="0"/>
+          <w:numId w:val="36"/>
+        </w:numPr>
+        <w:spacing w:after="60"/>
+      </w:pPr>
+      <w:r>
+        <w:t>Add and activate base layer shapefile (e.g., stl_int0</w:t>
+      </w:r>
+      <w:r>
+        <w:t>2</w:t>
+      </w:r>
+      <w:r>
+        <w:t>)</w:t>
+      </w:r>
+    </w:p>
+    <w:p>
+      <w:pPr>
+        <w:pStyle w:val="ListParagraph"/>
+        <w:numPr>
+          <w:ilvl w:val="1"/>
+          <w:numId w:val="36"/>
+        </w:numPr>
+        <w:spacing w:after="60"/>
+      </w:pPr>
+      <w:r>
+        <w:t xml:space="preserve">Deactivate all other layers </w:t>
+      </w:r>
+    </w:p>
+    <w:p>
+      <w:pPr>
+        <w:pStyle w:val="ListParagraph"/>
+        <w:numPr>
+          <w:ilvl w:val="0"/>
+          <w:numId w:val="36"/>
+        </w:numPr>
+        <w:spacing w:after="60"/>
+      </w:pPr>
+      <w:r>
+        <w:lastRenderedPageBreak/>
+        <w:t>Right click on layer</w:t>
+      </w:r>
+    </w:p>
+    <w:p>
+      <w:pPr>
+        <w:pStyle w:val="ListParagraph"/>
+        <w:numPr>
+          <w:ilvl w:val="0"/>
+          <w:numId w:val="36"/>
+        </w:numPr>
+        <w:spacing w:after="60"/>
+      </w:pPr>
+      <w:r>
+        <w:t xml:space="preserve">Select </w:t>
+      </w:r>
+      <w:r>
+        <w:rPr>
+          <w:rFonts w:ascii="Courier New" w:hAnsi="Courier New" w:cs="Courier New"/>
+        </w:rPr>
+        <w:t>Open Attributes Table</w:t>
+      </w:r>
+    </w:p>
+    <w:p>
+      <w:pPr>
+        <w:pStyle w:val="ListParagraph"/>
+        <w:numPr>
+          <w:ilvl w:val="0"/>
+          <w:numId w:val="36"/>
+        </w:numPr>
+        <w:spacing w:after="60"/>
+      </w:pPr>
+      <w:r>
+        <w:t xml:space="preserve">Highlight the column for the </w:t>
+      </w:r>
+      <w:r>
+        <w:t xml:space="preserve">second new </w:t>
+      </w:r>
+      <w:r>
+        <w:t>variable</w:t>
+      </w:r>
+      <w:r>
+        <w:t xml:space="preserve"> created (e.g., </w:t>
+      </w:r>
+      <w:proofErr w:type="spellStart"/>
+      <w:r>
+        <w:t>area_wgt</w:t>
+      </w:r>
+      <w:proofErr w:type="spellEnd"/>
+      <w:r>
+        <w:t>)</w:t>
+      </w:r>
+    </w:p>
+    <w:p>
+      <w:pPr>
+        <w:pStyle w:val="ListParagraph"/>
+        <w:numPr>
+          <w:ilvl w:val="0"/>
+          <w:numId w:val="36"/>
+        </w:numPr>
+        <w:spacing w:after="60"/>
+      </w:pPr>
+      <w:r>
+        <w:t>Right click on the column</w:t>
+      </w:r>
+      <w:r>
+        <w:t xml:space="preserve"> for the variable</w:t>
+      </w:r>
+    </w:p>
+    <w:p>
+      <w:pPr>
+        <w:pStyle w:val="ListParagraph"/>
+        <w:numPr>
+          <w:ilvl w:val="0"/>
+          <w:numId w:val="36"/>
+        </w:numPr>
+        <w:spacing w:after="60"/>
+      </w:pPr>
+      <w:r>
+        <w:t xml:space="preserve">Select </w:t>
+      </w:r>
+      <w:r>
+        <w:rPr>
+          <w:rFonts w:ascii="Courier New" w:hAnsi="Courier New" w:cs="Courier New"/>
+        </w:rPr>
+        <w:t>Field Calculator</w:t>
+      </w:r>
+    </w:p>
+    <w:p>
+      <w:pPr>
+        <w:pStyle w:val="ListParagraph"/>
+        <w:numPr>
+          <w:ilvl w:val="0"/>
+          <w:numId w:val="36"/>
+        </w:numPr>
+        <w:spacing w:after="60"/>
+      </w:pPr>
+      <w:r>
+        <w:t>Enter formula</w:t>
+      </w:r>
+    </w:p>
+    <w:p>
+      <w:pPr>
+        <w:pStyle w:val="ListParagraph"/>
+        <w:numPr>
+          <w:ilvl w:val="1"/>
+          <w:numId w:val="36"/>
+        </w:numPr>
+        <w:spacing w:after="60"/>
+      </w:pPr>
+      <w:proofErr w:type="spellStart"/>
+      <w:r>
+        <w:t>area_wgt</w:t>
+      </w:r>
+      <w:proofErr w:type="spellEnd"/>
+      <w:r>
+        <w:t xml:space="preserve"> = area / </w:t>
+      </w:r>
+      <w:proofErr w:type="spellStart"/>
+      <w:r>
+        <w:t>Sum_area</w:t>
+      </w:r>
+      <w:proofErr w:type="spellEnd"/>
+    </w:p>
+    <w:p>
+      <w:pPr>
+        <w:pStyle w:val="ListParagraph"/>
+        <w:numPr>
+          <w:ilvl w:val="0"/>
+          <w:numId w:val="36"/>
+        </w:numPr>
+        <w:spacing w:after="60"/>
+      </w:pPr>
+      <w:r>
+        <w:t xml:space="preserve">Click </w:t>
+      </w:r>
+      <w:r>
+        <w:rPr>
+          <w:rFonts w:ascii="Courier New" w:hAnsi="Courier New" w:cs="Courier New"/>
+        </w:rPr>
+        <w:t>OK</w:t>
+      </w:r>
+    </w:p>
+    <w:p>
+      <w:pPr>
+        <w:pStyle w:val="ListParagraph"/>
+        <w:numPr>
+          <w:ilvl w:val="0"/>
+          <w:numId w:val="36"/>
+        </w:numPr>
+        <w:spacing w:after="60"/>
+      </w:pPr>
+      <w:r>
+        <w:t xml:space="preserve">Highlight the column for the </w:t>
+      </w:r>
+      <w:r>
+        <w:t>third</w:t>
+      </w:r>
+      <w:r>
+        <w:t xml:space="preserve"> new variable created (e.g., </w:t>
+      </w:r>
+      <w:proofErr w:type="spellStart"/>
+      <w:r>
+        <w:t>pop_new</w:t>
+      </w:r>
+      <w:proofErr w:type="spellEnd"/>
+      <w:r>
+        <w:t>)</w:t>
+      </w:r>
+    </w:p>
+    <w:p>
+      <w:pPr>
+        <w:pStyle w:val="ListParagraph"/>
+        <w:numPr>
+          <w:ilvl w:val="0"/>
+          <w:numId w:val="36"/>
+        </w:numPr>
+        <w:spacing w:after="60"/>
+      </w:pPr>
+      <w:r>
+        <w:t>Right click on the column for the variable</w:t>
+      </w:r>
+    </w:p>
+    <w:p>
+      <w:pPr>
+        <w:pStyle w:val="ListParagraph"/>
+        <w:numPr>
+          <w:ilvl w:val="0"/>
+          <w:numId w:val="36"/>
+        </w:numPr>
+        <w:spacing w:after="60"/>
+      </w:pPr>
+      <w:r>
+        <w:t xml:space="preserve">Select </w:t>
+      </w:r>
+      <w:r>
+        <w:rPr>
+          <w:rFonts w:ascii="Courier New" w:hAnsi="Courier New" w:cs="Courier New"/>
+        </w:rPr>
+        <w:t>Field Calculator</w:t>
+      </w:r>
+    </w:p>
+    <w:p>
+      <w:pPr>
+        <w:pStyle w:val="ListParagraph"/>
+        <w:numPr>
+          <w:ilvl w:val="0"/>
+          <w:numId w:val="36"/>
+        </w:numPr>
+        <w:spacing w:after="60"/>
+      </w:pPr>
+      <w:r>
+        <w:t>Enter formula</w:t>
+      </w:r>
+    </w:p>
+    <w:p>
+      <w:pPr>
+        <w:pStyle w:val="ListParagraph"/>
+        <w:numPr>
+          <w:ilvl w:val="1"/>
+          <w:numId w:val="36"/>
+        </w:numPr>
+        <w:spacing w:after="60"/>
+      </w:pPr>
+      <w:proofErr w:type="spellStart"/>
+      <w:r>
+        <w:t>pop_new</w:t>
+      </w:r>
+      <w:proofErr w:type="spellEnd"/>
+      <w:r>
+        <w:t xml:space="preserve"> = </w:t>
+      </w:r>
+      <w:proofErr w:type="spellStart"/>
+      <w:r>
+        <w:t>area</w:t>
+      </w:r>
+      <w:r>
+        <w:t>_wgt</w:t>
+      </w:r>
+      <w:proofErr w:type="spellEnd"/>
+      <w:r>
+        <w:t xml:space="preserve"> </w:t>
+      </w:r>
+      <w:r>
+        <w:t xml:space="preserve">* </w:t>
+      </w:r>
+      <w:r>
+        <w:t>tot</w:t>
+      </w:r>
+    </w:p>
+    <w:p>
+      <w:pPr>
+        <w:pStyle w:val="ListParagraph"/>
+        <w:numPr>
+          <w:ilvl w:val="0"/>
+          <w:numId w:val="36"/>
+        </w:numPr>
+        <w:spacing w:after="60"/>
+      </w:pPr>
+      <w:r>
+        <w:t xml:space="preserve">Click </w:t>
+      </w:r>
+      <w:r>
+        <w:rPr>
+          <w:rFonts w:ascii="Courier New" w:hAnsi="Courier New" w:cs="Courier New"/>
+        </w:rPr>
+        <w:t>OK</w:t>
+      </w:r>
+    </w:p>
+    <w:p>
+      <w:pPr>
+        <w:pStyle w:val="ListParagraph"/>
+        <w:numPr>
+          <w:ilvl w:val="0"/>
+          <w:numId w:val="36"/>
+        </w:numPr>
+        <w:spacing w:after="60"/>
+      </w:pPr>
+      <w:r>
+        <w:t>Check data</w:t>
+      </w:r>
+    </w:p>
+    <w:p>
+      <w:pPr>
+        <w:pStyle w:val="ListParagraph"/>
+        <w:numPr>
+          <w:ilvl w:val="1"/>
+          <w:numId w:val="36"/>
+        </w:numPr>
+        <w:spacing w:after="60"/>
+      </w:pPr>
+      <w:r>
+        <w:t xml:space="preserve">Sort on </w:t>
+      </w:r>
+      <w:r>
+        <w:rPr>
+          <w:rFonts w:ascii="Courier New" w:hAnsi="Courier New" w:cs="Courier New"/>
+        </w:rPr>
+        <w:t>GEOID</w:t>
+      </w:r>
+    </w:p>
+    <w:p>
+      <w:pPr>
+        <w:pStyle w:val="ListParagraph"/>
+        <w:numPr>
+          <w:ilvl w:val="1"/>
+          <w:numId w:val="36"/>
+        </w:numPr>
+        <w:spacing w:after="60"/>
+      </w:pPr>
+      <w:r>
+        <w:t xml:space="preserve">Highlight rows for one </w:t>
+      </w:r>
+      <w:r>
+        <w:rPr>
+          <w:rFonts w:ascii="Courier New" w:hAnsi="Courier New" w:cs="Courier New"/>
+        </w:rPr>
+        <w:t>GEOID</w:t>
+      </w:r>
+    </w:p>
+    <w:p>
+      <w:pPr>
+        <w:pStyle w:val="ListParagraph"/>
+        <w:numPr>
+          <w:ilvl w:val="1"/>
+          <w:numId w:val="36"/>
+        </w:numPr>
+        <w:spacing w:after="60"/>
+      </w:pPr>
+      <w:r>
+        <w:t xml:space="preserve">Right click on </w:t>
+      </w:r>
+      <w:proofErr w:type="spellStart"/>
+      <w:r>
+        <w:t>area_wgt</w:t>
+      </w:r>
+      <w:proofErr w:type="spellEnd"/>
+      <w:r>
+        <w:t xml:space="preserve"> header</w:t>
+      </w:r>
+    </w:p>
+    <w:p>
+      <w:pPr>
+        <w:pStyle w:val="ListParagraph"/>
+        <w:numPr>
+          <w:ilvl w:val="1"/>
+          <w:numId w:val="36"/>
+        </w:numPr>
+        <w:spacing w:after="60"/>
+      </w:pPr>
+      <w:r>
+        <w:t xml:space="preserve">Select </w:t>
+      </w:r>
+      <w:r>
+        <w:rPr>
+          <w:rFonts w:ascii="Courier New" w:hAnsi="Courier New" w:cs="Courier New"/>
+        </w:rPr>
+        <w:t>Summarize</w:t>
+      </w:r>
+    </w:p>
+    <w:p>
+      <w:pPr>
+        <w:pStyle w:val="ListParagraph"/>
+        <w:numPr>
+          <w:ilvl w:val="1"/>
+          <w:numId w:val="36"/>
+        </w:numPr>
+        <w:spacing w:after="60"/>
+      </w:pPr>
+      <w:r>
+        <w:t xml:space="preserve">Verify that </w:t>
+      </w:r>
+      <w:proofErr w:type="spellStart"/>
+      <w:r>
+        <w:t>area_wgt</w:t>
+      </w:r>
+      <w:proofErr w:type="spellEnd"/>
+      <w:r>
+        <w:t xml:space="preserve"> for census tract </w:t>
+      </w:r>
+      <w:r>
+        <w:t>(</w:t>
+      </w:r>
+      <w:r>
+        <w:t>e.</w:t>
+      </w:r>
+      <w:r>
+        <w:t>g.</w:t>
+      </w:r>
+      <w:r>
+        <w:t xml:space="preserve">, same </w:t>
+      </w:r>
+      <w:r>
+        <w:rPr>
+          <w:rFonts w:ascii="Courier New" w:hAnsi="Courier New" w:cs="Courier New"/>
+        </w:rPr>
+        <w:t>GEOID</w:t>
+      </w:r>
+      <w:r>
+        <w:t>) sums to one</w:t>
+      </w:r>
+    </w:p>
+    <w:p>
+      <w:pPr>
+        <w:pStyle w:val="ListParagraph"/>
+        <w:numPr>
+          <w:ilvl w:val="1"/>
+          <w:numId w:val="36"/>
+        </w:numPr>
+        <w:spacing w:after="60"/>
+      </w:pPr>
+      <w:r>
+        <w:t xml:space="preserve">Right click on </w:t>
+      </w:r>
+      <w:proofErr w:type="spellStart"/>
+      <w:r>
+        <w:t>pop_new</w:t>
+      </w:r>
+      <w:proofErr w:type="spellEnd"/>
+      <w:r>
+        <w:t xml:space="preserve"> header</w:t>
+      </w:r>
+    </w:p>
+    <w:p>
+      <w:pPr>
+        <w:pStyle w:val="ListParagraph"/>
+        <w:numPr>
+          <w:ilvl w:val="1"/>
+          <w:numId w:val="36"/>
+        </w:numPr>
+        <w:spacing w:after="60"/>
+      </w:pPr>
+      <w:r>
+        <w:t xml:space="preserve">Select </w:t>
+      </w:r>
+      <w:r>
+        <w:rPr>
+          <w:rFonts w:ascii="Courier New" w:hAnsi="Courier New" w:cs="Courier New"/>
+        </w:rPr>
+        <w:t>Summarize</w:t>
+      </w:r>
+    </w:p>
+    <w:p>
+      <w:pPr>
+        <w:pStyle w:val="ListParagraph"/>
+        <w:numPr>
+          <w:ilvl w:val="1"/>
+          <w:numId w:val="36"/>
+        </w:numPr>
+        <w:spacing w:after="60"/>
+      </w:pPr>
+      <w:r>
+        <w:t xml:space="preserve">Verify that </w:t>
+      </w:r>
+      <w:proofErr w:type="spellStart"/>
+      <w:r>
+        <w:t>pop_new</w:t>
+      </w:r>
+      <w:proofErr w:type="spellEnd"/>
+      <w:r>
+        <w:t xml:space="preserve"> </w:t>
+      </w:r>
+      <w:r>
+        <w:t xml:space="preserve">variable </w:t>
+      </w:r>
+      <w:r>
+        <w:t xml:space="preserve">for census tract </w:t>
+      </w:r>
+      <w:r>
+        <w:t>(e.g</w:t>
+      </w:r>
+      <w:r>
+        <w:t xml:space="preserve">., same </w:t>
+      </w:r>
+      <w:r>
+        <w:rPr>
+          <w:rFonts w:ascii="Courier New" w:hAnsi="Courier New" w:cs="Courier New"/>
+        </w:rPr>
+        <w:t>GEOID</w:t>
+      </w:r>
+      <w:r>
+        <w:t>) sums</w:t>
+      </w:r>
+      <w:r>
+        <w:t xml:space="preserve"> to same value for tot variable of the census tract</w:t>
+      </w:r>
+    </w:p>
+    <w:p>
+      <w:pPr>
+        <w:pStyle w:val="ListParagraph"/>
+        <w:numPr>
+          <w:ilvl w:val="0"/>
+          <w:numId w:val="36"/>
+        </w:numPr>
+        <w:spacing w:after="60"/>
+      </w:pPr>
+      <w:r>
+        <w:t xml:space="preserve">Highlight the </w:t>
+      </w:r>
+      <w:proofErr w:type="spellStart"/>
+      <w:r>
+        <w:t>PageNumber</w:t>
+      </w:r>
+      <w:proofErr w:type="spellEnd"/>
+      <w:r>
+        <w:t xml:space="preserve"> variable column</w:t>
+      </w:r>
+    </w:p>
+    <w:p>
+      <w:pPr>
+        <w:pStyle w:val="ListParagraph"/>
+        <w:numPr>
+          <w:ilvl w:val="0"/>
+          <w:numId w:val="36"/>
+        </w:numPr>
+        <w:spacing w:after="60"/>
+      </w:pPr>
+      <w:r>
+        <w:t>Right click on the column</w:t>
+      </w:r>
+    </w:p>
+    <w:p>
+      <w:pPr>
+        <w:pStyle w:val="ListParagraph"/>
+        <w:numPr>
+          <w:ilvl w:val="0"/>
+          <w:numId w:val="36"/>
+        </w:numPr>
+        <w:spacing w:after="60"/>
+      </w:pPr>
+      <w:r>
+        <w:t xml:space="preserve">Select </w:t>
+      </w:r>
+      <w:r>
+        <w:rPr>
+          <w:rFonts w:ascii="Courier New" w:hAnsi="Courier New" w:cs="Courier New"/>
+        </w:rPr>
+        <w:t>Summarize</w:t>
+      </w:r>
+    </w:p>
+    <w:p>
+      <w:pPr>
+        <w:pStyle w:val="ListParagraph"/>
+        <w:numPr>
+          <w:ilvl w:val="0"/>
+          <w:numId w:val="36"/>
+        </w:numPr>
+        <w:spacing w:after="60"/>
+      </w:pPr>
+      <w:r>
+        <w:t>Verify that the selection field defaulted to the unique variable</w:t>
+      </w:r>
+      <w:r>
+        <w:t xml:space="preserve"> (e.g., </w:t>
+      </w:r>
+      <w:proofErr w:type="spellStart"/>
+      <w:r>
+        <w:t>PageNumber</w:t>
+      </w:r>
+      <w:proofErr w:type="spellEnd"/>
+      <w:r>
+        <w:t>)</w:t>
+      </w:r>
+    </w:p>
+    <w:p>
+      <w:pPr>
+        <w:pStyle w:val="ListParagraph"/>
+        <w:numPr>
+          <w:ilvl w:val="0"/>
+          <w:numId w:val="36"/>
+        </w:numPr>
+        <w:spacing w:after="60"/>
+      </w:pPr>
+      <w:r>
+        <w:t>Select the summary statistics</w:t>
+      </w:r>
+    </w:p>
+    <w:p>
+      <w:pPr>
+        <w:pStyle w:val="ListParagraph"/>
+        <w:numPr>
+          <w:ilvl w:val="1"/>
+          <w:numId w:val="36"/>
+        </w:numPr>
+        <w:spacing w:after="60"/>
+      </w:pPr>
+      <w:r>
+        <w:t xml:space="preserve">i.e., </w:t>
+      </w:r>
+      <w:proofErr w:type="spellStart"/>
+      <w:r>
+        <w:t>pop_new</w:t>
+      </w:r>
+      <w:proofErr w:type="spellEnd"/>
+      <w:r>
+        <w:t xml:space="preserve"> variable</w:t>
+      </w:r>
+    </w:p>
+    <w:p>
+      <w:pPr>
+        <w:pStyle w:val="ListParagraph"/>
+        <w:numPr>
+          <w:ilvl w:val="2"/>
+          <w:numId w:val="36"/>
+        </w:numPr>
+        <w:spacing w:after="60"/>
+      </w:pPr>
+      <w:r>
+        <w:t>Sum</w:t>
+      </w:r>
+    </w:p>
+    <w:p>
+      <w:pPr>
+        <w:pStyle w:val="ListParagraph"/>
+        <w:numPr>
+          <w:ilvl w:val="0"/>
+          <w:numId w:val="36"/>
+        </w:numPr>
+        <w:spacing w:after="60"/>
+      </w:pPr>
+      <w:r>
+        <w:t>For Output Table, you can leave the default (Sum_Output</w:t>
+      </w:r>
+      <w:r>
+        <w:t>_2</w:t>
+      </w:r>
+      <w:r>
+        <w:t>)</w:t>
+      </w:r>
+    </w:p>
+    <w:p>
+      <w:pPr>
+        <w:pStyle w:val="ListParagraph"/>
+        <w:numPr>
+          <w:ilvl w:val="0"/>
+          <w:numId w:val="36"/>
+        </w:numPr>
+        <w:spacing w:after="60"/>
+      </w:pPr>
+      <w:r>
+        <w:t xml:space="preserve">Click </w:t>
+      </w:r>
+      <w:r>
+        <w:rPr>
+          <w:rFonts w:ascii="Courier New" w:hAnsi="Courier New" w:cs="Courier New"/>
+        </w:rPr>
+        <w:t>OK</w:t>
+      </w:r>
+    </w:p>
+    <w:p>
+      <w:pPr>
+        <w:pStyle w:val="ListParagraph"/>
+        <w:numPr>
+          <w:ilvl w:val="1"/>
+          <w:numId w:val="36"/>
+        </w:numPr>
+        <w:spacing w:after="60"/>
+      </w:pPr>
+      <w:r>
+        <w:t>Add the result table to the map</w:t>
+      </w:r>
+    </w:p>
+    <w:p>
+      <w:pPr>
+        <w:pStyle w:val="ListParagraph"/>
+        <w:numPr>
+          <w:ilvl w:val="0"/>
+          <w:numId w:val="36"/>
+        </w:numPr>
+        <w:spacing w:after="60"/>
+      </w:pPr>
+      <w:r>
+        <w:t>Activate desired layer for interpolation (e.g., stl_grid02)</w:t>
+      </w:r>
+    </w:p>
+    <w:p>
+      <w:pPr>
+        <w:pStyle w:val="ListParagraph"/>
+        <w:numPr>
+          <w:ilvl w:val="0"/>
+          <w:numId w:val="36"/>
+        </w:numPr>
+        <w:spacing w:after="60"/>
+      </w:pPr>
+      <w:r>
+        <w:t xml:space="preserve">Right click on the </w:t>
+      </w:r>
+      <w:r>
+        <w:t>layer</w:t>
+      </w:r>
+    </w:p>
+    <w:p>
+      <w:pPr>
+        <w:pStyle w:val="ListParagraph"/>
+        <w:numPr>
+          <w:ilvl w:val="0"/>
+          <w:numId w:val="36"/>
+        </w:numPr>
+        <w:spacing w:after="60"/>
+      </w:pPr>
+      <w:r>
+        <w:t xml:space="preserve">Select </w:t>
+      </w:r>
+      <w:r>
+        <w:rPr>
+          <w:rFonts w:ascii="Courier New" w:hAnsi="Courier New" w:cs="Courier New"/>
+        </w:rPr>
+        <w:t>Join and Relates</w:t>
+      </w:r>
+    </w:p>
+    <w:p>
+      <w:pPr>
+        <w:pStyle w:val="ListParagraph"/>
+        <w:numPr>
+          <w:ilvl w:val="0"/>
+          <w:numId w:val="36"/>
+        </w:numPr>
+        <w:spacing w:after="60"/>
+      </w:pPr>
+      <w:r>
+        <w:t xml:space="preserve">Select </w:t>
+      </w:r>
+      <w:r>
+        <w:rPr>
+          <w:rFonts w:ascii="Courier New" w:hAnsi="Courier New" w:cs="Courier New"/>
+        </w:rPr>
+        <w:t>Join Data</w:t>
+      </w:r>
+    </w:p>
+    <w:p>
+      <w:pPr>
+        <w:pStyle w:val="ListParagraph"/>
+        <w:numPr>
+          <w:ilvl w:val="0"/>
+          <w:numId w:val="36"/>
+        </w:numPr>
+        <w:spacing w:after="60"/>
+      </w:pPr>
+      <w:r>
+        <w:t xml:space="preserve">Select </w:t>
+      </w:r>
+      <w:proofErr w:type="spellStart"/>
+      <w:r>
+        <w:rPr>
+          <w:rFonts w:ascii="Courier New" w:hAnsi="Courier New" w:cs="Courier New"/>
+        </w:rPr>
+        <w:t>PageNumber</w:t>
+      </w:r>
+      <w:proofErr w:type="spellEnd"/>
+      <w:r>
+        <w:rPr>
+          <w:rFonts w:ascii="Courier New" w:hAnsi="Courier New" w:cs="Courier New"/>
+        </w:rPr>
+        <w:t xml:space="preserve"> </w:t>
+      </w:r>
+      <w:r>
+        <w:t>as the field in the layer upon which the base the join</w:t>
+      </w:r>
+    </w:p>
+    <w:p>
+      <w:pPr>
+        <w:pStyle w:val="ListParagraph"/>
+        <w:numPr>
+          <w:ilvl w:val="0"/>
+          <w:numId w:val="36"/>
+        </w:numPr>
+        <w:spacing w:after="60"/>
+      </w:pPr>
+      <w:r>
+        <w:t>Select the result table (e.g., Sum_Output</w:t>
+      </w:r>
+      <w:r>
+        <w:t>_2</w:t>
+      </w:r>
+      <w:r>
+        <w:t>) as the table for joining</w:t>
+      </w:r>
+    </w:p>
+    <w:p>
+      <w:pPr>
+        <w:pStyle w:val="ListParagraph"/>
+        <w:numPr>
+          <w:ilvl w:val="0"/>
+          <w:numId w:val="36"/>
+        </w:numPr>
+        <w:spacing w:after="60"/>
+      </w:pPr>
+      <w:r>
+        <w:t xml:space="preserve">Select </w:t>
+      </w:r>
+      <w:r>
+        <w:rPr>
+          <w:rFonts w:ascii="Courier New" w:hAnsi="Courier New" w:cs="Courier New"/>
+        </w:rPr>
+        <w:t>GEOID</w:t>
+      </w:r>
+      <w:r>
+        <w:t xml:space="preserve"> as the field in the table upon which to base the join</w:t>
+      </w:r>
+    </w:p>
+    <w:p>
+      <w:pPr>
+        <w:pStyle w:val="ListParagraph"/>
+        <w:numPr>
+          <w:ilvl w:val="0"/>
+          <w:numId w:val="36"/>
+        </w:numPr>
+        <w:spacing w:after="60"/>
+      </w:pPr>
+      <w:r>
+        <w:t xml:space="preserve">Click </w:t>
+      </w:r>
+      <w:r>
+        <w:rPr>
+          <w:rFonts w:ascii="Courier New" w:hAnsi="Courier New" w:cs="Courier New"/>
+        </w:rPr>
+        <w:t>Validate Join</w:t>
+      </w:r>
+      <w:r>
+        <w:t xml:space="preserve"> (optional)</w:t>
+      </w:r>
+    </w:p>
+    <w:p>
+      <w:pPr>
+        <w:pStyle w:val="ListParagraph"/>
+        <w:numPr>
+          <w:ilvl w:val="0"/>
+          <w:numId w:val="36"/>
+        </w:numPr>
+        <w:spacing w:after="60"/>
+      </w:pPr>
+      <w:r>
+        <w:t xml:space="preserve">For </w:t>
+      </w:r>
+      <w:r>
+        <w:rPr>
+          <w:rFonts w:ascii="Courier New" w:hAnsi="Courier New" w:cs="Courier New"/>
+        </w:rPr>
+        <w:t>Join Options</w:t>
+      </w:r>
+      <w:r>
+        <w:t xml:space="preserve">, select </w:t>
+      </w:r>
+      <w:r>
+        <w:rPr>
+          <w:rFonts w:ascii="Courier New" w:hAnsi="Courier New" w:cs="Courier New"/>
+        </w:rPr>
+        <w:t>keep all records</w:t>
+      </w:r>
+    </w:p>
+    <w:p>
+      <w:pPr>
+        <w:pStyle w:val="ListParagraph"/>
+        <w:numPr>
+          <w:ilvl w:val="0"/>
+          <w:numId w:val="36"/>
+        </w:numPr>
+        <w:spacing w:after="60"/>
+      </w:pPr>
+      <w:r>
+        <w:t xml:space="preserve">Click </w:t>
+      </w:r>
+      <w:r>
+        <w:rPr>
+          <w:rFonts w:ascii="Courier New" w:hAnsi="Courier New" w:cs="Courier New"/>
+        </w:rPr>
+        <w:t>OK</w:t>
+      </w:r>
+    </w:p>
+    <w:p>
+      <w:pPr>
+        <w:pStyle w:val="ListParagraph"/>
+        <w:numPr>
+          <w:ilvl w:val="1"/>
+          <w:numId w:val="36"/>
+        </w:numPr>
+        <w:spacing w:after="60"/>
+      </w:pPr>
+      <w:proofErr w:type="spellStart"/>
+      <w:r>
+        <w:t>Sum_</w:t>
+      </w:r>
+      <w:r>
+        <w:t>pop_new</w:t>
+      </w:r>
+      <w:proofErr w:type="spellEnd"/>
+      <w:r>
+        <w:t xml:space="preserve"> variable has been added to th</w:t>
+      </w:r>
+      <w:r>
+        <w:t>e layer (e.g., stl_grid02</w:t>
+      </w:r>
+      <w:r>
+        <w:t>)</w:t>
+      </w:r>
+    </w:p>
+    <w:p>
+      <w:pPr>
+        <w:pStyle w:val="ListParagraph"/>
+        <w:numPr>
+          <w:ilvl w:val="0"/>
+          <w:numId w:val="36"/>
+        </w:numPr>
+        <w:spacing w:after="60"/>
+      </w:pPr>
+      <w:r>
+        <w:t>Right click on layer</w:t>
+      </w:r>
+    </w:p>
+    <w:p>
+      <w:pPr>
+        <w:pStyle w:val="ListParagraph"/>
+        <w:numPr>
+          <w:ilvl w:val="0"/>
+          <w:numId w:val="36"/>
+        </w:numPr>
+        <w:spacing w:after="60"/>
+      </w:pPr>
+      <w:r>
+        <w:lastRenderedPageBreak/>
+        <w:t xml:space="preserve">Select </w:t>
+      </w:r>
+      <w:r>
+        <w:rPr>
+          <w:rFonts w:ascii="Courier New" w:hAnsi="Courier New" w:cs="Courier New"/>
+        </w:rPr>
+        <w:t>Export Data</w:t>
+      </w:r>
+    </w:p>
+    <w:p>
+      <w:pPr>
+        <w:pStyle w:val="ListParagraph"/>
+        <w:numPr>
+          <w:ilvl w:val="0"/>
+          <w:numId w:val="36"/>
+        </w:numPr>
+        <w:spacing w:after="60"/>
+      </w:pPr>
+      <w:r>
+        <w:t xml:space="preserve">For </w:t>
+      </w:r>
+      <w:r>
+        <w:rPr>
+          <w:rFonts w:ascii="Courier New" w:hAnsi="Courier New" w:cs="Courier New"/>
+        </w:rPr>
+        <w:t>Output Feature Class</w:t>
+      </w:r>
+      <w:r>
+        <w:t>, select the subfolder in the file geodatabase (e.g., lab/grid)</w:t>
+      </w:r>
+    </w:p>
+    <w:p>
+      <w:pPr>
+        <w:pStyle w:val="ListParagraph"/>
+        <w:numPr>
+          <w:ilvl w:val="0"/>
+          <w:numId w:val="36"/>
+        </w:numPr>
+        <w:spacing w:after="60"/>
+      </w:pPr>
+      <w:r>
+        <w:t>Enter name for t</w:t>
+      </w:r>
+      <w:r>
+        <w:t>he</w:t>
+      </w:r>
+      <w:r>
+        <w:t xml:space="preserve"> new shapefile (e.g., stl_grid03</w:t>
+      </w:r>
+      <w:r>
+        <w:t>)</w:t>
+      </w:r>
+    </w:p>
+    <w:p>
+      <w:pPr>
+        <w:pStyle w:val="ListParagraph"/>
+        <w:numPr>
+          <w:ilvl w:val="0"/>
+          <w:numId w:val="36"/>
+        </w:numPr>
+        <w:spacing w:after="60"/>
+      </w:pPr>
+      <w:r>
+        <w:t xml:space="preserve">Click </w:t>
+      </w:r>
+      <w:r>
+        <w:rPr>
+          <w:rFonts w:ascii="Courier New" w:hAnsi="Courier New" w:cs="Courier New"/>
+        </w:rPr>
+        <w:t>Save</w:t>
+      </w:r>
+    </w:p>
+    <w:p>
+      <w:pPr>
+        <w:spacing w:after="60"/>
+      </w:pPr>
+      <w:bookmarkStart w:id="0" w:name="_GoBack"/>
+      <w:bookmarkEnd w:id="0"/>
     </w:p>
     <w:sectPr>
       <w:headerReference w:type="default" r:id="rId12"/>
@@ -9014,7 +12516,7 @@
         <w:bCs/>
         <w:noProof/>
       </w:rPr>
-      <w:t>1</w:t>
+      <w:t>6</w:t>
     </w:r>
     <w:r>
       <w:rPr>
@@ -9053,7 +12555,7 @@
         <w:bCs/>
         <w:noProof/>
       </w:rPr>
-      <w:t>1</w:t>
+      <w:t>6</w:t>
     </w:r>
     <w:r>
       <w:rPr>
@@ -10651,6 +14153,119 @@
     </w:lvl>
   </w:abstractNum>
   <w:abstractNum w:abstractNumId="14" w15:restartNumberingAfterBreak="0">
+    <w:nsid w:val="271A51FA"/>
+    <w:multiLevelType w:val="hybridMultilevel"/>
+    <w:tmpl w:val="5C0CAEA2"/>
+    <w:lvl w:ilvl="0" w:tplc="04090001">
+      <w:start w:val="1"/>
+      <w:numFmt w:val="bullet"/>
+      <w:lvlText w:val=""/>
+      <w:lvlJc w:val="left"/>
+      <w:pPr>
+        <w:ind w:left="720" w:hanging="360"/>
+      </w:pPr>
+      <w:rPr>
+        <w:rFonts w:ascii="Symbol" w:hAnsi="Symbol" w:hint="default"/>
+      </w:rPr>
+    </w:lvl>
+    <w:lvl w:ilvl="1" w:tplc="04090003">
+      <w:start w:val="1"/>
+      <w:numFmt w:val="bullet"/>
+      <w:lvlText w:val="o"/>
+      <w:lvlJc w:val="left"/>
+      <w:pPr>
+        <w:ind w:left="1440" w:hanging="360"/>
+      </w:pPr>
+      <w:rPr>
+        <w:rFonts w:ascii="Courier New" w:hAnsi="Courier New" w:cs="Courier New" w:hint="default"/>
+      </w:rPr>
+    </w:lvl>
+    <w:lvl w:ilvl="2" w:tplc="04090005" w:tentative="1">
+      <w:start w:val="1"/>
+      <w:numFmt w:val="bullet"/>
+      <w:lvlText w:val=""/>
+      <w:lvlJc w:val="left"/>
+      <w:pPr>
+        <w:ind w:left="2160" w:hanging="360"/>
+      </w:pPr>
+      <w:rPr>
+        <w:rFonts w:ascii="Wingdings" w:hAnsi="Wingdings" w:hint="default"/>
+      </w:rPr>
+    </w:lvl>
+    <w:lvl w:ilvl="3" w:tplc="04090001" w:tentative="1">
+      <w:start w:val="1"/>
+      <w:numFmt w:val="bullet"/>
+      <w:lvlText w:val=""/>
+      <w:lvlJc w:val="left"/>
+      <w:pPr>
+        <w:ind w:left="2880" w:hanging="360"/>
+      </w:pPr>
+      <w:rPr>
+        <w:rFonts w:ascii="Symbol" w:hAnsi="Symbol" w:hint="default"/>
+      </w:rPr>
+    </w:lvl>
+    <w:lvl w:ilvl="4" w:tplc="04090003" w:tentative="1">
+      <w:start w:val="1"/>
+      <w:numFmt w:val="bullet"/>
+      <w:lvlText w:val="o"/>
+      <w:lvlJc w:val="left"/>
+      <w:pPr>
+        <w:ind w:left="3600" w:hanging="360"/>
+      </w:pPr>
+      <w:rPr>
+        <w:rFonts w:ascii="Courier New" w:hAnsi="Courier New" w:cs="Courier New" w:hint="default"/>
+      </w:rPr>
+    </w:lvl>
+    <w:lvl w:ilvl="5" w:tplc="04090005" w:tentative="1">
+      <w:start w:val="1"/>
+      <w:numFmt w:val="bullet"/>
+      <w:lvlText w:val=""/>
+      <w:lvlJc w:val="left"/>
+      <w:pPr>
+        <w:ind w:left="4320" w:hanging="360"/>
+      </w:pPr>
+      <w:rPr>
+        <w:rFonts w:ascii="Wingdings" w:hAnsi="Wingdings" w:hint="default"/>
+      </w:rPr>
+    </w:lvl>
+    <w:lvl w:ilvl="6" w:tplc="04090001" w:tentative="1">
+      <w:start w:val="1"/>
+      <w:numFmt w:val="bullet"/>
+      <w:lvlText w:val=""/>
+      <w:lvlJc w:val="left"/>
+      <w:pPr>
+        <w:ind w:left="5040" w:hanging="360"/>
+      </w:pPr>
+      <w:rPr>
+        <w:rFonts w:ascii="Symbol" w:hAnsi="Symbol" w:hint="default"/>
+      </w:rPr>
+    </w:lvl>
+    <w:lvl w:ilvl="7" w:tplc="04090003" w:tentative="1">
+      <w:start w:val="1"/>
+      <w:numFmt w:val="bullet"/>
+      <w:lvlText w:val="o"/>
+      <w:lvlJc w:val="left"/>
+      <w:pPr>
+        <w:ind w:left="5760" w:hanging="360"/>
+      </w:pPr>
+      <w:rPr>
+        <w:rFonts w:ascii="Courier New" w:hAnsi="Courier New" w:cs="Courier New" w:hint="default"/>
+      </w:rPr>
+    </w:lvl>
+    <w:lvl w:ilvl="8" w:tplc="04090005" w:tentative="1">
+      <w:start w:val="1"/>
+      <w:numFmt w:val="bullet"/>
+      <w:lvlText w:val=""/>
+      <w:lvlJc w:val="left"/>
+      <w:pPr>
+        <w:ind w:left="6480" w:hanging="360"/>
+      </w:pPr>
+      <w:rPr>
+        <w:rFonts w:ascii="Wingdings" w:hAnsi="Wingdings" w:hint="default"/>
+      </w:rPr>
+    </w:lvl>
+  </w:abstractNum>
+  <w:abstractNum w:abstractNumId="15" w15:restartNumberingAfterBreak="0">
     <w:nsid w:val="2CC40D77"/>
     <w:multiLevelType w:val="hybridMultilevel"/>
     <w:tmpl w:val="A53A2F8E"/>
@@ -10763,7 +14378,7 @@
       </w:rPr>
     </w:lvl>
   </w:abstractNum>
-  <w:abstractNum w:abstractNumId="15" w15:restartNumberingAfterBreak="0">
+  <w:abstractNum w:abstractNumId="16" w15:restartNumberingAfterBreak="0">
     <w:nsid w:val="305E4755"/>
     <w:multiLevelType w:val="hybridMultilevel"/>
     <w:tmpl w:val="717C3EF6"/>
@@ -10876,7 +14491,7 @@
       </w:rPr>
     </w:lvl>
   </w:abstractNum>
-  <w:abstractNum w:abstractNumId="16" w15:restartNumberingAfterBreak="0">
+  <w:abstractNum w:abstractNumId="17" w15:restartNumberingAfterBreak="0">
     <w:nsid w:val="31BF1B44"/>
     <w:multiLevelType w:val="hybridMultilevel"/>
     <w:tmpl w:val="4FACDF4C"/>
@@ -10989,7 +14604,7 @@
       </w:rPr>
     </w:lvl>
   </w:abstractNum>
-  <w:abstractNum w:abstractNumId="17" w15:restartNumberingAfterBreak="0">
+  <w:abstractNum w:abstractNumId="18" w15:restartNumberingAfterBreak="0">
     <w:nsid w:val="34A718C6"/>
     <w:multiLevelType w:val="hybridMultilevel"/>
     <w:tmpl w:val="179042B2"/>
@@ -11102,7 +14717,120 @@
       </w:rPr>
     </w:lvl>
   </w:abstractNum>
-  <w:abstractNum w:abstractNumId="18" w15:restartNumberingAfterBreak="0">
+  <w:abstractNum w:abstractNumId="19" w15:restartNumberingAfterBreak="0">
+    <w:nsid w:val="3E684A9C"/>
+    <w:multiLevelType w:val="hybridMultilevel"/>
+    <w:tmpl w:val="FCA62D02"/>
+    <w:lvl w:ilvl="0" w:tplc="04090001">
+      <w:start w:val="1"/>
+      <w:numFmt w:val="bullet"/>
+      <w:lvlText w:val=""/>
+      <w:lvlJc w:val="left"/>
+      <w:pPr>
+        <w:ind w:left="720" w:hanging="360"/>
+      </w:pPr>
+      <w:rPr>
+        <w:rFonts w:ascii="Symbol" w:hAnsi="Symbol" w:hint="default"/>
+      </w:rPr>
+    </w:lvl>
+    <w:lvl w:ilvl="1" w:tplc="04090003">
+      <w:start w:val="1"/>
+      <w:numFmt w:val="bullet"/>
+      <w:lvlText w:val="o"/>
+      <w:lvlJc w:val="left"/>
+      <w:pPr>
+        <w:ind w:left="1440" w:hanging="360"/>
+      </w:pPr>
+      <w:rPr>
+        <w:rFonts w:ascii="Courier New" w:hAnsi="Courier New" w:cs="Courier New" w:hint="default"/>
+      </w:rPr>
+    </w:lvl>
+    <w:lvl w:ilvl="2" w:tplc="04090005">
+      <w:start w:val="1"/>
+      <w:numFmt w:val="bullet"/>
+      <w:lvlText w:val=""/>
+      <w:lvlJc w:val="left"/>
+      <w:pPr>
+        <w:ind w:left="2160" w:hanging="360"/>
+      </w:pPr>
+      <w:rPr>
+        <w:rFonts w:ascii="Wingdings" w:hAnsi="Wingdings" w:hint="default"/>
+      </w:rPr>
+    </w:lvl>
+    <w:lvl w:ilvl="3" w:tplc="04090001" w:tentative="1">
+      <w:start w:val="1"/>
+      <w:numFmt w:val="bullet"/>
+      <w:lvlText w:val=""/>
+      <w:lvlJc w:val="left"/>
+      <w:pPr>
+        <w:ind w:left="2880" w:hanging="360"/>
+      </w:pPr>
+      <w:rPr>
+        <w:rFonts w:ascii="Symbol" w:hAnsi="Symbol" w:hint="default"/>
+      </w:rPr>
+    </w:lvl>
+    <w:lvl w:ilvl="4" w:tplc="04090003" w:tentative="1">
+      <w:start w:val="1"/>
+      <w:numFmt w:val="bullet"/>
+      <w:lvlText w:val="o"/>
+      <w:lvlJc w:val="left"/>
+      <w:pPr>
+        <w:ind w:left="3600" w:hanging="360"/>
+      </w:pPr>
+      <w:rPr>
+        <w:rFonts w:ascii="Courier New" w:hAnsi="Courier New" w:cs="Courier New" w:hint="default"/>
+      </w:rPr>
+    </w:lvl>
+    <w:lvl w:ilvl="5" w:tplc="04090005" w:tentative="1">
+      <w:start w:val="1"/>
+      <w:numFmt w:val="bullet"/>
+      <w:lvlText w:val=""/>
+      <w:lvlJc w:val="left"/>
+      <w:pPr>
+        <w:ind w:left="4320" w:hanging="360"/>
+      </w:pPr>
+      <w:rPr>
+        <w:rFonts w:ascii="Wingdings" w:hAnsi="Wingdings" w:hint="default"/>
+      </w:rPr>
+    </w:lvl>
+    <w:lvl w:ilvl="6" w:tplc="04090001" w:tentative="1">
+      <w:start w:val="1"/>
+      <w:numFmt w:val="bullet"/>
+      <w:lvlText w:val=""/>
+      <w:lvlJc w:val="left"/>
+      <w:pPr>
+        <w:ind w:left="5040" w:hanging="360"/>
+      </w:pPr>
+      <w:rPr>
+        <w:rFonts w:ascii="Symbol" w:hAnsi="Symbol" w:hint="default"/>
+      </w:rPr>
+    </w:lvl>
+    <w:lvl w:ilvl="7" w:tplc="04090003" w:tentative="1">
+      <w:start w:val="1"/>
+      <w:numFmt w:val="bullet"/>
+      <w:lvlText w:val="o"/>
+      <w:lvlJc w:val="left"/>
+      <w:pPr>
+        <w:ind w:left="5760" w:hanging="360"/>
+      </w:pPr>
+      <w:rPr>
+        <w:rFonts w:ascii="Courier New" w:hAnsi="Courier New" w:cs="Courier New" w:hint="default"/>
+      </w:rPr>
+    </w:lvl>
+    <w:lvl w:ilvl="8" w:tplc="04090005" w:tentative="1">
+      <w:start w:val="1"/>
+      <w:numFmt w:val="bullet"/>
+      <w:lvlText w:val=""/>
+      <w:lvlJc w:val="left"/>
+      <w:pPr>
+        <w:ind w:left="6480" w:hanging="360"/>
+      </w:pPr>
+      <w:rPr>
+        <w:rFonts w:ascii="Wingdings" w:hAnsi="Wingdings" w:hint="default"/>
+      </w:rPr>
+    </w:lvl>
+  </w:abstractNum>
+  <w:abstractNum w:abstractNumId="20" w15:restartNumberingAfterBreak="0">
     <w:nsid w:val="429A3D2F"/>
     <w:multiLevelType w:val="hybridMultilevel"/>
     <w:tmpl w:val="F5488488"/>
@@ -11215,7 +14943,7 @@
       </w:rPr>
     </w:lvl>
   </w:abstractNum>
-  <w:abstractNum w:abstractNumId="19" w15:restartNumberingAfterBreak="0">
+  <w:abstractNum w:abstractNumId="21" w15:restartNumberingAfterBreak="0">
     <w:nsid w:val="43F12FD3"/>
     <w:multiLevelType w:val="hybridMultilevel"/>
     <w:tmpl w:val="DD722232"/>
@@ -11328,7 +15056,7 @@
       </w:rPr>
     </w:lvl>
   </w:abstractNum>
-  <w:abstractNum w:abstractNumId="20" w15:restartNumberingAfterBreak="0">
+  <w:abstractNum w:abstractNumId="22" w15:restartNumberingAfterBreak="0">
     <w:nsid w:val="449D76DB"/>
     <w:multiLevelType w:val="hybridMultilevel"/>
     <w:tmpl w:val="D8C2212C"/>
@@ -11441,7 +15169,233 @@
       </w:rPr>
     </w:lvl>
   </w:abstractNum>
-  <w:abstractNum w:abstractNumId="21" w15:restartNumberingAfterBreak="0">
+  <w:abstractNum w:abstractNumId="23" w15:restartNumberingAfterBreak="0">
+    <w:nsid w:val="46880ABA"/>
+    <w:multiLevelType w:val="hybridMultilevel"/>
+    <w:tmpl w:val="668EF0A2"/>
+    <w:lvl w:ilvl="0" w:tplc="04090001">
+      <w:start w:val="1"/>
+      <w:numFmt w:val="bullet"/>
+      <w:lvlText w:val=""/>
+      <w:lvlJc w:val="left"/>
+      <w:pPr>
+        <w:ind w:left="720" w:hanging="360"/>
+      </w:pPr>
+      <w:rPr>
+        <w:rFonts w:ascii="Symbol" w:hAnsi="Symbol" w:hint="default"/>
+      </w:rPr>
+    </w:lvl>
+    <w:lvl w:ilvl="1" w:tplc="04090003" w:tentative="1">
+      <w:start w:val="1"/>
+      <w:numFmt w:val="bullet"/>
+      <w:lvlText w:val="o"/>
+      <w:lvlJc w:val="left"/>
+      <w:pPr>
+        <w:ind w:left="1440" w:hanging="360"/>
+      </w:pPr>
+      <w:rPr>
+        <w:rFonts w:ascii="Courier New" w:hAnsi="Courier New" w:cs="Courier New" w:hint="default"/>
+      </w:rPr>
+    </w:lvl>
+    <w:lvl w:ilvl="2" w:tplc="04090005" w:tentative="1">
+      <w:start w:val="1"/>
+      <w:numFmt w:val="bullet"/>
+      <w:lvlText w:val=""/>
+      <w:lvlJc w:val="left"/>
+      <w:pPr>
+        <w:ind w:left="2160" w:hanging="360"/>
+      </w:pPr>
+      <w:rPr>
+        <w:rFonts w:ascii="Wingdings" w:hAnsi="Wingdings" w:hint="default"/>
+      </w:rPr>
+    </w:lvl>
+    <w:lvl w:ilvl="3" w:tplc="04090001" w:tentative="1">
+      <w:start w:val="1"/>
+      <w:numFmt w:val="bullet"/>
+      <w:lvlText w:val=""/>
+      <w:lvlJc w:val="left"/>
+      <w:pPr>
+        <w:ind w:left="2880" w:hanging="360"/>
+      </w:pPr>
+      <w:rPr>
+        <w:rFonts w:ascii="Symbol" w:hAnsi="Symbol" w:hint="default"/>
+      </w:rPr>
+    </w:lvl>
+    <w:lvl w:ilvl="4" w:tplc="04090003" w:tentative="1">
+      <w:start w:val="1"/>
+      <w:numFmt w:val="bullet"/>
+      <w:lvlText w:val="o"/>
+      <w:lvlJc w:val="left"/>
+      <w:pPr>
+        <w:ind w:left="3600" w:hanging="360"/>
+      </w:pPr>
+      <w:rPr>
+        <w:rFonts w:ascii="Courier New" w:hAnsi="Courier New" w:cs="Courier New" w:hint="default"/>
+      </w:rPr>
+    </w:lvl>
+    <w:lvl w:ilvl="5" w:tplc="04090005" w:tentative="1">
+      <w:start w:val="1"/>
+      <w:numFmt w:val="bullet"/>
+      <w:lvlText w:val=""/>
+      <w:lvlJc w:val="left"/>
+      <w:pPr>
+        <w:ind w:left="4320" w:hanging="360"/>
+      </w:pPr>
+      <w:rPr>
+        <w:rFonts w:ascii="Wingdings" w:hAnsi="Wingdings" w:hint="default"/>
+      </w:rPr>
+    </w:lvl>
+    <w:lvl w:ilvl="6" w:tplc="04090001" w:tentative="1">
+      <w:start w:val="1"/>
+      <w:numFmt w:val="bullet"/>
+      <w:lvlText w:val=""/>
+      <w:lvlJc w:val="left"/>
+      <w:pPr>
+        <w:ind w:left="5040" w:hanging="360"/>
+      </w:pPr>
+      <w:rPr>
+        <w:rFonts w:ascii="Symbol" w:hAnsi="Symbol" w:hint="default"/>
+      </w:rPr>
+    </w:lvl>
+    <w:lvl w:ilvl="7" w:tplc="04090003" w:tentative="1">
+      <w:start w:val="1"/>
+      <w:numFmt w:val="bullet"/>
+      <w:lvlText w:val="o"/>
+      <w:lvlJc w:val="left"/>
+      <w:pPr>
+        <w:ind w:left="5760" w:hanging="360"/>
+      </w:pPr>
+      <w:rPr>
+        <w:rFonts w:ascii="Courier New" w:hAnsi="Courier New" w:cs="Courier New" w:hint="default"/>
+      </w:rPr>
+    </w:lvl>
+    <w:lvl w:ilvl="8" w:tplc="04090005" w:tentative="1">
+      <w:start w:val="1"/>
+      <w:numFmt w:val="bullet"/>
+      <w:lvlText w:val=""/>
+      <w:lvlJc w:val="left"/>
+      <w:pPr>
+        <w:ind w:left="6480" w:hanging="360"/>
+      </w:pPr>
+      <w:rPr>
+        <w:rFonts w:ascii="Wingdings" w:hAnsi="Wingdings" w:hint="default"/>
+      </w:rPr>
+    </w:lvl>
+  </w:abstractNum>
+  <w:abstractNum w:abstractNumId="24" w15:restartNumberingAfterBreak="0">
+    <w:nsid w:val="497307E5"/>
+    <w:multiLevelType w:val="hybridMultilevel"/>
+    <w:tmpl w:val="3536BF24"/>
+    <w:lvl w:ilvl="0" w:tplc="04090001">
+      <w:start w:val="1"/>
+      <w:numFmt w:val="bullet"/>
+      <w:lvlText w:val=""/>
+      <w:lvlJc w:val="left"/>
+      <w:pPr>
+        <w:ind w:left="720" w:hanging="360"/>
+      </w:pPr>
+      <w:rPr>
+        <w:rFonts w:ascii="Symbol" w:hAnsi="Symbol" w:hint="default"/>
+      </w:rPr>
+    </w:lvl>
+    <w:lvl w:ilvl="1" w:tplc="04090003" w:tentative="1">
+      <w:start w:val="1"/>
+      <w:numFmt w:val="bullet"/>
+      <w:lvlText w:val="o"/>
+      <w:lvlJc w:val="left"/>
+      <w:pPr>
+        <w:ind w:left="1440" w:hanging="360"/>
+      </w:pPr>
+      <w:rPr>
+        <w:rFonts w:ascii="Courier New" w:hAnsi="Courier New" w:cs="Courier New" w:hint="default"/>
+      </w:rPr>
+    </w:lvl>
+    <w:lvl w:ilvl="2" w:tplc="04090005" w:tentative="1">
+      <w:start w:val="1"/>
+      <w:numFmt w:val="bullet"/>
+      <w:lvlText w:val=""/>
+      <w:lvlJc w:val="left"/>
+      <w:pPr>
+        <w:ind w:left="2160" w:hanging="360"/>
+      </w:pPr>
+      <w:rPr>
+        <w:rFonts w:ascii="Wingdings" w:hAnsi="Wingdings" w:hint="default"/>
+      </w:rPr>
+    </w:lvl>
+    <w:lvl w:ilvl="3" w:tplc="04090001" w:tentative="1">
+      <w:start w:val="1"/>
+      <w:numFmt w:val="bullet"/>
+      <w:lvlText w:val=""/>
+      <w:lvlJc w:val="left"/>
+      <w:pPr>
+        <w:ind w:left="2880" w:hanging="360"/>
+      </w:pPr>
+      <w:rPr>
+        <w:rFonts w:ascii="Symbol" w:hAnsi="Symbol" w:hint="default"/>
+      </w:rPr>
+    </w:lvl>
+    <w:lvl w:ilvl="4" w:tplc="04090003" w:tentative="1">
+      <w:start w:val="1"/>
+      <w:numFmt w:val="bullet"/>
+      <w:lvlText w:val="o"/>
+      <w:lvlJc w:val="left"/>
+      <w:pPr>
+        <w:ind w:left="3600" w:hanging="360"/>
+      </w:pPr>
+      <w:rPr>
+        <w:rFonts w:ascii="Courier New" w:hAnsi="Courier New" w:cs="Courier New" w:hint="default"/>
+      </w:rPr>
+    </w:lvl>
+    <w:lvl w:ilvl="5" w:tplc="04090005" w:tentative="1">
+      <w:start w:val="1"/>
+      <w:numFmt w:val="bullet"/>
+      <w:lvlText w:val=""/>
+      <w:lvlJc w:val="left"/>
+      <w:pPr>
+        <w:ind w:left="4320" w:hanging="360"/>
+      </w:pPr>
+      <w:rPr>
+        <w:rFonts w:ascii="Wingdings" w:hAnsi="Wingdings" w:hint="default"/>
+      </w:rPr>
+    </w:lvl>
+    <w:lvl w:ilvl="6" w:tplc="04090001" w:tentative="1">
+      <w:start w:val="1"/>
+      <w:numFmt w:val="bullet"/>
+      <w:lvlText w:val=""/>
+      <w:lvlJc w:val="left"/>
+      <w:pPr>
+        <w:ind w:left="5040" w:hanging="360"/>
+      </w:pPr>
+      <w:rPr>
+        <w:rFonts w:ascii="Symbol" w:hAnsi="Symbol" w:hint="default"/>
+      </w:rPr>
+    </w:lvl>
+    <w:lvl w:ilvl="7" w:tplc="04090003" w:tentative="1">
+      <w:start w:val="1"/>
+      <w:numFmt w:val="bullet"/>
+      <w:lvlText w:val="o"/>
+      <w:lvlJc w:val="left"/>
+      <w:pPr>
+        <w:ind w:left="5760" w:hanging="360"/>
+      </w:pPr>
+      <w:rPr>
+        <w:rFonts w:ascii="Courier New" w:hAnsi="Courier New" w:cs="Courier New" w:hint="default"/>
+      </w:rPr>
+    </w:lvl>
+    <w:lvl w:ilvl="8" w:tplc="04090005" w:tentative="1">
+      <w:start w:val="1"/>
+      <w:numFmt w:val="bullet"/>
+      <w:lvlText w:val=""/>
+      <w:lvlJc w:val="left"/>
+      <w:pPr>
+        <w:ind w:left="6480" w:hanging="360"/>
+      </w:pPr>
+      <w:rPr>
+        <w:rFonts w:ascii="Wingdings" w:hAnsi="Wingdings" w:hint="default"/>
+      </w:rPr>
+    </w:lvl>
+  </w:abstractNum>
+  <w:abstractNum w:abstractNumId="25" w15:restartNumberingAfterBreak="0">
     <w:nsid w:val="4DD23547"/>
     <w:multiLevelType w:val="hybridMultilevel"/>
     <w:tmpl w:val="504E1C4A"/>
@@ -11554,7 +15508,7 @@
       </w:rPr>
     </w:lvl>
   </w:abstractNum>
-  <w:abstractNum w:abstractNumId="22" w15:restartNumberingAfterBreak="0">
+  <w:abstractNum w:abstractNumId="26" w15:restartNumberingAfterBreak="0">
     <w:nsid w:val="56AD70C4"/>
     <w:multiLevelType w:val="hybridMultilevel"/>
     <w:tmpl w:val="DF0C55EA"/>
@@ -11667,7 +15621,7 @@
       </w:rPr>
     </w:lvl>
   </w:abstractNum>
-  <w:abstractNum w:abstractNumId="23" w15:restartNumberingAfterBreak="0">
+  <w:abstractNum w:abstractNumId="27" w15:restartNumberingAfterBreak="0">
     <w:nsid w:val="5B2850D5"/>
     <w:multiLevelType w:val="hybridMultilevel"/>
     <w:tmpl w:val="9E662F3C"/>
@@ -11780,7 +15734,7 @@
       </w:rPr>
     </w:lvl>
   </w:abstractNum>
-  <w:abstractNum w:abstractNumId="24" w15:restartNumberingAfterBreak="0">
+  <w:abstractNum w:abstractNumId="28" w15:restartNumberingAfterBreak="0">
     <w:nsid w:val="61967FA3"/>
     <w:multiLevelType w:val="hybridMultilevel"/>
     <w:tmpl w:val="D2605ACC"/>
@@ -11893,7 +15847,7 @@
       </w:rPr>
     </w:lvl>
   </w:abstractNum>
-  <w:abstractNum w:abstractNumId="25" w15:restartNumberingAfterBreak="0">
+  <w:abstractNum w:abstractNumId="29" w15:restartNumberingAfterBreak="0">
     <w:nsid w:val="6CD7374A"/>
     <w:multiLevelType w:val="hybridMultilevel"/>
     <w:tmpl w:val="C2A846FE"/>
@@ -12006,7 +15960,7 @@
       </w:rPr>
     </w:lvl>
   </w:abstractNum>
-  <w:abstractNum w:abstractNumId="26" w15:restartNumberingAfterBreak="0">
+  <w:abstractNum w:abstractNumId="30" w15:restartNumberingAfterBreak="0">
     <w:nsid w:val="6F457606"/>
     <w:multiLevelType w:val="hybridMultilevel"/>
     <w:tmpl w:val="D082A2BE"/>
@@ -12119,7 +16073,120 @@
       </w:rPr>
     </w:lvl>
   </w:abstractNum>
-  <w:abstractNum w:abstractNumId="27" w15:restartNumberingAfterBreak="0">
+  <w:abstractNum w:abstractNumId="31" w15:restartNumberingAfterBreak="0">
+    <w:nsid w:val="6FAC69DC"/>
+    <w:multiLevelType w:val="hybridMultilevel"/>
+    <w:tmpl w:val="F3687066"/>
+    <w:lvl w:ilvl="0" w:tplc="04090001">
+      <w:start w:val="1"/>
+      <w:numFmt w:val="bullet"/>
+      <w:lvlText w:val=""/>
+      <w:lvlJc w:val="left"/>
+      <w:pPr>
+        <w:ind w:left="720" w:hanging="360"/>
+      </w:pPr>
+      <w:rPr>
+        <w:rFonts w:ascii="Symbol" w:hAnsi="Symbol" w:hint="default"/>
+      </w:rPr>
+    </w:lvl>
+    <w:lvl w:ilvl="1" w:tplc="04090003">
+      <w:start w:val="1"/>
+      <w:numFmt w:val="bullet"/>
+      <w:lvlText w:val="o"/>
+      <w:lvlJc w:val="left"/>
+      <w:pPr>
+        <w:ind w:left="1440" w:hanging="360"/>
+      </w:pPr>
+      <w:rPr>
+        <w:rFonts w:ascii="Courier New" w:hAnsi="Courier New" w:cs="Courier New" w:hint="default"/>
+      </w:rPr>
+    </w:lvl>
+    <w:lvl w:ilvl="2" w:tplc="04090005" w:tentative="1">
+      <w:start w:val="1"/>
+      <w:numFmt w:val="bullet"/>
+      <w:lvlText w:val=""/>
+      <w:lvlJc w:val="left"/>
+      <w:pPr>
+        <w:ind w:left="2160" w:hanging="360"/>
+      </w:pPr>
+      <w:rPr>
+        <w:rFonts w:ascii="Wingdings" w:hAnsi="Wingdings" w:hint="default"/>
+      </w:rPr>
+    </w:lvl>
+    <w:lvl w:ilvl="3" w:tplc="04090001" w:tentative="1">
+      <w:start w:val="1"/>
+      <w:numFmt w:val="bullet"/>
+      <w:lvlText w:val=""/>
+      <w:lvlJc w:val="left"/>
+      <w:pPr>
+        <w:ind w:left="2880" w:hanging="360"/>
+      </w:pPr>
+      <w:rPr>
+        <w:rFonts w:ascii="Symbol" w:hAnsi="Symbol" w:hint="default"/>
+      </w:rPr>
+    </w:lvl>
+    <w:lvl w:ilvl="4" w:tplc="04090003" w:tentative="1">
+      <w:start w:val="1"/>
+      <w:numFmt w:val="bullet"/>
+      <w:lvlText w:val="o"/>
+      <w:lvlJc w:val="left"/>
+      <w:pPr>
+        <w:ind w:left="3600" w:hanging="360"/>
+      </w:pPr>
+      <w:rPr>
+        <w:rFonts w:ascii="Courier New" w:hAnsi="Courier New" w:cs="Courier New" w:hint="default"/>
+      </w:rPr>
+    </w:lvl>
+    <w:lvl w:ilvl="5" w:tplc="04090005" w:tentative="1">
+      <w:start w:val="1"/>
+      <w:numFmt w:val="bullet"/>
+      <w:lvlText w:val=""/>
+      <w:lvlJc w:val="left"/>
+      <w:pPr>
+        <w:ind w:left="4320" w:hanging="360"/>
+      </w:pPr>
+      <w:rPr>
+        <w:rFonts w:ascii="Wingdings" w:hAnsi="Wingdings" w:hint="default"/>
+      </w:rPr>
+    </w:lvl>
+    <w:lvl w:ilvl="6" w:tplc="04090001" w:tentative="1">
+      <w:start w:val="1"/>
+      <w:numFmt w:val="bullet"/>
+      <w:lvlText w:val=""/>
+      <w:lvlJc w:val="left"/>
+      <w:pPr>
+        <w:ind w:left="5040" w:hanging="360"/>
+      </w:pPr>
+      <w:rPr>
+        <w:rFonts w:ascii="Symbol" w:hAnsi="Symbol" w:hint="default"/>
+      </w:rPr>
+    </w:lvl>
+    <w:lvl w:ilvl="7" w:tplc="04090003" w:tentative="1">
+      <w:start w:val="1"/>
+      <w:numFmt w:val="bullet"/>
+      <w:lvlText w:val="o"/>
+      <w:lvlJc w:val="left"/>
+      <w:pPr>
+        <w:ind w:left="5760" w:hanging="360"/>
+      </w:pPr>
+      <w:rPr>
+        <w:rFonts w:ascii="Courier New" w:hAnsi="Courier New" w:cs="Courier New" w:hint="default"/>
+      </w:rPr>
+    </w:lvl>
+    <w:lvl w:ilvl="8" w:tplc="04090005" w:tentative="1">
+      <w:start w:val="1"/>
+      <w:numFmt w:val="bullet"/>
+      <w:lvlText w:val=""/>
+      <w:lvlJc w:val="left"/>
+      <w:pPr>
+        <w:ind w:left="6480" w:hanging="360"/>
+      </w:pPr>
+      <w:rPr>
+        <w:rFonts w:ascii="Wingdings" w:hAnsi="Wingdings" w:hint="default"/>
+      </w:rPr>
+    </w:lvl>
+  </w:abstractNum>
+  <w:abstractNum w:abstractNumId="32" w15:restartNumberingAfterBreak="0">
     <w:nsid w:val="6FBB353F"/>
     <w:multiLevelType w:val="hybridMultilevel"/>
     <w:tmpl w:val="CBB6A7A8"/>
@@ -12232,7 +16299,7 @@
       </w:rPr>
     </w:lvl>
   </w:abstractNum>
-  <w:abstractNum w:abstractNumId="28" w15:restartNumberingAfterBreak="0">
+  <w:abstractNum w:abstractNumId="33" w15:restartNumberingAfterBreak="0">
     <w:nsid w:val="75CB4E86"/>
     <w:multiLevelType w:val="hybridMultilevel"/>
     <w:tmpl w:val="6016C8C0"/>
@@ -12345,7 +16412,7 @@
       </w:rPr>
     </w:lvl>
   </w:abstractNum>
-  <w:abstractNum w:abstractNumId="29" w15:restartNumberingAfterBreak="0">
+  <w:abstractNum w:abstractNumId="34" w15:restartNumberingAfterBreak="0">
     <w:nsid w:val="7B6F3211"/>
     <w:multiLevelType w:val="hybridMultilevel"/>
     <w:tmpl w:val="D6620A4A"/>
@@ -12458,7 +16525,7 @@
       </w:rPr>
     </w:lvl>
   </w:abstractNum>
-  <w:abstractNum w:abstractNumId="30" w15:restartNumberingAfterBreak="0">
+  <w:abstractNum w:abstractNumId="35" w15:restartNumberingAfterBreak="0">
     <w:nsid w:val="7F384D04"/>
     <w:multiLevelType w:val="hybridMultilevel"/>
     <w:tmpl w:val="AA5E6D9A"/>
@@ -12572,19 +16639,19 @@
     </w:lvl>
   </w:abstractNum>
   <w:num w:numId="1">
-    <w:abstractNumId w:val="16"/>
+    <w:abstractNumId w:val="17"/>
   </w:num>
   <w:num w:numId="2">
     <w:abstractNumId w:val="2"/>
   </w:num>
   <w:num w:numId="3">
-    <w:abstractNumId w:val="21"/>
+    <w:abstractNumId w:val="25"/>
   </w:num>
   <w:num w:numId="4">
-    <w:abstractNumId w:val="23"/>
+    <w:abstractNumId w:val="27"/>
   </w:num>
   <w:num w:numId="5">
-    <w:abstractNumId w:val="24"/>
+    <w:abstractNumId w:val="28"/>
   </w:num>
   <w:num w:numId="6">
     <w:abstractNumId w:val="4"/>
@@ -12593,16 +16660,16 @@
     <w:abstractNumId w:val="8"/>
   </w:num>
   <w:num w:numId="8">
+    <w:abstractNumId w:val="26"/>
+  </w:num>
+  <w:num w:numId="9">
     <w:abstractNumId w:val="22"/>
   </w:num>
-  <w:num w:numId="9">
-    <w:abstractNumId w:val="20"/>
-  </w:num>
   <w:num w:numId="10">
-    <w:abstractNumId w:val="19"/>
+    <w:abstractNumId w:val="21"/>
   </w:num>
   <w:num w:numId="11">
-    <w:abstractNumId w:val="15"/>
+    <w:abstractNumId w:val="16"/>
   </w:num>
   <w:num w:numId="12">
     <w:abstractNumId w:val="12"/>
@@ -12611,16 +16678,16 @@
     <w:abstractNumId w:val="13"/>
   </w:num>
   <w:num w:numId="14">
-    <w:abstractNumId w:val="18"/>
+    <w:abstractNumId w:val="20"/>
   </w:num>
   <w:num w:numId="15">
-    <w:abstractNumId w:val="25"/>
+    <w:abstractNumId w:val="29"/>
   </w:num>
   <w:num w:numId="16">
-    <w:abstractNumId w:val="27"/>
+    <w:abstractNumId w:val="32"/>
   </w:num>
   <w:num w:numId="17">
-    <w:abstractNumId w:val="28"/>
+    <w:abstractNumId w:val="33"/>
   </w:num>
   <w:num w:numId="18">
     <w:abstractNumId w:val="6"/>
@@ -12635,7 +16702,7 @@
     <w:abstractNumId w:val="1"/>
   </w:num>
   <w:num w:numId="22">
-    <w:abstractNumId w:val="26"/>
+    <w:abstractNumId w:val="30"/>
   </w:num>
   <w:num w:numId="23">
     <w:abstractNumId w:val="9"/>
@@ -12650,19 +16717,34 @@
     <w:abstractNumId w:val="5"/>
   </w:num>
   <w:num w:numId="27">
-    <w:abstractNumId w:val="30"/>
+    <w:abstractNumId w:val="35"/>
   </w:num>
   <w:num w:numId="28">
     <w:abstractNumId w:val="10"/>
   </w:num>
   <w:num w:numId="29">
-    <w:abstractNumId w:val="17"/>
+    <w:abstractNumId w:val="18"/>
   </w:num>
   <w:num w:numId="30">
+    <w:abstractNumId w:val="15"/>
+  </w:num>
+  <w:num w:numId="31">
+    <w:abstractNumId w:val="34"/>
+  </w:num>
+  <w:num w:numId="32">
+    <w:abstractNumId w:val="24"/>
+  </w:num>
+  <w:num w:numId="33">
+    <w:abstractNumId w:val="31"/>
+  </w:num>
+  <w:num w:numId="34">
     <w:abstractNumId w:val="14"/>
   </w:num>
-  <w:num w:numId="31">
-    <w:abstractNumId w:val="29"/>
+  <w:num w:numId="35">
+    <w:abstractNumId w:val="23"/>
+  </w:num>
+  <w:num w:numId="36">
+    <w:abstractNumId w:val="19"/>
   </w:num>
 </w:numbering>
 </file>

</xml_diff>

<commit_message>
Downloaded new data for homework assignment and class project
</commit_message>
<xml_diff>
--- a/Notes/SOC5670_2020_Spring_Notes_Lectures_v00.docx
+++ b/Notes/SOC5670_2020_Spring_Notes_Lectures_v00.docx
@@ -6411,6 +6411,9 @@
       <w:r>
         <w:t>Lab</w:t>
       </w:r>
+      <w:r>
+        <w:t xml:space="preserve"> Procedure</w:t>
+      </w:r>
     </w:p>
     <w:p>
       <w:pPr>
@@ -8664,15 +8667,18 @@
         <w:spacing w:after="60"/>
       </w:pPr>
       <w:r>
-        <w:t>Create subfolder in file geodatabase for workflow</w:t>
-      </w:r>
-    </w:p>
-    <w:p>
-      <w:pPr>
-        <w:pStyle w:val="ListParagraph"/>
-        <w:numPr>
-          <w:ilvl w:val="0"/>
-          <w:numId w:val="33"/>
+        <w:t xml:space="preserve">Create file geodatabase subfolder to organize </w:t>
+      </w:r>
+      <w:r>
+        <w:t>workflow for grid interpolation</w:t>
+      </w:r>
+    </w:p>
+    <w:p>
+      <w:pPr>
+        <w:pStyle w:val="ListParagraph"/>
+        <w:numPr>
+          <w:ilvl w:val="0"/>
+          <w:numId w:val="27"/>
         </w:numPr>
         <w:spacing w:after="60"/>
       </w:pPr>
@@ -8693,7 +8699,7 @@
         <w:pStyle w:val="ListParagraph"/>
         <w:numPr>
           <w:ilvl w:val="0"/>
-          <w:numId w:val="33"/>
+          <w:numId w:val="27"/>
         </w:numPr>
         <w:spacing w:after="60"/>
       </w:pPr>
@@ -8712,7 +8718,7 @@
         <w:pStyle w:val="ListParagraph"/>
         <w:numPr>
           <w:ilvl w:val="0"/>
-          <w:numId w:val="33"/>
+          <w:numId w:val="27"/>
         </w:numPr>
         <w:spacing w:after="60"/>
       </w:pPr>
@@ -8731,20 +8737,26 @@
         <w:pStyle w:val="ListParagraph"/>
         <w:numPr>
           <w:ilvl w:val="0"/>
-          <w:numId w:val="33"/>
-        </w:numPr>
-        <w:spacing w:after="60"/>
-      </w:pPr>
-      <w:r>
-        <w:t>Name feature dataset (e.g., “grid”)</w:t>
-      </w:r>
-    </w:p>
-    <w:p>
-      <w:pPr>
-        <w:pStyle w:val="ListParagraph"/>
-        <w:numPr>
-          <w:ilvl w:val="0"/>
-          <w:numId w:val="33"/>
+          <w:numId w:val="27"/>
+        </w:numPr>
+        <w:spacing w:after="60"/>
+      </w:pPr>
+      <w:r>
+        <w:t>Name feature dataset (e.g., “</w:t>
+      </w:r>
+      <w:r>
+        <w:t>grid</w:t>
+      </w:r>
+      <w:r>
+        <w:t>”)</w:t>
+      </w:r>
+    </w:p>
+    <w:p>
+      <w:pPr>
+        <w:pStyle w:val="ListParagraph"/>
+        <w:numPr>
+          <w:ilvl w:val="0"/>
+          <w:numId w:val="27"/>
         </w:numPr>
         <w:spacing w:after="60"/>
       </w:pPr>
@@ -8763,7 +8775,7 @@
         <w:pStyle w:val="ListParagraph"/>
         <w:numPr>
           <w:ilvl w:val="0"/>
-          <w:numId w:val="33"/>
+          <w:numId w:val="27"/>
         </w:numPr>
         <w:spacing w:after="60"/>
       </w:pPr>
@@ -8777,11 +8789,169 @@
         <w:pStyle w:val="ListParagraph"/>
         <w:numPr>
           <w:ilvl w:val="0"/>
+          <w:numId w:val="27"/>
+        </w:numPr>
+        <w:spacing w:after="60"/>
+      </w:pPr>
+      <w:r>
+        <w:t xml:space="preserve">Click </w:t>
+      </w:r>
+      <w:r>
+        <w:rPr>
+          <w:rFonts w:ascii="Courier New" w:hAnsi="Courier New" w:cs="Courier New"/>
+        </w:rPr>
+        <w:t>Next</w:t>
+      </w:r>
+    </w:p>
+    <w:p>
+      <w:pPr>
+        <w:pStyle w:val="ListParagraph"/>
+        <w:numPr>
+          <w:ilvl w:val="0"/>
+          <w:numId w:val="27"/>
+        </w:numPr>
+        <w:spacing w:after="60"/>
+      </w:pPr>
+      <w:r>
+        <w:t xml:space="preserve">Click </w:t>
+      </w:r>
+      <w:r>
+        <w:rPr>
+          <w:rFonts w:ascii="Courier New" w:hAnsi="Courier New" w:cs="Courier New"/>
+        </w:rPr>
+        <w:t>Next</w:t>
+      </w:r>
+      <w:r>
+        <w:t xml:space="preserve"> to skip the z-coordinate settings</w:t>
+      </w:r>
+    </w:p>
+    <w:p>
+      <w:pPr>
+        <w:pStyle w:val="ListParagraph"/>
+        <w:numPr>
+          <w:ilvl w:val="0"/>
+          <w:numId w:val="27"/>
+        </w:numPr>
+        <w:spacing w:after="60"/>
+      </w:pPr>
+      <w:r>
+        <w:t>Modify XY tolerance settings if necessary (generally, should not be necessary)</w:t>
+      </w:r>
+    </w:p>
+    <w:p>
+      <w:pPr>
+        <w:pStyle w:val="ListParagraph"/>
+        <w:numPr>
+          <w:ilvl w:val="0"/>
+          <w:numId w:val="27"/>
+        </w:numPr>
+        <w:spacing w:after="60"/>
+      </w:pPr>
+      <w:r>
+        <w:t xml:space="preserve">Click </w:t>
+      </w:r>
+      <w:r>
+        <w:rPr>
+          <w:rFonts w:ascii="Courier New" w:hAnsi="Courier New" w:cs="Courier New"/>
+        </w:rPr>
+        <w:t>Finish</w:t>
+      </w:r>
+    </w:p>
+    <w:p>
+      <w:pPr>
+        <w:spacing w:after="60"/>
+      </w:pPr>
+    </w:p>
+    <w:p>
+      <w:pPr>
+        <w:spacing w:after="60"/>
+      </w:pPr>
+      <w:r>
+        <w:t>Create subfolder in file geodatabase for workflow</w:t>
+      </w:r>
+    </w:p>
+    <w:p>
+      <w:pPr>
+        <w:pStyle w:val="ListParagraph"/>
+        <w:numPr>
+          <w:ilvl w:val="0"/>
           <w:numId w:val="33"/>
         </w:numPr>
         <w:spacing w:after="60"/>
       </w:pPr>
       <w:r>
+        <w:t xml:space="preserve">Right click on file geodatabase (i.e., </w:t>
+      </w:r>
+      <w:proofErr w:type="spellStart"/>
+      <w:r>
+        <w:t>lab.gdb</w:t>
+      </w:r>
+      <w:proofErr w:type="spellEnd"/>
+      <w:r>
+        <w:t>)</w:t>
+      </w:r>
+    </w:p>
+    <w:p>
+      <w:pPr>
+        <w:pStyle w:val="ListParagraph"/>
+        <w:numPr>
+          <w:ilvl w:val="0"/>
+          <w:numId w:val="33"/>
+        </w:numPr>
+        <w:spacing w:after="60"/>
+      </w:pPr>
+      <w:r>
+        <w:t xml:space="preserve">Select </w:t>
+      </w:r>
+      <w:r>
+        <w:rPr>
+          <w:rFonts w:ascii="Courier New" w:hAnsi="Courier New" w:cs="Courier New"/>
+        </w:rPr>
+        <w:t>New</w:t>
+      </w:r>
+    </w:p>
+    <w:p>
+      <w:pPr>
+        <w:pStyle w:val="ListParagraph"/>
+        <w:numPr>
+          <w:ilvl w:val="0"/>
+          <w:numId w:val="33"/>
+        </w:numPr>
+        <w:spacing w:after="60"/>
+      </w:pPr>
+      <w:r>
+        <w:t xml:space="preserve">Select </w:t>
+      </w:r>
+      <w:r>
+        <w:rPr>
+          <w:rFonts w:ascii="Courier New" w:hAnsi="Courier New" w:cs="Courier New"/>
+        </w:rPr>
+        <w:t>Feature Dataset</w:t>
+      </w:r>
+    </w:p>
+    <w:p>
+      <w:pPr>
+        <w:pStyle w:val="ListParagraph"/>
+        <w:numPr>
+          <w:ilvl w:val="0"/>
+          <w:numId w:val="33"/>
+        </w:numPr>
+        <w:spacing w:after="60"/>
+      </w:pPr>
+      <w:r>
+        <w:t>Name feature dataset (e.g., “grid”)</w:t>
+      </w:r>
+    </w:p>
+    <w:p>
+      <w:pPr>
+        <w:pStyle w:val="ListParagraph"/>
+        <w:numPr>
+          <w:ilvl w:val="0"/>
+          <w:numId w:val="33"/>
+        </w:numPr>
+        <w:spacing w:after="60"/>
+      </w:pPr>
+      <w:r>
         <w:t xml:space="preserve">Click </w:t>
       </w:r>
       <w:r>
@@ -8801,6 +8971,19 @@
         <w:spacing w:after="60"/>
       </w:pPr>
       <w:r>
+        <w:t>Select the coordinate system (e.g., NAD 1983 UTM-15)</w:t>
+      </w:r>
+    </w:p>
+    <w:p>
+      <w:pPr>
+        <w:pStyle w:val="ListParagraph"/>
+        <w:numPr>
+          <w:ilvl w:val="0"/>
+          <w:numId w:val="33"/>
+        </w:numPr>
+        <w:spacing w:after="60"/>
+      </w:pPr>
+      <w:r>
         <w:t xml:space="preserve">Click </w:t>
       </w:r>
       <w:r>
@@ -8809,6 +8992,25 @@
         </w:rPr>
         <w:t>Next</w:t>
       </w:r>
+    </w:p>
+    <w:p>
+      <w:pPr>
+        <w:pStyle w:val="ListParagraph"/>
+        <w:numPr>
+          <w:ilvl w:val="0"/>
+          <w:numId w:val="33"/>
+        </w:numPr>
+        <w:spacing w:after="60"/>
+      </w:pPr>
+      <w:r>
+        <w:t xml:space="preserve">Click </w:t>
+      </w:r>
+      <w:r>
+        <w:rPr>
+          <w:rFonts w:ascii="Courier New" w:hAnsi="Courier New" w:cs="Courier New"/>
+        </w:rPr>
+        <w:t>Next</w:t>
+      </w:r>
       <w:r>
         <w:t xml:space="preserve"> to skip the z-coordinate settings</w:t>
       </w:r>
@@ -9329,6 +9531,7 @@
         <w:spacing w:after="60"/>
       </w:pPr>
       <w:r>
+        <w:lastRenderedPageBreak/>
         <w:t xml:space="preserve">Select </w:t>
       </w:r>
       <w:r>
@@ -9512,9 +9715,618 @@
       </w:pPr>
     </w:p>
     <w:p>
-      <w:r>
-        <w:br w:type="page"/>
-      </w:r>
+      <w:pPr>
+        <w:spacing w:after="60"/>
+      </w:pPr>
+      <w:r>
+        <w:t>Clip grid</w:t>
+      </w:r>
+      <w:r>
+        <w:t xml:space="preserve"> to </w:t>
+      </w:r>
+      <w:r>
+        <w:t>study area boundary</w:t>
+      </w:r>
+    </w:p>
+    <w:p>
+      <w:pPr>
+        <w:pStyle w:val="ListParagraph"/>
+        <w:numPr>
+          <w:ilvl w:val="0"/>
+          <w:numId w:val="34"/>
+        </w:numPr>
+        <w:spacing w:after="60"/>
+      </w:pPr>
+      <w:r>
+        <w:t xml:space="preserve">Click on </w:t>
+      </w:r>
+      <w:r>
+        <w:rPr>
+          <w:rFonts w:ascii="Courier New" w:hAnsi="Courier New" w:cs="Courier New"/>
+        </w:rPr>
+        <w:t>Geoprocessing</w:t>
+      </w:r>
+      <w:r>
+        <w:t xml:space="preserve"> drop down menu</w:t>
+      </w:r>
+    </w:p>
+    <w:p>
+      <w:pPr>
+        <w:pStyle w:val="ListParagraph"/>
+        <w:numPr>
+          <w:ilvl w:val="0"/>
+          <w:numId w:val="34"/>
+        </w:numPr>
+        <w:spacing w:after="60"/>
+      </w:pPr>
+      <w:r>
+        <w:t xml:space="preserve">Select </w:t>
+      </w:r>
+      <w:r>
+        <w:rPr>
+          <w:rFonts w:ascii="Courier New" w:hAnsi="Courier New" w:cs="Courier New"/>
+        </w:rPr>
+        <w:t>Clip</w:t>
+      </w:r>
+    </w:p>
+    <w:p>
+      <w:pPr>
+        <w:pStyle w:val="ListParagraph"/>
+        <w:numPr>
+          <w:ilvl w:val="0"/>
+          <w:numId w:val="34"/>
+        </w:numPr>
+        <w:spacing w:after="60"/>
+      </w:pPr>
+      <w:r>
+        <w:t xml:space="preserve">For </w:t>
+      </w:r>
+      <w:r>
+        <w:rPr>
+          <w:rFonts w:ascii="Courier New" w:hAnsi="Courier New" w:cs="Courier New"/>
+        </w:rPr>
+        <w:t>Input Feature Class</w:t>
+      </w:r>
+      <w:r>
+        <w:t>, select the shapefile fo</w:t>
+      </w:r>
+      <w:r>
+        <w:t xml:space="preserve">r </w:t>
+      </w:r>
+      <w:r>
+        <w:t xml:space="preserve">grid </w:t>
+      </w:r>
+      <w:r>
+        <w:t>(e.g., stl_grid01</w:t>
+      </w:r>
+      <w:r>
+        <w:t>)</w:t>
+      </w:r>
+    </w:p>
+    <w:p>
+      <w:pPr>
+        <w:pStyle w:val="ListParagraph"/>
+        <w:numPr>
+          <w:ilvl w:val="0"/>
+          <w:numId w:val="34"/>
+        </w:numPr>
+        <w:spacing w:after="60"/>
+      </w:pPr>
+      <w:r>
+        <w:t xml:space="preserve">For </w:t>
+      </w:r>
+      <w:r>
+        <w:rPr>
+          <w:rFonts w:ascii="Courier New" w:hAnsi="Courier New" w:cs="Courier New"/>
+        </w:rPr>
+        <w:t>Clip Features</w:t>
+      </w:r>
+      <w:r>
+        <w:t xml:space="preserve">, select the shapefile for the study area (e.g., </w:t>
+      </w:r>
+      <w:proofErr w:type="spellStart"/>
+      <w:r>
+        <w:t>stl_city</w:t>
+      </w:r>
+      <w:proofErr w:type="spellEnd"/>
+      <w:r>
+        <w:t>)</w:t>
+      </w:r>
+    </w:p>
+    <w:p>
+      <w:pPr>
+        <w:pStyle w:val="ListParagraph"/>
+        <w:numPr>
+          <w:ilvl w:val="0"/>
+          <w:numId w:val="34"/>
+        </w:numPr>
+        <w:spacing w:after="60"/>
+      </w:pPr>
+      <w:r>
+        <w:t xml:space="preserve">For </w:t>
+      </w:r>
+      <w:r>
+        <w:rPr>
+          <w:rFonts w:ascii="Courier New" w:hAnsi="Courier New" w:cs="Courier New"/>
+        </w:rPr>
+        <w:t>Output Feature Class</w:t>
+      </w:r>
+      <w:r>
+        <w:t>, select the subfolder in the file geodatabase (e.g., lab/grid)</w:t>
+      </w:r>
+    </w:p>
+    <w:p>
+      <w:pPr>
+        <w:pStyle w:val="ListParagraph"/>
+        <w:numPr>
+          <w:ilvl w:val="0"/>
+          <w:numId w:val="34"/>
+        </w:numPr>
+        <w:spacing w:after="60"/>
+      </w:pPr>
+      <w:r>
+        <w:t xml:space="preserve">Enter name for the new shapefile (e.g., </w:t>
+      </w:r>
+      <w:r>
+        <w:t>stl_grid02</w:t>
+      </w:r>
+      <w:r>
+        <w:t>)</w:t>
+      </w:r>
+    </w:p>
+    <w:p>
+      <w:pPr>
+        <w:pStyle w:val="ListParagraph"/>
+        <w:numPr>
+          <w:ilvl w:val="0"/>
+          <w:numId w:val="34"/>
+        </w:numPr>
+        <w:spacing w:after="60"/>
+      </w:pPr>
+      <w:r>
+        <w:t xml:space="preserve">Click </w:t>
+      </w:r>
+      <w:r>
+        <w:rPr>
+          <w:rFonts w:ascii="Courier New" w:hAnsi="Courier New" w:cs="Courier New"/>
+        </w:rPr>
+        <w:t>Save</w:t>
+      </w:r>
+    </w:p>
+    <w:p>
+      <w:pPr>
+        <w:spacing w:after="60"/>
+      </w:pPr>
+    </w:p>
+    <w:p>
+      <w:pPr>
+        <w:spacing w:after="60"/>
+      </w:pPr>
+      <w:r>
+        <w:t>Clean partial grids</w:t>
+      </w:r>
+      <w:r>
+        <w:t xml:space="preserve"> </w:t>
+      </w:r>
+      <w:r>
+        <w:t>to remove from analysis</w:t>
+      </w:r>
+    </w:p>
+    <w:p>
+      <w:pPr>
+        <w:pStyle w:val="ListParagraph"/>
+        <w:numPr>
+          <w:ilvl w:val="0"/>
+          <w:numId w:val="36"/>
+        </w:numPr>
+        <w:spacing w:after="60"/>
+      </w:pPr>
+      <w:r>
+        <w:t>Add and activate base l</w:t>
+      </w:r>
+      <w:r>
+        <w:t>ayer shapefile (e.g., stl_grid02</w:t>
+      </w:r>
+      <w:r>
+        <w:t>)</w:t>
+      </w:r>
+    </w:p>
+    <w:p>
+      <w:pPr>
+        <w:pStyle w:val="ListParagraph"/>
+        <w:numPr>
+          <w:ilvl w:val="1"/>
+          <w:numId w:val="36"/>
+        </w:numPr>
+        <w:spacing w:after="60"/>
+      </w:pPr>
+      <w:r>
+        <w:t xml:space="preserve">Deactivate all other layers </w:t>
+      </w:r>
+    </w:p>
+    <w:p>
+      <w:pPr>
+        <w:pStyle w:val="ListParagraph"/>
+        <w:numPr>
+          <w:ilvl w:val="0"/>
+          <w:numId w:val="36"/>
+        </w:numPr>
+        <w:spacing w:after="60"/>
+      </w:pPr>
+      <w:r>
+        <w:t xml:space="preserve">Select the </w:t>
+      </w:r>
+      <w:r>
+        <w:rPr>
+          <w:rFonts w:ascii="Courier New" w:hAnsi="Courier New" w:cs="Courier New"/>
+        </w:rPr>
+        <w:t>Customize</w:t>
+      </w:r>
+      <w:r>
+        <w:t xml:space="preserve"> drop down menu</w:t>
+      </w:r>
+    </w:p>
+    <w:p>
+      <w:pPr>
+        <w:pStyle w:val="ListParagraph"/>
+        <w:numPr>
+          <w:ilvl w:val="0"/>
+          <w:numId w:val="36"/>
+        </w:numPr>
+        <w:spacing w:after="60"/>
+      </w:pPr>
+      <w:r>
+        <w:t xml:space="preserve">Select </w:t>
+      </w:r>
+      <w:r>
+        <w:rPr>
+          <w:rFonts w:ascii="Courier New" w:hAnsi="Courier New" w:cs="Courier New"/>
+        </w:rPr>
+        <w:t>Toolbars</w:t>
+      </w:r>
+    </w:p>
+    <w:p>
+      <w:pPr>
+        <w:pStyle w:val="ListParagraph"/>
+        <w:numPr>
+          <w:ilvl w:val="0"/>
+          <w:numId w:val="36"/>
+        </w:numPr>
+        <w:spacing w:after="60"/>
+      </w:pPr>
+      <w:r>
+        <w:t xml:space="preserve">Select </w:t>
+      </w:r>
+      <w:r>
+        <w:rPr>
+          <w:rFonts w:ascii="Courier New" w:hAnsi="Courier New" w:cs="Courier New"/>
+        </w:rPr>
+        <w:t>Editor</w:t>
+      </w:r>
+    </w:p>
+    <w:p>
+      <w:pPr>
+        <w:pStyle w:val="ListParagraph"/>
+        <w:numPr>
+          <w:ilvl w:val="0"/>
+          <w:numId w:val="36"/>
+        </w:numPr>
+        <w:spacing w:after="60"/>
+      </w:pPr>
+      <w:r>
+        <w:t xml:space="preserve">Select </w:t>
+      </w:r>
+      <w:r>
+        <w:rPr>
+          <w:rFonts w:ascii="Courier New" w:hAnsi="Courier New" w:cs="Courier New"/>
+        </w:rPr>
+        <w:t>Start Editing</w:t>
+      </w:r>
+    </w:p>
+    <w:p>
+      <w:pPr>
+        <w:pStyle w:val="ListParagraph"/>
+        <w:numPr>
+          <w:ilvl w:val="0"/>
+          <w:numId w:val="36"/>
+        </w:numPr>
+        <w:spacing w:after="60"/>
+      </w:pPr>
+      <w:r>
+        <w:t>Right click on layer</w:t>
+      </w:r>
+    </w:p>
+    <w:p>
+      <w:pPr>
+        <w:pStyle w:val="ListParagraph"/>
+        <w:numPr>
+          <w:ilvl w:val="0"/>
+          <w:numId w:val="36"/>
+        </w:numPr>
+        <w:spacing w:after="60"/>
+      </w:pPr>
+      <w:r>
+        <w:t xml:space="preserve">Select </w:t>
+      </w:r>
+      <w:r>
+        <w:rPr>
+          <w:rFonts w:ascii="Courier New" w:hAnsi="Courier New" w:cs="Courier New"/>
+        </w:rPr>
+        <w:t>Open Attributes Table</w:t>
+      </w:r>
+    </w:p>
+    <w:p>
+      <w:pPr>
+        <w:pStyle w:val="ListParagraph"/>
+        <w:numPr>
+          <w:ilvl w:val="0"/>
+          <w:numId w:val="36"/>
+        </w:numPr>
+        <w:spacing w:after="60"/>
+      </w:pPr>
+      <w:r>
+        <w:t xml:space="preserve">Sort on the </w:t>
+      </w:r>
+      <w:proofErr w:type="spellStart"/>
+      <w:r>
+        <w:rPr>
+          <w:rFonts w:ascii="Courier New" w:hAnsi="Courier New" w:cs="Courier New"/>
+        </w:rPr>
+        <w:t>Shape_Area</w:t>
+      </w:r>
+      <w:proofErr w:type="spellEnd"/>
+      <w:r>
+        <w:t xml:space="preserve"> variable</w:t>
+      </w:r>
+    </w:p>
+    <w:p>
+      <w:pPr>
+        <w:pStyle w:val="ListParagraph"/>
+        <w:numPr>
+          <w:ilvl w:val="0"/>
+          <w:numId w:val="36"/>
+        </w:numPr>
+        <w:spacing w:after="60"/>
+      </w:pPr>
+      <w:r>
+        <w:t>Select rows with partial grids less than designated threshold (e.g., 50,000 square meters)</w:t>
+      </w:r>
+    </w:p>
+    <w:p>
+      <w:pPr>
+        <w:pStyle w:val="ListParagraph"/>
+        <w:numPr>
+          <w:ilvl w:val="0"/>
+          <w:numId w:val="36"/>
+        </w:numPr>
+        <w:spacing w:after="60"/>
+      </w:pPr>
+      <w:r>
+        <w:t>Right click on selected rows</w:t>
+      </w:r>
+    </w:p>
+    <w:p>
+      <w:pPr>
+        <w:pStyle w:val="ListParagraph"/>
+        <w:numPr>
+          <w:ilvl w:val="0"/>
+          <w:numId w:val="36"/>
+        </w:numPr>
+        <w:spacing w:after="60"/>
+      </w:pPr>
+      <w:r>
+        <w:t xml:space="preserve">Select </w:t>
+      </w:r>
+      <w:r>
+        <w:rPr>
+          <w:rFonts w:ascii="Courier New" w:hAnsi="Courier New" w:cs="Courier New"/>
+        </w:rPr>
+        <w:t>Delete</w:t>
+      </w:r>
+      <w:r>
+        <w:rPr>
+          <w:rFonts w:ascii="Courier New" w:hAnsi="Courier New" w:cs="Courier New"/>
+        </w:rPr>
+        <w:t xml:space="preserve"> Selected</w:t>
+      </w:r>
+    </w:p>
+    <w:p>
+      <w:pPr>
+        <w:pStyle w:val="ListParagraph"/>
+        <w:numPr>
+          <w:ilvl w:val="0"/>
+          <w:numId w:val="36"/>
+        </w:numPr>
+        <w:spacing w:after="60"/>
+      </w:pPr>
+      <w:r>
+        <w:t xml:space="preserve">Select </w:t>
+      </w:r>
+      <w:r>
+        <w:rPr>
+          <w:rFonts w:ascii="Courier New" w:hAnsi="Courier New" w:cs="Courier New"/>
+        </w:rPr>
+        <w:t>Save Edits</w:t>
+      </w:r>
+    </w:p>
+    <w:p>
+      <w:pPr>
+        <w:pStyle w:val="ListParagraph"/>
+        <w:numPr>
+          <w:ilvl w:val="0"/>
+          <w:numId w:val="36"/>
+        </w:numPr>
+        <w:spacing w:after="60"/>
+      </w:pPr>
+      <w:r>
+        <w:t xml:space="preserve">Select </w:t>
+      </w:r>
+      <w:r>
+        <w:rPr>
+          <w:rFonts w:ascii="Courier New" w:hAnsi="Courier New" w:cs="Courier New"/>
+        </w:rPr>
+        <w:t>Stop Editing</w:t>
+      </w:r>
+    </w:p>
+    <w:p>
+      <w:pPr>
+        <w:pStyle w:val="ListParagraph"/>
+        <w:numPr>
+          <w:ilvl w:val="0"/>
+          <w:numId w:val="36"/>
+        </w:numPr>
+        <w:spacing w:after="60"/>
+      </w:pPr>
+      <w:r>
+        <w:t xml:space="preserve">Click on </w:t>
+      </w:r>
+      <w:r>
+        <w:rPr>
+          <w:rFonts w:ascii="Courier New" w:hAnsi="Courier New" w:cs="Courier New"/>
+        </w:rPr>
+        <w:t>Geoprocessing</w:t>
+      </w:r>
+      <w:r>
+        <w:t xml:space="preserve"> drop down menu</w:t>
+      </w:r>
+    </w:p>
+    <w:p>
+      <w:pPr>
+        <w:pStyle w:val="ListParagraph"/>
+        <w:numPr>
+          <w:ilvl w:val="0"/>
+          <w:numId w:val="36"/>
+        </w:numPr>
+        <w:spacing w:after="60"/>
+      </w:pPr>
+      <w:r>
+        <w:t xml:space="preserve">Select </w:t>
+      </w:r>
+      <w:r>
+        <w:rPr>
+          <w:rFonts w:ascii="Courier New" w:hAnsi="Courier New" w:cs="Courier New"/>
+        </w:rPr>
+        <w:t>Intersect</w:t>
+      </w:r>
+    </w:p>
+    <w:p>
+      <w:pPr>
+        <w:pStyle w:val="ListParagraph"/>
+        <w:numPr>
+          <w:ilvl w:val="0"/>
+          <w:numId w:val="36"/>
+        </w:numPr>
+        <w:spacing w:after="60"/>
+      </w:pPr>
+      <w:r>
+        <w:t xml:space="preserve">For </w:t>
+      </w:r>
+      <w:r>
+        <w:rPr>
+          <w:rFonts w:ascii="Courier New" w:hAnsi="Courier New" w:cs="Courier New"/>
+        </w:rPr>
+        <w:t>Input Feature Class</w:t>
+      </w:r>
+      <w:r>
+        <w:t>, add the features to intersect</w:t>
+      </w:r>
+    </w:p>
+    <w:p>
+      <w:pPr>
+        <w:pStyle w:val="ListParagraph"/>
+        <w:numPr>
+          <w:ilvl w:val="1"/>
+          <w:numId w:val="36"/>
+        </w:numPr>
+        <w:spacing w:after="60"/>
+      </w:pPr>
+      <w:r>
+        <w:t>The shapefile for grid (e.g., stl_grid0</w:t>
+      </w:r>
+      <w:r>
+        <w:t>2</w:t>
+      </w:r>
+      <w:r>
+        <w:t>)</w:t>
+      </w:r>
+    </w:p>
+    <w:p>
+      <w:pPr>
+        <w:pStyle w:val="ListParagraph"/>
+        <w:numPr>
+          <w:ilvl w:val="1"/>
+          <w:numId w:val="36"/>
+        </w:numPr>
+        <w:spacing w:after="60"/>
+      </w:pPr>
+      <w:r>
+        <w:t>The shapefile for the census tracts (e.g., stl_msa_ct_04)</w:t>
+      </w:r>
+    </w:p>
+    <w:p>
+      <w:pPr>
+        <w:pStyle w:val="ListParagraph"/>
+        <w:numPr>
+          <w:ilvl w:val="0"/>
+          <w:numId w:val="36"/>
+        </w:numPr>
+        <w:spacing w:after="60"/>
+      </w:pPr>
+      <w:r>
+        <w:t xml:space="preserve">For </w:t>
+      </w:r>
+      <w:r>
+        <w:rPr>
+          <w:rFonts w:ascii="Courier New" w:hAnsi="Courier New" w:cs="Courier New"/>
+        </w:rPr>
+        <w:t>Output Feature Class</w:t>
+      </w:r>
+      <w:r>
+        <w:t>, select the subfolder in the file geodatabase (e.g., lab/grid)</w:t>
+      </w:r>
+    </w:p>
+    <w:p>
+      <w:pPr>
+        <w:pStyle w:val="ListParagraph"/>
+        <w:numPr>
+          <w:ilvl w:val="0"/>
+          <w:numId w:val="36"/>
+        </w:numPr>
+        <w:spacing w:after="60"/>
+      </w:pPr>
+      <w:r>
+        <w:t xml:space="preserve">Enter name for the new shapefile (e.g., </w:t>
+      </w:r>
+      <w:r>
+        <w:t>stl_int01</w:t>
+      </w:r>
+      <w:r>
+        <w:t>)</w:t>
+      </w:r>
+    </w:p>
+    <w:p>
+      <w:pPr>
+        <w:pStyle w:val="ListParagraph"/>
+        <w:numPr>
+          <w:ilvl w:val="0"/>
+          <w:numId w:val="36"/>
+        </w:numPr>
+        <w:spacing w:after="60"/>
+      </w:pPr>
+      <w:r>
+        <w:t xml:space="preserve">Click </w:t>
+      </w:r>
+      <w:r>
+        <w:rPr>
+          <w:rFonts w:ascii="Courier New" w:hAnsi="Courier New" w:cs="Courier New"/>
+        </w:rPr>
+        <w:t>Save</w:t>
+      </w:r>
+    </w:p>
+    <w:p>
+      <w:pPr>
+        <w:spacing w:after="60"/>
+      </w:pPr>
     </w:p>
     <w:p>
       <w:pPr>
@@ -9522,43 +10334,57 @@
       </w:pPr>
       <w:r>
         <w:lastRenderedPageBreak/>
-        <w:t>Clip grid</w:t>
-      </w:r>
-      <w:r>
-        <w:t xml:space="preserve"> to </w:t>
-      </w:r>
-      <w:r>
-        <w:t>study area boundary</w:t>
-      </w:r>
-    </w:p>
-    <w:p>
-      <w:pPr>
-        <w:pStyle w:val="ListParagraph"/>
-        <w:numPr>
-          <w:ilvl w:val="0"/>
-          <w:numId w:val="34"/>
-        </w:numPr>
-        <w:spacing w:after="60"/>
-      </w:pPr>
-      <w:r>
-        <w:t xml:space="preserve">Click on </w:t>
-      </w:r>
-      <w:r>
-        <w:rPr>
-          <w:rFonts w:ascii="Courier New" w:hAnsi="Courier New" w:cs="Courier New"/>
-        </w:rPr>
-        <w:t>Geoprocessing</w:t>
-      </w:r>
-      <w:r>
-        <w:t xml:space="preserve"> drop down menu</w:t>
-      </w:r>
-    </w:p>
-    <w:p>
-      <w:pPr>
-        <w:pStyle w:val="ListParagraph"/>
-        <w:numPr>
-          <w:ilvl w:val="0"/>
-          <w:numId w:val="34"/>
+        <w:t>Prepare to i</w:t>
+      </w:r>
+      <w:r>
+        <w:t>nterpolate census tract data to grid</w:t>
+      </w:r>
+    </w:p>
+    <w:p>
+      <w:pPr>
+        <w:pStyle w:val="ListParagraph"/>
+        <w:numPr>
+          <w:ilvl w:val="0"/>
+          <w:numId w:val="36"/>
+        </w:numPr>
+        <w:spacing w:after="60"/>
+      </w:pPr>
+      <w:r>
+        <w:t>Add and activate base layer shapefile (e.g., stl_int01)</w:t>
+      </w:r>
+    </w:p>
+    <w:p>
+      <w:pPr>
+        <w:pStyle w:val="ListParagraph"/>
+        <w:numPr>
+          <w:ilvl w:val="1"/>
+          <w:numId w:val="36"/>
+        </w:numPr>
+        <w:spacing w:after="60"/>
+      </w:pPr>
+      <w:r>
+        <w:t xml:space="preserve">Deactivate all other layers </w:t>
+      </w:r>
+    </w:p>
+    <w:p>
+      <w:pPr>
+        <w:pStyle w:val="ListParagraph"/>
+        <w:numPr>
+          <w:ilvl w:val="0"/>
+          <w:numId w:val="36"/>
+        </w:numPr>
+        <w:spacing w:after="60"/>
+      </w:pPr>
+      <w:r>
+        <w:t>Right click on layer</w:t>
+      </w:r>
+    </w:p>
+    <w:p>
+      <w:pPr>
+        <w:pStyle w:val="ListParagraph"/>
+        <w:numPr>
+          <w:ilvl w:val="0"/>
+          <w:numId w:val="36"/>
         </w:numPr>
         <w:spacing w:after="60"/>
       </w:pPr>
@@ -9569,39 +10395,234 @@
         <w:rPr>
           <w:rFonts w:ascii="Courier New" w:hAnsi="Courier New" w:cs="Courier New"/>
         </w:rPr>
-        <w:t>Clip</w:t>
-      </w:r>
-    </w:p>
-    <w:p>
-      <w:pPr>
-        <w:pStyle w:val="ListParagraph"/>
-        <w:numPr>
-          <w:ilvl w:val="0"/>
-          <w:numId w:val="34"/>
-        </w:numPr>
-        <w:spacing w:after="60"/>
-      </w:pPr>
-      <w:r>
-        <w:t xml:space="preserve">For </w:t>
-      </w:r>
-      <w:r>
-        <w:rPr>
-          <w:rFonts w:ascii="Courier New" w:hAnsi="Courier New" w:cs="Courier New"/>
-        </w:rPr>
-        <w:t>Input Feature Class</w:t>
-      </w:r>
-      <w:r>
-        <w:t>, select the shapefile fo</w:t>
-      </w:r>
-      <w:r>
-        <w:t xml:space="preserve">r </w:t>
-      </w:r>
-      <w:r>
-        <w:t xml:space="preserve">grid </w:t>
-      </w:r>
-      <w:r>
-        <w:t>(e.g., stl_grid01</w:t>
-      </w:r>
+        <w:t>Open Attributes Table</w:t>
+      </w:r>
+    </w:p>
+    <w:p>
+      <w:pPr>
+        <w:pStyle w:val="ListParagraph"/>
+        <w:numPr>
+          <w:ilvl w:val="0"/>
+          <w:numId w:val="36"/>
+        </w:numPr>
+        <w:spacing w:after="60"/>
+      </w:pPr>
+      <w:r>
+        <w:t>Click on drop down menu</w:t>
+      </w:r>
+    </w:p>
+    <w:p>
+      <w:pPr>
+        <w:pStyle w:val="ListParagraph"/>
+        <w:numPr>
+          <w:ilvl w:val="0"/>
+          <w:numId w:val="36"/>
+        </w:numPr>
+        <w:spacing w:after="60"/>
+      </w:pPr>
+      <w:r>
+        <w:t xml:space="preserve">Select </w:t>
+      </w:r>
+      <w:r>
+        <w:rPr>
+          <w:rFonts w:ascii="Courier New" w:hAnsi="Courier New" w:cs="Courier New"/>
+        </w:rPr>
+        <w:t>Add Field</w:t>
+      </w:r>
+    </w:p>
+    <w:p>
+      <w:pPr>
+        <w:pStyle w:val="ListParagraph"/>
+        <w:numPr>
+          <w:ilvl w:val="0"/>
+          <w:numId w:val="36"/>
+        </w:numPr>
+        <w:spacing w:after="60"/>
+      </w:pPr>
+      <w:r>
+        <w:t>Enter name for new variable (e.g., area)</w:t>
+      </w:r>
+    </w:p>
+    <w:p>
+      <w:pPr>
+        <w:pStyle w:val="ListParagraph"/>
+        <w:numPr>
+          <w:ilvl w:val="0"/>
+          <w:numId w:val="36"/>
+        </w:numPr>
+        <w:spacing w:after="60"/>
+      </w:pPr>
+      <w:r>
+        <w:t xml:space="preserve">Select </w:t>
+      </w:r>
+      <w:r>
+        <w:rPr>
+          <w:rFonts w:ascii="Courier New" w:hAnsi="Courier New" w:cs="Courier New"/>
+        </w:rPr>
+        <w:t>Double</w:t>
+      </w:r>
+      <w:r>
+        <w:t xml:space="preserve"> for type</w:t>
+      </w:r>
+    </w:p>
+    <w:p>
+      <w:pPr>
+        <w:pStyle w:val="ListParagraph"/>
+        <w:numPr>
+          <w:ilvl w:val="0"/>
+          <w:numId w:val="36"/>
+        </w:numPr>
+        <w:spacing w:after="60"/>
+      </w:pPr>
+      <w:r>
+        <w:t xml:space="preserve">Click </w:t>
+      </w:r>
+      <w:r>
+        <w:rPr>
+          <w:rFonts w:ascii="Courier New" w:hAnsi="Courier New" w:cs="Courier New"/>
+        </w:rPr>
+        <w:t>OK</w:t>
+      </w:r>
+    </w:p>
+    <w:p>
+      <w:pPr>
+        <w:pStyle w:val="ListParagraph"/>
+        <w:numPr>
+          <w:ilvl w:val="0"/>
+          <w:numId w:val="36"/>
+        </w:numPr>
+        <w:spacing w:after="60"/>
+      </w:pPr>
+      <w:r>
+        <w:t>Highlight the column for the new variable</w:t>
+      </w:r>
+    </w:p>
+    <w:p>
+      <w:pPr>
+        <w:pStyle w:val="ListParagraph"/>
+        <w:numPr>
+          <w:ilvl w:val="0"/>
+          <w:numId w:val="36"/>
+        </w:numPr>
+        <w:spacing w:after="60"/>
+      </w:pPr>
+      <w:r>
+        <w:t>Right click on the column</w:t>
+      </w:r>
+    </w:p>
+    <w:p>
+      <w:pPr>
+        <w:pStyle w:val="ListParagraph"/>
+        <w:numPr>
+          <w:ilvl w:val="0"/>
+          <w:numId w:val="36"/>
+        </w:numPr>
+        <w:spacing w:after="60"/>
+      </w:pPr>
+      <w:r>
+        <w:t xml:space="preserve">Select </w:t>
+      </w:r>
+      <w:r>
+        <w:rPr>
+          <w:rFonts w:ascii="Courier New" w:hAnsi="Courier New" w:cs="Courier New"/>
+        </w:rPr>
+        <w:t>Calculate Geometry</w:t>
+      </w:r>
+    </w:p>
+    <w:p>
+      <w:pPr>
+        <w:pStyle w:val="ListParagraph"/>
+        <w:numPr>
+          <w:ilvl w:val="0"/>
+          <w:numId w:val="36"/>
+        </w:numPr>
+        <w:spacing w:after="60"/>
+      </w:pPr>
+      <w:r>
+        <w:t>Verify that it defaults to the correct coordinate system</w:t>
+      </w:r>
+    </w:p>
+    <w:p>
+      <w:pPr>
+        <w:pStyle w:val="ListParagraph"/>
+        <w:numPr>
+          <w:ilvl w:val="0"/>
+          <w:numId w:val="36"/>
+        </w:numPr>
+        <w:spacing w:after="60"/>
+      </w:pPr>
+      <w:r>
+        <w:t>Select the desired unit of measure (e.g., square kilometers)</w:t>
+      </w:r>
+    </w:p>
+    <w:p>
+      <w:pPr>
+        <w:pStyle w:val="ListParagraph"/>
+        <w:numPr>
+          <w:ilvl w:val="0"/>
+          <w:numId w:val="36"/>
+        </w:numPr>
+        <w:spacing w:after="60"/>
+      </w:pPr>
+      <w:r>
+        <w:t xml:space="preserve">Click </w:t>
+      </w:r>
+      <w:r>
+        <w:rPr>
+          <w:rFonts w:ascii="Courier New" w:hAnsi="Courier New" w:cs="Courier New"/>
+        </w:rPr>
+        <w:t>OK</w:t>
+      </w:r>
+    </w:p>
+    <w:p>
+      <w:pPr>
+        <w:pStyle w:val="ListParagraph"/>
+        <w:numPr>
+          <w:ilvl w:val="0"/>
+          <w:numId w:val="36"/>
+        </w:numPr>
+        <w:spacing w:after="60"/>
+      </w:pPr>
+      <w:r>
+        <w:t>Click on drop down menu</w:t>
+      </w:r>
+    </w:p>
+    <w:p>
+      <w:pPr>
+        <w:pStyle w:val="ListParagraph"/>
+        <w:numPr>
+          <w:ilvl w:val="0"/>
+          <w:numId w:val="36"/>
+        </w:numPr>
+        <w:spacing w:after="60"/>
+      </w:pPr>
+      <w:r>
+        <w:t xml:space="preserve">Select </w:t>
+      </w:r>
+      <w:r>
+        <w:rPr>
+          <w:rFonts w:ascii="Courier New" w:hAnsi="Courier New" w:cs="Courier New"/>
+        </w:rPr>
+        <w:t>Add Field</w:t>
+      </w:r>
+    </w:p>
+    <w:p>
+      <w:pPr>
+        <w:pStyle w:val="ListParagraph"/>
+        <w:numPr>
+          <w:ilvl w:val="0"/>
+          <w:numId w:val="36"/>
+        </w:numPr>
+        <w:spacing w:after="60"/>
+      </w:pPr>
+      <w:r>
+        <w:t xml:space="preserve">Enter name for second new variable (e.g., </w:t>
+      </w:r>
+      <w:proofErr w:type="spellStart"/>
+      <w:r>
+        <w:t>area_wgt</w:t>
+      </w:r>
+      <w:proofErr w:type="spellEnd"/>
       <w:r>
         <w:t>)</w:t>
       </w:r>
@@ -9611,78 +10632,29 @@
         <w:pStyle w:val="ListParagraph"/>
         <w:numPr>
           <w:ilvl w:val="0"/>
-          <w:numId w:val="34"/>
-        </w:numPr>
-        <w:spacing w:after="60"/>
-      </w:pPr>
-      <w:r>
-        <w:t xml:space="preserve">For </w:t>
-      </w:r>
-      <w:r>
-        <w:rPr>
-          <w:rFonts w:ascii="Courier New" w:hAnsi="Courier New" w:cs="Courier New"/>
-        </w:rPr>
-        <w:t>Clip Features</w:t>
-      </w:r>
-      <w:r>
-        <w:t xml:space="preserve">, select the shapefile for the study area (e.g., </w:t>
-      </w:r>
-      <w:proofErr w:type="spellStart"/>
-      <w:r>
-        <w:t>stl_city</w:t>
-      </w:r>
-      <w:proofErr w:type="spellEnd"/>
-      <w:r>
-        <w:t>)</w:t>
-      </w:r>
-    </w:p>
-    <w:p>
-      <w:pPr>
-        <w:pStyle w:val="ListParagraph"/>
-        <w:numPr>
-          <w:ilvl w:val="0"/>
-          <w:numId w:val="34"/>
-        </w:numPr>
-        <w:spacing w:after="60"/>
-      </w:pPr>
-      <w:r>
-        <w:t xml:space="preserve">For </w:t>
-      </w:r>
-      <w:r>
-        <w:rPr>
-          <w:rFonts w:ascii="Courier New" w:hAnsi="Courier New" w:cs="Courier New"/>
-        </w:rPr>
-        <w:t>Output Feature Class</w:t>
-      </w:r>
-      <w:r>
-        <w:t>, select the subfolder in the file geodatabase (e.g., lab/grid)</w:t>
-      </w:r>
-    </w:p>
-    <w:p>
-      <w:pPr>
-        <w:pStyle w:val="ListParagraph"/>
-        <w:numPr>
-          <w:ilvl w:val="0"/>
-          <w:numId w:val="34"/>
-        </w:numPr>
-        <w:spacing w:after="60"/>
-      </w:pPr>
-      <w:r>
-        <w:t xml:space="preserve">Enter name for the new shapefile (e.g., </w:t>
-      </w:r>
-      <w:r>
-        <w:t>stl_grid02</w:t>
-      </w:r>
-      <w:r>
-        <w:t>)</w:t>
-      </w:r>
-    </w:p>
-    <w:p>
-      <w:pPr>
-        <w:pStyle w:val="ListParagraph"/>
-        <w:numPr>
-          <w:ilvl w:val="0"/>
-          <w:numId w:val="34"/>
+          <w:numId w:val="36"/>
+        </w:numPr>
+        <w:spacing w:after="60"/>
+      </w:pPr>
+      <w:r>
+        <w:t xml:space="preserve">Select </w:t>
+      </w:r>
+      <w:r>
+        <w:rPr>
+          <w:rFonts w:ascii="Courier New" w:hAnsi="Courier New" w:cs="Courier New"/>
+        </w:rPr>
+        <w:t>Double</w:t>
+      </w:r>
+      <w:r>
+        <w:t xml:space="preserve"> for type</w:t>
+      </w:r>
+    </w:p>
+    <w:p>
+      <w:pPr>
+        <w:pStyle w:val="ListParagraph"/>
+        <w:numPr>
+          <w:ilvl w:val="0"/>
+          <w:numId w:val="36"/>
         </w:numPr>
         <w:spacing w:after="60"/>
       </w:pPr>
@@ -9693,26 +10665,7 @@
         <w:rPr>
           <w:rFonts w:ascii="Courier New" w:hAnsi="Courier New" w:cs="Courier New"/>
         </w:rPr>
-        <w:t>Save</w:t>
-      </w:r>
-    </w:p>
-    <w:p>
-      <w:pPr>
-        <w:spacing w:after="60"/>
-      </w:pPr>
-    </w:p>
-    <w:p>
-      <w:pPr>
-        <w:spacing w:after="60"/>
-      </w:pPr>
-      <w:r>
-        <w:t>Clean partial grids</w:t>
-      </w:r>
-      <w:r>
-        <w:t xml:space="preserve"> </w:t>
-      </w:r>
-      <w:r>
-        <w:t>to remove from analysis</w:t>
+        <w:t>OK</w:t>
       </w:r>
     </w:p>
     <w:p>
@@ -9725,26 +10678,26 @@
         <w:spacing w:after="60"/>
       </w:pPr>
       <w:r>
-        <w:t>Add and activate base l</w:t>
-      </w:r>
-      <w:r>
-        <w:t>ayer shapefile (e.g., stl_grid02</w:t>
-      </w:r>
-      <w:r>
-        <w:t>)</w:t>
-      </w:r>
-    </w:p>
-    <w:p>
-      <w:pPr>
-        <w:pStyle w:val="ListParagraph"/>
-        <w:numPr>
-          <w:ilvl w:val="1"/>
+        <w:t>Click on drop down menu</w:t>
+      </w:r>
+    </w:p>
+    <w:p>
+      <w:pPr>
+        <w:pStyle w:val="ListParagraph"/>
+        <w:numPr>
+          <w:ilvl w:val="0"/>
           <w:numId w:val="36"/>
         </w:numPr>
         <w:spacing w:after="60"/>
       </w:pPr>
       <w:r>
-        <w:t xml:space="preserve">Deactivate all other layers </w:t>
+        <w:t xml:space="preserve">Select </w:t>
+      </w:r>
+      <w:r>
+        <w:rPr>
+          <w:rFonts w:ascii="Courier New" w:hAnsi="Courier New" w:cs="Courier New"/>
+        </w:rPr>
+        <w:t>Add Field</w:t>
       </w:r>
     </w:p>
     <w:p>
@@ -9757,796 +10710,7 @@
         <w:spacing w:after="60"/>
       </w:pPr>
       <w:r>
-        <w:t xml:space="preserve">Select the </w:t>
-      </w:r>
-      <w:r>
-        <w:rPr>
-          <w:rFonts w:ascii="Courier New" w:hAnsi="Courier New" w:cs="Courier New"/>
-        </w:rPr>
-        <w:t>Customize</w:t>
-      </w:r>
-      <w:r>
-        <w:t xml:space="preserve"> drop down menu</w:t>
-      </w:r>
-    </w:p>
-    <w:p>
-      <w:pPr>
-        <w:pStyle w:val="ListParagraph"/>
-        <w:numPr>
-          <w:ilvl w:val="0"/>
-          <w:numId w:val="36"/>
-        </w:numPr>
-        <w:spacing w:after="60"/>
-      </w:pPr>
-      <w:r>
-        <w:t xml:space="preserve">Select </w:t>
-      </w:r>
-      <w:r>
-        <w:rPr>
-          <w:rFonts w:ascii="Courier New" w:hAnsi="Courier New" w:cs="Courier New"/>
-        </w:rPr>
-        <w:t>Toolbars</w:t>
-      </w:r>
-    </w:p>
-    <w:p>
-      <w:pPr>
-        <w:pStyle w:val="ListParagraph"/>
-        <w:numPr>
-          <w:ilvl w:val="0"/>
-          <w:numId w:val="36"/>
-        </w:numPr>
-        <w:spacing w:after="60"/>
-      </w:pPr>
-      <w:r>
-        <w:t xml:space="preserve">Select </w:t>
-      </w:r>
-      <w:r>
-        <w:rPr>
-          <w:rFonts w:ascii="Courier New" w:hAnsi="Courier New" w:cs="Courier New"/>
-        </w:rPr>
-        <w:t>Editor</w:t>
-      </w:r>
-    </w:p>
-    <w:p>
-      <w:pPr>
-        <w:pStyle w:val="ListParagraph"/>
-        <w:numPr>
-          <w:ilvl w:val="0"/>
-          <w:numId w:val="36"/>
-        </w:numPr>
-        <w:spacing w:after="60"/>
-      </w:pPr>
-      <w:r>
-        <w:t xml:space="preserve">Select </w:t>
-      </w:r>
-      <w:r>
-        <w:rPr>
-          <w:rFonts w:ascii="Courier New" w:hAnsi="Courier New" w:cs="Courier New"/>
-        </w:rPr>
-        <w:t>Start Editing</w:t>
-      </w:r>
-    </w:p>
-    <w:p>
-      <w:pPr>
-        <w:pStyle w:val="ListParagraph"/>
-        <w:numPr>
-          <w:ilvl w:val="0"/>
-          <w:numId w:val="36"/>
-        </w:numPr>
-        <w:spacing w:after="60"/>
-      </w:pPr>
-      <w:r>
-        <w:t>Right click on layer</w:t>
-      </w:r>
-    </w:p>
-    <w:p>
-      <w:pPr>
-        <w:pStyle w:val="ListParagraph"/>
-        <w:numPr>
-          <w:ilvl w:val="0"/>
-          <w:numId w:val="36"/>
-        </w:numPr>
-        <w:spacing w:after="60"/>
-      </w:pPr>
-      <w:r>
-        <w:t xml:space="preserve">Select </w:t>
-      </w:r>
-      <w:r>
-        <w:rPr>
-          <w:rFonts w:ascii="Courier New" w:hAnsi="Courier New" w:cs="Courier New"/>
-        </w:rPr>
-        <w:t>Open Attributes Table</w:t>
-      </w:r>
-    </w:p>
-    <w:p>
-      <w:pPr>
-        <w:pStyle w:val="ListParagraph"/>
-        <w:numPr>
-          <w:ilvl w:val="0"/>
-          <w:numId w:val="36"/>
-        </w:numPr>
-        <w:spacing w:after="60"/>
-      </w:pPr>
-      <w:r>
-        <w:t xml:space="preserve">Sort on the </w:t>
-      </w:r>
-      <w:proofErr w:type="spellStart"/>
-      <w:r>
-        <w:rPr>
-          <w:rFonts w:ascii="Courier New" w:hAnsi="Courier New" w:cs="Courier New"/>
-        </w:rPr>
-        <w:t>Shape_Area</w:t>
-      </w:r>
-      <w:proofErr w:type="spellEnd"/>
-      <w:r>
-        <w:t xml:space="preserve"> variable</w:t>
-      </w:r>
-    </w:p>
-    <w:p>
-      <w:pPr>
-        <w:pStyle w:val="ListParagraph"/>
-        <w:numPr>
-          <w:ilvl w:val="0"/>
-          <w:numId w:val="36"/>
-        </w:numPr>
-        <w:spacing w:after="60"/>
-      </w:pPr>
-      <w:r>
-        <w:t>Select rows with partial grids less than designated threshold (e.g., 50,000 square meters)</w:t>
-      </w:r>
-    </w:p>
-    <w:p>
-      <w:pPr>
-        <w:pStyle w:val="ListParagraph"/>
-        <w:numPr>
-          <w:ilvl w:val="0"/>
-          <w:numId w:val="36"/>
-        </w:numPr>
-        <w:spacing w:after="60"/>
-      </w:pPr>
-      <w:r>
-        <w:t>Right click on selected rows</w:t>
-      </w:r>
-    </w:p>
-    <w:p>
-      <w:pPr>
-        <w:pStyle w:val="ListParagraph"/>
-        <w:numPr>
-          <w:ilvl w:val="0"/>
-          <w:numId w:val="36"/>
-        </w:numPr>
-        <w:spacing w:after="60"/>
-      </w:pPr>
-      <w:r>
-        <w:t xml:space="preserve">Select </w:t>
-      </w:r>
-      <w:r>
-        <w:rPr>
-          <w:rFonts w:ascii="Courier New" w:hAnsi="Courier New" w:cs="Courier New"/>
-        </w:rPr>
-        <w:t>Delete</w:t>
-      </w:r>
-      <w:r>
-        <w:rPr>
-          <w:rFonts w:ascii="Courier New" w:hAnsi="Courier New" w:cs="Courier New"/>
-        </w:rPr>
-        <w:t xml:space="preserve"> Selected</w:t>
-      </w:r>
-    </w:p>
-    <w:p>
-      <w:pPr>
-        <w:pStyle w:val="ListParagraph"/>
-        <w:numPr>
-          <w:ilvl w:val="0"/>
-          <w:numId w:val="36"/>
-        </w:numPr>
-        <w:spacing w:after="60"/>
-      </w:pPr>
-      <w:r>
-        <w:t xml:space="preserve">Select </w:t>
-      </w:r>
-      <w:r>
-        <w:rPr>
-          <w:rFonts w:ascii="Courier New" w:hAnsi="Courier New" w:cs="Courier New"/>
-        </w:rPr>
-        <w:t>Save Edits</w:t>
-      </w:r>
-    </w:p>
-    <w:p>
-      <w:pPr>
-        <w:pStyle w:val="ListParagraph"/>
-        <w:numPr>
-          <w:ilvl w:val="0"/>
-          <w:numId w:val="36"/>
-        </w:numPr>
-        <w:spacing w:after="60"/>
-      </w:pPr>
-      <w:r>
-        <w:t xml:space="preserve">Select </w:t>
-      </w:r>
-      <w:r>
-        <w:rPr>
-          <w:rFonts w:ascii="Courier New" w:hAnsi="Courier New" w:cs="Courier New"/>
-        </w:rPr>
-        <w:t>Stop Editing</w:t>
-      </w:r>
-    </w:p>
-    <w:p>
-      <w:pPr>
-        <w:pStyle w:val="ListParagraph"/>
-        <w:numPr>
-          <w:ilvl w:val="0"/>
-          <w:numId w:val="36"/>
-        </w:numPr>
-        <w:spacing w:after="60"/>
-      </w:pPr>
-      <w:r>
-        <w:t xml:space="preserve">Click on </w:t>
-      </w:r>
-      <w:r>
-        <w:rPr>
-          <w:rFonts w:ascii="Courier New" w:hAnsi="Courier New" w:cs="Courier New"/>
-        </w:rPr>
-        <w:t>Geoprocessing</w:t>
-      </w:r>
-      <w:r>
-        <w:t xml:space="preserve"> drop down menu</w:t>
-      </w:r>
-    </w:p>
-    <w:p>
-      <w:pPr>
-        <w:pStyle w:val="ListParagraph"/>
-        <w:numPr>
-          <w:ilvl w:val="0"/>
-          <w:numId w:val="36"/>
-        </w:numPr>
-        <w:spacing w:after="60"/>
-      </w:pPr>
-      <w:r>
-        <w:t xml:space="preserve">Select </w:t>
-      </w:r>
-      <w:r>
-        <w:rPr>
-          <w:rFonts w:ascii="Courier New" w:hAnsi="Courier New" w:cs="Courier New"/>
-        </w:rPr>
-        <w:t>Intersect</w:t>
-      </w:r>
-    </w:p>
-    <w:p>
-      <w:pPr>
-        <w:pStyle w:val="ListParagraph"/>
-        <w:numPr>
-          <w:ilvl w:val="0"/>
-          <w:numId w:val="36"/>
-        </w:numPr>
-        <w:spacing w:after="60"/>
-      </w:pPr>
-      <w:r>
-        <w:t xml:space="preserve">For </w:t>
-      </w:r>
-      <w:r>
-        <w:rPr>
-          <w:rFonts w:ascii="Courier New" w:hAnsi="Courier New" w:cs="Courier New"/>
-        </w:rPr>
-        <w:t>Input Feature Class</w:t>
-      </w:r>
-      <w:r>
-        <w:t xml:space="preserve">, </w:t>
-      </w:r>
-      <w:r>
-        <w:t>add the features to intersect</w:t>
-      </w:r>
-    </w:p>
-    <w:p>
-      <w:pPr>
-        <w:pStyle w:val="ListParagraph"/>
-        <w:numPr>
-          <w:ilvl w:val="1"/>
-          <w:numId w:val="36"/>
-        </w:numPr>
-        <w:spacing w:after="60"/>
-      </w:pPr>
-      <w:r>
-        <w:t>T</w:t>
-      </w:r>
-      <w:r>
-        <w:t>he shapefile for grid (e.g., stl_grid0</w:t>
-      </w:r>
-      <w:r>
-        <w:t>2</w:t>
-      </w:r>
-      <w:r>
-        <w:t>)</w:t>
-      </w:r>
-    </w:p>
-    <w:p>
-      <w:pPr>
-        <w:pStyle w:val="ListParagraph"/>
-        <w:numPr>
-          <w:ilvl w:val="1"/>
-          <w:numId w:val="36"/>
-        </w:numPr>
-        <w:spacing w:after="60"/>
-      </w:pPr>
-      <w:r>
-        <w:t>The shapefile for the census tracts (e.g., stl_msa_ct_04)</w:t>
-      </w:r>
-    </w:p>
-    <w:p>
-      <w:pPr>
-        <w:pStyle w:val="ListParagraph"/>
-        <w:numPr>
-          <w:ilvl w:val="0"/>
-          <w:numId w:val="36"/>
-        </w:numPr>
-        <w:spacing w:after="60"/>
-      </w:pPr>
-      <w:r>
-        <w:t xml:space="preserve">For </w:t>
-      </w:r>
-      <w:r>
-        <w:rPr>
-          <w:rFonts w:ascii="Courier New" w:hAnsi="Courier New" w:cs="Courier New"/>
-        </w:rPr>
-        <w:t>Output Feature Class</w:t>
-      </w:r>
-      <w:r>
-        <w:t>, select the subfolder in the file geodatabase (e.g., lab/grid)</w:t>
-      </w:r>
-    </w:p>
-    <w:p>
-      <w:pPr>
-        <w:pStyle w:val="ListParagraph"/>
-        <w:numPr>
-          <w:ilvl w:val="0"/>
-          <w:numId w:val="36"/>
-        </w:numPr>
-        <w:spacing w:after="60"/>
-      </w:pPr>
-      <w:r>
-        <w:t xml:space="preserve">Enter name for the new shapefile (e.g., </w:t>
-      </w:r>
-      <w:r>
-        <w:t>stl_int01</w:t>
-      </w:r>
-      <w:r>
-        <w:t>)</w:t>
-      </w:r>
-    </w:p>
-    <w:p>
-      <w:pPr>
-        <w:pStyle w:val="ListParagraph"/>
-        <w:numPr>
-          <w:ilvl w:val="0"/>
-          <w:numId w:val="36"/>
-        </w:numPr>
-        <w:spacing w:after="60"/>
-      </w:pPr>
-      <w:r>
-        <w:t xml:space="preserve">Click </w:t>
-      </w:r>
-      <w:r>
-        <w:rPr>
-          <w:rFonts w:ascii="Courier New" w:hAnsi="Courier New" w:cs="Courier New"/>
-        </w:rPr>
-        <w:t>Save</w:t>
-      </w:r>
-    </w:p>
-    <w:p>
-      <w:pPr>
-        <w:spacing w:after="60"/>
-      </w:pPr>
-    </w:p>
-    <w:p>
-      <w:pPr>
-        <w:spacing w:after="60"/>
-      </w:pPr>
-      <w:r>
-        <w:t>Prepare to i</w:t>
-      </w:r>
-      <w:r>
-        <w:t>nterpolate census tract data to grid</w:t>
-      </w:r>
-    </w:p>
-    <w:p>
-      <w:pPr>
-        <w:pStyle w:val="ListParagraph"/>
-        <w:numPr>
-          <w:ilvl w:val="0"/>
-          <w:numId w:val="36"/>
-        </w:numPr>
-        <w:spacing w:after="60"/>
-      </w:pPr>
-      <w:r>
-        <w:t>Add and activate base l</w:t>
-      </w:r>
-      <w:r>
-        <w:t>ayer shapefile (e.g., stl_int</w:t>
-      </w:r>
-      <w:r>
-        <w:t>0</w:t>
-      </w:r>
-      <w:r>
-        <w:t>1</w:t>
-      </w:r>
-      <w:r>
-        <w:t>)</w:t>
-      </w:r>
-    </w:p>
-    <w:p>
-      <w:pPr>
-        <w:pStyle w:val="ListParagraph"/>
-        <w:numPr>
-          <w:ilvl w:val="1"/>
-          <w:numId w:val="36"/>
-        </w:numPr>
-        <w:spacing w:after="60"/>
-      </w:pPr>
-      <w:r>
-        <w:t xml:space="preserve">Deactivate all other layers </w:t>
-      </w:r>
-    </w:p>
-    <w:p>
-      <w:pPr>
-        <w:pStyle w:val="ListParagraph"/>
-        <w:numPr>
-          <w:ilvl w:val="0"/>
-          <w:numId w:val="36"/>
-        </w:numPr>
-        <w:spacing w:after="60"/>
-      </w:pPr>
-      <w:r>
-        <w:t>Right click on layer</w:t>
-      </w:r>
-    </w:p>
-    <w:p>
-      <w:pPr>
-        <w:pStyle w:val="ListParagraph"/>
-        <w:numPr>
-          <w:ilvl w:val="0"/>
-          <w:numId w:val="36"/>
-        </w:numPr>
-        <w:spacing w:after="60"/>
-      </w:pPr>
-      <w:r>
-        <w:t xml:space="preserve">Select </w:t>
-      </w:r>
-      <w:r>
-        <w:rPr>
-          <w:rFonts w:ascii="Courier New" w:hAnsi="Courier New" w:cs="Courier New"/>
-        </w:rPr>
-        <w:t>Open Attributes Table</w:t>
-      </w:r>
-    </w:p>
-    <w:p>
-      <w:pPr>
-        <w:pStyle w:val="ListParagraph"/>
-        <w:numPr>
-          <w:ilvl w:val="0"/>
-          <w:numId w:val="36"/>
-        </w:numPr>
-        <w:spacing w:after="60"/>
-      </w:pPr>
-      <w:r>
-        <w:t>Click on drop down menu</w:t>
-      </w:r>
-    </w:p>
-    <w:p>
-      <w:pPr>
-        <w:pStyle w:val="ListParagraph"/>
-        <w:numPr>
-          <w:ilvl w:val="0"/>
-          <w:numId w:val="36"/>
-        </w:numPr>
-        <w:spacing w:after="60"/>
-      </w:pPr>
-      <w:r>
-        <w:t xml:space="preserve">Select </w:t>
-      </w:r>
-      <w:r>
-        <w:rPr>
-          <w:rFonts w:ascii="Courier New" w:hAnsi="Courier New" w:cs="Courier New"/>
-        </w:rPr>
-        <w:t>Add Field</w:t>
-      </w:r>
-    </w:p>
-    <w:p>
-      <w:pPr>
-        <w:pStyle w:val="ListParagraph"/>
-        <w:numPr>
-          <w:ilvl w:val="0"/>
-          <w:numId w:val="36"/>
-        </w:numPr>
-        <w:spacing w:after="60"/>
-      </w:pPr>
-      <w:r>
-        <w:t>Enter name for new variable (e.g., area)</w:t>
-      </w:r>
-    </w:p>
-    <w:p>
-      <w:pPr>
-        <w:pStyle w:val="ListParagraph"/>
-        <w:numPr>
-          <w:ilvl w:val="0"/>
-          <w:numId w:val="36"/>
-        </w:numPr>
-        <w:spacing w:after="60"/>
-      </w:pPr>
-      <w:r>
-        <w:t xml:space="preserve">Select </w:t>
-      </w:r>
-      <w:r>
-        <w:rPr>
-          <w:rFonts w:ascii="Courier New" w:hAnsi="Courier New" w:cs="Courier New"/>
-        </w:rPr>
-        <w:t>Double</w:t>
-      </w:r>
-      <w:r>
-        <w:t xml:space="preserve"> for type</w:t>
-      </w:r>
-    </w:p>
-    <w:p>
-      <w:pPr>
-        <w:pStyle w:val="ListParagraph"/>
-        <w:numPr>
-          <w:ilvl w:val="0"/>
-          <w:numId w:val="36"/>
-        </w:numPr>
-        <w:spacing w:after="60"/>
-      </w:pPr>
-      <w:r>
-        <w:t xml:space="preserve">Click </w:t>
-      </w:r>
-      <w:r>
-        <w:rPr>
-          <w:rFonts w:ascii="Courier New" w:hAnsi="Courier New" w:cs="Courier New"/>
-        </w:rPr>
-        <w:t>OK</w:t>
-      </w:r>
-    </w:p>
-    <w:p>
-      <w:pPr>
-        <w:pStyle w:val="ListParagraph"/>
-        <w:numPr>
-          <w:ilvl w:val="0"/>
-          <w:numId w:val="36"/>
-        </w:numPr>
-        <w:spacing w:after="60"/>
-      </w:pPr>
-      <w:r>
-        <w:t>Highlight the column for the new variable</w:t>
-      </w:r>
-    </w:p>
-    <w:p>
-      <w:pPr>
-        <w:pStyle w:val="ListParagraph"/>
-        <w:numPr>
-          <w:ilvl w:val="0"/>
-          <w:numId w:val="36"/>
-        </w:numPr>
-        <w:spacing w:after="60"/>
-      </w:pPr>
-      <w:r>
-        <w:lastRenderedPageBreak/>
-        <w:t>Right click on the column</w:t>
-      </w:r>
-    </w:p>
-    <w:p>
-      <w:pPr>
-        <w:pStyle w:val="ListParagraph"/>
-        <w:numPr>
-          <w:ilvl w:val="0"/>
-          <w:numId w:val="36"/>
-        </w:numPr>
-        <w:spacing w:after="60"/>
-      </w:pPr>
-      <w:r>
-        <w:t xml:space="preserve">Select </w:t>
-      </w:r>
-      <w:r>
-        <w:rPr>
-          <w:rFonts w:ascii="Courier New" w:hAnsi="Courier New" w:cs="Courier New"/>
-        </w:rPr>
-        <w:t>Calculate Geometry</w:t>
-      </w:r>
-    </w:p>
-    <w:p>
-      <w:pPr>
-        <w:pStyle w:val="ListParagraph"/>
-        <w:numPr>
-          <w:ilvl w:val="0"/>
-          <w:numId w:val="36"/>
-        </w:numPr>
-        <w:spacing w:after="60"/>
-      </w:pPr>
-      <w:r>
-        <w:t>Verify that it defaults to the correct coordinate system</w:t>
-      </w:r>
-    </w:p>
-    <w:p>
-      <w:pPr>
-        <w:pStyle w:val="ListParagraph"/>
-        <w:numPr>
-          <w:ilvl w:val="0"/>
-          <w:numId w:val="36"/>
-        </w:numPr>
-        <w:spacing w:after="60"/>
-      </w:pPr>
-      <w:r>
-        <w:t>Select the desired unit of measure (e.g., square kilometers)</w:t>
-      </w:r>
-    </w:p>
-    <w:p>
-      <w:pPr>
-        <w:pStyle w:val="ListParagraph"/>
-        <w:numPr>
-          <w:ilvl w:val="0"/>
-          <w:numId w:val="36"/>
-        </w:numPr>
-        <w:spacing w:after="60"/>
-      </w:pPr>
-      <w:r>
-        <w:t xml:space="preserve">Click </w:t>
-      </w:r>
-      <w:r>
-        <w:rPr>
-          <w:rFonts w:ascii="Courier New" w:hAnsi="Courier New" w:cs="Courier New"/>
-        </w:rPr>
-        <w:t>OK</w:t>
-      </w:r>
-    </w:p>
-    <w:p>
-      <w:pPr>
-        <w:pStyle w:val="ListParagraph"/>
-        <w:numPr>
-          <w:ilvl w:val="0"/>
-          <w:numId w:val="36"/>
-        </w:numPr>
-        <w:spacing w:after="60"/>
-      </w:pPr>
-      <w:r>
-        <w:t>Click on drop down menu</w:t>
-      </w:r>
-    </w:p>
-    <w:p>
-      <w:pPr>
-        <w:pStyle w:val="ListParagraph"/>
-        <w:numPr>
-          <w:ilvl w:val="0"/>
-          <w:numId w:val="36"/>
-        </w:numPr>
-        <w:spacing w:after="60"/>
-      </w:pPr>
-      <w:r>
-        <w:t xml:space="preserve">Select </w:t>
-      </w:r>
-      <w:r>
-        <w:rPr>
-          <w:rFonts w:ascii="Courier New" w:hAnsi="Courier New" w:cs="Courier New"/>
-        </w:rPr>
-        <w:t>Add Field</w:t>
-      </w:r>
-    </w:p>
-    <w:p>
-      <w:pPr>
-        <w:pStyle w:val="ListParagraph"/>
-        <w:numPr>
-          <w:ilvl w:val="0"/>
-          <w:numId w:val="36"/>
-        </w:numPr>
-        <w:spacing w:after="60"/>
-      </w:pPr>
-      <w:r>
-        <w:t xml:space="preserve">Enter name for </w:t>
-      </w:r>
-      <w:r>
-        <w:t xml:space="preserve">second </w:t>
-      </w:r>
-      <w:r>
-        <w:t xml:space="preserve">new variable (e.g., </w:t>
-      </w:r>
-      <w:proofErr w:type="spellStart"/>
-      <w:r>
-        <w:t>area</w:t>
-      </w:r>
-      <w:r>
-        <w:t>_wgt</w:t>
-      </w:r>
-      <w:proofErr w:type="spellEnd"/>
-      <w:r>
-        <w:t>)</w:t>
-      </w:r>
-    </w:p>
-    <w:p>
-      <w:pPr>
-        <w:pStyle w:val="ListParagraph"/>
-        <w:numPr>
-          <w:ilvl w:val="0"/>
-          <w:numId w:val="36"/>
-        </w:numPr>
-        <w:spacing w:after="60"/>
-      </w:pPr>
-      <w:r>
-        <w:t xml:space="preserve">Select </w:t>
-      </w:r>
-      <w:r>
-        <w:rPr>
-          <w:rFonts w:ascii="Courier New" w:hAnsi="Courier New" w:cs="Courier New"/>
-        </w:rPr>
-        <w:t>Double</w:t>
-      </w:r>
-      <w:r>
-        <w:t xml:space="preserve"> for type</w:t>
-      </w:r>
-    </w:p>
-    <w:p>
-      <w:pPr>
-        <w:pStyle w:val="ListParagraph"/>
-        <w:numPr>
-          <w:ilvl w:val="0"/>
-          <w:numId w:val="36"/>
-        </w:numPr>
-        <w:spacing w:after="60"/>
-      </w:pPr>
-      <w:r>
-        <w:t xml:space="preserve">Click </w:t>
-      </w:r>
-      <w:r>
-        <w:rPr>
-          <w:rFonts w:ascii="Courier New" w:hAnsi="Courier New" w:cs="Courier New"/>
-        </w:rPr>
-        <w:t>OK</w:t>
-      </w:r>
-    </w:p>
-    <w:p>
-      <w:pPr>
-        <w:pStyle w:val="ListParagraph"/>
-        <w:numPr>
-          <w:ilvl w:val="0"/>
-          <w:numId w:val="36"/>
-        </w:numPr>
-        <w:spacing w:after="60"/>
-      </w:pPr>
-      <w:r>
-        <w:t>Click on drop down menu</w:t>
-      </w:r>
-    </w:p>
-    <w:p>
-      <w:pPr>
-        <w:pStyle w:val="ListParagraph"/>
-        <w:numPr>
-          <w:ilvl w:val="0"/>
-          <w:numId w:val="36"/>
-        </w:numPr>
-        <w:spacing w:after="60"/>
-      </w:pPr>
-      <w:r>
-        <w:t xml:space="preserve">Select </w:t>
-      </w:r>
-      <w:r>
-        <w:rPr>
-          <w:rFonts w:ascii="Courier New" w:hAnsi="Courier New" w:cs="Courier New"/>
-        </w:rPr>
-        <w:t>Add Field</w:t>
-      </w:r>
-    </w:p>
-    <w:p>
-      <w:pPr>
-        <w:pStyle w:val="ListParagraph"/>
-        <w:numPr>
-          <w:ilvl w:val="0"/>
-          <w:numId w:val="36"/>
-        </w:numPr>
-        <w:spacing w:after="60"/>
-      </w:pPr>
-      <w:r>
-        <w:t xml:space="preserve">Enter name for </w:t>
-      </w:r>
-      <w:r>
-        <w:t xml:space="preserve">third </w:t>
-      </w:r>
-      <w:r>
-        <w:t xml:space="preserve">new variable (e.g., </w:t>
+        <w:t xml:space="preserve">Enter name for third new variable (e.g., </w:t>
       </w:r>
       <w:proofErr w:type="spellStart"/>
       <w:r>
@@ -10958,6 +11122,7 @@
         <w:spacing w:after="60"/>
       </w:pPr>
       <w:r>
+        <w:lastRenderedPageBreak/>
         <w:t xml:space="preserve">Click </w:t>
       </w:r>
       <w:r>
@@ -11135,7 +11300,6 @@
         <w:spacing w:after="60"/>
       </w:pPr>
       <w:r>
-        <w:lastRenderedPageBreak/>
         <w:t>Right click on layer</w:t>
       </w:r>
     </w:p>
@@ -11168,16 +11332,7 @@
         <w:spacing w:after="60"/>
       </w:pPr>
       <w:r>
-        <w:t xml:space="preserve">Highlight the column for the </w:t>
-      </w:r>
-      <w:r>
-        <w:t xml:space="preserve">second new </w:t>
-      </w:r>
-      <w:r>
-        <w:t>variable</w:t>
-      </w:r>
-      <w:r>
-        <w:t xml:space="preserve"> created (e.g., </w:t>
+        <w:t xml:space="preserve">Highlight the column for the second new variable created (e.g., </w:t>
       </w:r>
       <w:proofErr w:type="spellStart"/>
       <w:r>
@@ -11198,11 +11353,439 @@
         <w:spacing w:after="60"/>
       </w:pPr>
       <w:r>
+        <w:t>Right click on the column for the variable</w:t>
+      </w:r>
+    </w:p>
+    <w:p>
+      <w:pPr>
+        <w:pStyle w:val="ListParagraph"/>
+        <w:numPr>
+          <w:ilvl w:val="0"/>
+          <w:numId w:val="36"/>
+        </w:numPr>
+        <w:spacing w:after="60"/>
+      </w:pPr>
+      <w:r>
+        <w:t xml:space="preserve">Select </w:t>
+      </w:r>
+      <w:r>
+        <w:rPr>
+          <w:rFonts w:ascii="Courier New" w:hAnsi="Courier New" w:cs="Courier New"/>
+        </w:rPr>
+        <w:t>Field Calculator</w:t>
+      </w:r>
+    </w:p>
+    <w:p>
+      <w:pPr>
+        <w:pStyle w:val="ListParagraph"/>
+        <w:numPr>
+          <w:ilvl w:val="0"/>
+          <w:numId w:val="36"/>
+        </w:numPr>
+        <w:spacing w:after="60"/>
+      </w:pPr>
+      <w:r>
+        <w:t>Enter formula</w:t>
+      </w:r>
+    </w:p>
+    <w:p>
+      <w:pPr>
+        <w:pStyle w:val="ListParagraph"/>
+        <w:numPr>
+          <w:ilvl w:val="1"/>
+          <w:numId w:val="36"/>
+        </w:numPr>
+        <w:spacing w:after="60"/>
+      </w:pPr>
+      <w:proofErr w:type="spellStart"/>
+      <w:r>
+        <w:t>area_wgt</w:t>
+      </w:r>
+      <w:proofErr w:type="spellEnd"/>
+      <w:r>
+        <w:t xml:space="preserve"> = area / </w:t>
+      </w:r>
+      <w:proofErr w:type="spellStart"/>
+      <w:r>
+        <w:t>Sum_area</w:t>
+      </w:r>
+      <w:proofErr w:type="spellEnd"/>
+    </w:p>
+    <w:p>
+      <w:pPr>
+        <w:pStyle w:val="ListParagraph"/>
+        <w:numPr>
+          <w:ilvl w:val="0"/>
+          <w:numId w:val="36"/>
+        </w:numPr>
+        <w:spacing w:after="60"/>
+      </w:pPr>
+      <w:r>
+        <w:t xml:space="preserve">Click </w:t>
+      </w:r>
+      <w:r>
+        <w:rPr>
+          <w:rFonts w:ascii="Courier New" w:hAnsi="Courier New" w:cs="Courier New"/>
+        </w:rPr>
+        <w:t>OK</w:t>
+      </w:r>
+    </w:p>
+    <w:p>
+      <w:pPr>
+        <w:pStyle w:val="ListParagraph"/>
+        <w:numPr>
+          <w:ilvl w:val="0"/>
+          <w:numId w:val="36"/>
+        </w:numPr>
+        <w:spacing w:after="60"/>
+      </w:pPr>
+      <w:r>
+        <w:t xml:space="preserve">Highlight the column for the third new variable created (e.g., </w:t>
+      </w:r>
+      <w:proofErr w:type="spellStart"/>
+      <w:r>
+        <w:t>pop_new</w:t>
+      </w:r>
+      <w:proofErr w:type="spellEnd"/>
+      <w:r>
+        <w:t>)</w:t>
+      </w:r>
+    </w:p>
+    <w:p>
+      <w:pPr>
+        <w:pStyle w:val="ListParagraph"/>
+        <w:numPr>
+          <w:ilvl w:val="0"/>
+          <w:numId w:val="36"/>
+        </w:numPr>
+        <w:spacing w:after="60"/>
+      </w:pPr>
+      <w:r>
+        <w:t>Right click on the column for the variable</w:t>
+      </w:r>
+    </w:p>
+    <w:p>
+      <w:pPr>
+        <w:pStyle w:val="ListParagraph"/>
+        <w:numPr>
+          <w:ilvl w:val="0"/>
+          <w:numId w:val="36"/>
+        </w:numPr>
+        <w:spacing w:after="60"/>
+      </w:pPr>
+      <w:r>
+        <w:t xml:space="preserve">Select </w:t>
+      </w:r>
+      <w:r>
+        <w:rPr>
+          <w:rFonts w:ascii="Courier New" w:hAnsi="Courier New" w:cs="Courier New"/>
+        </w:rPr>
+        <w:t>Field Calculator</w:t>
+      </w:r>
+    </w:p>
+    <w:p>
+      <w:pPr>
+        <w:pStyle w:val="ListParagraph"/>
+        <w:numPr>
+          <w:ilvl w:val="0"/>
+          <w:numId w:val="36"/>
+        </w:numPr>
+        <w:spacing w:after="60"/>
+      </w:pPr>
+      <w:r>
+        <w:t>Enter formula</w:t>
+      </w:r>
+    </w:p>
+    <w:p>
+      <w:pPr>
+        <w:pStyle w:val="ListParagraph"/>
+        <w:numPr>
+          <w:ilvl w:val="1"/>
+          <w:numId w:val="36"/>
+        </w:numPr>
+        <w:spacing w:after="60"/>
+      </w:pPr>
+      <w:proofErr w:type="spellStart"/>
+      <w:r>
+        <w:t>pop_new</w:t>
+      </w:r>
+      <w:proofErr w:type="spellEnd"/>
+      <w:r>
+        <w:t xml:space="preserve"> = </w:t>
+      </w:r>
+      <w:proofErr w:type="spellStart"/>
+      <w:r>
+        <w:t>area_wgt</w:t>
+      </w:r>
+      <w:proofErr w:type="spellEnd"/>
+      <w:r>
+        <w:t xml:space="preserve"> * </w:t>
+      </w:r>
+      <w:r>
+        <w:t>tot</w:t>
+      </w:r>
+    </w:p>
+    <w:p>
+      <w:pPr>
+        <w:pStyle w:val="ListParagraph"/>
+        <w:numPr>
+          <w:ilvl w:val="0"/>
+          <w:numId w:val="36"/>
+        </w:numPr>
+        <w:spacing w:after="60"/>
+      </w:pPr>
+      <w:r>
+        <w:t xml:space="preserve">Click </w:t>
+      </w:r>
+      <w:r>
+        <w:rPr>
+          <w:rFonts w:ascii="Courier New" w:hAnsi="Courier New" w:cs="Courier New"/>
+        </w:rPr>
+        <w:t>OK</w:t>
+      </w:r>
+    </w:p>
+    <w:p>
+      <w:pPr>
+        <w:pStyle w:val="ListParagraph"/>
+        <w:numPr>
+          <w:ilvl w:val="0"/>
+          <w:numId w:val="36"/>
+        </w:numPr>
+        <w:spacing w:after="60"/>
+      </w:pPr>
+      <w:r>
+        <w:t>Check data</w:t>
+      </w:r>
+    </w:p>
+    <w:p>
+      <w:pPr>
+        <w:pStyle w:val="ListParagraph"/>
+        <w:numPr>
+          <w:ilvl w:val="1"/>
+          <w:numId w:val="36"/>
+        </w:numPr>
+        <w:spacing w:after="60"/>
+      </w:pPr>
+      <w:r>
+        <w:t xml:space="preserve">Sort on </w:t>
+      </w:r>
+      <w:r>
+        <w:rPr>
+          <w:rFonts w:ascii="Courier New" w:hAnsi="Courier New" w:cs="Courier New"/>
+        </w:rPr>
+        <w:t>GEOID</w:t>
+      </w:r>
+    </w:p>
+    <w:p>
+      <w:pPr>
+        <w:pStyle w:val="ListParagraph"/>
+        <w:numPr>
+          <w:ilvl w:val="1"/>
+          <w:numId w:val="36"/>
+        </w:numPr>
+        <w:spacing w:after="60"/>
+      </w:pPr>
+      <w:r>
+        <w:t xml:space="preserve">Highlight rows for one </w:t>
+      </w:r>
+      <w:r>
+        <w:rPr>
+          <w:rFonts w:ascii="Courier New" w:hAnsi="Courier New" w:cs="Courier New"/>
+        </w:rPr>
+        <w:t>GEOID</w:t>
+      </w:r>
+    </w:p>
+    <w:p>
+      <w:pPr>
+        <w:pStyle w:val="ListParagraph"/>
+        <w:numPr>
+          <w:ilvl w:val="1"/>
+          <w:numId w:val="36"/>
+        </w:numPr>
+        <w:spacing w:after="60"/>
+      </w:pPr>
+      <w:r>
+        <w:t xml:space="preserve">Right click on </w:t>
+      </w:r>
+      <w:proofErr w:type="spellStart"/>
+      <w:r>
+        <w:t>area_wgt</w:t>
+      </w:r>
+      <w:proofErr w:type="spellEnd"/>
+      <w:r>
+        <w:t xml:space="preserve"> header</w:t>
+      </w:r>
+    </w:p>
+    <w:p>
+      <w:pPr>
+        <w:pStyle w:val="ListParagraph"/>
+        <w:numPr>
+          <w:ilvl w:val="1"/>
+          <w:numId w:val="36"/>
+        </w:numPr>
+        <w:spacing w:after="60"/>
+      </w:pPr>
+      <w:r>
+        <w:t xml:space="preserve">Select </w:t>
+      </w:r>
+      <w:r>
+        <w:rPr>
+          <w:rFonts w:ascii="Courier New" w:hAnsi="Courier New" w:cs="Courier New"/>
+        </w:rPr>
+        <w:t>Summarize</w:t>
+      </w:r>
+    </w:p>
+    <w:p>
+      <w:pPr>
+        <w:pStyle w:val="ListParagraph"/>
+        <w:numPr>
+          <w:ilvl w:val="1"/>
+          <w:numId w:val="36"/>
+        </w:numPr>
+        <w:spacing w:after="60"/>
+      </w:pPr>
+      <w:r>
+        <w:t xml:space="preserve">Verify that </w:t>
+      </w:r>
+      <w:proofErr w:type="spellStart"/>
+      <w:r>
+        <w:t>area_wgt</w:t>
+      </w:r>
+      <w:proofErr w:type="spellEnd"/>
+      <w:r>
+        <w:t xml:space="preserve"> for census tract </w:t>
+      </w:r>
+      <w:r>
+        <w:t>(</w:t>
+      </w:r>
+      <w:r>
+        <w:t>e.</w:t>
+      </w:r>
+      <w:r>
+        <w:t>g.</w:t>
+      </w:r>
+      <w:r>
+        <w:t xml:space="preserve">, same </w:t>
+      </w:r>
+      <w:r>
+        <w:rPr>
+          <w:rFonts w:ascii="Courier New" w:hAnsi="Courier New" w:cs="Courier New"/>
+        </w:rPr>
+        <w:t>GEOID</w:t>
+      </w:r>
+      <w:r>
+        <w:t>) sums to one</w:t>
+      </w:r>
+    </w:p>
+    <w:p>
+      <w:pPr>
+        <w:pStyle w:val="ListParagraph"/>
+        <w:numPr>
+          <w:ilvl w:val="1"/>
+          <w:numId w:val="36"/>
+        </w:numPr>
+        <w:spacing w:after="60"/>
+      </w:pPr>
+      <w:r>
+        <w:t xml:space="preserve">Right click on </w:t>
+      </w:r>
+      <w:proofErr w:type="spellStart"/>
+      <w:r>
+        <w:t>pop_new</w:t>
+      </w:r>
+      <w:proofErr w:type="spellEnd"/>
+      <w:r>
+        <w:t xml:space="preserve"> header</w:t>
+      </w:r>
+    </w:p>
+    <w:p>
+      <w:pPr>
+        <w:pStyle w:val="ListParagraph"/>
+        <w:numPr>
+          <w:ilvl w:val="1"/>
+          <w:numId w:val="36"/>
+        </w:numPr>
+        <w:spacing w:after="60"/>
+      </w:pPr>
+      <w:r>
+        <w:t xml:space="preserve">Select </w:t>
+      </w:r>
+      <w:r>
+        <w:rPr>
+          <w:rFonts w:ascii="Courier New" w:hAnsi="Courier New" w:cs="Courier New"/>
+        </w:rPr>
+        <w:t>Summarize</w:t>
+      </w:r>
+    </w:p>
+    <w:p>
+      <w:pPr>
+        <w:pStyle w:val="ListParagraph"/>
+        <w:numPr>
+          <w:ilvl w:val="1"/>
+          <w:numId w:val="36"/>
+        </w:numPr>
+        <w:spacing w:after="60"/>
+      </w:pPr>
+      <w:r>
+        <w:t xml:space="preserve">Verify that </w:t>
+      </w:r>
+      <w:proofErr w:type="spellStart"/>
+      <w:r>
+        <w:t>pop_new</w:t>
+      </w:r>
+      <w:proofErr w:type="spellEnd"/>
+      <w:r>
+        <w:t xml:space="preserve"> variable for census tract </w:t>
+      </w:r>
+      <w:r>
+        <w:t>(e.g</w:t>
+      </w:r>
+      <w:r>
+        <w:t xml:space="preserve">., same </w:t>
+      </w:r>
+      <w:r>
+        <w:rPr>
+          <w:rFonts w:ascii="Courier New" w:hAnsi="Courier New" w:cs="Courier New"/>
+        </w:rPr>
+        <w:t>GEOID</w:t>
+      </w:r>
+      <w:r>
+        <w:t>) sums to same value for tot variable of the census tract</w:t>
+      </w:r>
+    </w:p>
+    <w:p>
+      <w:pPr>
+        <w:pStyle w:val="ListParagraph"/>
+        <w:numPr>
+          <w:ilvl w:val="0"/>
+          <w:numId w:val="36"/>
+        </w:numPr>
+        <w:spacing w:after="60"/>
+      </w:pPr>
+      <w:r>
+        <w:t xml:space="preserve">Highlight the </w:t>
+      </w:r>
+      <w:proofErr w:type="spellStart"/>
+      <w:r>
+        <w:t>PageNumber</w:t>
+      </w:r>
+      <w:proofErr w:type="spellEnd"/>
+      <w:r>
+        <w:t xml:space="preserve"> variable column</w:t>
+      </w:r>
+    </w:p>
+    <w:p>
+      <w:pPr>
+        <w:pStyle w:val="ListParagraph"/>
+        <w:numPr>
+          <w:ilvl w:val="0"/>
+          <w:numId w:val="36"/>
+        </w:numPr>
+        <w:spacing w:after="60"/>
+      </w:pPr>
+      <w:r>
         <w:t>Right click on the column</w:t>
       </w:r>
-      <w:r>
-        <w:t xml:space="preserve"> for the variable</w:t>
-      </w:r>
     </w:p>
     <w:p>
       <w:pPr>
@@ -11220,7 +11803,7 @@
         <w:rPr>
           <w:rFonts w:ascii="Courier New" w:hAnsi="Courier New" w:cs="Courier New"/>
         </w:rPr>
-        <w:t>Field Calculator</w:t>
+        <w:t>Summarize</w:t>
       </w:r>
     </w:p>
     <w:p>
@@ -11233,462 +11816,7 @@
         <w:spacing w:after="60"/>
       </w:pPr>
       <w:r>
-        <w:t>Enter formula</w:t>
-      </w:r>
-    </w:p>
-    <w:p>
-      <w:pPr>
-        <w:pStyle w:val="ListParagraph"/>
-        <w:numPr>
-          <w:ilvl w:val="1"/>
-          <w:numId w:val="36"/>
-        </w:numPr>
-        <w:spacing w:after="60"/>
-      </w:pPr>
-      <w:proofErr w:type="spellStart"/>
-      <w:r>
-        <w:t>area_wgt</w:t>
-      </w:r>
-      <w:proofErr w:type="spellEnd"/>
-      <w:r>
-        <w:t xml:space="preserve"> = area / </w:t>
-      </w:r>
-      <w:proofErr w:type="spellStart"/>
-      <w:r>
-        <w:t>Sum_area</w:t>
-      </w:r>
-      <w:proofErr w:type="spellEnd"/>
-    </w:p>
-    <w:p>
-      <w:pPr>
-        <w:pStyle w:val="ListParagraph"/>
-        <w:numPr>
-          <w:ilvl w:val="0"/>
-          <w:numId w:val="36"/>
-        </w:numPr>
-        <w:spacing w:after="60"/>
-      </w:pPr>
-      <w:r>
-        <w:t xml:space="preserve">Click </w:t>
-      </w:r>
-      <w:r>
-        <w:rPr>
-          <w:rFonts w:ascii="Courier New" w:hAnsi="Courier New" w:cs="Courier New"/>
-        </w:rPr>
-        <w:t>OK</w:t>
-      </w:r>
-    </w:p>
-    <w:p>
-      <w:pPr>
-        <w:pStyle w:val="ListParagraph"/>
-        <w:numPr>
-          <w:ilvl w:val="0"/>
-          <w:numId w:val="36"/>
-        </w:numPr>
-        <w:spacing w:after="60"/>
-      </w:pPr>
-      <w:r>
-        <w:t xml:space="preserve">Highlight the column for the </w:t>
-      </w:r>
-      <w:r>
-        <w:t>third</w:t>
-      </w:r>
-      <w:r>
-        <w:t xml:space="preserve"> new variable created (e.g., </w:t>
-      </w:r>
-      <w:proofErr w:type="spellStart"/>
-      <w:r>
-        <w:t>pop_new</w:t>
-      </w:r>
-      <w:proofErr w:type="spellEnd"/>
-      <w:r>
-        <w:t>)</w:t>
-      </w:r>
-    </w:p>
-    <w:p>
-      <w:pPr>
-        <w:pStyle w:val="ListParagraph"/>
-        <w:numPr>
-          <w:ilvl w:val="0"/>
-          <w:numId w:val="36"/>
-        </w:numPr>
-        <w:spacing w:after="60"/>
-      </w:pPr>
-      <w:r>
-        <w:t>Right click on the column for the variable</w:t>
-      </w:r>
-    </w:p>
-    <w:p>
-      <w:pPr>
-        <w:pStyle w:val="ListParagraph"/>
-        <w:numPr>
-          <w:ilvl w:val="0"/>
-          <w:numId w:val="36"/>
-        </w:numPr>
-        <w:spacing w:after="60"/>
-      </w:pPr>
-      <w:r>
-        <w:t xml:space="preserve">Select </w:t>
-      </w:r>
-      <w:r>
-        <w:rPr>
-          <w:rFonts w:ascii="Courier New" w:hAnsi="Courier New" w:cs="Courier New"/>
-        </w:rPr>
-        <w:t>Field Calculator</w:t>
-      </w:r>
-    </w:p>
-    <w:p>
-      <w:pPr>
-        <w:pStyle w:val="ListParagraph"/>
-        <w:numPr>
-          <w:ilvl w:val="0"/>
-          <w:numId w:val="36"/>
-        </w:numPr>
-        <w:spacing w:after="60"/>
-      </w:pPr>
-      <w:r>
-        <w:t>Enter formula</w:t>
-      </w:r>
-    </w:p>
-    <w:p>
-      <w:pPr>
-        <w:pStyle w:val="ListParagraph"/>
-        <w:numPr>
-          <w:ilvl w:val="1"/>
-          <w:numId w:val="36"/>
-        </w:numPr>
-        <w:spacing w:after="60"/>
-      </w:pPr>
-      <w:proofErr w:type="spellStart"/>
-      <w:r>
-        <w:t>pop_new</w:t>
-      </w:r>
-      <w:proofErr w:type="spellEnd"/>
-      <w:r>
-        <w:t xml:space="preserve"> = </w:t>
-      </w:r>
-      <w:proofErr w:type="spellStart"/>
-      <w:r>
-        <w:t>area</w:t>
-      </w:r>
-      <w:r>
-        <w:t>_wgt</w:t>
-      </w:r>
-      <w:proofErr w:type="spellEnd"/>
-      <w:r>
-        <w:t xml:space="preserve"> </w:t>
-      </w:r>
-      <w:r>
-        <w:t xml:space="preserve">* </w:t>
-      </w:r>
-      <w:r>
-        <w:t>tot</w:t>
-      </w:r>
-    </w:p>
-    <w:p>
-      <w:pPr>
-        <w:pStyle w:val="ListParagraph"/>
-        <w:numPr>
-          <w:ilvl w:val="0"/>
-          <w:numId w:val="36"/>
-        </w:numPr>
-        <w:spacing w:after="60"/>
-      </w:pPr>
-      <w:r>
-        <w:t xml:space="preserve">Click </w:t>
-      </w:r>
-      <w:r>
-        <w:rPr>
-          <w:rFonts w:ascii="Courier New" w:hAnsi="Courier New" w:cs="Courier New"/>
-        </w:rPr>
-        <w:t>OK</w:t>
-      </w:r>
-    </w:p>
-    <w:p>
-      <w:pPr>
-        <w:pStyle w:val="ListParagraph"/>
-        <w:numPr>
-          <w:ilvl w:val="0"/>
-          <w:numId w:val="36"/>
-        </w:numPr>
-        <w:spacing w:after="60"/>
-      </w:pPr>
-      <w:r>
-        <w:t>Check data</w:t>
-      </w:r>
-    </w:p>
-    <w:p>
-      <w:pPr>
-        <w:pStyle w:val="ListParagraph"/>
-        <w:numPr>
-          <w:ilvl w:val="1"/>
-          <w:numId w:val="36"/>
-        </w:numPr>
-        <w:spacing w:after="60"/>
-      </w:pPr>
-      <w:r>
-        <w:t xml:space="preserve">Sort on </w:t>
-      </w:r>
-      <w:r>
-        <w:rPr>
-          <w:rFonts w:ascii="Courier New" w:hAnsi="Courier New" w:cs="Courier New"/>
-        </w:rPr>
-        <w:t>GEOID</w:t>
-      </w:r>
-    </w:p>
-    <w:p>
-      <w:pPr>
-        <w:pStyle w:val="ListParagraph"/>
-        <w:numPr>
-          <w:ilvl w:val="1"/>
-          <w:numId w:val="36"/>
-        </w:numPr>
-        <w:spacing w:after="60"/>
-      </w:pPr>
-      <w:r>
-        <w:t xml:space="preserve">Highlight rows for one </w:t>
-      </w:r>
-      <w:r>
-        <w:rPr>
-          <w:rFonts w:ascii="Courier New" w:hAnsi="Courier New" w:cs="Courier New"/>
-        </w:rPr>
-        <w:t>GEOID</w:t>
-      </w:r>
-    </w:p>
-    <w:p>
-      <w:pPr>
-        <w:pStyle w:val="ListParagraph"/>
-        <w:numPr>
-          <w:ilvl w:val="1"/>
-          <w:numId w:val="36"/>
-        </w:numPr>
-        <w:spacing w:after="60"/>
-      </w:pPr>
-      <w:r>
-        <w:t xml:space="preserve">Right click on </w:t>
-      </w:r>
-      <w:proofErr w:type="spellStart"/>
-      <w:r>
-        <w:t>area_wgt</w:t>
-      </w:r>
-      <w:proofErr w:type="spellEnd"/>
-      <w:r>
-        <w:t xml:space="preserve"> header</w:t>
-      </w:r>
-    </w:p>
-    <w:p>
-      <w:pPr>
-        <w:pStyle w:val="ListParagraph"/>
-        <w:numPr>
-          <w:ilvl w:val="1"/>
-          <w:numId w:val="36"/>
-        </w:numPr>
-        <w:spacing w:after="60"/>
-      </w:pPr>
-      <w:r>
-        <w:t xml:space="preserve">Select </w:t>
-      </w:r>
-      <w:r>
-        <w:rPr>
-          <w:rFonts w:ascii="Courier New" w:hAnsi="Courier New" w:cs="Courier New"/>
-        </w:rPr>
-        <w:t>Summarize</w:t>
-      </w:r>
-    </w:p>
-    <w:p>
-      <w:pPr>
-        <w:pStyle w:val="ListParagraph"/>
-        <w:numPr>
-          <w:ilvl w:val="1"/>
-          <w:numId w:val="36"/>
-        </w:numPr>
-        <w:spacing w:after="60"/>
-      </w:pPr>
-      <w:r>
-        <w:t xml:space="preserve">Verify that </w:t>
-      </w:r>
-      <w:proofErr w:type="spellStart"/>
-      <w:r>
-        <w:t>area_wgt</w:t>
-      </w:r>
-      <w:proofErr w:type="spellEnd"/>
-      <w:r>
-        <w:t xml:space="preserve"> for census tract </w:t>
-      </w:r>
-      <w:r>
-        <w:t>(</w:t>
-      </w:r>
-      <w:r>
-        <w:t>e.</w:t>
-      </w:r>
-      <w:r>
-        <w:t>g.</w:t>
-      </w:r>
-      <w:r>
-        <w:t xml:space="preserve">, same </w:t>
-      </w:r>
-      <w:r>
-        <w:rPr>
-          <w:rFonts w:ascii="Courier New" w:hAnsi="Courier New" w:cs="Courier New"/>
-        </w:rPr>
-        <w:t>GEOID</w:t>
-      </w:r>
-      <w:r>
-        <w:t>) sums to one</w:t>
-      </w:r>
-    </w:p>
-    <w:p>
-      <w:pPr>
-        <w:pStyle w:val="ListParagraph"/>
-        <w:numPr>
-          <w:ilvl w:val="1"/>
-          <w:numId w:val="36"/>
-        </w:numPr>
-        <w:spacing w:after="60"/>
-      </w:pPr>
-      <w:r>
-        <w:t xml:space="preserve">Right click on </w:t>
-      </w:r>
-      <w:proofErr w:type="spellStart"/>
-      <w:r>
-        <w:t>pop_new</w:t>
-      </w:r>
-      <w:proofErr w:type="spellEnd"/>
-      <w:r>
-        <w:t xml:space="preserve"> header</w:t>
-      </w:r>
-    </w:p>
-    <w:p>
-      <w:pPr>
-        <w:pStyle w:val="ListParagraph"/>
-        <w:numPr>
-          <w:ilvl w:val="1"/>
-          <w:numId w:val="36"/>
-        </w:numPr>
-        <w:spacing w:after="60"/>
-      </w:pPr>
-      <w:r>
-        <w:t xml:space="preserve">Select </w:t>
-      </w:r>
-      <w:r>
-        <w:rPr>
-          <w:rFonts w:ascii="Courier New" w:hAnsi="Courier New" w:cs="Courier New"/>
-        </w:rPr>
-        <w:t>Summarize</w:t>
-      </w:r>
-    </w:p>
-    <w:p>
-      <w:pPr>
-        <w:pStyle w:val="ListParagraph"/>
-        <w:numPr>
-          <w:ilvl w:val="1"/>
-          <w:numId w:val="36"/>
-        </w:numPr>
-        <w:spacing w:after="60"/>
-      </w:pPr>
-      <w:r>
-        <w:t xml:space="preserve">Verify that </w:t>
-      </w:r>
-      <w:proofErr w:type="spellStart"/>
-      <w:r>
-        <w:t>pop_new</w:t>
-      </w:r>
-      <w:proofErr w:type="spellEnd"/>
-      <w:r>
-        <w:t xml:space="preserve"> </w:t>
-      </w:r>
-      <w:r>
-        <w:t xml:space="preserve">variable </w:t>
-      </w:r>
-      <w:r>
-        <w:t xml:space="preserve">for census tract </w:t>
-      </w:r>
-      <w:r>
-        <w:t>(e.g</w:t>
-      </w:r>
-      <w:r>
-        <w:t xml:space="preserve">., same </w:t>
-      </w:r>
-      <w:r>
-        <w:rPr>
-          <w:rFonts w:ascii="Courier New" w:hAnsi="Courier New" w:cs="Courier New"/>
-        </w:rPr>
-        <w:t>GEOID</w:t>
-      </w:r>
-      <w:r>
-        <w:t>) sums</w:t>
-      </w:r>
-      <w:r>
-        <w:t xml:space="preserve"> to same value for tot variable of the census tract</w:t>
-      </w:r>
-    </w:p>
-    <w:p>
-      <w:pPr>
-        <w:pStyle w:val="ListParagraph"/>
-        <w:numPr>
-          <w:ilvl w:val="0"/>
-          <w:numId w:val="36"/>
-        </w:numPr>
-        <w:spacing w:after="60"/>
-      </w:pPr>
-      <w:r>
-        <w:t xml:space="preserve">Highlight the </w:t>
-      </w:r>
-      <w:proofErr w:type="spellStart"/>
-      <w:r>
-        <w:t>PageNumber</w:t>
-      </w:r>
-      <w:proofErr w:type="spellEnd"/>
-      <w:r>
-        <w:t xml:space="preserve"> variable column</w:t>
-      </w:r>
-    </w:p>
-    <w:p>
-      <w:pPr>
-        <w:pStyle w:val="ListParagraph"/>
-        <w:numPr>
-          <w:ilvl w:val="0"/>
-          <w:numId w:val="36"/>
-        </w:numPr>
-        <w:spacing w:after="60"/>
-      </w:pPr>
-      <w:r>
-        <w:t>Right click on the column</w:t>
-      </w:r>
-    </w:p>
-    <w:p>
-      <w:pPr>
-        <w:pStyle w:val="ListParagraph"/>
-        <w:numPr>
-          <w:ilvl w:val="0"/>
-          <w:numId w:val="36"/>
-        </w:numPr>
-        <w:spacing w:after="60"/>
-      </w:pPr>
-      <w:r>
-        <w:t xml:space="preserve">Select </w:t>
-      </w:r>
-      <w:r>
-        <w:rPr>
-          <w:rFonts w:ascii="Courier New" w:hAnsi="Courier New" w:cs="Courier New"/>
-        </w:rPr>
-        <w:t>Summarize</w:t>
-      </w:r>
-    </w:p>
-    <w:p>
-      <w:pPr>
-        <w:pStyle w:val="ListParagraph"/>
-        <w:numPr>
-          <w:ilvl w:val="0"/>
-          <w:numId w:val="36"/>
-        </w:numPr>
-        <w:spacing w:after="60"/>
-      </w:pPr>
-      <w:r>
-        <w:t>Verify that the selection field defaulted to the unique variable</w:t>
-      </w:r>
-      <w:r>
-        <w:t xml:space="preserve"> (e.g., </w:t>
+        <w:t xml:space="preserve">Verify that the selection field defaulted to the unique variable (e.g., </w:t>
       </w:r>
       <w:proofErr w:type="spellStart"/>
       <w:r>
@@ -11756,10 +11884,265 @@
         <w:spacing w:after="60"/>
       </w:pPr>
       <w:r>
-        <w:t>For Output Table, you can leave the default (Sum_Output</w:t>
-      </w:r>
-      <w:r>
-        <w:t>_2</w:t>
+        <w:t>For Output Table, you can leave the default (Sum_Output_2)</w:t>
+      </w:r>
+    </w:p>
+    <w:p>
+      <w:pPr>
+        <w:pStyle w:val="ListParagraph"/>
+        <w:numPr>
+          <w:ilvl w:val="0"/>
+          <w:numId w:val="36"/>
+        </w:numPr>
+        <w:spacing w:after="60"/>
+      </w:pPr>
+      <w:r>
+        <w:t xml:space="preserve">Click </w:t>
+      </w:r>
+      <w:r>
+        <w:rPr>
+          <w:rFonts w:ascii="Courier New" w:hAnsi="Courier New" w:cs="Courier New"/>
+        </w:rPr>
+        <w:t>OK</w:t>
+      </w:r>
+    </w:p>
+    <w:p>
+      <w:pPr>
+        <w:pStyle w:val="ListParagraph"/>
+        <w:numPr>
+          <w:ilvl w:val="1"/>
+          <w:numId w:val="36"/>
+        </w:numPr>
+        <w:spacing w:after="60"/>
+      </w:pPr>
+      <w:r>
+        <w:t>Add the result table to the map</w:t>
+      </w:r>
+    </w:p>
+    <w:p>
+      <w:pPr>
+        <w:pStyle w:val="ListParagraph"/>
+        <w:numPr>
+          <w:ilvl w:val="0"/>
+          <w:numId w:val="36"/>
+        </w:numPr>
+        <w:spacing w:after="60"/>
+      </w:pPr>
+      <w:r>
+        <w:lastRenderedPageBreak/>
+        <w:t>Activate desired layer for interpolation (e.g., stl_grid02)</w:t>
+      </w:r>
+    </w:p>
+    <w:p>
+      <w:pPr>
+        <w:pStyle w:val="ListParagraph"/>
+        <w:numPr>
+          <w:ilvl w:val="0"/>
+          <w:numId w:val="36"/>
+        </w:numPr>
+        <w:spacing w:after="60"/>
+      </w:pPr>
+      <w:r>
+        <w:t xml:space="preserve">Right click on the </w:t>
+      </w:r>
+      <w:r>
+        <w:t>layer</w:t>
+      </w:r>
+    </w:p>
+    <w:p>
+      <w:pPr>
+        <w:pStyle w:val="ListParagraph"/>
+        <w:numPr>
+          <w:ilvl w:val="0"/>
+          <w:numId w:val="36"/>
+        </w:numPr>
+        <w:spacing w:after="60"/>
+      </w:pPr>
+      <w:r>
+        <w:t xml:space="preserve">Select </w:t>
+      </w:r>
+      <w:r>
+        <w:rPr>
+          <w:rFonts w:ascii="Courier New" w:hAnsi="Courier New" w:cs="Courier New"/>
+        </w:rPr>
+        <w:t>Join and Relates</w:t>
+      </w:r>
+    </w:p>
+    <w:p>
+      <w:pPr>
+        <w:pStyle w:val="ListParagraph"/>
+        <w:numPr>
+          <w:ilvl w:val="0"/>
+          <w:numId w:val="36"/>
+        </w:numPr>
+        <w:spacing w:after="60"/>
+      </w:pPr>
+      <w:r>
+        <w:t xml:space="preserve">Select </w:t>
+      </w:r>
+      <w:r>
+        <w:rPr>
+          <w:rFonts w:ascii="Courier New" w:hAnsi="Courier New" w:cs="Courier New"/>
+        </w:rPr>
+        <w:t>Join Data</w:t>
+      </w:r>
+    </w:p>
+    <w:p>
+      <w:pPr>
+        <w:pStyle w:val="ListParagraph"/>
+        <w:numPr>
+          <w:ilvl w:val="0"/>
+          <w:numId w:val="36"/>
+        </w:numPr>
+        <w:spacing w:after="60"/>
+      </w:pPr>
+      <w:r>
+        <w:t xml:space="preserve">Select </w:t>
+      </w:r>
+      <w:proofErr w:type="spellStart"/>
+      <w:r>
+        <w:rPr>
+          <w:rFonts w:ascii="Courier New" w:hAnsi="Courier New" w:cs="Courier New"/>
+        </w:rPr>
+        <w:t>PageNumber</w:t>
+      </w:r>
+      <w:proofErr w:type="spellEnd"/>
+      <w:r>
+        <w:rPr>
+          <w:rFonts w:ascii="Courier New" w:hAnsi="Courier New" w:cs="Courier New"/>
+        </w:rPr>
+        <w:t xml:space="preserve"> </w:t>
+      </w:r>
+      <w:r>
+        <w:t>as the field in the layer upon which the base the join</w:t>
+      </w:r>
+    </w:p>
+    <w:p>
+      <w:pPr>
+        <w:pStyle w:val="ListParagraph"/>
+        <w:numPr>
+          <w:ilvl w:val="0"/>
+          <w:numId w:val="36"/>
+        </w:numPr>
+        <w:spacing w:after="60"/>
+      </w:pPr>
+      <w:r>
+        <w:t>Select the result table (e.g., Sum_Output_2) as the table for joining</w:t>
+      </w:r>
+    </w:p>
+    <w:p>
+      <w:pPr>
+        <w:pStyle w:val="ListParagraph"/>
+        <w:numPr>
+          <w:ilvl w:val="0"/>
+          <w:numId w:val="36"/>
+        </w:numPr>
+        <w:spacing w:after="60"/>
+      </w:pPr>
+      <w:r>
+        <w:t xml:space="preserve">Select </w:t>
+      </w:r>
+      <w:r>
+        <w:rPr>
+          <w:rFonts w:ascii="Courier New" w:hAnsi="Courier New" w:cs="Courier New"/>
+        </w:rPr>
+        <w:t>GEOID</w:t>
+      </w:r>
+      <w:r>
+        <w:t xml:space="preserve"> as the field in the table upon which to base the join</w:t>
+      </w:r>
+    </w:p>
+    <w:p>
+      <w:pPr>
+        <w:pStyle w:val="ListParagraph"/>
+        <w:numPr>
+          <w:ilvl w:val="0"/>
+          <w:numId w:val="36"/>
+        </w:numPr>
+        <w:spacing w:after="60"/>
+      </w:pPr>
+      <w:r>
+        <w:t xml:space="preserve">Click </w:t>
+      </w:r>
+      <w:r>
+        <w:rPr>
+          <w:rFonts w:ascii="Courier New" w:hAnsi="Courier New" w:cs="Courier New"/>
+        </w:rPr>
+        <w:t>Validate Join</w:t>
+      </w:r>
+      <w:r>
+        <w:t xml:space="preserve"> (optional)</w:t>
+      </w:r>
+    </w:p>
+    <w:p>
+      <w:pPr>
+        <w:pStyle w:val="ListParagraph"/>
+        <w:numPr>
+          <w:ilvl w:val="0"/>
+          <w:numId w:val="36"/>
+        </w:numPr>
+        <w:spacing w:after="60"/>
+      </w:pPr>
+      <w:r>
+        <w:t xml:space="preserve">For </w:t>
+      </w:r>
+      <w:r>
+        <w:rPr>
+          <w:rFonts w:ascii="Courier New" w:hAnsi="Courier New" w:cs="Courier New"/>
+        </w:rPr>
+        <w:t>Join Options</w:t>
+      </w:r>
+      <w:r>
+        <w:t xml:space="preserve">, select </w:t>
+      </w:r>
+      <w:r>
+        <w:rPr>
+          <w:rFonts w:ascii="Courier New" w:hAnsi="Courier New" w:cs="Courier New"/>
+        </w:rPr>
+        <w:t>keep all records</w:t>
+      </w:r>
+    </w:p>
+    <w:p>
+      <w:pPr>
+        <w:pStyle w:val="ListParagraph"/>
+        <w:numPr>
+          <w:ilvl w:val="0"/>
+          <w:numId w:val="36"/>
+        </w:numPr>
+        <w:spacing w:after="60"/>
+      </w:pPr>
+      <w:r>
+        <w:t xml:space="preserve">Click </w:t>
+      </w:r>
+      <w:r>
+        <w:rPr>
+          <w:rFonts w:ascii="Courier New" w:hAnsi="Courier New" w:cs="Courier New"/>
+        </w:rPr>
+        <w:t>OK</w:t>
+      </w:r>
+    </w:p>
+    <w:p>
+      <w:pPr>
+        <w:pStyle w:val="ListParagraph"/>
+        <w:numPr>
+          <w:ilvl w:val="1"/>
+          <w:numId w:val="36"/>
+        </w:numPr>
+        <w:spacing w:after="60"/>
+      </w:pPr>
+      <w:proofErr w:type="spellStart"/>
+      <w:r>
+        <w:t>Sum_</w:t>
+      </w:r>
+      <w:r>
+        <w:t>pop_new</w:t>
+      </w:r>
+      <w:proofErr w:type="spellEnd"/>
+      <w:r>
+        <w:t xml:space="preserve"> variable has been added to th</w:t>
+      </w:r>
+      <w:r>
+        <w:t>e layer (e.g., stl_grid02</w:t>
       </w:r>
       <w:r>
         <w:t>)</w:t>
@@ -11775,26 +12158,26 @@
         <w:spacing w:after="60"/>
       </w:pPr>
       <w:r>
-        <w:t xml:space="preserve">Click </w:t>
-      </w:r>
-      <w:r>
-        <w:rPr>
-          <w:rFonts w:ascii="Courier New" w:hAnsi="Courier New" w:cs="Courier New"/>
-        </w:rPr>
-        <w:t>OK</w:t>
-      </w:r>
-    </w:p>
-    <w:p>
-      <w:pPr>
-        <w:pStyle w:val="ListParagraph"/>
-        <w:numPr>
-          <w:ilvl w:val="1"/>
+        <w:t>Right click on layer</w:t>
+      </w:r>
+    </w:p>
+    <w:p>
+      <w:pPr>
+        <w:pStyle w:val="ListParagraph"/>
+        <w:numPr>
+          <w:ilvl w:val="0"/>
           <w:numId w:val="36"/>
         </w:numPr>
         <w:spacing w:after="60"/>
       </w:pPr>
       <w:r>
-        <w:t>Add the result table to the map</w:t>
+        <w:t xml:space="preserve">Select </w:t>
+      </w:r>
+      <w:r>
+        <w:rPr>
+          <w:rFonts w:ascii="Courier New" w:hAnsi="Courier New" w:cs="Courier New"/>
+        </w:rPr>
+        <w:t>Export Data</w:t>
       </w:r>
     </w:p>
     <w:p>
@@ -11807,7 +12190,16 @@
         <w:spacing w:after="60"/>
       </w:pPr>
       <w:r>
-        <w:t>Activate desired layer for interpolation (e.g., stl_grid02)</w:t>
+        <w:t xml:space="preserve">For </w:t>
+      </w:r>
+      <w:r>
+        <w:rPr>
+          <w:rFonts w:ascii="Courier New" w:hAnsi="Courier New" w:cs="Courier New"/>
+        </w:rPr>
+        <w:t>Output Feature Class</w:t>
+      </w:r>
+      <w:r>
+        <w:t>, select the subfolder in the file geodatabase (e.g., lab/grid)</w:t>
       </w:r>
     </w:p>
     <w:p>
@@ -11820,289 +12212,10 @@
         <w:spacing w:after="60"/>
       </w:pPr>
       <w:r>
-        <w:t xml:space="preserve">Right click on the </w:t>
-      </w:r>
-      <w:r>
-        <w:t>layer</w:t>
-      </w:r>
-    </w:p>
-    <w:p>
-      <w:pPr>
-        <w:pStyle w:val="ListParagraph"/>
-        <w:numPr>
-          <w:ilvl w:val="0"/>
-          <w:numId w:val="36"/>
-        </w:numPr>
-        <w:spacing w:after="60"/>
-      </w:pPr>
-      <w:r>
-        <w:t xml:space="preserve">Select </w:t>
-      </w:r>
-      <w:r>
-        <w:rPr>
-          <w:rFonts w:ascii="Courier New" w:hAnsi="Courier New" w:cs="Courier New"/>
-        </w:rPr>
-        <w:t>Join and Relates</w:t>
-      </w:r>
-    </w:p>
-    <w:p>
-      <w:pPr>
-        <w:pStyle w:val="ListParagraph"/>
-        <w:numPr>
-          <w:ilvl w:val="0"/>
-          <w:numId w:val="36"/>
-        </w:numPr>
-        <w:spacing w:after="60"/>
-      </w:pPr>
-      <w:r>
-        <w:t xml:space="preserve">Select </w:t>
-      </w:r>
-      <w:r>
-        <w:rPr>
-          <w:rFonts w:ascii="Courier New" w:hAnsi="Courier New" w:cs="Courier New"/>
-        </w:rPr>
-        <w:t>Join Data</w:t>
-      </w:r>
-    </w:p>
-    <w:p>
-      <w:pPr>
-        <w:pStyle w:val="ListParagraph"/>
-        <w:numPr>
-          <w:ilvl w:val="0"/>
-          <w:numId w:val="36"/>
-        </w:numPr>
-        <w:spacing w:after="60"/>
-      </w:pPr>
-      <w:r>
-        <w:t xml:space="preserve">Select </w:t>
-      </w:r>
-      <w:proofErr w:type="spellStart"/>
-      <w:r>
-        <w:rPr>
-          <w:rFonts w:ascii="Courier New" w:hAnsi="Courier New" w:cs="Courier New"/>
-        </w:rPr>
-        <w:t>PageNumber</w:t>
-      </w:r>
-      <w:proofErr w:type="spellEnd"/>
-      <w:r>
-        <w:rPr>
-          <w:rFonts w:ascii="Courier New" w:hAnsi="Courier New" w:cs="Courier New"/>
-        </w:rPr>
-        <w:t xml:space="preserve"> </w:t>
-      </w:r>
-      <w:r>
-        <w:t>as the field in the layer upon which the base the join</w:t>
-      </w:r>
-    </w:p>
-    <w:p>
-      <w:pPr>
-        <w:pStyle w:val="ListParagraph"/>
-        <w:numPr>
-          <w:ilvl w:val="0"/>
-          <w:numId w:val="36"/>
-        </w:numPr>
-        <w:spacing w:after="60"/>
-      </w:pPr>
-      <w:r>
-        <w:t>Select the result table (e.g., Sum_Output</w:t>
-      </w:r>
-      <w:r>
-        <w:t>_2</w:t>
-      </w:r>
-      <w:r>
-        <w:t>) as the table for joining</w:t>
-      </w:r>
-    </w:p>
-    <w:p>
-      <w:pPr>
-        <w:pStyle w:val="ListParagraph"/>
-        <w:numPr>
-          <w:ilvl w:val="0"/>
-          <w:numId w:val="36"/>
-        </w:numPr>
-        <w:spacing w:after="60"/>
-      </w:pPr>
-      <w:r>
-        <w:t xml:space="preserve">Select </w:t>
-      </w:r>
-      <w:r>
-        <w:rPr>
-          <w:rFonts w:ascii="Courier New" w:hAnsi="Courier New" w:cs="Courier New"/>
-        </w:rPr>
-        <w:t>GEOID</w:t>
-      </w:r>
-      <w:r>
-        <w:t xml:space="preserve"> as the field in the table upon which to base the join</w:t>
-      </w:r>
-    </w:p>
-    <w:p>
-      <w:pPr>
-        <w:pStyle w:val="ListParagraph"/>
-        <w:numPr>
-          <w:ilvl w:val="0"/>
-          <w:numId w:val="36"/>
-        </w:numPr>
-        <w:spacing w:after="60"/>
-      </w:pPr>
-      <w:r>
-        <w:t xml:space="preserve">Click </w:t>
-      </w:r>
-      <w:r>
-        <w:rPr>
-          <w:rFonts w:ascii="Courier New" w:hAnsi="Courier New" w:cs="Courier New"/>
-        </w:rPr>
-        <w:t>Validate Join</w:t>
-      </w:r>
-      <w:r>
-        <w:t xml:space="preserve"> (optional)</w:t>
-      </w:r>
-    </w:p>
-    <w:p>
-      <w:pPr>
-        <w:pStyle w:val="ListParagraph"/>
-        <w:numPr>
-          <w:ilvl w:val="0"/>
-          <w:numId w:val="36"/>
-        </w:numPr>
-        <w:spacing w:after="60"/>
-      </w:pPr>
-      <w:r>
-        <w:t xml:space="preserve">For </w:t>
-      </w:r>
-      <w:r>
-        <w:rPr>
-          <w:rFonts w:ascii="Courier New" w:hAnsi="Courier New" w:cs="Courier New"/>
-        </w:rPr>
-        <w:t>Join Options</w:t>
-      </w:r>
-      <w:r>
-        <w:t xml:space="preserve">, select </w:t>
-      </w:r>
-      <w:r>
-        <w:rPr>
-          <w:rFonts w:ascii="Courier New" w:hAnsi="Courier New" w:cs="Courier New"/>
-        </w:rPr>
-        <w:t>keep all records</w:t>
-      </w:r>
-    </w:p>
-    <w:p>
-      <w:pPr>
-        <w:pStyle w:val="ListParagraph"/>
-        <w:numPr>
-          <w:ilvl w:val="0"/>
-          <w:numId w:val="36"/>
-        </w:numPr>
-        <w:spacing w:after="60"/>
-      </w:pPr>
-      <w:r>
-        <w:t xml:space="preserve">Click </w:t>
-      </w:r>
-      <w:r>
-        <w:rPr>
-          <w:rFonts w:ascii="Courier New" w:hAnsi="Courier New" w:cs="Courier New"/>
-        </w:rPr>
-        <w:t>OK</w:t>
-      </w:r>
-    </w:p>
-    <w:p>
-      <w:pPr>
-        <w:pStyle w:val="ListParagraph"/>
-        <w:numPr>
-          <w:ilvl w:val="1"/>
-          <w:numId w:val="36"/>
-        </w:numPr>
-        <w:spacing w:after="60"/>
-      </w:pPr>
-      <w:proofErr w:type="spellStart"/>
-      <w:r>
-        <w:t>Sum_</w:t>
-      </w:r>
-      <w:r>
-        <w:t>pop_new</w:t>
-      </w:r>
-      <w:proofErr w:type="spellEnd"/>
-      <w:r>
-        <w:t xml:space="preserve"> variable has been added to th</w:t>
-      </w:r>
-      <w:r>
-        <w:t>e layer (e.g., stl_grid02</w:t>
-      </w:r>
-      <w:r>
-        <w:t>)</w:t>
-      </w:r>
-    </w:p>
-    <w:p>
-      <w:pPr>
-        <w:pStyle w:val="ListParagraph"/>
-        <w:numPr>
-          <w:ilvl w:val="0"/>
-          <w:numId w:val="36"/>
-        </w:numPr>
-        <w:spacing w:after="60"/>
-      </w:pPr>
-      <w:r>
-        <w:t>Right click on layer</w:t>
-      </w:r>
-    </w:p>
-    <w:p>
-      <w:pPr>
-        <w:pStyle w:val="ListParagraph"/>
-        <w:numPr>
-          <w:ilvl w:val="0"/>
-          <w:numId w:val="36"/>
-        </w:numPr>
-        <w:spacing w:after="60"/>
-      </w:pPr>
-      <w:r>
-        <w:lastRenderedPageBreak/>
-        <w:t xml:space="preserve">Select </w:t>
-      </w:r>
-      <w:r>
-        <w:rPr>
-          <w:rFonts w:ascii="Courier New" w:hAnsi="Courier New" w:cs="Courier New"/>
-        </w:rPr>
-        <w:t>Export Data</w:t>
-      </w:r>
-    </w:p>
-    <w:p>
-      <w:pPr>
-        <w:pStyle w:val="ListParagraph"/>
-        <w:numPr>
-          <w:ilvl w:val="0"/>
-          <w:numId w:val="36"/>
-        </w:numPr>
-        <w:spacing w:after="60"/>
-      </w:pPr>
-      <w:r>
-        <w:t xml:space="preserve">For </w:t>
-      </w:r>
-      <w:r>
-        <w:rPr>
-          <w:rFonts w:ascii="Courier New" w:hAnsi="Courier New" w:cs="Courier New"/>
-        </w:rPr>
-        <w:t>Output Feature Class</w:t>
-      </w:r>
-      <w:r>
-        <w:t>, select the subfolder in the file geodatabase (e.g., lab/grid)</w:t>
-      </w:r>
-    </w:p>
-    <w:p>
-      <w:pPr>
-        <w:pStyle w:val="ListParagraph"/>
-        <w:numPr>
-          <w:ilvl w:val="0"/>
-          <w:numId w:val="36"/>
-        </w:numPr>
-        <w:spacing w:after="60"/>
-      </w:pPr>
-      <w:r>
         <w:t>Enter name for t</w:t>
       </w:r>
       <w:r>
-        <w:t>he</w:t>
-      </w:r>
-      <w:r>
-        <w:t xml:space="preserve"> new shapefile (e.g., stl_grid03</w:t>
+        <w:t>he new shapefile (e.g., stl_grid03</w:t>
       </w:r>
       <w:r>
         <w:t>)</w:t>

</xml_diff>

<commit_message>
Completed workflow from lab on February 13, 2020
</commit_message>
<xml_diff>
--- a/Notes/SOC5670_2020_Spring_Notes_Lectures_v00.docx
+++ b/Notes/SOC5670_2020_Spring_Notes_Lectures_v00.docx
@@ -8667,10 +8667,7 @@
         <w:spacing w:after="60"/>
       </w:pPr>
       <w:r>
-        <w:t xml:space="preserve">Create file geodatabase subfolder to organize </w:t>
-      </w:r>
-      <w:r>
-        <w:t>workflow for grid interpolation</w:t>
+        <w:t>Create file geodatabase subfolder to organize workflow for grid interpolation</w:t>
       </w:r>
     </w:p>
     <w:p>
@@ -8742,13 +8739,7 @@
         <w:spacing w:after="60"/>
       </w:pPr>
       <w:r>
-        <w:t>Name feature dataset (e.g., “</w:t>
-      </w:r>
-      <w:r>
-        <w:t>grid</w:t>
-      </w:r>
-      <w:r>
-        <w:t>”)</w:t>
+        <w:t>Name feature dataset (e.g., “grid”)</w:t>
       </w:r>
     </w:p>
     <w:p>
@@ -10844,6 +10835,9 @@
       <w:r>
         <w:t>Verify that the selection field defaulted to the unique variable</w:t>
       </w:r>
+      <w:r>
+        <w:t xml:space="preserve"> (e.g., GEOID)</w:t>
+      </w:r>
     </w:p>
     <w:p>
       <w:pPr>
@@ -11175,6 +11169,27 @@
       <w:r>
         <w:t xml:space="preserve">Select </w:t>
       </w:r>
+      <w:bookmarkStart w:id="0" w:name="_GoBack"/>
+      <w:bookmarkEnd w:id="0"/>
+      <w:r>
+        <w:rPr>
+          <w:rFonts w:ascii="Courier New" w:hAnsi="Courier New" w:cs="Courier New"/>
+        </w:rPr>
+        <w:t>Data</w:t>
+      </w:r>
+    </w:p>
+    <w:p>
+      <w:pPr>
+        <w:pStyle w:val="ListParagraph"/>
+        <w:numPr>
+          <w:ilvl w:val="0"/>
+          <w:numId w:val="36"/>
+        </w:numPr>
+        <w:spacing w:after="60"/>
+      </w:pPr>
+      <w:r>
+        <w:t xml:space="preserve">Select </w:t>
+      </w:r>
       <w:r>
         <w:rPr>
           <w:rFonts w:ascii="Courier New" w:hAnsi="Courier New" w:cs="Courier New"/>
@@ -11632,7 +11647,13 @@
         <w:rPr>
           <w:rFonts w:ascii="Courier New" w:hAnsi="Courier New" w:cs="Courier New"/>
         </w:rPr>
-        <w:t>Summarize</w:t>
+        <w:t>S</w:t>
+      </w:r>
+      <w:r>
+        <w:rPr>
+          <w:rFonts w:ascii="Courier New" w:hAnsi="Courier New" w:cs="Courier New"/>
+        </w:rPr>
+        <w:t>tatistics</w:t>
       </w:r>
     </w:p>
     <w:p>
@@ -11714,7 +11735,13 @@
         <w:rPr>
           <w:rFonts w:ascii="Courier New" w:hAnsi="Courier New" w:cs="Courier New"/>
         </w:rPr>
-        <w:t>Summarize</w:t>
+        <w:t>S</w:t>
+      </w:r>
+      <w:r>
+        <w:rPr>
+          <w:rFonts w:ascii="Courier New" w:hAnsi="Courier New" w:cs="Courier New"/>
+        </w:rPr>
+        <w:t>tatistics</w:t>
       </w:r>
     </w:p>
     <w:p>
@@ -11916,6 +11943,7 @@
         <w:spacing w:after="60"/>
       </w:pPr>
       <w:r>
+        <w:lastRenderedPageBreak/>
         <w:t>Add the result table to the map</w:t>
       </w:r>
     </w:p>
@@ -11929,7 +11957,6 @@
         <w:spacing w:after="60"/>
       </w:pPr>
       <w:r>
-        <w:lastRenderedPageBreak/>
         <w:t>Activate desired layer for interpolation (e.g., stl_grid02)</w:t>
       </w:r>
     </w:p>
@@ -12042,12 +12069,14 @@
       <w:r>
         <w:t xml:space="preserve">Select </w:t>
       </w:r>
-      <w:r>
-        <w:rPr>
-          <w:rFonts w:ascii="Courier New" w:hAnsi="Courier New" w:cs="Courier New"/>
-        </w:rPr>
-        <w:t>GEOID</w:t>
-      </w:r>
+      <w:proofErr w:type="spellStart"/>
+      <w:r>
+        <w:rPr>
+          <w:rFonts w:ascii="Courier New" w:hAnsi="Courier New" w:cs="Courier New"/>
+        </w:rPr>
+        <w:t>PageNumber</w:t>
+      </w:r>
+      <w:proofErr w:type="spellEnd"/>
       <w:r>
         <w:t xml:space="preserve"> as the field in the table upon which to base the join</w:t>
       </w:r>
@@ -12177,6 +12206,25 @@
         <w:rPr>
           <w:rFonts w:ascii="Courier New" w:hAnsi="Courier New" w:cs="Courier New"/>
         </w:rPr>
+        <w:t>Data</w:t>
+      </w:r>
+    </w:p>
+    <w:p>
+      <w:pPr>
+        <w:pStyle w:val="ListParagraph"/>
+        <w:numPr>
+          <w:ilvl w:val="0"/>
+          <w:numId w:val="36"/>
+        </w:numPr>
+        <w:spacing w:after="60"/>
+      </w:pPr>
+      <w:r>
+        <w:t xml:space="preserve">Select </w:t>
+      </w:r>
+      <w:r>
+        <w:rPr>
+          <w:rFonts w:ascii="Courier New" w:hAnsi="Courier New" w:cs="Courier New"/>
+        </w:rPr>
         <w:t>Export Data</w:t>
       </w:r>
     </w:p>
@@ -12244,8 +12292,6 @@
       <w:pPr>
         <w:spacing w:after="60"/>
       </w:pPr>
-      <w:bookmarkStart w:id="0" w:name="_GoBack"/>
-      <w:bookmarkEnd w:id="0"/>
     </w:p>
     <w:sectPr>
       <w:headerReference w:type="default" r:id="rId12"/>
@@ -12629,7 +12675,7 @@
         <w:bCs/>
         <w:noProof/>
       </w:rPr>
-      <w:t>6</w:t>
+      <w:t>3</w:t>
     </w:r>
     <w:r>
       <w:rPr>

</xml_diff>

<commit_message>
Homework01 workflow social indicators and spatial analysis
</commit_message>
<xml_diff>
--- a/Notes/SOC5670_2020_Spring_Notes_Lectures_v00.docx
+++ b/Notes/SOC5670_2020_Spring_Notes_Lectures_v00.docx
@@ -1606,11 +1606,11 @@
         <w:rPr>
           <w:rFonts w:cstheme="minorHAnsi"/>
         </w:rPr>
-        <w:t>before</w:t>
-      </w:r>
-      <w:r>
-        <w:rPr>
-          <w:rFonts w:ascii="Courier New" w:hAnsi="Courier New" w:cs="Courier New"/>
+        <w:t>after</w:t>
+      </w:r>
+      <w:r>
+        <w:rPr>
+          <w:rFonts w:cstheme="minorHAnsi"/>
         </w:rPr>
         <w:t xml:space="preserve"> </w:t>
       </w:r>
@@ -1825,6 +1825,12 @@
         <w:rPr>
           <w:rFonts w:ascii="Courier New" w:hAnsi="Courier New" w:cs="Courier New"/>
         </w:rPr>
+        <w:t xml:space="preserve"> selection</w:t>
+      </w:r>
+      <w:r>
+        <w:rPr>
+          <w:rFonts w:ascii="Courier New" w:hAnsi="Courier New" w:cs="Courier New"/>
+        </w:rPr>
         <w:t>(do)</w:t>
       </w:r>
       <w:r>
@@ -2854,6 +2860,38 @@
       </w:r>
       <w:r>
         <w:t>basis for the table</w:t>
+      </w:r>
+    </w:p>
+    <w:p>
+      <w:pPr>
+        <w:pStyle w:val="ListParagraph"/>
+        <w:numPr>
+          <w:ilvl w:val="3"/>
+          <w:numId w:val="19"/>
+        </w:numPr>
+        <w:spacing w:after="60"/>
+      </w:pPr>
+      <w:r>
+        <w:t>Validate join (optional)</w:t>
+      </w:r>
+    </w:p>
+    <w:p>
+      <w:pPr>
+        <w:pStyle w:val="ListParagraph"/>
+        <w:numPr>
+          <w:ilvl w:val="3"/>
+          <w:numId w:val="19"/>
+        </w:numPr>
+        <w:spacing w:after="60"/>
+      </w:pPr>
+      <w:r>
+        <w:t xml:space="preserve">Click </w:t>
+      </w:r>
+      <w:r>
+        <w:rPr>
+          <w:rFonts w:ascii="Courier New" w:hAnsi="Courier New" w:cs="Courier New"/>
+        </w:rPr>
+        <w:t>OK</w:t>
       </w:r>
     </w:p>
     <w:p>
@@ -3381,7 +3419,13 @@
         <w:spacing w:after="60"/>
       </w:pPr>
       <w:r>
-        <w:t>Double click the downloaded .do file with the downloaded tract level demographic data (i.e., R124384020) in STATA to open it.</w:t>
+        <w:t xml:space="preserve">Double click the downloaded .do file with the downloaded tract level </w:t>
+      </w:r>
+      <w:r>
+        <w:t>demographic data (i.e., R124384</w:t>
+      </w:r>
+      <w:r>
+        <w:t>20) in STATA to open it.</w:t>
       </w:r>
     </w:p>
     <w:p>
@@ -5395,12 +5439,20 @@
       <w:r>
         <w:t xml:space="preserve">Click on the </w:t>
       </w:r>
-      <w:r>
-        <w:rPr>
-          <w:rFonts w:ascii="Courier New" w:hAnsi="Courier New" w:cs="Courier New"/>
-        </w:rPr>
-        <w:t>Toolbox</w:t>
-      </w:r>
+      <w:proofErr w:type="spellStart"/>
+      <w:r>
+        <w:rPr>
+          <w:rFonts w:ascii="Courier New" w:hAnsi="Courier New" w:cs="Courier New"/>
+        </w:rPr>
+        <w:t>ArcT</w:t>
+      </w:r>
+      <w:r>
+        <w:rPr>
+          <w:rFonts w:ascii="Courier New" w:hAnsi="Courier New" w:cs="Courier New"/>
+        </w:rPr>
+        <w:t>oolbox</w:t>
+      </w:r>
+      <w:proofErr w:type="spellEnd"/>
       <w:r>
         <w:t xml:space="preserve"> menu icon</w:t>
       </w:r>
@@ -5459,7 +5511,7 @@
         <w:rPr>
           <w:rFonts w:ascii="Courier New" w:hAnsi="Courier New" w:cs="Courier New"/>
         </w:rPr>
-        <w:t>Projections</w:t>
+        <w:t>Project</w:t>
       </w:r>
     </w:p>
     <w:p>
@@ -5498,6 +5550,19 @@
         <w:spacing w:after="60"/>
       </w:pPr>
       <w:r>
+        <w:t>Name the shapefile stl_msa_ct_04</w:t>
+      </w:r>
+    </w:p>
+    <w:p>
+      <w:pPr>
+        <w:pStyle w:val="ListParagraph"/>
+        <w:numPr>
+          <w:ilvl w:val="1"/>
+          <w:numId w:val="24"/>
+        </w:numPr>
+        <w:spacing w:after="60"/>
+      </w:pPr>
+      <w:r>
         <w:t>Select UTM-15 for</w:t>
       </w:r>
       <w:r>
@@ -5636,136 +5701,10 @@
     </w:p>
     <w:p>
       <w:pPr>
-        <w:pStyle w:val="ListParagraph"/>
-        <w:numPr>
-          <w:ilvl w:val="0"/>
-          <w:numId w:val="24"/>
-        </w:numPr>
-        <w:spacing w:after="60"/>
-      </w:pPr>
-      <w:r>
-        <w:t xml:space="preserve">Save </w:t>
-      </w:r>
-      <w:r>
-        <w:t xml:space="preserve">as a </w:t>
-      </w:r>
-      <w:r>
-        <w:t xml:space="preserve">new </w:t>
-      </w:r>
-      <w:r>
-        <w:t xml:space="preserve">permanent </w:t>
-      </w:r>
-      <w:r>
-        <w:t>shapefile to the file geodatabase.</w:t>
-      </w:r>
-    </w:p>
-    <w:p>
-      <w:pPr>
-        <w:pStyle w:val="ListParagraph"/>
-        <w:numPr>
-          <w:ilvl w:val="1"/>
-          <w:numId w:val="24"/>
-        </w:numPr>
-      </w:pPr>
-      <w:r>
-        <w:t>Highlight and right click on stl_</w:t>
-      </w:r>
-      <w:r>
-        <w:t>msa_</w:t>
-      </w:r>
-      <w:r>
-        <w:t>ct</w:t>
-      </w:r>
-      <w:r>
-        <w:t>_03</w:t>
-      </w:r>
-    </w:p>
-    <w:p>
-      <w:pPr>
-        <w:pStyle w:val="ListParagraph"/>
-        <w:numPr>
-          <w:ilvl w:val="1"/>
-          <w:numId w:val="24"/>
-        </w:numPr>
-      </w:pPr>
-      <w:r>
-        <w:t>Select Data</w:t>
-      </w:r>
-    </w:p>
-    <w:p>
-      <w:pPr>
-        <w:pStyle w:val="ListParagraph"/>
-        <w:numPr>
-          <w:ilvl w:val="1"/>
-          <w:numId w:val="24"/>
-        </w:numPr>
-      </w:pPr>
-      <w:r>
-        <w:t>Select Export Data</w:t>
-      </w:r>
-    </w:p>
-    <w:p>
-      <w:pPr>
-        <w:pStyle w:val="ListParagraph"/>
-        <w:numPr>
-          <w:ilvl w:val="1"/>
-          <w:numId w:val="24"/>
-        </w:numPr>
-        <w:spacing w:after="60"/>
-      </w:pPr>
-      <w:r>
-        <w:t>Select the file geodatabase (lab01.gdb) as the output location.</w:t>
-      </w:r>
-    </w:p>
-    <w:p>
-      <w:pPr>
-        <w:pStyle w:val="ListParagraph"/>
-        <w:numPr>
-          <w:ilvl w:val="1"/>
-          <w:numId w:val="24"/>
-        </w:numPr>
-        <w:spacing w:after="60"/>
-      </w:pPr>
-      <w:r>
-        <w:t>Name the shapefile stl_msa_ct_04</w:t>
-      </w:r>
-    </w:p>
-    <w:p>
-      <w:pPr>
-        <w:pStyle w:val="ListParagraph"/>
-        <w:numPr>
-          <w:ilvl w:val="1"/>
-          <w:numId w:val="24"/>
-        </w:numPr>
-        <w:spacing w:after="60"/>
-      </w:pPr>
-      <w:r>
-        <w:t>Select type “File and Personal Geodatabase feature classes”</w:t>
-      </w:r>
-    </w:p>
-    <w:p>
-      <w:pPr>
-        <w:pStyle w:val="ListParagraph"/>
-        <w:numPr>
-          <w:ilvl w:val="1"/>
-          <w:numId w:val="24"/>
-        </w:numPr>
-        <w:spacing w:after="60"/>
-      </w:pPr>
-      <w:r>
-        <w:t xml:space="preserve">Click </w:t>
-      </w:r>
-      <w:r>
-        <w:rPr>
-          <w:rFonts w:ascii="Courier New" w:hAnsi="Courier New" w:cs="Courier New"/>
-        </w:rPr>
-        <w:t>OK</w:t>
-      </w:r>
-    </w:p>
-    <w:p>
-      <w:pPr>
-        <w:spacing w:after="60"/>
-      </w:pPr>
+        <w:spacing w:after="60"/>
+      </w:pPr>
+      <w:bookmarkStart w:id="0" w:name="_GoBack"/>
+      <w:bookmarkEnd w:id="0"/>
     </w:p>
     <w:p>
       <w:pPr>
@@ -11169,8 +11108,6 @@
       <w:r>
         <w:t xml:space="preserve">Select </w:t>
       </w:r>
-      <w:bookmarkStart w:id="0" w:name="_GoBack"/>
-      <w:bookmarkEnd w:id="0"/>
       <w:r>
         <w:rPr>
           <w:rFonts w:ascii="Courier New" w:hAnsi="Courier New" w:cs="Courier New"/>
@@ -12483,7 +12420,7 @@
         <w:bCs/>
         <w:noProof/>
       </w:rPr>
-      <w:t>4</w:t>
+      <w:t>3</w:t>
     </w:r>
     <w:r>
       <w:rPr>
@@ -12675,7 +12612,7 @@
         <w:bCs/>
         <w:noProof/>
       </w:rPr>
-      <w:t>3</w:t>
+      <w:t>6</w:t>
     </w:r>
     <w:r>
       <w:rPr>

</xml_diff>

<commit_message>
Homework01 with grid and population interpolation
</commit_message>
<xml_diff>
--- a/Notes/SOC5670_2020_Spring_Notes_Lectures_v00.docx
+++ b/Notes/SOC5670_2020_Spring_Notes_Lectures_v00.docx
@@ -5703,8 +5703,6 @@
       <w:pPr>
         <w:spacing w:after="60"/>
       </w:pPr>
-      <w:bookmarkStart w:id="0" w:name="_GoBack"/>
-      <w:bookmarkEnd w:id="0"/>
     </w:p>
     <w:p>
       <w:pPr>
@@ -12229,6 +12227,8 @@
       <w:pPr>
         <w:spacing w:after="60"/>
       </w:pPr>
+      <w:bookmarkStart w:id="0" w:name="_GoBack"/>
+      <w:bookmarkEnd w:id="0"/>
     </w:p>
     <w:sectPr>
       <w:headerReference w:type="default" r:id="rId12"/>
@@ -12420,7 +12420,7 @@
         <w:bCs/>
         <w:noProof/>
       </w:rPr>
-      <w:t>3</w:t>
+      <w:t>4</w:t>
     </w:r>
     <w:r>
       <w:rPr>

</xml_diff>

<commit_message>
Notes on lab procedure from class on February 27, 2020
</commit_message>
<xml_diff>
--- a/Notes/SOC5670_2020_Spring_Notes_Lectures_v00.docx
+++ b/Notes/SOC5670_2020_Spring_Notes_Lectures_v00.docx
@@ -12226,12 +12226,1689 @@
     <w:p>
       <w:pPr>
         <w:spacing w:after="60"/>
+        <w:sectPr>
+          <w:headerReference w:type="default" r:id="rId12"/>
+          <w:pgSz w:w="12240" w:h="15840"/>
+          <w:pgMar w:top="1440" w:right="1440" w:bottom="1440" w:left="1440" w:header="720" w:footer="720" w:gutter="0"/>
+          <w:pgNumType w:start="1"/>
+          <w:cols w:space="720"/>
+          <w:docGrid w:linePitch="360"/>
+        </w:sectPr>
+      </w:pPr>
+    </w:p>
+    <w:p>
+      <w:pPr>
+        <w:spacing w:after="60"/>
+        <w:rPr>
+          <w:u w:val="single"/>
+        </w:rPr>
+      </w:pPr>
+      <w:r>
+        <w:rPr>
+          <w:u w:val="single"/>
+        </w:rPr>
+        <w:lastRenderedPageBreak/>
+        <w:t>Lecture</w:t>
+      </w:r>
+    </w:p>
+    <w:p>
+      <w:pPr>
+        <w:spacing w:after="60"/>
+      </w:pPr>
+      <w:r>
+        <w:t>Spatial Statistics for Spatial Data</w:t>
+      </w:r>
+    </w:p>
+    <w:p>
+      <w:pPr>
+        <w:pStyle w:val="ListParagraph"/>
+        <w:numPr>
+          <w:ilvl w:val="0"/>
+          <w:numId w:val="36"/>
+        </w:numPr>
+        <w:spacing w:after="60"/>
+      </w:pPr>
+      <w:r>
+        <w:t xml:space="preserve">The assumption of </w:t>
+      </w:r>
+      <w:r>
+        <w:t xml:space="preserve">spatial </w:t>
+      </w:r>
+      <w:r>
+        <w:t xml:space="preserve">randomness </w:t>
+      </w:r>
+      <w:r>
+        <w:t xml:space="preserve">is almost never true </w:t>
+      </w:r>
+      <w:r>
+        <w:t xml:space="preserve">of the data that has been used </w:t>
+      </w:r>
+      <w:r>
+        <w:t>in classical statistical analysis.</w:t>
+      </w:r>
+    </w:p>
+    <w:p>
+      <w:pPr>
+        <w:pStyle w:val="ListParagraph"/>
+        <w:numPr>
+          <w:ilvl w:val="0"/>
+          <w:numId w:val="36"/>
+        </w:numPr>
+        <w:spacing w:after="60"/>
+      </w:pPr>
+      <w:r>
+        <w:t>Classical statistical modeling answers the question how much of a relationship?</w:t>
+      </w:r>
+    </w:p>
+    <w:p>
+      <w:pPr>
+        <w:pStyle w:val="ListParagraph"/>
+        <w:numPr>
+          <w:ilvl w:val="1"/>
+          <w:numId w:val="36"/>
+        </w:numPr>
+        <w:spacing w:after="60"/>
+      </w:pPr>
+      <w:r>
+        <w:t>Assumes spatial randomness.</w:t>
+      </w:r>
+    </w:p>
+    <w:p>
+      <w:pPr>
+        <w:pStyle w:val="ListParagraph"/>
+        <w:numPr>
+          <w:ilvl w:val="0"/>
+          <w:numId w:val="36"/>
+        </w:numPr>
+        <w:spacing w:after="60"/>
+      </w:pPr>
+      <w:r>
+        <w:t>Spatial statistical modeling answers the question how much of a relationship where?</w:t>
+      </w:r>
+    </w:p>
+    <w:p>
+      <w:pPr>
+        <w:pStyle w:val="ListParagraph"/>
+        <w:numPr>
+          <w:ilvl w:val="1"/>
+          <w:numId w:val="36"/>
+        </w:numPr>
+        <w:spacing w:after="60"/>
+      </w:pPr>
+      <w:r>
+        <w:t>Identify spatial patterns.</w:t>
+      </w:r>
+    </w:p>
+    <w:p>
+      <w:pPr>
+        <w:spacing w:after="60"/>
+      </w:pPr>
+    </w:p>
+    <w:p>
+      <w:pPr>
+        <w:spacing w:after="60"/>
+      </w:pPr>
+      <w:r>
+        <w:t>Spatial Autocorrelation</w:t>
+      </w:r>
+    </w:p>
+    <w:p>
+      <w:pPr>
+        <w:pStyle w:val="ListParagraph"/>
+        <w:numPr>
+          <w:ilvl w:val="0"/>
+          <w:numId w:val="37"/>
+        </w:numPr>
+        <w:spacing w:after="60"/>
+      </w:pPr>
+      <w:r>
+        <w:t>The correlation of a variable with itself through space.</w:t>
+      </w:r>
+    </w:p>
+    <w:p>
+      <w:pPr>
+        <w:pStyle w:val="ListParagraph"/>
+        <w:numPr>
+          <w:ilvl w:val="1"/>
+          <w:numId w:val="37"/>
+        </w:numPr>
+        <w:spacing w:after="60"/>
+      </w:pPr>
+      <w:r>
+        <w:t>Must be able to see it on a map.</w:t>
+      </w:r>
+    </w:p>
+    <w:p>
+      <w:pPr>
+        <w:pStyle w:val="ListParagraph"/>
+        <w:numPr>
+          <w:ilvl w:val="0"/>
+          <w:numId w:val="37"/>
+        </w:numPr>
+        <w:spacing w:after="60"/>
+      </w:pPr>
+      <w:r>
+        <w:t xml:space="preserve">Four distinct approaches to </w:t>
+      </w:r>
+      <w:r>
+        <w:t>defining spatial autocorrelation:</w:t>
+      </w:r>
+    </w:p>
+    <w:p>
+      <w:pPr>
+        <w:pStyle w:val="ListParagraph"/>
+        <w:numPr>
+          <w:ilvl w:val="1"/>
+          <w:numId w:val="37"/>
+        </w:numPr>
+        <w:spacing w:after="60"/>
+      </w:pPr>
+      <w:r>
+        <w:t>Geography</w:t>
+      </w:r>
+      <w:r>
+        <w:t xml:space="preserve"> </w:t>
+      </w:r>
+    </w:p>
+    <w:p>
+      <w:pPr>
+        <w:pStyle w:val="ListParagraph"/>
+        <w:numPr>
+          <w:ilvl w:val="2"/>
+          <w:numId w:val="37"/>
+        </w:numPr>
+        <w:spacing w:after="60"/>
+      </w:pPr>
+      <w:r>
+        <w:t>Tobler’s first law of geography</w:t>
+      </w:r>
+    </w:p>
+    <w:p>
+      <w:pPr>
+        <w:pStyle w:val="ListParagraph"/>
+        <w:numPr>
+          <w:ilvl w:val="2"/>
+          <w:numId w:val="37"/>
+        </w:numPr>
+        <w:spacing w:after="60"/>
+      </w:pPr>
+      <w:r>
+        <w:t>Near things are more related than distant things.</w:t>
+      </w:r>
+    </w:p>
+    <w:p>
+      <w:pPr>
+        <w:pStyle w:val="ListParagraph"/>
+        <w:numPr>
+          <w:ilvl w:val="3"/>
+          <w:numId w:val="37"/>
+        </w:numPr>
+        <w:spacing w:after="60"/>
+      </w:pPr>
+      <w:r>
+        <w:t>e.g., gentrification</w:t>
+      </w:r>
+    </w:p>
+    <w:p>
+      <w:pPr>
+        <w:pStyle w:val="ListParagraph"/>
+        <w:numPr>
+          <w:ilvl w:val="1"/>
+          <w:numId w:val="37"/>
+        </w:numPr>
+        <w:spacing w:after="60"/>
+      </w:pPr>
+      <w:r>
+        <w:t>Similarity</w:t>
+      </w:r>
+    </w:p>
+    <w:p>
+      <w:pPr>
+        <w:pStyle w:val="ListParagraph"/>
+        <w:numPr>
+          <w:ilvl w:val="2"/>
+          <w:numId w:val="37"/>
+        </w:numPr>
+        <w:spacing w:after="60"/>
+      </w:pPr>
+      <w:r>
+        <w:t>Positive spatial autocorrelation manifests as</w:t>
+      </w:r>
+      <w:r>
+        <w:t xml:space="preserve"> a</w:t>
+      </w:r>
+      <w:r>
+        <w:t xml:space="preserve"> clustering</w:t>
+      </w:r>
+      <w:r>
+        <w:t xml:space="preserve"> pattern</w:t>
+      </w:r>
+      <w:r>
+        <w:t>.</w:t>
+      </w:r>
+    </w:p>
+    <w:p>
+      <w:pPr>
+        <w:pStyle w:val="ListParagraph"/>
+        <w:numPr>
+          <w:ilvl w:val="2"/>
+          <w:numId w:val="37"/>
+        </w:numPr>
+        <w:spacing w:after="60"/>
+      </w:pPr>
+      <w:r>
+        <w:t>Negative spatial autocorrelation manifests as a checker board pattern.</w:t>
+      </w:r>
+    </w:p>
+    <w:p>
+      <w:pPr>
+        <w:pStyle w:val="ListParagraph"/>
+        <w:numPr>
+          <w:ilvl w:val="1"/>
+          <w:numId w:val="37"/>
+        </w:numPr>
+        <w:spacing w:after="60"/>
+      </w:pPr>
+      <w:r>
+        <w:t>Probability</w:t>
+      </w:r>
+    </w:p>
+    <w:p>
+      <w:pPr>
+        <w:pStyle w:val="ListParagraph"/>
+        <w:numPr>
+          <w:ilvl w:val="2"/>
+          <w:numId w:val="37"/>
+        </w:numPr>
+        <w:spacing w:after="60"/>
+      </w:pPr>
+      <w:r>
+        <w:t>The o</w:t>
+      </w:r>
+      <w:r>
+        <w:t xml:space="preserve">ccurrence of an event in one geographic location makes the occurrence of a similar event in a neighboring </w:t>
+      </w:r>
+      <w:r>
+        <w:t xml:space="preserve">geographic location </w:t>
+      </w:r>
+      <w:proofErr w:type="gramStart"/>
+      <w:r>
+        <w:t>more or less probable</w:t>
+      </w:r>
+      <w:proofErr w:type="gramEnd"/>
+      <w:r>
+        <w:t>.</w:t>
+      </w:r>
+    </w:p>
+    <w:p>
+      <w:pPr>
+        <w:pStyle w:val="ListParagraph"/>
+        <w:numPr>
+          <w:ilvl w:val="1"/>
+          <w:numId w:val="37"/>
+        </w:numPr>
+        <w:spacing w:after="60"/>
+      </w:pPr>
+      <w:r>
+        <w:t>Correlation</w:t>
+      </w:r>
+    </w:p>
+    <w:p>
+      <w:pPr>
+        <w:pStyle w:val="ListParagraph"/>
+        <w:numPr>
+          <w:ilvl w:val="2"/>
+          <w:numId w:val="37"/>
+        </w:numPr>
+        <w:spacing w:after="60"/>
+      </w:pPr>
+      <w:r>
+        <w:t>The correlation between the same attribute at two locations.</w:t>
+      </w:r>
+    </w:p>
+    <w:p>
+      <w:pPr>
+        <w:spacing w:after="60"/>
+      </w:pPr>
+    </w:p>
+    <w:p>
+      <w:pPr>
+        <w:spacing w:after="60"/>
+      </w:pPr>
+      <w:r>
+        <w:t>Importance</w:t>
+      </w:r>
+    </w:p>
+    <w:p>
+      <w:pPr>
+        <w:pStyle w:val="ListParagraph"/>
+        <w:numPr>
+          <w:ilvl w:val="0"/>
+          <w:numId w:val="38"/>
+        </w:numPr>
+        <w:spacing w:after="60"/>
+      </w:pPr>
+      <w:r>
+        <w:t>Evidence of the potential existence of a spatial process.</w:t>
+      </w:r>
+    </w:p>
+    <w:p>
+      <w:pPr>
+        <w:pStyle w:val="ListParagraph"/>
+        <w:numPr>
+          <w:ilvl w:val="0"/>
+          <w:numId w:val="38"/>
+        </w:numPr>
+        <w:spacing w:after="60"/>
+      </w:pPr>
+      <w:r>
+        <w:t>Invalidates most traditional statistical inference tests.</w:t>
+      </w:r>
+    </w:p>
+    <w:p>
+      <w:pPr>
+        <w:pStyle w:val="ListParagraph"/>
+        <w:numPr>
+          <w:ilvl w:val="1"/>
+          <w:numId w:val="38"/>
+        </w:numPr>
+        <w:spacing w:after="60"/>
+      </w:pPr>
+      <w:r>
+        <w:t xml:space="preserve">Introduces bias in </w:t>
+      </w:r>
+      <w:r>
+        <w:t xml:space="preserve">classical statistical </w:t>
+      </w:r>
+      <w:r>
+        <w:t>analysis.</w:t>
+      </w:r>
+    </w:p>
+    <w:p>
+      <w:pPr>
+        <w:pStyle w:val="ListParagraph"/>
+        <w:numPr>
+          <w:ilvl w:val="1"/>
+          <w:numId w:val="38"/>
+        </w:numPr>
+        <w:spacing w:after="60"/>
+      </w:pPr>
+      <w:r>
+        <w:t>Increases the probability of making a Type I error.</w:t>
+      </w:r>
+    </w:p>
+    <w:p>
+      <w:pPr>
+        <w:pStyle w:val="ListParagraph"/>
+        <w:numPr>
+          <w:ilvl w:val="0"/>
+          <w:numId w:val="38"/>
+        </w:numPr>
+        <w:spacing w:after="60"/>
+      </w:pPr>
+      <w:r>
+        <w:t>Impact</w:t>
+      </w:r>
+      <w:r>
+        <w:t xml:space="preserve"> on classical statistical inference.</w:t>
+      </w:r>
+    </w:p>
+    <w:p>
+      <w:pPr>
+        <w:pStyle w:val="ListParagraph"/>
+        <w:numPr>
+          <w:ilvl w:val="1"/>
+          <w:numId w:val="38"/>
+        </w:numPr>
+        <w:spacing w:after="60"/>
+      </w:pPr>
+      <w:r>
+        <w:t>Over-estimates the degree of correlation (i.e., value of coefficients).</w:t>
+      </w:r>
+    </w:p>
+    <w:p>
+      <w:pPr>
+        <w:pStyle w:val="ListParagraph"/>
+        <w:numPr>
+          <w:ilvl w:val="1"/>
+          <w:numId w:val="38"/>
+        </w:numPr>
+        <w:spacing w:after="60"/>
+      </w:pPr>
+      <w:r>
+        <w:t>More likely to find a statistically significant relationship where there is none.</w:t>
+      </w:r>
+    </w:p>
+    <w:p>
+      <w:pPr>
+        <w:spacing w:after="60"/>
+      </w:pPr>
+    </w:p>
+    <w:p>
+      <w:pPr>
+        <w:spacing w:after="60"/>
+      </w:pPr>
+      <w:r>
+        <w:t>Defining nearness of observations</w:t>
+      </w:r>
+    </w:p>
+    <w:p>
+      <w:pPr>
+        <w:pStyle w:val="ListParagraph"/>
+        <w:numPr>
+          <w:ilvl w:val="0"/>
+          <w:numId w:val="40"/>
+        </w:numPr>
+        <w:spacing w:after="60"/>
+      </w:pPr>
+      <w:r>
+        <w:t>Conceptual approaches</w:t>
+      </w:r>
+    </w:p>
+    <w:p>
+      <w:pPr>
+        <w:pStyle w:val="ListParagraph"/>
+        <w:numPr>
+          <w:ilvl w:val="1"/>
+          <w:numId w:val="40"/>
+        </w:numPr>
+        <w:spacing w:after="60"/>
+      </w:pPr>
+      <w:r>
+        <w:t>Common borders</w:t>
+      </w:r>
+    </w:p>
+    <w:p>
+      <w:pPr>
+        <w:pStyle w:val="ListParagraph"/>
+        <w:numPr>
+          <w:ilvl w:val="1"/>
+          <w:numId w:val="40"/>
+        </w:numPr>
+        <w:spacing w:after="60"/>
+      </w:pPr>
+      <w:r>
+        <w:t>Radial boundary</w:t>
+      </w:r>
+    </w:p>
+    <w:p>
+      <w:pPr>
+        <w:pStyle w:val="ListParagraph"/>
+        <w:numPr>
+          <w:ilvl w:val="0"/>
+          <w:numId w:val="40"/>
+        </w:numPr>
+        <w:spacing w:after="60"/>
+      </w:pPr>
+      <w:r>
+        <w:t>Must be able to defend methodological choices.</w:t>
+      </w:r>
+    </w:p>
+    <w:p>
+      <w:pPr>
+        <w:pStyle w:val="ListParagraph"/>
+        <w:numPr>
+          <w:ilvl w:val="0"/>
+          <w:numId w:val="40"/>
+        </w:numPr>
+        <w:spacing w:after="60"/>
+      </w:pPr>
+      <w:r>
+        <w:t>Contiguity</w:t>
+      </w:r>
+    </w:p>
+    <w:p>
+      <w:pPr>
+        <w:pStyle w:val="ListParagraph"/>
+        <w:numPr>
+          <w:ilvl w:val="1"/>
+          <w:numId w:val="40"/>
+        </w:numPr>
+        <w:spacing w:after="60"/>
+      </w:pPr>
+      <w:r>
+        <w:t xml:space="preserve">First order </w:t>
+      </w:r>
+      <w:r>
+        <w:sym w:font="Wingdings" w:char="F0E0"/>
+      </w:r>
+      <w:r>
+        <w:t xml:space="preserve"> nearest neighbor</w:t>
+      </w:r>
+    </w:p>
+    <w:p>
+      <w:pPr>
+        <w:pStyle w:val="ListParagraph"/>
+        <w:numPr>
+          <w:ilvl w:val="1"/>
+          <w:numId w:val="40"/>
+        </w:numPr>
+        <w:spacing w:after="60"/>
+      </w:pPr>
+      <w:r>
+        <w:t xml:space="preserve">Second order </w:t>
+      </w:r>
+      <w:r>
+        <w:sym w:font="Wingdings" w:char="F0E0"/>
+      </w:r>
+      <w:r>
+        <w:t xml:space="preserve"> next nearest neighbor</w:t>
+      </w:r>
+    </w:p>
+    <w:p>
+      <w:pPr>
+        <w:spacing w:after="60"/>
+      </w:pPr>
+    </w:p>
+    <w:p>
+      <w:pPr>
+        <w:spacing w:after="60"/>
+      </w:pPr>
+      <w:r>
+        <w:lastRenderedPageBreak/>
+        <w:t>Null Hypothesis</w:t>
+      </w:r>
+      <w:r>
+        <w:t xml:space="preserve"> When Testing for Spatial Autocorrelation </w:t>
+      </w:r>
+    </w:p>
+    <w:p>
+      <w:pPr>
+        <w:pStyle w:val="ListParagraph"/>
+        <w:numPr>
+          <w:ilvl w:val="0"/>
+          <w:numId w:val="42"/>
+        </w:numPr>
+        <w:spacing w:after="60"/>
+      </w:pPr>
+      <w:r>
+        <w:t>H</w:t>
+      </w:r>
+      <w:r>
+        <w:rPr>
+          <w:vertAlign w:val="subscript"/>
+        </w:rPr>
+        <w:t>0</w:t>
+      </w:r>
+      <w:r>
+        <w:t xml:space="preserve">: The values associated with the geographic features in one location in the study area </w:t>
+      </w:r>
+      <w:r>
+        <w:t>DO NOT</w:t>
+      </w:r>
+      <w:r>
+        <w:t xml:space="preserve"> depend on values associated with geographic features in other locations in the study area.</w:t>
+      </w:r>
+    </w:p>
+    <w:p>
+      <w:pPr>
+        <w:pStyle w:val="ListParagraph"/>
+        <w:numPr>
+          <w:ilvl w:val="0"/>
+          <w:numId w:val="42"/>
+        </w:numPr>
+        <w:spacing w:after="60"/>
+      </w:pPr>
+      <w:r>
+        <w:t>Failing to reject null hypothesis means that there is no spatial autocorrelation.</w:t>
+      </w:r>
+    </w:p>
+    <w:p>
+      <w:pPr>
+        <w:pStyle w:val="ListParagraph"/>
+        <w:numPr>
+          <w:ilvl w:val="1"/>
+          <w:numId w:val="42"/>
+        </w:numPr>
+        <w:spacing w:after="60"/>
+      </w:pPr>
+      <w:r>
+        <w:t>Simplifies workflow.</w:t>
+      </w:r>
+    </w:p>
+    <w:p>
+      <w:pPr>
+        <w:pStyle w:val="ListParagraph"/>
+        <w:numPr>
+          <w:ilvl w:val="1"/>
+          <w:numId w:val="42"/>
+        </w:numPr>
+        <w:spacing w:after="60"/>
+      </w:pPr>
+      <w:r>
+        <w:t>Can continue with classical statistical inference tests.</w:t>
+      </w:r>
+    </w:p>
+    <w:p>
+      <w:pPr>
+        <w:spacing w:after="60"/>
+      </w:pPr>
+    </w:p>
+    <w:p>
+      <w:pPr>
+        <w:spacing w:after="60"/>
+      </w:pPr>
+      <w:r>
+        <w:t>Measuring Spatial Autocorrelation</w:t>
+      </w:r>
+    </w:p>
+    <w:p>
+      <w:pPr>
+        <w:pStyle w:val="ListParagraph"/>
+        <w:numPr>
+          <w:ilvl w:val="0"/>
+          <w:numId w:val="43"/>
+        </w:numPr>
+        <w:spacing w:after="60"/>
+      </w:pPr>
+      <w:proofErr w:type="gramStart"/>
+      <w:r>
+        <w:t>Moran’s</w:t>
+      </w:r>
+      <w:proofErr w:type="gramEnd"/>
+      <w:r>
+        <w:t xml:space="preserve"> I is a first regression analysis.</w:t>
+      </w:r>
+    </w:p>
+    <w:p>
+      <w:pPr>
+        <w:pStyle w:val="ListParagraph"/>
+        <w:numPr>
+          <w:ilvl w:val="0"/>
+          <w:numId w:val="43"/>
+        </w:numPr>
+        <w:spacing w:after="60"/>
+      </w:pPr>
+      <w:r>
+        <w:t>Regressing a variable on itself.</w:t>
+      </w:r>
+    </w:p>
+    <w:p>
+      <w:pPr>
+        <w:pStyle w:val="ListParagraph"/>
+        <w:numPr>
+          <w:ilvl w:val="1"/>
+          <w:numId w:val="43"/>
+        </w:numPr>
+        <w:spacing w:after="60"/>
+      </w:pPr>
+      <w:r>
+        <w:t>Does the dependent variable predict itself?</w:t>
+      </w:r>
+    </w:p>
+    <w:p>
+      <w:pPr>
+        <w:pStyle w:val="ListParagraph"/>
+        <w:numPr>
+          <w:ilvl w:val="0"/>
+          <w:numId w:val="43"/>
+        </w:numPr>
+        <w:spacing w:after="60"/>
+      </w:pPr>
+      <w:r>
+        <w:t>The slope of the regression is the Moran’s I value.</w:t>
+      </w:r>
+    </w:p>
+    <w:p>
+      <w:pPr>
+        <w:pStyle w:val="ListParagraph"/>
+        <w:numPr>
+          <w:ilvl w:val="0"/>
+          <w:numId w:val="43"/>
+        </w:numPr>
+        <w:spacing w:after="60"/>
+      </w:pPr>
+      <w:r>
+        <w:t>Variable must be interval-ratio</w:t>
+      </w:r>
+    </w:p>
+    <w:p>
+      <w:pPr>
+        <w:pStyle w:val="ListParagraph"/>
+        <w:numPr>
+          <w:ilvl w:val="1"/>
+          <w:numId w:val="43"/>
+        </w:numPr>
+        <w:spacing w:after="60"/>
+      </w:pPr>
+      <w:r>
+        <w:t>Cannot use dichotomous variable.</w:t>
+      </w:r>
+    </w:p>
+    <w:p>
+      <w:pPr>
+        <w:spacing w:after="60"/>
+      </w:pPr>
+    </w:p>
+    <w:p>
+      <w:pPr>
+        <w:spacing w:after="60"/>
+        <w:rPr>
+          <w:u w:val="single"/>
+        </w:rPr>
+      </w:pPr>
+      <w:r>
+        <w:rPr>
+          <w:u w:val="single"/>
+        </w:rPr>
+        <w:t>Lab</w:t>
+      </w:r>
+      <w:r>
+        <w:rPr>
+          <w:u w:val="single"/>
+        </w:rPr>
+        <w:t xml:space="preserve"> Procedure</w:t>
+      </w:r>
+    </w:p>
+    <w:p>
+      <w:pPr>
+        <w:spacing w:after="60"/>
+      </w:pPr>
+      <w:r>
+        <w:t>Method 1: ArcMap</w:t>
+      </w:r>
+    </w:p>
+    <w:p>
+      <w:pPr>
+        <w:pStyle w:val="ListParagraph"/>
+        <w:numPr>
+          <w:ilvl w:val="0"/>
+          <w:numId w:val="44"/>
+        </w:numPr>
+        <w:spacing w:after="60"/>
+      </w:pPr>
+      <w:r>
+        <w:t>Add and activate map layer (e.g., ct_04)</w:t>
+      </w:r>
+    </w:p>
+    <w:p>
+      <w:pPr>
+        <w:pStyle w:val="ListParagraph"/>
+        <w:numPr>
+          <w:ilvl w:val="0"/>
+          <w:numId w:val="44"/>
+        </w:numPr>
+        <w:spacing w:after="60"/>
+      </w:pPr>
+      <w:r>
+        <w:t xml:space="preserve">Click on </w:t>
+      </w:r>
+      <w:r>
+        <w:rPr>
+          <w:rFonts w:ascii="Courier New" w:hAnsi="Courier New" w:cs="Courier New"/>
+        </w:rPr>
+        <w:t>Geoprocessing</w:t>
+      </w:r>
+      <w:r>
+        <w:t xml:space="preserve"> menu item</w:t>
+      </w:r>
+    </w:p>
+    <w:p>
+      <w:pPr>
+        <w:pStyle w:val="ListParagraph"/>
+        <w:numPr>
+          <w:ilvl w:val="0"/>
+          <w:numId w:val="44"/>
+        </w:numPr>
+        <w:spacing w:after="60"/>
+      </w:pPr>
+      <w:r>
+        <w:t xml:space="preserve">Select </w:t>
+      </w:r>
+      <w:proofErr w:type="spellStart"/>
+      <w:r>
+        <w:rPr>
+          <w:rFonts w:ascii="Courier New" w:hAnsi="Courier New" w:cs="Courier New"/>
+        </w:rPr>
+        <w:t>ArcToolbox</w:t>
+      </w:r>
+      <w:proofErr w:type="spellEnd"/>
+    </w:p>
+    <w:p>
+      <w:pPr>
+        <w:pStyle w:val="ListParagraph"/>
+        <w:numPr>
+          <w:ilvl w:val="0"/>
+          <w:numId w:val="44"/>
+        </w:numPr>
+        <w:spacing w:after="60"/>
+      </w:pPr>
+      <w:r>
+        <w:t xml:space="preserve">Select </w:t>
+      </w:r>
+      <w:r>
+        <w:rPr>
+          <w:rFonts w:ascii="Courier New" w:hAnsi="Courier New" w:cs="Courier New"/>
+        </w:rPr>
+        <w:t>Spatial Statistics Tools</w:t>
+      </w:r>
+    </w:p>
+    <w:p>
+      <w:pPr>
+        <w:pStyle w:val="ListParagraph"/>
+        <w:numPr>
+          <w:ilvl w:val="0"/>
+          <w:numId w:val="44"/>
+        </w:numPr>
+        <w:spacing w:after="60"/>
+      </w:pPr>
+      <w:r>
+        <w:t xml:space="preserve">Select </w:t>
+      </w:r>
+      <w:r>
+        <w:rPr>
+          <w:rFonts w:ascii="Courier New" w:hAnsi="Courier New" w:cs="Courier New"/>
+        </w:rPr>
+        <w:t>Analyzing Patterns</w:t>
+      </w:r>
+    </w:p>
+    <w:p>
+      <w:pPr>
+        <w:pStyle w:val="ListParagraph"/>
+        <w:numPr>
+          <w:ilvl w:val="0"/>
+          <w:numId w:val="44"/>
+        </w:numPr>
+        <w:spacing w:after="60"/>
+      </w:pPr>
+      <w:r>
+        <w:t xml:space="preserve">Double click </w:t>
+      </w:r>
+      <w:r>
+        <w:rPr>
+          <w:rFonts w:ascii="Courier New" w:hAnsi="Courier New" w:cs="Courier New"/>
+        </w:rPr>
+        <w:t>Spatial Autocorrelation (Moran’s I)</w:t>
+      </w:r>
+    </w:p>
+    <w:p>
+      <w:pPr>
+        <w:pStyle w:val="ListParagraph"/>
+        <w:numPr>
+          <w:ilvl w:val="0"/>
+          <w:numId w:val="44"/>
+        </w:numPr>
+        <w:spacing w:after="60"/>
+      </w:pPr>
+      <w:r>
+        <w:t xml:space="preserve">For the </w:t>
+      </w:r>
+      <w:r>
+        <w:rPr>
+          <w:rFonts w:ascii="Courier New" w:hAnsi="Courier New" w:cs="Courier New"/>
+        </w:rPr>
+        <w:t>Input Feature Class</w:t>
+      </w:r>
+      <w:r>
+        <w:t>, add the shapefile (e.g., ct_04)</w:t>
+      </w:r>
+    </w:p>
+    <w:p>
+      <w:pPr>
+        <w:pStyle w:val="ListParagraph"/>
+        <w:numPr>
+          <w:ilvl w:val="0"/>
+          <w:numId w:val="44"/>
+        </w:numPr>
+        <w:spacing w:after="60"/>
+      </w:pPr>
+      <w:r>
+        <w:t xml:space="preserve">For the </w:t>
+      </w:r>
+      <w:r>
+        <w:rPr>
+          <w:rFonts w:ascii="Courier New" w:hAnsi="Courier New" w:cs="Courier New"/>
+        </w:rPr>
+        <w:t>Input Field</w:t>
+      </w:r>
+      <w:r>
+        <w:t>, select the desired variable for analysis (i.e., interval-ratio variables)</w:t>
+      </w:r>
+    </w:p>
+    <w:p>
+      <w:pPr>
+        <w:pStyle w:val="ListParagraph"/>
+        <w:numPr>
+          <w:ilvl w:val="0"/>
+          <w:numId w:val="44"/>
+        </w:numPr>
+        <w:spacing w:after="60"/>
+      </w:pPr>
+      <w:r>
+        <w:t xml:space="preserve">Check </w:t>
+      </w:r>
+      <w:r>
+        <w:rPr>
+          <w:rFonts w:ascii="Courier New" w:hAnsi="Courier New" w:cs="Courier New"/>
+        </w:rPr>
+        <w:t xml:space="preserve">Generate Report </w:t>
+      </w:r>
+      <w:r>
+        <w:t>option box</w:t>
+      </w:r>
+    </w:p>
+    <w:p>
+      <w:pPr>
+        <w:pStyle w:val="ListParagraph"/>
+        <w:numPr>
+          <w:ilvl w:val="0"/>
+          <w:numId w:val="44"/>
+        </w:numPr>
+        <w:spacing w:after="60"/>
+      </w:pPr>
+      <w:r>
+        <w:t xml:space="preserve">Select the </w:t>
+      </w:r>
+      <w:r>
+        <w:rPr>
+          <w:rFonts w:ascii="Courier New" w:hAnsi="Courier New" w:cs="Courier New"/>
+        </w:rPr>
+        <w:t xml:space="preserve">Distance Method </w:t>
+      </w:r>
+      <w:r>
+        <w:t>(e.g., Zone of Indifference</w:t>
+      </w:r>
+      <w:r>
+        <w:t xml:space="preserve">, </w:t>
+      </w:r>
+      <w:proofErr w:type="spellStart"/>
+      <w:r>
+        <w:t>Contiguity_Edges_Corner</w:t>
+      </w:r>
+      <w:proofErr w:type="spellEnd"/>
+      <w:r>
+        <w:t>)</w:t>
+      </w:r>
+    </w:p>
+    <w:p>
+      <w:pPr>
+        <w:pStyle w:val="ListParagraph"/>
+        <w:numPr>
+          <w:ilvl w:val="0"/>
+          <w:numId w:val="44"/>
+        </w:numPr>
+        <w:spacing w:after="60"/>
+      </w:pPr>
+      <w:r>
+        <w:t xml:space="preserve">For </w:t>
+      </w:r>
+      <w:r>
+        <w:rPr>
+          <w:rFonts w:ascii="Courier New" w:hAnsi="Courier New" w:cs="Courier New"/>
+        </w:rPr>
+        <w:t>S</w:t>
+      </w:r>
+      <w:r>
+        <w:rPr>
+          <w:rFonts w:ascii="Courier New" w:hAnsi="Courier New" w:cs="Courier New"/>
+        </w:rPr>
+        <w:t>tandardization</w:t>
+      </w:r>
+      <w:r>
+        <w:t xml:space="preserve">, select </w:t>
+      </w:r>
+      <w:r>
+        <w:rPr>
+          <w:rFonts w:ascii="Courier New" w:hAnsi="Courier New" w:cs="Courier New"/>
+        </w:rPr>
+        <w:t>Row</w:t>
+      </w:r>
+    </w:p>
+    <w:p>
+      <w:pPr>
+        <w:pStyle w:val="ListParagraph"/>
+        <w:numPr>
+          <w:ilvl w:val="0"/>
+          <w:numId w:val="44"/>
+        </w:numPr>
+        <w:spacing w:after="60"/>
+      </w:pPr>
+      <w:r>
+        <w:t>Click OK</w:t>
+      </w:r>
+    </w:p>
+    <w:p>
+      <w:pPr>
+        <w:pStyle w:val="ListParagraph"/>
+        <w:numPr>
+          <w:ilvl w:val="1"/>
+          <w:numId w:val="44"/>
+        </w:numPr>
+        <w:spacing w:after="60"/>
+      </w:pPr>
+      <w:r>
+        <w:t xml:space="preserve">Output </w:t>
+      </w:r>
+      <w:r>
+        <w:t>describes positive spatial autocorrelation only.</w:t>
+      </w:r>
+    </w:p>
+    <w:p>
+      <w:pPr>
+        <w:spacing w:after="60"/>
+      </w:pPr>
+    </w:p>
+    <w:p>
+      <w:pPr>
+        <w:spacing w:after="60"/>
+      </w:pPr>
+      <w:r>
+        <w:t xml:space="preserve">Method 2: </w:t>
+      </w:r>
+      <w:proofErr w:type="spellStart"/>
+      <w:r>
+        <w:t>GeoDa</w:t>
+      </w:r>
+      <w:proofErr w:type="spellEnd"/>
+    </w:p>
+    <w:p>
+      <w:pPr>
+        <w:pStyle w:val="ListParagraph"/>
+        <w:numPr>
+          <w:ilvl w:val="0"/>
+          <w:numId w:val="45"/>
+        </w:numPr>
+        <w:spacing w:after="60"/>
+      </w:pPr>
+      <w:r>
+        <w:t xml:space="preserve">Click on </w:t>
+      </w:r>
+      <w:r>
+        <w:rPr>
+          <w:rFonts w:ascii="Courier New" w:hAnsi="Courier New" w:cs="Courier New"/>
+        </w:rPr>
+        <w:t>Input File</w:t>
+      </w:r>
+    </w:p>
+    <w:p>
+      <w:pPr>
+        <w:pStyle w:val="ListParagraph"/>
+        <w:numPr>
+          <w:ilvl w:val="0"/>
+          <w:numId w:val="45"/>
+        </w:numPr>
+        <w:spacing w:after="60"/>
+      </w:pPr>
+      <w:r>
+        <w:t xml:space="preserve">Select </w:t>
+      </w:r>
+      <w:r>
+        <w:rPr>
+          <w:rFonts w:ascii="Courier New" w:hAnsi="Courier New" w:cs="Courier New"/>
+        </w:rPr>
+        <w:t xml:space="preserve">ESRI File Geodatabase </w:t>
+      </w:r>
+    </w:p>
+    <w:p>
+      <w:pPr>
+        <w:pStyle w:val="ListParagraph"/>
+        <w:numPr>
+          <w:ilvl w:val="0"/>
+          <w:numId w:val="45"/>
+        </w:numPr>
+        <w:spacing w:after="60"/>
+      </w:pPr>
+      <w:r>
+        <w:t xml:space="preserve">Select geodatabase </w:t>
+      </w:r>
+      <w:r>
+        <w:t xml:space="preserve">(e.g., </w:t>
+      </w:r>
+      <w:proofErr w:type="spellStart"/>
+      <w:r>
+        <w:t>lab.gdb</w:t>
+      </w:r>
+      <w:proofErr w:type="spellEnd"/>
+      <w:r>
+        <w:t>)</w:t>
+      </w:r>
+    </w:p>
+    <w:p>
+      <w:pPr>
+        <w:pStyle w:val="ListParagraph"/>
+        <w:numPr>
+          <w:ilvl w:val="0"/>
+          <w:numId w:val="45"/>
+        </w:numPr>
+        <w:spacing w:after="60"/>
+      </w:pPr>
+      <w:r>
+        <w:t xml:space="preserve">Click </w:t>
+      </w:r>
+      <w:r>
+        <w:rPr>
+          <w:rFonts w:ascii="Courier New" w:hAnsi="Courier New" w:cs="Courier New"/>
+        </w:rPr>
+        <w:t>Select Folder</w:t>
+      </w:r>
+    </w:p>
+    <w:p>
+      <w:pPr>
+        <w:pStyle w:val="ListParagraph"/>
+        <w:numPr>
+          <w:ilvl w:val="0"/>
+          <w:numId w:val="45"/>
+        </w:numPr>
+        <w:spacing w:after="60"/>
+      </w:pPr>
+      <w:r>
+        <w:t xml:space="preserve">Select </w:t>
+      </w:r>
+      <w:r>
+        <w:t>layer</w:t>
+      </w:r>
+      <w:r>
+        <w:t xml:space="preserve"> (e.g., ct_04)</w:t>
+      </w:r>
+    </w:p>
+    <w:p>
+      <w:pPr>
+        <w:pStyle w:val="ListParagraph"/>
+        <w:numPr>
+          <w:ilvl w:val="0"/>
+          <w:numId w:val="45"/>
+        </w:numPr>
+        <w:spacing w:after="60"/>
+      </w:pPr>
+      <w:r>
+        <w:t xml:space="preserve">Open </w:t>
+      </w:r>
+      <w:r>
+        <w:rPr>
+          <w:rFonts w:ascii="Courier New" w:hAnsi="Courier New" w:cs="Courier New"/>
+        </w:rPr>
+        <w:t>Weights Manager</w:t>
+      </w:r>
+      <w:r>
+        <w:rPr>
+          <w:rFonts w:cstheme="minorHAnsi"/>
+        </w:rPr>
+        <w:t xml:space="preserve"> to begin creating weight file</w:t>
+      </w:r>
+    </w:p>
+    <w:p>
+      <w:pPr>
+        <w:pStyle w:val="ListParagraph"/>
+        <w:numPr>
+          <w:ilvl w:val="0"/>
+          <w:numId w:val="45"/>
+        </w:numPr>
+        <w:spacing w:after="60"/>
+      </w:pPr>
+      <w:r>
+        <w:t xml:space="preserve">Click on </w:t>
+      </w:r>
+      <w:r>
+        <w:rPr>
+          <w:rFonts w:ascii="Courier New" w:hAnsi="Courier New" w:cs="Courier New"/>
+        </w:rPr>
+        <w:t>Create</w:t>
+      </w:r>
+    </w:p>
+    <w:p>
+      <w:pPr>
+        <w:pStyle w:val="ListParagraph"/>
+        <w:numPr>
+          <w:ilvl w:val="0"/>
+          <w:numId w:val="45"/>
+        </w:numPr>
+        <w:spacing w:after="60"/>
+      </w:pPr>
+      <w:r>
+        <w:t>Select the ID variable (e.g., GEOID)</w:t>
+      </w:r>
+    </w:p>
+    <w:p>
+      <w:pPr>
+        <w:pStyle w:val="ListParagraph"/>
+        <w:numPr>
+          <w:ilvl w:val="0"/>
+          <w:numId w:val="45"/>
+        </w:numPr>
+        <w:spacing w:after="60"/>
+      </w:pPr>
+      <w:r>
+        <w:t>Decide on using Contiguity Weighting or Distance Weighting</w:t>
+      </w:r>
+    </w:p>
+    <w:p>
+      <w:pPr>
+        <w:pStyle w:val="ListParagraph"/>
+        <w:numPr>
+          <w:ilvl w:val="0"/>
+          <w:numId w:val="45"/>
+        </w:numPr>
+        <w:spacing w:after="60"/>
+      </w:pPr>
+      <w:r>
+        <w:rPr>
+          <w:rFonts w:ascii="Courier New" w:hAnsi="Courier New" w:cs="Courier New"/>
+        </w:rPr>
+        <w:t>Contiguity Weight</w:t>
+      </w:r>
+      <w:r>
+        <w:t xml:space="preserve"> tab</w:t>
+      </w:r>
+    </w:p>
+    <w:p>
+      <w:pPr>
+        <w:pStyle w:val="ListParagraph"/>
+        <w:numPr>
+          <w:ilvl w:val="1"/>
+          <w:numId w:val="45"/>
+        </w:numPr>
+        <w:spacing w:after="60"/>
+      </w:pPr>
+      <w:r>
+        <w:t>Select Contiguity Weight (e.g., Queen contiguity)</w:t>
+      </w:r>
+    </w:p>
+    <w:p>
+      <w:pPr>
+        <w:pStyle w:val="ListParagraph"/>
+        <w:numPr>
+          <w:ilvl w:val="1"/>
+          <w:numId w:val="45"/>
+        </w:numPr>
+        <w:spacing w:after="60"/>
+      </w:pPr>
+      <w:r>
+        <w:t>Select Order of Contiguity (e.g., 1)</w:t>
+      </w:r>
+    </w:p>
+    <w:p>
+      <w:pPr>
+        <w:pStyle w:val="ListParagraph"/>
+        <w:numPr>
+          <w:ilvl w:val="0"/>
+          <w:numId w:val="45"/>
+        </w:numPr>
+        <w:spacing w:after="60"/>
+      </w:pPr>
+      <w:r>
+        <w:lastRenderedPageBreak/>
+        <w:t xml:space="preserve">Click </w:t>
+      </w:r>
+      <w:r>
+        <w:rPr>
+          <w:rFonts w:ascii="Courier New" w:hAnsi="Courier New" w:cs="Courier New"/>
+        </w:rPr>
+        <w:t>Create</w:t>
+      </w:r>
+    </w:p>
+    <w:p>
+      <w:pPr>
+        <w:pStyle w:val="ListParagraph"/>
+        <w:numPr>
+          <w:ilvl w:val="0"/>
+          <w:numId w:val="45"/>
+        </w:numPr>
+        <w:spacing w:after="60"/>
+      </w:pPr>
+      <w:r>
+        <w:t xml:space="preserve">Select where to save the file (e.g., the file geodatabase </w:t>
+      </w:r>
+      <w:proofErr w:type="spellStart"/>
+      <w:r>
+        <w:t>lab.gdb</w:t>
+      </w:r>
+      <w:proofErr w:type="spellEnd"/>
+      <w:r>
+        <w:t>)</w:t>
+      </w:r>
+    </w:p>
+    <w:p>
+      <w:pPr>
+        <w:pStyle w:val="ListParagraph"/>
+        <w:numPr>
+          <w:ilvl w:val="0"/>
+          <w:numId w:val="45"/>
+        </w:numPr>
+        <w:spacing w:after="60"/>
+      </w:pPr>
+      <w:r>
+        <w:t xml:space="preserve">Enter filename </w:t>
+      </w:r>
+      <w:proofErr w:type="gramStart"/>
+      <w:r>
+        <w:t>for .gal</w:t>
+      </w:r>
+      <w:proofErr w:type="gramEnd"/>
+      <w:r>
+        <w:t xml:space="preserve"> file (e.g., ct_04</w:t>
+      </w:r>
+      <w:r>
+        <w:t>_Moran_queen</w:t>
+      </w:r>
+      <w:r>
+        <w:t>)</w:t>
+      </w:r>
+    </w:p>
+    <w:p>
+      <w:pPr>
+        <w:pStyle w:val="ListParagraph"/>
+        <w:numPr>
+          <w:ilvl w:val="0"/>
+          <w:numId w:val="45"/>
+        </w:numPr>
+        <w:spacing w:after="60"/>
+      </w:pPr>
+      <w:r>
+        <w:t xml:space="preserve">Click </w:t>
+      </w:r>
+      <w:r>
+        <w:rPr>
+          <w:rFonts w:ascii="Courier New" w:hAnsi="Courier New" w:cs="Courier New"/>
+        </w:rPr>
+        <w:t xml:space="preserve">Histogram </w:t>
+      </w:r>
+      <w:r>
+        <w:t>to view the distribution</w:t>
+      </w:r>
+    </w:p>
+    <w:p>
+      <w:pPr>
+        <w:pStyle w:val="ListParagraph"/>
+        <w:numPr>
+          <w:ilvl w:val="1"/>
+          <w:numId w:val="45"/>
+        </w:numPr>
+        <w:spacing w:after="60"/>
+      </w:pPr>
+      <w:r>
+        <w:t>Should resemble Normal distribution</w:t>
+      </w:r>
+    </w:p>
+    <w:p>
+      <w:pPr>
+        <w:pStyle w:val="ListParagraph"/>
+        <w:numPr>
+          <w:ilvl w:val="0"/>
+          <w:numId w:val="45"/>
+        </w:numPr>
+        <w:spacing w:after="60"/>
+      </w:pPr>
+      <w:r>
+        <w:t xml:space="preserve">Click </w:t>
+      </w:r>
+      <w:r>
+        <w:rPr>
+          <w:rFonts w:ascii="Courier New" w:hAnsi="Courier New" w:cs="Courier New"/>
+        </w:rPr>
+        <w:t xml:space="preserve">Connectivity Map </w:t>
+      </w:r>
+      <w:r>
+        <w:t>for</w:t>
+      </w:r>
+    </w:p>
+    <w:p>
+      <w:pPr>
+        <w:pStyle w:val="ListParagraph"/>
+        <w:numPr>
+          <w:ilvl w:val="0"/>
+          <w:numId w:val="45"/>
+        </w:numPr>
+        <w:spacing w:after="60"/>
+      </w:pPr>
+      <w:r>
+        <w:t xml:space="preserve">Click </w:t>
+      </w:r>
+      <w:r>
+        <w:rPr>
+          <w:rFonts w:ascii="Courier New" w:hAnsi="Courier New" w:cs="Courier New"/>
+        </w:rPr>
+        <w:t>Connectivity Graph</w:t>
+      </w:r>
+      <w:r>
+        <w:t xml:space="preserve"> for </w:t>
+      </w:r>
+    </w:p>
+    <w:p>
+      <w:pPr>
+        <w:pStyle w:val="ListParagraph"/>
+        <w:numPr>
+          <w:ilvl w:val="0"/>
+          <w:numId w:val="45"/>
+        </w:numPr>
+        <w:spacing w:after="60"/>
+      </w:pPr>
+      <w:r>
+        <w:t xml:space="preserve">Select </w:t>
+      </w:r>
+      <w:r>
+        <w:rPr>
+          <w:rFonts w:ascii="Courier New" w:hAnsi="Courier New" w:cs="Courier New"/>
+        </w:rPr>
+        <w:t>Space</w:t>
+      </w:r>
+      <w:r>
+        <w:t xml:space="preserve"> menu</w:t>
+      </w:r>
+    </w:p>
+    <w:p>
+      <w:pPr>
+        <w:pStyle w:val="ListParagraph"/>
+        <w:numPr>
+          <w:ilvl w:val="0"/>
+          <w:numId w:val="45"/>
+        </w:numPr>
+        <w:spacing w:after="60"/>
+      </w:pPr>
+      <w:r>
+        <w:t xml:space="preserve">Select </w:t>
+      </w:r>
+      <w:r>
+        <w:rPr>
+          <w:rFonts w:ascii="Courier New" w:hAnsi="Courier New" w:cs="Courier New"/>
+        </w:rPr>
+        <w:t>Univariate Moran’s I</w:t>
+      </w:r>
+    </w:p>
+    <w:p>
+      <w:pPr>
+        <w:pStyle w:val="ListParagraph"/>
+        <w:numPr>
+          <w:ilvl w:val="0"/>
+          <w:numId w:val="45"/>
+        </w:numPr>
+        <w:spacing w:after="60"/>
+      </w:pPr>
+      <w:r>
+        <w:t>Select the variable</w:t>
+      </w:r>
+    </w:p>
+    <w:p>
+      <w:pPr>
+        <w:pStyle w:val="ListParagraph"/>
+        <w:numPr>
+          <w:ilvl w:val="0"/>
+          <w:numId w:val="45"/>
+        </w:numPr>
+        <w:spacing w:after="60"/>
+      </w:pPr>
+      <w:r>
+        <w:t>For Weights, select the weight file</w:t>
+      </w:r>
+    </w:p>
+    <w:p>
+      <w:pPr>
+        <w:pStyle w:val="ListParagraph"/>
+        <w:numPr>
+          <w:ilvl w:val="0"/>
+          <w:numId w:val="45"/>
+        </w:numPr>
+        <w:spacing w:after="60"/>
+      </w:pPr>
+      <w:r>
+        <w:t xml:space="preserve">Click </w:t>
+      </w:r>
+      <w:r>
+        <w:rPr>
+          <w:rFonts w:ascii="Courier New" w:hAnsi="Courier New" w:cs="Courier New"/>
+        </w:rPr>
+        <w:t>OK</w:t>
+      </w:r>
+    </w:p>
+    <w:p>
+      <w:pPr>
+        <w:pStyle w:val="ListParagraph"/>
+        <w:numPr>
+          <w:ilvl w:val="0"/>
+          <w:numId w:val="45"/>
+        </w:numPr>
+        <w:spacing w:after="60"/>
+      </w:pPr>
+      <w:r>
+        <w:t>Graph is produced</w:t>
+      </w:r>
+    </w:p>
+    <w:p>
+      <w:pPr>
+        <w:pStyle w:val="ListParagraph"/>
+        <w:numPr>
+          <w:ilvl w:val="1"/>
+          <w:numId w:val="45"/>
+        </w:numPr>
+        <w:spacing w:after="60"/>
+      </w:pPr>
+      <w:r>
+        <w:t>Slope of line is the Moran’s I value.</w:t>
+      </w:r>
+    </w:p>
+    <w:p>
+      <w:pPr>
+        <w:pStyle w:val="ListParagraph"/>
+        <w:numPr>
+          <w:ilvl w:val="1"/>
+          <w:numId w:val="45"/>
+        </w:numPr>
+        <w:spacing w:after="60"/>
+      </w:pPr>
+      <w:r>
+        <w:t>Points in the lo</w:t>
+      </w:r>
+      <w:r>
+        <w:t>wer left and upper right</w:t>
+      </w:r>
+      <w:r>
+        <w:t xml:space="preserve"> quadrants indicate</w:t>
+      </w:r>
+      <w:r>
+        <w:t xml:space="preserve"> positive spatial autocorrelation.</w:t>
+      </w:r>
+    </w:p>
+    <w:p>
+      <w:pPr>
+        <w:pStyle w:val="ListParagraph"/>
+        <w:numPr>
+          <w:ilvl w:val="1"/>
+          <w:numId w:val="45"/>
+        </w:numPr>
+        <w:spacing w:after="60"/>
+      </w:pPr>
+      <w:r>
+        <w:t>Points in the u</w:t>
+      </w:r>
+      <w:r>
+        <w:t xml:space="preserve">pper left </w:t>
+      </w:r>
+      <w:r>
+        <w:t>and lower right quadrants indicate</w:t>
+      </w:r>
+      <w:r>
+        <w:t xml:space="preserve"> negative spatial autocorrelation.</w:t>
+      </w:r>
+    </w:p>
+    <w:p>
+      <w:pPr>
+        <w:pStyle w:val="ListParagraph"/>
+        <w:numPr>
+          <w:ilvl w:val="0"/>
+          <w:numId w:val="45"/>
+        </w:numPr>
+        <w:spacing w:after="60"/>
+      </w:pPr>
+      <w:r>
+        <w:t>Evaluate spatial outliers as necessary</w:t>
+      </w:r>
+    </w:p>
+    <w:p>
+      <w:pPr>
+        <w:pStyle w:val="ListParagraph"/>
+        <w:numPr>
+          <w:ilvl w:val="0"/>
+          <w:numId w:val="45"/>
+        </w:numPr>
+        <w:spacing w:after="60"/>
+      </w:pPr>
+      <w:r>
+        <w:t>Run Monte Carlo simulation</w:t>
+      </w:r>
+    </w:p>
+    <w:p>
+      <w:pPr>
+        <w:pStyle w:val="ListParagraph"/>
+        <w:numPr>
+          <w:ilvl w:val="1"/>
+          <w:numId w:val="45"/>
+        </w:numPr>
+        <w:spacing w:after="60"/>
+      </w:pPr>
+      <w:r>
+        <w:t>Right click on graph</w:t>
+      </w:r>
+    </w:p>
+    <w:p>
+      <w:pPr>
+        <w:pStyle w:val="ListParagraph"/>
+        <w:numPr>
+          <w:ilvl w:val="1"/>
+          <w:numId w:val="45"/>
+        </w:numPr>
+        <w:spacing w:after="60"/>
+      </w:pPr>
+      <w:r>
+        <w:t>Select Randomization</w:t>
+      </w:r>
+    </w:p>
+    <w:p>
+      <w:pPr>
+        <w:pStyle w:val="ListParagraph"/>
+        <w:numPr>
+          <w:ilvl w:val="1"/>
+          <w:numId w:val="45"/>
+        </w:numPr>
+        <w:spacing w:after="60"/>
+      </w:pPr>
+      <w:r>
+        <w:t>Select permutation</w:t>
+      </w:r>
+    </w:p>
+    <w:p>
+      <w:pPr>
+        <w:pStyle w:val="ListParagraph"/>
+        <w:numPr>
+          <w:ilvl w:val="1"/>
+          <w:numId w:val="45"/>
+        </w:numPr>
+        <w:spacing w:after="60"/>
+      </w:pPr>
+      <w:r>
+        <w:t>Resulting graph displays the pseudo p-value</w:t>
+      </w:r>
+      <w:r>
+        <w:t xml:space="preserve"> and z-value</w:t>
+      </w:r>
+    </w:p>
+    <w:p>
+      <w:pPr>
+        <w:spacing w:after="60"/>
       </w:pPr>
       <w:bookmarkStart w:id="0" w:name="_GoBack"/>
       <w:bookmarkEnd w:id="0"/>
     </w:p>
     <w:sectPr>
-      <w:headerReference w:type="default" r:id="rId12"/>
+      <w:headerReference w:type="default" r:id="rId13"/>
       <w:pgSz w:w="12240" w:h="15840"/>
       <w:pgMar w:top="1440" w:right="1440" w:bottom="1440" w:left="1440" w:header="720" w:footer="720" w:gutter="0"/>
       <w:pgNumType w:start="1"/>
@@ -12420,7 +14097,7 @@
         <w:bCs/>
         <w:noProof/>
       </w:rPr>
-      <w:t>4</w:t>
+      <w:t>3</w:t>
     </w:r>
     <w:r>
       <w:rPr>
@@ -12664,6 +14341,102 @@
 </w:hdr>
 </file>
 
+<file path=word/header5.xml><?xml version="1.0" encoding="utf-8"?>
+<w:hdr xmlns:wpc="http://schemas.microsoft.com/office/word/2010/wordprocessingCanvas" xmlns:cx="http://schemas.microsoft.com/office/drawing/2014/chartex" xmlns:cx1="http://schemas.microsoft.com/office/drawing/2015/9/8/chartex" xmlns:cx2="http://schemas.microsoft.com/office/drawing/2015/10/21/chartex" xmlns:cx3="http://schemas.microsoft.com/office/drawing/2016/5/9/chartex" xmlns:cx4="http://schemas.microsoft.com/office/drawing/2016/5/10/chartex" xmlns:cx5="http://schemas.microsoft.com/office/drawing/2016/5/11/chartex" xmlns:mc="http://schemas.openxmlformats.org/markup-compatibility/2006" xmlns:o="urn:schemas-microsoft-com:office:office" xmlns:r="http://schemas.openxmlformats.org/officeDocument/2006/relationships" xmlns:m="http://schemas.openxmlformats.org/officeDocument/2006/math" xmlns:v="urn:schemas-microsoft-com:vml" xmlns:wp14="http://schemas.microsoft.com/office/word/2010/wordprocessingDrawing" xmlns:wp="http://schemas.openxmlformats.org/drawingml/2006/wordprocessingDrawing" xmlns:w10="urn:schemas-microsoft-com:office:word" xmlns:w="http://schemas.openxmlformats.org/wordprocessingml/2006/main" xmlns:w14="http://schemas.microsoft.com/office/word/2010/wordml" xmlns:w15="http://schemas.microsoft.com/office/word/2012/wordml" xmlns:w16se="http://schemas.microsoft.com/office/word/2015/wordml/symex" xmlns:wpg="http://schemas.microsoft.com/office/word/2010/wordprocessingGroup" xmlns:wpi="http://schemas.microsoft.com/office/word/2010/wordprocessingInk" xmlns:wne="http://schemas.microsoft.com/office/word/2006/wordml" xmlns:wps="http://schemas.microsoft.com/office/word/2010/wordprocessingShape" mc:Ignorable="w14 w15 w16se wp14">
+  <w:p>
+    <w:pPr>
+      <w:pStyle w:val="Header"/>
+    </w:pPr>
+    <w:r>
+      <w:t>SOC 5670 Spatial Demography</w:t>
+    </w:r>
+  </w:p>
+  <w:p>
+    <w:pPr>
+      <w:pStyle w:val="Header"/>
+    </w:pPr>
+    <w:r>
+      <w:t xml:space="preserve">Notes from class on February 27, 2020 | Page </w:t>
+    </w:r>
+    <w:r>
+      <w:rPr>
+        <w:b/>
+        <w:bCs/>
+      </w:rPr>
+      <w:fldChar w:fldCharType="begin"/>
+    </w:r>
+    <w:r>
+      <w:rPr>
+        <w:b/>
+        <w:bCs/>
+      </w:rPr>
+      <w:instrText xml:space="preserve"> PAGE  \* Arabic  \* MERGEFORMAT </w:instrText>
+    </w:r>
+    <w:r>
+      <w:rPr>
+        <w:b/>
+        <w:bCs/>
+      </w:rPr>
+      <w:fldChar w:fldCharType="separate"/>
+    </w:r>
+    <w:r>
+      <w:rPr>
+        <w:b/>
+        <w:bCs/>
+        <w:noProof/>
+      </w:rPr>
+      <w:t>3</w:t>
+    </w:r>
+    <w:r>
+      <w:rPr>
+        <w:b/>
+        <w:bCs/>
+      </w:rPr>
+      <w:fldChar w:fldCharType="end"/>
+    </w:r>
+    <w:r>
+      <w:t xml:space="preserve"> of </w:t>
+    </w:r>
+    <w:r>
+      <w:rPr>
+        <w:b/>
+        <w:bCs/>
+      </w:rPr>
+      <w:fldChar w:fldCharType="begin"/>
+    </w:r>
+    <w:r>
+      <w:rPr>
+        <w:b/>
+        <w:bCs/>
+      </w:rPr>
+      <w:instrText xml:space="preserve"> SECTIONPAGES   \* MERGEFORMAT </w:instrText>
+    </w:r>
+    <w:r>
+      <w:rPr>
+        <w:b/>
+        <w:bCs/>
+      </w:rPr>
+      <w:fldChar w:fldCharType="separate"/>
+    </w:r>
+    <w:r>
+      <w:rPr>
+        <w:b/>
+        <w:bCs/>
+        <w:noProof/>
+      </w:rPr>
+      <w:t>3</w:t>
+    </w:r>
+    <w:r>
+      <w:rPr>
+        <w:b/>
+        <w:bCs/>
+      </w:rPr>
+      <w:fldChar w:fldCharType="end"/>
+    </w:r>
+  </w:p>
+</w:hdr>
+</file>
+
 <file path=word/numbering.xml><?xml version="1.0" encoding="utf-8"?>
 <w:numbering xmlns:wpc="http://schemas.microsoft.com/office/word/2010/wordprocessingCanvas" xmlns:cx="http://schemas.microsoft.com/office/drawing/2014/chartex" xmlns:cx1="http://schemas.microsoft.com/office/drawing/2015/9/8/chartex" xmlns:cx2="http://schemas.microsoft.com/office/drawing/2015/10/21/chartex" xmlns:cx3="http://schemas.microsoft.com/office/drawing/2016/5/9/chartex" xmlns:cx4="http://schemas.microsoft.com/office/drawing/2016/5/10/chartex" xmlns:cx5="http://schemas.microsoft.com/office/drawing/2016/5/11/chartex" xmlns:mc="http://schemas.openxmlformats.org/markup-compatibility/2006" xmlns:o="urn:schemas-microsoft-com:office:office" xmlns:r="http://schemas.openxmlformats.org/officeDocument/2006/relationships" xmlns:m="http://schemas.openxmlformats.org/officeDocument/2006/math" xmlns:v="urn:schemas-microsoft-com:vml" xmlns:wp14="http://schemas.microsoft.com/office/word/2010/wordprocessingDrawing" xmlns:wp="http://schemas.openxmlformats.org/drawingml/2006/wordprocessingDrawing" xmlns:w10="urn:schemas-microsoft-com:office:word" xmlns:w="http://schemas.openxmlformats.org/wordprocessingml/2006/main" xmlns:w14="http://schemas.microsoft.com/office/word/2010/wordml" xmlns:w15="http://schemas.microsoft.com/office/word/2012/wordml" xmlns:w16se="http://schemas.microsoft.com/office/word/2015/wordml/symex" xmlns:wpg="http://schemas.microsoft.com/office/word/2010/wordprocessingGroup" xmlns:wpi="http://schemas.microsoft.com/office/word/2010/wordprocessingInk" xmlns:wne="http://schemas.microsoft.com/office/word/2006/wordml" xmlns:wps="http://schemas.microsoft.com/office/word/2010/wordprocessingShape" mc:Ignorable="w14 w15 w16se wp14">
   <w:abstractNum w:abstractNumId="0" w15:restartNumberingAfterBreak="0">
@@ -13006,6 +14779,119 @@
     </w:lvl>
   </w:abstractNum>
   <w:abstractNum w:abstractNumId="3" w15:restartNumberingAfterBreak="0">
+    <w:nsid w:val="07EF0BB2"/>
+    <w:multiLevelType w:val="hybridMultilevel"/>
+    <w:tmpl w:val="CAA24324"/>
+    <w:lvl w:ilvl="0" w:tplc="04090001">
+      <w:start w:val="1"/>
+      <w:numFmt w:val="bullet"/>
+      <w:lvlText w:val=""/>
+      <w:lvlJc w:val="left"/>
+      <w:pPr>
+        <w:ind w:left="720" w:hanging="360"/>
+      </w:pPr>
+      <w:rPr>
+        <w:rFonts w:ascii="Symbol" w:hAnsi="Symbol" w:hint="default"/>
+      </w:rPr>
+    </w:lvl>
+    <w:lvl w:ilvl="1" w:tplc="04090003">
+      <w:start w:val="1"/>
+      <w:numFmt w:val="bullet"/>
+      <w:lvlText w:val="o"/>
+      <w:lvlJc w:val="left"/>
+      <w:pPr>
+        <w:ind w:left="1440" w:hanging="360"/>
+      </w:pPr>
+      <w:rPr>
+        <w:rFonts w:ascii="Courier New" w:hAnsi="Courier New" w:cs="Courier New" w:hint="default"/>
+      </w:rPr>
+    </w:lvl>
+    <w:lvl w:ilvl="2" w:tplc="04090005" w:tentative="1">
+      <w:start w:val="1"/>
+      <w:numFmt w:val="bullet"/>
+      <w:lvlText w:val=""/>
+      <w:lvlJc w:val="left"/>
+      <w:pPr>
+        <w:ind w:left="2160" w:hanging="360"/>
+      </w:pPr>
+      <w:rPr>
+        <w:rFonts w:ascii="Wingdings" w:hAnsi="Wingdings" w:hint="default"/>
+      </w:rPr>
+    </w:lvl>
+    <w:lvl w:ilvl="3" w:tplc="04090001" w:tentative="1">
+      <w:start w:val="1"/>
+      <w:numFmt w:val="bullet"/>
+      <w:lvlText w:val=""/>
+      <w:lvlJc w:val="left"/>
+      <w:pPr>
+        <w:ind w:left="2880" w:hanging="360"/>
+      </w:pPr>
+      <w:rPr>
+        <w:rFonts w:ascii="Symbol" w:hAnsi="Symbol" w:hint="default"/>
+      </w:rPr>
+    </w:lvl>
+    <w:lvl w:ilvl="4" w:tplc="04090003" w:tentative="1">
+      <w:start w:val="1"/>
+      <w:numFmt w:val="bullet"/>
+      <w:lvlText w:val="o"/>
+      <w:lvlJc w:val="left"/>
+      <w:pPr>
+        <w:ind w:left="3600" w:hanging="360"/>
+      </w:pPr>
+      <w:rPr>
+        <w:rFonts w:ascii="Courier New" w:hAnsi="Courier New" w:cs="Courier New" w:hint="default"/>
+      </w:rPr>
+    </w:lvl>
+    <w:lvl w:ilvl="5" w:tplc="04090005" w:tentative="1">
+      <w:start w:val="1"/>
+      <w:numFmt w:val="bullet"/>
+      <w:lvlText w:val=""/>
+      <w:lvlJc w:val="left"/>
+      <w:pPr>
+        <w:ind w:left="4320" w:hanging="360"/>
+      </w:pPr>
+      <w:rPr>
+        <w:rFonts w:ascii="Wingdings" w:hAnsi="Wingdings" w:hint="default"/>
+      </w:rPr>
+    </w:lvl>
+    <w:lvl w:ilvl="6" w:tplc="04090001" w:tentative="1">
+      <w:start w:val="1"/>
+      <w:numFmt w:val="bullet"/>
+      <w:lvlText w:val=""/>
+      <w:lvlJc w:val="left"/>
+      <w:pPr>
+        <w:ind w:left="5040" w:hanging="360"/>
+      </w:pPr>
+      <w:rPr>
+        <w:rFonts w:ascii="Symbol" w:hAnsi="Symbol" w:hint="default"/>
+      </w:rPr>
+    </w:lvl>
+    <w:lvl w:ilvl="7" w:tplc="04090003" w:tentative="1">
+      <w:start w:val="1"/>
+      <w:numFmt w:val="bullet"/>
+      <w:lvlText w:val="o"/>
+      <w:lvlJc w:val="left"/>
+      <w:pPr>
+        <w:ind w:left="5760" w:hanging="360"/>
+      </w:pPr>
+      <w:rPr>
+        <w:rFonts w:ascii="Courier New" w:hAnsi="Courier New" w:cs="Courier New" w:hint="default"/>
+      </w:rPr>
+    </w:lvl>
+    <w:lvl w:ilvl="8" w:tplc="04090005" w:tentative="1">
+      <w:start w:val="1"/>
+      <w:numFmt w:val="bullet"/>
+      <w:lvlText w:val=""/>
+      <w:lvlJc w:val="left"/>
+      <w:pPr>
+        <w:ind w:left="6480" w:hanging="360"/>
+      </w:pPr>
+      <w:rPr>
+        <w:rFonts w:ascii="Wingdings" w:hAnsi="Wingdings" w:hint="default"/>
+      </w:rPr>
+    </w:lvl>
+  </w:abstractNum>
+  <w:abstractNum w:abstractNumId="4" w15:restartNumberingAfterBreak="0">
     <w:nsid w:val="08B3744E"/>
     <w:multiLevelType w:val="hybridMultilevel"/>
     <w:tmpl w:val="3D4AD4B6"/>
@@ -13118,7 +15004,7 @@
       </w:rPr>
     </w:lvl>
   </w:abstractNum>
-  <w:abstractNum w:abstractNumId="4" w15:restartNumberingAfterBreak="0">
+  <w:abstractNum w:abstractNumId="5" w15:restartNumberingAfterBreak="0">
     <w:nsid w:val="0A870C00"/>
     <w:multiLevelType w:val="hybridMultilevel"/>
     <w:tmpl w:val="28A6CE3E"/>
@@ -13231,7 +15117,7 @@
       </w:rPr>
     </w:lvl>
   </w:abstractNum>
-  <w:abstractNum w:abstractNumId="5" w15:restartNumberingAfterBreak="0">
+  <w:abstractNum w:abstractNumId="6" w15:restartNumberingAfterBreak="0">
     <w:nsid w:val="0B0D34BB"/>
     <w:multiLevelType w:val="hybridMultilevel"/>
     <w:tmpl w:val="2E783AFA"/>
@@ -13344,7 +15230,7 @@
       </w:rPr>
     </w:lvl>
   </w:abstractNum>
-  <w:abstractNum w:abstractNumId="6" w15:restartNumberingAfterBreak="0">
+  <w:abstractNum w:abstractNumId="7" w15:restartNumberingAfterBreak="0">
     <w:nsid w:val="0C2C2BBA"/>
     <w:multiLevelType w:val="hybridMultilevel"/>
     <w:tmpl w:val="685A9FCE"/>
@@ -13457,7 +15343,7 @@
       </w:rPr>
     </w:lvl>
   </w:abstractNum>
-  <w:abstractNum w:abstractNumId="7" w15:restartNumberingAfterBreak="0">
+  <w:abstractNum w:abstractNumId="8" w15:restartNumberingAfterBreak="0">
     <w:nsid w:val="0D8D06BE"/>
     <w:multiLevelType w:val="hybridMultilevel"/>
     <w:tmpl w:val="8AE03AD4"/>
@@ -13570,7 +15456,7 @@
       </w:rPr>
     </w:lvl>
   </w:abstractNum>
-  <w:abstractNum w:abstractNumId="8" w15:restartNumberingAfterBreak="0">
+  <w:abstractNum w:abstractNumId="9" w15:restartNumberingAfterBreak="0">
     <w:nsid w:val="12F15F51"/>
     <w:multiLevelType w:val="hybridMultilevel"/>
     <w:tmpl w:val="C73A7802"/>
@@ -13683,7 +15569,7 @@
       </w:rPr>
     </w:lvl>
   </w:abstractNum>
-  <w:abstractNum w:abstractNumId="9" w15:restartNumberingAfterBreak="0">
+  <w:abstractNum w:abstractNumId="10" w15:restartNumberingAfterBreak="0">
     <w:nsid w:val="133A5497"/>
     <w:multiLevelType w:val="hybridMultilevel"/>
     <w:tmpl w:val="F826529A"/>
@@ -13796,7 +15682,120 @@
       </w:rPr>
     </w:lvl>
   </w:abstractNum>
-  <w:abstractNum w:abstractNumId="10" w15:restartNumberingAfterBreak="0">
+  <w:abstractNum w:abstractNumId="11" w15:restartNumberingAfterBreak="0">
+    <w:nsid w:val="1430204A"/>
+    <w:multiLevelType w:val="hybridMultilevel"/>
+    <w:tmpl w:val="BE5C817A"/>
+    <w:lvl w:ilvl="0" w:tplc="04090001">
+      <w:start w:val="1"/>
+      <w:numFmt w:val="bullet"/>
+      <w:lvlText w:val=""/>
+      <w:lvlJc w:val="left"/>
+      <w:pPr>
+        <w:ind w:left="720" w:hanging="360"/>
+      </w:pPr>
+      <w:rPr>
+        <w:rFonts w:ascii="Symbol" w:hAnsi="Symbol" w:hint="default"/>
+      </w:rPr>
+    </w:lvl>
+    <w:lvl w:ilvl="1" w:tplc="04090003">
+      <w:start w:val="1"/>
+      <w:numFmt w:val="bullet"/>
+      <w:lvlText w:val="o"/>
+      <w:lvlJc w:val="left"/>
+      <w:pPr>
+        <w:ind w:left="1440" w:hanging="360"/>
+      </w:pPr>
+      <w:rPr>
+        <w:rFonts w:ascii="Courier New" w:hAnsi="Courier New" w:cs="Courier New" w:hint="default"/>
+      </w:rPr>
+    </w:lvl>
+    <w:lvl w:ilvl="2" w:tplc="04090005">
+      <w:start w:val="1"/>
+      <w:numFmt w:val="bullet"/>
+      <w:lvlText w:val=""/>
+      <w:lvlJc w:val="left"/>
+      <w:pPr>
+        <w:ind w:left="2160" w:hanging="360"/>
+      </w:pPr>
+      <w:rPr>
+        <w:rFonts w:ascii="Wingdings" w:hAnsi="Wingdings" w:hint="default"/>
+      </w:rPr>
+    </w:lvl>
+    <w:lvl w:ilvl="3" w:tplc="04090001">
+      <w:start w:val="1"/>
+      <w:numFmt w:val="bullet"/>
+      <w:lvlText w:val=""/>
+      <w:lvlJc w:val="left"/>
+      <w:pPr>
+        <w:ind w:left="2880" w:hanging="360"/>
+      </w:pPr>
+      <w:rPr>
+        <w:rFonts w:ascii="Symbol" w:hAnsi="Symbol" w:hint="default"/>
+      </w:rPr>
+    </w:lvl>
+    <w:lvl w:ilvl="4" w:tplc="04090003" w:tentative="1">
+      <w:start w:val="1"/>
+      <w:numFmt w:val="bullet"/>
+      <w:lvlText w:val="o"/>
+      <w:lvlJc w:val="left"/>
+      <w:pPr>
+        <w:ind w:left="3600" w:hanging="360"/>
+      </w:pPr>
+      <w:rPr>
+        <w:rFonts w:ascii="Courier New" w:hAnsi="Courier New" w:cs="Courier New" w:hint="default"/>
+      </w:rPr>
+    </w:lvl>
+    <w:lvl w:ilvl="5" w:tplc="04090005" w:tentative="1">
+      <w:start w:val="1"/>
+      <w:numFmt w:val="bullet"/>
+      <w:lvlText w:val=""/>
+      <w:lvlJc w:val="left"/>
+      <w:pPr>
+        <w:ind w:left="4320" w:hanging="360"/>
+      </w:pPr>
+      <w:rPr>
+        <w:rFonts w:ascii="Wingdings" w:hAnsi="Wingdings" w:hint="default"/>
+      </w:rPr>
+    </w:lvl>
+    <w:lvl w:ilvl="6" w:tplc="04090001" w:tentative="1">
+      <w:start w:val="1"/>
+      <w:numFmt w:val="bullet"/>
+      <w:lvlText w:val=""/>
+      <w:lvlJc w:val="left"/>
+      <w:pPr>
+        <w:ind w:left="5040" w:hanging="360"/>
+      </w:pPr>
+      <w:rPr>
+        <w:rFonts w:ascii="Symbol" w:hAnsi="Symbol" w:hint="default"/>
+      </w:rPr>
+    </w:lvl>
+    <w:lvl w:ilvl="7" w:tplc="04090003" w:tentative="1">
+      <w:start w:val="1"/>
+      <w:numFmt w:val="bullet"/>
+      <w:lvlText w:val="o"/>
+      <w:lvlJc w:val="left"/>
+      <w:pPr>
+        <w:ind w:left="5760" w:hanging="360"/>
+      </w:pPr>
+      <w:rPr>
+        <w:rFonts w:ascii="Courier New" w:hAnsi="Courier New" w:cs="Courier New" w:hint="default"/>
+      </w:rPr>
+    </w:lvl>
+    <w:lvl w:ilvl="8" w:tplc="04090005" w:tentative="1">
+      <w:start w:val="1"/>
+      <w:numFmt w:val="bullet"/>
+      <w:lvlText w:val=""/>
+      <w:lvlJc w:val="left"/>
+      <w:pPr>
+        <w:ind w:left="6480" w:hanging="360"/>
+      </w:pPr>
+      <w:rPr>
+        <w:rFonts w:ascii="Wingdings" w:hAnsi="Wingdings" w:hint="default"/>
+      </w:rPr>
+    </w:lvl>
+  </w:abstractNum>
+  <w:abstractNum w:abstractNumId="12" w15:restartNumberingAfterBreak="0">
     <w:nsid w:val="1D3C4B48"/>
     <w:multiLevelType w:val="hybridMultilevel"/>
     <w:tmpl w:val="90548528"/>
@@ -13909,7 +15908,7 @@
       </w:rPr>
     </w:lvl>
   </w:abstractNum>
-  <w:abstractNum w:abstractNumId="11" w15:restartNumberingAfterBreak="0">
+  <w:abstractNum w:abstractNumId="13" w15:restartNumberingAfterBreak="0">
     <w:nsid w:val="1EF41E23"/>
     <w:multiLevelType w:val="hybridMultilevel"/>
     <w:tmpl w:val="3C308E74"/>
@@ -14022,7 +16021,120 @@
       </w:rPr>
     </w:lvl>
   </w:abstractNum>
-  <w:abstractNum w:abstractNumId="12" w15:restartNumberingAfterBreak="0">
+  <w:abstractNum w:abstractNumId="14" w15:restartNumberingAfterBreak="0">
+    <w:nsid w:val="1F1B02D6"/>
+    <w:multiLevelType w:val="hybridMultilevel"/>
+    <w:tmpl w:val="DE8E810C"/>
+    <w:lvl w:ilvl="0" w:tplc="04090001">
+      <w:start w:val="1"/>
+      <w:numFmt w:val="bullet"/>
+      <w:lvlText w:val=""/>
+      <w:lvlJc w:val="left"/>
+      <w:pPr>
+        <w:ind w:left="720" w:hanging="360"/>
+      </w:pPr>
+      <w:rPr>
+        <w:rFonts w:ascii="Symbol" w:hAnsi="Symbol" w:hint="default"/>
+      </w:rPr>
+    </w:lvl>
+    <w:lvl w:ilvl="1" w:tplc="04090003">
+      <w:start w:val="1"/>
+      <w:numFmt w:val="bullet"/>
+      <w:lvlText w:val="o"/>
+      <w:lvlJc w:val="left"/>
+      <w:pPr>
+        <w:ind w:left="1440" w:hanging="360"/>
+      </w:pPr>
+      <w:rPr>
+        <w:rFonts w:ascii="Courier New" w:hAnsi="Courier New" w:cs="Courier New" w:hint="default"/>
+      </w:rPr>
+    </w:lvl>
+    <w:lvl w:ilvl="2" w:tplc="04090005" w:tentative="1">
+      <w:start w:val="1"/>
+      <w:numFmt w:val="bullet"/>
+      <w:lvlText w:val=""/>
+      <w:lvlJc w:val="left"/>
+      <w:pPr>
+        <w:ind w:left="2160" w:hanging="360"/>
+      </w:pPr>
+      <w:rPr>
+        <w:rFonts w:ascii="Wingdings" w:hAnsi="Wingdings" w:hint="default"/>
+      </w:rPr>
+    </w:lvl>
+    <w:lvl w:ilvl="3" w:tplc="04090001" w:tentative="1">
+      <w:start w:val="1"/>
+      <w:numFmt w:val="bullet"/>
+      <w:lvlText w:val=""/>
+      <w:lvlJc w:val="left"/>
+      <w:pPr>
+        <w:ind w:left="2880" w:hanging="360"/>
+      </w:pPr>
+      <w:rPr>
+        <w:rFonts w:ascii="Symbol" w:hAnsi="Symbol" w:hint="default"/>
+      </w:rPr>
+    </w:lvl>
+    <w:lvl w:ilvl="4" w:tplc="04090003" w:tentative="1">
+      <w:start w:val="1"/>
+      <w:numFmt w:val="bullet"/>
+      <w:lvlText w:val="o"/>
+      <w:lvlJc w:val="left"/>
+      <w:pPr>
+        <w:ind w:left="3600" w:hanging="360"/>
+      </w:pPr>
+      <w:rPr>
+        <w:rFonts w:ascii="Courier New" w:hAnsi="Courier New" w:cs="Courier New" w:hint="default"/>
+      </w:rPr>
+    </w:lvl>
+    <w:lvl w:ilvl="5" w:tplc="04090005" w:tentative="1">
+      <w:start w:val="1"/>
+      <w:numFmt w:val="bullet"/>
+      <w:lvlText w:val=""/>
+      <w:lvlJc w:val="left"/>
+      <w:pPr>
+        <w:ind w:left="4320" w:hanging="360"/>
+      </w:pPr>
+      <w:rPr>
+        <w:rFonts w:ascii="Wingdings" w:hAnsi="Wingdings" w:hint="default"/>
+      </w:rPr>
+    </w:lvl>
+    <w:lvl w:ilvl="6" w:tplc="04090001" w:tentative="1">
+      <w:start w:val="1"/>
+      <w:numFmt w:val="bullet"/>
+      <w:lvlText w:val=""/>
+      <w:lvlJc w:val="left"/>
+      <w:pPr>
+        <w:ind w:left="5040" w:hanging="360"/>
+      </w:pPr>
+      <w:rPr>
+        <w:rFonts w:ascii="Symbol" w:hAnsi="Symbol" w:hint="default"/>
+      </w:rPr>
+    </w:lvl>
+    <w:lvl w:ilvl="7" w:tplc="04090003" w:tentative="1">
+      <w:start w:val="1"/>
+      <w:numFmt w:val="bullet"/>
+      <w:lvlText w:val="o"/>
+      <w:lvlJc w:val="left"/>
+      <w:pPr>
+        <w:ind w:left="5760" w:hanging="360"/>
+      </w:pPr>
+      <w:rPr>
+        <w:rFonts w:ascii="Courier New" w:hAnsi="Courier New" w:cs="Courier New" w:hint="default"/>
+      </w:rPr>
+    </w:lvl>
+    <w:lvl w:ilvl="8" w:tplc="04090005" w:tentative="1">
+      <w:start w:val="1"/>
+      <w:numFmt w:val="bullet"/>
+      <w:lvlText w:val=""/>
+      <w:lvlJc w:val="left"/>
+      <w:pPr>
+        <w:ind w:left="6480" w:hanging="360"/>
+      </w:pPr>
+      <w:rPr>
+        <w:rFonts w:ascii="Wingdings" w:hAnsi="Wingdings" w:hint="default"/>
+      </w:rPr>
+    </w:lvl>
+  </w:abstractNum>
+  <w:abstractNum w:abstractNumId="15" w15:restartNumberingAfterBreak="0">
     <w:nsid w:val="22BD5D02"/>
     <w:multiLevelType w:val="hybridMultilevel"/>
     <w:tmpl w:val="E1341D1C"/>
@@ -14135,7 +16247,7 @@
       </w:rPr>
     </w:lvl>
   </w:abstractNum>
-  <w:abstractNum w:abstractNumId="13" w15:restartNumberingAfterBreak="0">
+  <w:abstractNum w:abstractNumId="16" w15:restartNumberingAfterBreak="0">
     <w:nsid w:val="241E5458"/>
     <w:multiLevelType w:val="hybridMultilevel"/>
     <w:tmpl w:val="B3CE79FE"/>
@@ -14248,7 +16360,7 @@
       </w:rPr>
     </w:lvl>
   </w:abstractNum>
-  <w:abstractNum w:abstractNumId="14" w15:restartNumberingAfterBreak="0">
+  <w:abstractNum w:abstractNumId="17" w15:restartNumberingAfterBreak="0">
     <w:nsid w:val="271A51FA"/>
     <w:multiLevelType w:val="hybridMultilevel"/>
     <w:tmpl w:val="5C0CAEA2"/>
@@ -14361,7 +16473,120 @@
       </w:rPr>
     </w:lvl>
   </w:abstractNum>
-  <w:abstractNum w:abstractNumId="15" w15:restartNumberingAfterBreak="0">
+  <w:abstractNum w:abstractNumId="18" w15:restartNumberingAfterBreak="0">
+    <w:nsid w:val="2A757FDE"/>
+    <w:multiLevelType w:val="hybridMultilevel"/>
+    <w:tmpl w:val="90B4F65E"/>
+    <w:lvl w:ilvl="0" w:tplc="04090001">
+      <w:start w:val="1"/>
+      <w:numFmt w:val="bullet"/>
+      <w:lvlText w:val=""/>
+      <w:lvlJc w:val="left"/>
+      <w:pPr>
+        <w:ind w:left="1080" w:hanging="360"/>
+      </w:pPr>
+      <w:rPr>
+        <w:rFonts w:ascii="Symbol" w:hAnsi="Symbol" w:hint="default"/>
+      </w:rPr>
+    </w:lvl>
+    <w:lvl w:ilvl="1" w:tplc="04090003" w:tentative="1">
+      <w:start w:val="1"/>
+      <w:numFmt w:val="bullet"/>
+      <w:lvlText w:val="o"/>
+      <w:lvlJc w:val="left"/>
+      <w:pPr>
+        <w:ind w:left="1800" w:hanging="360"/>
+      </w:pPr>
+      <w:rPr>
+        <w:rFonts w:ascii="Courier New" w:hAnsi="Courier New" w:cs="Courier New" w:hint="default"/>
+      </w:rPr>
+    </w:lvl>
+    <w:lvl w:ilvl="2" w:tplc="04090005" w:tentative="1">
+      <w:start w:val="1"/>
+      <w:numFmt w:val="bullet"/>
+      <w:lvlText w:val=""/>
+      <w:lvlJc w:val="left"/>
+      <w:pPr>
+        <w:ind w:left="2520" w:hanging="360"/>
+      </w:pPr>
+      <w:rPr>
+        <w:rFonts w:ascii="Wingdings" w:hAnsi="Wingdings" w:hint="default"/>
+      </w:rPr>
+    </w:lvl>
+    <w:lvl w:ilvl="3" w:tplc="04090001" w:tentative="1">
+      <w:start w:val="1"/>
+      <w:numFmt w:val="bullet"/>
+      <w:lvlText w:val=""/>
+      <w:lvlJc w:val="left"/>
+      <w:pPr>
+        <w:ind w:left="3240" w:hanging="360"/>
+      </w:pPr>
+      <w:rPr>
+        <w:rFonts w:ascii="Symbol" w:hAnsi="Symbol" w:hint="default"/>
+      </w:rPr>
+    </w:lvl>
+    <w:lvl w:ilvl="4" w:tplc="04090003" w:tentative="1">
+      <w:start w:val="1"/>
+      <w:numFmt w:val="bullet"/>
+      <w:lvlText w:val="o"/>
+      <w:lvlJc w:val="left"/>
+      <w:pPr>
+        <w:ind w:left="3960" w:hanging="360"/>
+      </w:pPr>
+      <w:rPr>
+        <w:rFonts w:ascii="Courier New" w:hAnsi="Courier New" w:cs="Courier New" w:hint="default"/>
+      </w:rPr>
+    </w:lvl>
+    <w:lvl w:ilvl="5" w:tplc="04090005" w:tentative="1">
+      <w:start w:val="1"/>
+      <w:numFmt w:val="bullet"/>
+      <w:lvlText w:val=""/>
+      <w:lvlJc w:val="left"/>
+      <w:pPr>
+        <w:ind w:left="4680" w:hanging="360"/>
+      </w:pPr>
+      <w:rPr>
+        <w:rFonts w:ascii="Wingdings" w:hAnsi="Wingdings" w:hint="default"/>
+      </w:rPr>
+    </w:lvl>
+    <w:lvl w:ilvl="6" w:tplc="04090001" w:tentative="1">
+      <w:start w:val="1"/>
+      <w:numFmt w:val="bullet"/>
+      <w:lvlText w:val=""/>
+      <w:lvlJc w:val="left"/>
+      <w:pPr>
+        <w:ind w:left="5400" w:hanging="360"/>
+      </w:pPr>
+      <w:rPr>
+        <w:rFonts w:ascii="Symbol" w:hAnsi="Symbol" w:hint="default"/>
+      </w:rPr>
+    </w:lvl>
+    <w:lvl w:ilvl="7" w:tplc="04090003" w:tentative="1">
+      <w:start w:val="1"/>
+      <w:numFmt w:val="bullet"/>
+      <w:lvlText w:val="o"/>
+      <w:lvlJc w:val="left"/>
+      <w:pPr>
+        <w:ind w:left="6120" w:hanging="360"/>
+      </w:pPr>
+      <w:rPr>
+        <w:rFonts w:ascii="Courier New" w:hAnsi="Courier New" w:cs="Courier New" w:hint="default"/>
+      </w:rPr>
+    </w:lvl>
+    <w:lvl w:ilvl="8" w:tplc="04090005" w:tentative="1">
+      <w:start w:val="1"/>
+      <w:numFmt w:val="bullet"/>
+      <w:lvlText w:val=""/>
+      <w:lvlJc w:val="left"/>
+      <w:pPr>
+        <w:ind w:left="6840" w:hanging="360"/>
+      </w:pPr>
+      <w:rPr>
+        <w:rFonts w:ascii="Wingdings" w:hAnsi="Wingdings" w:hint="default"/>
+      </w:rPr>
+    </w:lvl>
+  </w:abstractNum>
+  <w:abstractNum w:abstractNumId="19" w15:restartNumberingAfterBreak="0">
     <w:nsid w:val="2CC40D77"/>
     <w:multiLevelType w:val="hybridMultilevel"/>
     <w:tmpl w:val="A53A2F8E"/>
@@ -14474,7 +16699,7 @@
       </w:rPr>
     </w:lvl>
   </w:abstractNum>
-  <w:abstractNum w:abstractNumId="16" w15:restartNumberingAfterBreak="0">
+  <w:abstractNum w:abstractNumId="20" w15:restartNumberingAfterBreak="0">
     <w:nsid w:val="305E4755"/>
     <w:multiLevelType w:val="hybridMultilevel"/>
     <w:tmpl w:val="717C3EF6"/>
@@ -14587,7 +16812,7 @@
       </w:rPr>
     </w:lvl>
   </w:abstractNum>
-  <w:abstractNum w:abstractNumId="17" w15:restartNumberingAfterBreak="0">
+  <w:abstractNum w:abstractNumId="21" w15:restartNumberingAfterBreak="0">
     <w:nsid w:val="31BF1B44"/>
     <w:multiLevelType w:val="hybridMultilevel"/>
     <w:tmpl w:val="4FACDF4C"/>
@@ -14700,7 +16925,7 @@
       </w:rPr>
     </w:lvl>
   </w:abstractNum>
-  <w:abstractNum w:abstractNumId="18" w15:restartNumberingAfterBreak="0">
+  <w:abstractNum w:abstractNumId="22" w15:restartNumberingAfterBreak="0">
     <w:nsid w:val="34A718C6"/>
     <w:multiLevelType w:val="hybridMultilevel"/>
     <w:tmpl w:val="179042B2"/>
@@ -14813,10 +17038,10 @@
       </w:rPr>
     </w:lvl>
   </w:abstractNum>
-  <w:abstractNum w:abstractNumId="19" w15:restartNumberingAfterBreak="0">
+  <w:abstractNum w:abstractNumId="23" w15:restartNumberingAfterBreak="0">
     <w:nsid w:val="3E684A9C"/>
     <w:multiLevelType w:val="hybridMultilevel"/>
-    <w:tmpl w:val="FCA62D02"/>
+    <w:tmpl w:val="76AC2CE4"/>
     <w:lvl w:ilvl="0" w:tplc="04090001">
       <w:start w:val="1"/>
       <w:numFmt w:val="bullet"/>
@@ -14926,7 +17151,7 @@
       </w:rPr>
     </w:lvl>
   </w:abstractNum>
-  <w:abstractNum w:abstractNumId="20" w15:restartNumberingAfterBreak="0">
+  <w:abstractNum w:abstractNumId="24" w15:restartNumberingAfterBreak="0">
     <w:nsid w:val="429A3D2F"/>
     <w:multiLevelType w:val="hybridMultilevel"/>
     <w:tmpl w:val="F5488488"/>
@@ -15039,7 +17264,120 @@
       </w:rPr>
     </w:lvl>
   </w:abstractNum>
-  <w:abstractNum w:abstractNumId="21" w15:restartNumberingAfterBreak="0">
+  <w:abstractNum w:abstractNumId="25" w15:restartNumberingAfterBreak="0">
+    <w:nsid w:val="430D09B9"/>
+    <w:multiLevelType w:val="hybridMultilevel"/>
+    <w:tmpl w:val="84B82C1A"/>
+    <w:lvl w:ilvl="0" w:tplc="04090001">
+      <w:start w:val="1"/>
+      <w:numFmt w:val="bullet"/>
+      <w:lvlText w:val=""/>
+      <w:lvlJc w:val="left"/>
+      <w:pPr>
+        <w:ind w:left="720" w:hanging="360"/>
+      </w:pPr>
+      <w:rPr>
+        <w:rFonts w:ascii="Symbol" w:hAnsi="Symbol" w:hint="default"/>
+      </w:rPr>
+    </w:lvl>
+    <w:lvl w:ilvl="1" w:tplc="04090003">
+      <w:start w:val="1"/>
+      <w:numFmt w:val="bullet"/>
+      <w:lvlText w:val="o"/>
+      <w:lvlJc w:val="left"/>
+      <w:pPr>
+        <w:ind w:left="1440" w:hanging="360"/>
+      </w:pPr>
+      <w:rPr>
+        <w:rFonts w:ascii="Courier New" w:hAnsi="Courier New" w:cs="Courier New" w:hint="default"/>
+      </w:rPr>
+    </w:lvl>
+    <w:lvl w:ilvl="2" w:tplc="04090005" w:tentative="1">
+      <w:start w:val="1"/>
+      <w:numFmt w:val="bullet"/>
+      <w:lvlText w:val=""/>
+      <w:lvlJc w:val="left"/>
+      <w:pPr>
+        <w:ind w:left="2160" w:hanging="360"/>
+      </w:pPr>
+      <w:rPr>
+        <w:rFonts w:ascii="Wingdings" w:hAnsi="Wingdings" w:hint="default"/>
+      </w:rPr>
+    </w:lvl>
+    <w:lvl w:ilvl="3" w:tplc="04090001" w:tentative="1">
+      <w:start w:val="1"/>
+      <w:numFmt w:val="bullet"/>
+      <w:lvlText w:val=""/>
+      <w:lvlJc w:val="left"/>
+      <w:pPr>
+        <w:ind w:left="2880" w:hanging="360"/>
+      </w:pPr>
+      <w:rPr>
+        <w:rFonts w:ascii="Symbol" w:hAnsi="Symbol" w:hint="default"/>
+      </w:rPr>
+    </w:lvl>
+    <w:lvl w:ilvl="4" w:tplc="04090003" w:tentative="1">
+      <w:start w:val="1"/>
+      <w:numFmt w:val="bullet"/>
+      <w:lvlText w:val="o"/>
+      <w:lvlJc w:val="left"/>
+      <w:pPr>
+        <w:ind w:left="3600" w:hanging="360"/>
+      </w:pPr>
+      <w:rPr>
+        <w:rFonts w:ascii="Courier New" w:hAnsi="Courier New" w:cs="Courier New" w:hint="default"/>
+      </w:rPr>
+    </w:lvl>
+    <w:lvl w:ilvl="5" w:tplc="04090005" w:tentative="1">
+      <w:start w:val="1"/>
+      <w:numFmt w:val="bullet"/>
+      <w:lvlText w:val=""/>
+      <w:lvlJc w:val="left"/>
+      <w:pPr>
+        <w:ind w:left="4320" w:hanging="360"/>
+      </w:pPr>
+      <w:rPr>
+        <w:rFonts w:ascii="Wingdings" w:hAnsi="Wingdings" w:hint="default"/>
+      </w:rPr>
+    </w:lvl>
+    <w:lvl w:ilvl="6" w:tplc="04090001" w:tentative="1">
+      <w:start w:val="1"/>
+      <w:numFmt w:val="bullet"/>
+      <w:lvlText w:val=""/>
+      <w:lvlJc w:val="left"/>
+      <w:pPr>
+        <w:ind w:left="5040" w:hanging="360"/>
+      </w:pPr>
+      <w:rPr>
+        <w:rFonts w:ascii="Symbol" w:hAnsi="Symbol" w:hint="default"/>
+      </w:rPr>
+    </w:lvl>
+    <w:lvl w:ilvl="7" w:tplc="04090003" w:tentative="1">
+      <w:start w:val="1"/>
+      <w:numFmt w:val="bullet"/>
+      <w:lvlText w:val="o"/>
+      <w:lvlJc w:val="left"/>
+      <w:pPr>
+        <w:ind w:left="5760" w:hanging="360"/>
+      </w:pPr>
+      <w:rPr>
+        <w:rFonts w:ascii="Courier New" w:hAnsi="Courier New" w:cs="Courier New" w:hint="default"/>
+      </w:rPr>
+    </w:lvl>
+    <w:lvl w:ilvl="8" w:tplc="04090005" w:tentative="1">
+      <w:start w:val="1"/>
+      <w:numFmt w:val="bullet"/>
+      <w:lvlText w:val=""/>
+      <w:lvlJc w:val="left"/>
+      <w:pPr>
+        <w:ind w:left="6480" w:hanging="360"/>
+      </w:pPr>
+      <w:rPr>
+        <w:rFonts w:ascii="Wingdings" w:hAnsi="Wingdings" w:hint="default"/>
+      </w:rPr>
+    </w:lvl>
+  </w:abstractNum>
+  <w:abstractNum w:abstractNumId="26" w15:restartNumberingAfterBreak="0">
     <w:nsid w:val="43F12FD3"/>
     <w:multiLevelType w:val="hybridMultilevel"/>
     <w:tmpl w:val="DD722232"/>
@@ -15152,7 +17490,7 @@
       </w:rPr>
     </w:lvl>
   </w:abstractNum>
-  <w:abstractNum w:abstractNumId="22" w15:restartNumberingAfterBreak="0">
+  <w:abstractNum w:abstractNumId="27" w15:restartNumberingAfterBreak="0">
     <w:nsid w:val="449D76DB"/>
     <w:multiLevelType w:val="hybridMultilevel"/>
     <w:tmpl w:val="D8C2212C"/>
@@ -15265,7 +17603,7 @@
       </w:rPr>
     </w:lvl>
   </w:abstractNum>
-  <w:abstractNum w:abstractNumId="23" w15:restartNumberingAfterBreak="0">
+  <w:abstractNum w:abstractNumId="28" w15:restartNumberingAfterBreak="0">
     <w:nsid w:val="46880ABA"/>
     <w:multiLevelType w:val="hybridMultilevel"/>
     <w:tmpl w:val="668EF0A2"/>
@@ -15378,7 +17716,7 @@
       </w:rPr>
     </w:lvl>
   </w:abstractNum>
-  <w:abstractNum w:abstractNumId="24" w15:restartNumberingAfterBreak="0">
+  <w:abstractNum w:abstractNumId="29" w15:restartNumberingAfterBreak="0">
     <w:nsid w:val="497307E5"/>
     <w:multiLevelType w:val="hybridMultilevel"/>
     <w:tmpl w:val="3536BF24"/>
@@ -15491,7 +17829,120 @@
       </w:rPr>
     </w:lvl>
   </w:abstractNum>
-  <w:abstractNum w:abstractNumId="25" w15:restartNumberingAfterBreak="0">
+  <w:abstractNum w:abstractNumId="30" w15:restartNumberingAfterBreak="0">
+    <w:nsid w:val="4D7C61FA"/>
+    <w:multiLevelType w:val="hybridMultilevel"/>
+    <w:tmpl w:val="A2D42DEC"/>
+    <w:lvl w:ilvl="0" w:tplc="04090001">
+      <w:start w:val="1"/>
+      <w:numFmt w:val="bullet"/>
+      <w:lvlText w:val=""/>
+      <w:lvlJc w:val="left"/>
+      <w:pPr>
+        <w:ind w:left="720" w:hanging="360"/>
+      </w:pPr>
+      <w:rPr>
+        <w:rFonts w:ascii="Symbol" w:hAnsi="Symbol" w:hint="default"/>
+      </w:rPr>
+    </w:lvl>
+    <w:lvl w:ilvl="1" w:tplc="04090003">
+      <w:start w:val="1"/>
+      <w:numFmt w:val="bullet"/>
+      <w:lvlText w:val="o"/>
+      <w:lvlJc w:val="left"/>
+      <w:pPr>
+        <w:ind w:left="1440" w:hanging="360"/>
+      </w:pPr>
+      <w:rPr>
+        <w:rFonts w:ascii="Courier New" w:hAnsi="Courier New" w:cs="Courier New" w:hint="default"/>
+      </w:rPr>
+    </w:lvl>
+    <w:lvl w:ilvl="2" w:tplc="04090005" w:tentative="1">
+      <w:start w:val="1"/>
+      <w:numFmt w:val="bullet"/>
+      <w:lvlText w:val=""/>
+      <w:lvlJc w:val="left"/>
+      <w:pPr>
+        <w:ind w:left="2160" w:hanging="360"/>
+      </w:pPr>
+      <w:rPr>
+        <w:rFonts w:ascii="Wingdings" w:hAnsi="Wingdings" w:hint="default"/>
+      </w:rPr>
+    </w:lvl>
+    <w:lvl w:ilvl="3" w:tplc="04090001" w:tentative="1">
+      <w:start w:val="1"/>
+      <w:numFmt w:val="bullet"/>
+      <w:lvlText w:val=""/>
+      <w:lvlJc w:val="left"/>
+      <w:pPr>
+        <w:ind w:left="2880" w:hanging="360"/>
+      </w:pPr>
+      <w:rPr>
+        <w:rFonts w:ascii="Symbol" w:hAnsi="Symbol" w:hint="default"/>
+      </w:rPr>
+    </w:lvl>
+    <w:lvl w:ilvl="4" w:tplc="04090003" w:tentative="1">
+      <w:start w:val="1"/>
+      <w:numFmt w:val="bullet"/>
+      <w:lvlText w:val="o"/>
+      <w:lvlJc w:val="left"/>
+      <w:pPr>
+        <w:ind w:left="3600" w:hanging="360"/>
+      </w:pPr>
+      <w:rPr>
+        <w:rFonts w:ascii="Courier New" w:hAnsi="Courier New" w:cs="Courier New" w:hint="default"/>
+      </w:rPr>
+    </w:lvl>
+    <w:lvl w:ilvl="5" w:tplc="04090005" w:tentative="1">
+      <w:start w:val="1"/>
+      <w:numFmt w:val="bullet"/>
+      <w:lvlText w:val=""/>
+      <w:lvlJc w:val="left"/>
+      <w:pPr>
+        <w:ind w:left="4320" w:hanging="360"/>
+      </w:pPr>
+      <w:rPr>
+        <w:rFonts w:ascii="Wingdings" w:hAnsi="Wingdings" w:hint="default"/>
+      </w:rPr>
+    </w:lvl>
+    <w:lvl w:ilvl="6" w:tplc="04090001" w:tentative="1">
+      <w:start w:val="1"/>
+      <w:numFmt w:val="bullet"/>
+      <w:lvlText w:val=""/>
+      <w:lvlJc w:val="left"/>
+      <w:pPr>
+        <w:ind w:left="5040" w:hanging="360"/>
+      </w:pPr>
+      <w:rPr>
+        <w:rFonts w:ascii="Symbol" w:hAnsi="Symbol" w:hint="default"/>
+      </w:rPr>
+    </w:lvl>
+    <w:lvl w:ilvl="7" w:tplc="04090003" w:tentative="1">
+      <w:start w:val="1"/>
+      <w:numFmt w:val="bullet"/>
+      <w:lvlText w:val="o"/>
+      <w:lvlJc w:val="left"/>
+      <w:pPr>
+        <w:ind w:left="5760" w:hanging="360"/>
+      </w:pPr>
+      <w:rPr>
+        <w:rFonts w:ascii="Courier New" w:hAnsi="Courier New" w:cs="Courier New" w:hint="default"/>
+      </w:rPr>
+    </w:lvl>
+    <w:lvl w:ilvl="8" w:tplc="04090005" w:tentative="1">
+      <w:start w:val="1"/>
+      <w:numFmt w:val="bullet"/>
+      <w:lvlText w:val=""/>
+      <w:lvlJc w:val="left"/>
+      <w:pPr>
+        <w:ind w:left="6480" w:hanging="360"/>
+      </w:pPr>
+      <w:rPr>
+        <w:rFonts w:ascii="Wingdings" w:hAnsi="Wingdings" w:hint="default"/>
+      </w:rPr>
+    </w:lvl>
+  </w:abstractNum>
+  <w:abstractNum w:abstractNumId="31" w15:restartNumberingAfterBreak="0">
     <w:nsid w:val="4DD23547"/>
     <w:multiLevelType w:val="hybridMultilevel"/>
     <w:tmpl w:val="504E1C4A"/>
@@ -15604,7 +18055,7 @@
       </w:rPr>
     </w:lvl>
   </w:abstractNum>
-  <w:abstractNum w:abstractNumId="26" w15:restartNumberingAfterBreak="0">
+  <w:abstractNum w:abstractNumId="32" w15:restartNumberingAfterBreak="0">
     <w:nsid w:val="56AD70C4"/>
     <w:multiLevelType w:val="hybridMultilevel"/>
     <w:tmpl w:val="DF0C55EA"/>
@@ -15717,7 +18168,120 @@
       </w:rPr>
     </w:lvl>
   </w:abstractNum>
-  <w:abstractNum w:abstractNumId="27" w15:restartNumberingAfterBreak="0">
+  <w:abstractNum w:abstractNumId="33" w15:restartNumberingAfterBreak="0">
+    <w:nsid w:val="59A13681"/>
+    <w:multiLevelType w:val="hybridMultilevel"/>
+    <w:tmpl w:val="6C4E63F2"/>
+    <w:lvl w:ilvl="0" w:tplc="04090001">
+      <w:start w:val="1"/>
+      <w:numFmt w:val="bullet"/>
+      <w:lvlText w:val=""/>
+      <w:lvlJc w:val="left"/>
+      <w:pPr>
+        <w:ind w:left="720" w:hanging="360"/>
+      </w:pPr>
+      <w:rPr>
+        <w:rFonts w:ascii="Symbol" w:hAnsi="Symbol" w:hint="default"/>
+      </w:rPr>
+    </w:lvl>
+    <w:lvl w:ilvl="1" w:tplc="04090003" w:tentative="1">
+      <w:start w:val="1"/>
+      <w:numFmt w:val="bullet"/>
+      <w:lvlText w:val="o"/>
+      <w:lvlJc w:val="left"/>
+      <w:pPr>
+        <w:ind w:left="1440" w:hanging="360"/>
+      </w:pPr>
+      <w:rPr>
+        <w:rFonts w:ascii="Courier New" w:hAnsi="Courier New" w:cs="Courier New" w:hint="default"/>
+      </w:rPr>
+    </w:lvl>
+    <w:lvl w:ilvl="2" w:tplc="04090005" w:tentative="1">
+      <w:start w:val="1"/>
+      <w:numFmt w:val="bullet"/>
+      <w:lvlText w:val=""/>
+      <w:lvlJc w:val="left"/>
+      <w:pPr>
+        <w:ind w:left="2160" w:hanging="360"/>
+      </w:pPr>
+      <w:rPr>
+        <w:rFonts w:ascii="Wingdings" w:hAnsi="Wingdings" w:hint="default"/>
+      </w:rPr>
+    </w:lvl>
+    <w:lvl w:ilvl="3" w:tplc="04090001" w:tentative="1">
+      <w:start w:val="1"/>
+      <w:numFmt w:val="bullet"/>
+      <w:lvlText w:val=""/>
+      <w:lvlJc w:val="left"/>
+      <w:pPr>
+        <w:ind w:left="2880" w:hanging="360"/>
+      </w:pPr>
+      <w:rPr>
+        <w:rFonts w:ascii="Symbol" w:hAnsi="Symbol" w:hint="default"/>
+      </w:rPr>
+    </w:lvl>
+    <w:lvl w:ilvl="4" w:tplc="04090003" w:tentative="1">
+      <w:start w:val="1"/>
+      <w:numFmt w:val="bullet"/>
+      <w:lvlText w:val="o"/>
+      <w:lvlJc w:val="left"/>
+      <w:pPr>
+        <w:ind w:left="3600" w:hanging="360"/>
+      </w:pPr>
+      <w:rPr>
+        <w:rFonts w:ascii="Courier New" w:hAnsi="Courier New" w:cs="Courier New" w:hint="default"/>
+      </w:rPr>
+    </w:lvl>
+    <w:lvl w:ilvl="5" w:tplc="04090005" w:tentative="1">
+      <w:start w:val="1"/>
+      <w:numFmt w:val="bullet"/>
+      <w:lvlText w:val=""/>
+      <w:lvlJc w:val="left"/>
+      <w:pPr>
+        <w:ind w:left="4320" w:hanging="360"/>
+      </w:pPr>
+      <w:rPr>
+        <w:rFonts w:ascii="Wingdings" w:hAnsi="Wingdings" w:hint="default"/>
+      </w:rPr>
+    </w:lvl>
+    <w:lvl w:ilvl="6" w:tplc="04090001" w:tentative="1">
+      <w:start w:val="1"/>
+      <w:numFmt w:val="bullet"/>
+      <w:lvlText w:val=""/>
+      <w:lvlJc w:val="left"/>
+      <w:pPr>
+        <w:ind w:left="5040" w:hanging="360"/>
+      </w:pPr>
+      <w:rPr>
+        <w:rFonts w:ascii="Symbol" w:hAnsi="Symbol" w:hint="default"/>
+      </w:rPr>
+    </w:lvl>
+    <w:lvl w:ilvl="7" w:tplc="04090003" w:tentative="1">
+      <w:start w:val="1"/>
+      <w:numFmt w:val="bullet"/>
+      <w:lvlText w:val="o"/>
+      <w:lvlJc w:val="left"/>
+      <w:pPr>
+        <w:ind w:left="5760" w:hanging="360"/>
+      </w:pPr>
+      <w:rPr>
+        <w:rFonts w:ascii="Courier New" w:hAnsi="Courier New" w:cs="Courier New" w:hint="default"/>
+      </w:rPr>
+    </w:lvl>
+    <w:lvl w:ilvl="8" w:tplc="04090005" w:tentative="1">
+      <w:start w:val="1"/>
+      <w:numFmt w:val="bullet"/>
+      <w:lvlText w:val=""/>
+      <w:lvlJc w:val="left"/>
+      <w:pPr>
+        <w:ind w:left="6480" w:hanging="360"/>
+      </w:pPr>
+      <w:rPr>
+        <w:rFonts w:ascii="Wingdings" w:hAnsi="Wingdings" w:hint="default"/>
+      </w:rPr>
+    </w:lvl>
+  </w:abstractNum>
+  <w:abstractNum w:abstractNumId="34" w15:restartNumberingAfterBreak="0">
     <w:nsid w:val="5B2850D5"/>
     <w:multiLevelType w:val="hybridMultilevel"/>
     <w:tmpl w:val="9E662F3C"/>
@@ -15830,7 +18394,7 @@
       </w:rPr>
     </w:lvl>
   </w:abstractNum>
-  <w:abstractNum w:abstractNumId="28" w15:restartNumberingAfterBreak="0">
+  <w:abstractNum w:abstractNumId="35" w15:restartNumberingAfterBreak="0">
     <w:nsid w:val="61967FA3"/>
     <w:multiLevelType w:val="hybridMultilevel"/>
     <w:tmpl w:val="D2605ACC"/>
@@ -15943,7 +18507,233 @@
       </w:rPr>
     </w:lvl>
   </w:abstractNum>
-  <w:abstractNum w:abstractNumId="29" w15:restartNumberingAfterBreak="0">
+  <w:abstractNum w:abstractNumId="36" w15:restartNumberingAfterBreak="0">
+    <w:nsid w:val="67CE0DC1"/>
+    <w:multiLevelType w:val="hybridMultilevel"/>
+    <w:tmpl w:val="C7246548"/>
+    <w:lvl w:ilvl="0" w:tplc="04090001">
+      <w:start w:val="1"/>
+      <w:numFmt w:val="bullet"/>
+      <w:lvlText w:val=""/>
+      <w:lvlJc w:val="left"/>
+      <w:pPr>
+        <w:ind w:left="720" w:hanging="360"/>
+      </w:pPr>
+      <w:rPr>
+        <w:rFonts w:ascii="Symbol" w:hAnsi="Symbol" w:hint="default"/>
+      </w:rPr>
+    </w:lvl>
+    <w:lvl w:ilvl="1" w:tplc="04090003">
+      <w:start w:val="1"/>
+      <w:numFmt w:val="bullet"/>
+      <w:lvlText w:val="o"/>
+      <w:lvlJc w:val="left"/>
+      <w:pPr>
+        <w:ind w:left="1440" w:hanging="360"/>
+      </w:pPr>
+      <w:rPr>
+        <w:rFonts w:ascii="Courier New" w:hAnsi="Courier New" w:cs="Courier New" w:hint="default"/>
+      </w:rPr>
+    </w:lvl>
+    <w:lvl w:ilvl="2" w:tplc="04090005" w:tentative="1">
+      <w:start w:val="1"/>
+      <w:numFmt w:val="bullet"/>
+      <w:lvlText w:val=""/>
+      <w:lvlJc w:val="left"/>
+      <w:pPr>
+        <w:ind w:left="2160" w:hanging="360"/>
+      </w:pPr>
+      <w:rPr>
+        <w:rFonts w:ascii="Wingdings" w:hAnsi="Wingdings" w:hint="default"/>
+      </w:rPr>
+    </w:lvl>
+    <w:lvl w:ilvl="3" w:tplc="04090001" w:tentative="1">
+      <w:start w:val="1"/>
+      <w:numFmt w:val="bullet"/>
+      <w:lvlText w:val=""/>
+      <w:lvlJc w:val="left"/>
+      <w:pPr>
+        <w:ind w:left="2880" w:hanging="360"/>
+      </w:pPr>
+      <w:rPr>
+        <w:rFonts w:ascii="Symbol" w:hAnsi="Symbol" w:hint="default"/>
+      </w:rPr>
+    </w:lvl>
+    <w:lvl w:ilvl="4" w:tplc="04090003" w:tentative="1">
+      <w:start w:val="1"/>
+      <w:numFmt w:val="bullet"/>
+      <w:lvlText w:val="o"/>
+      <w:lvlJc w:val="left"/>
+      <w:pPr>
+        <w:ind w:left="3600" w:hanging="360"/>
+      </w:pPr>
+      <w:rPr>
+        <w:rFonts w:ascii="Courier New" w:hAnsi="Courier New" w:cs="Courier New" w:hint="default"/>
+      </w:rPr>
+    </w:lvl>
+    <w:lvl w:ilvl="5" w:tplc="04090005" w:tentative="1">
+      <w:start w:val="1"/>
+      <w:numFmt w:val="bullet"/>
+      <w:lvlText w:val=""/>
+      <w:lvlJc w:val="left"/>
+      <w:pPr>
+        <w:ind w:left="4320" w:hanging="360"/>
+      </w:pPr>
+      <w:rPr>
+        <w:rFonts w:ascii="Wingdings" w:hAnsi="Wingdings" w:hint="default"/>
+      </w:rPr>
+    </w:lvl>
+    <w:lvl w:ilvl="6" w:tplc="04090001" w:tentative="1">
+      <w:start w:val="1"/>
+      <w:numFmt w:val="bullet"/>
+      <w:lvlText w:val=""/>
+      <w:lvlJc w:val="left"/>
+      <w:pPr>
+        <w:ind w:left="5040" w:hanging="360"/>
+      </w:pPr>
+      <w:rPr>
+        <w:rFonts w:ascii="Symbol" w:hAnsi="Symbol" w:hint="default"/>
+      </w:rPr>
+    </w:lvl>
+    <w:lvl w:ilvl="7" w:tplc="04090003" w:tentative="1">
+      <w:start w:val="1"/>
+      <w:numFmt w:val="bullet"/>
+      <w:lvlText w:val="o"/>
+      <w:lvlJc w:val="left"/>
+      <w:pPr>
+        <w:ind w:left="5760" w:hanging="360"/>
+      </w:pPr>
+      <w:rPr>
+        <w:rFonts w:ascii="Courier New" w:hAnsi="Courier New" w:cs="Courier New" w:hint="default"/>
+      </w:rPr>
+    </w:lvl>
+    <w:lvl w:ilvl="8" w:tplc="04090005" w:tentative="1">
+      <w:start w:val="1"/>
+      <w:numFmt w:val="bullet"/>
+      <w:lvlText w:val=""/>
+      <w:lvlJc w:val="left"/>
+      <w:pPr>
+        <w:ind w:left="6480" w:hanging="360"/>
+      </w:pPr>
+      <w:rPr>
+        <w:rFonts w:ascii="Wingdings" w:hAnsi="Wingdings" w:hint="default"/>
+      </w:rPr>
+    </w:lvl>
+  </w:abstractNum>
+  <w:abstractNum w:abstractNumId="37" w15:restartNumberingAfterBreak="0">
+    <w:nsid w:val="6CA5461D"/>
+    <w:multiLevelType w:val="hybridMultilevel"/>
+    <w:tmpl w:val="32683CE8"/>
+    <w:lvl w:ilvl="0" w:tplc="04090001">
+      <w:start w:val="1"/>
+      <w:numFmt w:val="bullet"/>
+      <w:lvlText w:val=""/>
+      <w:lvlJc w:val="left"/>
+      <w:pPr>
+        <w:ind w:left="720" w:hanging="360"/>
+      </w:pPr>
+      <w:rPr>
+        <w:rFonts w:ascii="Symbol" w:hAnsi="Symbol" w:hint="default"/>
+      </w:rPr>
+    </w:lvl>
+    <w:lvl w:ilvl="1" w:tplc="04090003">
+      <w:start w:val="1"/>
+      <w:numFmt w:val="bullet"/>
+      <w:lvlText w:val="o"/>
+      <w:lvlJc w:val="left"/>
+      <w:pPr>
+        <w:ind w:left="1440" w:hanging="360"/>
+      </w:pPr>
+      <w:rPr>
+        <w:rFonts w:ascii="Courier New" w:hAnsi="Courier New" w:cs="Courier New" w:hint="default"/>
+      </w:rPr>
+    </w:lvl>
+    <w:lvl w:ilvl="2" w:tplc="04090005" w:tentative="1">
+      <w:start w:val="1"/>
+      <w:numFmt w:val="bullet"/>
+      <w:lvlText w:val=""/>
+      <w:lvlJc w:val="left"/>
+      <w:pPr>
+        <w:ind w:left="2160" w:hanging="360"/>
+      </w:pPr>
+      <w:rPr>
+        <w:rFonts w:ascii="Wingdings" w:hAnsi="Wingdings" w:hint="default"/>
+      </w:rPr>
+    </w:lvl>
+    <w:lvl w:ilvl="3" w:tplc="04090001" w:tentative="1">
+      <w:start w:val="1"/>
+      <w:numFmt w:val="bullet"/>
+      <w:lvlText w:val=""/>
+      <w:lvlJc w:val="left"/>
+      <w:pPr>
+        <w:ind w:left="2880" w:hanging="360"/>
+      </w:pPr>
+      <w:rPr>
+        <w:rFonts w:ascii="Symbol" w:hAnsi="Symbol" w:hint="default"/>
+      </w:rPr>
+    </w:lvl>
+    <w:lvl w:ilvl="4" w:tplc="04090003" w:tentative="1">
+      <w:start w:val="1"/>
+      <w:numFmt w:val="bullet"/>
+      <w:lvlText w:val="o"/>
+      <w:lvlJc w:val="left"/>
+      <w:pPr>
+        <w:ind w:left="3600" w:hanging="360"/>
+      </w:pPr>
+      <w:rPr>
+        <w:rFonts w:ascii="Courier New" w:hAnsi="Courier New" w:cs="Courier New" w:hint="default"/>
+      </w:rPr>
+    </w:lvl>
+    <w:lvl w:ilvl="5" w:tplc="04090005" w:tentative="1">
+      <w:start w:val="1"/>
+      <w:numFmt w:val="bullet"/>
+      <w:lvlText w:val=""/>
+      <w:lvlJc w:val="left"/>
+      <w:pPr>
+        <w:ind w:left="4320" w:hanging="360"/>
+      </w:pPr>
+      <w:rPr>
+        <w:rFonts w:ascii="Wingdings" w:hAnsi="Wingdings" w:hint="default"/>
+      </w:rPr>
+    </w:lvl>
+    <w:lvl w:ilvl="6" w:tplc="04090001" w:tentative="1">
+      <w:start w:val="1"/>
+      <w:numFmt w:val="bullet"/>
+      <w:lvlText w:val=""/>
+      <w:lvlJc w:val="left"/>
+      <w:pPr>
+        <w:ind w:left="5040" w:hanging="360"/>
+      </w:pPr>
+      <w:rPr>
+        <w:rFonts w:ascii="Symbol" w:hAnsi="Symbol" w:hint="default"/>
+      </w:rPr>
+    </w:lvl>
+    <w:lvl w:ilvl="7" w:tplc="04090003" w:tentative="1">
+      <w:start w:val="1"/>
+      <w:numFmt w:val="bullet"/>
+      <w:lvlText w:val="o"/>
+      <w:lvlJc w:val="left"/>
+      <w:pPr>
+        <w:ind w:left="5760" w:hanging="360"/>
+      </w:pPr>
+      <w:rPr>
+        <w:rFonts w:ascii="Courier New" w:hAnsi="Courier New" w:cs="Courier New" w:hint="default"/>
+      </w:rPr>
+    </w:lvl>
+    <w:lvl w:ilvl="8" w:tplc="04090005" w:tentative="1">
+      <w:start w:val="1"/>
+      <w:numFmt w:val="bullet"/>
+      <w:lvlText w:val=""/>
+      <w:lvlJc w:val="left"/>
+      <w:pPr>
+        <w:ind w:left="6480" w:hanging="360"/>
+      </w:pPr>
+      <w:rPr>
+        <w:rFonts w:ascii="Wingdings" w:hAnsi="Wingdings" w:hint="default"/>
+      </w:rPr>
+    </w:lvl>
+  </w:abstractNum>
+  <w:abstractNum w:abstractNumId="38" w15:restartNumberingAfterBreak="0">
     <w:nsid w:val="6CD7374A"/>
     <w:multiLevelType w:val="hybridMultilevel"/>
     <w:tmpl w:val="C2A846FE"/>
@@ -16056,7 +18846,7 @@
       </w:rPr>
     </w:lvl>
   </w:abstractNum>
-  <w:abstractNum w:abstractNumId="30" w15:restartNumberingAfterBreak="0">
+  <w:abstractNum w:abstractNumId="39" w15:restartNumberingAfterBreak="0">
     <w:nsid w:val="6F457606"/>
     <w:multiLevelType w:val="hybridMultilevel"/>
     <w:tmpl w:val="D082A2BE"/>
@@ -16169,7 +18959,7 @@
       </w:rPr>
     </w:lvl>
   </w:abstractNum>
-  <w:abstractNum w:abstractNumId="31" w15:restartNumberingAfterBreak="0">
+  <w:abstractNum w:abstractNumId="40" w15:restartNumberingAfterBreak="0">
     <w:nsid w:val="6FAC69DC"/>
     <w:multiLevelType w:val="hybridMultilevel"/>
     <w:tmpl w:val="F3687066"/>
@@ -16282,7 +19072,7 @@
       </w:rPr>
     </w:lvl>
   </w:abstractNum>
-  <w:abstractNum w:abstractNumId="32" w15:restartNumberingAfterBreak="0">
+  <w:abstractNum w:abstractNumId="41" w15:restartNumberingAfterBreak="0">
     <w:nsid w:val="6FBB353F"/>
     <w:multiLevelType w:val="hybridMultilevel"/>
     <w:tmpl w:val="CBB6A7A8"/>
@@ -16395,7 +19185,7 @@
       </w:rPr>
     </w:lvl>
   </w:abstractNum>
-  <w:abstractNum w:abstractNumId="33" w15:restartNumberingAfterBreak="0">
+  <w:abstractNum w:abstractNumId="42" w15:restartNumberingAfterBreak="0">
     <w:nsid w:val="75CB4E86"/>
     <w:multiLevelType w:val="hybridMultilevel"/>
     <w:tmpl w:val="6016C8C0"/>
@@ -16508,7 +19298,7 @@
       </w:rPr>
     </w:lvl>
   </w:abstractNum>
-  <w:abstractNum w:abstractNumId="34" w15:restartNumberingAfterBreak="0">
+  <w:abstractNum w:abstractNumId="43" w15:restartNumberingAfterBreak="0">
     <w:nsid w:val="7B6F3211"/>
     <w:multiLevelType w:val="hybridMultilevel"/>
     <w:tmpl w:val="D6620A4A"/>
@@ -16621,7 +19411,7 @@
       </w:rPr>
     </w:lvl>
   </w:abstractNum>
-  <w:abstractNum w:abstractNumId="35" w15:restartNumberingAfterBreak="0">
+  <w:abstractNum w:abstractNumId="44" w15:restartNumberingAfterBreak="0">
     <w:nsid w:val="7F384D04"/>
     <w:multiLevelType w:val="hybridMultilevel"/>
     <w:tmpl w:val="AA5E6D9A"/>
@@ -16735,112 +19525,139 @@
     </w:lvl>
   </w:abstractNum>
   <w:num w:numId="1">
-    <w:abstractNumId w:val="17"/>
+    <w:abstractNumId w:val="21"/>
   </w:num>
   <w:num w:numId="2">
     <w:abstractNumId w:val="2"/>
   </w:num>
   <w:num w:numId="3">
-    <w:abstractNumId w:val="25"/>
+    <w:abstractNumId w:val="31"/>
   </w:num>
   <w:num w:numId="4">
+    <w:abstractNumId w:val="34"/>
+  </w:num>
+  <w:num w:numId="5">
+    <w:abstractNumId w:val="35"/>
+  </w:num>
+  <w:num w:numId="6">
+    <w:abstractNumId w:val="5"/>
+  </w:num>
+  <w:num w:numId="7">
+    <w:abstractNumId w:val="9"/>
+  </w:num>
+  <w:num w:numId="8">
+    <w:abstractNumId w:val="32"/>
+  </w:num>
+  <w:num w:numId="9">
     <w:abstractNumId w:val="27"/>
   </w:num>
-  <w:num w:numId="5">
-    <w:abstractNumId w:val="28"/>
+  <w:num w:numId="10">
+    <w:abstractNumId w:val="26"/>
   </w:num>
-  <w:num w:numId="6">
+  <w:num w:numId="11">
+    <w:abstractNumId w:val="20"/>
+  </w:num>
+  <w:num w:numId="12">
+    <w:abstractNumId w:val="15"/>
+  </w:num>
+  <w:num w:numId="13">
+    <w:abstractNumId w:val="16"/>
+  </w:num>
+  <w:num w:numId="14">
+    <w:abstractNumId w:val="24"/>
+  </w:num>
+  <w:num w:numId="15">
+    <w:abstractNumId w:val="38"/>
+  </w:num>
+  <w:num w:numId="16">
+    <w:abstractNumId w:val="41"/>
+  </w:num>
+  <w:num w:numId="17">
+    <w:abstractNumId w:val="42"/>
+  </w:num>
+  <w:num w:numId="18">
+    <w:abstractNumId w:val="7"/>
+  </w:num>
+  <w:num w:numId="19">
     <w:abstractNumId w:val="4"/>
   </w:num>
-  <w:num w:numId="7">
+  <w:num w:numId="20">
     <w:abstractNumId w:val="8"/>
-  </w:num>
-  <w:num w:numId="8">
-    <w:abstractNumId w:val="26"/>
-  </w:num>
-  <w:num w:numId="9">
-    <w:abstractNumId w:val="22"/>
-  </w:num>
-  <w:num w:numId="10">
-    <w:abstractNumId w:val="21"/>
-  </w:num>
-  <w:num w:numId="11">
-    <w:abstractNumId w:val="16"/>
-  </w:num>
-  <w:num w:numId="12">
-    <w:abstractNumId w:val="12"/>
-  </w:num>
-  <w:num w:numId="13">
-    <w:abstractNumId w:val="13"/>
-  </w:num>
-  <w:num w:numId="14">
-    <w:abstractNumId w:val="20"/>
-  </w:num>
-  <w:num w:numId="15">
-    <w:abstractNumId w:val="29"/>
-  </w:num>
-  <w:num w:numId="16">
-    <w:abstractNumId w:val="32"/>
-  </w:num>
-  <w:num w:numId="17">
-    <w:abstractNumId w:val="33"/>
-  </w:num>
-  <w:num w:numId="18">
-    <w:abstractNumId w:val="6"/>
-  </w:num>
-  <w:num w:numId="19">
-    <w:abstractNumId w:val="3"/>
-  </w:num>
-  <w:num w:numId="20">
-    <w:abstractNumId w:val="7"/>
   </w:num>
   <w:num w:numId="21">
     <w:abstractNumId w:val="1"/>
   </w:num>
   <w:num w:numId="22">
-    <w:abstractNumId w:val="30"/>
+    <w:abstractNumId w:val="39"/>
   </w:num>
   <w:num w:numId="23">
-    <w:abstractNumId w:val="9"/>
+    <w:abstractNumId w:val="10"/>
   </w:num>
   <w:num w:numId="24">
-    <w:abstractNumId w:val="11"/>
+    <w:abstractNumId w:val="13"/>
   </w:num>
   <w:num w:numId="25">
     <w:abstractNumId w:val="0"/>
   </w:num>
   <w:num w:numId="26">
-    <w:abstractNumId w:val="5"/>
+    <w:abstractNumId w:val="6"/>
   </w:num>
   <w:num w:numId="27">
-    <w:abstractNumId w:val="35"/>
+    <w:abstractNumId w:val="44"/>
   </w:num>
   <w:num w:numId="28">
-    <w:abstractNumId w:val="10"/>
+    <w:abstractNumId w:val="12"/>
   </w:num>
   <w:num w:numId="29">
+    <w:abstractNumId w:val="22"/>
+  </w:num>
+  <w:num w:numId="30">
+    <w:abstractNumId w:val="19"/>
+  </w:num>
+  <w:num w:numId="31">
+    <w:abstractNumId w:val="43"/>
+  </w:num>
+  <w:num w:numId="32">
+    <w:abstractNumId w:val="29"/>
+  </w:num>
+  <w:num w:numId="33">
+    <w:abstractNumId w:val="40"/>
+  </w:num>
+  <w:num w:numId="34">
+    <w:abstractNumId w:val="17"/>
+  </w:num>
+  <w:num w:numId="35">
+    <w:abstractNumId w:val="28"/>
+  </w:num>
+  <w:num w:numId="36">
+    <w:abstractNumId w:val="23"/>
+  </w:num>
+  <w:num w:numId="37">
+    <w:abstractNumId w:val="11"/>
+  </w:num>
+  <w:num w:numId="38">
+    <w:abstractNumId w:val="25"/>
+  </w:num>
+  <w:num w:numId="39">
     <w:abstractNumId w:val="18"/>
   </w:num>
-  <w:num w:numId="30">
-    <w:abstractNumId w:val="15"/>
+  <w:num w:numId="40">
+    <w:abstractNumId w:val="30"/>
   </w:num>
-  <w:num w:numId="31">
-    <w:abstractNumId w:val="34"/>
+  <w:num w:numId="41">
+    <w:abstractNumId w:val="33"/>
   </w:num>
-  <w:num w:numId="32">
-    <w:abstractNumId w:val="24"/>
+  <w:num w:numId="42">
+    <w:abstractNumId w:val="3"/>
   </w:num>
-  <w:num w:numId="33">
-    <w:abstractNumId w:val="31"/>
+  <w:num w:numId="43">
+    <w:abstractNumId w:val="36"/>
   </w:num>
-  <w:num w:numId="34">
+  <w:num w:numId="44">
+    <w:abstractNumId w:val="37"/>
+  </w:num>
+  <w:num w:numId="45">
     <w:abstractNumId w:val="14"/>
-  </w:num>
-  <w:num w:numId="35">
-    <w:abstractNumId w:val="23"/>
-  </w:num>
-  <w:num w:numId="36">
-    <w:abstractNumId w:val="19"/>
   </w:num>
 </w:numbering>
 </file>

</xml_diff>

<commit_message>
Notes for lab procedure on March 5, 2020
</commit_message>
<xml_diff>
--- a/Notes/SOC5670_2020_Spring_Notes_Lectures_v00.docx
+++ b/Notes/SOC5670_2020_Spring_Notes_Lectures_v00.docx
@@ -13349,10 +13349,7 @@
         <w:spacing w:after="60"/>
       </w:pPr>
       <w:r>
-        <w:t xml:space="preserve">Select geodatabase </w:t>
-      </w:r>
-      <w:r>
-        <w:t xml:space="preserve">(e.g., </w:t>
+        <w:t xml:space="preserve">Select geodatabase (e.g., </w:t>
       </w:r>
       <w:proofErr w:type="spellStart"/>
       <w:r>
@@ -13618,6 +13615,9 @@
       <w:r>
         <w:t>Should resemble Normal distribution</w:t>
       </w:r>
+      <w:r>
+        <w:t xml:space="preserve"> for irregular polygons (e.g., census tracts)</w:t>
+      </w:r>
     </w:p>
     <w:p>
       <w:pPr>
@@ -13898,6 +13898,2739 @@
       </w:r>
       <w:r>
         <w:t xml:space="preserve"> and z-value</w:t>
+      </w:r>
+    </w:p>
+    <w:p>
+      <w:pPr>
+        <w:spacing w:after="60"/>
+        <w:sectPr>
+          <w:headerReference w:type="default" r:id="rId13"/>
+          <w:pgSz w:w="12240" w:h="15840"/>
+          <w:pgMar w:top="1440" w:right="1440" w:bottom="1440" w:left="1440" w:header="720" w:footer="720" w:gutter="0"/>
+          <w:pgNumType w:start="1"/>
+          <w:cols w:space="720"/>
+          <w:docGrid w:linePitch="360"/>
+        </w:sectPr>
+      </w:pPr>
+    </w:p>
+    <w:p>
+      <w:pPr>
+        <w:spacing w:after="60"/>
+        <w:rPr>
+          <w:u w:val="single"/>
+        </w:rPr>
+      </w:pPr>
+      <w:r>
+        <w:rPr>
+          <w:u w:val="single"/>
+        </w:rPr>
+        <w:lastRenderedPageBreak/>
+        <w:t>Lecture Notes</w:t>
+      </w:r>
+    </w:p>
+    <w:p>
+      <w:pPr>
+        <w:spacing w:after="60"/>
+      </w:pPr>
+      <w:r>
+        <w:t>Difference between Global and Local Spatial Autocorrelation</w:t>
+      </w:r>
+    </w:p>
+    <w:p>
+      <w:pPr>
+        <w:pStyle w:val="ListParagraph"/>
+        <w:numPr>
+          <w:ilvl w:val="0"/>
+          <w:numId w:val="46"/>
+        </w:numPr>
+        <w:spacing w:after="60"/>
+      </w:pPr>
+      <w:r>
+        <w:t>Local disaggregates the Global statistic.</w:t>
+      </w:r>
+    </w:p>
+    <w:p>
+      <w:pPr>
+        <w:pStyle w:val="ListParagraph"/>
+        <w:numPr>
+          <w:ilvl w:val="0"/>
+          <w:numId w:val="46"/>
+        </w:numPr>
+        <w:spacing w:after="60"/>
+      </w:pPr>
+      <w:r>
+        <w:t>Local has multi-valued statistics that can take on different values at different locations.</w:t>
+      </w:r>
+    </w:p>
+    <w:p>
+      <w:pPr>
+        <w:pStyle w:val="ListParagraph"/>
+        <w:numPr>
+          <w:ilvl w:val="0"/>
+          <w:numId w:val="46"/>
+        </w:numPr>
+        <w:spacing w:after="60"/>
+      </w:pPr>
+      <w:r>
+        <w:t>Global statistics cannot be mapped; typically communicated in tables.</w:t>
+      </w:r>
+    </w:p>
+    <w:p>
+      <w:pPr>
+        <w:pStyle w:val="ListParagraph"/>
+        <w:numPr>
+          <w:ilvl w:val="0"/>
+          <w:numId w:val="46"/>
+        </w:numPr>
+        <w:spacing w:after="60"/>
+      </w:pPr>
+      <w:r>
+        <w:t>Local is used to identify anoma</w:t>
+      </w:r>
+      <w:r>
+        <w:t xml:space="preserve">lies to </w:t>
+      </w:r>
+      <w:r>
+        <w:t>theory.</w:t>
+      </w:r>
+    </w:p>
+    <w:p>
+      <w:pPr>
+        <w:spacing w:after="60"/>
+      </w:pPr>
+    </w:p>
+    <w:p>
+      <w:pPr>
+        <w:spacing w:after="60"/>
+      </w:pPr>
+      <w:r>
+        <w:t>Moran Scatter Plots</w:t>
+      </w:r>
+    </w:p>
+    <w:p>
+      <w:pPr>
+        <w:pStyle w:val="ListParagraph"/>
+        <w:numPr>
+          <w:ilvl w:val="0"/>
+          <w:numId w:val="47"/>
+        </w:numPr>
+        <w:spacing w:after="60"/>
+      </w:pPr>
+      <w:proofErr w:type="gramStart"/>
+      <w:r>
+        <w:t>Moran’s</w:t>
+      </w:r>
+      <w:proofErr w:type="gramEnd"/>
+      <w:r>
+        <w:t xml:space="preserve"> I can be thought of as a p</w:t>
+      </w:r>
+      <w:r>
+        <w:t>lot of X and lag-X (i.e., variable and spatial lag of the variable).</w:t>
+      </w:r>
+    </w:p>
+    <w:p>
+      <w:pPr>
+        <w:pStyle w:val="ListParagraph"/>
+        <w:numPr>
+          <w:ilvl w:val="0"/>
+          <w:numId w:val="47"/>
+        </w:numPr>
+        <w:spacing w:after="60"/>
+      </w:pPr>
+      <w:r>
+        <w:t>An adjustment needs to be made for rate-based data (e.g., number of crimes per 1,000 population, number of infant deaths per 1,000 births, etc.)</w:t>
+      </w:r>
+    </w:p>
+    <w:p>
+      <w:pPr>
+        <w:pStyle w:val="ListParagraph"/>
+        <w:numPr>
+          <w:ilvl w:val="1"/>
+          <w:numId w:val="47"/>
+        </w:numPr>
+        <w:spacing w:after="60"/>
+      </w:pPr>
+      <w:r>
+        <w:t>Particularly if the rate denominator varies greatly.</w:t>
+      </w:r>
+    </w:p>
+    <w:p>
+      <w:pPr>
+        <w:pStyle w:val="ListParagraph"/>
+        <w:numPr>
+          <w:ilvl w:val="1"/>
+          <w:numId w:val="47"/>
+        </w:numPr>
+        <w:spacing w:after="60"/>
+      </w:pPr>
+      <w:r>
+        <w:t>Called the EB adjustment</w:t>
+      </w:r>
+      <w:r>
+        <w:t xml:space="preserve"> (Empirical Bayes Standardization)</w:t>
+      </w:r>
+    </w:p>
+    <w:p>
+      <w:pPr>
+        <w:spacing w:after="60"/>
+      </w:pPr>
+    </w:p>
+    <w:p>
+      <w:pPr>
+        <w:spacing w:after="60"/>
+      </w:pPr>
+      <w:r>
+        <w:t>Local Indicator of Spatial Association (LISA)</w:t>
+      </w:r>
+    </w:p>
+    <w:p>
+      <w:pPr>
+        <w:pStyle w:val="ListParagraph"/>
+        <w:numPr>
+          <w:ilvl w:val="0"/>
+          <w:numId w:val="47"/>
+        </w:numPr>
+        <w:spacing w:after="60"/>
+      </w:pPr>
+      <w:proofErr w:type="gramStart"/>
+      <w:r>
+        <w:t>Also</w:t>
+      </w:r>
+      <w:proofErr w:type="gramEnd"/>
+      <w:r>
+        <w:t xml:space="preserve"> called Cluster Analysis or Outlier Analysis</w:t>
+      </w:r>
+    </w:p>
+    <w:p>
+      <w:pPr>
+        <w:pStyle w:val="ListParagraph"/>
+        <w:numPr>
+          <w:ilvl w:val="0"/>
+          <w:numId w:val="47"/>
+        </w:numPr>
+        <w:spacing w:after="60"/>
+      </w:pPr>
+      <w:r>
+        <w:t>Identifies which local values are statistically significant</w:t>
+      </w:r>
+    </w:p>
+    <w:p>
+      <w:pPr>
+        <w:pStyle w:val="ListParagraph"/>
+        <w:numPr>
+          <w:ilvl w:val="1"/>
+          <w:numId w:val="47"/>
+        </w:numPr>
+        <w:spacing w:after="60"/>
+      </w:pPr>
+      <w:r>
+        <w:t>Can reject null hypothesis that there is no spatial autocorrelation.</w:t>
+      </w:r>
+    </w:p>
+    <w:p>
+      <w:pPr>
+        <w:spacing w:after="60"/>
+      </w:pPr>
+    </w:p>
+    <w:p>
+      <w:pPr>
+        <w:spacing w:after="60"/>
+        <w:rPr>
+          <w:u w:val="single"/>
+        </w:rPr>
+      </w:pPr>
+      <w:r>
+        <w:rPr>
+          <w:u w:val="single"/>
+        </w:rPr>
+        <w:t>Lab Procedure</w:t>
+      </w:r>
+    </w:p>
+    <w:p>
+      <w:pPr>
+        <w:spacing w:after="60"/>
+      </w:pPr>
+      <w:r>
+        <w:t>General Comments</w:t>
+      </w:r>
+    </w:p>
+    <w:p>
+      <w:pPr>
+        <w:pStyle w:val="ListParagraph"/>
+        <w:numPr>
+          <w:ilvl w:val="0"/>
+          <w:numId w:val="48"/>
+        </w:numPr>
+        <w:spacing w:after="60"/>
+      </w:pPr>
+      <w:r>
+        <w:t xml:space="preserve">Dr. Sandoval recommends producing LISA maps in </w:t>
+      </w:r>
+      <w:proofErr w:type="spellStart"/>
+      <w:r>
+        <w:t>GeoDa</w:t>
+      </w:r>
+      <w:proofErr w:type="spellEnd"/>
+    </w:p>
+    <w:p>
+      <w:pPr>
+        <w:pStyle w:val="ListParagraph"/>
+        <w:numPr>
+          <w:ilvl w:val="1"/>
+          <w:numId w:val="48"/>
+        </w:numPr>
+        <w:spacing w:after="60"/>
+      </w:pPr>
+      <w:r>
+        <w:t>Calculations can be replicated manually.</w:t>
+      </w:r>
+    </w:p>
+    <w:p>
+      <w:pPr>
+        <w:pStyle w:val="ListParagraph"/>
+        <w:numPr>
+          <w:ilvl w:val="0"/>
+          <w:numId w:val="48"/>
+        </w:numPr>
+        <w:spacing w:after="60"/>
+      </w:pPr>
+      <w:r>
+        <w:t>Use ArcMap to create more professional appearing map for presentation and publication.</w:t>
+      </w:r>
+    </w:p>
+    <w:p>
+      <w:pPr>
+        <w:spacing w:after="60"/>
+      </w:pPr>
+    </w:p>
+    <w:p>
+      <w:pPr>
+        <w:spacing w:after="60"/>
+      </w:pPr>
+      <w:r>
+        <w:t xml:space="preserve">Method 1: </w:t>
+      </w:r>
+      <w:proofErr w:type="spellStart"/>
+      <w:r>
+        <w:t>GeoDa</w:t>
+      </w:r>
+      <w:proofErr w:type="spellEnd"/>
+    </w:p>
+    <w:p>
+      <w:pPr>
+        <w:pStyle w:val="ListParagraph"/>
+        <w:numPr>
+          <w:ilvl w:val="0"/>
+          <w:numId w:val="49"/>
+        </w:numPr>
+        <w:spacing w:after="60"/>
+      </w:pPr>
+      <w:r>
+        <w:t>Prepare for analysis</w:t>
+      </w:r>
+    </w:p>
+    <w:p>
+      <w:pPr>
+        <w:pStyle w:val="ListParagraph"/>
+        <w:numPr>
+          <w:ilvl w:val="1"/>
+          <w:numId w:val="49"/>
+        </w:numPr>
+        <w:spacing w:after="60"/>
+      </w:pPr>
+      <w:r>
+        <w:t>For input file, select shapefile from the file geodatabase (e.g., ct_04)</w:t>
+      </w:r>
+    </w:p>
+    <w:p>
+      <w:pPr>
+        <w:pStyle w:val="ListParagraph"/>
+        <w:numPr>
+          <w:ilvl w:val="1"/>
+          <w:numId w:val="49"/>
+        </w:numPr>
+        <w:spacing w:after="60"/>
+      </w:pPr>
+      <w:r>
+        <w:t xml:space="preserve">Select </w:t>
+      </w:r>
+      <w:r>
+        <w:rPr>
+          <w:rFonts w:ascii="Courier New" w:hAnsi="Courier New" w:cs="Courier New"/>
+        </w:rPr>
+        <w:t>Tools</w:t>
+      </w:r>
+      <w:r>
+        <w:t xml:space="preserve"> menu item</w:t>
+      </w:r>
+    </w:p>
+    <w:p>
+      <w:pPr>
+        <w:pStyle w:val="ListParagraph"/>
+        <w:numPr>
+          <w:ilvl w:val="1"/>
+          <w:numId w:val="49"/>
+        </w:numPr>
+        <w:spacing w:after="60"/>
+      </w:pPr>
+      <w:r>
+        <w:t xml:space="preserve">Select </w:t>
+      </w:r>
+      <w:r>
+        <w:rPr>
+          <w:rFonts w:ascii="Courier New" w:hAnsi="Courier New" w:cs="Courier New"/>
+        </w:rPr>
+        <w:t>Weights Manager</w:t>
+      </w:r>
+    </w:p>
+    <w:p>
+      <w:pPr>
+        <w:pStyle w:val="ListParagraph"/>
+        <w:numPr>
+          <w:ilvl w:val="1"/>
+          <w:numId w:val="49"/>
+        </w:numPr>
+        <w:spacing w:after="60"/>
+      </w:pPr>
+      <w:r>
+        <w:t xml:space="preserve">Click </w:t>
+      </w:r>
+      <w:r>
+        <w:rPr>
+          <w:rFonts w:ascii="Courier New" w:hAnsi="Courier New" w:cs="Courier New"/>
+        </w:rPr>
+        <w:t>Load</w:t>
+      </w:r>
+    </w:p>
+    <w:p>
+      <w:pPr>
+        <w:pStyle w:val="ListParagraph"/>
+        <w:numPr>
+          <w:ilvl w:val="1"/>
+          <w:numId w:val="49"/>
+        </w:numPr>
+        <w:spacing w:after="60"/>
+      </w:pPr>
+      <w:r>
+        <w:t>Select the weights file</w:t>
+      </w:r>
+      <w:r>
+        <w:t xml:space="preserve"> (e.g., ct_04queen.gal)</w:t>
+      </w:r>
+    </w:p>
+    <w:p>
+      <w:pPr>
+        <w:pStyle w:val="ListParagraph"/>
+        <w:numPr>
+          <w:ilvl w:val="1"/>
+          <w:numId w:val="49"/>
+        </w:numPr>
+        <w:spacing w:after="60"/>
+      </w:pPr>
+      <w:r>
+        <w:t xml:space="preserve">Click </w:t>
+      </w:r>
+      <w:r>
+        <w:rPr>
+          <w:rFonts w:ascii="Courier New" w:hAnsi="Courier New" w:cs="Courier New"/>
+        </w:rPr>
+        <w:t>Open</w:t>
+      </w:r>
+      <w:r>
+        <w:rPr>
+          <w:rFonts w:cstheme="minorHAnsi"/>
+        </w:rPr>
+        <w:t xml:space="preserve"> </w:t>
+      </w:r>
+    </w:p>
+    <w:p>
+      <w:pPr>
+        <w:pStyle w:val="ListParagraph"/>
+        <w:numPr>
+          <w:ilvl w:val="1"/>
+          <w:numId w:val="49"/>
+        </w:numPr>
+        <w:spacing w:after="60"/>
+      </w:pPr>
+      <w:r>
+        <w:rPr>
+          <w:rFonts w:cstheme="minorHAnsi"/>
+        </w:rPr>
+        <w:t>Click Histogram to view histogram</w:t>
+      </w:r>
+    </w:p>
+    <w:p>
+      <w:pPr>
+        <w:pStyle w:val="ListParagraph"/>
+        <w:numPr>
+          <w:ilvl w:val="1"/>
+          <w:numId w:val="49"/>
+        </w:numPr>
+        <w:spacing w:after="60"/>
+      </w:pPr>
+      <w:r>
+        <w:rPr>
+          <w:rFonts w:cstheme="minorHAnsi"/>
+        </w:rPr>
+        <w:t>Close the window</w:t>
+      </w:r>
+    </w:p>
+    <w:p>
+      <w:pPr>
+        <w:pStyle w:val="ListParagraph"/>
+        <w:numPr>
+          <w:ilvl w:val="0"/>
+          <w:numId w:val="49"/>
+        </w:numPr>
+        <w:spacing w:after="60"/>
+      </w:pPr>
+      <w:r>
+        <w:rPr>
+          <w:rFonts w:cstheme="minorHAnsi"/>
+        </w:rPr>
+        <w:t xml:space="preserve">Create </w:t>
+      </w:r>
+      <w:r>
+        <w:rPr>
+          <w:rFonts w:cstheme="minorHAnsi"/>
+        </w:rPr>
+        <w:t>thematic</w:t>
+      </w:r>
+      <w:r>
+        <w:rPr>
+          <w:rFonts w:cstheme="minorHAnsi"/>
+        </w:rPr>
+        <w:t xml:space="preserve"> map</w:t>
+      </w:r>
+    </w:p>
+    <w:p>
+      <w:pPr>
+        <w:pStyle w:val="ListParagraph"/>
+        <w:numPr>
+          <w:ilvl w:val="1"/>
+          <w:numId w:val="49"/>
+        </w:numPr>
+        <w:spacing w:after="60"/>
+      </w:pPr>
+      <w:r>
+        <w:rPr>
+          <w:rFonts w:cstheme="minorHAnsi"/>
+        </w:rPr>
+        <w:t>Select the Maps menu item</w:t>
+      </w:r>
+    </w:p>
+    <w:p>
+      <w:pPr>
+        <w:pStyle w:val="ListParagraph"/>
+        <w:numPr>
+          <w:ilvl w:val="1"/>
+          <w:numId w:val="49"/>
+        </w:numPr>
+        <w:spacing w:after="60"/>
+      </w:pPr>
+      <w:r>
+        <w:rPr>
+          <w:rFonts w:cstheme="minorHAnsi"/>
+        </w:rPr>
+        <w:t>Select Standard Deviation Map</w:t>
+      </w:r>
+    </w:p>
+    <w:p>
+      <w:pPr>
+        <w:pStyle w:val="ListParagraph"/>
+        <w:numPr>
+          <w:ilvl w:val="1"/>
+          <w:numId w:val="49"/>
+        </w:numPr>
+        <w:spacing w:after="60"/>
+      </w:pPr>
+      <w:r>
+        <w:rPr>
+          <w:rFonts w:cstheme="minorHAnsi"/>
+        </w:rPr>
+        <w:t xml:space="preserve">Select variable (e.g., </w:t>
+      </w:r>
+      <w:proofErr w:type="spellStart"/>
+      <w:r>
+        <w:rPr>
+          <w:rFonts w:cstheme="minorHAnsi"/>
+        </w:rPr>
+        <w:t>pblk</w:t>
+      </w:r>
+      <w:proofErr w:type="spellEnd"/>
+      <w:r>
+        <w:rPr>
+          <w:rFonts w:cstheme="minorHAnsi"/>
+        </w:rPr>
+        <w:t>)</w:t>
+      </w:r>
+    </w:p>
+    <w:p>
+      <w:pPr>
+        <w:pStyle w:val="ListParagraph"/>
+        <w:numPr>
+          <w:ilvl w:val="1"/>
+          <w:numId w:val="49"/>
+        </w:numPr>
+        <w:spacing w:after="60"/>
+      </w:pPr>
+      <w:r>
+        <w:rPr>
+          <w:rFonts w:cstheme="minorHAnsi"/>
+        </w:rPr>
+        <w:t>Click OK</w:t>
+      </w:r>
+    </w:p>
+    <w:p>
+      <w:pPr>
+        <w:pStyle w:val="ListParagraph"/>
+        <w:numPr>
+          <w:ilvl w:val="0"/>
+          <w:numId w:val="49"/>
+        </w:numPr>
+        <w:spacing w:after="60"/>
+      </w:pPr>
+      <w:r>
+        <w:t>Create spatial lag variable</w:t>
+      </w:r>
+    </w:p>
+    <w:p>
+      <w:pPr>
+        <w:pStyle w:val="ListParagraph"/>
+        <w:numPr>
+          <w:ilvl w:val="1"/>
+          <w:numId w:val="49"/>
+        </w:numPr>
+        <w:spacing w:after="60"/>
+      </w:pPr>
+      <w:r>
+        <w:t>Select Table menu item</w:t>
+      </w:r>
+    </w:p>
+    <w:p>
+      <w:pPr>
+        <w:pStyle w:val="ListParagraph"/>
+        <w:numPr>
+          <w:ilvl w:val="1"/>
+          <w:numId w:val="49"/>
+        </w:numPr>
+        <w:spacing w:after="60"/>
+      </w:pPr>
+      <w:r>
+        <w:t>Select Add Variable</w:t>
+      </w:r>
+    </w:p>
+    <w:p>
+      <w:pPr>
+        <w:pStyle w:val="ListParagraph"/>
+        <w:numPr>
+          <w:ilvl w:val="1"/>
+          <w:numId w:val="49"/>
+        </w:numPr>
+        <w:spacing w:after="60"/>
+      </w:pPr>
+      <w:r>
+        <w:t xml:space="preserve">Enter the name of the variable (e.g., </w:t>
+      </w:r>
+      <w:proofErr w:type="spellStart"/>
+      <w:r>
+        <w:t>slag_pblk</w:t>
+      </w:r>
+      <w:proofErr w:type="spellEnd"/>
+      <w:r>
+        <w:t>)</w:t>
+      </w:r>
+    </w:p>
+    <w:p>
+      <w:pPr>
+        <w:pStyle w:val="ListParagraph"/>
+        <w:numPr>
+          <w:ilvl w:val="1"/>
+          <w:numId w:val="49"/>
+        </w:numPr>
+        <w:spacing w:after="60"/>
+      </w:pPr>
+      <w:r>
+        <w:lastRenderedPageBreak/>
+        <w:t>Select variable attributes</w:t>
+      </w:r>
+    </w:p>
+    <w:p>
+      <w:pPr>
+        <w:pStyle w:val="ListParagraph"/>
+        <w:numPr>
+          <w:ilvl w:val="1"/>
+          <w:numId w:val="49"/>
+        </w:numPr>
+        <w:spacing w:after="60"/>
+      </w:pPr>
+      <w:r>
+        <w:t>Click Add</w:t>
+      </w:r>
+    </w:p>
+    <w:p>
+      <w:pPr>
+        <w:pStyle w:val="ListParagraph"/>
+        <w:numPr>
+          <w:ilvl w:val="1"/>
+          <w:numId w:val="49"/>
+        </w:numPr>
+        <w:spacing w:after="60"/>
+      </w:pPr>
+      <w:r>
+        <w:t xml:space="preserve">Open the </w:t>
+      </w:r>
+      <w:r>
+        <w:rPr>
+          <w:rFonts w:ascii="Courier New" w:hAnsi="Courier New" w:cs="Courier New"/>
+        </w:rPr>
+        <w:t>Attribute Table</w:t>
+      </w:r>
+    </w:p>
+    <w:p>
+      <w:pPr>
+        <w:pStyle w:val="ListParagraph"/>
+        <w:numPr>
+          <w:ilvl w:val="2"/>
+          <w:numId w:val="49"/>
+        </w:numPr>
+        <w:spacing w:after="60"/>
+      </w:pPr>
+      <w:r>
+        <w:t>Verify that the spatial lag variable was created</w:t>
+      </w:r>
+    </w:p>
+    <w:p>
+      <w:pPr>
+        <w:pStyle w:val="ListParagraph"/>
+        <w:numPr>
+          <w:ilvl w:val="1"/>
+          <w:numId w:val="49"/>
+        </w:numPr>
+        <w:spacing w:after="60"/>
+      </w:pPr>
+      <w:r>
+        <w:t xml:space="preserve">Select </w:t>
+      </w:r>
+      <w:r>
+        <w:rPr>
+          <w:rFonts w:ascii="Courier New" w:hAnsi="Courier New" w:cs="Courier New"/>
+        </w:rPr>
+        <w:t>Table</w:t>
+      </w:r>
+      <w:r>
+        <w:t xml:space="preserve"> menu item</w:t>
+      </w:r>
+    </w:p>
+    <w:p>
+      <w:pPr>
+        <w:pStyle w:val="ListParagraph"/>
+        <w:numPr>
+          <w:ilvl w:val="1"/>
+          <w:numId w:val="49"/>
+        </w:numPr>
+        <w:spacing w:after="60"/>
+      </w:pPr>
+      <w:r>
+        <w:t xml:space="preserve">Select </w:t>
+      </w:r>
+      <w:r>
+        <w:rPr>
+          <w:rFonts w:ascii="Courier New" w:hAnsi="Courier New" w:cs="Courier New"/>
+        </w:rPr>
+        <w:t>Calculator</w:t>
+      </w:r>
+    </w:p>
+    <w:p>
+      <w:pPr>
+        <w:pStyle w:val="ListParagraph"/>
+        <w:numPr>
+          <w:ilvl w:val="1"/>
+          <w:numId w:val="49"/>
+        </w:numPr>
+        <w:spacing w:after="60"/>
+      </w:pPr>
+      <w:r>
+        <w:t xml:space="preserve">Select </w:t>
+      </w:r>
+      <w:r>
+        <w:rPr>
+          <w:rFonts w:ascii="Courier New" w:hAnsi="Courier New" w:cs="Courier New"/>
+        </w:rPr>
+        <w:t>Spatial Lab</w:t>
+      </w:r>
+      <w:r>
+        <w:t xml:space="preserve"> tab</w:t>
+      </w:r>
+    </w:p>
+    <w:p>
+      <w:pPr>
+        <w:pStyle w:val="ListParagraph"/>
+        <w:numPr>
+          <w:ilvl w:val="1"/>
+          <w:numId w:val="49"/>
+        </w:numPr>
+        <w:spacing w:after="60"/>
+      </w:pPr>
+      <w:r>
+        <w:t>Select the weight file (e.g., ct_04queen)</w:t>
+      </w:r>
+    </w:p>
+    <w:p>
+      <w:pPr>
+        <w:pStyle w:val="ListParagraph"/>
+        <w:numPr>
+          <w:ilvl w:val="1"/>
+          <w:numId w:val="49"/>
+        </w:numPr>
+        <w:spacing w:after="60"/>
+      </w:pPr>
+      <w:r>
+        <w:t>Select the newly created spatial lag variable under Add Variable</w:t>
+      </w:r>
+    </w:p>
+    <w:p>
+      <w:pPr>
+        <w:pStyle w:val="ListParagraph"/>
+        <w:numPr>
+          <w:ilvl w:val="1"/>
+          <w:numId w:val="49"/>
+        </w:numPr>
+        <w:spacing w:after="60"/>
+      </w:pPr>
+      <w:r>
+        <w:t xml:space="preserve">Select the original variable (e.g., </w:t>
+      </w:r>
+      <w:proofErr w:type="spellStart"/>
+      <w:r>
+        <w:t>pblk</w:t>
+      </w:r>
+      <w:proofErr w:type="spellEnd"/>
+      <w:r>
+        <w:t>)</w:t>
+      </w:r>
+    </w:p>
+    <w:p>
+      <w:pPr>
+        <w:pStyle w:val="ListParagraph"/>
+        <w:numPr>
+          <w:ilvl w:val="2"/>
+          <w:numId w:val="49"/>
+        </w:numPr>
+        <w:spacing w:after="60"/>
+      </w:pPr>
+      <w:r>
+        <w:t>Equation field should populate as “</w:t>
+      </w:r>
+      <w:proofErr w:type="spellStart"/>
+      <w:r>
+        <w:t>slag_pblk</w:t>
+      </w:r>
+      <w:proofErr w:type="spellEnd"/>
+      <w:r>
+        <w:t xml:space="preserve"> = ct_04queen * </w:t>
+      </w:r>
+      <w:proofErr w:type="spellStart"/>
+      <w:r>
+        <w:t>pblk</w:t>
+      </w:r>
+      <w:proofErr w:type="spellEnd"/>
+      <w:r>
+        <w:t>”</w:t>
+      </w:r>
+    </w:p>
+    <w:p>
+      <w:pPr>
+        <w:pStyle w:val="ListParagraph"/>
+        <w:numPr>
+          <w:ilvl w:val="1"/>
+          <w:numId w:val="49"/>
+        </w:numPr>
+        <w:spacing w:after="60"/>
+      </w:pPr>
+      <w:r>
+        <w:t xml:space="preserve">Click the </w:t>
+      </w:r>
+      <w:r>
+        <w:rPr>
+          <w:rFonts w:ascii="Courier New" w:hAnsi="Courier New" w:cs="Courier New"/>
+        </w:rPr>
+        <w:t>use row standardized weights</w:t>
+      </w:r>
+      <w:r>
+        <w:t xml:space="preserve"> option</w:t>
+      </w:r>
+    </w:p>
+    <w:p>
+      <w:pPr>
+        <w:pStyle w:val="ListParagraph"/>
+        <w:numPr>
+          <w:ilvl w:val="1"/>
+          <w:numId w:val="49"/>
+        </w:numPr>
+        <w:spacing w:after="60"/>
+        <w:rPr>
+          <w:rFonts w:ascii="Courier New" w:hAnsi="Courier New" w:cs="Courier New"/>
+        </w:rPr>
+      </w:pPr>
+      <w:r>
+        <w:t xml:space="preserve">Click </w:t>
+      </w:r>
+      <w:r>
+        <w:rPr>
+          <w:rFonts w:ascii="Courier New" w:hAnsi="Courier New" w:cs="Courier New"/>
+        </w:rPr>
+        <w:t>Apply</w:t>
+      </w:r>
+    </w:p>
+    <w:p>
+      <w:pPr>
+        <w:pStyle w:val="ListParagraph"/>
+        <w:numPr>
+          <w:ilvl w:val="1"/>
+          <w:numId w:val="49"/>
+        </w:numPr>
+        <w:spacing w:after="60"/>
+      </w:pPr>
+      <w:r>
+        <w:t xml:space="preserve">Open the </w:t>
+      </w:r>
+      <w:r>
+        <w:rPr>
+          <w:rFonts w:ascii="Courier New" w:hAnsi="Courier New" w:cs="Courier New"/>
+        </w:rPr>
+        <w:t>Attribute Table</w:t>
+      </w:r>
+    </w:p>
+    <w:p>
+      <w:pPr>
+        <w:pStyle w:val="ListParagraph"/>
+        <w:numPr>
+          <w:ilvl w:val="2"/>
+          <w:numId w:val="49"/>
+        </w:numPr>
+        <w:spacing w:after="60"/>
+      </w:pPr>
+      <w:r>
+        <w:t xml:space="preserve">Verify that the </w:t>
+      </w:r>
+      <w:r>
+        <w:t>calculation was successful</w:t>
+      </w:r>
+    </w:p>
+    <w:p>
+      <w:pPr>
+        <w:pStyle w:val="ListParagraph"/>
+        <w:numPr>
+          <w:ilvl w:val="0"/>
+          <w:numId w:val="49"/>
+        </w:numPr>
+        <w:spacing w:after="60"/>
+        <w:rPr>
+          <w:rFonts w:ascii="Courier New" w:hAnsi="Courier New" w:cs="Courier New"/>
+        </w:rPr>
+      </w:pPr>
+      <w:r>
+        <w:rPr>
+          <w:rFonts w:cstheme="minorHAnsi"/>
+        </w:rPr>
+        <w:t>Create scatter plot of spatial lag variable against the variable</w:t>
+      </w:r>
+      <w:r>
+        <w:rPr>
+          <w:rFonts w:cstheme="minorHAnsi"/>
+        </w:rPr>
+        <w:t xml:space="preserve"> for Global Moran’s I</w:t>
+      </w:r>
+    </w:p>
+    <w:p>
+      <w:pPr>
+        <w:pStyle w:val="ListParagraph"/>
+        <w:numPr>
+          <w:ilvl w:val="1"/>
+          <w:numId w:val="49"/>
+        </w:numPr>
+        <w:spacing w:after="60"/>
+        <w:rPr>
+          <w:rFonts w:ascii="Courier New" w:hAnsi="Courier New" w:cs="Courier New"/>
+        </w:rPr>
+      </w:pPr>
+      <w:r>
+        <w:rPr>
+          <w:rFonts w:cstheme="minorHAnsi"/>
+        </w:rPr>
+        <w:t xml:space="preserve">Select the </w:t>
+      </w:r>
+      <w:r>
+        <w:rPr>
+          <w:rFonts w:ascii="Courier New" w:hAnsi="Courier New" w:cs="Courier New"/>
+        </w:rPr>
+        <w:t>Explore</w:t>
+      </w:r>
+      <w:r>
+        <w:rPr>
+          <w:rFonts w:cstheme="minorHAnsi"/>
+        </w:rPr>
+        <w:t xml:space="preserve"> menu item</w:t>
+      </w:r>
+    </w:p>
+    <w:p>
+      <w:pPr>
+        <w:pStyle w:val="ListParagraph"/>
+        <w:numPr>
+          <w:ilvl w:val="1"/>
+          <w:numId w:val="49"/>
+        </w:numPr>
+        <w:spacing w:after="60"/>
+        <w:rPr>
+          <w:rFonts w:ascii="Courier New" w:hAnsi="Courier New" w:cs="Courier New"/>
+        </w:rPr>
+      </w:pPr>
+      <w:r>
+        <w:rPr>
+          <w:rFonts w:cstheme="minorHAnsi"/>
+        </w:rPr>
+        <w:t xml:space="preserve">Select </w:t>
+      </w:r>
+      <w:r>
+        <w:rPr>
+          <w:rFonts w:ascii="Courier New" w:hAnsi="Courier New" w:cs="Courier New"/>
+        </w:rPr>
+        <w:t>Scatter Plot</w:t>
+      </w:r>
+    </w:p>
+    <w:p>
+      <w:pPr>
+        <w:pStyle w:val="ListParagraph"/>
+        <w:numPr>
+          <w:ilvl w:val="1"/>
+          <w:numId w:val="49"/>
+        </w:numPr>
+        <w:spacing w:after="60"/>
+        <w:rPr>
+          <w:rFonts w:ascii="Courier New" w:hAnsi="Courier New" w:cs="Courier New"/>
+        </w:rPr>
+      </w:pPr>
+      <w:r>
+        <w:rPr>
+          <w:rFonts w:cstheme="minorHAnsi"/>
+        </w:rPr>
+        <w:t xml:space="preserve">Select variable for Independent Variable X (e.g., </w:t>
+      </w:r>
+      <w:proofErr w:type="spellStart"/>
+      <w:r>
+        <w:rPr>
+          <w:rFonts w:cstheme="minorHAnsi"/>
+        </w:rPr>
+        <w:t>pblk</w:t>
+      </w:r>
+      <w:proofErr w:type="spellEnd"/>
+      <w:r>
+        <w:rPr>
+          <w:rFonts w:cstheme="minorHAnsi"/>
+        </w:rPr>
+        <w:t>)</w:t>
+      </w:r>
+    </w:p>
+    <w:p>
+      <w:pPr>
+        <w:pStyle w:val="ListParagraph"/>
+        <w:numPr>
+          <w:ilvl w:val="1"/>
+          <w:numId w:val="49"/>
+        </w:numPr>
+        <w:spacing w:after="60"/>
+        <w:rPr>
+          <w:rFonts w:ascii="Courier New" w:hAnsi="Courier New" w:cs="Courier New"/>
+        </w:rPr>
+      </w:pPr>
+      <w:r>
+        <w:rPr>
+          <w:rFonts w:cstheme="minorHAnsi"/>
+        </w:rPr>
+        <w:t xml:space="preserve">Select variable for Depended Variable Y (e.g., </w:t>
+      </w:r>
+      <w:proofErr w:type="spellStart"/>
+      <w:r>
+        <w:rPr>
+          <w:rFonts w:cstheme="minorHAnsi"/>
+        </w:rPr>
+        <w:t>slag_pblk</w:t>
+      </w:r>
+      <w:proofErr w:type="spellEnd"/>
+      <w:r>
+        <w:rPr>
+          <w:rFonts w:cstheme="minorHAnsi"/>
+        </w:rPr>
+        <w:t>)</w:t>
+      </w:r>
+    </w:p>
+    <w:p>
+      <w:pPr>
+        <w:pStyle w:val="ListParagraph"/>
+        <w:numPr>
+          <w:ilvl w:val="1"/>
+          <w:numId w:val="49"/>
+        </w:numPr>
+        <w:spacing w:after="60"/>
+        <w:rPr>
+          <w:rFonts w:ascii="Courier New" w:hAnsi="Courier New" w:cs="Courier New"/>
+        </w:rPr>
+      </w:pPr>
+      <w:r>
+        <w:rPr>
+          <w:rFonts w:cstheme="minorHAnsi"/>
+        </w:rPr>
+        <w:t xml:space="preserve">Click </w:t>
+      </w:r>
+      <w:r>
+        <w:rPr>
+          <w:rFonts w:ascii="Courier New" w:hAnsi="Courier New" w:cs="Courier New"/>
+        </w:rPr>
+        <w:t>OK</w:t>
+      </w:r>
+    </w:p>
+    <w:p>
+      <w:pPr>
+        <w:pStyle w:val="ListParagraph"/>
+        <w:numPr>
+          <w:ilvl w:val="2"/>
+          <w:numId w:val="49"/>
+        </w:numPr>
+        <w:spacing w:after="60"/>
+        <w:rPr>
+          <w:rFonts w:ascii="Courier New" w:hAnsi="Courier New" w:cs="Courier New"/>
+        </w:rPr>
+      </w:pPr>
+      <w:r>
+        <w:rPr>
+          <w:rFonts w:cstheme="minorHAnsi"/>
+        </w:rPr>
+        <w:t>Scatter plot is created with best fit line</w:t>
+      </w:r>
+      <w:r>
+        <w:rPr>
+          <w:rFonts w:cstheme="minorHAnsi"/>
+        </w:rPr>
+        <w:t xml:space="preserve"> (e.g., regression line)</w:t>
+      </w:r>
+    </w:p>
+    <w:p>
+      <w:pPr>
+        <w:pStyle w:val="ListParagraph"/>
+        <w:numPr>
+          <w:ilvl w:val="2"/>
+          <w:numId w:val="49"/>
+        </w:numPr>
+        <w:spacing w:after="60"/>
+        <w:rPr>
+          <w:rFonts w:ascii="Courier New" w:hAnsi="Courier New" w:cs="Courier New"/>
+        </w:rPr>
+      </w:pPr>
+      <w:r>
+        <w:rPr>
+          <w:rFonts w:cstheme="minorHAnsi"/>
+        </w:rPr>
+        <w:t>Slope of the best fit line is the Moran’s I</w:t>
+      </w:r>
+    </w:p>
+    <w:p>
+      <w:pPr>
+        <w:pStyle w:val="ListParagraph"/>
+        <w:numPr>
+          <w:ilvl w:val="0"/>
+          <w:numId w:val="49"/>
+        </w:numPr>
+        <w:spacing w:after="60"/>
+      </w:pPr>
+      <w:r>
+        <w:t xml:space="preserve">Calculate </w:t>
+      </w:r>
+      <w:r>
+        <w:t xml:space="preserve">univariate </w:t>
+      </w:r>
+      <w:r>
+        <w:t>Local Indicator of Spatial Association (LISA)</w:t>
+      </w:r>
+    </w:p>
+    <w:p>
+      <w:pPr>
+        <w:pStyle w:val="ListParagraph"/>
+        <w:numPr>
+          <w:ilvl w:val="1"/>
+          <w:numId w:val="49"/>
+        </w:numPr>
+        <w:spacing w:after="60"/>
+      </w:pPr>
+      <w:r>
+        <w:t xml:space="preserve">Select the </w:t>
+      </w:r>
+      <w:r>
+        <w:rPr>
+          <w:rFonts w:ascii="Courier New" w:hAnsi="Courier New" w:cs="Courier New"/>
+        </w:rPr>
+        <w:t>Space</w:t>
+      </w:r>
+      <w:r>
+        <w:t xml:space="preserve"> menu item</w:t>
+      </w:r>
+    </w:p>
+    <w:p>
+      <w:pPr>
+        <w:pStyle w:val="ListParagraph"/>
+        <w:numPr>
+          <w:ilvl w:val="1"/>
+          <w:numId w:val="49"/>
+        </w:numPr>
+        <w:spacing w:after="60"/>
+      </w:pPr>
+      <w:r>
+        <w:t xml:space="preserve">Select </w:t>
+      </w:r>
+      <w:r>
+        <w:rPr>
+          <w:rFonts w:ascii="Courier New" w:hAnsi="Courier New" w:cs="Courier New"/>
+        </w:rPr>
+        <w:t xml:space="preserve">Univariate Local Moran’s I </w:t>
+      </w:r>
+    </w:p>
+    <w:p>
+      <w:pPr>
+        <w:pStyle w:val="ListParagraph"/>
+        <w:numPr>
+          <w:ilvl w:val="1"/>
+          <w:numId w:val="49"/>
+        </w:numPr>
+        <w:spacing w:after="60"/>
+      </w:pPr>
+      <w:r>
+        <w:t xml:space="preserve">Select the variable (e.g., </w:t>
+      </w:r>
+      <w:proofErr w:type="spellStart"/>
+      <w:r>
+        <w:t>pblk</w:t>
+      </w:r>
+      <w:proofErr w:type="spellEnd"/>
+      <w:r>
+        <w:t>)</w:t>
+      </w:r>
+    </w:p>
+    <w:p>
+      <w:pPr>
+        <w:pStyle w:val="ListParagraph"/>
+        <w:numPr>
+          <w:ilvl w:val="1"/>
+          <w:numId w:val="49"/>
+        </w:numPr>
+        <w:spacing w:after="60"/>
+      </w:pPr>
+      <w:r>
+        <w:t xml:space="preserve">Select the </w:t>
+      </w:r>
+      <w:r>
+        <w:rPr>
+          <w:rFonts w:ascii="Courier New" w:hAnsi="Courier New" w:cs="Courier New"/>
+        </w:rPr>
+        <w:t>Weights</w:t>
+      </w:r>
+      <w:r>
+        <w:t xml:space="preserve"> file (e.g., ct_04queen)</w:t>
+      </w:r>
+    </w:p>
+    <w:p>
+      <w:pPr>
+        <w:pStyle w:val="ListParagraph"/>
+        <w:numPr>
+          <w:ilvl w:val="1"/>
+          <w:numId w:val="49"/>
+        </w:numPr>
+        <w:spacing w:after="60"/>
+      </w:pPr>
+      <w:r>
+        <w:t>Click OK</w:t>
+      </w:r>
+    </w:p>
+    <w:p>
+      <w:pPr>
+        <w:pStyle w:val="ListParagraph"/>
+        <w:numPr>
+          <w:ilvl w:val="1"/>
+          <w:numId w:val="49"/>
+        </w:numPr>
+        <w:spacing w:after="60"/>
+      </w:pPr>
+      <w:r>
+        <w:t>Select the windows</w:t>
+      </w:r>
+      <w:r>
+        <w:t xml:space="preserve"> to open</w:t>
+      </w:r>
+    </w:p>
+    <w:p>
+      <w:pPr>
+        <w:pStyle w:val="ListParagraph"/>
+        <w:numPr>
+          <w:ilvl w:val="2"/>
+          <w:numId w:val="49"/>
+        </w:numPr>
+        <w:spacing w:after="60"/>
+      </w:pPr>
+      <w:r>
+        <w:t>Significance Map</w:t>
+      </w:r>
+    </w:p>
+    <w:p>
+      <w:pPr>
+        <w:pStyle w:val="ListParagraph"/>
+        <w:numPr>
+          <w:ilvl w:val="2"/>
+          <w:numId w:val="49"/>
+        </w:numPr>
+        <w:spacing w:after="60"/>
+      </w:pPr>
+      <w:r>
+        <w:t>Cluster Map</w:t>
+      </w:r>
+    </w:p>
+    <w:p>
+      <w:pPr>
+        <w:pStyle w:val="ListParagraph"/>
+        <w:numPr>
+          <w:ilvl w:val="2"/>
+          <w:numId w:val="49"/>
+        </w:numPr>
+        <w:spacing w:after="60"/>
+      </w:pPr>
+      <w:r>
+        <w:t>Moran Scatter Plot</w:t>
+      </w:r>
+    </w:p>
+    <w:p>
+      <w:pPr>
+        <w:pStyle w:val="ListParagraph"/>
+        <w:numPr>
+          <w:ilvl w:val="1"/>
+          <w:numId w:val="49"/>
+        </w:numPr>
+        <w:spacing w:after="60"/>
+      </w:pPr>
+      <w:r>
+        <w:t>Click OK</w:t>
+      </w:r>
+    </w:p>
+    <w:p>
+      <w:pPr>
+        <w:pStyle w:val="ListParagraph"/>
+        <w:numPr>
+          <w:ilvl w:val="0"/>
+          <w:numId w:val="49"/>
+        </w:numPr>
+        <w:spacing w:after="60"/>
+      </w:pPr>
+      <w:r>
+        <w:t xml:space="preserve">Evaluate the degree to which </w:t>
+      </w:r>
+      <w:r>
+        <w:t>two variables are correlated with each other globally</w:t>
+      </w:r>
+    </w:p>
+    <w:p>
+      <w:pPr>
+        <w:pStyle w:val="ListParagraph"/>
+        <w:numPr>
+          <w:ilvl w:val="1"/>
+          <w:numId w:val="49"/>
+        </w:numPr>
+        <w:spacing w:after="60"/>
+      </w:pPr>
+      <w:r>
+        <w:t xml:space="preserve">Select the </w:t>
+      </w:r>
+      <w:r>
+        <w:rPr>
+          <w:rFonts w:ascii="Courier New" w:hAnsi="Courier New" w:cs="Courier New"/>
+        </w:rPr>
+        <w:t>Space</w:t>
+      </w:r>
+      <w:r>
+        <w:t xml:space="preserve"> menu item</w:t>
+      </w:r>
+    </w:p>
+    <w:p>
+      <w:pPr>
+        <w:pStyle w:val="ListParagraph"/>
+        <w:numPr>
+          <w:ilvl w:val="1"/>
+          <w:numId w:val="49"/>
+        </w:numPr>
+        <w:spacing w:after="60"/>
+      </w:pPr>
+      <w:r>
+        <w:t xml:space="preserve">Select </w:t>
+      </w:r>
+      <w:r>
+        <w:rPr>
+          <w:rFonts w:ascii="Courier New" w:hAnsi="Courier New" w:cs="Courier New"/>
+        </w:rPr>
+        <w:t>Bivariate Moran’s I</w:t>
+      </w:r>
+    </w:p>
+    <w:p>
+      <w:pPr>
+        <w:pStyle w:val="ListParagraph"/>
+        <w:numPr>
+          <w:ilvl w:val="1"/>
+          <w:numId w:val="49"/>
+        </w:numPr>
+        <w:spacing w:after="60"/>
+      </w:pPr>
+      <w:r>
+        <w:t xml:space="preserve">Select the first variable (e.g., </w:t>
+      </w:r>
+      <w:proofErr w:type="spellStart"/>
+      <w:r>
+        <w:t>pblk</w:t>
+      </w:r>
+      <w:proofErr w:type="spellEnd"/>
+      <w:r>
+        <w:t>)</w:t>
+      </w:r>
+    </w:p>
+    <w:p>
+      <w:pPr>
+        <w:pStyle w:val="ListParagraph"/>
+        <w:numPr>
+          <w:ilvl w:val="1"/>
+          <w:numId w:val="49"/>
+        </w:numPr>
+        <w:spacing w:after="60"/>
+      </w:pPr>
+      <w:r>
+        <w:t xml:space="preserve">Select the second variable (e.g., </w:t>
+      </w:r>
+      <w:proofErr w:type="spellStart"/>
+      <w:r>
+        <w:t>edtot</w:t>
+      </w:r>
+      <w:proofErr w:type="spellEnd"/>
+      <w:r>
+        <w:t>)</w:t>
+      </w:r>
+    </w:p>
+    <w:p>
+      <w:pPr>
+        <w:pStyle w:val="ListParagraph"/>
+        <w:numPr>
+          <w:ilvl w:val="1"/>
+          <w:numId w:val="49"/>
+        </w:numPr>
+        <w:spacing w:after="60"/>
+      </w:pPr>
+      <w:r>
+        <w:t xml:space="preserve">Select the </w:t>
+      </w:r>
+      <w:r>
+        <w:rPr>
+          <w:rFonts w:ascii="Courier New" w:hAnsi="Courier New" w:cs="Courier New"/>
+        </w:rPr>
+        <w:t>Weights</w:t>
+      </w:r>
+      <w:r>
+        <w:t xml:space="preserve"> </w:t>
+      </w:r>
+      <w:r>
+        <w:t xml:space="preserve">file </w:t>
+      </w:r>
+      <w:r>
+        <w:t>(e.g., ct_04queen)</w:t>
+      </w:r>
+    </w:p>
+    <w:p>
+      <w:pPr>
+        <w:pStyle w:val="ListParagraph"/>
+        <w:numPr>
+          <w:ilvl w:val="1"/>
+          <w:numId w:val="49"/>
+        </w:numPr>
+        <w:spacing w:after="60"/>
+      </w:pPr>
+      <w:r>
+        <w:t>Click OK</w:t>
+      </w:r>
+      <w:r>
+        <w:rPr>
+          <w:rFonts w:cstheme="minorHAnsi"/>
+        </w:rPr>
+        <w:t xml:space="preserve"> </w:t>
+      </w:r>
+    </w:p>
+    <w:p>
+      <w:pPr>
+        <w:pStyle w:val="ListParagraph"/>
+        <w:numPr>
+          <w:ilvl w:val="1"/>
+          <w:numId w:val="49"/>
+        </w:numPr>
+        <w:spacing w:after="60"/>
+      </w:pPr>
+      <w:r>
+        <w:rPr>
+          <w:rFonts w:cstheme="minorHAnsi"/>
+        </w:rPr>
+        <w:t>Obtain significance levels</w:t>
+      </w:r>
+    </w:p>
+    <w:p>
+      <w:pPr>
+        <w:pStyle w:val="ListParagraph"/>
+        <w:numPr>
+          <w:ilvl w:val="2"/>
+          <w:numId w:val="49"/>
+        </w:numPr>
+        <w:spacing w:after="60"/>
+      </w:pPr>
+      <w:r>
+        <w:rPr>
+          <w:rFonts w:cstheme="minorHAnsi"/>
+        </w:rPr>
+        <w:t>Right click on a window</w:t>
+      </w:r>
+    </w:p>
+    <w:p>
+      <w:pPr>
+        <w:pStyle w:val="ListParagraph"/>
+        <w:numPr>
+          <w:ilvl w:val="2"/>
+          <w:numId w:val="49"/>
+        </w:numPr>
+        <w:spacing w:after="60"/>
+      </w:pPr>
+      <w:r>
+        <w:t xml:space="preserve">Select </w:t>
+      </w:r>
+      <w:r>
+        <w:rPr>
+          <w:rFonts w:ascii="Courier New" w:hAnsi="Courier New" w:cs="Courier New"/>
+        </w:rPr>
+        <w:t>Randomization</w:t>
+      </w:r>
+    </w:p>
+    <w:p>
+      <w:pPr>
+        <w:pStyle w:val="ListParagraph"/>
+        <w:numPr>
+          <w:ilvl w:val="2"/>
+          <w:numId w:val="49"/>
+        </w:numPr>
+        <w:spacing w:after="60"/>
+      </w:pPr>
+      <w:r>
+        <w:t>Select number of permutations (e.g., 999 permutations)</w:t>
+      </w:r>
+    </w:p>
+    <w:p>
+      <w:pPr>
+        <w:pStyle w:val="ListParagraph"/>
+        <w:numPr>
+          <w:ilvl w:val="2"/>
+          <w:numId w:val="49"/>
+        </w:numPr>
+        <w:spacing w:after="60"/>
+      </w:pPr>
+      <w:r>
+        <w:rPr>
+          <w:rFonts w:cstheme="minorHAnsi"/>
+        </w:rPr>
+        <w:t xml:space="preserve">Click </w:t>
+      </w:r>
+      <w:r>
+        <w:rPr>
+          <w:rFonts w:ascii="Courier New" w:hAnsi="Courier New" w:cs="Courier New"/>
+        </w:rPr>
+        <w:t>Run</w:t>
+      </w:r>
+      <w:r>
+        <w:rPr>
+          <w:rFonts w:cstheme="minorHAnsi"/>
+        </w:rPr>
+        <w:t xml:space="preserve"> to re-run the permutations</w:t>
+      </w:r>
+    </w:p>
+    <w:p>
+      <w:r>
+        <w:br w:type="page"/>
+      </w:r>
+    </w:p>
+    <w:p>
+      <w:pPr>
+        <w:pStyle w:val="ListParagraph"/>
+        <w:numPr>
+          <w:ilvl w:val="0"/>
+          <w:numId w:val="49"/>
+        </w:numPr>
+        <w:spacing w:after="60"/>
+      </w:pPr>
+      <w:r>
+        <w:lastRenderedPageBreak/>
+        <w:t>Evaluate the degree to which two variable correlate with one another locally</w:t>
+      </w:r>
+    </w:p>
+    <w:p>
+      <w:pPr>
+        <w:pStyle w:val="ListParagraph"/>
+        <w:numPr>
+          <w:ilvl w:val="1"/>
+          <w:numId w:val="49"/>
+        </w:numPr>
+        <w:spacing w:after="60"/>
+      </w:pPr>
+      <w:r>
+        <w:t xml:space="preserve">Select the </w:t>
+      </w:r>
+      <w:r>
+        <w:rPr>
+          <w:rFonts w:ascii="Courier New" w:hAnsi="Courier New" w:cs="Courier New"/>
+        </w:rPr>
+        <w:t>Space</w:t>
+      </w:r>
+      <w:r>
+        <w:t xml:space="preserve"> menu item</w:t>
+      </w:r>
+    </w:p>
+    <w:p>
+      <w:pPr>
+        <w:pStyle w:val="ListParagraph"/>
+        <w:numPr>
+          <w:ilvl w:val="1"/>
+          <w:numId w:val="49"/>
+        </w:numPr>
+        <w:spacing w:after="60"/>
+      </w:pPr>
+      <w:r>
+        <w:t xml:space="preserve">Select </w:t>
+      </w:r>
+      <w:r>
+        <w:rPr>
+          <w:rFonts w:ascii="Courier New" w:hAnsi="Courier New" w:cs="Courier New"/>
+        </w:rPr>
+        <w:t xml:space="preserve">Bivariate </w:t>
+      </w:r>
+      <w:r>
+        <w:rPr>
+          <w:rFonts w:ascii="Courier New" w:hAnsi="Courier New" w:cs="Courier New"/>
+        </w:rPr>
+        <w:t xml:space="preserve">Local </w:t>
+      </w:r>
+      <w:r>
+        <w:rPr>
+          <w:rFonts w:ascii="Courier New" w:hAnsi="Courier New" w:cs="Courier New"/>
+        </w:rPr>
+        <w:t>Moran’s I</w:t>
+      </w:r>
+    </w:p>
+    <w:p>
+      <w:pPr>
+        <w:pStyle w:val="ListParagraph"/>
+        <w:numPr>
+          <w:ilvl w:val="1"/>
+          <w:numId w:val="49"/>
+        </w:numPr>
+        <w:spacing w:after="60"/>
+      </w:pPr>
+      <w:r>
+        <w:t xml:space="preserve">Select the first variable (e.g., </w:t>
+      </w:r>
+      <w:proofErr w:type="spellStart"/>
+      <w:r>
+        <w:t>pblk</w:t>
+      </w:r>
+      <w:proofErr w:type="spellEnd"/>
+      <w:r>
+        <w:t>)</w:t>
+      </w:r>
+    </w:p>
+    <w:p>
+      <w:pPr>
+        <w:pStyle w:val="ListParagraph"/>
+        <w:numPr>
+          <w:ilvl w:val="1"/>
+          <w:numId w:val="49"/>
+        </w:numPr>
+        <w:spacing w:after="60"/>
+      </w:pPr>
+      <w:r>
+        <w:t xml:space="preserve">Select the second variable (e.g., </w:t>
+      </w:r>
+      <w:proofErr w:type="spellStart"/>
+      <w:r>
+        <w:t>edtot</w:t>
+      </w:r>
+      <w:proofErr w:type="spellEnd"/>
+      <w:r>
+        <w:t>)</w:t>
+      </w:r>
+    </w:p>
+    <w:p>
+      <w:pPr>
+        <w:pStyle w:val="ListParagraph"/>
+        <w:numPr>
+          <w:ilvl w:val="1"/>
+          <w:numId w:val="49"/>
+        </w:numPr>
+        <w:spacing w:after="60"/>
+      </w:pPr>
+      <w:r>
+        <w:t xml:space="preserve">Select the </w:t>
+      </w:r>
+      <w:r>
+        <w:rPr>
+          <w:rFonts w:ascii="Courier New" w:hAnsi="Courier New" w:cs="Courier New"/>
+        </w:rPr>
+        <w:t>Weights</w:t>
+      </w:r>
+      <w:r>
+        <w:t xml:space="preserve"> file (e.g., ct_04queen)</w:t>
+      </w:r>
+    </w:p>
+    <w:p>
+      <w:pPr>
+        <w:pStyle w:val="ListParagraph"/>
+        <w:numPr>
+          <w:ilvl w:val="1"/>
+          <w:numId w:val="49"/>
+        </w:numPr>
+        <w:spacing w:after="60"/>
+      </w:pPr>
+      <w:r>
+        <w:t>Click OK</w:t>
+      </w:r>
+      <w:r>
+        <w:rPr>
+          <w:rFonts w:cstheme="minorHAnsi"/>
+        </w:rPr>
+        <w:t xml:space="preserve"> </w:t>
+      </w:r>
+    </w:p>
+    <w:p>
+      <w:pPr>
+        <w:pStyle w:val="ListParagraph"/>
+        <w:numPr>
+          <w:ilvl w:val="1"/>
+          <w:numId w:val="49"/>
+        </w:numPr>
+        <w:spacing w:after="60"/>
+      </w:pPr>
+      <w:r>
+        <w:t>Select the windows to open</w:t>
+      </w:r>
+    </w:p>
+    <w:p>
+      <w:pPr>
+        <w:pStyle w:val="ListParagraph"/>
+        <w:numPr>
+          <w:ilvl w:val="2"/>
+          <w:numId w:val="49"/>
+        </w:numPr>
+        <w:spacing w:after="60"/>
+      </w:pPr>
+      <w:r>
+        <w:t>Significance Map</w:t>
+      </w:r>
+    </w:p>
+    <w:p>
+      <w:pPr>
+        <w:pStyle w:val="ListParagraph"/>
+        <w:numPr>
+          <w:ilvl w:val="2"/>
+          <w:numId w:val="49"/>
+        </w:numPr>
+        <w:spacing w:after="60"/>
+      </w:pPr>
+      <w:r>
+        <w:t>Cluster Map</w:t>
+      </w:r>
+    </w:p>
+    <w:p>
+      <w:pPr>
+        <w:pStyle w:val="ListParagraph"/>
+        <w:numPr>
+          <w:ilvl w:val="2"/>
+          <w:numId w:val="49"/>
+        </w:numPr>
+        <w:spacing w:after="60"/>
+      </w:pPr>
+      <w:r>
+        <w:t>Moran Scatter Plot</w:t>
+      </w:r>
+    </w:p>
+    <w:p>
+      <w:pPr>
+        <w:pStyle w:val="ListParagraph"/>
+        <w:numPr>
+          <w:ilvl w:val="1"/>
+          <w:numId w:val="49"/>
+        </w:numPr>
+        <w:spacing w:after="60"/>
+      </w:pPr>
+      <w:r>
+        <w:t>Click OK</w:t>
+      </w:r>
+    </w:p>
+    <w:p>
+      <w:pPr>
+        <w:pStyle w:val="ListParagraph"/>
+        <w:numPr>
+          <w:ilvl w:val="1"/>
+          <w:numId w:val="49"/>
+        </w:numPr>
+        <w:spacing w:after="60"/>
+      </w:pPr>
+      <w:r>
+        <w:rPr>
+          <w:rFonts w:cstheme="minorHAnsi"/>
+        </w:rPr>
+        <w:t>Obtain significance levels</w:t>
+      </w:r>
+    </w:p>
+    <w:p>
+      <w:pPr>
+        <w:pStyle w:val="ListParagraph"/>
+        <w:numPr>
+          <w:ilvl w:val="2"/>
+          <w:numId w:val="49"/>
+        </w:numPr>
+        <w:spacing w:after="60"/>
+      </w:pPr>
+      <w:r>
+        <w:rPr>
+          <w:rFonts w:cstheme="minorHAnsi"/>
+        </w:rPr>
+        <w:t>Right click on a window</w:t>
+      </w:r>
+    </w:p>
+    <w:p>
+      <w:pPr>
+        <w:pStyle w:val="ListParagraph"/>
+        <w:numPr>
+          <w:ilvl w:val="2"/>
+          <w:numId w:val="49"/>
+        </w:numPr>
+        <w:spacing w:after="60"/>
+      </w:pPr>
+      <w:r>
+        <w:t xml:space="preserve">Select </w:t>
+      </w:r>
+      <w:r>
+        <w:rPr>
+          <w:rFonts w:ascii="Courier New" w:hAnsi="Courier New" w:cs="Courier New"/>
+        </w:rPr>
+        <w:t>Randomization</w:t>
+      </w:r>
+    </w:p>
+    <w:p>
+      <w:pPr>
+        <w:pStyle w:val="ListParagraph"/>
+        <w:numPr>
+          <w:ilvl w:val="2"/>
+          <w:numId w:val="49"/>
+        </w:numPr>
+        <w:spacing w:after="60"/>
+      </w:pPr>
+      <w:r>
+        <w:t>Select number of permutations (e.g., 999 permutations)</w:t>
+      </w:r>
+    </w:p>
+    <w:p>
+      <w:pPr>
+        <w:pStyle w:val="ListParagraph"/>
+        <w:numPr>
+          <w:ilvl w:val="2"/>
+          <w:numId w:val="49"/>
+        </w:numPr>
+        <w:spacing w:after="60"/>
+      </w:pPr>
+      <w:r>
+        <w:rPr>
+          <w:rFonts w:cstheme="minorHAnsi"/>
+        </w:rPr>
+        <w:t xml:space="preserve">Click </w:t>
+      </w:r>
+      <w:r>
+        <w:rPr>
+          <w:rFonts w:ascii="Courier New" w:hAnsi="Courier New" w:cs="Courier New"/>
+        </w:rPr>
+        <w:t>Run</w:t>
+      </w:r>
+      <w:r>
+        <w:rPr>
+          <w:rFonts w:cstheme="minorHAnsi"/>
+        </w:rPr>
+        <w:t xml:space="preserve"> to re-run the permutations</w:t>
+      </w:r>
+    </w:p>
+    <w:p>
+      <w:pPr>
+        <w:pStyle w:val="ListParagraph"/>
+        <w:numPr>
+          <w:ilvl w:val="0"/>
+          <w:numId w:val="49"/>
+        </w:numPr>
+        <w:spacing w:after="60"/>
+      </w:pPr>
+      <w:r>
+        <w:t>To copy maps</w:t>
+      </w:r>
+    </w:p>
+    <w:p>
+      <w:pPr>
+        <w:pStyle w:val="ListParagraph"/>
+        <w:numPr>
+          <w:ilvl w:val="1"/>
+          <w:numId w:val="49"/>
+        </w:numPr>
+        <w:spacing w:after="60"/>
+      </w:pPr>
+      <w:r>
+        <w:t>Right click on window</w:t>
+      </w:r>
+    </w:p>
+    <w:p>
+      <w:pPr>
+        <w:pStyle w:val="ListParagraph"/>
+        <w:numPr>
+          <w:ilvl w:val="1"/>
+          <w:numId w:val="49"/>
+        </w:numPr>
+        <w:spacing w:after="60"/>
+      </w:pPr>
+      <w:r>
+        <w:t xml:space="preserve">Select </w:t>
+      </w:r>
+      <w:r>
+        <w:rPr>
+          <w:rFonts w:ascii="Courier New" w:hAnsi="Courier New" w:cs="Courier New"/>
+        </w:rPr>
+        <w:t>Copy Image to Clipboard</w:t>
+      </w:r>
+    </w:p>
+    <w:p>
+      <w:pPr>
+        <w:pStyle w:val="ListParagraph"/>
+        <w:numPr>
+          <w:ilvl w:val="0"/>
+          <w:numId w:val="49"/>
+        </w:numPr>
+        <w:spacing w:after="60"/>
+      </w:pPr>
+      <w:r>
+        <w:rPr>
+          <w:rFonts w:cstheme="minorHAnsi"/>
+        </w:rPr>
+        <w:t>Export results</w:t>
+      </w:r>
+      <w:r>
+        <w:rPr>
+          <w:rFonts w:cstheme="minorHAnsi"/>
+        </w:rPr>
+        <w:t xml:space="preserve"> (e.g., LISA)</w:t>
+      </w:r>
+      <w:r>
+        <w:rPr>
+          <w:rFonts w:cstheme="minorHAnsi"/>
+        </w:rPr>
+        <w:t xml:space="preserve"> to process in ArcMap</w:t>
+      </w:r>
+      <w:r>
+        <w:rPr>
+          <w:rFonts w:cstheme="minorHAnsi"/>
+        </w:rPr>
+        <w:t xml:space="preserve"> (for publication)</w:t>
+      </w:r>
+    </w:p>
+    <w:p>
+      <w:pPr>
+        <w:pStyle w:val="ListParagraph"/>
+        <w:numPr>
+          <w:ilvl w:val="1"/>
+          <w:numId w:val="49"/>
+        </w:numPr>
+        <w:spacing w:after="60"/>
+      </w:pPr>
+      <w:r>
+        <w:t xml:space="preserve">Right click on </w:t>
+      </w:r>
+      <w:r>
+        <w:t xml:space="preserve">any </w:t>
+      </w:r>
+      <w:r>
+        <w:t>window</w:t>
+      </w:r>
+    </w:p>
+    <w:p>
+      <w:pPr>
+        <w:pStyle w:val="ListParagraph"/>
+        <w:numPr>
+          <w:ilvl w:val="1"/>
+          <w:numId w:val="49"/>
+        </w:numPr>
+        <w:spacing w:after="60"/>
+      </w:pPr>
+      <w:r>
+        <w:t xml:space="preserve">Select </w:t>
+      </w:r>
+      <w:r>
+        <w:rPr>
+          <w:rFonts w:ascii="Courier New" w:hAnsi="Courier New" w:cs="Courier New"/>
+        </w:rPr>
+        <w:t>Save Results</w:t>
+      </w:r>
+    </w:p>
+    <w:p>
+      <w:pPr>
+        <w:pStyle w:val="ListParagraph"/>
+        <w:numPr>
+          <w:ilvl w:val="1"/>
+          <w:numId w:val="49"/>
+        </w:numPr>
+        <w:spacing w:after="60"/>
+      </w:pPr>
+      <w:r>
+        <w:t>Select results to save</w:t>
+      </w:r>
+    </w:p>
+    <w:p>
+      <w:pPr>
+        <w:pStyle w:val="ListParagraph"/>
+        <w:numPr>
+          <w:ilvl w:val="1"/>
+          <w:numId w:val="49"/>
+        </w:numPr>
+        <w:spacing w:after="60"/>
+      </w:pPr>
+      <w:r>
+        <w:t>Enter names for the new variables to add to the attribute table</w:t>
+      </w:r>
+    </w:p>
+    <w:p>
+      <w:pPr>
+        <w:pStyle w:val="ListParagraph"/>
+        <w:numPr>
+          <w:ilvl w:val="1"/>
+          <w:numId w:val="49"/>
+        </w:numPr>
+        <w:spacing w:after="60"/>
+      </w:pPr>
+      <w:r>
+        <w:t xml:space="preserve">Click </w:t>
+      </w:r>
+      <w:r>
+        <w:rPr>
+          <w:rFonts w:ascii="Courier New" w:hAnsi="Courier New" w:cs="Courier New"/>
+        </w:rPr>
+        <w:t>OK</w:t>
+      </w:r>
+      <w:r>
+        <w:t xml:space="preserve"> </w:t>
+      </w:r>
+    </w:p>
+    <w:p>
+      <w:pPr>
+        <w:pStyle w:val="ListParagraph"/>
+        <w:numPr>
+          <w:ilvl w:val="1"/>
+          <w:numId w:val="49"/>
+        </w:numPr>
+        <w:spacing w:after="60"/>
+      </w:pPr>
+      <w:r>
+        <w:t xml:space="preserve">Select the </w:t>
+      </w:r>
+      <w:r>
+        <w:rPr>
+          <w:rFonts w:ascii="Courier New" w:hAnsi="Courier New" w:cs="Courier New"/>
+        </w:rPr>
+        <w:t>File</w:t>
+      </w:r>
+      <w:r>
+        <w:t xml:space="preserve"> menu item</w:t>
+      </w:r>
+    </w:p>
+    <w:p>
+      <w:pPr>
+        <w:pStyle w:val="ListParagraph"/>
+        <w:numPr>
+          <w:ilvl w:val="1"/>
+          <w:numId w:val="49"/>
+        </w:numPr>
+        <w:spacing w:after="60"/>
+      </w:pPr>
+      <w:r>
+        <w:t xml:space="preserve">Select </w:t>
+      </w:r>
+      <w:r>
+        <w:rPr>
+          <w:rFonts w:ascii="Courier New" w:hAnsi="Courier New" w:cs="Courier New"/>
+        </w:rPr>
+        <w:t>Save As</w:t>
+      </w:r>
+    </w:p>
+    <w:p>
+      <w:pPr>
+        <w:pStyle w:val="ListParagraph"/>
+        <w:numPr>
+          <w:ilvl w:val="1"/>
+          <w:numId w:val="49"/>
+        </w:numPr>
+        <w:spacing w:after="60"/>
+      </w:pPr>
+      <w:r>
+        <w:t xml:space="preserve">For file path, select </w:t>
+      </w:r>
+      <w:r>
+        <w:rPr>
+          <w:rFonts w:ascii="Courier New" w:hAnsi="Courier New" w:cs="Courier New"/>
+        </w:rPr>
+        <w:t>ESRI shapefile</w:t>
+      </w:r>
+    </w:p>
+    <w:p>
+      <w:pPr>
+        <w:pStyle w:val="ListParagraph"/>
+        <w:numPr>
+          <w:ilvl w:val="1"/>
+          <w:numId w:val="49"/>
+        </w:numPr>
+        <w:spacing w:after="60"/>
+      </w:pPr>
+      <w:r>
+        <w:t xml:space="preserve">Select the location to save the shapefile </w:t>
+      </w:r>
+    </w:p>
+    <w:p>
+      <w:pPr>
+        <w:pStyle w:val="ListParagraph"/>
+        <w:numPr>
+          <w:ilvl w:val="1"/>
+          <w:numId w:val="49"/>
+        </w:numPr>
+        <w:spacing w:after="60"/>
+      </w:pPr>
+      <w:r>
+        <w:t xml:space="preserve">Enter the name for the shapefile (e.g., </w:t>
+      </w:r>
+      <w:proofErr w:type="spellStart"/>
+      <w:r>
+        <w:t>geoda</w:t>
+      </w:r>
+      <w:r>
+        <w:t>_stl.shp</w:t>
+      </w:r>
+      <w:proofErr w:type="spellEnd"/>
+      <w:r>
+        <w:t>)</w:t>
+      </w:r>
+    </w:p>
+    <w:p>
+      <w:pPr>
+        <w:pStyle w:val="ListParagraph"/>
+        <w:numPr>
+          <w:ilvl w:val="1"/>
+          <w:numId w:val="49"/>
+        </w:numPr>
+        <w:spacing w:after="60"/>
+      </w:pPr>
+      <w:r>
+        <w:t xml:space="preserve">Click </w:t>
+      </w:r>
+      <w:r>
+        <w:rPr>
+          <w:rFonts w:ascii="Courier New" w:hAnsi="Courier New" w:cs="Courier New"/>
+        </w:rPr>
+        <w:t>Save</w:t>
+      </w:r>
+    </w:p>
+    <w:p>
+      <w:pPr>
+        <w:pStyle w:val="ListParagraph"/>
+        <w:numPr>
+          <w:ilvl w:val="1"/>
+          <w:numId w:val="49"/>
+        </w:numPr>
+        <w:spacing w:after="60"/>
+      </w:pPr>
+      <w:r>
+        <w:t xml:space="preserve">Click </w:t>
+      </w:r>
+      <w:r>
+        <w:rPr>
+          <w:rFonts w:ascii="Courier New" w:hAnsi="Courier New" w:cs="Courier New"/>
+        </w:rPr>
+        <w:t>OK</w:t>
+      </w:r>
+    </w:p>
+    <w:p>
+      <w:pPr>
+        <w:pStyle w:val="ListParagraph"/>
+        <w:numPr>
+          <w:ilvl w:val="1"/>
+          <w:numId w:val="49"/>
+        </w:numPr>
+        <w:spacing w:after="60"/>
+      </w:pPr>
+      <w:r>
+        <w:t>Change field names if necessary</w:t>
+      </w:r>
+    </w:p>
+    <w:p>
+      <w:pPr>
+        <w:pStyle w:val="ListParagraph"/>
+        <w:numPr>
+          <w:ilvl w:val="2"/>
+          <w:numId w:val="49"/>
+        </w:numPr>
+        <w:spacing w:after="60"/>
+      </w:pPr>
+      <w:r>
+        <w:t xml:space="preserve">Click </w:t>
+      </w:r>
+      <w:r>
+        <w:rPr>
+          <w:rFonts w:ascii="Courier New" w:hAnsi="Courier New" w:cs="Courier New"/>
+        </w:rPr>
+        <w:t>OK</w:t>
+      </w:r>
+    </w:p>
+    <w:p>
+      <w:pPr>
+        <w:pStyle w:val="ListParagraph"/>
+        <w:numPr>
+          <w:ilvl w:val="1"/>
+          <w:numId w:val="49"/>
+        </w:numPr>
+        <w:spacing w:after="60"/>
+      </w:pPr>
+      <w:r>
+        <w:t xml:space="preserve">Click </w:t>
+      </w:r>
+      <w:r>
+        <w:rPr>
+          <w:rFonts w:ascii="Courier New" w:hAnsi="Courier New" w:cs="Courier New"/>
+        </w:rPr>
+        <w:t>OK</w:t>
+      </w:r>
+    </w:p>
+    <w:p>
+      <w:pPr>
+        <w:spacing w:after="60"/>
+      </w:pPr>
+    </w:p>
+    <w:p>
+      <w:pPr>
+        <w:spacing w:after="60"/>
+      </w:pPr>
+      <w:r>
+        <w:t>Method 2: ArcMap</w:t>
+      </w:r>
+    </w:p>
+    <w:p>
+      <w:pPr>
+        <w:pStyle w:val="ListParagraph"/>
+        <w:numPr>
+          <w:ilvl w:val="0"/>
+          <w:numId w:val="50"/>
+        </w:numPr>
+        <w:spacing w:after="60"/>
+      </w:pPr>
+      <w:r>
+        <w:t>Add shapefile as map layer (e.g., ct_04)</w:t>
+      </w:r>
+    </w:p>
+    <w:p>
+      <w:pPr>
+        <w:pStyle w:val="ListParagraph"/>
+        <w:numPr>
+          <w:ilvl w:val="0"/>
+          <w:numId w:val="50"/>
+        </w:numPr>
+        <w:spacing w:after="60"/>
+      </w:pPr>
+      <w:r>
+        <w:t xml:space="preserve">Select </w:t>
+      </w:r>
+      <w:r>
+        <w:rPr>
+          <w:rFonts w:ascii="Courier New" w:hAnsi="Courier New" w:cs="Courier New"/>
+        </w:rPr>
+        <w:t>Geoprocessing</w:t>
+      </w:r>
+      <w:r>
+        <w:t xml:space="preserve"> menu item</w:t>
+      </w:r>
+    </w:p>
+    <w:p>
+      <w:pPr>
+        <w:pStyle w:val="ListParagraph"/>
+        <w:numPr>
+          <w:ilvl w:val="0"/>
+          <w:numId w:val="50"/>
+        </w:numPr>
+        <w:spacing w:after="60"/>
+      </w:pPr>
+      <w:r>
+        <w:t xml:space="preserve">Select </w:t>
+      </w:r>
+      <w:proofErr w:type="spellStart"/>
+      <w:r>
+        <w:rPr>
+          <w:rFonts w:ascii="Courier New" w:hAnsi="Courier New" w:cs="Courier New"/>
+        </w:rPr>
+        <w:t>ArcToolbox</w:t>
+      </w:r>
+      <w:proofErr w:type="spellEnd"/>
+    </w:p>
+    <w:p>
+      <w:pPr>
+        <w:pStyle w:val="ListParagraph"/>
+        <w:numPr>
+          <w:ilvl w:val="0"/>
+          <w:numId w:val="50"/>
+        </w:numPr>
+        <w:spacing w:after="60"/>
+      </w:pPr>
+      <w:r>
+        <w:t xml:space="preserve">Expand </w:t>
+      </w:r>
+      <w:r>
+        <w:rPr>
+          <w:rFonts w:ascii="Courier New" w:hAnsi="Courier New" w:cs="Courier New"/>
+        </w:rPr>
+        <w:t xml:space="preserve">Spatial Statistics Tools </w:t>
+      </w:r>
+      <w:r>
+        <w:t>option</w:t>
+      </w:r>
+    </w:p>
+    <w:p>
+      <w:pPr>
+        <w:pStyle w:val="ListParagraph"/>
+        <w:numPr>
+          <w:ilvl w:val="0"/>
+          <w:numId w:val="50"/>
+        </w:numPr>
+        <w:spacing w:after="60"/>
+      </w:pPr>
+      <w:r>
+        <w:t xml:space="preserve">Expand </w:t>
+      </w:r>
+      <w:r>
+        <w:rPr>
+          <w:rFonts w:ascii="Courier New" w:hAnsi="Courier New" w:cs="Courier New"/>
+        </w:rPr>
+        <w:t xml:space="preserve">Mapping Clusters </w:t>
+      </w:r>
+      <w:r>
+        <w:t>option</w:t>
+      </w:r>
+    </w:p>
+    <w:p>
+      <w:pPr>
+        <w:pStyle w:val="ListParagraph"/>
+        <w:numPr>
+          <w:ilvl w:val="0"/>
+          <w:numId w:val="50"/>
+        </w:numPr>
+        <w:spacing w:after="60"/>
+        <w:rPr>
+          <w:rFonts w:ascii="Courier New" w:hAnsi="Courier New" w:cs="Courier New"/>
+        </w:rPr>
+      </w:pPr>
+      <w:r>
+        <w:t xml:space="preserve">Double click </w:t>
+      </w:r>
+      <w:r>
+        <w:rPr>
+          <w:rFonts w:ascii="Courier New" w:hAnsi="Courier New" w:cs="Courier New"/>
+        </w:rPr>
+        <w:t>Cluster and Outlier Analysis (</w:t>
+      </w:r>
+      <w:proofErr w:type="spellStart"/>
+      <w:r>
+        <w:rPr>
+          <w:rFonts w:ascii="Courier New" w:hAnsi="Courier New" w:cs="Courier New"/>
+        </w:rPr>
+        <w:t>Anselin</w:t>
+      </w:r>
+      <w:proofErr w:type="spellEnd"/>
+      <w:r>
+        <w:rPr>
+          <w:rFonts w:ascii="Courier New" w:hAnsi="Courier New" w:cs="Courier New"/>
+        </w:rPr>
+        <w:t xml:space="preserve"> Local Moran’s I)</w:t>
+      </w:r>
+    </w:p>
+    <w:p>
+      <w:pPr>
+        <w:pStyle w:val="ListParagraph"/>
+        <w:numPr>
+          <w:ilvl w:val="0"/>
+          <w:numId w:val="50"/>
+        </w:numPr>
+        <w:spacing w:after="60"/>
+      </w:pPr>
+      <w:r>
+        <w:t xml:space="preserve">For Input </w:t>
+      </w:r>
+      <w:r>
+        <w:rPr>
+          <w:rFonts w:ascii="Courier New" w:hAnsi="Courier New" w:cs="Courier New"/>
+        </w:rPr>
+        <w:t>Feature Class</w:t>
+      </w:r>
+      <w:r>
+        <w:t>, add the shapefile (e.g., ct_04)</w:t>
+      </w:r>
+    </w:p>
+    <w:p>
+      <w:pPr>
+        <w:pStyle w:val="ListParagraph"/>
+        <w:numPr>
+          <w:ilvl w:val="0"/>
+          <w:numId w:val="50"/>
+        </w:numPr>
+        <w:spacing w:after="60"/>
+      </w:pPr>
+      <w:r>
+        <w:t xml:space="preserve">For Input </w:t>
+      </w:r>
+      <w:r>
+        <w:rPr>
+          <w:rFonts w:ascii="Courier New" w:hAnsi="Courier New" w:cs="Courier New"/>
+        </w:rPr>
+        <w:t>Field</w:t>
+      </w:r>
+      <w:r>
+        <w:t xml:space="preserve">, select the variable (e.g., </w:t>
+      </w:r>
+      <w:proofErr w:type="spellStart"/>
+      <w:r>
+        <w:t>pblk</w:t>
+      </w:r>
+      <w:proofErr w:type="spellEnd"/>
+      <w:r>
+        <w:t>)</w:t>
+      </w:r>
+    </w:p>
+    <w:p>
+      <w:pPr>
+        <w:pStyle w:val="ListParagraph"/>
+        <w:numPr>
+          <w:ilvl w:val="0"/>
+          <w:numId w:val="50"/>
+        </w:numPr>
+        <w:spacing w:after="60"/>
+      </w:pPr>
+      <w:r>
+        <w:lastRenderedPageBreak/>
+        <w:t xml:space="preserve">For </w:t>
+      </w:r>
+      <w:r>
+        <w:rPr>
+          <w:rFonts w:ascii="Courier New" w:hAnsi="Courier New" w:cs="Courier New"/>
+        </w:rPr>
+        <w:t>Output Feature Class</w:t>
+      </w:r>
+      <w:r>
+        <w:t xml:space="preserve">, select the file geodatabase (e.g., </w:t>
+      </w:r>
+      <w:proofErr w:type="spellStart"/>
+      <w:r>
+        <w:t>lab.gdb</w:t>
+      </w:r>
+      <w:proofErr w:type="spellEnd"/>
+      <w:r>
+        <w:t>)</w:t>
+      </w:r>
+    </w:p>
+    <w:p>
+      <w:pPr>
+        <w:pStyle w:val="ListParagraph"/>
+        <w:numPr>
+          <w:ilvl w:val="0"/>
+          <w:numId w:val="50"/>
+        </w:numPr>
+        <w:spacing w:after="60"/>
+      </w:pPr>
+      <w:r>
+        <w:t xml:space="preserve">Enter name for the new shapefile (e.g., </w:t>
+      </w:r>
+      <w:proofErr w:type="spellStart"/>
+      <w:r>
+        <w:t>lisa</w:t>
+      </w:r>
+      <w:r>
+        <w:t>_pblk</w:t>
+      </w:r>
+      <w:proofErr w:type="spellEnd"/>
+      <w:r>
+        <w:t>)</w:t>
+      </w:r>
+    </w:p>
+    <w:p>
+      <w:pPr>
+        <w:pStyle w:val="ListParagraph"/>
+        <w:numPr>
+          <w:ilvl w:val="1"/>
+          <w:numId w:val="50"/>
+        </w:numPr>
+        <w:spacing w:after="60"/>
+      </w:pPr>
+      <w:r>
+        <w:t xml:space="preserve">Click </w:t>
+      </w:r>
+      <w:r>
+        <w:rPr>
+          <w:rFonts w:ascii="Courier New" w:hAnsi="Courier New" w:cs="Courier New"/>
+        </w:rPr>
+        <w:t>Save</w:t>
+      </w:r>
+    </w:p>
+    <w:p>
+      <w:pPr>
+        <w:pStyle w:val="ListParagraph"/>
+        <w:numPr>
+          <w:ilvl w:val="0"/>
+          <w:numId w:val="50"/>
+        </w:numPr>
+        <w:spacing w:after="60"/>
+      </w:pPr>
+      <w:r>
+        <w:t xml:space="preserve">For </w:t>
+      </w:r>
+      <w:r>
+        <w:rPr>
+          <w:rFonts w:ascii="Courier New" w:hAnsi="Courier New" w:cs="Courier New"/>
+        </w:rPr>
+        <w:t>Conceptualization of Spatial Relationships</w:t>
+      </w:r>
+      <w:r>
+        <w:t xml:space="preserve">, select desired contiguity </w:t>
+      </w:r>
+      <w:r>
+        <w:t xml:space="preserve">(e.g., </w:t>
+      </w:r>
+      <w:proofErr w:type="spellStart"/>
+      <w:r>
+        <w:rPr>
+          <w:rFonts w:ascii="Courier New" w:hAnsi="Courier New" w:cs="Courier New"/>
+        </w:rPr>
+        <w:t>contiguity_edges_corners</w:t>
+      </w:r>
+      <w:proofErr w:type="spellEnd"/>
+      <w:r>
+        <w:t>)</w:t>
+      </w:r>
+    </w:p>
+    <w:p>
+      <w:pPr>
+        <w:pStyle w:val="ListParagraph"/>
+        <w:numPr>
+          <w:ilvl w:val="0"/>
+          <w:numId w:val="50"/>
+        </w:numPr>
+        <w:spacing w:after="60"/>
+      </w:pPr>
+      <w:r>
+        <w:t xml:space="preserve">For </w:t>
+      </w:r>
+      <w:r>
+        <w:rPr>
+          <w:rFonts w:ascii="Courier New" w:hAnsi="Courier New" w:cs="Courier New"/>
+        </w:rPr>
+        <w:t>Standardization</w:t>
+      </w:r>
+      <w:r>
+        <w:t xml:space="preserve">, select </w:t>
+      </w:r>
+      <w:r>
+        <w:rPr>
+          <w:rFonts w:ascii="Courier New" w:hAnsi="Courier New" w:cs="Courier New"/>
+        </w:rPr>
+        <w:t>Row</w:t>
+      </w:r>
+    </w:p>
+    <w:p>
+      <w:pPr>
+        <w:pStyle w:val="ListParagraph"/>
+        <w:numPr>
+          <w:ilvl w:val="0"/>
+          <w:numId w:val="50"/>
+        </w:numPr>
+        <w:spacing w:after="60"/>
+      </w:pPr>
+      <w:r>
+        <w:t xml:space="preserve">Click </w:t>
+      </w:r>
+      <w:r>
+        <w:rPr>
+          <w:rFonts w:ascii="Courier New" w:hAnsi="Courier New" w:cs="Courier New"/>
+        </w:rPr>
+        <w:t>OK</w:t>
+      </w:r>
+    </w:p>
+    <w:p>
+      <w:pPr>
+        <w:pStyle w:val="ListParagraph"/>
+        <w:numPr>
+          <w:ilvl w:val="1"/>
+          <w:numId w:val="50"/>
+        </w:numPr>
+        <w:spacing w:after="60"/>
+      </w:pPr>
+      <w:r>
+        <w:t>LISA map added as a new layer</w:t>
+      </w:r>
+    </w:p>
+    <w:p>
+      <w:pPr>
+        <w:pStyle w:val="ListParagraph"/>
+        <w:numPr>
+          <w:ilvl w:val="0"/>
+          <w:numId w:val="50"/>
+        </w:numPr>
+        <w:spacing w:after="60"/>
+      </w:pPr>
+      <w:r>
+        <w:t>Export the LISA map layer as a new shapefile</w:t>
+      </w:r>
+    </w:p>
+    <w:p>
+      <w:pPr>
+        <w:pStyle w:val="ListParagraph"/>
+        <w:numPr>
+          <w:ilvl w:val="1"/>
+          <w:numId w:val="50"/>
+        </w:numPr>
+        <w:spacing w:after="60"/>
+      </w:pPr>
+      <w:r>
+        <w:t>Right click on layer</w:t>
+      </w:r>
+    </w:p>
+    <w:p>
+      <w:pPr>
+        <w:pStyle w:val="ListParagraph"/>
+        <w:numPr>
+          <w:ilvl w:val="1"/>
+          <w:numId w:val="50"/>
+        </w:numPr>
+        <w:spacing w:after="60"/>
+      </w:pPr>
+      <w:r>
+        <w:t xml:space="preserve">Select </w:t>
+      </w:r>
+      <w:r>
+        <w:rPr>
+          <w:rFonts w:ascii="Courier New" w:hAnsi="Courier New" w:cs="Courier New"/>
+        </w:rPr>
+        <w:t>Data</w:t>
+      </w:r>
+    </w:p>
+    <w:p>
+      <w:pPr>
+        <w:pStyle w:val="ListParagraph"/>
+        <w:numPr>
+          <w:ilvl w:val="1"/>
+          <w:numId w:val="50"/>
+        </w:numPr>
+        <w:spacing w:after="60"/>
+      </w:pPr>
+      <w:r>
+        <w:t xml:space="preserve">Select </w:t>
+      </w:r>
+      <w:r>
+        <w:rPr>
+          <w:rFonts w:ascii="Courier New" w:hAnsi="Courier New" w:cs="Courier New"/>
+        </w:rPr>
+        <w:t>Export Data</w:t>
+      </w:r>
+    </w:p>
+    <w:p>
+      <w:pPr>
+        <w:pStyle w:val="ListParagraph"/>
+        <w:numPr>
+          <w:ilvl w:val="1"/>
+          <w:numId w:val="50"/>
+        </w:numPr>
+        <w:spacing w:after="60"/>
+      </w:pPr>
+      <w:r>
+        <w:t xml:space="preserve">For </w:t>
+      </w:r>
+      <w:r>
+        <w:rPr>
+          <w:rFonts w:ascii="Courier New" w:hAnsi="Courier New" w:cs="Courier New"/>
+        </w:rPr>
+        <w:t>Output Feature Class</w:t>
+      </w:r>
+      <w:r>
+        <w:t xml:space="preserve">, select the subfolder in the </w:t>
+      </w:r>
+      <w:r>
+        <w:t>file geodatabase (e.g., lab/</w:t>
+      </w:r>
+      <w:proofErr w:type="spellStart"/>
+      <w:r>
+        <w:t>lisa</w:t>
+      </w:r>
+      <w:proofErr w:type="spellEnd"/>
+      <w:r>
+        <w:t>)</w:t>
+      </w:r>
+    </w:p>
+    <w:p>
+      <w:pPr>
+        <w:pStyle w:val="ListParagraph"/>
+        <w:numPr>
+          <w:ilvl w:val="1"/>
+          <w:numId w:val="50"/>
+        </w:numPr>
+        <w:spacing w:after="60"/>
+      </w:pPr>
+      <w:r>
+        <w:t>Enter name for t</w:t>
+      </w:r>
+      <w:r>
+        <w:t>he</w:t>
+      </w:r>
+      <w:r>
+        <w:t xml:space="preserve"> new shapefile (e.g., </w:t>
+      </w:r>
+      <w:proofErr w:type="spellStart"/>
+      <w:r>
+        <w:t>stl_lisa_pblk</w:t>
+      </w:r>
+      <w:proofErr w:type="spellEnd"/>
+      <w:r>
+        <w:t>)</w:t>
+      </w:r>
+    </w:p>
+    <w:p>
+      <w:pPr>
+        <w:pStyle w:val="ListParagraph"/>
+        <w:numPr>
+          <w:ilvl w:val="1"/>
+          <w:numId w:val="50"/>
+        </w:numPr>
+        <w:spacing w:after="60"/>
+      </w:pPr>
+      <w:r>
+        <w:t xml:space="preserve">Click </w:t>
+      </w:r>
+      <w:r>
+        <w:rPr>
+          <w:rFonts w:ascii="Courier New" w:hAnsi="Courier New" w:cs="Courier New"/>
+        </w:rPr>
+        <w:t>Save</w:t>
       </w:r>
     </w:p>
     <w:p>
@@ -13908,7 +16641,7 @@
       <w:bookmarkEnd w:id="0"/>
     </w:p>
     <w:sectPr>
-      <w:headerReference w:type="default" r:id="rId13"/>
+      <w:headerReference w:type="default" r:id="rId14"/>
       <w:pgSz w:w="12240" w:h="15840"/>
       <w:pgMar w:top="1440" w:right="1440" w:bottom="1440" w:left="1440" w:header="720" w:footer="720" w:gutter="0"/>
       <w:pgNumType w:start="1"/>
@@ -14097,7 +16830,7 @@
         <w:bCs/>
         <w:noProof/>
       </w:rPr>
-      <w:t>3</w:t>
+      <w:t>4</w:t>
     </w:r>
     <w:r>
       <w:rPr>
@@ -14437,6 +17170,102 @@
 </w:hdr>
 </file>
 
+<file path=word/header6.xml><?xml version="1.0" encoding="utf-8"?>
+<w:hdr xmlns:wpc="http://schemas.microsoft.com/office/word/2010/wordprocessingCanvas" xmlns:cx="http://schemas.microsoft.com/office/drawing/2014/chartex" xmlns:cx1="http://schemas.microsoft.com/office/drawing/2015/9/8/chartex" xmlns:cx2="http://schemas.microsoft.com/office/drawing/2015/10/21/chartex" xmlns:cx3="http://schemas.microsoft.com/office/drawing/2016/5/9/chartex" xmlns:cx4="http://schemas.microsoft.com/office/drawing/2016/5/10/chartex" xmlns:cx5="http://schemas.microsoft.com/office/drawing/2016/5/11/chartex" xmlns:mc="http://schemas.openxmlformats.org/markup-compatibility/2006" xmlns:o="urn:schemas-microsoft-com:office:office" xmlns:r="http://schemas.openxmlformats.org/officeDocument/2006/relationships" xmlns:m="http://schemas.openxmlformats.org/officeDocument/2006/math" xmlns:v="urn:schemas-microsoft-com:vml" xmlns:wp14="http://schemas.microsoft.com/office/word/2010/wordprocessingDrawing" xmlns:wp="http://schemas.openxmlformats.org/drawingml/2006/wordprocessingDrawing" xmlns:w10="urn:schemas-microsoft-com:office:word" xmlns:w="http://schemas.openxmlformats.org/wordprocessingml/2006/main" xmlns:w14="http://schemas.microsoft.com/office/word/2010/wordml" xmlns:w15="http://schemas.microsoft.com/office/word/2012/wordml" xmlns:w16se="http://schemas.microsoft.com/office/word/2015/wordml/symex" xmlns:wpg="http://schemas.microsoft.com/office/word/2010/wordprocessingGroup" xmlns:wpi="http://schemas.microsoft.com/office/word/2010/wordprocessingInk" xmlns:wne="http://schemas.microsoft.com/office/word/2006/wordml" xmlns:wps="http://schemas.microsoft.com/office/word/2010/wordprocessingShape" mc:Ignorable="w14 w15 w16se wp14">
+  <w:p>
+    <w:pPr>
+      <w:pStyle w:val="Header"/>
+    </w:pPr>
+    <w:r>
+      <w:t>SOC 5670 Spatial Demography</w:t>
+    </w:r>
+  </w:p>
+  <w:p>
+    <w:pPr>
+      <w:pStyle w:val="Header"/>
+    </w:pPr>
+    <w:r>
+      <w:t xml:space="preserve">Notes from class on March 5, 2020 | Page </w:t>
+    </w:r>
+    <w:r>
+      <w:rPr>
+        <w:b/>
+        <w:bCs/>
+      </w:rPr>
+      <w:fldChar w:fldCharType="begin"/>
+    </w:r>
+    <w:r>
+      <w:rPr>
+        <w:b/>
+        <w:bCs/>
+      </w:rPr>
+      <w:instrText xml:space="preserve"> PAGE  \* Arabic  \* MERGEFORMAT </w:instrText>
+    </w:r>
+    <w:r>
+      <w:rPr>
+        <w:b/>
+        <w:bCs/>
+      </w:rPr>
+      <w:fldChar w:fldCharType="separate"/>
+    </w:r>
+    <w:r>
+      <w:rPr>
+        <w:b/>
+        <w:bCs/>
+        <w:noProof/>
+      </w:rPr>
+      <w:t>2</w:t>
+    </w:r>
+    <w:r>
+      <w:rPr>
+        <w:b/>
+        <w:bCs/>
+      </w:rPr>
+      <w:fldChar w:fldCharType="end"/>
+    </w:r>
+    <w:r>
+      <w:t xml:space="preserve"> of </w:t>
+    </w:r>
+    <w:r>
+      <w:rPr>
+        <w:b/>
+        <w:bCs/>
+      </w:rPr>
+      <w:fldChar w:fldCharType="begin"/>
+    </w:r>
+    <w:r>
+      <w:rPr>
+        <w:b/>
+        <w:bCs/>
+      </w:rPr>
+      <w:instrText xml:space="preserve"> SECTIONPAGES   \* MERGEFORMAT </w:instrText>
+    </w:r>
+    <w:r>
+      <w:rPr>
+        <w:b/>
+        <w:bCs/>
+      </w:rPr>
+      <w:fldChar w:fldCharType="separate"/>
+    </w:r>
+    <w:r>
+      <w:rPr>
+        <w:b/>
+        <w:bCs/>
+        <w:noProof/>
+      </w:rPr>
+      <w:t>4</w:t>
+    </w:r>
+    <w:r>
+      <w:rPr>
+        <w:b/>
+        <w:bCs/>
+      </w:rPr>
+      <w:fldChar w:fldCharType="end"/>
+    </w:r>
+  </w:p>
+</w:hdr>
+</file>
+
 <file path=word/numbering.xml><?xml version="1.0" encoding="utf-8"?>
 <w:numbering xmlns:wpc="http://schemas.microsoft.com/office/word/2010/wordprocessingCanvas" xmlns:cx="http://schemas.microsoft.com/office/drawing/2014/chartex" xmlns:cx1="http://schemas.microsoft.com/office/drawing/2015/9/8/chartex" xmlns:cx2="http://schemas.microsoft.com/office/drawing/2015/10/21/chartex" xmlns:cx3="http://schemas.microsoft.com/office/drawing/2016/5/9/chartex" xmlns:cx4="http://schemas.microsoft.com/office/drawing/2016/5/10/chartex" xmlns:cx5="http://schemas.microsoft.com/office/drawing/2016/5/11/chartex" xmlns:mc="http://schemas.openxmlformats.org/markup-compatibility/2006" xmlns:o="urn:schemas-microsoft-com:office:office" xmlns:r="http://schemas.openxmlformats.org/officeDocument/2006/relationships" xmlns:m="http://schemas.openxmlformats.org/officeDocument/2006/math" xmlns:v="urn:schemas-microsoft-com:vml" xmlns:wp14="http://schemas.microsoft.com/office/word/2010/wordprocessingDrawing" xmlns:wp="http://schemas.openxmlformats.org/drawingml/2006/wordprocessingDrawing" xmlns:w10="urn:schemas-microsoft-com:office:word" xmlns:w="http://schemas.openxmlformats.org/wordprocessingml/2006/main" xmlns:w14="http://schemas.microsoft.com/office/word/2010/wordml" xmlns:w15="http://schemas.microsoft.com/office/word/2012/wordml" xmlns:w16se="http://schemas.microsoft.com/office/word/2015/wordml/symex" xmlns:wpg="http://schemas.microsoft.com/office/word/2010/wordprocessingGroup" xmlns:wpi="http://schemas.microsoft.com/office/word/2010/wordprocessingInk" xmlns:wne="http://schemas.microsoft.com/office/word/2006/wordml" xmlns:wps="http://schemas.microsoft.com/office/word/2010/wordprocessingShape" mc:Ignorable="w14 w15 w16se wp14">
   <w:abstractNum w:abstractNumId="0" w15:restartNumberingAfterBreak="0">
@@ -15005,6 +17834,119 @@
     </w:lvl>
   </w:abstractNum>
   <w:abstractNum w:abstractNumId="5" w15:restartNumberingAfterBreak="0">
+    <w:nsid w:val="0A1E5E7D"/>
+    <w:multiLevelType w:val="hybridMultilevel"/>
+    <w:tmpl w:val="512ECB12"/>
+    <w:lvl w:ilvl="0" w:tplc="04090001">
+      <w:start w:val="1"/>
+      <w:numFmt w:val="bullet"/>
+      <w:lvlText w:val=""/>
+      <w:lvlJc w:val="left"/>
+      <w:pPr>
+        <w:ind w:left="720" w:hanging="360"/>
+      </w:pPr>
+      <w:rPr>
+        <w:rFonts w:ascii="Symbol" w:hAnsi="Symbol" w:hint="default"/>
+      </w:rPr>
+    </w:lvl>
+    <w:lvl w:ilvl="1" w:tplc="04090003">
+      <w:start w:val="1"/>
+      <w:numFmt w:val="bullet"/>
+      <w:lvlText w:val="o"/>
+      <w:lvlJc w:val="left"/>
+      <w:pPr>
+        <w:ind w:left="1440" w:hanging="360"/>
+      </w:pPr>
+      <w:rPr>
+        <w:rFonts w:ascii="Courier New" w:hAnsi="Courier New" w:cs="Courier New" w:hint="default"/>
+      </w:rPr>
+    </w:lvl>
+    <w:lvl w:ilvl="2" w:tplc="04090005">
+      <w:start w:val="1"/>
+      <w:numFmt w:val="bullet"/>
+      <w:lvlText w:val=""/>
+      <w:lvlJc w:val="left"/>
+      <w:pPr>
+        <w:ind w:left="2160" w:hanging="360"/>
+      </w:pPr>
+      <w:rPr>
+        <w:rFonts w:ascii="Wingdings" w:hAnsi="Wingdings" w:hint="default"/>
+      </w:rPr>
+    </w:lvl>
+    <w:lvl w:ilvl="3" w:tplc="04090001" w:tentative="1">
+      <w:start w:val="1"/>
+      <w:numFmt w:val="bullet"/>
+      <w:lvlText w:val=""/>
+      <w:lvlJc w:val="left"/>
+      <w:pPr>
+        <w:ind w:left="2880" w:hanging="360"/>
+      </w:pPr>
+      <w:rPr>
+        <w:rFonts w:ascii="Symbol" w:hAnsi="Symbol" w:hint="default"/>
+      </w:rPr>
+    </w:lvl>
+    <w:lvl w:ilvl="4" w:tplc="04090003" w:tentative="1">
+      <w:start w:val="1"/>
+      <w:numFmt w:val="bullet"/>
+      <w:lvlText w:val="o"/>
+      <w:lvlJc w:val="left"/>
+      <w:pPr>
+        <w:ind w:left="3600" w:hanging="360"/>
+      </w:pPr>
+      <w:rPr>
+        <w:rFonts w:ascii="Courier New" w:hAnsi="Courier New" w:cs="Courier New" w:hint="default"/>
+      </w:rPr>
+    </w:lvl>
+    <w:lvl w:ilvl="5" w:tplc="04090005" w:tentative="1">
+      <w:start w:val="1"/>
+      <w:numFmt w:val="bullet"/>
+      <w:lvlText w:val=""/>
+      <w:lvlJc w:val="left"/>
+      <w:pPr>
+        <w:ind w:left="4320" w:hanging="360"/>
+      </w:pPr>
+      <w:rPr>
+        <w:rFonts w:ascii="Wingdings" w:hAnsi="Wingdings" w:hint="default"/>
+      </w:rPr>
+    </w:lvl>
+    <w:lvl w:ilvl="6" w:tplc="04090001" w:tentative="1">
+      <w:start w:val="1"/>
+      <w:numFmt w:val="bullet"/>
+      <w:lvlText w:val=""/>
+      <w:lvlJc w:val="left"/>
+      <w:pPr>
+        <w:ind w:left="5040" w:hanging="360"/>
+      </w:pPr>
+      <w:rPr>
+        <w:rFonts w:ascii="Symbol" w:hAnsi="Symbol" w:hint="default"/>
+      </w:rPr>
+    </w:lvl>
+    <w:lvl w:ilvl="7" w:tplc="04090003" w:tentative="1">
+      <w:start w:val="1"/>
+      <w:numFmt w:val="bullet"/>
+      <w:lvlText w:val="o"/>
+      <w:lvlJc w:val="left"/>
+      <w:pPr>
+        <w:ind w:left="5760" w:hanging="360"/>
+      </w:pPr>
+      <w:rPr>
+        <w:rFonts w:ascii="Courier New" w:hAnsi="Courier New" w:cs="Courier New" w:hint="default"/>
+      </w:rPr>
+    </w:lvl>
+    <w:lvl w:ilvl="8" w:tplc="04090005" w:tentative="1">
+      <w:start w:val="1"/>
+      <w:numFmt w:val="bullet"/>
+      <w:lvlText w:val=""/>
+      <w:lvlJc w:val="left"/>
+      <w:pPr>
+        <w:ind w:left="6480" w:hanging="360"/>
+      </w:pPr>
+      <w:rPr>
+        <w:rFonts w:ascii="Wingdings" w:hAnsi="Wingdings" w:hint="default"/>
+      </w:rPr>
+    </w:lvl>
+  </w:abstractNum>
+  <w:abstractNum w:abstractNumId="6" w15:restartNumberingAfterBreak="0">
     <w:nsid w:val="0A870C00"/>
     <w:multiLevelType w:val="hybridMultilevel"/>
     <w:tmpl w:val="28A6CE3E"/>
@@ -15117,7 +18059,7 @@
       </w:rPr>
     </w:lvl>
   </w:abstractNum>
-  <w:abstractNum w:abstractNumId="6" w15:restartNumberingAfterBreak="0">
+  <w:abstractNum w:abstractNumId="7" w15:restartNumberingAfterBreak="0">
     <w:nsid w:val="0B0D34BB"/>
     <w:multiLevelType w:val="hybridMultilevel"/>
     <w:tmpl w:val="2E783AFA"/>
@@ -15230,7 +18172,7 @@
       </w:rPr>
     </w:lvl>
   </w:abstractNum>
-  <w:abstractNum w:abstractNumId="7" w15:restartNumberingAfterBreak="0">
+  <w:abstractNum w:abstractNumId="8" w15:restartNumberingAfterBreak="0">
     <w:nsid w:val="0C2C2BBA"/>
     <w:multiLevelType w:val="hybridMultilevel"/>
     <w:tmpl w:val="685A9FCE"/>
@@ -15343,7 +18285,7 @@
       </w:rPr>
     </w:lvl>
   </w:abstractNum>
-  <w:abstractNum w:abstractNumId="8" w15:restartNumberingAfterBreak="0">
+  <w:abstractNum w:abstractNumId="9" w15:restartNumberingAfterBreak="0">
     <w:nsid w:val="0D8D06BE"/>
     <w:multiLevelType w:val="hybridMultilevel"/>
     <w:tmpl w:val="8AE03AD4"/>
@@ -15456,7 +18398,7 @@
       </w:rPr>
     </w:lvl>
   </w:abstractNum>
-  <w:abstractNum w:abstractNumId="9" w15:restartNumberingAfterBreak="0">
+  <w:abstractNum w:abstractNumId="10" w15:restartNumberingAfterBreak="0">
     <w:nsid w:val="12F15F51"/>
     <w:multiLevelType w:val="hybridMultilevel"/>
     <w:tmpl w:val="C73A7802"/>
@@ -15569,7 +18511,7 @@
       </w:rPr>
     </w:lvl>
   </w:abstractNum>
-  <w:abstractNum w:abstractNumId="10" w15:restartNumberingAfterBreak="0">
+  <w:abstractNum w:abstractNumId="11" w15:restartNumberingAfterBreak="0">
     <w:nsid w:val="133A5497"/>
     <w:multiLevelType w:val="hybridMultilevel"/>
     <w:tmpl w:val="F826529A"/>
@@ -15682,7 +18624,7 @@
       </w:rPr>
     </w:lvl>
   </w:abstractNum>
-  <w:abstractNum w:abstractNumId="11" w15:restartNumberingAfterBreak="0">
+  <w:abstractNum w:abstractNumId="12" w15:restartNumberingAfterBreak="0">
     <w:nsid w:val="1430204A"/>
     <w:multiLevelType w:val="hybridMultilevel"/>
     <w:tmpl w:val="BE5C817A"/>
@@ -15795,7 +18737,7 @@
       </w:rPr>
     </w:lvl>
   </w:abstractNum>
-  <w:abstractNum w:abstractNumId="12" w15:restartNumberingAfterBreak="0">
+  <w:abstractNum w:abstractNumId="13" w15:restartNumberingAfterBreak="0">
     <w:nsid w:val="1D3C4B48"/>
     <w:multiLevelType w:val="hybridMultilevel"/>
     <w:tmpl w:val="90548528"/>
@@ -15908,7 +18850,7 @@
       </w:rPr>
     </w:lvl>
   </w:abstractNum>
-  <w:abstractNum w:abstractNumId="13" w15:restartNumberingAfterBreak="0">
+  <w:abstractNum w:abstractNumId="14" w15:restartNumberingAfterBreak="0">
     <w:nsid w:val="1EF41E23"/>
     <w:multiLevelType w:val="hybridMultilevel"/>
     <w:tmpl w:val="3C308E74"/>
@@ -16021,7 +18963,7 @@
       </w:rPr>
     </w:lvl>
   </w:abstractNum>
-  <w:abstractNum w:abstractNumId="14" w15:restartNumberingAfterBreak="0">
+  <w:abstractNum w:abstractNumId="15" w15:restartNumberingAfterBreak="0">
     <w:nsid w:val="1F1B02D6"/>
     <w:multiLevelType w:val="hybridMultilevel"/>
     <w:tmpl w:val="DE8E810C"/>
@@ -16134,7 +19076,7 @@
       </w:rPr>
     </w:lvl>
   </w:abstractNum>
-  <w:abstractNum w:abstractNumId="15" w15:restartNumberingAfterBreak="0">
+  <w:abstractNum w:abstractNumId="16" w15:restartNumberingAfterBreak="0">
     <w:nsid w:val="22BD5D02"/>
     <w:multiLevelType w:val="hybridMultilevel"/>
     <w:tmpl w:val="E1341D1C"/>
@@ -16247,7 +19189,7 @@
       </w:rPr>
     </w:lvl>
   </w:abstractNum>
-  <w:abstractNum w:abstractNumId="16" w15:restartNumberingAfterBreak="0">
+  <w:abstractNum w:abstractNumId="17" w15:restartNumberingAfterBreak="0">
     <w:nsid w:val="241E5458"/>
     <w:multiLevelType w:val="hybridMultilevel"/>
     <w:tmpl w:val="B3CE79FE"/>
@@ -16360,7 +19302,7 @@
       </w:rPr>
     </w:lvl>
   </w:abstractNum>
-  <w:abstractNum w:abstractNumId="17" w15:restartNumberingAfterBreak="0">
+  <w:abstractNum w:abstractNumId="18" w15:restartNumberingAfterBreak="0">
     <w:nsid w:val="271A51FA"/>
     <w:multiLevelType w:val="hybridMultilevel"/>
     <w:tmpl w:val="5C0CAEA2"/>
@@ -16473,7 +19415,7 @@
       </w:rPr>
     </w:lvl>
   </w:abstractNum>
-  <w:abstractNum w:abstractNumId="18" w15:restartNumberingAfterBreak="0">
+  <w:abstractNum w:abstractNumId="19" w15:restartNumberingAfterBreak="0">
     <w:nsid w:val="2A757FDE"/>
     <w:multiLevelType w:val="hybridMultilevel"/>
     <w:tmpl w:val="90B4F65E"/>
@@ -16586,7 +19528,7 @@
       </w:rPr>
     </w:lvl>
   </w:abstractNum>
-  <w:abstractNum w:abstractNumId="19" w15:restartNumberingAfterBreak="0">
+  <w:abstractNum w:abstractNumId="20" w15:restartNumberingAfterBreak="0">
     <w:nsid w:val="2CC40D77"/>
     <w:multiLevelType w:val="hybridMultilevel"/>
     <w:tmpl w:val="A53A2F8E"/>
@@ -16699,7 +19641,120 @@
       </w:rPr>
     </w:lvl>
   </w:abstractNum>
-  <w:abstractNum w:abstractNumId="20" w15:restartNumberingAfterBreak="0">
+  <w:abstractNum w:abstractNumId="21" w15:restartNumberingAfterBreak="0">
+    <w:nsid w:val="2EA35758"/>
+    <w:multiLevelType w:val="hybridMultilevel"/>
+    <w:tmpl w:val="11203BAC"/>
+    <w:lvl w:ilvl="0" w:tplc="04090001">
+      <w:start w:val="1"/>
+      <w:numFmt w:val="bullet"/>
+      <w:lvlText w:val=""/>
+      <w:lvlJc w:val="left"/>
+      <w:pPr>
+        <w:ind w:left="720" w:hanging="360"/>
+      </w:pPr>
+      <w:rPr>
+        <w:rFonts w:ascii="Symbol" w:hAnsi="Symbol" w:hint="default"/>
+      </w:rPr>
+    </w:lvl>
+    <w:lvl w:ilvl="1" w:tplc="04090003" w:tentative="1">
+      <w:start w:val="1"/>
+      <w:numFmt w:val="bullet"/>
+      <w:lvlText w:val="o"/>
+      <w:lvlJc w:val="left"/>
+      <w:pPr>
+        <w:ind w:left="1440" w:hanging="360"/>
+      </w:pPr>
+      <w:rPr>
+        <w:rFonts w:ascii="Courier New" w:hAnsi="Courier New" w:cs="Courier New" w:hint="default"/>
+      </w:rPr>
+    </w:lvl>
+    <w:lvl w:ilvl="2" w:tplc="04090005" w:tentative="1">
+      <w:start w:val="1"/>
+      <w:numFmt w:val="bullet"/>
+      <w:lvlText w:val=""/>
+      <w:lvlJc w:val="left"/>
+      <w:pPr>
+        <w:ind w:left="2160" w:hanging="360"/>
+      </w:pPr>
+      <w:rPr>
+        <w:rFonts w:ascii="Wingdings" w:hAnsi="Wingdings" w:hint="default"/>
+      </w:rPr>
+    </w:lvl>
+    <w:lvl w:ilvl="3" w:tplc="04090001" w:tentative="1">
+      <w:start w:val="1"/>
+      <w:numFmt w:val="bullet"/>
+      <w:lvlText w:val=""/>
+      <w:lvlJc w:val="left"/>
+      <w:pPr>
+        <w:ind w:left="2880" w:hanging="360"/>
+      </w:pPr>
+      <w:rPr>
+        <w:rFonts w:ascii="Symbol" w:hAnsi="Symbol" w:hint="default"/>
+      </w:rPr>
+    </w:lvl>
+    <w:lvl w:ilvl="4" w:tplc="04090003" w:tentative="1">
+      <w:start w:val="1"/>
+      <w:numFmt w:val="bullet"/>
+      <w:lvlText w:val="o"/>
+      <w:lvlJc w:val="left"/>
+      <w:pPr>
+        <w:ind w:left="3600" w:hanging="360"/>
+      </w:pPr>
+      <w:rPr>
+        <w:rFonts w:ascii="Courier New" w:hAnsi="Courier New" w:cs="Courier New" w:hint="default"/>
+      </w:rPr>
+    </w:lvl>
+    <w:lvl w:ilvl="5" w:tplc="04090005" w:tentative="1">
+      <w:start w:val="1"/>
+      <w:numFmt w:val="bullet"/>
+      <w:lvlText w:val=""/>
+      <w:lvlJc w:val="left"/>
+      <w:pPr>
+        <w:ind w:left="4320" w:hanging="360"/>
+      </w:pPr>
+      <w:rPr>
+        <w:rFonts w:ascii="Wingdings" w:hAnsi="Wingdings" w:hint="default"/>
+      </w:rPr>
+    </w:lvl>
+    <w:lvl w:ilvl="6" w:tplc="04090001" w:tentative="1">
+      <w:start w:val="1"/>
+      <w:numFmt w:val="bullet"/>
+      <w:lvlText w:val=""/>
+      <w:lvlJc w:val="left"/>
+      <w:pPr>
+        <w:ind w:left="5040" w:hanging="360"/>
+      </w:pPr>
+      <w:rPr>
+        <w:rFonts w:ascii="Symbol" w:hAnsi="Symbol" w:hint="default"/>
+      </w:rPr>
+    </w:lvl>
+    <w:lvl w:ilvl="7" w:tplc="04090003" w:tentative="1">
+      <w:start w:val="1"/>
+      <w:numFmt w:val="bullet"/>
+      <w:lvlText w:val="o"/>
+      <w:lvlJc w:val="left"/>
+      <w:pPr>
+        <w:ind w:left="5760" w:hanging="360"/>
+      </w:pPr>
+      <w:rPr>
+        <w:rFonts w:ascii="Courier New" w:hAnsi="Courier New" w:cs="Courier New" w:hint="default"/>
+      </w:rPr>
+    </w:lvl>
+    <w:lvl w:ilvl="8" w:tplc="04090005" w:tentative="1">
+      <w:start w:val="1"/>
+      <w:numFmt w:val="bullet"/>
+      <w:lvlText w:val=""/>
+      <w:lvlJc w:val="left"/>
+      <w:pPr>
+        <w:ind w:left="6480" w:hanging="360"/>
+      </w:pPr>
+      <w:rPr>
+        <w:rFonts w:ascii="Wingdings" w:hAnsi="Wingdings" w:hint="default"/>
+      </w:rPr>
+    </w:lvl>
+  </w:abstractNum>
+  <w:abstractNum w:abstractNumId="22" w15:restartNumberingAfterBreak="0">
     <w:nsid w:val="305E4755"/>
     <w:multiLevelType w:val="hybridMultilevel"/>
     <w:tmpl w:val="717C3EF6"/>
@@ -16812,7 +19867,7 @@
       </w:rPr>
     </w:lvl>
   </w:abstractNum>
-  <w:abstractNum w:abstractNumId="21" w15:restartNumberingAfterBreak="0">
+  <w:abstractNum w:abstractNumId="23" w15:restartNumberingAfterBreak="0">
     <w:nsid w:val="31BF1B44"/>
     <w:multiLevelType w:val="hybridMultilevel"/>
     <w:tmpl w:val="4FACDF4C"/>
@@ -16925,7 +19980,7 @@
       </w:rPr>
     </w:lvl>
   </w:abstractNum>
-  <w:abstractNum w:abstractNumId="22" w15:restartNumberingAfterBreak="0">
+  <w:abstractNum w:abstractNumId="24" w15:restartNumberingAfterBreak="0">
     <w:nsid w:val="34A718C6"/>
     <w:multiLevelType w:val="hybridMultilevel"/>
     <w:tmpl w:val="179042B2"/>
@@ -17038,7 +20093,7 @@
       </w:rPr>
     </w:lvl>
   </w:abstractNum>
-  <w:abstractNum w:abstractNumId="23" w15:restartNumberingAfterBreak="0">
+  <w:abstractNum w:abstractNumId="25" w15:restartNumberingAfterBreak="0">
     <w:nsid w:val="3E684A9C"/>
     <w:multiLevelType w:val="hybridMultilevel"/>
     <w:tmpl w:val="76AC2CE4"/>
@@ -17151,7 +20206,7 @@
       </w:rPr>
     </w:lvl>
   </w:abstractNum>
-  <w:abstractNum w:abstractNumId="24" w15:restartNumberingAfterBreak="0">
+  <w:abstractNum w:abstractNumId="26" w15:restartNumberingAfterBreak="0">
     <w:nsid w:val="429A3D2F"/>
     <w:multiLevelType w:val="hybridMultilevel"/>
     <w:tmpl w:val="F5488488"/>
@@ -17264,7 +20319,7 @@
       </w:rPr>
     </w:lvl>
   </w:abstractNum>
-  <w:abstractNum w:abstractNumId="25" w15:restartNumberingAfterBreak="0">
+  <w:abstractNum w:abstractNumId="27" w15:restartNumberingAfterBreak="0">
     <w:nsid w:val="430D09B9"/>
     <w:multiLevelType w:val="hybridMultilevel"/>
     <w:tmpl w:val="84B82C1A"/>
@@ -17377,7 +20432,7 @@
       </w:rPr>
     </w:lvl>
   </w:abstractNum>
-  <w:abstractNum w:abstractNumId="26" w15:restartNumberingAfterBreak="0">
+  <w:abstractNum w:abstractNumId="28" w15:restartNumberingAfterBreak="0">
     <w:nsid w:val="43F12FD3"/>
     <w:multiLevelType w:val="hybridMultilevel"/>
     <w:tmpl w:val="DD722232"/>
@@ -17490,7 +20545,7 @@
       </w:rPr>
     </w:lvl>
   </w:abstractNum>
-  <w:abstractNum w:abstractNumId="27" w15:restartNumberingAfterBreak="0">
+  <w:abstractNum w:abstractNumId="29" w15:restartNumberingAfterBreak="0">
     <w:nsid w:val="449D76DB"/>
     <w:multiLevelType w:val="hybridMultilevel"/>
     <w:tmpl w:val="D8C2212C"/>
@@ -17603,7 +20658,7 @@
       </w:rPr>
     </w:lvl>
   </w:abstractNum>
-  <w:abstractNum w:abstractNumId="28" w15:restartNumberingAfterBreak="0">
+  <w:abstractNum w:abstractNumId="30" w15:restartNumberingAfterBreak="0">
     <w:nsid w:val="46880ABA"/>
     <w:multiLevelType w:val="hybridMultilevel"/>
     <w:tmpl w:val="668EF0A2"/>
@@ -17716,7 +20771,7 @@
       </w:rPr>
     </w:lvl>
   </w:abstractNum>
-  <w:abstractNum w:abstractNumId="29" w15:restartNumberingAfterBreak="0">
+  <w:abstractNum w:abstractNumId="31" w15:restartNumberingAfterBreak="0">
     <w:nsid w:val="497307E5"/>
     <w:multiLevelType w:val="hybridMultilevel"/>
     <w:tmpl w:val="3536BF24"/>
@@ -17829,7 +20884,7 @@
       </w:rPr>
     </w:lvl>
   </w:abstractNum>
-  <w:abstractNum w:abstractNumId="30" w15:restartNumberingAfterBreak="0">
+  <w:abstractNum w:abstractNumId="32" w15:restartNumberingAfterBreak="0">
     <w:nsid w:val="4D7C61FA"/>
     <w:multiLevelType w:val="hybridMultilevel"/>
     <w:tmpl w:val="A2D42DEC"/>
@@ -17942,7 +20997,7 @@
       </w:rPr>
     </w:lvl>
   </w:abstractNum>
-  <w:abstractNum w:abstractNumId="31" w15:restartNumberingAfterBreak="0">
+  <w:abstractNum w:abstractNumId="33" w15:restartNumberingAfterBreak="0">
     <w:nsid w:val="4DD23547"/>
     <w:multiLevelType w:val="hybridMultilevel"/>
     <w:tmpl w:val="504E1C4A"/>
@@ -18055,7 +21110,233 @@
       </w:rPr>
     </w:lvl>
   </w:abstractNum>
-  <w:abstractNum w:abstractNumId="32" w15:restartNumberingAfterBreak="0">
+  <w:abstractNum w:abstractNumId="34" w15:restartNumberingAfterBreak="0">
+    <w:nsid w:val="4F052809"/>
+    <w:multiLevelType w:val="hybridMultilevel"/>
+    <w:tmpl w:val="54B41168"/>
+    <w:lvl w:ilvl="0" w:tplc="04090001">
+      <w:start w:val="1"/>
+      <w:numFmt w:val="bullet"/>
+      <w:lvlText w:val=""/>
+      <w:lvlJc w:val="left"/>
+      <w:pPr>
+        <w:ind w:left="720" w:hanging="360"/>
+      </w:pPr>
+      <w:rPr>
+        <w:rFonts w:ascii="Symbol" w:hAnsi="Symbol" w:hint="default"/>
+      </w:rPr>
+    </w:lvl>
+    <w:lvl w:ilvl="1" w:tplc="04090003">
+      <w:start w:val="1"/>
+      <w:numFmt w:val="bullet"/>
+      <w:lvlText w:val="o"/>
+      <w:lvlJc w:val="left"/>
+      <w:pPr>
+        <w:ind w:left="1440" w:hanging="360"/>
+      </w:pPr>
+      <w:rPr>
+        <w:rFonts w:ascii="Courier New" w:hAnsi="Courier New" w:cs="Courier New" w:hint="default"/>
+      </w:rPr>
+    </w:lvl>
+    <w:lvl w:ilvl="2" w:tplc="04090005" w:tentative="1">
+      <w:start w:val="1"/>
+      <w:numFmt w:val="bullet"/>
+      <w:lvlText w:val=""/>
+      <w:lvlJc w:val="left"/>
+      <w:pPr>
+        <w:ind w:left="2160" w:hanging="360"/>
+      </w:pPr>
+      <w:rPr>
+        <w:rFonts w:ascii="Wingdings" w:hAnsi="Wingdings" w:hint="default"/>
+      </w:rPr>
+    </w:lvl>
+    <w:lvl w:ilvl="3" w:tplc="04090001" w:tentative="1">
+      <w:start w:val="1"/>
+      <w:numFmt w:val="bullet"/>
+      <w:lvlText w:val=""/>
+      <w:lvlJc w:val="left"/>
+      <w:pPr>
+        <w:ind w:left="2880" w:hanging="360"/>
+      </w:pPr>
+      <w:rPr>
+        <w:rFonts w:ascii="Symbol" w:hAnsi="Symbol" w:hint="default"/>
+      </w:rPr>
+    </w:lvl>
+    <w:lvl w:ilvl="4" w:tplc="04090003" w:tentative="1">
+      <w:start w:val="1"/>
+      <w:numFmt w:val="bullet"/>
+      <w:lvlText w:val="o"/>
+      <w:lvlJc w:val="left"/>
+      <w:pPr>
+        <w:ind w:left="3600" w:hanging="360"/>
+      </w:pPr>
+      <w:rPr>
+        <w:rFonts w:ascii="Courier New" w:hAnsi="Courier New" w:cs="Courier New" w:hint="default"/>
+      </w:rPr>
+    </w:lvl>
+    <w:lvl w:ilvl="5" w:tplc="04090005" w:tentative="1">
+      <w:start w:val="1"/>
+      <w:numFmt w:val="bullet"/>
+      <w:lvlText w:val=""/>
+      <w:lvlJc w:val="left"/>
+      <w:pPr>
+        <w:ind w:left="4320" w:hanging="360"/>
+      </w:pPr>
+      <w:rPr>
+        <w:rFonts w:ascii="Wingdings" w:hAnsi="Wingdings" w:hint="default"/>
+      </w:rPr>
+    </w:lvl>
+    <w:lvl w:ilvl="6" w:tplc="04090001" w:tentative="1">
+      <w:start w:val="1"/>
+      <w:numFmt w:val="bullet"/>
+      <w:lvlText w:val=""/>
+      <w:lvlJc w:val="left"/>
+      <w:pPr>
+        <w:ind w:left="5040" w:hanging="360"/>
+      </w:pPr>
+      <w:rPr>
+        <w:rFonts w:ascii="Symbol" w:hAnsi="Symbol" w:hint="default"/>
+      </w:rPr>
+    </w:lvl>
+    <w:lvl w:ilvl="7" w:tplc="04090003" w:tentative="1">
+      <w:start w:val="1"/>
+      <w:numFmt w:val="bullet"/>
+      <w:lvlText w:val="o"/>
+      <w:lvlJc w:val="left"/>
+      <w:pPr>
+        <w:ind w:left="5760" w:hanging="360"/>
+      </w:pPr>
+      <w:rPr>
+        <w:rFonts w:ascii="Courier New" w:hAnsi="Courier New" w:cs="Courier New" w:hint="default"/>
+      </w:rPr>
+    </w:lvl>
+    <w:lvl w:ilvl="8" w:tplc="04090005" w:tentative="1">
+      <w:start w:val="1"/>
+      <w:numFmt w:val="bullet"/>
+      <w:lvlText w:val=""/>
+      <w:lvlJc w:val="left"/>
+      <w:pPr>
+        <w:ind w:left="6480" w:hanging="360"/>
+      </w:pPr>
+      <w:rPr>
+        <w:rFonts w:ascii="Wingdings" w:hAnsi="Wingdings" w:hint="default"/>
+      </w:rPr>
+    </w:lvl>
+  </w:abstractNum>
+  <w:abstractNum w:abstractNumId="35" w15:restartNumberingAfterBreak="0">
+    <w:nsid w:val="552129AB"/>
+    <w:multiLevelType w:val="hybridMultilevel"/>
+    <w:tmpl w:val="67B63686"/>
+    <w:lvl w:ilvl="0" w:tplc="04090001">
+      <w:start w:val="1"/>
+      <w:numFmt w:val="bullet"/>
+      <w:lvlText w:val=""/>
+      <w:lvlJc w:val="left"/>
+      <w:pPr>
+        <w:ind w:left="720" w:hanging="360"/>
+      </w:pPr>
+      <w:rPr>
+        <w:rFonts w:ascii="Symbol" w:hAnsi="Symbol" w:hint="default"/>
+      </w:rPr>
+    </w:lvl>
+    <w:lvl w:ilvl="1" w:tplc="04090003">
+      <w:start w:val="1"/>
+      <w:numFmt w:val="bullet"/>
+      <w:lvlText w:val="o"/>
+      <w:lvlJc w:val="left"/>
+      <w:pPr>
+        <w:ind w:left="1440" w:hanging="360"/>
+      </w:pPr>
+      <w:rPr>
+        <w:rFonts w:ascii="Courier New" w:hAnsi="Courier New" w:cs="Courier New" w:hint="default"/>
+      </w:rPr>
+    </w:lvl>
+    <w:lvl w:ilvl="2" w:tplc="04090005">
+      <w:start w:val="1"/>
+      <w:numFmt w:val="bullet"/>
+      <w:lvlText w:val=""/>
+      <w:lvlJc w:val="left"/>
+      <w:pPr>
+        <w:ind w:left="2160" w:hanging="360"/>
+      </w:pPr>
+      <w:rPr>
+        <w:rFonts w:ascii="Wingdings" w:hAnsi="Wingdings" w:hint="default"/>
+      </w:rPr>
+    </w:lvl>
+    <w:lvl w:ilvl="3" w:tplc="04090001" w:tentative="1">
+      <w:start w:val="1"/>
+      <w:numFmt w:val="bullet"/>
+      <w:lvlText w:val=""/>
+      <w:lvlJc w:val="left"/>
+      <w:pPr>
+        <w:ind w:left="2880" w:hanging="360"/>
+      </w:pPr>
+      <w:rPr>
+        <w:rFonts w:ascii="Symbol" w:hAnsi="Symbol" w:hint="default"/>
+      </w:rPr>
+    </w:lvl>
+    <w:lvl w:ilvl="4" w:tplc="04090003" w:tentative="1">
+      <w:start w:val="1"/>
+      <w:numFmt w:val="bullet"/>
+      <w:lvlText w:val="o"/>
+      <w:lvlJc w:val="left"/>
+      <w:pPr>
+        <w:ind w:left="3600" w:hanging="360"/>
+      </w:pPr>
+      <w:rPr>
+        <w:rFonts w:ascii="Courier New" w:hAnsi="Courier New" w:cs="Courier New" w:hint="default"/>
+      </w:rPr>
+    </w:lvl>
+    <w:lvl w:ilvl="5" w:tplc="04090005" w:tentative="1">
+      <w:start w:val="1"/>
+      <w:numFmt w:val="bullet"/>
+      <w:lvlText w:val=""/>
+      <w:lvlJc w:val="left"/>
+      <w:pPr>
+        <w:ind w:left="4320" w:hanging="360"/>
+      </w:pPr>
+      <w:rPr>
+        <w:rFonts w:ascii="Wingdings" w:hAnsi="Wingdings" w:hint="default"/>
+      </w:rPr>
+    </w:lvl>
+    <w:lvl w:ilvl="6" w:tplc="04090001" w:tentative="1">
+      <w:start w:val="1"/>
+      <w:numFmt w:val="bullet"/>
+      <w:lvlText w:val=""/>
+      <w:lvlJc w:val="left"/>
+      <w:pPr>
+        <w:ind w:left="5040" w:hanging="360"/>
+      </w:pPr>
+      <w:rPr>
+        <w:rFonts w:ascii="Symbol" w:hAnsi="Symbol" w:hint="default"/>
+      </w:rPr>
+    </w:lvl>
+    <w:lvl w:ilvl="7" w:tplc="04090003" w:tentative="1">
+      <w:start w:val="1"/>
+      <w:numFmt w:val="bullet"/>
+      <w:lvlText w:val="o"/>
+      <w:lvlJc w:val="left"/>
+      <w:pPr>
+        <w:ind w:left="5760" w:hanging="360"/>
+      </w:pPr>
+      <w:rPr>
+        <w:rFonts w:ascii="Courier New" w:hAnsi="Courier New" w:cs="Courier New" w:hint="default"/>
+      </w:rPr>
+    </w:lvl>
+    <w:lvl w:ilvl="8" w:tplc="04090005" w:tentative="1">
+      <w:start w:val="1"/>
+      <w:numFmt w:val="bullet"/>
+      <w:lvlText w:val=""/>
+      <w:lvlJc w:val="left"/>
+      <w:pPr>
+        <w:ind w:left="6480" w:hanging="360"/>
+      </w:pPr>
+      <w:rPr>
+        <w:rFonts w:ascii="Wingdings" w:hAnsi="Wingdings" w:hint="default"/>
+      </w:rPr>
+    </w:lvl>
+  </w:abstractNum>
+  <w:abstractNum w:abstractNumId="36" w15:restartNumberingAfterBreak="0">
     <w:nsid w:val="56AD70C4"/>
     <w:multiLevelType w:val="hybridMultilevel"/>
     <w:tmpl w:val="DF0C55EA"/>
@@ -18168,7 +21449,7 @@
       </w:rPr>
     </w:lvl>
   </w:abstractNum>
-  <w:abstractNum w:abstractNumId="33" w15:restartNumberingAfterBreak="0">
+  <w:abstractNum w:abstractNumId="37" w15:restartNumberingAfterBreak="0">
     <w:nsid w:val="59A13681"/>
     <w:multiLevelType w:val="hybridMultilevel"/>
     <w:tmpl w:val="6C4E63F2"/>
@@ -18281,7 +21562,7 @@
       </w:rPr>
     </w:lvl>
   </w:abstractNum>
-  <w:abstractNum w:abstractNumId="34" w15:restartNumberingAfterBreak="0">
+  <w:abstractNum w:abstractNumId="38" w15:restartNumberingAfterBreak="0">
     <w:nsid w:val="5B2850D5"/>
     <w:multiLevelType w:val="hybridMultilevel"/>
     <w:tmpl w:val="9E662F3C"/>
@@ -18394,7 +21675,7 @@
       </w:rPr>
     </w:lvl>
   </w:abstractNum>
-  <w:abstractNum w:abstractNumId="35" w15:restartNumberingAfterBreak="0">
+  <w:abstractNum w:abstractNumId="39" w15:restartNumberingAfterBreak="0">
     <w:nsid w:val="61967FA3"/>
     <w:multiLevelType w:val="hybridMultilevel"/>
     <w:tmpl w:val="D2605ACC"/>
@@ -18507,7 +21788,7 @@
       </w:rPr>
     </w:lvl>
   </w:abstractNum>
-  <w:abstractNum w:abstractNumId="36" w15:restartNumberingAfterBreak="0">
+  <w:abstractNum w:abstractNumId="40" w15:restartNumberingAfterBreak="0">
     <w:nsid w:val="67CE0DC1"/>
     <w:multiLevelType w:val="hybridMultilevel"/>
     <w:tmpl w:val="C7246548"/>
@@ -18620,7 +21901,7 @@
       </w:rPr>
     </w:lvl>
   </w:abstractNum>
-  <w:abstractNum w:abstractNumId="37" w15:restartNumberingAfterBreak="0">
+  <w:abstractNum w:abstractNumId="41" w15:restartNumberingAfterBreak="0">
     <w:nsid w:val="6CA5461D"/>
     <w:multiLevelType w:val="hybridMultilevel"/>
     <w:tmpl w:val="32683CE8"/>
@@ -18733,7 +22014,7 @@
       </w:rPr>
     </w:lvl>
   </w:abstractNum>
-  <w:abstractNum w:abstractNumId="38" w15:restartNumberingAfterBreak="0">
+  <w:abstractNum w:abstractNumId="42" w15:restartNumberingAfterBreak="0">
     <w:nsid w:val="6CD7374A"/>
     <w:multiLevelType w:val="hybridMultilevel"/>
     <w:tmpl w:val="C2A846FE"/>
@@ -18846,7 +22127,7 @@
       </w:rPr>
     </w:lvl>
   </w:abstractNum>
-  <w:abstractNum w:abstractNumId="39" w15:restartNumberingAfterBreak="0">
+  <w:abstractNum w:abstractNumId="43" w15:restartNumberingAfterBreak="0">
     <w:nsid w:val="6F457606"/>
     <w:multiLevelType w:val="hybridMultilevel"/>
     <w:tmpl w:val="D082A2BE"/>
@@ -18959,7 +22240,7 @@
       </w:rPr>
     </w:lvl>
   </w:abstractNum>
-  <w:abstractNum w:abstractNumId="40" w15:restartNumberingAfterBreak="0">
+  <w:abstractNum w:abstractNumId="44" w15:restartNumberingAfterBreak="0">
     <w:nsid w:val="6FAC69DC"/>
     <w:multiLevelType w:val="hybridMultilevel"/>
     <w:tmpl w:val="F3687066"/>
@@ -19072,7 +22353,7 @@
       </w:rPr>
     </w:lvl>
   </w:abstractNum>
-  <w:abstractNum w:abstractNumId="41" w15:restartNumberingAfterBreak="0">
+  <w:abstractNum w:abstractNumId="45" w15:restartNumberingAfterBreak="0">
     <w:nsid w:val="6FBB353F"/>
     <w:multiLevelType w:val="hybridMultilevel"/>
     <w:tmpl w:val="CBB6A7A8"/>
@@ -19185,7 +22466,120 @@
       </w:rPr>
     </w:lvl>
   </w:abstractNum>
-  <w:abstractNum w:abstractNumId="42" w15:restartNumberingAfterBreak="0">
+  <w:abstractNum w:abstractNumId="46" w15:restartNumberingAfterBreak="0">
+    <w:nsid w:val="747915FB"/>
+    <w:multiLevelType w:val="hybridMultilevel"/>
+    <w:tmpl w:val="10784816"/>
+    <w:lvl w:ilvl="0" w:tplc="04090001">
+      <w:start w:val="1"/>
+      <w:numFmt w:val="bullet"/>
+      <w:lvlText w:val=""/>
+      <w:lvlJc w:val="left"/>
+      <w:pPr>
+        <w:ind w:left="720" w:hanging="360"/>
+      </w:pPr>
+      <w:rPr>
+        <w:rFonts w:ascii="Symbol" w:hAnsi="Symbol" w:hint="default"/>
+      </w:rPr>
+    </w:lvl>
+    <w:lvl w:ilvl="1" w:tplc="04090003">
+      <w:start w:val="1"/>
+      <w:numFmt w:val="bullet"/>
+      <w:lvlText w:val="o"/>
+      <w:lvlJc w:val="left"/>
+      <w:pPr>
+        <w:ind w:left="1440" w:hanging="360"/>
+      </w:pPr>
+      <w:rPr>
+        <w:rFonts w:ascii="Courier New" w:hAnsi="Courier New" w:cs="Courier New" w:hint="default"/>
+      </w:rPr>
+    </w:lvl>
+    <w:lvl w:ilvl="2" w:tplc="04090005" w:tentative="1">
+      <w:start w:val="1"/>
+      <w:numFmt w:val="bullet"/>
+      <w:lvlText w:val=""/>
+      <w:lvlJc w:val="left"/>
+      <w:pPr>
+        <w:ind w:left="2160" w:hanging="360"/>
+      </w:pPr>
+      <w:rPr>
+        <w:rFonts w:ascii="Wingdings" w:hAnsi="Wingdings" w:hint="default"/>
+      </w:rPr>
+    </w:lvl>
+    <w:lvl w:ilvl="3" w:tplc="04090001" w:tentative="1">
+      <w:start w:val="1"/>
+      <w:numFmt w:val="bullet"/>
+      <w:lvlText w:val=""/>
+      <w:lvlJc w:val="left"/>
+      <w:pPr>
+        <w:ind w:left="2880" w:hanging="360"/>
+      </w:pPr>
+      <w:rPr>
+        <w:rFonts w:ascii="Symbol" w:hAnsi="Symbol" w:hint="default"/>
+      </w:rPr>
+    </w:lvl>
+    <w:lvl w:ilvl="4" w:tplc="04090003" w:tentative="1">
+      <w:start w:val="1"/>
+      <w:numFmt w:val="bullet"/>
+      <w:lvlText w:val="o"/>
+      <w:lvlJc w:val="left"/>
+      <w:pPr>
+        <w:ind w:left="3600" w:hanging="360"/>
+      </w:pPr>
+      <w:rPr>
+        <w:rFonts w:ascii="Courier New" w:hAnsi="Courier New" w:cs="Courier New" w:hint="default"/>
+      </w:rPr>
+    </w:lvl>
+    <w:lvl w:ilvl="5" w:tplc="04090005" w:tentative="1">
+      <w:start w:val="1"/>
+      <w:numFmt w:val="bullet"/>
+      <w:lvlText w:val=""/>
+      <w:lvlJc w:val="left"/>
+      <w:pPr>
+        <w:ind w:left="4320" w:hanging="360"/>
+      </w:pPr>
+      <w:rPr>
+        <w:rFonts w:ascii="Wingdings" w:hAnsi="Wingdings" w:hint="default"/>
+      </w:rPr>
+    </w:lvl>
+    <w:lvl w:ilvl="6" w:tplc="04090001" w:tentative="1">
+      <w:start w:val="1"/>
+      <w:numFmt w:val="bullet"/>
+      <w:lvlText w:val=""/>
+      <w:lvlJc w:val="left"/>
+      <w:pPr>
+        <w:ind w:left="5040" w:hanging="360"/>
+      </w:pPr>
+      <w:rPr>
+        <w:rFonts w:ascii="Symbol" w:hAnsi="Symbol" w:hint="default"/>
+      </w:rPr>
+    </w:lvl>
+    <w:lvl w:ilvl="7" w:tplc="04090003" w:tentative="1">
+      <w:start w:val="1"/>
+      <w:numFmt w:val="bullet"/>
+      <w:lvlText w:val="o"/>
+      <w:lvlJc w:val="left"/>
+      <w:pPr>
+        <w:ind w:left="5760" w:hanging="360"/>
+      </w:pPr>
+      <w:rPr>
+        <w:rFonts w:ascii="Courier New" w:hAnsi="Courier New" w:cs="Courier New" w:hint="default"/>
+      </w:rPr>
+    </w:lvl>
+    <w:lvl w:ilvl="8" w:tplc="04090005" w:tentative="1">
+      <w:start w:val="1"/>
+      <w:numFmt w:val="bullet"/>
+      <w:lvlText w:val=""/>
+      <w:lvlJc w:val="left"/>
+      <w:pPr>
+        <w:ind w:left="6480" w:hanging="360"/>
+      </w:pPr>
+      <w:rPr>
+        <w:rFonts w:ascii="Wingdings" w:hAnsi="Wingdings" w:hint="default"/>
+      </w:rPr>
+    </w:lvl>
+  </w:abstractNum>
+  <w:abstractNum w:abstractNumId="47" w15:restartNumberingAfterBreak="0">
     <w:nsid w:val="75CB4E86"/>
     <w:multiLevelType w:val="hybridMultilevel"/>
     <w:tmpl w:val="6016C8C0"/>
@@ -19298,7 +22692,7 @@
       </w:rPr>
     </w:lvl>
   </w:abstractNum>
-  <w:abstractNum w:abstractNumId="43" w15:restartNumberingAfterBreak="0">
+  <w:abstractNum w:abstractNumId="48" w15:restartNumberingAfterBreak="0">
     <w:nsid w:val="7B6F3211"/>
     <w:multiLevelType w:val="hybridMultilevel"/>
     <w:tmpl w:val="D6620A4A"/>
@@ -19411,7 +22805,7 @@
       </w:rPr>
     </w:lvl>
   </w:abstractNum>
-  <w:abstractNum w:abstractNumId="44" w15:restartNumberingAfterBreak="0">
+  <w:abstractNum w:abstractNumId="49" w15:restartNumberingAfterBreak="0">
     <w:nsid w:val="7F384D04"/>
     <w:multiLevelType w:val="hybridMultilevel"/>
     <w:tmpl w:val="AA5E6D9A"/>
@@ -19525,139 +22919,154 @@
     </w:lvl>
   </w:abstractNum>
   <w:num w:numId="1">
-    <w:abstractNumId w:val="21"/>
+    <w:abstractNumId w:val="23"/>
   </w:num>
   <w:num w:numId="2">
     <w:abstractNumId w:val="2"/>
   </w:num>
   <w:num w:numId="3">
-    <w:abstractNumId w:val="31"/>
+    <w:abstractNumId w:val="33"/>
   </w:num>
   <w:num w:numId="4">
-    <w:abstractNumId w:val="34"/>
+    <w:abstractNumId w:val="38"/>
   </w:num>
   <w:num w:numId="5">
-    <w:abstractNumId w:val="35"/>
+    <w:abstractNumId w:val="39"/>
   </w:num>
   <w:num w:numId="6">
-    <w:abstractNumId w:val="5"/>
+    <w:abstractNumId w:val="6"/>
   </w:num>
   <w:num w:numId="7">
-    <w:abstractNumId w:val="9"/>
+    <w:abstractNumId w:val="10"/>
   </w:num>
   <w:num w:numId="8">
-    <w:abstractNumId w:val="32"/>
+    <w:abstractNumId w:val="36"/>
   </w:num>
   <w:num w:numId="9">
-    <w:abstractNumId w:val="27"/>
+    <w:abstractNumId w:val="29"/>
   </w:num>
   <w:num w:numId="10">
+    <w:abstractNumId w:val="28"/>
+  </w:num>
+  <w:num w:numId="11">
+    <w:abstractNumId w:val="22"/>
+  </w:num>
+  <w:num w:numId="12">
+    <w:abstractNumId w:val="16"/>
+  </w:num>
+  <w:num w:numId="13">
+    <w:abstractNumId w:val="17"/>
+  </w:num>
+  <w:num w:numId="14">
     <w:abstractNumId w:val="26"/>
   </w:num>
-  <w:num w:numId="11">
-    <w:abstractNumId w:val="20"/>
-  </w:num>
-  <w:num w:numId="12">
-    <w:abstractNumId w:val="15"/>
-  </w:num>
-  <w:num w:numId="13">
-    <w:abstractNumId w:val="16"/>
-  </w:num>
-  <w:num w:numId="14">
-    <w:abstractNumId w:val="24"/>
-  </w:num>
   <w:num w:numId="15">
-    <w:abstractNumId w:val="38"/>
+    <w:abstractNumId w:val="42"/>
   </w:num>
   <w:num w:numId="16">
-    <w:abstractNumId w:val="41"/>
+    <w:abstractNumId w:val="45"/>
   </w:num>
   <w:num w:numId="17">
-    <w:abstractNumId w:val="42"/>
+    <w:abstractNumId w:val="47"/>
   </w:num>
   <w:num w:numId="18">
-    <w:abstractNumId w:val="7"/>
+    <w:abstractNumId w:val="8"/>
   </w:num>
   <w:num w:numId="19">
     <w:abstractNumId w:val="4"/>
   </w:num>
   <w:num w:numId="20">
-    <w:abstractNumId w:val="8"/>
+    <w:abstractNumId w:val="9"/>
   </w:num>
   <w:num w:numId="21">
     <w:abstractNumId w:val="1"/>
   </w:num>
   <w:num w:numId="22">
-    <w:abstractNumId w:val="39"/>
+    <w:abstractNumId w:val="43"/>
   </w:num>
   <w:num w:numId="23">
-    <w:abstractNumId w:val="10"/>
+    <w:abstractNumId w:val="11"/>
   </w:num>
   <w:num w:numId="24">
-    <w:abstractNumId w:val="13"/>
+    <w:abstractNumId w:val="14"/>
   </w:num>
   <w:num w:numId="25">
     <w:abstractNumId w:val="0"/>
   </w:num>
   <w:num w:numId="26">
-    <w:abstractNumId w:val="6"/>
+    <w:abstractNumId w:val="7"/>
   </w:num>
   <w:num w:numId="27">
+    <w:abstractNumId w:val="49"/>
+  </w:num>
+  <w:num w:numId="28">
+    <w:abstractNumId w:val="13"/>
+  </w:num>
+  <w:num w:numId="29">
+    <w:abstractNumId w:val="24"/>
+  </w:num>
+  <w:num w:numId="30">
+    <w:abstractNumId w:val="20"/>
+  </w:num>
+  <w:num w:numId="31">
+    <w:abstractNumId w:val="48"/>
+  </w:num>
+  <w:num w:numId="32">
+    <w:abstractNumId w:val="31"/>
+  </w:num>
+  <w:num w:numId="33">
     <w:abstractNumId w:val="44"/>
   </w:num>
-  <w:num w:numId="28">
+  <w:num w:numId="34">
+    <w:abstractNumId w:val="18"/>
+  </w:num>
+  <w:num w:numId="35">
+    <w:abstractNumId w:val="30"/>
+  </w:num>
+  <w:num w:numId="36">
+    <w:abstractNumId w:val="25"/>
+  </w:num>
+  <w:num w:numId="37">
     <w:abstractNumId w:val="12"/>
   </w:num>
-  <w:num w:numId="29">
-    <w:abstractNumId w:val="22"/>
+  <w:num w:numId="38">
+    <w:abstractNumId w:val="27"/>
   </w:num>
-  <w:num w:numId="30">
+  <w:num w:numId="39">
     <w:abstractNumId w:val="19"/>
   </w:num>
-  <w:num w:numId="31">
-    <w:abstractNumId w:val="43"/>
-  </w:num>
-  <w:num w:numId="32">
-    <w:abstractNumId w:val="29"/>
-  </w:num>
-  <w:num w:numId="33">
-    <w:abstractNumId w:val="40"/>
-  </w:num>
-  <w:num w:numId="34">
-    <w:abstractNumId w:val="17"/>
-  </w:num>
-  <w:num w:numId="35">
-    <w:abstractNumId w:val="28"/>
-  </w:num>
-  <w:num w:numId="36">
-    <w:abstractNumId w:val="23"/>
-  </w:num>
-  <w:num w:numId="37">
-    <w:abstractNumId w:val="11"/>
-  </w:num>
-  <w:num w:numId="38">
-    <w:abstractNumId w:val="25"/>
-  </w:num>
-  <w:num w:numId="39">
-    <w:abstractNumId w:val="18"/>
-  </w:num>
   <w:num w:numId="40">
-    <w:abstractNumId w:val="30"/>
+    <w:abstractNumId w:val="32"/>
   </w:num>
   <w:num w:numId="41">
-    <w:abstractNumId w:val="33"/>
+    <w:abstractNumId w:val="37"/>
   </w:num>
   <w:num w:numId="42">
     <w:abstractNumId w:val="3"/>
   </w:num>
   <w:num w:numId="43">
-    <w:abstractNumId w:val="36"/>
+    <w:abstractNumId w:val="40"/>
   </w:num>
   <w:num w:numId="44">
-    <w:abstractNumId w:val="37"/>
+    <w:abstractNumId w:val="41"/>
   </w:num>
   <w:num w:numId="45">
-    <w:abstractNumId w:val="14"/>
+    <w:abstractNumId w:val="15"/>
+  </w:num>
+  <w:num w:numId="46">
+    <w:abstractNumId w:val="21"/>
+  </w:num>
+  <w:num w:numId="47">
+    <w:abstractNumId w:val="46"/>
+  </w:num>
+  <w:num w:numId="48">
+    <w:abstractNumId w:val="34"/>
+  </w:num>
+  <w:num w:numId="49">
+    <w:abstractNumId w:val="5"/>
+  </w:num>
+  <w:num w:numId="50">
+    <w:abstractNumId w:val="35"/>
   </w:num>
 </w:numbering>
 </file>

</xml_diff>

<commit_message>
Calculated global univariate Moran's I for various variables
</commit_message>
<xml_diff>
--- a/Notes/SOC5670_2020_Spring_Notes_Lectures_v00.docx
+++ b/Notes/SOC5670_2020_Spring_Notes_Lectures_v00.docx
@@ -13613,7 +13613,13 @@
         <w:spacing w:after="60"/>
       </w:pPr>
       <w:r>
-        <w:t>Should resemble Normal distribution</w:t>
+        <w:t xml:space="preserve">Should resemble </w:t>
+      </w:r>
+      <w:r>
+        <w:t xml:space="preserve">Normal </w:t>
+      </w:r>
+      <w:r>
+        <w:t>distribution</w:t>
       </w:r>
       <w:r>
         <w:t xml:space="preserve"> for irregular polygons (e.g., census tracts)</w:t>
@@ -13727,7 +13733,16 @@
         <w:spacing w:after="60"/>
       </w:pPr>
       <w:r>
-        <w:t>For Weights, select the weight file</w:t>
+        <w:t xml:space="preserve">For </w:t>
+      </w:r>
+      <w:r>
+        <w:rPr>
+          <w:rFonts w:ascii="Courier New" w:hAnsi="Courier New" w:cs="Courier New"/>
+        </w:rPr>
+        <w:t>Weights</w:t>
+      </w:r>
+      <w:r>
+        <w:t>, select the weight file</w:t>
       </w:r>
     </w:p>
     <w:p>
@@ -13761,6 +13776,8 @@
       <w:r>
         <w:t>Graph is produced</w:t>
       </w:r>
+      <w:bookmarkStart w:id="0" w:name="_GoBack"/>
+      <w:bookmarkEnd w:id="0"/>
     </w:p>
     <w:p>
       <w:pPr>
@@ -14812,10 +14829,7 @@
         <w:spacing w:after="60"/>
       </w:pPr>
       <w:r>
-        <w:t xml:space="preserve">Verify that the </w:t>
-      </w:r>
-      <w:r>
-        <w:t>calculation was successful</w:t>
+        <w:t>Verify that the calculation was successful</w:t>
       </w:r>
     </w:p>
     <w:p>
@@ -16600,10 +16614,7 @@
         <w:t>Enter name for t</w:t>
       </w:r>
       <w:r>
-        <w:t>he</w:t>
-      </w:r>
-      <w:r>
-        <w:t xml:space="preserve"> new shapefile (e.g., </w:t>
+        <w:t xml:space="preserve">he new shapefile (e.g., </w:t>
       </w:r>
       <w:proofErr w:type="spellStart"/>
       <w:r>
@@ -16637,8 +16648,6 @@
       <w:pPr>
         <w:spacing w:after="60"/>
       </w:pPr>
-      <w:bookmarkStart w:id="0" w:name="_GoBack"/>
-      <w:bookmarkEnd w:id="0"/>
     </w:p>
     <w:sectPr>
       <w:headerReference w:type="default" r:id="rId14"/>
@@ -17214,7 +17223,7 @@
         <w:bCs/>
         <w:noProof/>
       </w:rPr>
-      <w:t>2</w:t>
+      <w:t>4</w:t>
     </w:r>
     <w:r>
       <w:rPr>

</xml_diff>

<commit_message>
Re-calculated grid populations for Springfield, Missouri MSA
</commit_message>
<xml_diff>
--- a/Notes/SOC5670_2020_Spring_Notes_Lectures_v00.docx
+++ b/Notes/SOC5670_2020_Spring_Notes_Lectures_v00.docx
@@ -1030,9 +1030,25 @@
     <w:p>
       <w:pPr>
         <w:spacing w:after="60"/>
-      </w:pPr>
-      <w:r>
+        <w:rPr>
+          <w:u w:val="single"/>
+        </w:rPr>
+      </w:pPr>
+      <w:bookmarkStart w:id="0" w:name="SocialVariables01Lab"/>
+      <w:bookmarkStart w:id="1" w:name="StudyAreaShapefileLab"/>
+      <w:bookmarkEnd w:id="0"/>
+      <w:bookmarkEnd w:id="1"/>
+      <w:r>
+        <w:rPr>
+          <w:u w:val="single"/>
+        </w:rPr>
         <w:t>Lab</w:t>
+      </w:r>
+      <w:r>
+        <w:rPr>
+          <w:u w:val="single"/>
+        </w:rPr>
+        <w:t xml:space="preserve"> Procedure</w:t>
       </w:r>
     </w:p>
     <w:p>
@@ -3347,9 +3363,23 @@
     <w:p>
       <w:pPr>
         <w:spacing w:after="60"/>
-      </w:pPr>
-      <w:r>
+        <w:rPr>
+          <w:u w:val="single"/>
+        </w:rPr>
+      </w:pPr>
+      <w:bookmarkStart w:id="2" w:name="SocialVariables02Lab"/>
+      <w:bookmarkEnd w:id="2"/>
+      <w:r>
+        <w:rPr>
+          <w:u w:val="single"/>
+        </w:rPr>
         <w:t>Lab</w:t>
+      </w:r>
+      <w:r>
+        <w:rPr>
+          <w:u w:val="single"/>
+        </w:rPr>
+        <w:t xml:space="preserve"> Procedure</w:t>
       </w:r>
     </w:p>
     <w:p>
@@ -4891,48 +4921,6 @@
       <w:pPr>
         <w:pStyle w:val="ListParagraph"/>
         <w:numPr>
-          <w:ilvl w:val="3"/>
-          <w:numId w:val="24"/>
-        </w:numPr>
-        <w:spacing w:after="60"/>
-      </w:pPr>
-      <w:r>
-        <w:t>NOTE: There appears to be a type on the file name</w:t>
-      </w:r>
-    </w:p>
-    <w:p>
-      <w:pPr>
-        <w:pStyle w:val="ListParagraph"/>
-        <w:numPr>
-          <w:ilvl w:val="3"/>
-          <w:numId w:val="24"/>
-        </w:numPr>
-        <w:spacing w:after="60"/>
-      </w:pPr>
-      <w:r>
-        <w:t>“</w:t>
-      </w:r>
-      <w:proofErr w:type="spellStart"/>
-      <w:r>
-        <w:t>msa_stl.dta</w:t>
-      </w:r>
-      <w:proofErr w:type="spellEnd"/>
-      <w:r>
-        <w:t>” instead of “</w:t>
-      </w:r>
-      <w:proofErr w:type="spellStart"/>
-      <w:r>
-        <w:t>mas_stl.dta</w:t>
-      </w:r>
-      <w:proofErr w:type="spellEnd"/>
-      <w:r>
-        <w:t>”</w:t>
-      </w:r>
-    </w:p>
-    <w:p>
-      <w:pPr>
-        <w:pStyle w:val="ListParagraph"/>
-        <w:numPr>
           <w:ilvl w:val="1"/>
           <w:numId w:val="24"/>
         </w:numPr>
@@ -5278,7 +5266,6 @@
         <w:spacing w:after="60"/>
       </w:pPr>
       <w:r>
-        <w:lastRenderedPageBreak/>
         <w:t>Save the new shapefile to the file geodatabase.</w:t>
       </w:r>
     </w:p>
@@ -5310,6 +5297,7 @@
         <w:spacing w:after="60"/>
       </w:pPr>
       <w:r>
+        <w:lastRenderedPageBreak/>
         <w:t xml:space="preserve">Select </w:t>
       </w:r>
       <w:r>
@@ -6345,6 +6333,8 @@
       <w:pPr>
         <w:spacing w:after="60"/>
       </w:pPr>
+      <w:bookmarkStart w:id="3" w:name="GeographicDistributionLab"/>
+      <w:bookmarkEnd w:id="3"/>
       <w:r>
         <w:t>Lab</w:t>
       </w:r>
@@ -8586,6 +8576,8 @@
           <w:u w:val="single"/>
         </w:rPr>
       </w:pPr>
+      <w:bookmarkStart w:id="4" w:name="StudyAreaGridLayoutLab"/>
+      <w:bookmarkEnd w:id="4"/>
       <w:r>
         <w:rPr>
           <w:u w:val="single"/>
@@ -11976,7 +11968,13 @@
         <w:t xml:space="preserve"> </w:t>
       </w:r>
       <w:r>
-        <w:t>as the field in the layer upon which the base the join</w:t>
+        <w:t>as the f</w:t>
+      </w:r>
+      <w:r>
+        <w:t>ield in the layer upon which to</w:t>
+      </w:r>
+      <w:r>
+        <w:t xml:space="preserve"> base the join</w:t>
       </w:r>
     </w:p>
     <w:p>
@@ -12419,6 +12417,8 @@
         </w:numPr>
         <w:spacing w:after="60"/>
       </w:pPr>
+      <w:bookmarkStart w:id="5" w:name="_GoBack"/>
+      <w:bookmarkEnd w:id="5"/>
       <w:r>
         <w:t>Tobler’s first law of geography</w:t>
       </w:r>
@@ -12987,6 +12987,8 @@
           <w:u w:val="single"/>
         </w:rPr>
       </w:pPr>
+      <w:bookmarkStart w:id="6" w:name="SpatialAutocorrelationGlobalLab"/>
+      <w:bookmarkEnd w:id="6"/>
       <w:r>
         <w:rPr>
           <w:u w:val="single"/>
@@ -13776,8 +13778,6 @@
       <w:r>
         <w:t>Graph is produced</w:t>
       </w:r>
-      <w:bookmarkStart w:id="0" w:name="_GoBack"/>
-      <w:bookmarkEnd w:id="0"/>
     </w:p>
     <w:p>
       <w:pPr>
@@ -14156,6 +14156,8 @@
           <w:u w:val="single"/>
         </w:rPr>
       </w:pPr>
+      <w:bookmarkStart w:id="7" w:name="SpatialAutocorrelationLocalLab"/>
+      <w:bookmarkEnd w:id="7"/>
       <w:r>
         <w:rPr>
           <w:u w:val="single"/>
@@ -17223,7 +17225,7 @@
         <w:bCs/>
         <w:noProof/>
       </w:rPr>
-      <w:t>4</w:t>
+      <w:t>2</w:t>
     </w:r>
     <w:r>
       <w:rPr>

</xml_diff>

<commit_message>
Homework01 spatial descriptive statistics tables
</commit_message>
<xml_diff>
--- a/Notes/SOC5670_2020_Spring_Notes_Lectures_v00.docx
+++ b/Notes/SOC5670_2020_Spring_Notes_Lectures_v00.docx
@@ -6332,13 +6332,22 @@
     <w:p>
       <w:pPr>
         <w:spacing w:after="60"/>
+        <w:rPr>
+          <w:u w:val="single"/>
+        </w:rPr>
       </w:pPr>
       <w:bookmarkStart w:id="3" w:name="GeographicDistributionLab"/>
       <w:bookmarkEnd w:id="3"/>
       <w:r>
+        <w:rPr>
+          <w:u w:val="single"/>
+        </w:rPr>
         <w:t>Lab</w:t>
       </w:r>
       <w:r>
+        <w:rPr>
+          <w:u w:val="single"/>
+        </w:rPr>
         <w:t xml:space="preserve"> Procedure</w:t>
       </w:r>
     </w:p>
@@ -6406,7 +6415,12 @@
         <w:spacing w:after="60"/>
       </w:pPr>
       <w:r>
-        <w:t>Select the extensions you want to activate</w:t>
+        <w:t>Select the extensions you wa</w:t>
+      </w:r>
+      <w:bookmarkStart w:id="4" w:name="_GoBack"/>
+      <w:bookmarkEnd w:id="4"/>
+      <w:r>
+        <w:t>nt to activate</w:t>
       </w:r>
     </w:p>
     <w:p>
@@ -8576,8 +8590,8 @@
           <w:u w:val="single"/>
         </w:rPr>
       </w:pPr>
-      <w:bookmarkStart w:id="4" w:name="StudyAreaGridLayoutLab"/>
-      <w:bookmarkEnd w:id="4"/>
+      <w:bookmarkStart w:id="5" w:name="StudyAreaGridLayoutLab"/>
+      <w:bookmarkEnd w:id="5"/>
       <w:r>
         <w:rPr>
           <w:u w:val="single"/>
@@ -12417,8 +12431,6 @@
         </w:numPr>
         <w:spacing w:after="60"/>
       </w:pPr>
-      <w:bookmarkStart w:id="5" w:name="_GoBack"/>
-      <w:bookmarkEnd w:id="5"/>
       <w:r>
         <w:t>Tobler’s first law of geography</w:t>
       </w:r>
@@ -17225,7 +17237,7 @@
         <w:bCs/>
         <w:noProof/>
       </w:rPr>
-      <w:t>2</w:t>
+      <w:t>4</w:t>
     </w:r>
     <w:r>
       <w:rPr>
@@ -17264,7 +17276,7 @@
         <w:bCs/>
         <w:noProof/>
       </w:rPr>
-      <w:t>4</w:t>
+      <w:t>5</w:t>
     </w:r>
     <w:r>
       <w:rPr>

</xml_diff>

<commit_message>
Began paper for Homework01
</commit_message>
<xml_diff>
--- a/Notes/SOC5670_2020_Spring_Notes_Lectures_v00.docx
+++ b/Notes/SOC5670_2020_Spring_Notes_Lectures_v00.docx
@@ -3526,18 +3526,13 @@
       </w:pPr>
       <w:r>
         <w:lastRenderedPageBreak/>
-        <w:t xml:space="preserve">Change the file path in front of </w:t>
-      </w:r>
-      <w:proofErr w:type="gramStart"/>
-      <w:r>
-        <w:t>the .</w:t>
+        <w:t>Change the file path in front of the .</w:t>
       </w:r>
       <w:proofErr w:type="spellStart"/>
       <w:r>
         <w:t>dta</w:t>
       </w:r>
       <w:proofErr w:type="spellEnd"/>
-      <w:proofErr w:type="gramEnd"/>
       <w:r>
         <w:t xml:space="preserve"> filename in the </w:t>
       </w:r>
@@ -4142,15 +4137,7 @@
         <w:t>Add Field</w:t>
       </w:r>
       <w:r>
-        <w:t xml:space="preserve"> from the </w:t>
-      </w:r>
-      <w:proofErr w:type="gramStart"/>
-      <w:r>
-        <w:t>drop down</w:t>
-      </w:r>
-      <w:proofErr w:type="gramEnd"/>
-      <w:r>
-        <w:t xml:space="preserve"> menu</w:t>
+        <w:t xml:space="preserve"> from the drop down menu</w:t>
       </w:r>
     </w:p>
     <w:p>
@@ -5789,8 +5776,14 @@
     <w:p>
       <w:pPr>
         <w:spacing w:after="60"/>
-      </w:pPr>
-      <w:r>
+        <w:rPr>
+          <w:u w:val="single"/>
+        </w:rPr>
+      </w:pPr>
+      <w:r>
+        <w:rPr>
+          <w:u w:val="single"/>
+        </w:rPr>
         <w:lastRenderedPageBreak/>
         <w:t>Lecture on Geographic Distribution</w:t>
       </w:r>
@@ -6415,12 +6408,7 @@
         <w:spacing w:after="60"/>
       </w:pPr>
       <w:r>
-        <w:t>Select the extensions you wa</w:t>
-      </w:r>
-      <w:bookmarkStart w:id="4" w:name="_GoBack"/>
-      <w:bookmarkEnd w:id="4"/>
-      <w:r>
-        <w:t>nt to activate</w:t>
+        <w:t>Select the extensions you want to activate</w:t>
       </w:r>
     </w:p>
     <w:p>
@@ -8572,11 +8560,19 @@
         <w:spacing w:after="60"/>
       </w:pPr>
       <w:r>
-        <w:t>e.g., census block data are preferred to census tract data they</w:t>
+        <w:t xml:space="preserve">e.g., census block data are preferred to census tract data </w:t>
+      </w:r>
+      <w:r>
+        <w:t xml:space="preserve">if </w:t>
+      </w:r>
+      <w:r>
+        <w:t>they</w:t>
       </w:r>
       <w:r>
         <w:t xml:space="preserve"> contain the data for the variable of interest.</w:t>
       </w:r>
+      <w:bookmarkStart w:id="4" w:name="_GoBack"/>
+      <w:bookmarkEnd w:id="4"/>
     </w:p>
     <w:p>
       <w:pPr>
@@ -16033,6 +16029,9 @@
       <w:r>
         <w:t xml:space="preserve">Select the location to save the shapefile </w:t>
       </w:r>
+      <w:r>
+        <w:t>(e.g., file geodatabase, shapefile folder)</w:t>
+      </w:r>
     </w:p>
     <w:p>
       <w:pPr>
@@ -16048,10 +16047,7 @@
       </w:r>
       <w:proofErr w:type="spellStart"/>
       <w:r>
-        <w:t>geoda</w:t>
-      </w:r>
-      <w:r>
-        <w:t>_stl.shp</w:t>
+        <w:t>geoda_stl.shp</w:t>
       </w:r>
       <w:proofErr w:type="spellEnd"/>
       <w:r>
@@ -16068,12 +16064,299 @@
         <w:spacing w:after="60"/>
       </w:pPr>
       <w:r>
+        <w:t>Change field names if necessary</w:t>
+      </w:r>
+    </w:p>
+    <w:p>
+      <w:pPr>
+        <w:pStyle w:val="ListParagraph"/>
+        <w:numPr>
+          <w:ilvl w:val="1"/>
+          <w:numId w:val="49"/>
+        </w:numPr>
+        <w:spacing w:after="60"/>
+      </w:pPr>
+      <w:r>
         <w:t xml:space="preserve">Click </w:t>
       </w:r>
       <w:r>
         <w:rPr>
           <w:rFonts w:ascii="Courier New" w:hAnsi="Courier New" w:cs="Courier New"/>
         </w:rPr>
+        <w:t>OK</w:t>
+      </w:r>
+    </w:p>
+    <w:p>
+      <w:pPr>
+        <w:spacing w:after="60"/>
+      </w:pPr>
+    </w:p>
+    <w:p>
+      <w:pPr>
+        <w:spacing w:after="60"/>
+      </w:pPr>
+      <w:r>
+        <w:t>Method 2: ArcMap</w:t>
+      </w:r>
+    </w:p>
+    <w:p>
+      <w:pPr>
+        <w:pStyle w:val="ListParagraph"/>
+        <w:numPr>
+          <w:ilvl w:val="0"/>
+          <w:numId w:val="50"/>
+        </w:numPr>
+        <w:spacing w:after="60"/>
+      </w:pPr>
+      <w:r>
+        <w:t>Add shapefile as map layer (e.g., ct_04)</w:t>
+      </w:r>
+    </w:p>
+    <w:p>
+      <w:pPr>
+        <w:pStyle w:val="ListParagraph"/>
+        <w:numPr>
+          <w:ilvl w:val="0"/>
+          <w:numId w:val="50"/>
+        </w:numPr>
+        <w:spacing w:after="60"/>
+      </w:pPr>
+      <w:r>
+        <w:t xml:space="preserve">Select </w:t>
+      </w:r>
+      <w:r>
+        <w:rPr>
+          <w:rFonts w:ascii="Courier New" w:hAnsi="Courier New" w:cs="Courier New"/>
+        </w:rPr>
+        <w:t>Geoprocessing</w:t>
+      </w:r>
+      <w:r>
+        <w:t xml:space="preserve"> menu item</w:t>
+      </w:r>
+    </w:p>
+    <w:p>
+      <w:pPr>
+        <w:pStyle w:val="ListParagraph"/>
+        <w:numPr>
+          <w:ilvl w:val="0"/>
+          <w:numId w:val="50"/>
+        </w:numPr>
+        <w:spacing w:after="60"/>
+      </w:pPr>
+      <w:r>
+        <w:t xml:space="preserve">Select </w:t>
+      </w:r>
+      <w:proofErr w:type="spellStart"/>
+      <w:r>
+        <w:rPr>
+          <w:rFonts w:ascii="Courier New" w:hAnsi="Courier New" w:cs="Courier New"/>
+        </w:rPr>
+        <w:t>ArcToolbox</w:t>
+      </w:r>
+      <w:proofErr w:type="spellEnd"/>
+    </w:p>
+    <w:p>
+      <w:pPr>
+        <w:pStyle w:val="ListParagraph"/>
+        <w:numPr>
+          <w:ilvl w:val="0"/>
+          <w:numId w:val="50"/>
+        </w:numPr>
+        <w:spacing w:after="60"/>
+      </w:pPr>
+      <w:r>
+        <w:t xml:space="preserve">Expand </w:t>
+      </w:r>
+      <w:r>
+        <w:rPr>
+          <w:rFonts w:ascii="Courier New" w:hAnsi="Courier New" w:cs="Courier New"/>
+        </w:rPr>
+        <w:t xml:space="preserve">Spatial Statistics Tools </w:t>
+      </w:r>
+      <w:r>
+        <w:t>option</w:t>
+      </w:r>
+    </w:p>
+    <w:p>
+      <w:pPr>
+        <w:pStyle w:val="ListParagraph"/>
+        <w:numPr>
+          <w:ilvl w:val="0"/>
+          <w:numId w:val="50"/>
+        </w:numPr>
+        <w:spacing w:after="60"/>
+      </w:pPr>
+      <w:r>
+        <w:t xml:space="preserve">Expand </w:t>
+      </w:r>
+      <w:r>
+        <w:rPr>
+          <w:rFonts w:ascii="Courier New" w:hAnsi="Courier New" w:cs="Courier New"/>
+        </w:rPr>
+        <w:t xml:space="preserve">Mapping Clusters </w:t>
+      </w:r>
+      <w:r>
+        <w:t>option</w:t>
+      </w:r>
+    </w:p>
+    <w:p>
+      <w:pPr>
+        <w:pStyle w:val="ListParagraph"/>
+        <w:numPr>
+          <w:ilvl w:val="0"/>
+          <w:numId w:val="50"/>
+        </w:numPr>
+        <w:spacing w:after="60"/>
+        <w:rPr>
+          <w:rFonts w:ascii="Courier New" w:hAnsi="Courier New" w:cs="Courier New"/>
+        </w:rPr>
+      </w:pPr>
+      <w:r>
+        <w:t xml:space="preserve">Double click </w:t>
+      </w:r>
+      <w:r>
+        <w:rPr>
+          <w:rFonts w:ascii="Courier New" w:hAnsi="Courier New" w:cs="Courier New"/>
+        </w:rPr>
+        <w:t>Cluster and Outlier Analysis (</w:t>
+      </w:r>
+      <w:proofErr w:type="spellStart"/>
+      <w:r>
+        <w:rPr>
+          <w:rFonts w:ascii="Courier New" w:hAnsi="Courier New" w:cs="Courier New"/>
+        </w:rPr>
+        <w:t>Anselin</w:t>
+      </w:r>
+      <w:proofErr w:type="spellEnd"/>
+      <w:r>
+        <w:rPr>
+          <w:rFonts w:ascii="Courier New" w:hAnsi="Courier New" w:cs="Courier New"/>
+        </w:rPr>
+        <w:t xml:space="preserve"> Local Moran’s I)</w:t>
+      </w:r>
+    </w:p>
+    <w:p>
+      <w:pPr>
+        <w:pStyle w:val="ListParagraph"/>
+        <w:numPr>
+          <w:ilvl w:val="0"/>
+          <w:numId w:val="50"/>
+        </w:numPr>
+        <w:spacing w:after="60"/>
+      </w:pPr>
+      <w:r>
+        <w:t xml:space="preserve">For Input </w:t>
+      </w:r>
+      <w:r>
+        <w:rPr>
+          <w:rFonts w:ascii="Courier New" w:hAnsi="Courier New" w:cs="Courier New"/>
+        </w:rPr>
+        <w:t>Feature Class</w:t>
+      </w:r>
+      <w:r>
+        <w:t>, add the shapefile (e.g., ct_04)</w:t>
+      </w:r>
+    </w:p>
+    <w:p>
+      <w:pPr>
+        <w:pStyle w:val="ListParagraph"/>
+        <w:numPr>
+          <w:ilvl w:val="0"/>
+          <w:numId w:val="50"/>
+        </w:numPr>
+        <w:spacing w:after="60"/>
+      </w:pPr>
+      <w:r>
+        <w:t xml:space="preserve">For Input </w:t>
+      </w:r>
+      <w:r>
+        <w:rPr>
+          <w:rFonts w:ascii="Courier New" w:hAnsi="Courier New" w:cs="Courier New"/>
+        </w:rPr>
+        <w:t>Field</w:t>
+      </w:r>
+      <w:r>
+        <w:t xml:space="preserve">, select the variable (e.g., </w:t>
+      </w:r>
+      <w:proofErr w:type="spellStart"/>
+      <w:r>
+        <w:t>pblk</w:t>
+      </w:r>
+      <w:proofErr w:type="spellEnd"/>
+      <w:r>
+        <w:t>)</w:t>
+      </w:r>
+    </w:p>
+    <w:p>
+      <w:pPr>
+        <w:pStyle w:val="ListParagraph"/>
+        <w:numPr>
+          <w:ilvl w:val="0"/>
+          <w:numId w:val="50"/>
+        </w:numPr>
+        <w:spacing w:after="60"/>
+      </w:pPr>
+      <w:r>
+        <w:t xml:space="preserve">For </w:t>
+      </w:r>
+      <w:r>
+        <w:rPr>
+          <w:rFonts w:ascii="Courier New" w:hAnsi="Courier New" w:cs="Courier New"/>
+        </w:rPr>
+        <w:t>Output Feature Class</w:t>
+      </w:r>
+      <w:r>
+        <w:t xml:space="preserve">, select the file geodatabase (e.g., </w:t>
+      </w:r>
+      <w:proofErr w:type="spellStart"/>
+      <w:r>
+        <w:t>lab.gdb</w:t>
+      </w:r>
+      <w:proofErr w:type="spellEnd"/>
+      <w:r>
+        <w:t>)</w:t>
+      </w:r>
+    </w:p>
+    <w:p>
+      <w:pPr>
+        <w:pStyle w:val="ListParagraph"/>
+        <w:numPr>
+          <w:ilvl w:val="0"/>
+          <w:numId w:val="50"/>
+        </w:numPr>
+        <w:spacing w:after="60"/>
+      </w:pPr>
+      <w:r>
+        <w:t xml:space="preserve">Enter name for the new shapefile (e.g., </w:t>
+      </w:r>
+      <w:proofErr w:type="spellStart"/>
+      <w:r>
+        <w:t>lisa</w:t>
+      </w:r>
+      <w:r>
+        <w:t>_pblk</w:t>
+      </w:r>
+      <w:proofErr w:type="spellEnd"/>
+      <w:r>
+        <w:t>)</w:t>
+      </w:r>
+    </w:p>
+    <w:p>
+      <w:pPr>
+        <w:pStyle w:val="ListParagraph"/>
+        <w:numPr>
+          <w:ilvl w:val="1"/>
+          <w:numId w:val="50"/>
+        </w:numPr>
+        <w:spacing w:after="60"/>
+      </w:pPr>
+      <w:r>
+        <w:t xml:space="preserve">Click </w:t>
+      </w:r>
+      <w:r>
+        <w:rPr>
+          <w:rFonts w:ascii="Courier New" w:hAnsi="Courier New" w:cs="Courier New"/>
+        </w:rPr>
         <w:t>Save</w:t>
       </w:r>
     </w:p>
@@ -16081,357 +16364,13 @@
       <w:pPr>
         <w:pStyle w:val="ListParagraph"/>
         <w:numPr>
-          <w:ilvl w:val="1"/>
-          <w:numId w:val="49"/>
-        </w:numPr>
-        <w:spacing w:after="60"/>
-      </w:pPr>
-      <w:r>
-        <w:t xml:space="preserve">Click </w:t>
-      </w:r>
-      <w:r>
-        <w:rPr>
-          <w:rFonts w:ascii="Courier New" w:hAnsi="Courier New" w:cs="Courier New"/>
-        </w:rPr>
-        <w:t>OK</w:t>
-      </w:r>
-    </w:p>
-    <w:p>
-      <w:pPr>
-        <w:pStyle w:val="ListParagraph"/>
-        <w:numPr>
-          <w:ilvl w:val="1"/>
-          <w:numId w:val="49"/>
-        </w:numPr>
-        <w:spacing w:after="60"/>
-      </w:pPr>
-      <w:r>
-        <w:t>Change field names if necessary</w:t>
-      </w:r>
-    </w:p>
-    <w:p>
-      <w:pPr>
-        <w:pStyle w:val="ListParagraph"/>
-        <w:numPr>
-          <w:ilvl w:val="2"/>
-          <w:numId w:val="49"/>
-        </w:numPr>
-        <w:spacing w:after="60"/>
-      </w:pPr>
-      <w:r>
-        <w:t xml:space="preserve">Click </w:t>
-      </w:r>
-      <w:r>
-        <w:rPr>
-          <w:rFonts w:ascii="Courier New" w:hAnsi="Courier New" w:cs="Courier New"/>
-        </w:rPr>
-        <w:t>OK</w:t>
-      </w:r>
-    </w:p>
-    <w:p>
-      <w:pPr>
-        <w:pStyle w:val="ListParagraph"/>
-        <w:numPr>
-          <w:ilvl w:val="1"/>
-          <w:numId w:val="49"/>
-        </w:numPr>
-        <w:spacing w:after="60"/>
-      </w:pPr>
-      <w:r>
-        <w:t xml:space="preserve">Click </w:t>
-      </w:r>
-      <w:r>
-        <w:rPr>
-          <w:rFonts w:ascii="Courier New" w:hAnsi="Courier New" w:cs="Courier New"/>
-        </w:rPr>
-        <w:t>OK</w:t>
-      </w:r>
-    </w:p>
-    <w:p>
-      <w:pPr>
-        <w:spacing w:after="60"/>
-      </w:pPr>
-    </w:p>
-    <w:p>
-      <w:pPr>
-        <w:spacing w:after="60"/>
-      </w:pPr>
-      <w:r>
-        <w:t>Method 2: ArcMap</w:t>
-      </w:r>
-    </w:p>
-    <w:p>
-      <w:pPr>
-        <w:pStyle w:val="ListParagraph"/>
-        <w:numPr>
           <w:ilvl w:val="0"/>
           <w:numId w:val="50"/>
         </w:numPr>
         <w:spacing w:after="60"/>
       </w:pPr>
       <w:r>
-        <w:t>Add shapefile as map layer (e.g., ct_04)</w:t>
-      </w:r>
-    </w:p>
-    <w:p>
-      <w:pPr>
-        <w:pStyle w:val="ListParagraph"/>
-        <w:numPr>
-          <w:ilvl w:val="0"/>
-          <w:numId w:val="50"/>
-        </w:numPr>
-        <w:spacing w:after="60"/>
-      </w:pPr>
-      <w:r>
-        <w:t xml:space="preserve">Select </w:t>
-      </w:r>
-      <w:r>
-        <w:rPr>
-          <w:rFonts w:ascii="Courier New" w:hAnsi="Courier New" w:cs="Courier New"/>
-        </w:rPr>
-        <w:t>Geoprocessing</w:t>
-      </w:r>
-      <w:r>
-        <w:t xml:space="preserve"> menu item</w:t>
-      </w:r>
-    </w:p>
-    <w:p>
-      <w:pPr>
-        <w:pStyle w:val="ListParagraph"/>
-        <w:numPr>
-          <w:ilvl w:val="0"/>
-          <w:numId w:val="50"/>
-        </w:numPr>
-        <w:spacing w:after="60"/>
-      </w:pPr>
-      <w:r>
-        <w:t xml:space="preserve">Select </w:t>
-      </w:r>
-      <w:proofErr w:type="spellStart"/>
-      <w:r>
-        <w:rPr>
-          <w:rFonts w:ascii="Courier New" w:hAnsi="Courier New" w:cs="Courier New"/>
-        </w:rPr>
-        <w:t>ArcToolbox</w:t>
-      </w:r>
-      <w:proofErr w:type="spellEnd"/>
-    </w:p>
-    <w:p>
-      <w:pPr>
-        <w:pStyle w:val="ListParagraph"/>
-        <w:numPr>
-          <w:ilvl w:val="0"/>
-          <w:numId w:val="50"/>
-        </w:numPr>
-        <w:spacing w:after="60"/>
-      </w:pPr>
-      <w:r>
-        <w:t xml:space="preserve">Expand </w:t>
-      </w:r>
-      <w:r>
-        <w:rPr>
-          <w:rFonts w:ascii="Courier New" w:hAnsi="Courier New" w:cs="Courier New"/>
-        </w:rPr>
-        <w:t xml:space="preserve">Spatial Statistics Tools </w:t>
-      </w:r>
-      <w:r>
-        <w:t>option</w:t>
-      </w:r>
-    </w:p>
-    <w:p>
-      <w:pPr>
-        <w:pStyle w:val="ListParagraph"/>
-        <w:numPr>
-          <w:ilvl w:val="0"/>
-          <w:numId w:val="50"/>
-        </w:numPr>
-        <w:spacing w:after="60"/>
-      </w:pPr>
-      <w:r>
-        <w:t xml:space="preserve">Expand </w:t>
-      </w:r>
-      <w:r>
-        <w:rPr>
-          <w:rFonts w:ascii="Courier New" w:hAnsi="Courier New" w:cs="Courier New"/>
-        </w:rPr>
-        <w:t xml:space="preserve">Mapping Clusters </w:t>
-      </w:r>
-      <w:r>
-        <w:t>option</w:t>
-      </w:r>
-    </w:p>
-    <w:p>
-      <w:pPr>
-        <w:pStyle w:val="ListParagraph"/>
-        <w:numPr>
-          <w:ilvl w:val="0"/>
-          <w:numId w:val="50"/>
-        </w:numPr>
-        <w:spacing w:after="60"/>
-        <w:rPr>
-          <w:rFonts w:ascii="Courier New" w:hAnsi="Courier New" w:cs="Courier New"/>
-        </w:rPr>
-      </w:pPr>
-      <w:r>
-        <w:t xml:space="preserve">Double click </w:t>
-      </w:r>
-      <w:r>
-        <w:rPr>
-          <w:rFonts w:ascii="Courier New" w:hAnsi="Courier New" w:cs="Courier New"/>
-        </w:rPr>
-        <w:t>Cluster and Outlier Analysis (</w:t>
-      </w:r>
-      <w:proofErr w:type="spellStart"/>
-      <w:r>
-        <w:rPr>
-          <w:rFonts w:ascii="Courier New" w:hAnsi="Courier New" w:cs="Courier New"/>
-        </w:rPr>
-        <w:t>Anselin</w:t>
-      </w:r>
-      <w:proofErr w:type="spellEnd"/>
-      <w:r>
-        <w:rPr>
-          <w:rFonts w:ascii="Courier New" w:hAnsi="Courier New" w:cs="Courier New"/>
-        </w:rPr>
-        <w:t xml:space="preserve"> Local Moran’s I)</w:t>
-      </w:r>
-    </w:p>
-    <w:p>
-      <w:pPr>
-        <w:pStyle w:val="ListParagraph"/>
-        <w:numPr>
-          <w:ilvl w:val="0"/>
-          <w:numId w:val="50"/>
-        </w:numPr>
-        <w:spacing w:after="60"/>
-      </w:pPr>
-      <w:r>
-        <w:t xml:space="preserve">For Input </w:t>
-      </w:r>
-      <w:r>
-        <w:rPr>
-          <w:rFonts w:ascii="Courier New" w:hAnsi="Courier New" w:cs="Courier New"/>
-        </w:rPr>
-        <w:t>Feature Class</w:t>
-      </w:r>
-      <w:r>
-        <w:t>, add the shapefile (e.g., ct_04)</w:t>
-      </w:r>
-    </w:p>
-    <w:p>
-      <w:pPr>
-        <w:pStyle w:val="ListParagraph"/>
-        <w:numPr>
-          <w:ilvl w:val="0"/>
-          <w:numId w:val="50"/>
-        </w:numPr>
-        <w:spacing w:after="60"/>
-      </w:pPr>
-      <w:r>
-        <w:t xml:space="preserve">For Input </w:t>
-      </w:r>
-      <w:r>
-        <w:rPr>
-          <w:rFonts w:ascii="Courier New" w:hAnsi="Courier New" w:cs="Courier New"/>
-        </w:rPr>
-        <w:t>Field</w:t>
-      </w:r>
-      <w:r>
-        <w:t xml:space="preserve">, select the variable (e.g., </w:t>
-      </w:r>
-      <w:proofErr w:type="spellStart"/>
-      <w:r>
-        <w:t>pblk</w:t>
-      </w:r>
-      <w:proofErr w:type="spellEnd"/>
-      <w:r>
-        <w:t>)</w:t>
-      </w:r>
-    </w:p>
-    <w:p>
-      <w:pPr>
-        <w:pStyle w:val="ListParagraph"/>
-        <w:numPr>
-          <w:ilvl w:val="0"/>
-          <w:numId w:val="50"/>
-        </w:numPr>
-        <w:spacing w:after="60"/>
-      </w:pPr>
-      <w:r>
         <w:lastRenderedPageBreak/>
-        <w:t xml:space="preserve">For </w:t>
-      </w:r>
-      <w:r>
-        <w:rPr>
-          <w:rFonts w:ascii="Courier New" w:hAnsi="Courier New" w:cs="Courier New"/>
-        </w:rPr>
-        <w:t>Output Feature Class</w:t>
-      </w:r>
-      <w:r>
-        <w:t xml:space="preserve">, select the file geodatabase (e.g., </w:t>
-      </w:r>
-      <w:proofErr w:type="spellStart"/>
-      <w:r>
-        <w:t>lab.gdb</w:t>
-      </w:r>
-      <w:proofErr w:type="spellEnd"/>
-      <w:r>
-        <w:t>)</w:t>
-      </w:r>
-    </w:p>
-    <w:p>
-      <w:pPr>
-        <w:pStyle w:val="ListParagraph"/>
-        <w:numPr>
-          <w:ilvl w:val="0"/>
-          <w:numId w:val="50"/>
-        </w:numPr>
-        <w:spacing w:after="60"/>
-      </w:pPr>
-      <w:r>
-        <w:t xml:space="preserve">Enter name for the new shapefile (e.g., </w:t>
-      </w:r>
-      <w:proofErr w:type="spellStart"/>
-      <w:r>
-        <w:t>lisa</w:t>
-      </w:r>
-      <w:r>
-        <w:t>_pblk</w:t>
-      </w:r>
-      <w:proofErr w:type="spellEnd"/>
-      <w:r>
-        <w:t>)</w:t>
-      </w:r>
-    </w:p>
-    <w:p>
-      <w:pPr>
-        <w:pStyle w:val="ListParagraph"/>
-        <w:numPr>
-          <w:ilvl w:val="1"/>
-          <w:numId w:val="50"/>
-        </w:numPr>
-        <w:spacing w:after="60"/>
-      </w:pPr>
-      <w:r>
-        <w:t xml:space="preserve">Click </w:t>
-      </w:r>
-      <w:r>
-        <w:rPr>
-          <w:rFonts w:ascii="Courier New" w:hAnsi="Courier New" w:cs="Courier New"/>
-        </w:rPr>
-        <w:t>Save</w:t>
-      </w:r>
-    </w:p>
-    <w:p>
-      <w:pPr>
-        <w:pStyle w:val="ListParagraph"/>
-        <w:numPr>
-          <w:ilvl w:val="0"/>
-          <w:numId w:val="50"/>
-        </w:numPr>
-        <w:spacing w:after="60"/>
-      </w:pPr>
-      <w:r>
         <w:t xml:space="preserve">For </w:t>
       </w:r>
       <w:r>
@@ -17237,7 +17176,7 @@
         <w:bCs/>
         <w:noProof/>
       </w:rPr>
-      <w:t>4</w:t>
+      <w:t>1</w:t>
     </w:r>
     <w:r>
       <w:rPr>
@@ -17276,7 +17215,7 @@
         <w:bCs/>
         <w:noProof/>
       </w:rPr>
-      <w:t>5</w:t>
+      <w:t>4</w:t>
     </w:r>
     <w:r>
       <w:rPr>

</xml_diff>

<commit_message>
Notes from lab on March 26, 2020
</commit_message>
<xml_diff>
--- a/Notes/SOC5670_2020_Spring_Notes_Lectures_v00.docx
+++ b/Notes/SOC5670_2020_Spring_Notes_Lectures_v00.docx
@@ -16564,314 +16564,491 @@
     <w:p/>
     <w:p>
       <w:r>
+        <w:t>Spatial Lag Models</w:t>
+      </w:r>
+    </w:p>
+    <w:p>
+      <w:pPr>
+        <w:pStyle w:val="ListParagraph"/>
+        <w:numPr>
+          <w:ilvl w:val="0"/>
+          <w:numId w:val="41"/>
+        </w:numPr>
+      </w:pPr>
+      <w:r>
+        <w:t>Theoretical model</w:t>
+      </w:r>
+      <w:r>
+        <w:t xml:space="preserve"> (i.e., substantial issue)</w:t>
+      </w:r>
+    </w:p>
+    <w:p>
+      <w:pPr>
+        <w:pStyle w:val="ListParagraph"/>
+        <w:numPr>
+          <w:ilvl w:val="1"/>
+          <w:numId w:val="41"/>
+        </w:numPr>
+      </w:pPr>
+      <w:r>
+        <w:t>Has a theoretical interpretation.</w:t>
+      </w:r>
+    </w:p>
+    <w:p>
+      <w:pPr>
+        <w:pStyle w:val="ListParagraph"/>
+        <w:numPr>
+          <w:ilvl w:val="1"/>
+          <w:numId w:val="41"/>
+        </w:numPr>
+      </w:pPr>
+      <w:r>
+        <w:t>Preferred to spatial error model.</w:t>
+      </w:r>
+    </w:p>
+    <w:p>
+      <w:pPr>
+        <w:pStyle w:val="ListParagraph"/>
+        <w:numPr>
+          <w:ilvl w:val="0"/>
+          <w:numId w:val="41"/>
+        </w:numPr>
+      </w:pPr>
+      <w:r>
+        <w:t>Something is happening that needs to be included in the model</w:t>
+      </w:r>
+    </w:p>
+    <w:p>
+      <w:pPr>
+        <w:pStyle w:val="ListParagraph"/>
+        <w:numPr>
+          <w:ilvl w:val="0"/>
+          <w:numId w:val="41"/>
+        </w:numPr>
+      </w:pPr>
+      <w:r>
+        <w:t>There is a</w:t>
+      </w:r>
+      <w:r>
+        <w:t xml:space="preserve"> relationship between </w:t>
+      </w:r>
+      <w:proofErr w:type="spellStart"/>
+      <w:r>
+        <w:t>y</w:t>
+      </w:r>
+      <w:r>
+        <w:rPr>
+          <w:vertAlign w:val="subscript"/>
+        </w:rPr>
+        <w:t>i</w:t>
+      </w:r>
+      <w:proofErr w:type="spellEnd"/>
+      <w:r>
+        <w:t xml:space="preserve"> and </w:t>
+      </w:r>
+      <w:proofErr w:type="spellStart"/>
+      <w:r>
+        <w:t>y</w:t>
+      </w:r>
+      <w:r>
+        <w:rPr>
+          <w:vertAlign w:val="subscript"/>
+        </w:rPr>
+        <w:t>j</w:t>
+      </w:r>
+      <w:proofErr w:type="spellEnd"/>
+    </w:p>
+    <w:p>
+      <w:pPr>
+        <w:pStyle w:val="ListParagraph"/>
+        <w:numPr>
+          <w:ilvl w:val="0"/>
+          <w:numId w:val="41"/>
+        </w:numPr>
+      </w:pPr>
+      <w:r>
+        <w:t>Introduces new spatial lag variable.</w:t>
+      </w:r>
+    </w:p>
+    <w:p>
+      <w:pPr>
+        <w:pStyle w:val="ListParagraph"/>
+        <w:numPr>
+          <w:ilvl w:val="0"/>
+          <w:numId w:val="41"/>
+        </w:numPr>
+      </w:pPr>
+      <w:r>
+        <w:t>Assumes no correlation between the unexplained component (i.e., error component)</w:t>
+      </w:r>
+      <w:r>
+        <w:t>.</w:t>
+      </w:r>
+    </w:p>
+    <w:p/>
+    <w:p>
+      <w:r>
+        <w:t>Spatial Error Models</w:t>
+      </w:r>
+    </w:p>
+    <w:p>
+      <w:pPr>
+        <w:pStyle w:val="ListParagraph"/>
+        <w:numPr>
+          <w:ilvl w:val="0"/>
+          <w:numId w:val="42"/>
+        </w:numPr>
+      </w:pPr>
+      <w:r>
+        <w:t>Estimation problem that must be fixed (i.e., nuisance)</w:t>
+      </w:r>
+      <w:r>
+        <w:t>.</w:t>
+      </w:r>
+    </w:p>
+    <w:p>
+      <w:pPr>
+        <w:pStyle w:val="ListParagraph"/>
+        <w:numPr>
+          <w:ilvl w:val="1"/>
+          <w:numId w:val="42"/>
+        </w:numPr>
+      </w:pPr>
+      <w:r>
+        <w:t>More mathematical in nature.</w:t>
+      </w:r>
+    </w:p>
+    <w:p>
+      <w:pPr>
+        <w:pStyle w:val="ListParagraph"/>
+        <w:numPr>
+          <w:ilvl w:val="1"/>
+          <w:numId w:val="42"/>
+        </w:numPr>
+      </w:pPr>
+      <w:r>
+        <w:t>Does NOT have a theoretical interpretation (i.e., doesn’t change the underlying theory of the model).</w:t>
+      </w:r>
+    </w:p>
+    <w:p>
+      <w:pPr>
+        <w:pStyle w:val="ListParagraph"/>
+        <w:numPr>
+          <w:ilvl w:val="0"/>
+          <w:numId w:val="42"/>
+        </w:numPr>
+      </w:pPr>
+      <w:r>
+        <w:t>Assumes errors from the model are spatially correlated.</w:t>
+      </w:r>
+    </w:p>
+    <w:p>
+      <w:pPr>
+        <w:pStyle w:val="ListParagraph"/>
+        <w:numPr>
+          <w:ilvl w:val="0"/>
+          <w:numId w:val="42"/>
+        </w:numPr>
+      </w:pPr>
+      <w:r>
+        <w:t xml:space="preserve">Assumes no relationship between </w:t>
+      </w:r>
+      <w:proofErr w:type="spellStart"/>
+      <w:r>
+        <w:t>y</w:t>
+      </w:r>
+      <w:r>
+        <w:rPr>
+          <w:vertAlign w:val="subscript"/>
+        </w:rPr>
+        <w:t>i</w:t>
+      </w:r>
+      <w:proofErr w:type="spellEnd"/>
+      <w:r>
+        <w:t xml:space="preserve"> and </w:t>
+      </w:r>
+      <w:proofErr w:type="spellStart"/>
+      <w:r>
+        <w:t>y</w:t>
+      </w:r>
+      <w:r>
+        <w:rPr>
+          <w:vertAlign w:val="subscript"/>
+        </w:rPr>
+        <w:t>j</w:t>
+      </w:r>
+      <w:proofErr w:type="spellEnd"/>
+    </w:p>
+    <w:p>
+      <w:pPr>
+        <w:pStyle w:val="ListParagraph"/>
+        <w:numPr>
+          <w:ilvl w:val="0"/>
+          <w:numId w:val="42"/>
+        </w:numPr>
+      </w:pPr>
+      <w:r>
+        <w:t>Introduces new error term.</w:t>
+      </w:r>
+    </w:p>
+    <w:p/>
+    <w:p>
+      <w:r>
+        <w:t>Goodness of Fit Statistics</w:t>
+      </w:r>
+    </w:p>
+    <w:p>
+      <w:pPr>
+        <w:pStyle w:val="ListParagraph"/>
+        <w:numPr>
+          <w:ilvl w:val="0"/>
+          <w:numId w:val="43"/>
+        </w:numPr>
+      </w:pPr>
+      <w:r>
+        <w:t>Difficult to use R</w:t>
+      </w:r>
+      <w:r>
+        <w:rPr>
+          <w:vertAlign w:val="superscript"/>
+        </w:rPr>
+        <w:t>2</w:t>
+      </w:r>
+      <w:r>
+        <w:t xml:space="preserve"> in spatial regression models</w:t>
+      </w:r>
+    </w:p>
+    <w:p>
+      <w:pPr>
+        <w:pStyle w:val="ListParagraph"/>
+        <w:numPr>
+          <w:ilvl w:val="1"/>
+          <w:numId w:val="43"/>
+        </w:numPr>
+      </w:pPr>
+      <w:r>
+        <w:t xml:space="preserve">Adjusted </w:t>
+      </w:r>
+      <w:r>
+        <w:t>R</w:t>
+      </w:r>
+      <w:r>
+        <w:rPr>
+          <w:vertAlign w:val="superscript"/>
+        </w:rPr>
+        <w:t>2</w:t>
+      </w:r>
+      <w:r>
+        <w:t xml:space="preserve"> is a pseudo-</w:t>
+      </w:r>
+      <w:r>
+        <w:t>R</w:t>
+      </w:r>
+      <w:r>
+        <w:rPr>
+          <w:vertAlign w:val="superscript"/>
+        </w:rPr>
+        <w:t>2</w:t>
+      </w:r>
+      <w:r>
+        <w:t>; should not be used in articles for publications</w:t>
+      </w:r>
+    </w:p>
+    <w:p>
+      <w:pPr>
+        <w:pStyle w:val="ListParagraph"/>
+        <w:numPr>
+          <w:ilvl w:val="0"/>
+          <w:numId w:val="43"/>
+        </w:numPr>
+      </w:pPr>
+      <w:r>
+        <w:lastRenderedPageBreak/>
+        <w:t xml:space="preserve">Log likelihood </w:t>
+      </w:r>
+      <w:r>
+        <w:t xml:space="preserve">(LL) </w:t>
+      </w:r>
+      <w:r>
+        <w:t>and Akaike Information Criteria (AIC) are recommended</w:t>
+      </w:r>
+    </w:p>
+    <w:p>
+      <w:pPr>
+        <w:pStyle w:val="ListParagraph"/>
+        <w:numPr>
+          <w:ilvl w:val="1"/>
+          <w:numId w:val="43"/>
+        </w:numPr>
+      </w:pPr>
+      <w:r>
+        <w:t>For LL,</w:t>
+      </w:r>
+      <w:r>
+        <w:t xml:space="preserve"> higher values indicate </w:t>
+      </w:r>
+      <w:r>
+        <w:t>better</w:t>
+      </w:r>
+      <w:r>
+        <w:t xml:space="preserve"> fit.</w:t>
+      </w:r>
+    </w:p>
+    <w:p>
+      <w:pPr>
+        <w:pStyle w:val="ListParagraph"/>
+        <w:numPr>
+          <w:ilvl w:val="1"/>
+          <w:numId w:val="43"/>
+        </w:numPr>
+      </w:pPr>
+      <w:r>
+        <w:t xml:space="preserve">For AIC, </w:t>
+      </w:r>
+      <w:r>
+        <w:t>lower values indicate</w:t>
+      </w:r>
+      <w:r>
+        <w:t xml:space="preserve"> better</w:t>
+      </w:r>
+      <w:r>
+        <w:t xml:space="preserve"> fit.</w:t>
+      </w:r>
+    </w:p>
+    <w:p/>
+    <w:p>
+      <w:proofErr w:type="spellStart"/>
+      <w:r>
+        <w:t>GeoDa</w:t>
+      </w:r>
+      <w:proofErr w:type="spellEnd"/>
+      <w:r>
+        <w:t xml:space="preserve"> Decision Tree</w:t>
+      </w:r>
+    </w:p>
+    <w:p>
+      <w:pPr>
+        <w:pStyle w:val="ListParagraph"/>
+        <w:numPr>
+          <w:ilvl w:val="0"/>
+          <w:numId w:val="44"/>
+        </w:numPr>
+      </w:pPr>
+      <w:r>
+        <w:t>First p</w:t>
+      </w:r>
+      <w:r>
+        <w:t>erform OLS regression</w:t>
+      </w:r>
+    </w:p>
+    <w:p>
+      <w:pPr>
+        <w:pStyle w:val="ListParagraph"/>
+        <w:numPr>
+          <w:ilvl w:val="1"/>
+          <w:numId w:val="44"/>
+        </w:numPr>
+      </w:pPr>
+      <w:r>
+        <w:t>Assumes that the null hypothesis will not be rejected.</w:t>
+      </w:r>
+    </w:p>
+    <w:p>
+      <w:pPr>
+        <w:pStyle w:val="ListParagraph"/>
+        <w:numPr>
+          <w:ilvl w:val="1"/>
+          <w:numId w:val="44"/>
+        </w:numPr>
+      </w:pPr>
+      <w:r>
+        <w:t>No need to perform more sophisticated spatial regression if OLS regression is not significant.</w:t>
+      </w:r>
+    </w:p>
+    <w:p>
+      <w:pPr>
+        <w:pStyle w:val="ListParagraph"/>
+        <w:numPr>
+          <w:ilvl w:val="1"/>
+          <w:numId w:val="44"/>
+        </w:numPr>
+      </w:pPr>
+      <w:r>
+        <w:t>Check the residuals for spatial autocorrelation (i.e., Moran’s I)</w:t>
+      </w:r>
+    </w:p>
+    <w:p>
+      <w:pPr>
+        <w:pStyle w:val="ListParagraph"/>
+        <w:numPr>
+          <w:ilvl w:val="0"/>
+          <w:numId w:val="44"/>
+        </w:numPr>
+      </w:pPr>
+      <w:r>
+        <w:t>Perform both spatial lag</w:t>
+      </w:r>
+      <w:r>
+        <w:t xml:space="preserve"> (SL)</w:t>
+      </w:r>
+      <w:r>
+        <w:t xml:space="preserve"> model and spatial error </w:t>
+      </w:r>
+      <w:r>
+        <w:t xml:space="preserve">(SE) </w:t>
+      </w:r>
+      <w:r>
+        <w:t>model.</w:t>
+      </w:r>
+    </w:p>
+    <w:p>
+      <w:pPr>
+        <w:pStyle w:val="ListParagraph"/>
+        <w:numPr>
+          <w:ilvl w:val="0"/>
+          <w:numId w:val="44"/>
+        </w:numPr>
+      </w:pPr>
+      <w:r>
+        <w:t>Compare goodness of fit of spatial lag model and spatial error model.</w:t>
+      </w:r>
+    </w:p>
+    <w:p>
+      <w:pPr>
+        <w:pStyle w:val="ListParagraph"/>
+        <w:numPr>
+          <w:ilvl w:val="0"/>
+          <w:numId w:val="44"/>
+        </w:numPr>
+      </w:pPr>
+      <w:r>
+        <w:t>When Rho (</w:t>
+      </w:r>
+      <w:r>
+        <w:rPr>
+          <w:rFonts w:cstheme="minorHAnsi"/>
+        </w:rPr>
+        <w:t>ρ</w:t>
+      </w:r>
+      <w:r>
+        <w:t xml:space="preserve">) </w:t>
+      </w:r>
+      <w:r>
+        <w:t xml:space="preserve">is </w:t>
+      </w:r>
+      <w:r>
+        <w:t xml:space="preserve">not statistically significant but SL model is better than OLS model indicates multicollinearity </w:t>
+      </w:r>
+      <w:r>
+        <w:t>between the errors (residuals) and the independent variable.</w:t>
+      </w:r>
+    </w:p>
+    <w:p/>
+    <w:p>
+      <w:r>
         <w:t>Spatial Weights</w:t>
       </w:r>
     </w:p>
-    <w:p/>
-    <w:p>
-      <w:r>
-        <w:t>Spatial Lag Models</w:t>
-      </w:r>
-    </w:p>
-    <w:p>
-      <w:pPr>
-        <w:pStyle w:val="ListParagraph"/>
-        <w:numPr>
-          <w:ilvl w:val="0"/>
-          <w:numId w:val="41"/>
-        </w:numPr>
-      </w:pPr>
-      <w:r>
-        <w:t>Theoretical model</w:t>
-      </w:r>
-      <w:r>
-        <w:t xml:space="preserve"> (i.e., substantial issue)</w:t>
-      </w:r>
-    </w:p>
-    <w:p>
-      <w:pPr>
-        <w:pStyle w:val="ListParagraph"/>
-        <w:numPr>
-          <w:ilvl w:val="0"/>
-          <w:numId w:val="41"/>
-        </w:numPr>
-      </w:pPr>
-      <w:r>
-        <w:t>Something is happening that needs to be included in the model</w:t>
-      </w:r>
-    </w:p>
-    <w:p>
-      <w:pPr>
-        <w:pStyle w:val="ListParagraph"/>
-        <w:numPr>
-          <w:ilvl w:val="0"/>
-          <w:numId w:val="41"/>
-        </w:numPr>
-      </w:pPr>
-      <w:r>
-        <w:t>There is a</w:t>
-      </w:r>
-      <w:r>
-        <w:t xml:space="preserve"> relationship between </w:t>
-      </w:r>
-      <w:proofErr w:type="spellStart"/>
-      <w:r>
-        <w:t>y</w:t>
-      </w:r>
-      <w:r>
-        <w:rPr>
-          <w:vertAlign w:val="subscript"/>
-        </w:rPr>
-        <w:t>i</w:t>
-      </w:r>
-      <w:proofErr w:type="spellEnd"/>
-      <w:r>
-        <w:t xml:space="preserve"> and </w:t>
-      </w:r>
-      <w:proofErr w:type="spellStart"/>
-      <w:r>
-        <w:t>y</w:t>
-      </w:r>
-      <w:r>
-        <w:rPr>
-          <w:vertAlign w:val="subscript"/>
-        </w:rPr>
-        <w:t>j</w:t>
-      </w:r>
-      <w:proofErr w:type="spellEnd"/>
-    </w:p>
-    <w:p>
-      <w:pPr>
-        <w:pStyle w:val="ListParagraph"/>
-        <w:numPr>
-          <w:ilvl w:val="0"/>
-          <w:numId w:val="41"/>
-        </w:numPr>
-      </w:pPr>
-      <w:r>
-        <w:t>Introduces new spatial lag variable.</w:t>
-      </w:r>
-    </w:p>
-    <w:p>
-      <w:pPr>
-        <w:pStyle w:val="ListParagraph"/>
-        <w:numPr>
-          <w:ilvl w:val="0"/>
-          <w:numId w:val="41"/>
-        </w:numPr>
-      </w:pPr>
-      <w:r>
-        <w:t>Assumes no correlation between the unexplained component (i.e., error component)</w:t>
-      </w:r>
-    </w:p>
-    <w:p/>
-    <w:p>
-      <w:r>
-        <w:t>Spatial Error Models</w:t>
-      </w:r>
-    </w:p>
-    <w:p>
-      <w:pPr>
-        <w:pStyle w:val="ListParagraph"/>
-        <w:numPr>
-          <w:ilvl w:val="0"/>
-          <w:numId w:val="42"/>
-        </w:numPr>
-      </w:pPr>
-      <w:r>
-        <w:t>Estimation problem that must be fixed (i.e., nuisance)</w:t>
-      </w:r>
-    </w:p>
-    <w:p>
-      <w:pPr>
-        <w:pStyle w:val="ListParagraph"/>
-        <w:numPr>
-          <w:ilvl w:val="1"/>
-          <w:numId w:val="42"/>
-        </w:numPr>
-      </w:pPr>
-      <w:r>
-        <w:t>More mathematical in nature.</w:t>
-      </w:r>
-    </w:p>
-    <w:p>
-      <w:pPr>
-        <w:pStyle w:val="ListParagraph"/>
-        <w:numPr>
-          <w:ilvl w:val="0"/>
-          <w:numId w:val="42"/>
-        </w:numPr>
-      </w:pPr>
-      <w:r>
-        <w:t>Assumes errors from the model are spatially correlated.</w:t>
-      </w:r>
-    </w:p>
-    <w:p>
-      <w:pPr>
-        <w:pStyle w:val="ListParagraph"/>
-        <w:numPr>
-          <w:ilvl w:val="0"/>
-          <w:numId w:val="42"/>
-        </w:numPr>
-      </w:pPr>
-      <w:r>
-        <w:t xml:space="preserve">Assumes no relationship between </w:t>
-      </w:r>
-      <w:proofErr w:type="spellStart"/>
-      <w:r>
-        <w:t>y</w:t>
-      </w:r>
-      <w:r>
-        <w:rPr>
-          <w:vertAlign w:val="subscript"/>
-        </w:rPr>
-        <w:t>i</w:t>
-      </w:r>
-      <w:proofErr w:type="spellEnd"/>
-      <w:r>
-        <w:t xml:space="preserve"> and </w:t>
-      </w:r>
-      <w:proofErr w:type="spellStart"/>
-      <w:r>
-        <w:t>y</w:t>
-      </w:r>
-      <w:r>
-        <w:rPr>
-          <w:vertAlign w:val="subscript"/>
-        </w:rPr>
-        <w:t>j</w:t>
-      </w:r>
-      <w:proofErr w:type="spellEnd"/>
-    </w:p>
-    <w:p>
-      <w:pPr>
-        <w:pStyle w:val="ListParagraph"/>
-        <w:numPr>
-          <w:ilvl w:val="0"/>
-          <w:numId w:val="42"/>
-        </w:numPr>
-      </w:pPr>
-      <w:r>
-        <w:t>Introduces new error term.</w:t>
-      </w:r>
-    </w:p>
-    <w:p/>
-    <w:p>
-      <w:r>
-        <w:t>Goodness of Fit Statistics</w:t>
-      </w:r>
-    </w:p>
-    <w:p>
-      <w:pPr>
-        <w:pStyle w:val="ListParagraph"/>
-        <w:numPr>
-          <w:ilvl w:val="0"/>
-          <w:numId w:val="43"/>
-        </w:numPr>
-      </w:pPr>
-      <w:r>
-        <w:t>Difficult to use R</w:t>
-      </w:r>
-      <w:r>
-        <w:rPr>
-          <w:vertAlign w:val="superscript"/>
-        </w:rPr>
-        <w:t>2</w:t>
-      </w:r>
-      <w:r>
-        <w:t xml:space="preserve"> in spatial regression models</w:t>
-      </w:r>
-    </w:p>
-    <w:p>
-      <w:pPr>
-        <w:pStyle w:val="ListParagraph"/>
-        <w:numPr>
-          <w:ilvl w:val="1"/>
-          <w:numId w:val="43"/>
-        </w:numPr>
-      </w:pPr>
-      <w:r>
-        <w:t xml:space="preserve">Adjusted </w:t>
-      </w:r>
-      <w:r>
-        <w:t>R</w:t>
-      </w:r>
-      <w:r>
-        <w:rPr>
-          <w:vertAlign w:val="superscript"/>
-        </w:rPr>
-        <w:t>2</w:t>
-      </w:r>
-      <w:r>
-        <w:t xml:space="preserve"> is a pseudo-</w:t>
-      </w:r>
-      <w:r>
-        <w:t>R</w:t>
-      </w:r>
-      <w:r>
-        <w:rPr>
-          <w:vertAlign w:val="superscript"/>
-        </w:rPr>
-        <w:t>2</w:t>
-      </w:r>
-      <w:r>
-        <w:t>; should not be used in articles for publications</w:t>
-      </w:r>
-    </w:p>
-    <w:p>
-      <w:pPr>
-        <w:pStyle w:val="ListParagraph"/>
-        <w:numPr>
-          <w:ilvl w:val="0"/>
-          <w:numId w:val="43"/>
-        </w:numPr>
-      </w:pPr>
-      <w:r>
-        <w:t xml:space="preserve">Log likelihood </w:t>
-      </w:r>
-      <w:r>
-        <w:t xml:space="preserve">(LL) </w:t>
-      </w:r>
-      <w:r>
-        <w:t>and Akaike Information Criteria (AIC) are recommended</w:t>
-      </w:r>
-    </w:p>
-    <w:p>
-      <w:pPr>
-        <w:pStyle w:val="ListParagraph"/>
-        <w:numPr>
-          <w:ilvl w:val="1"/>
-          <w:numId w:val="43"/>
-        </w:numPr>
-      </w:pPr>
-      <w:r>
-        <w:t>For LL, larger is better</w:t>
-      </w:r>
-    </w:p>
-    <w:p>
-      <w:pPr>
-        <w:pStyle w:val="ListParagraph"/>
-        <w:numPr>
-          <w:ilvl w:val="1"/>
-          <w:numId w:val="43"/>
-        </w:numPr>
-      </w:pPr>
-      <w:r>
-        <w:lastRenderedPageBreak/>
-        <w:t>For AIC, smaller is better</w:t>
-      </w:r>
-    </w:p>
-    <w:p/>
-    <w:p>
-      <w:proofErr w:type="spellStart"/>
-      <w:r>
-        <w:t>GeoDa</w:t>
-      </w:r>
-      <w:proofErr w:type="spellEnd"/>
-      <w:r>
-        <w:t xml:space="preserve"> Decision Tree</w:t>
-      </w:r>
-    </w:p>
     <w:p>
       <w:pPr>
         <w:pStyle w:val="ListParagraph"/>
@@ -16881,70 +17058,58 @@
         </w:numPr>
       </w:pPr>
       <w:r>
-        <w:t>First p</w:t>
-      </w:r>
-      <w:r>
-        <w:t>erform OLS regression</w:t>
-      </w:r>
-    </w:p>
-    <w:p>
-      <w:pPr>
-        <w:pStyle w:val="ListParagraph"/>
-        <w:numPr>
-          <w:ilvl w:val="1"/>
+        <w:t>Analysis is based on the assumptions of the spatial weight matrix</w:t>
+      </w:r>
+      <w:r>
+        <w:t>.</w:t>
+      </w:r>
+    </w:p>
+    <w:p>
+      <w:pPr>
+        <w:pStyle w:val="ListParagraph"/>
+        <w:numPr>
+          <w:ilvl w:val="0"/>
           <w:numId w:val="44"/>
         </w:numPr>
       </w:pPr>
       <w:r>
-        <w:t>Assumes that the null hypothesis will not be rejected.</w:t>
-      </w:r>
-    </w:p>
-    <w:p>
-      <w:pPr>
-        <w:pStyle w:val="ListParagraph"/>
-        <w:numPr>
-          <w:ilvl w:val="1"/>
+        <w:t>Must consider how neighbors interact with each other.</w:t>
+      </w:r>
+    </w:p>
+    <w:p>
+      <w:pPr>
+        <w:pStyle w:val="ListParagraph"/>
+        <w:numPr>
+          <w:ilvl w:val="0"/>
           <w:numId w:val="44"/>
         </w:numPr>
       </w:pPr>
       <w:r>
-        <w:t>No need to perform more sophisticated spatial regression if OLS regression is not significant.</w:t>
-      </w:r>
-    </w:p>
-    <w:p>
-      <w:pPr>
-        <w:pStyle w:val="ListParagraph"/>
-        <w:numPr>
-          <w:ilvl w:val="1"/>
+        <w:t>Not possible to model every single possible interaction.</w:t>
+      </w:r>
+    </w:p>
+    <w:p>
+      <w:pPr>
+        <w:pStyle w:val="ListParagraph"/>
+        <w:numPr>
+          <w:ilvl w:val="0"/>
           <w:numId w:val="44"/>
         </w:numPr>
       </w:pPr>
       <w:r>
-        <w:t>Check the residuals for spatial autocorrelation (i.e., Moran’s I)</w:t>
-      </w:r>
-    </w:p>
-    <w:p>
-      <w:pPr>
-        <w:pStyle w:val="ListParagraph"/>
-        <w:numPr>
-          <w:ilvl w:val="0"/>
+        <w:t>Spatial weights impose structure on the data by considering how connected neighbors are.</w:t>
+      </w:r>
+    </w:p>
+    <w:p>
+      <w:pPr>
+        <w:pStyle w:val="ListParagraph"/>
+        <w:numPr>
+          <w:ilvl w:val="1"/>
           <w:numId w:val="44"/>
         </w:numPr>
       </w:pPr>
       <w:r>
-        <w:t>Perform both spatial lag</w:t>
-      </w:r>
-      <w:r>
-        <w:t xml:space="preserve"> (SL)</w:t>
-      </w:r>
-      <w:r>
-        <w:t xml:space="preserve"> model and spatial error </w:t>
-      </w:r>
-      <w:r>
-        <w:t xml:space="preserve">(SE) </w:t>
-      </w:r>
-      <w:r>
-        <w:t>model.</w:t>
+        <w:t>Quantify spatial similarity</w:t>
       </w:r>
     </w:p>
     <w:p>
@@ -16956,130 +17121,55 @@
         </w:numPr>
       </w:pPr>
       <w:r>
-        <w:t>Compare goodness of fit of spatial lag model and spatial error model.</w:t>
-      </w:r>
-    </w:p>
-    <w:p>
-      <w:pPr>
-        <w:pStyle w:val="ListParagraph"/>
-        <w:numPr>
-          <w:ilvl w:val="0"/>
+        <w:t>There is no optimal weight matrix</w:t>
+      </w:r>
+    </w:p>
+    <w:p>
+      <w:pPr>
+        <w:pStyle w:val="ListParagraph"/>
+        <w:numPr>
+          <w:ilvl w:val="1"/>
           <w:numId w:val="44"/>
         </w:numPr>
       </w:pPr>
       <w:r>
-        <w:t>When Rho (</w:t>
-      </w:r>
-      <w:r>
-        <w:rPr>
-          <w:rFonts w:cstheme="minorHAnsi"/>
-        </w:rPr>
-        <w:t>ρ</w:t>
-      </w:r>
-      <w:r>
-        <w:t xml:space="preserve">) </w:t>
-      </w:r>
-      <w:r>
-        <w:t xml:space="preserve">is </w:t>
-      </w:r>
-      <w:r>
-        <w:t xml:space="preserve">not statistically significant but SL model is better than OLS model indicates multicollinearity </w:t>
-      </w:r>
-      <w:r>
-        <w:t>between the errors (residuals) and the independent variable.</w:t>
-      </w:r>
-    </w:p>
-    <w:p/>
-    <w:p>
-      <w:r>
-        <w:t>Spatial Weights</w:t>
-      </w:r>
-    </w:p>
-    <w:p>
-      <w:pPr>
-        <w:pStyle w:val="ListParagraph"/>
-        <w:numPr>
-          <w:ilvl w:val="0"/>
+        <w:t>Weight matrix is a m</w:t>
+      </w:r>
+      <w:r>
+        <w:t>ethodological choice</w:t>
+      </w:r>
+      <w:r>
+        <w:t>.</w:t>
+      </w:r>
+    </w:p>
+    <w:p>
+      <w:pPr>
+        <w:pStyle w:val="ListParagraph"/>
+        <w:numPr>
+          <w:ilvl w:val="1"/>
           <w:numId w:val="44"/>
         </w:numPr>
       </w:pPr>
       <w:r>
-        <w:t>Must consider how neighbors interact with each other.</w:t>
-      </w:r>
-    </w:p>
-    <w:p>
-      <w:pPr>
-        <w:pStyle w:val="ListParagraph"/>
-        <w:numPr>
-          <w:ilvl w:val="0"/>
+        <w:t>Must be able to defend</w:t>
+      </w:r>
+      <w:r>
+        <w:t xml:space="preserve"> choice</w:t>
+      </w:r>
+      <w:r>
+        <w:t>.</w:t>
+      </w:r>
+    </w:p>
+    <w:p>
+      <w:pPr>
+        <w:pStyle w:val="ListParagraph"/>
+        <w:numPr>
+          <w:ilvl w:val="1"/>
           <w:numId w:val="44"/>
         </w:numPr>
       </w:pPr>
       <w:r>
-        <w:t>Not possible to model every single possible interaction.</w:t>
-      </w:r>
-    </w:p>
-    <w:p>
-      <w:pPr>
-        <w:pStyle w:val="ListParagraph"/>
-        <w:numPr>
-          <w:ilvl w:val="0"/>
-          <w:numId w:val="44"/>
-        </w:numPr>
-      </w:pPr>
-      <w:r>
-        <w:t>Spatial weights impose structure on the data by considering how connected neighbors are.</w:t>
-      </w:r>
-    </w:p>
-    <w:p>
-      <w:pPr>
-        <w:pStyle w:val="ListParagraph"/>
-        <w:numPr>
-          <w:ilvl w:val="1"/>
-          <w:numId w:val="44"/>
-        </w:numPr>
-      </w:pPr>
-      <w:r>
-        <w:t>Quantify spatial similarity</w:t>
-      </w:r>
-    </w:p>
-    <w:p>
-      <w:pPr>
-        <w:pStyle w:val="ListParagraph"/>
-        <w:numPr>
-          <w:ilvl w:val="0"/>
-          <w:numId w:val="44"/>
-        </w:numPr>
-      </w:pPr>
-      <w:r>
-        <w:t>There is no optimal weight matrix</w:t>
-      </w:r>
-    </w:p>
-    <w:p>
-      <w:pPr>
-        <w:pStyle w:val="ListParagraph"/>
-        <w:numPr>
-          <w:ilvl w:val="1"/>
-          <w:numId w:val="44"/>
-        </w:numPr>
-      </w:pPr>
-      <w:r>
-        <w:t>Methodological choice</w:t>
-      </w:r>
-    </w:p>
-    <w:p>
-      <w:pPr>
-        <w:pStyle w:val="ListParagraph"/>
-        <w:numPr>
-          <w:ilvl w:val="1"/>
-          <w:numId w:val="44"/>
-        </w:numPr>
-      </w:pPr>
-      <w:r>
-        <w:t>Must be able to defend</w:t>
-      </w:r>
-      <w:r>
-        <w:t xml:space="preserve"> choice</w:t>
+        <w:t>Goodness of fit used to help justify methodological choice.</w:t>
       </w:r>
     </w:p>
     <w:p>
@@ -17156,11 +17246,11 @@
       <w:r>
         <w:t>GeoDa</w:t>
       </w:r>
+      <w:r>
+        <w:t>Space</w:t>
+      </w:r>
       <w:proofErr w:type="spellEnd"/>
       <w:r>
-        <w:t xml:space="preserve"> Space</w:t>
-      </w:r>
-      <w:r>
         <w:t xml:space="preserve"> </w:t>
       </w:r>
     </w:p>
@@ -17176,6 +17266,1134 @@
           <w:u w:val="single"/>
         </w:rPr>
         <w:t>Lab Procedure</w:t>
+      </w:r>
+    </w:p>
+    <w:p>
+      <w:r>
+        <w:t>Data for lab</w:t>
+      </w:r>
+    </w:p>
+    <w:p>
+      <w:pPr>
+        <w:pStyle w:val="ListParagraph"/>
+        <w:numPr>
+          <w:ilvl w:val="0"/>
+          <w:numId w:val="46"/>
+        </w:numPr>
+      </w:pPr>
+      <w:r>
+        <w:t>Download files from Blackboard.</w:t>
+      </w:r>
+    </w:p>
+    <w:p>
+      <w:pPr>
+        <w:pStyle w:val="ListParagraph"/>
+        <w:numPr>
+          <w:ilvl w:val="0"/>
+          <w:numId w:val="46"/>
+        </w:numPr>
+      </w:pPr>
+      <w:r>
+        <w:t>Homicide data is just for lab; don’t use in paper for publication.</w:t>
+      </w:r>
+    </w:p>
+    <w:p/>
+    <w:p>
+      <w:r>
+        <w:t>Create new shapefile for study area use ArcMap</w:t>
+      </w:r>
+    </w:p>
+    <w:p>
+      <w:pPr>
+        <w:pStyle w:val="ListParagraph"/>
+        <w:numPr>
+          <w:ilvl w:val="0"/>
+          <w:numId w:val="46"/>
+        </w:numPr>
+      </w:pPr>
+      <w:r>
+        <w:t>Add and activate base layer (e.g., ct_04).</w:t>
+      </w:r>
+    </w:p>
+    <w:p>
+      <w:pPr>
+        <w:pStyle w:val="ListParagraph"/>
+        <w:numPr>
+          <w:ilvl w:val="0"/>
+          <w:numId w:val="46"/>
+        </w:numPr>
+      </w:pPr>
+      <w:r>
+        <w:t>Double click on shapefile layer to open Properties</w:t>
+      </w:r>
+    </w:p>
+    <w:p>
+      <w:pPr>
+        <w:pStyle w:val="ListParagraph"/>
+        <w:numPr>
+          <w:ilvl w:val="0"/>
+          <w:numId w:val="46"/>
+        </w:numPr>
+      </w:pPr>
+      <w:r>
+        <w:t>Enter a Definition query for City of St. Louis census tracts</w:t>
+      </w:r>
+    </w:p>
+    <w:p>
+      <w:pPr>
+        <w:pStyle w:val="ListParagraph"/>
+        <w:numPr>
+          <w:ilvl w:val="1"/>
+          <w:numId w:val="46"/>
+        </w:numPr>
+      </w:pPr>
+      <w:r>
+        <w:t>County code= 510</w:t>
+      </w:r>
+    </w:p>
+    <w:p>
+      <w:pPr>
+        <w:pStyle w:val="ListParagraph"/>
+        <w:numPr>
+          <w:ilvl w:val="0"/>
+          <w:numId w:val="46"/>
+        </w:numPr>
+      </w:pPr>
+      <w:r>
+        <w:t>Click OK</w:t>
+      </w:r>
+    </w:p>
+    <w:p>
+      <w:pPr>
+        <w:pStyle w:val="ListParagraph"/>
+        <w:numPr>
+          <w:ilvl w:val="0"/>
+          <w:numId w:val="46"/>
+        </w:numPr>
+      </w:pPr>
+      <w:r>
+        <w:t>Add homicide data table as layer</w:t>
+      </w:r>
+    </w:p>
+    <w:p>
+      <w:pPr>
+        <w:pStyle w:val="ListParagraph"/>
+        <w:numPr>
+          <w:ilvl w:val="0"/>
+          <w:numId w:val="46"/>
+        </w:numPr>
+      </w:pPr>
+      <w:r>
+        <w:t>Join homicide data table with shapefile</w:t>
+      </w:r>
+    </w:p>
+    <w:p>
+      <w:pPr>
+        <w:pStyle w:val="ListParagraph"/>
+        <w:numPr>
+          <w:ilvl w:val="0"/>
+          <w:numId w:val="46"/>
+        </w:numPr>
+      </w:pPr>
+      <w:r>
+        <w:t>Export as a new permanent shapefile</w:t>
+      </w:r>
+    </w:p>
+    <w:p/>
+    <w:p>
+      <w:r>
+        <w:t>Create new variables</w:t>
+      </w:r>
+    </w:p>
+    <w:p>
+      <w:pPr>
+        <w:pStyle w:val="ListParagraph"/>
+        <w:numPr>
+          <w:ilvl w:val="0"/>
+          <w:numId w:val="47"/>
+        </w:numPr>
+      </w:pPr>
+      <w:r>
+        <w:t>Open Attribute table</w:t>
+      </w:r>
+    </w:p>
+    <w:p>
+      <w:pPr>
+        <w:pStyle w:val="ListParagraph"/>
+        <w:numPr>
+          <w:ilvl w:val="0"/>
+          <w:numId w:val="47"/>
+        </w:numPr>
+      </w:pPr>
+      <w:r>
+        <w:lastRenderedPageBreak/>
+        <w:t>Select Add Field from dropdown menu</w:t>
+      </w:r>
+    </w:p>
+    <w:p>
+      <w:pPr>
+        <w:pStyle w:val="ListParagraph"/>
+        <w:numPr>
+          <w:ilvl w:val="1"/>
+          <w:numId w:val="47"/>
+        </w:numPr>
+      </w:pPr>
+      <w:r>
+        <w:t>Enter variable name (e.g., hom_rate01)</w:t>
+      </w:r>
+    </w:p>
+    <w:p>
+      <w:pPr>
+        <w:pStyle w:val="ListParagraph"/>
+        <w:numPr>
+          <w:ilvl w:val="1"/>
+          <w:numId w:val="47"/>
+        </w:numPr>
+      </w:pPr>
+      <w:r>
+        <w:t>Select type of variable</w:t>
+      </w:r>
+    </w:p>
+    <w:p>
+      <w:pPr>
+        <w:pStyle w:val="ListParagraph"/>
+        <w:numPr>
+          <w:ilvl w:val="0"/>
+          <w:numId w:val="47"/>
+        </w:numPr>
+      </w:pPr>
+      <w:r>
+        <w:t>Repeat for second variable (e.g., hom_rate02)</w:t>
+      </w:r>
+    </w:p>
+    <w:p>
+      <w:pPr>
+        <w:pStyle w:val="ListParagraph"/>
+        <w:numPr>
+          <w:ilvl w:val="0"/>
+          <w:numId w:val="47"/>
+        </w:numPr>
+      </w:pPr>
+      <w:r>
+        <w:t>Calculate value for first new variable</w:t>
+      </w:r>
+    </w:p>
+    <w:p>
+      <w:pPr>
+        <w:pStyle w:val="ListParagraph"/>
+        <w:numPr>
+          <w:ilvl w:val="1"/>
+          <w:numId w:val="47"/>
+        </w:numPr>
+      </w:pPr>
+      <w:r>
+        <w:t>Select Field Calculator</w:t>
+      </w:r>
+    </w:p>
+    <w:p>
+      <w:pPr>
+        <w:pStyle w:val="ListParagraph"/>
+        <w:numPr>
+          <w:ilvl w:val="1"/>
+          <w:numId w:val="47"/>
+        </w:numPr>
+      </w:pPr>
+      <w:r>
+        <w:t>Highlight variable column</w:t>
+      </w:r>
+    </w:p>
+    <w:p>
+      <w:pPr>
+        <w:pStyle w:val="ListParagraph"/>
+        <w:numPr>
+          <w:ilvl w:val="1"/>
+          <w:numId w:val="47"/>
+        </w:numPr>
+      </w:pPr>
+      <w:r>
+        <w:t xml:space="preserve">Enter formula (i.e., hom_rate01 = </w:t>
+      </w:r>
+      <w:proofErr w:type="spellStart"/>
+      <w:r>
+        <w:t>Sum_count</w:t>
+      </w:r>
+      <w:proofErr w:type="spellEnd"/>
+      <w:r>
+        <w:t xml:space="preserve"> / tot)</w:t>
+      </w:r>
+    </w:p>
+    <w:p>
+      <w:pPr>
+        <w:pStyle w:val="ListParagraph"/>
+        <w:numPr>
+          <w:ilvl w:val="1"/>
+          <w:numId w:val="47"/>
+        </w:numPr>
+      </w:pPr>
+      <w:r>
+        <w:t>Click OK</w:t>
+      </w:r>
+    </w:p>
+    <w:p>
+      <w:pPr>
+        <w:pStyle w:val="ListParagraph"/>
+        <w:numPr>
+          <w:ilvl w:val="0"/>
+          <w:numId w:val="47"/>
+        </w:numPr>
+      </w:pPr>
+      <w:r>
+        <w:t>Calculate value for second new variable</w:t>
+      </w:r>
+      <w:r>
+        <w:t xml:space="preserve"> (per 1,000)</w:t>
+      </w:r>
+    </w:p>
+    <w:p>
+      <w:pPr>
+        <w:pStyle w:val="ListParagraph"/>
+        <w:numPr>
+          <w:ilvl w:val="1"/>
+          <w:numId w:val="47"/>
+        </w:numPr>
+      </w:pPr>
+      <w:r>
+        <w:t>Select Field Calculator</w:t>
+      </w:r>
+    </w:p>
+    <w:p>
+      <w:pPr>
+        <w:pStyle w:val="ListParagraph"/>
+        <w:numPr>
+          <w:ilvl w:val="1"/>
+          <w:numId w:val="47"/>
+        </w:numPr>
+      </w:pPr>
+      <w:r>
+        <w:t>Highlight variable column</w:t>
+      </w:r>
+    </w:p>
+    <w:p>
+      <w:pPr>
+        <w:pStyle w:val="ListParagraph"/>
+        <w:numPr>
+          <w:ilvl w:val="1"/>
+          <w:numId w:val="47"/>
+        </w:numPr>
+      </w:pPr>
+      <w:r>
+        <w:t>Enter formula (i.e., hom_</w:t>
+      </w:r>
+      <w:r>
+        <w:t>rate02</w:t>
+      </w:r>
+      <w:r>
+        <w:t xml:space="preserve"> = </w:t>
+      </w:r>
+      <w:r>
+        <w:t>hom_rate01</w:t>
+      </w:r>
+      <w:r>
+        <w:t xml:space="preserve"> * 1000</w:t>
+      </w:r>
+      <w:r>
+        <w:t>)</w:t>
+      </w:r>
+    </w:p>
+    <w:p>
+      <w:pPr>
+        <w:pStyle w:val="ListParagraph"/>
+        <w:numPr>
+          <w:ilvl w:val="1"/>
+          <w:numId w:val="47"/>
+        </w:numPr>
+      </w:pPr>
+      <w:r>
+        <w:t>Click OK</w:t>
+      </w:r>
+    </w:p>
+    <w:p>
+      <w:pPr>
+        <w:pStyle w:val="ListParagraph"/>
+        <w:numPr>
+          <w:ilvl w:val="0"/>
+          <w:numId w:val="47"/>
+        </w:numPr>
+      </w:pPr>
+      <w:r>
+        <w:t>Export as a new permanent shapefile</w:t>
+      </w:r>
+    </w:p>
+    <w:p/>
+    <w:p>
+      <w:r>
+        <w:t xml:space="preserve">Evaluate spatial autocorrelation using </w:t>
+      </w:r>
+      <w:proofErr w:type="spellStart"/>
+      <w:r>
+        <w:t>GeoDa</w:t>
+      </w:r>
+      <w:proofErr w:type="spellEnd"/>
+    </w:p>
+    <w:p>
+      <w:pPr>
+        <w:pStyle w:val="ListParagraph"/>
+        <w:numPr>
+          <w:ilvl w:val="0"/>
+          <w:numId w:val="48"/>
+        </w:numPr>
+      </w:pPr>
+      <w:r>
+        <w:t>Create a weight matrix for the new shapefile</w:t>
+      </w:r>
+      <w:r>
+        <w:t>.</w:t>
+      </w:r>
+    </w:p>
+    <w:p>
+      <w:pPr>
+        <w:pStyle w:val="ListParagraph"/>
+        <w:numPr>
+          <w:ilvl w:val="1"/>
+          <w:numId w:val="48"/>
+        </w:numPr>
+      </w:pPr>
+      <w:r>
+        <w:t>OBJECTID is the unique identifier for each case.</w:t>
+      </w:r>
+    </w:p>
+    <w:p>
+      <w:pPr>
+        <w:pStyle w:val="ListParagraph"/>
+        <w:numPr>
+          <w:ilvl w:val="0"/>
+          <w:numId w:val="48"/>
+        </w:numPr>
+      </w:pPr>
+      <w:r>
+        <w:t>Evaluate spatial autocorrelation for the variables</w:t>
+      </w:r>
+      <w:r>
+        <w:t>.</w:t>
+      </w:r>
+    </w:p>
+    <w:p>
+      <w:pPr>
+        <w:pStyle w:val="ListParagraph"/>
+        <w:numPr>
+          <w:ilvl w:val="1"/>
+          <w:numId w:val="48"/>
+        </w:numPr>
+      </w:pPr>
+      <w:r>
+        <w:t>Calculate global univariate Moran’s I for variables</w:t>
+      </w:r>
+      <w:r>
+        <w:t>.</w:t>
+      </w:r>
+    </w:p>
+    <w:p>
+      <w:pPr>
+        <w:pStyle w:val="ListParagraph"/>
+        <w:numPr>
+          <w:ilvl w:val="0"/>
+          <w:numId w:val="48"/>
+        </w:numPr>
+      </w:pPr>
+      <w:r>
+        <w:t>Evaluate bivariate LISA for the variables.</w:t>
+      </w:r>
+    </w:p>
+    <w:p/>
+    <w:p>
+      <w:r>
+        <w:t xml:space="preserve">Conduct OLS regression </w:t>
+      </w:r>
+      <w:r>
+        <w:t xml:space="preserve">without weights matrix </w:t>
+      </w:r>
+      <w:r>
+        <w:t xml:space="preserve">using </w:t>
+      </w:r>
+      <w:proofErr w:type="spellStart"/>
+      <w:r>
+        <w:t>GeoDa</w:t>
+      </w:r>
+      <w:proofErr w:type="spellEnd"/>
+    </w:p>
+    <w:p>
+      <w:pPr>
+        <w:pStyle w:val="ListParagraph"/>
+        <w:numPr>
+          <w:ilvl w:val="0"/>
+          <w:numId w:val="48"/>
+        </w:numPr>
+      </w:pPr>
+      <w:r>
+        <w:t>Select Regression menu item</w:t>
+      </w:r>
+    </w:p>
+    <w:p>
+      <w:pPr>
+        <w:pStyle w:val="ListParagraph"/>
+        <w:numPr>
+          <w:ilvl w:val="0"/>
+          <w:numId w:val="48"/>
+        </w:numPr>
+      </w:pPr>
+      <w:r>
+        <w:t>Enter variables</w:t>
+      </w:r>
+    </w:p>
+    <w:p>
+      <w:pPr>
+        <w:pStyle w:val="ListParagraph"/>
+        <w:numPr>
+          <w:ilvl w:val="0"/>
+          <w:numId w:val="48"/>
+        </w:numPr>
+      </w:pPr>
+      <w:r>
+        <w:t>Select Classic model</w:t>
+      </w:r>
+    </w:p>
+    <w:p>
+      <w:pPr>
+        <w:pStyle w:val="ListParagraph"/>
+        <w:numPr>
+          <w:ilvl w:val="0"/>
+          <w:numId w:val="48"/>
+        </w:numPr>
+      </w:pPr>
+      <w:r>
+        <w:t>Check the Pred. Val. And Res. option</w:t>
+      </w:r>
+    </w:p>
+    <w:p>
+      <w:pPr>
+        <w:pStyle w:val="ListParagraph"/>
+        <w:numPr>
+          <w:ilvl w:val="0"/>
+          <w:numId w:val="48"/>
+        </w:numPr>
+      </w:pPr>
+      <w:r>
+        <w:t xml:space="preserve">Check the </w:t>
+      </w:r>
+      <w:proofErr w:type="spellStart"/>
+      <w:r>
+        <w:t>Coeff</w:t>
+      </w:r>
+      <w:proofErr w:type="spellEnd"/>
+      <w:r>
+        <w:t>. Var. Mat. option</w:t>
+      </w:r>
+    </w:p>
+    <w:p>
+      <w:pPr>
+        <w:pStyle w:val="ListParagraph"/>
+        <w:numPr>
+          <w:ilvl w:val="0"/>
+          <w:numId w:val="48"/>
+        </w:numPr>
+      </w:pPr>
+      <w:r>
+        <w:t>Check the White Test option</w:t>
+      </w:r>
+    </w:p>
+    <w:p>
+      <w:pPr>
+        <w:pStyle w:val="ListParagraph"/>
+        <w:numPr>
+          <w:ilvl w:val="0"/>
+          <w:numId w:val="48"/>
+        </w:numPr>
+      </w:pPr>
+      <w:r>
+        <w:t>Click Run</w:t>
+      </w:r>
+    </w:p>
+    <w:p>
+      <w:pPr>
+        <w:pStyle w:val="ListParagraph"/>
+        <w:numPr>
+          <w:ilvl w:val="0"/>
+          <w:numId w:val="48"/>
+        </w:numPr>
+      </w:pPr>
+      <w:r>
+        <w:t>Click Save to Table</w:t>
+      </w:r>
+    </w:p>
+    <w:p>
+      <w:pPr>
+        <w:pStyle w:val="ListParagraph"/>
+        <w:numPr>
+          <w:ilvl w:val="0"/>
+          <w:numId w:val="48"/>
+        </w:numPr>
+      </w:pPr>
+      <w:r>
+        <w:t>Rename variables if necessary</w:t>
+      </w:r>
+    </w:p>
+    <w:p>
+      <w:pPr>
+        <w:pStyle w:val="ListParagraph"/>
+        <w:numPr>
+          <w:ilvl w:val="0"/>
+          <w:numId w:val="48"/>
+        </w:numPr>
+      </w:pPr>
+      <w:r>
+        <w:t>Click OK</w:t>
+      </w:r>
+    </w:p>
+    <w:p>
+      <w:pPr>
+        <w:pStyle w:val="ListParagraph"/>
+        <w:numPr>
+          <w:ilvl w:val="0"/>
+          <w:numId w:val="48"/>
+        </w:numPr>
+      </w:pPr>
+      <w:r>
+        <w:t>Calculate global univariate Moran’s I for the residuals.</w:t>
+      </w:r>
+    </w:p>
+    <w:p/>
+    <w:p>
+      <w:r>
+        <w:t xml:space="preserve">Conduct </w:t>
+      </w:r>
+      <w:r>
+        <w:t>OLS</w:t>
+      </w:r>
+      <w:r>
+        <w:t xml:space="preserve"> </w:t>
+      </w:r>
+      <w:r>
+        <w:t>regression</w:t>
+      </w:r>
+      <w:r>
+        <w:t xml:space="preserve"> with weights matrix</w:t>
+      </w:r>
+      <w:r>
+        <w:t xml:space="preserve"> using </w:t>
+      </w:r>
+      <w:proofErr w:type="spellStart"/>
+      <w:r>
+        <w:t>GeoDa</w:t>
+      </w:r>
+      <w:proofErr w:type="spellEnd"/>
+    </w:p>
+    <w:p>
+      <w:pPr>
+        <w:pStyle w:val="ListParagraph"/>
+        <w:numPr>
+          <w:ilvl w:val="0"/>
+          <w:numId w:val="48"/>
+        </w:numPr>
+      </w:pPr>
+      <w:r>
+        <w:t>Select Regression menu item</w:t>
+      </w:r>
+    </w:p>
+    <w:p>
+      <w:pPr>
+        <w:pStyle w:val="ListParagraph"/>
+        <w:numPr>
+          <w:ilvl w:val="0"/>
+          <w:numId w:val="48"/>
+        </w:numPr>
+      </w:pPr>
+      <w:r>
+        <w:t>Enter variables</w:t>
+      </w:r>
+    </w:p>
+    <w:p>
+      <w:pPr>
+        <w:pStyle w:val="ListParagraph"/>
+        <w:numPr>
+          <w:ilvl w:val="0"/>
+          <w:numId w:val="48"/>
+        </w:numPr>
+      </w:pPr>
+      <w:r>
+        <w:t>Select the weight matrix file</w:t>
+      </w:r>
+    </w:p>
+    <w:p>
+      <w:pPr>
+        <w:pStyle w:val="ListParagraph"/>
+        <w:numPr>
+          <w:ilvl w:val="0"/>
+          <w:numId w:val="48"/>
+        </w:numPr>
+      </w:pPr>
+      <w:r>
+        <w:t>Select Classic model</w:t>
+      </w:r>
+    </w:p>
+    <w:p>
+      <w:pPr>
+        <w:pStyle w:val="ListParagraph"/>
+        <w:numPr>
+          <w:ilvl w:val="0"/>
+          <w:numId w:val="48"/>
+        </w:numPr>
+      </w:pPr>
+      <w:r>
+        <w:t>Check the Pred. Val. And Res. option</w:t>
+      </w:r>
+    </w:p>
+    <w:p>
+      <w:pPr>
+        <w:pStyle w:val="ListParagraph"/>
+        <w:numPr>
+          <w:ilvl w:val="0"/>
+          <w:numId w:val="48"/>
+        </w:numPr>
+      </w:pPr>
+      <w:r>
+        <w:t xml:space="preserve">Check the </w:t>
+      </w:r>
+      <w:proofErr w:type="spellStart"/>
+      <w:r>
+        <w:t>Coeff</w:t>
+      </w:r>
+      <w:proofErr w:type="spellEnd"/>
+      <w:r>
+        <w:t>. Var. Mat. option</w:t>
+      </w:r>
+    </w:p>
+    <w:p>
+      <w:pPr>
+        <w:pStyle w:val="ListParagraph"/>
+        <w:numPr>
+          <w:ilvl w:val="0"/>
+          <w:numId w:val="48"/>
+        </w:numPr>
+      </w:pPr>
+      <w:r>
+        <w:t>Check the White Test option</w:t>
+      </w:r>
+    </w:p>
+    <w:p>
+      <w:pPr>
+        <w:pStyle w:val="ListParagraph"/>
+        <w:numPr>
+          <w:ilvl w:val="0"/>
+          <w:numId w:val="48"/>
+        </w:numPr>
+      </w:pPr>
+      <w:r>
+        <w:t>Click Run</w:t>
+      </w:r>
+    </w:p>
+    <w:p>
+      <w:pPr>
+        <w:pStyle w:val="ListParagraph"/>
+        <w:numPr>
+          <w:ilvl w:val="0"/>
+          <w:numId w:val="48"/>
+        </w:numPr>
+      </w:pPr>
+      <w:r>
+        <w:t>Click Save to Table</w:t>
+      </w:r>
+    </w:p>
+    <w:p>
+      <w:pPr>
+        <w:pStyle w:val="ListParagraph"/>
+        <w:numPr>
+          <w:ilvl w:val="0"/>
+          <w:numId w:val="48"/>
+        </w:numPr>
+      </w:pPr>
+      <w:r>
+        <w:lastRenderedPageBreak/>
+        <w:t>Rename variables if necessary</w:t>
+      </w:r>
+    </w:p>
+    <w:p>
+      <w:pPr>
+        <w:pStyle w:val="ListParagraph"/>
+        <w:numPr>
+          <w:ilvl w:val="0"/>
+          <w:numId w:val="48"/>
+        </w:numPr>
+      </w:pPr>
+      <w:r>
+        <w:t>Click OK</w:t>
+      </w:r>
+    </w:p>
+    <w:p>
+      <w:pPr>
+        <w:pStyle w:val="ListParagraph"/>
+        <w:numPr>
+          <w:ilvl w:val="0"/>
+          <w:numId w:val="48"/>
+        </w:numPr>
+      </w:pPr>
+      <w:r>
+        <w:t>Calculate the global univariate Moran’s I for the residuals variable</w:t>
+      </w:r>
+      <w:r>
+        <w:t xml:space="preserve"> to determine if spatial regression model is necessary.</w:t>
+      </w:r>
+    </w:p>
+    <w:p>
+      <w:pPr>
+        <w:pStyle w:val="ListParagraph"/>
+        <w:numPr>
+          <w:ilvl w:val="0"/>
+          <w:numId w:val="48"/>
+        </w:numPr>
+      </w:pPr>
+      <w:r>
+        <w:t xml:space="preserve">Check </w:t>
+      </w:r>
+      <w:r>
+        <w:t xml:space="preserve">if the </w:t>
+      </w:r>
+      <w:r>
+        <w:t xml:space="preserve">residuals </w:t>
+      </w:r>
+      <w:r>
+        <w:t xml:space="preserve">value </w:t>
+      </w:r>
+      <w:r>
+        <w:t xml:space="preserve">(i.e., </w:t>
+      </w:r>
+      <w:r>
+        <w:t>error variable</w:t>
+      </w:r>
+      <w:r>
+        <w:t>)</w:t>
+      </w:r>
+      <w:r>
+        <w:t xml:space="preserve"> is significant to determine if spatial error model is necessary.</w:t>
+      </w:r>
+    </w:p>
+    <w:p/>
+    <w:p>
+      <w:r>
+        <w:t xml:space="preserve">Conduct spatial lag regression using </w:t>
+      </w:r>
+      <w:proofErr w:type="spellStart"/>
+      <w:r>
+        <w:t>GeoDa</w:t>
+      </w:r>
+      <w:proofErr w:type="spellEnd"/>
+    </w:p>
+    <w:p>
+      <w:pPr>
+        <w:pStyle w:val="ListParagraph"/>
+        <w:numPr>
+          <w:ilvl w:val="0"/>
+          <w:numId w:val="48"/>
+        </w:numPr>
+      </w:pPr>
+      <w:r>
+        <w:t>Select Regression menu item</w:t>
+      </w:r>
+    </w:p>
+    <w:p>
+      <w:pPr>
+        <w:pStyle w:val="ListParagraph"/>
+        <w:numPr>
+          <w:ilvl w:val="0"/>
+          <w:numId w:val="48"/>
+        </w:numPr>
+      </w:pPr>
+      <w:r>
+        <w:t>Enter variables</w:t>
+      </w:r>
+    </w:p>
+    <w:p>
+      <w:pPr>
+        <w:pStyle w:val="ListParagraph"/>
+        <w:numPr>
+          <w:ilvl w:val="0"/>
+          <w:numId w:val="48"/>
+        </w:numPr>
+      </w:pPr>
+      <w:r>
+        <w:t>Select the weight matrix file</w:t>
+      </w:r>
+    </w:p>
+    <w:p>
+      <w:pPr>
+        <w:pStyle w:val="ListParagraph"/>
+        <w:numPr>
+          <w:ilvl w:val="0"/>
+          <w:numId w:val="48"/>
+        </w:numPr>
+      </w:pPr>
+      <w:r>
+        <w:t>Select Spatial Lag</w:t>
+      </w:r>
+      <w:r>
+        <w:t xml:space="preserve"> model</w:t>
+      </w:r>
+    </w:p>
+    <w:p>
+      <w:pPr>
+        <w:pStyle w:val="ListParagraph"/>
+        <w:numPr>
+          <w:ilvl w:val="0"/>
+          <w:numId w:val="48"/>
+        </w:numPr>
+      </w:pPr>
+      <w:r>
+        <w:t>Check the Pred. Val. And Res. option</w:t>
+      </w:r>
+    </w:p>
+    <w:p>
+      <w:pPr>
+        <w:pStyle w:val="ListParagraph"/>
+        <w:numPr>
+          <w:ilvl w:val="0"/>
+          <w:numId w:val="48"/>
+        </w:numPr>
+      </w:pPr>
+      <w:r>
+        <w:t xml:space="preserve">Check the </w:t>
+      </w:r>
+      <w:proofErr w:type="spellStart"/>
+      <w:r>
+        <w:t>Coeff</w:t>
+      </w:r>
+      <w:proofErr w:type="spellEnd"/>
+      <w:r>
+        <w:t>. Var. Mat. option</w:t>
+      </w:r>
+    </w:p>
+    <w:p>
+      <w:pPr>
+        <w:pStyle w:val="ListParagraph"/>
+        <w:numPr>
+          <w:ilvl w:val="0"/>
+          <w:numId w:val="48"/>
+        </w:numPr>
+      </w:pPr>
+      <w:r>
+        <w:t>Click Run</w:t>
+      </w:r>
+    </w:p>
+    <w:p>
+      <w:pPr>
+        <w:pStyle w:val="ListParagraph"/>
+        <w:numPr>
+          <w:ilvl w:val="0"/>
+          <w:numId w:val="48"/>
+        </w:numPr>
+      </w:pPr>
+      <w:r>
+        <w:t>Click Save to Table</w:t>
+      </w:r>
+    </w:p>
+    <w:p>
+      <w:pPr>
+        <w:pStyle w:val="ListParagraph"/>
+        <w:numPr>
+          <w:ilvl w:val="0"/>
+          <w:numId w:val="48"/>
+        </w:numPr>
+      </w:pPr>
+      <w:r>
+        <w:t>Rename variables if necessary</w:t>
+      </w:r>
+    </w:p>
+    <w:p>
+      <w:pPr>
+        <w:pStyle w:val="ListParagraph"/>
+        <w:numPr>
+          <w:ilvl w:val="0"/>
+          <w:numId w:val="48"/>
+        </w:numPr>
+      </w:pPr>
+      <w:r>
+        <w:t>Click OK</w:t>
+      </w:r>
+    </w:p>
+    <w:p>
+      <w:pPr>
+        <w:pStyle w:val="ListParagraph"/>
+        <w:numPr>
+          <w:ilvl w:val="0"/>
+          <w:numId w:val="48"/>
+        </w:numPr>
+      </w:pPr>
+      <w:r>
+        <w:t>Calculate the global univariate Moran’s I for the residuals variable</w:t>
+      </w:r>
+    </w:p>
+    <w:p/>
+    <w:p>
+      <w:r>
+        <w:t>Conduct s</w:t>
+      </w:r>
+      <w:r>
+        <w:t>patial error</w:t>
+      </w:r>
+      <w:r>
+        <w:t xml:space="preserve"> regression using </w:t>
+      </w:r>
+      <w:proofErr w:type="spellStart"/>
+      <w:r>
+        <w:t>GeoDa</w:t>
+      </w:r>
+      <w:proofErr w:type="spellEnd"/>
+    </w:p>
+    <w:p>
+      <w:pPr>
+        <w:pStyle w:val="ListParagraph"/>
+        <w:numPr>
+          <w:ilvl w:val="0"/>
+          <w:numId w:val="48"/>
+        </w:numPr>
+      </w:pPr>
+      <w:r>
+        <w:t>Select Regression menu item</w:t>
+      </w:r>
+    </w:p>
+    <w:p>
+      <w:pPr>
+        <w:pStyle w:val="ListParagraph"/>
+        <w:numPr>
+          <w:ilvl w:val="0"/>
+          <w:numId w:val="48"/>
+        </w:numPr>
+      </w:pPr>
+      <w:r>
+        <w:t>Enter variables</w:t>
+      </w:r>
+    </w:p>
+    <w:p>
+      <w:pPr>
+        <w:pStyle w:val="ListParagraph"/>
+        <w:numPr>
+          <w:ilvl w:val="0"/>
+          <w:numId w:val="48"/>
+        </w:numPr>
+      </w:pPr>
+      <w:r>
+        <w:t>Select the weight matrix file</w:t>
+      </w:r>
+    </w:p>
+    <w:p>
+      <w:pPr>
+        <w:pStyle w:val="ListParagraph"/>
+        <w:numPr>
+          <w:ilvl w:val="0"/>
+          <w:numId w:val="48"/>
+        </w:numPr>
+      </w:pPr>
+      <w:r>
+        <w:t>Select Spatial Error</w:t>
+      </w:r>
+      <w:r>
+        <w:t xml:space="preserve"> model</w:t>
+      </w:r>
+    </w:p>
+    <w:p>
+      <w:pPr>
+        <w:pStyle w:val="ListParagraph"/>
+        <w:numPr>
+          <w:ilvl w:val="0"/>
+          <w:numId w:val="48"/>
+        </w:numPr>
+      </w:pPr>
+      <w:r>
+        <w:t>Check the Pred. Val. And Res. option</w:t>
+      </w:r>
+    </w:p>
+    <w:p>
+      <w:pPr>
+        <w:pStyle w:val="ListParagraph"/>
+        <w:numPr>
+          <w:ilvl w:val="0"/>
+          <w:numId w:val="48"/>
+        </w:numPr>
+      </w:pPr>
+      <w:r>
+        <w:t xml:space="preserve">Check the </w:t>
+      </w:r>
+      <w:proofErr w:type="spellStart"/>
+      <w:r>
+        <w:t>Coeff</w:t>
+      </w:r>
+      <w:proofErr w:type="spellEnd"/>
+      <w:r>
+        <w:t>. Var. Mat. option</w:t>
+      </w:r>
+    </w:p>
+    <w:p>
+      <w:pPr>
+        <w:pStyle w:val="ListParagraph"/>
+        <w:numPr>
+          <w:ilvl w:val="0"/>
+          <w:numId w:val="48"/>
+        </w:numPr>
+      </w:pPr>
+      <w:r>
+        <w:t>Click Run</w:t>
+      </w:r>
+    </w:p>
+    <w:p>
+      <w:pPr>
+        <w:pStyle w:val="ListParagraph"/>
+        <w:numPr>
+          <w:ilvl w:val="0"/>
+          <w:numId w:val="48"/>
+        </w:numPr>
+      </w:pPr>
+      <w:r>
+        <w:t>Click Save to Table</w:t>
+      </w:r>
+    </w:p>
+    <w:p>
+      <w:pPr>
+        <w:pStyle w:val="ListParagraph"/>
+        <w:numPr>
+          <w:ilvl w:val="0"/>
+          <w:numId w:val="48"/>
+        </w:numPr>
+      </w:pPr>
+      <w:r>
+        <w:t>Rename variables if necessary</w:t>
+      </w:r>
+    </w:p>
+    <w:p>
+      <w:pPr>
+        <w:pStyle w:val="ListParagraph"/>
+        <w:numPr>
+          <w:ilvl w:val="0"/>
+          <w:numId w:val="48"/>
+        </w:numPr>
+      </w:pPr>
+      <w:r>
+        <w:t>Click OK</w:t>
+      </w:r>
+    </w:p>
+    <w:p>
+      <w:pPr>
+        <w:pStyle w:val="ListParagraph"/>
+        <w:numPr>
+          <w:ilvl w:val="0"/>
+          <w:numId w:val="48"/>
+        </w:numPr>
+      </w:pPr>
+      <w:r>
+        <w:t xml:space="preserve">Calculate the global univariate Moran’s I for the </w:t>
+      </w:r>
+      <w:r>
+        <w:t>residuals</w:t>
+      </w:r>
+      <w:r>
+        <w:t xml:space="preserve"> variable</w:t>
       </w:r>
     </w:p>
     <w:p>
@@ -17852,7 +19070,7 @@
         <w:bCs/>
         <w:noProof/>
       </w:rPr>
-      <w:t>1</w:t>
+      <w:t>3</w:t>
     </w:r>
     <w:r>
       <w:rPr>
@@ -17891,7 +19109,7 @@
         <w:bCs/>
         <w:noProof/>
       </w:rPr>
-      <w:t>2</w:t>
+      <w:t>4</w:t>
     </w:r>
     <w:r>
       <w:rPr>
@@ -18713,7 +19931,7 @@
         <w:rFonts w:ascii="Symbol" w:hAnsi="Symbol" w:hint="default"/>
       </w:rPr>
     </w:lvl>
-    <w:lvl w:ilvl="1" w:tplc="04090003" w:tentative="1">
+    <w:lvl w:ilvl="1" w:tplc="04090003">
       <w:start w:val="1"/>
       <w:numFmt w:val="bullet"/>
       <w:lvlText w:val="o"/>
@@ -20167,6 +21385,119 @@
     </w:lvl>
   </w:abstractNum>
   <w:abstractNum w:abstractNumId="20" w15:restartNumberingAfterBreak="0">
+    <w:nsid w:val="32312EFC"/>
+    <w:multiLevelType w:val="hybridMultilevel"/>
+    <w:tmpl w:val="827EBDF2"/>
+    <w:lvl w:ilvl="0" w:tplc="04090001">
+      <w:start w:val="1"/>
+      <w:numFmt w:val="bullet"/>
+      <w:lvlText w:val=""/>
+      <w:lvlJc w:val="left"/>
+      <w:pPr>
+        <w:ind w:left="720" w:hanging="360"/>
+      </w:pPr>
+      <w:rPr>
+        <w:rFonts w:ascii="Symbol" w:hAnsi="Symbol" w:hint="default"/>
+      </w:rPr>
+    </w:lvl>
+    <w:lvl w:ilvl="1" w:tplc="04090003" w:tentative="1">
+      <w:start w:val="1"/>
+      <w:numFmt w:val="bullet"/>
+      <w:lvlText w:val="o"/>
+      <w:lvlJc w:val="left"/>
+      <w:pPr>
+        <w:ind w:left="1440" w:hanging="360"/>
+      </w:pPr>
+      <w:rPr>
+        <w:rFonts w:ascii="Courier New" w:hAnsi="Courier New" w:cs="Courier New" w:hint="default"/>
+      </w:rPr>
+    </w:lvl>
+    <w:lvl w:ilvl="2" w:tplc="04090005" w:tentative="1">
+      <w:start w:val="1"/>
+      <w:numFmt w:val="bullet"/>
+      <w:lvlText w:val=""/>
+      <w:lvlJc w:val="left"/>
+      <w:pPr>
+        <w:ind w:left="2160" w:hanging="360"/>
+      </w:pPr>
+      <w:rPr>
+        <w:rFonts w:ascii="Wingdings" w:hAnsi="Wingdings" w:hint="default"/>
+      </w:rPr>
+    </w:lvl>
+    <w:lvl w:ilvl="3" w:tplc="04090001" w:tentative="1">
+      <w:start w:val="1"/>
+      <w:numFmt w:val="bullet"/>
+      <w:lvlText w:val=""/>
+      <w:lvlJc w:val="left"/>
+      <w:pPr>
+        <w:ind w:left="2880" w:hanging="360"/>
+      </w:pPr>
+      <w:rPr>
+        <w:rFonts w:ascii="Symbol" w:hAnsi="Symbol" w:hint="default"/>
+      </w:rPr>
+    </w:lvl>
+    <w:lvl w:ilvl="4" w:tplc="04090003" w:tentative="1">
+      <w:start w:val="1"/>
+      <w:numFmt w:val="bullet"/>
+      <w:lvlText w:val="o"/>
+      <w:lvlJc w:val="left"/>
+      <w:pPr>
+        <w:ind w:left="3600" w:hanging="360"/>
+      </w:pPr>
+      <w:rPr>
+        <w:rFonts w:ascii="Courier New" w:hAnsi="Courier New" w:cs="Courier New" w:hint="default"/>
+      </w:rPr>
+    </w:lvl>
+    <w:lvl w:ilvl="5" w:tplc="04090005" w:tentative="1">
+      <w:start w:val="1"/>
+      <w:numFmt w:val="bullet"/>
+      <w:lvlText w:val=""/>
+      <w:lvlJc w:val="left"/>
+      <w:pPr>
+        <w:ind w:left="4320" w:hanging="360"/>
+      </w:pPr>
+      <w:rPr>
+        <w:rFonts w:ascii="Wingdings" w:hAnsi="Wingdings" w:hint="default"/>
+      </w:rPr>
+    </w:lvl>
+    <w:lvl w:ilvl="6" w:tplc="04090001" w:tentative="1">
+      <w:start w:val="1"/>
+      <w:numFmt w:val="bullet"/>
+      <w:lvlText w:val=""/>
+      <w:lvlJc w:val="left"/>
+      <w:pPr>
+        <w:ind w:left="5040" w:hanging="360"/>
+      </w:pPr>
+      <w:rPr>
+        <w:rFonts w:ascii="Symbol" w:hAnsi="Symbol" w:hint="default"/>
+      </w:rPr>
+    </w:lvl>
+    <w:lvl w:ilvl="7" w:tplc="04090003" w:tentative="1">
+      <w:start w:val="1"/>
+      <w:numFmt w:val="bullet"/>
+      <w:lvlText w:val="o"/>
+      <w:lvlJc w:val="left"/>
+      <w:pPr>
+        <w:ind w:left="5760" w:hanging="360"/>
+      </w:pPr>
+      <w:rPr>
+        <w:rFonts w:ascii="Courier New" w:hAnsi="Courier New" w:cs="Courier New" w:hint="default"/>
+      </w:rPr>
+    </w:lvl>
+    <w:lvl w:ilvl="8" w:tplc="04090005" w:tentative="1">
+      <w:start w:val="1"/>
+      <w:numFmt w:val="bullet"/>
+      <w:lvlText w:val=""/>
+      <w:lvlJc w:val="left"/>
+      <w:pPr>
+        <w:ind w:left="6480" w:hanging="360"/>
+      </w:pPr>
+      <w:rPr>
+        <w:rFonts w:ascii="Wingdings" w:hAnsi="Wingdings" w:hint="default"/>
+      </w:rPr>
+    </w:lvl>
+  </w:abstractNum>
+  <w:abstractNum w:abstractNumId="21" w15:restartNumberingAfterBreak="0">
     <w:nsid w:val="32BC16E8"/>
     <w:multiLevelType w:val="hybridMultilevel"/>
     <w:tmpl w:val="11E4B0E2"/>
@@ -20279,7 +21610,7 @@
       </w:rPr>
     </w:lvl>
   </w:abstractNum>
-  <w:abstractNum w:abstractNumId="21" w15:restartNumberingAfterBreak="0">
+  <w:abstractNum w:abstractNumId="22" w15:restartNumberingAfterBreak="0">
     <w:nsid w:val="34A718C6"/>
     <w:multiLevelType w:val="hybridMultilevel"/>
     <w:tmpl w:val="179042B2"/>
@@ -20392,7 +21723,7 @@
       </w:rPr>
     </w:lvl>
   </w:abstractNum>
-  <w:abstractNum w:abstractNumId="22" w15:restartNumberingAfterBreak="0">
+  <w:abstractNum w:abstractNumId="23" w15:restartNumberingAfterBreak="0">
     <w:nsid w:val="3E684A9C"/>
     <w:multiLevelType w:val="hybridMultilevel"/>
     <w:tmpl w:val="76AC2CE4"/>
@@ -20505,7 +21836,7 @@
       </w:rPr>
     </w:lvl>
   </w:abstractNum>
-  <w:abstractNum w:abstractNumId="23" w15:restartNumberingAfterBreak="0">
+  <w:abstractNum w:abstractNumId="24" w15:restartNumberingAfterBreak="0">
     <w:nsid w:val="429A3D2F"/>
     <w:multiLevelType w:val="hybridMultilevel"/>
     <w:tmpl w:val="F5488488"/>
@@ -20618,7 +21949,7 @@
       </w:rPr>
     </w:lvl>
   </w:abstractNum>
-  <w:abstractNum w:abstractNumId="24" w15:restartNumberingAfterBreak="0">
+  <w:abstractNum w:abstractNumId="25" w15:restartNumberingAfterBreak="0">
     <w:nsid w:val="430D09B9"/>
     <w:multiLevelType w:val="hybridMultilevel"/>
     <w:tmpl w:val="84B82C1A"/>
@@ -20731,7 +22062,7 @@
       </w:rPr>
     </w:lvl>
   </w:abstractNum>
-  <w:abstractNum w:abstractNumId="25" w15:restartNumberingAfterBreak="0">
+  <w:abstractNum w:abstractNumId="26" w15:restartNumberingAfterBreak="0">
     <w:nsid w:val="449D76DB"/>
     <w:multiLevelType w:val="hybridMultilevel"/>
     <w:tmpl w:val="D8C2212C"/>
@@ -20844,7 +22175,7 @@
       </w:rPr>
     </w:lvl>
   </w:abstractNum>
-  <w:abstractNum w:abstractNumId="26" w15:restartNumberingAfterBreak="0">
+  <w:abstractNum w:abstractNumId="27" w15:restartNumberingAfterBreak="0">
     <w:nsid w:val="47FB22DA"/>
     <w:multiLevelType w:val="hybridMultilevel"/>
     <w:tmpl w:val="5858AA6A"/>
@@ -20957,7 +22288,7 @@
       </w:rPr>
     </w:lvl>
   </w:abstractNum>
-  <w:abstractNum w:abstractNumId="27" w15:restartNumberingAfterBreak="0">
+  <w:abstractNum w:abstractNumId="28" w15:restartNumberingAfterBreak="0">
     <w:nsid w:val="497307E5"/>
     <w:multiLevelType w:val="hybridMultilevel"/>
     <w:tmpl w:val="3536BF24"/>
@@ -21070,7 +22401,7 @@
       </w:rPr>
     </w:lvl>
   </w:abstractNum>
-  <w:abstractNum w:abstractNumId="28" w15:restartNumberingAfterBreak="0">
+  <w:abstractNum w:abstractNumId="29" w15:restartNumberingAfterBreak="0">
     <w:nsid w:val="4D7C61FA"/>
     <w:multiLevelType w:val="hybridMultilevel"/>
     <w:tmpl w:val="A2D42DEC"/>
@@ -21183,7 +22514,7 @@
       </w:rPr>
     </w:lvl>
   </w:abstractNum>
-  <w:abstractNum w:abstractNumId="29" w15:restartNumberingAfterBreak="0">
+  <w:abstractNum w:abstractNumId="30" w15:restartNumberingAfterBreak="0">
     <w:nsid w:val="4DF16192"/>
     <w:multiLevelType w:val="hybridMultilevel"/>
     <w:tmpl w:val="BFD60290"/>
@@ -21296,7 +22627,7 @@
       </w:rPr>
     </w:lvl>
   </w:abstractNum>
-  <w:abstractNum w:abstractNumId="30" w15:restartNumberingAfterBreak="0">
+  <w:abstractNum w:abstractNumId="31" w15:restartNumberingAfterBreak="0">
     <w:nsid w:val="4F052809"/>
     <w:multiLevelType w:val="hybridMultilevel"/>
     <w:tmpl w:val="54B41168"/>
@@ -21409,7 +22740,120 @@
       </w:rPr>
     </w:lvl>
   </w:abstractNum>
-  <w:abstractNum w:abstractNumId="31" w15:restartNumberingAfterBreak="0">
+  <w:abstractNum w:abstractNumId="32" w15:restartNumberingAfterBreak="0">
+    <w:nsid w:val="53B1005E"/>
+    <w:multiLevelType w:val="hybridMultilevel"/>
+    <w:tmpl w:val="80CA5430"/>
+    <w:lvl w:ilvl="0" w:tplc="04090001">
+      <w:start w:val="1"/>
+      <w:numFmt w:val="bullet"/>
+      <w:lvlText w:val=""/>
+      <w:lvlJc w:val="left"/>
+      <w:pPr>
+        <w:ind w:left="720" w:hanging="360"/>
+      </w:pPr>
+      <w:rPr>
+        <w:rFonts w:ascii="Symbol" w:hAnsi="Symbol" w:hint="default"/>
+      </w:rPr>
+    </w:lvl>
+    <w:lvl w:ilvl="1" w:tplc="04090003">
+      <w:start w:val="1"/>
+      <w:numFmt w:val="bullet"/>
+      <w:lvlText w:val="o"/>
+      <w:lvlJc w:val="left"/>
+      <w:pPr>
+        <w:ind w:left="1440" w:hanging="360"/>
+      </w:pPr>
+      <w:rPr>
+        <w:rFonts w:ascii="Courier New" w:hAnsi="Courier New" w:cs="Courier New" w:hint="default"/>
+      </w:rPr>
+    </w:lvl>
+    <w:lvl w:ilvl="2" w:tplc="04090005" w:tentative="1">
+      <w:start w:val="1"/>
+      <w:numFmt w:val="bullet"/>
+      <w:lvlText w:val=""/>
+      <w:lvlJc w:val="left"/>
+      <w:pPr>
+        <w:ind w:left="2160" w:hanging="360"/>
+      </w:pPr>
+      <w:rPr>
+        <w:rFonts w:ascii="Wingdings" w:hAnsi="Wingdings" w:hint="default"/>
+      </w:rPr>
+    </w:lvl>
+    <w:lvl w:ilvl="3" w:tplc="04090001" w:tentative="1">
+      <w:start w:val="1"/>
+      <w:numFmt w:val="bullet"/>
+      <w:lvlText w:val=""/>
+      <w:lvlJc w:val="left"/>
+      <w:pPr>
+        <w:ind w:left="2880" w:hanging="360"/>
+      </w:pPr>
+      <w:rPr>
+        <w:rFonts w:ascii="Symbol" w:hAnsi="Symbol" w:hint="default"/>
+      </w:rPr>
+    </w:lvl>
+    <w:lvl w:ilvl="4" w:tplc="04090003" w:tentative="1">
+      <w:start w:val="1"/>
+      <w:numFmt w:val="bullet"/>
+      <w:lvlText w:val="o"/>
+      <w:lvlJc w:val="left"/>
+      <w:pPr>
+        <w:ind w:left="3600" w:hanging="360"/>
+      </w:pPr>
+      <w:rPr>
+        <w:rFonts w:ascii="Courier New" w:hAnsi="Courier New" w:cs="Courier New" w:hint="default"/>
+      </w:rPr>
+    </w:lvl>
+    <w:lvl w:ilvl="5" w:tplc="04090005" w:tentative="1">
+      <w:start w:val="1"/>
+      <w:numFmt w:val="bullet"/>
+      <w:lvlText w:val=""/>
+      <w:lvlJc w:val="left"/>
+      <w:pPr>
+        <w:ind w:left="4320" w:hanging="360"/>
+      </w:pPr>
+      <w:rPr>
+        <w:rFonts w:ascii="Wingdings" w:hAnsi="Wingdings" w:hint="default"/>
+      </w:rPr>
+    </w:lvl>
+    <w:lvl w:ilvl="6" w:tplc="04090001" w:tentative="1">
+      <w:start w:val="1"/>
+      <w:numFmt w:val="bullet"/>
+      <w:lvlText w:val=""/>
+      <w:lvlJc w:val="left"/>
+      <w:pPr>
+        <w:ind w:left="5040" w:hanging="360"/>
+      </w:pPr>
+      <w:rPr>
+        <w:rFonts w:ascii="Symbol" w:hAnsi="Symbol" w:hint="default"/>
+      </w:rPr>
+    </w:lvl>
+    <w:lvl w:ilvl="7" w:tplc="04090003" w:tentative="1">
+      <w:start w:val="1"/>
+      <w:numFmt w:val="bullet"/>
+      <w:lvlText w:val="o"/>
+      <w:lvlJc w:val="left"/>
+      <w:pPr>
+        <w:ind w:left="5760" w:hanging="360"/>
+      </w:pPr>
+      <w:rPr>
+        <w:rFonts w:ascii="Courier New" w:hAnsi="Courier New" w:cs="Courier New" w:hint="default"/>
+      </w:rPr>
+    </w:lvl>
+    <w:lvl w:ilvl="8" w:tplc="04090005" w:tentative="1">
+      <w:start w:val="1"/>
+      <w:numFmt w:val="bullet"/>
+      <w:lvlText w:val=""/>
+      <w:lvlJc w:val="left"/>
+      <w:pPr>
+        <w:ind w:left="6480" w:hanging="360"/>
+      </w:pPr>
+      <w:rPr>
+        <w:rFonts w:ascii="Wingdings" w:hAnsi="Wingdings" w:hint="default"/>
+      </w:rPr>
+    </w:lvl>
+  </w:abstractNum>
+  <w:abstractNum w:abstractNumId="33" w15:restartNumberingAfterBreak="0">
     <w:nsid w:val="552129AB"/>
     <w:multiLevelType w:val="hybridMultilevel"/>
     <w:tmpl w:val="67B63686"/>
@@ -21522,7 +22966,7 @@
       </w:rPr>
     </w:lvl>
   </w:abstractNum>
-  <w:abstractNum w:abstractNumId="32" w15:restartNumberingAfterBreak="0">
+  <w:abstractNum w:abstractNumId="34" w15:restartNumberingAfterBreak="0">
     <w:nsid w:val="56AD70C4"/>
     <w:multiLevelType w:val="hybridMultilevel"/>
     <w:tmpl w:val="DF0C55EA"/>
@@ -21635,7 +23079,7 @@
       </w:rPr>
     </w:lvl>
   </w:abstractNum>
-  <w:abstractNum w:abstractNumId="33" w15:restartNumberingAfterBreak="0">
+  <w:abstractNum w:abstractNumId="35" w15:restartNumberingAfterBreak="0">
     <w:nsid w:val="61ED0A86"/>
     <w:multiLevelType w:val="hybridMultilevel"/>
     <w:tmpl w:val="E828CD42"/>
@@ -21748,7 +23192,7 @@
       </w:rPr>
     </w:lvl>
   </w:abstractNum>
-  <w:abstractNum w:abstractNumId="34" w15:restartNumberingAfterBreak="0">
+  <w:abstractNum w:abstractNumId="36" w15:restartNumberingAfterBreak="0">
     <w:nsid w:val="67CE0DC1"/>
     <w:multiLevelType w:val="hybridMultilevel"/>
     <w:tmpl w:val="C7246548"/>
@@ -21861,7 +23305,7 @@
       </w:rPr>
     </w:lvl>
   </w:abstractNum>
-  <w:abstractNum w:abstractNumId="35" w15:restartNumberingAfterBreak="0">
+  <w:abstractNum w:abstractNumId="37" w15:restartNumberingAfterBreak="0">
     <w:nsid w:val="6CA5461D"/>
     <w:multiLevelType w:val="hybridMultilevel"/>
     <w:tmpl w:val="32683CE8"/>
@@ -21974,7 +23418,120 @@
       </w:rPr>
     </w:lvl>
   </w:abstractNum>
-  <w:abstractNum w:abstractNumId="36" w15:restartNumberingAfterBreak="0">
+  <w:abstractNum w:abstractNumId="38" w15:restartNumberingAfterBreak="0">
+    <w:nsid w:val="6EE47DDB"/>
+    <w:multiLevelType w:val="hybridMultilevel"/>
+    <w:tmpl w:val="F4D05D9A"/>
+    <w:lvl w:ilvl="0" w:tplc="04090001">
+      <w:start w:val="1"/>
+      <w:numFmt w:val="bullet"/>
+      <w:lvlText w:val=""/>
+      <w:lvlJc w:val="left"/>
+      <w:pPr>
+        <w:ind w:left="720" w:hanging="360"/>
+      </w:pPr>
+      <w:rPr>
+        <w:rFonts w:ascii="Symbol" w:hAnsi="Symbol" w:hint="default"/>
+      </w:rPr>
+    </w:lvl>
+    <w:lvl w:ilvl="1" w:tplc="04090003">
+      <w:start w:val="1"/>
+      <w:numFmt w:val="bullet"/>
+      <w:lvlText w:val="o"/>
+      <w:lvlJc w:val="left"/>
+      <w:pPr>
+        <w:ind w:left="1440" w:hanging="360"/>
+      </w:pPr>
+      <w:rPr>
+        <w:rFonts w:ascii="Courier New" w:hAnsi="Courier New" w:cs="Courier New" w:hint="default"/>
+      </w:rPr>
+    </w:lvl>
+    <w:lvl w:ilvl="2" w:tplc="04090005" w:tentative="1">
+      <w:start w:val="1"/>
+      <w:numFmt w:val="bullet"/>
+      <w:lvlText w:val=""/>
+      <w:lvlJc w:val="left"/>
+      <w:pPr>
+        <w:ind w:left="2160" w:hanging="360"/>
+      </w:pPr>
+      <w:rPr>
+        <w:rFonts w:ascii="Wingdings" w:hAnsi="Wingdings" w:hint="default"/>
+      </w:rPr>
+    </w:lvl>
+    <w:lvl w:ilvl="3" w:tplc="04090001" w:tentative="1">
+      <w:start w:val="1"/>
+      <w:numFmt w:val="bullet"/>
+      <w:lvlText w:val=""/>
+      <w:lvlJc w:val="left"/>
+      <w:pPr>
+        <w:ind w:left="2880" w:hanging="360"/>
+      </w:pPr>
+      <w:rPr>
+        <w:rFonts w:ascii="Symbol" w:hAnsi="Symbol" w:hint="default"/>
+      </w:rPr>
+    </w:lvl>
+    <w:lvl w:ilvl="4" w:tplc="04090003" w:tentative="1">
+      <w:start w:val="1"/>
+      <w:numFmt w:val="bullet"/>
+      <w:lvlText w:val="o"/>
+      <w:lvlJc w:val="left"/>
+      <w:pPr>
+        <w:ind w:left="3600" w:hanging="360"/>
+      </w:pPr>
+      <w:rPr>
+        <w:rFonts w:ascii="Courier New" w:hAnsi="Courier New" w:cs="Courier New" w:hint="default"/>
+      </w:rPr>
+    </w:lvl>
+    <w:lvl w:ilvl="5" w:tplc="04090005" w:tentative="1">
+      <w:start w:val="1"/>
+      <w:numFmt w:val="bullet"/>
+      <w:lvlText w:val=""/>
+      <w:lvlJc w:val="left"/>
+      <w:pPr>
+        <w:ind w:left="4320" w:hanging="360"/>
+      </w:pPr>
+      <w:rPr>
+        <w:rFonts w:ascii="Wingdings" w:hAnsi="Wingdings" w:hint="default"/>
+      </w:rPr>
+    </w:lvl>
+    <w:lvl w:ilvl="6" w:tplc="04090001" w:tentative="1">
+      <w:start w:val="1"/>
+      <w:numFmt w:val="bullet"/>
+      <w:lvlText w:val=""/>
+      <w:lvlJc w:val="left"/>
+      <w:pPr>
+        <w:ind w:left="5040" w:hanging="360"/>
+      </w:pPr>
+      <w:rPr>
+        <w:rFonts w:ascii="Symbol" w:hAnsi="Symbol" w:hint="default"/>
+      </w:rPr>
+    </w:lvl>
+    <w:lvl w:ilvl="7" w:tplc="04090003" w:tentative="1">
+      <w:start w:val="1"/>
+      <w:numFmt w:val="bullet"/>
+      <w:lvlText w:val="o"/>
+      <w:lvlJc w:val="left"/>
+      <w:pPr>
+        <w:ind w:left="5760" w:hanging="360"/>
+      </w:pPr>
+      <w:rPr>
+        <w:rFonts w:ascii="Courier New" w:hAnsi="Courier New" w:cs="Courier New" w:hint="default"/>
+      </w:rPr>
+    </w:lvl>
+    <w:lvl w:ilvl="8" w:tplc="04090005" w:tentative="1">
+      <w:start w:val="1"/>
+      <w:numFmt w:val="bullet"/>
+      <w:lvlText w:val=""/>
+      <w:lvlJc w:val="left"/>
+      <w:pPr>
+        <w:ind w:left="6480" w:hanging="360"/>
+      </w:pPr>
+      <w:rPr>
+        <w:rFonts w:ascii="Wingdings" w:hAnsi="Wingdings" w:hint="default"/>
+      </w:rPr>
+    </w:lvl>
+  </w:abstractNum>
+  <w:abstractNum w:abstractNumId="39" w15:restartNumberingAfterBreak="0">
     <w:nsid w:val="6F457606"/>
     <w:multiLevelType w:val="hybridMultilevel"/>
     <w:tmpl w:val="D082A2BE"/>
@@ -22087,7 +23644,7 @@
       </w:rPr>
     </w:lvl>
   </w:abstractNum>
-  <w:abstractNum w:abstractNumId="37" w15:restartNumberingAfterBreak="0">
+  <w:abstractNum w:abstractNumId="40" w15:restartNumberingAfterBreak="0">
     <w:nsid w:val="6FAC69DC"/>
     <w:multiLevelType w:val="hybridMultilevel"/>
     <w:tmpl w:val="F3687066"/>
@@ -22200,7 +23757,7 @@
       </w:rPr>
     </w:lvl>
   </w:abstractNum>
-  <w:abstractNum w:abstractNumId="38" w15:restartNumberingAfterBreak="0">
+  <w:abstractNum w:abstractNumId="41" w15:restartNumberingAfterBreak="0">
     <w:nsid w:val="6FBB353F"/>
     <w:multiLevelType w:val="hybridMultilevel"/>
     <w:tmpl w:val="CBB6A7A8"/>
@@ -22313,7 +23870,7 @@
       </w:rPr>
     </w:lvl>
   </w:abstractNum>
-  <w:abstractNum w:abstractNumId="39" w15:restartNumberingAfterBreak="0">
+  <w:abstractNum w:abstractNumId="42" w15:restartNumberingAfterBreak="0">
     <w:nsid w:val="708B500D"/>
     <w:multiLevelType w:val="hybridMultilevel"/>
     <w:tmpl w:val="AC7A5A52"/>
@@ -22426,7 +23983,7 @@
       </w:rPr>
     </w:lvl>
   </w:abstractNum>
-  <w:abstractNum w:abstractNumId="40" w15:restartNumberingAfterBreak="0">
+  <w:abstractNum w:abstractNumId="43" w15:restartNumberingAfterBreak="0">
     <w:nsid w:val="747915FB"/>
     <w:multiLevelType w:val="hybridMultilevel"/>
     <w:tmpl w:val="10784816"/>
@@ -22539,7 +24096,7 @@
       </w:rPr>
     </w:lvl>
   </w:abstractNum>
-  <w:abstractNum w:abstractNumId="41" w15:restartNumberingAfterBreak="0">
+  <w:abstractNum w:abstractNumId="44" w15:restartNumberingAfterBreak="0">
     <w:nsid w:val="75CB4E86"/>
     <w:multiLevelType w:val="hybridMultilevel"/>
     <w:tmpl w:val="6016C8C0"/>
@@ -22652,7 +24209,7 @@
       </w:rPr>
     </w:lvl>
   </w:abstractNum>
-  <w:abstractNum w:abstractNumId="42" w15:restartNumberingAfterBreak="0">
+  <w:abstractNum w:abstractNumId="45" w15:restartNumberingAfterBreak="0">
     <w:nsid w:val="7B6F3211"/>
     <w:multiLevelType w:val="hybridMultilevel"/>
     <w:tmpl w:val="D6620A4A"/>
@@ -22765,7 +24322,120 @@
       </w:rPr>
     </w:lvl>
   </w:abstractNum>
-  <w:abstractNum w:abstractNumId="43" w15:restartNumberingAfterBreak="0">
+  <w:abstractNum w:abstractNumId="46" w15:restartNumberingAfterBreak="0">
+    <w:nsid w:val="7E6372A8"/>
+    <w:multiLevelType w:val="hybridMultilevel"/>
+    <w:tmpl w:val="E91C8A02"/>
+    <w:lvl w:ilvl="0" w:tplc="04090001">
+      <w:start w:val="1"/>
+      <w:numFmt w:val="bullet"/>
+      <w:lvlText w:val=""/>
+      <w:lvlJc w:val="left"/>
+      <w:pPr>
+        <w:ind w:left="720" w:hanging="360"/>
+      </w:pPr>
+      <w:rPr>
+        <w:rFonts w:ascii="Symbol" w:hAnsi="Symbol" w:hint="default"/>
+      </w:rPr>
+    </w:lvl>
+    <w:lvl w:ilvl="1" w:tplc="04090003">
+      <w:start w:val="1"/>
+      <w:numFmt w:val="bullet"/>
+      <w:lvlText w:val="o"/>
+      <w:lvlJc w:val="left"/>
+      <w:pPr>
+        <w:ind w:left="1440" w:hanging="360"/>
+      </w:pPr>
+      <w:rPr>
+        <w:rFonts w:ascii="Courier New" w:hAnsi="Courier New" w:cs="Courier New" w:hint="default"/>
+      </w:rPr>
+    </w:lvl>
+    <w:lvl w:ilvl="2" w:tplc="04090005" w:tentative="1">
+      <w:start w:val="1"/>
+      <w:numFmt w:val="bullet"/>
+      <w:lvlText w:val=""/>
+      <w:lvlJc w:val="left"/>
+      <w:pPr>
+        <w:ind w:left="2160" w:hanging="360"/>
+      </w:pPr>
+      <w:rPr>
+        <w:rFonts w:ascii="Wingdings" w:hAnsi="Wingdings" w:hint="default"/>
+      </w:rPr>
+    </w:lvl>
+    <w:lvl w:ilvl="3" w:tplc="04090001" w:tentative="1">
+      <w:start w:val="1"/>
+      <w:numFmt w:val="bullet"/>
+      <w:lvlText w:val=""/>
+      <w:lvlJc w:val="left"/>
+      <w:pPr>
+        <w:ind w:left="2880" w:hanging="360"/>
+      </w:pPr>
+      <w:rPr>
+        <w:rFonts w:ascii="Symbol" w:hAnsi="Symbol" w:hint="default"/>
+      </w:rPr>
+    </w:lvl>
+    <w:lvl w:ilvl="4" w:tplc="04090003" w:tentative="1">
+      <w:start w:val="1"/>
+      <w:numFmt w:val="bullet"/>
+      <w:lvlText w:val="o"/>
+      <w:lvlJc w:val="left"/>
+      <w:pPr>
+        <w:ind w:left="3600" w:hanging="360"/>
+      </w:pPr>
+      <w:rPr>
+        <w:rFonts w:ascii="Courier New" w:hAnsi="Courier New" w:cs="Courier New" w:hint="default"/>
+      </w:rPr>
+    </w:lvl>
+    <w:lvl w:ilvl="5" w:tplc="04090005" w:tentative="1">
+      <w:start w:val="1"/>
+      <w:numFmt w:val="bullet"/>
+      <w:lvlText w:val=""/>
+      <w:lvlJc w:val="left"/>
+      <w:pPr>
+        <w:ind w:left="4320" w:hanging="360"/>
+      </w:pPr>
+      <w:rPr>
+        <w:rFonts w:ascii="Wingdings" w:hAnsi="Wingdings" w:hint="default"/>
+      </w:rPr>
+    </w:lvl>
+    <w:lvl w:ilvl="6" w:tplc="04090001" w:tentative="1">
+      <w:start w:val="1"/>
+      <w:numFmt w:val="bullet"/>
+      <w:lvlText w:val=""/>
+      <w:lvlJc w:val="left"/>
+      <w:pPr>
+        <w:ind w:left="5040" w:hanging="360"/>
+      </w:pPr>
+      <w:rPr>
+        <w:rFonts w:ascii="Symbol" w:hAnsi="Symbol" w:hint="default"/>
+      </w:rPr>
+    </w:lvl>
+    <w:lvl w:ilvl="7" w:tplc="04090003" w:tentative="1">
+      <w:start w:val="1"/>
+      <w:numFmt w:val="bullet"/>
+      <w:lvlText w:val="o"/>
+      <w:lvlJc w:val="left"/>
+      <w:pPr>
+        <w:ind w:left="5760" w:hanging="360"/>
+      </w:pPr>
+      <w:rPr>
+        <w:rFonts w:ascii="Courier New" w:hAnsi="Courier New" w:cs="Courier New" w:hint="default"/>
+      </w:rPr>
+    </w:lvl>
+    <w:lvl w:ilvl="8" w:tplc="04090005" w:tentative="1">
+      <w:start w:val="1"/>
+      <w:numFmt w:val="bullet"/>
+      <w:lvlText w:val=""/>
+      <w:lvlJc w:val="left"/>
+      <w:pPr>
+        <w:ind w:left="6480" w:hanging="360"/>
+      </w:pPr>
+      <w:rPr>
+        <w:rFonts w:ascii="Wingdings" w:hAnsi="Wingdings" w:hint="default"/>
+      </w:rPr>
+    </w:lvl>
+  </w:abstractNum>
+  <w:abstractNum w:abstractNumId="47" w15:restartNumberingAfterBreak="0">
     <w:nsid w:val="7F384D04"/>
     <w:multiLevelType w:val="hybridMultilevel"/>
     <w:tmpl w:val="AA5E6D9A"/>
@@ -22882,10 +24552,10 @@
     <w:abstractNumId w:val="8"/>
   </w:num>
   <w:num w:numId="2">
-    <w:abstractNumId w:val="32"/>
+    <w:abstractNumId w:val="34"/>
   </w:num>
   <w:num w:numId="3">
-    <w:abstractNumId w:val="25"/>
+    <w:abstractNumId w:val="26"/>
   </w:num>
   <w:num w:numId="4">
     <w:abstractNumId w:val="15"/>
@@ -22894,13 +24564,13 @@
     <w:abstractNumId w:val="16"/>
   </w:num>
   <w:num w:numId="6">
-    <w:abstractNumId w:val="23"/>
+    <w:abstractNumId w:val="24"/>
   </w:num>
   <w:num w:numId="7">
-    <w:abstractNumId w:val="38"/>
+    <w:abstractNumId w:val="41"/>
   </w:num>
   <w:num w:numId="8">
-    <w:abstractNumId w:val="41"/>
+    <w:abstractNumId w:val="44"/>
   </w:num>
   <w:num w:numId="9">
     <w:abstractNumId w:val="5"/>
@@ -22915,7 +24585,7 @@
     <w:abstractNumId w:val="1"/>
   </w:num>
   <w:num w:numId="13">
-    <w:abstractNumId w:val="36"/>
+    <w:abstractNumId w:val="39"/>
   </w:num>
   <w:num w:numId="14">
     <w:abstractNumId w:val="9"/>
@@ -22927,49 +24597,49 @@
     <w:abstractNumId w:val="0"/>
   </w:num>
   <w:num w:numId="17">
-    <w:abstractNumId w:val="43"/>
+    <w:abstractNumId w:val="47"/>
   </w:num>
   <w:num w:numId="18">
     <w:abstractNumId w:val="11"/>
   </w:num>
   <w:num w:numId="19">
-    <w:abstractNumId w:val="21"/>
+    <w:abstractNumId w:val="22"/>
   </w:num>
   <w:num w:numId="20">
     <w:abstractNumId w:val="18"/>
   </w:num>
   <w:num w:numId="21">
-    <w:abstractNumId w:val="42"/>
+    <w:abstractNumId w:val="45"/>
   </w:num>
   <w:num w:numId="22">
-    <w:abstractNumId w:val="27"/>
+    <w:abstractNumId w:val="28"/>
   </w:num>
   <w:num w:numId="23">
-    <w:abstractNumId w:val="37"/>
+    <w:abstractNumId w:val="40"/>
   </w:num>
   <w:num w:numId="24">
     <w:abstractNumId w:val="17"/>
   </w:num>
   <w:num w:numId="25">
-    <w:abstractNumId w:val="22"/>
+    <w:abstractNumId w:val="23"/>
   </w:num>
   <w:num w:numId="26">
     <w:abstractNumId w:val="10"/>
   </w:num>
   <w:num w:numId="27">
-    <w:abstractNumId w:val="24"/>
+    <w:abstractNumId w:val="25"/>
   </w:num>
   <w:num w:numId="28">
-    <w:abstractNumId w:val="28"/>
+    <w:abstractNumId w:val="29"/>
   </w:num>
   <w:num w:numId="29">
     <w:abstractNumId w:val="2"/>
   </w:num>
   <w:num w:numId="30">
-    <w:abstractNumId w:val="34"/>
+    <w:abstractNumId w:val="36"/>
   </w:num>
   <w:num w:numId="31">
-    <w:abstractNumId w:val="35"/>
+    <w:abstractNumId w:val="37"/>
   </w:num>
   <w:num w:numId="32">
     <w:abstractNumId w:val="14"/>
@@ -22978,37 +24648,49 @@
     <w:abstractNumId w:val="19"/>
   </w:num>
   <w:num w:numId="34">
-    <w:abstractNumId w:val="40"/>
+    <w:abstractNumId w:val="43"/>
   </w:num>
   <w:num w:numId="35">
-    <w:abstractNumId w:val="30"/>
+    <w:abstractNumId w:val="31"/>
   </w:num>
   <w:num w:numId="36">
     <w:abstractNumId w:val="4"/>
   </w:num>
   <w:num w:numId="37">
-    <w:abstractNumId w:val="31"/>
+    <w:abstractNumId w:val="33"/>
   </w:num>
   <w:num w:numId="38">
-    <w:abstractNumId w:val="20"/>
+    <w:abstractNumId w:val="21"/>
   </w:num>
   <w:num w:numId="39">
-    <w:abstractNumId w:val="26"/>
+    <w:abstractNumId w:val="27"/>
   </w:num>
   <w:num w:numId="40">
-    <w:abstractNumId w:val="29"/>
+    <w:abstractNumId w:val="30"/>
   </w:num>
   <w:num w:numId="41">
     <w:abstractNumId w:val="7"/>
   </w:num>
   <w:num w:numId="42">
-    <w:abstractNumId w:val="33"/>
+    <w:abstractNumId w:val="35"/>
   </w:num>
   <w:num w:numId="43">
     <w:abstractNumId w:val="12"/>
   </w:num>
   <w:num w:numId="44">
-    <w:abstractNumId w:val="39"/>
+    <w:abstractNumId w:val="42"/>
+  </w:num>
+  <w:num w:numId="45">
+    <w:abstractNumId w:val="20"/>
+  </w:num>
+  <w:num w:numId="46">
+    <w:abstractNumId w:val="38"/>
+  </w:num>
+  <w:num w:numId="47">
+    <w:abstractNumId w:val="32"/>
+  </w:num>
+  <w:num w:numId="48">
+    <w:abstractNumId w:val="46"/>
   </w:num>
   <w:numIdMacAtCleanup w:val="38"/>
 </w:numbering>

</xml_diff>

<commit_message>
Updated notes from class on March 26, 2020
</commit_message>
<xml_diff>
--- a/Notes/SOC5670_2020_Spring_Notes_Lectures_v00.docx
+++ b/Notes/SOC5670_2020_Spring_Notes_Lectures_v00.docx
@@ -16488,6 +16488,42 @@
         <w:t>Racism</w:t>
       </w:r>
     </w:p>
+    <w:p>
+      <w:pPr>
+        <w:pStyle w:val="ListParagraph"/>
+        <w:numPr>
+          <w:ilvl w:val="0"/>
+          <w:numId w:val="39"/>
+        </w:numPr>
+      </w:pPr>
+      <w:r>
+        <w:t>There are numerous types of spatial regression models.</w:t>
+      </w:r>
+    </w:p>
+    <w:p>
+      <w:pPr>
+        <w:pStyle w:val="ListParagraph"/>
+        <w:numPr>
+          <w:ilvl w:val="1"/>
+          <w:numId w:val="39"/>
+        </w:numPr>
+      </w:pPr>
+      <w:r>
+        <w:t>This lecture focuses on two of them.</w:t>
+      </w:r>
+    </w:p>
+    <w:p>
+      <w:pPr>
+        <w:pStyle w:val="ListParagraph"/>
+        <w:numPr>
+          <w:ilvl w:val="1"/>
+          <w:numId w:val="39"/>
+        </w:numPr>
+      </w:pPr>
+      <w:r>
+        <w:t>Future lectures will discuss other types of spatial regression models.</w:t>
+      </w:r>
+    </w:p>
     <w:p/>
     <w:p>
       <w:r>
@@ -16627,10 +16663,7 @@
         </w:numPr>
       </w:pPr>
       <w:r>
-        <w:t>There is a</w:t>
-      </w:r>
-      <w:r>
-        <w:t xml:space="preserve"> relationship between </w:t>
+        <w:t xml:space="preserve">There is a relationship between </w:t>
       </w:r>
       <w:proofErr w:type="spellStart"/>
       <w:r>
@@ -16794,6 +16827,7 @@
     <w:p/>
     <w:p>
       <w:r>
+        <w:lastRenderedPageBreak/>
         <w:t>Goodness of Fit Statistics</w:t>
       </w:r>
     </w:p>
@@ -16827,10 +16861,7 @@
         </w:numPr>
       </w:pPr>
       <w:r>
-        <w:t xml:space="preserve">Adjusted </w:t>
-      </w:r>
-      <w:r>
-        <w:t>R</w:t>
+        <w:t>Adjusted R</w:t>
       </w:r>
       <w:r>
         <w:rPr>
@@ -16839,10 +16870,7 @@
         <w:t>2</w:t>
       </w:r>
       <w:r>
-        <w:t xml:space="preserve"> is a pseudo-</w:t>
-      </w:r>
-      <w:r>
-        <w:t>R</w:t>
+        <w:t xml:space="preserve"> is a pseudo-R</w:t>
       </w:r>
       <w:r>
         <w:rPr>
@@ -16863,7 +16891,6 @@
         </w:numPr>
       </w:pPr>
       <w:r>
-        <w:lastRenderedPageBreak/>
         <w:t xml:space="preserve">Log likelihood </w:t>
       </w:r>
       <w:r>
@@ -17037,7 +17064,13 @@
         <w:t xml:space="preserve">is </w:t>
       </w:r>
       <w:r>
-        <w:t xml:space="preserve">not statistically significant but SL model is better than OLS model indicates multicollinearity </w:t>
+        <w:t xml:space="preserve">not statistically significant but SL model is better than OLS </w:t>
+      </w:r>
+      <w:r>
+        <w:t>model, it</w:t>
+      </w:r>
+      <w:r>
+        <w:t xml:space="preserve"> indicates multicollinearity </w:t>
       </w:r>
       <w:r>
         <w:t>between the errors (residuals) and the independent variable.</w:t>
@@ -17058,7 +17091,82 @@
         </w:numPr>
       </w:pPr>
       <w:r>
-        <w:t>Analysis is based on the assumptions of the spatial weight matrix</w:t>
+        <w:t>Analysis is based on the assumptions of the spatial weight matrix.</w:t>
+      </w:r>
+    </w:p>
+    <w:p>
+      <w:pPr>
+        <w:pStyle w:val="ListParagraph"/>
+        <w:numPr>
+          <w:ilvl w:val="0"/>
+          <w:numId w:val="44"/>
+        </w:numPr>
+      </w:pPr>
+      <w:r>
+        <w:t>Must consider how neighbors interact with each other.</w:t>
+      </w:r>
+    </w:p>
+    <w:p>
+      <w:pPr>
+        <w:pStyle w:val="ListParagraph"/>
+        <w:numPr>
+          <w:ilvl w:val="0"/>
+          <w:numId w:val="44"/>
+        </w:numPr>
+      </w:pPr>
+      <w:r>
+        <w:t>Not possible to model every single possible interaction.</w:t>
+      </w:r>
+    </w:p>
+    <w:p>
+      <w:pPr>
+        <w:pStyle w:val="ListParagraph"/>
+        <w:numPr>
+          <w:ilvl w:val="0"/>
+          <w:numId w:val="44"/>
+        </w:numPr>
+      </w:pPr>
+      <w:r>
+        <w:t>Spatial weights impose structure on the data by considering how connected neighbors are.</w:t>
+      </w:r>
+    </w:p>
+    <w:p>
+      <w:pPr>
+        <w:pStyle w:val="ListParagraph"/>
+        <w:numPr>
+          <w:ilvl w:val="1"/>
+          <w:numId w:val="44"/>
+        </w:numPr>
+      </w:pPr>
+      <w:r>
+        <w:t>Quantify spatial similarity</w:t>
+      </w:r>
+    </w:p>
+    <w:p>
+      <w:pPr>
+        <w:pStyle w:val="ListParagraph"/>
+        <w:numPr>
+          <w:ilvl w:val="0"/>
+          <w:numId w:val="44"/>
+        </w:numPr>
+      </w:pPr>
+      <w:r>
+        <w:t>There is no optimal weight matrix</w:t>
+      </w:r>
+    </w:p>
+    <w:p>
+      <w:pPr>
+        <w:pStyle w:val="ListParagraph"/>
+        <w:numPr>
+          <w:ilvl w:val="1"/>
+          <w:numId w:val="44"/>
+        </w:numPr>
+      </w:pPr>
+      <w:r>
+        <w:t>Weight matrix is a m</w:t>
+      </w:r>
+      <w:r>
+        <w:t>ethodological choice</w:t>
       </w:r>
       <w:r>
         <w:t>.</w:t>
@@ -17068,24 +17176,30 @@
       <w:pPr>
         <w:pStyle w:val="ListParagraph"/>
         <w:numPr>
-          <w:ilvl w:val="0"/>
+          <w:ilvl w:val="1"/>
           <w:numId w:val="44"/>
         </w:numPr>
       </w:pPr>
       <w:r>
-        <w:t>Must consider how neighbors interact with each other.</w:t>
-      </w:r>
-    </w:p>
-    <w:p>
-      <w:pPr>
-        <w:pStyle w:val="ListParagraph"/>
-        <w:numPr>
-          <w:ilvl w:val="0"/>
+        <w:t>Must be able to defend</w:t>
+      </w:r>
+      <w:r>
+        <w:t xml:space="preserve"> choice</w:t>
+      </w:r>
+      <w:r>
+        <w:t>.</w:t>
+      </w:r>
+    </w:p>
+    <w:p>
+      <w:pPr>
+        <w:pStyle w:val="ListParagraph"/>
+        <w:numPr>
+          <w:ilvl w:val="1"/>
           <w:numId w:val="44"/>
         </w:numPr>
       </w:pPr>
       <w:r>
-        <w:t>Not possible to model every single possible interaction.</w:t>
+        <w:t>Goodness of fit used to help justify methodological choice.</w:t>
       </w:r>
     </w:p>
     <w:p>
@@ -17097,7 +17211,7 @@
         </w:numPr>
       </w:pPr>
       <w:r>
-        <w:t>Spatial weights impose structure on the data by considering how connected neighbors are.</w:t>
+        <w:t>K-nearest neighbor (KNN) method</w:t>
       </w:r>
     </w:p>
     <w:p>
@@ -17109,126 +17223,24 @@
         </w:numPr>
       </w:pPr>
       <w:r>
-        <w:t>Quantify spatial similarity</w:t>
-      </w:r>
-    </w:p>
-    <w:p>
-      <w:pPr>
-        <w:pStyle w:val="ListParagraph"/>
-        <w:numPr>
-          <w:ilvl w:val="0"/>
+        <w:t>Method is asymmetric</w:t>
+      </w:r>
+    </w:p>
+    <w:p>
+      <w:pPr>
+        <w:pStyle w:val="ListParagraph"/>
+        <w:numPr>
+          <w:ilvl w:val="1"/>
           <w:numId w:val="44"/>
         </w:numPr>
       </w:pPr>
-      <w:r>
-        <w:t>There is no optimal weight matrix</w:t>
-      </w:r>
-    </w:p>
-    <w:p>
-      <w:pPr>
-        <w:pStyle w:val="ListParagraph"/>
-        <w:numPr>
-          <w:ilvl w:val="1"/>
-          <w:numId w:val="44"/>
-        </w:numPr>
-      </w:pPr>
-      <w:r>
-        <w:t>Weight matrix is a m</w:t>
-      </w:r>
-      <w:r>
-        <w:t>ethodological choice</w:t>
-      </w:r>
-      <w:r>
-        <w:t>.</w:t>
-      </w:r>
-    </w:p>
-    <w:p>
-      <w:pPr>
-        <w:pStyle w:val="ListParagraph"/>
-        <w:numPr>
-          <w:ilvl w:val="1"/>
-          <w:numId w:val="44"/>
-        </w:numPr>
-      </w:pPr>
-      <w:r>
-        <w:t>Must be able to defend</w:t>
-      </w:r>
-      <w:r>
-        <w:t xml:space="preserve"> choice</w:t>
-      </w:r>
-      <w:r>
-        <w:t>.</w:t>
-      </w:r>
-    </w:p>
-    <w:p>
-      <w:pPr>
-        <w:pStyle w:val="ListParagraph"/>
-        <w:numPr>
-          <w:ilvl w:val="1"/>
-          <w:numId w:val="44"/>
-        </w:numPr>
-      </w:pPr>
-      <w:r>
-        <w:t>Goodness of fit used to help justify methodological choice.</w:t>
-      </w:r>
-    </w:p>
-    <w:p>
-      <w:pPr>
-        <w:pStyle w:val="ListParagraph"/>
-        <w:numPr>
-          <w:ilvl w:val="0"/>
-          <w:numId w:val="44"/>
-        </w:numPr>
-      </w:pPr>
-      <w:r>
-        <w:t>K-nearest neighbor (KNN) method</w:t>
-      </w:r>
-    </w:p>
-    <w:p>
-      <w:pPr>
-        <w:pStyle w:val="ListParagraph"/>
-        <w:numPr>
-          <w:ilvl w:val="1"/>
-          <w:numId w:val="44"/>
-        </w:numPr>
-      </w:pPr>
-      <w:r>
-        <w:t>Method is asymmetric</w:t>
-      </w:r>
-    </w:p>
-    <w:p>
-      <w:pPr>
-        <w:pStyle w:val="ListParagraph"/>
-        <w:numPr>
-          <w:ilvl w:val="1"/>
-          <w:numId w:val="44"/>
-        </w:numPr>
-      </w:pPr>
       <w:proofErr w:type="spellStart"/>
       <w:r>
         <w:t>GeoDa</w:t>
       </w:r>
       <w:proofErr w:type="spellEnd"/>
       <w:r>
-        <w:t xml:space="preserve"> can’t </w:t>
-      </w:r>
-      <w:r>
-        <w:t>estimate spatial lag and spatial error model</w:t>
-      </w:r>
-      <w:r>
-        <w:t>s</w:t>
-      </w:r>
-      <w:r>
-        <w:t xml:space="preserve"> </w:t>
-      </w:r>
-      <w:r>
-        <w:t>with</w:t>
-      </w:r>
-      <w:r>
-        <w:t xml:space="preserve"> </w:t>
-      </w:r>
-      <w:r>
-        <w:t>asymmetric weights.</w:t>
+        <w:t xml:space="preserve"> can’t estimate spatial lag and spatial error models with asymmetric weights.</w:t>
       </w:r>
     </w:p>
     <w:p>
@@ -17336,7 +17348,16 @@
         </w:numPr>
       </w:pPr>
       <w:r>
-        <w:t>Enter a Definition query for City of St. Louis census tracts</w:t>
+        <w:t xml:space="preserve">Enter a </w:t>
+      </w:r>
+      <w:r>
+        <w:rPr>
+          <w:rFonts w:ascii="Courier New" w:hAnsi="Courier New" w:cs="Courier New"/>
+        </w:rPr>
+        <w:t xml:space="preserve">Definition query </w:t>
+      </w:r>
+      <w:r>
+        <w:t>for City of St. Louis census tracts</w:t>
       </w:r>
     </w:p>
     <w:p>
@@ -17348,7 +17369,13 @@
         </w:numPr>
       </w:pPr>
       <w:r>
-        <w:t>County code= 510</w:t>
+        <w:t>County code</w:t>
+      </w:r>
+      <w:r>
+        <w:t xml:space="preserve"> </w:t>
+      </w:r>
+      <w:r>
+        <w:t>= 510</w:t>
       </w:r>
     </w:p>
     <w:p>
@@ -17360,7 +17387,13 @@
         </w:numPr>
       </w:pPr>
       <w:r>
-        <w:t>Click OK</w:t>
+        <w:t xml:space="preserve">Click </w:t>
+      </w:r>
+      <w:r>
+        <w:rPr>
+          <w:rFonts w:ascii="Courier New" w:hAnsi="Courier New" w:cs="Courier New"/>
+        </w:rPr>
+        <w:t>OK</w:t>
       </w:r>
     </w:p>
     <w:p>
@@ -17414,7 +17447,13 @@
         </w:numPr>
       </w:pPr>
       <w:r>
-        <w:t>Open Attribute table</w:t>
+        <w:t xml:space="preserve">Open </w:t>
+      </w:r>
+      <w:r>
+        <w:rPr>
+          <w:rFonts w:ascii="Courier New" w:hAnsi="Courier New" w:cs="Courier New"/>
+        </w:rPr>
+        <w:t>Attribute table</w:t>
       </w:r>
     </w:p>
     <w:p>
@@ -17426,208 +17465,1029 @@
         </w:numPr>
       </w:pPr>
       <w:r>
+        <w:t xml:space="preserve">Select </w:t>
+      </w:r>
+      <w:r>
+        <w:rPr>
+          <w:rFonts w:ascii="Courier New" w:hAnsi="Courier New" w:cs="Courier New"/>
+        </w:rPr>
+        <w:t xml:space="preserve">Add Field </w:t>
+      </w:r>
+      <w:r>
+        <w:t>from dropdown menu</w:t>
+      </w:r>
+    </w:p>
+    <w:p>
+      <w:pPr>
+        <w:pStyle w:val="ListParagraph"/>
+        <w:numPr>
+          <w:ilvl w:val="1"/>
+          <w:numId w:val="47"/>
+        </w:numPr>
+      </w:pPr>
+      <w:r>
+        <w:t>Enter variable name (e.g., hom_rate01)</w:t>
+      </w:r>
+    </w:p>
+    <w:p>
+      <w:pPr>
+        <w:pStyle w:val="ListParagraph"/>
+        <w:numPr>
+          <w:ilvl w:val="1"/>
+          <w:numId w:val="47"/>
+        </w:numPr>
+      </w:pPr>
+      <w:r>
+        <w:t>Select type of variable</w:t>
+      </w:r>
+    </w:p>
+    <w:p>
+      <w:pPr>
+        <w:pStyle w:val="ListParagraph"/>
+        <w:numPr>
+          <w:ilvl w:val="0"/>
+          <w:numId w:val="47"/>
+        </w:numPr>
+      </w:pPr>
+      <w:r>
+        <w:t>Repeat for second variable (e.g., hom_rate02)</w:t>
+      </w:r>
+    </w:p>
+    <w:p>
+      <w:pPr>
+        <w:pStyle w:val="ListParagraph"/>
+        <w:numPr>
+          <w:ilvl w:val="0"/>
+          <w:numId w:val="47"/>
+        </w:numPr>
+      </w:pPr>
+      <w:r>
+        <w:t>Calculate value for first new variable</w:t>
+      </w:r>
+    </w:p>
+    <w:p>
+      <w:pPr>
+        <w:pStyle w:val="ListParagraph"/>
+        <w:numPr>
+          <w:ilvl w:val="1"/>
+          <w:numId w:val="47"/>
+        </w:numPr>
+      </w:pPr>
+      <w:r>
+        <w:t xml:space="preserve">Select </w:t>
+      </w:r>
+      <w:r>
+        <w:rPr>
+          <w:rFonts w:ascii="Courier New" w:hAnsi="Courier New" w:cs="Courier New"/>
+        </w:rPr>
+        <w:t>Field Calculator</w:t>
+      </w:r>
+    </w:p>
+    <w:p>
+      <w:pPr>
+        <w:pStyle w:val="ListParagraph"/>
+        <w:numPr>
+          <w:ilvl w:val="1"/>
+          <w:numId w:val="47"/>
+        </w:numPr>
+      </w:pPr>
+      <w:r>
+        <w:t>Highlight variable column</w:t>
+      </w:r>
+    </w:p>
+    <w:p>
+      <w:pPr>
+        <w:pStyle w:val="ListParagraph"/>
+        <w:numPr>
+          <w:ilvl w:val="1"/>
+          <w:numId w:val="47"/>
+        </w:numPr>
+      </w:pPr>
+      <w:r>
+        <w:t xml:space="preserve">Enter formula (i.e., hom_rate01 = </w:t>
+      </w:r>
+      <w:proofErr w:type="spellStart"/>
+      <w:r>
+        <w:t>Sum_count</w:t>
+      </w:r>
+      <w:proofErr w:type="spellEnd"/>
+      <w:r>
+        <w:t xml:space="preserve"> / tot)</w:t>
+      </w:r>
+    </w:p>
+    <w:p>
+      <w:pPr>
+        <w:pStyle w:val="ListParagraph"/>
+        <w:numPr>
+          <w:ilvl w:val="1"/>
+          <w:numId w:val="47"/>
+        </w:numPr>
+      </w:pPr>
+      <w:r>
+        <w:t xml:space="preserve">Click </w:t>
+      </w:r>
+      <w:r>
+        <w:rPr>
+          <w:rFonts w:ascii="Courier New" w:hAnsi="Courier New" w:cs="Courier New"/>
+        </w:rPr>
+        <w:t>OK</w:t>
+      </w:r>
+    </w:p>
+    <w:p>
+      <w:pPr>
+        <w:pStyle w:val="ListParagraph"/>
+        <w:numPr>
+          <w:ilvl w:val="0"/>
+          <w:numId w:val="47"/>
+        </w:numPr>
+      </w:pPr>
+      <w:r>
+        <w:t>Calculate value for second new variable</w:t>
+      </w:r>
+      <w:r>
+        <w:t xml:space="preserve"> (per 1,000)</w:t>
+      </w:r>
+    </w:p>
+    <w:p>
+      <w:pPr>
+        <w:pStyle w:val="ListParagraph"/>
+        <w:numPr>
+          <w:ilvl w:val="1"/>
+          <w:numId w:val="47"/>
+        </w:numPr>
+      </w:pPr>
+      <w:r>
+        <w:t xml:space="preserve">Select </w:t>
+      </w:r>
+      <w:r>
+        <w:rPr>
+          <w:rFonts w:ascii="Courier New" w:hAnsi="Courier New" w:cs="Courier New"/>
+        </w:rPr>
+        <w:t>Field Calculator</w:t>
+      </w:r>
+    </w:p>
+    <w:p>
+      <w:pPr>
+        <w:pStyle w:val="ListParagraph"/>
+        <w:numPr>
+          <w:ilvl w:val="1"/>
+          <w:numId w:val="47"/>
+        </w:numPr>
+      </w:pPr>
+      <w:r>
+        <w:t>Highlight variable column</w:t>
+      </w:r>
+    </w:p>
+    <w:p>
+      <w:pPr>
+        <w:pStyle w:val="ListParagraph"/>
+        <w:numPr>
+          <w:ilvl w:val="1"/>
+          <w:numId w:val="47"/>
+        </w:numPr>
+      </w:pPr>
+      <w:r>
+        <w:t>Enter formula (i.e., hom_rate02 = hom_rate01</w:t>
+      </w:r>
+      <w:r>
+        <w:t xml:space="preserve"> * 1000</w:t>
+      </w:r>
+      <w:r>
+        <w:t>)</w:t>
+      </w:r>
+    </w:p>
+    <w:p>
+      <w:pPr>
+        <w:pStyle w:val="ListParagraph"/>
+        <w:numPr>
+          <w:ilvl w:val="1"/>
+          <w:numId w:val="47"/>
+        </w:numPr>
+      </w:pPr>
+      <w:r>
+        <w:t xml:space="preserve">Click </w:t>
+      </w:r>
+      <w:r>
+        <w:rPr>
+          <w:rFonts w:ascii="Courier New" w:hAnsi="Courier New" w:cs="Courier New"/>
+        </w:rPr>
+        <w:t>OK</w:t>
+      </w:r>
+    </w:p>
+    <w:p>
+      <w:pPr>
+        <w:pStyle w:val="ListParagraph"/>
+        <w:numPr>
+          <w:ilvl w:val="0"/>
+          <w:numId w:val="47"/>
+        </w:numPr>
+      </w:pPr>
+      <w:r>
+        <w:t>Export as a new permanent shapefile</w:t>
+      </w:r>
+    </w:p>
+    <w:p/>
+    <w:p>
+      <w:r>
+        <w:t xml:space="preserve">Evaluate spatial autocorrelation using </w:t>
+      </w:r>
+      <w:proofErr w:type="spellStart"/>
+      <w:r>
+        <w:t>GeoDa</w:t>
+      </w:r>
+      <w:proofErr w:type="spellEnd"/>
+    </w:p>
+    <w:p>
+      <w:pPr>
+        <w:pStyle w:val="ListParagraph"/>
+        <w:numPr>
+          <w:ilvl w:val="0"/>
+          <w:numId w:val="48"/>
+        </w:numPr>
+      </w:pPr>
+      <w:r>
+        <w:t>Create a weight matrix for the new shapefile</w:t>
+      </w:r>
+      <w:r>
+        <w:t>.</w:t>
+      </w:r>
+    </w:p>
+    <w:p>
+      <w:pPr>
+        <w:pStyle w:val="ListParagraph"/>
+        <w:numPr>
+          <w:ilvl w:val="1"/>
+          <w:numId w:val="48"/>
+        </w:numPr>
+      </w:pPr>
+      <w:r>
+        <w:rPr>
+          <w:rFonts w:ascii="Courier New" w:hAnsi="Courier New" w:cs="Courier New"/>
+        </w:rPr>
+        <w:t>OBJECTID</w:t>
+      </w:r>
+      <w:r>
+        <w:t xml:space="preserve"> is the unique identifier for each case.</w:t>
+      </w:r>
+    </w:p>
+    <w:p>
+      <w:pPr>
+        <w:pStyle w:val="ListParagraph"/>
+        <w:numPr>
+          <w:ilvl w:val="0"/>
+          <w:numId w:val="48"/>
+        </w:numPr>
+      </w:pPr>
+      <w:r>
+        <w:t>Evaluate spatial autocorrelation for the variables</w:t>
+      </w:r>
+      <w:r>
+        <w:t>.</w:t>
+      </w:r>
+    </w:p>
+    <w:p>
+      <w:pPr>
+        <w:pStyle w:val="ListParagraph"/>
+        <w:numPr>
+          <w:ilvl w:val="1"/>
+          <w:numId w:val="48"/>
+        </w:numPr>
+      </w:pPr>
+      <w:r>
+        <w:t>Calculate global univariate Moran’s I for variables</w:t>
+      </w:r>
+      <w:r>
+        <w:t>.</w:t>
+      </w:r>
+    </w:p>
+    <w:p>
+      <w:pPr>
+        <w:pStyle w:val="ListParagraph"/>
+        <w:numPr>
+          <w:ilvl w:val="0"/>
+          <w:numId w:val="48"/>
+        </w:numPr>
+      </w:pPr>
+      <w:r>
+        <w:t>Evaluate bivariate LISA for the variables.</w:t>
+      </w:r>
+    </w:p>
+    <w:p/>
+    <w:p>
+      <w:r>
+        <w:t xml:space="preserve">Conduct OLS regression </w:t>
+      </w:r>
+      <w:r>
+        <w:t xml:space="preserve">without weights matrix </w:t>
+      </w:r>
+      <w:r>
+        <w:t xml:space="preserve">using </w:t>
+      </w:r>
+      <w:proofErr w:type="spellStart"/>
+      <w:r>
+        <w:t>GeoDa</w:t>
+      </w:r>
+      <w:proofErr w:type="spellEnd"/>
+    </w:p>
+    <w:p>
+      <w:pPr>
+        <w:pStyle w:val="ListParagraph"/>
+        <w:numPr>
+          <w:ilvl w:val="0"/>
+          <w:numId w:val="48"/>
+        </w:numPr>
+      </w:pPr>
+      <w:r>
+        <w:t xml:space="preserve">Select </w:t>
+      </w:r>
+      <w:r>
+        <w:rPr>
+          <w:rFonts w:ascii="Courier New" w:hAnsi="Courier New" w:cs="Courier New"/>
+        </w:rPr>
+        <w:t>Regression</w:t>
+      </w:r>
+      <w:r>
+        <w:t xml:space="preserve"> menu item</w:t>
+      </w:r>
+    </w:p>
+    <w:p>
+      <w:pPr>
+        <w:pStyle w:val="ListParagraph"/>
+        <w:numPr>
+          <w:ilvl w:val="0"/>
+          <w:numId w:val="48"/>
+        </w:numPr>
+      </w:pPr>
+      <w:r>
+        <w:t>Enter variables</w:t>
+      </w:r>
+    </w:p>
+    <w:p>
+      <w:pPr>
+        <w:pStyle w:val="ListParagraph"/>
+        <w:numPr>
+          <w:ilvl w:val="0"/>
+          <w:numId w:val="48"/>
+        </w:numPr>
+      </w:pPr>
+      <w:r>
+        <w:t xml:space="preserve">Select </w:t>
+      </w:r>
+      <w:r>
+        <w:rPr>
+          <w:rFonts w:ascii="Courier New" w:hAnsi="Courier New" w:cs="Courier New"/>
+        </w:rPr>
+        <w:t>Classic</w:t>
+      </w:r>
+      <w:r>
+        <w:t xml:space="preserve"> model</w:t>
+      </w:r>
+    </w:p>
+    <w:p>
+      <w:pPr>
+        <w:pStyle w:val="ListParagraph"/>
+        <w:numPr>
+          <w:ilvl w:val="0"/>
+          <w:numId w:val="48"/>
+        </w:numPr>
+      </w:pPr>
+      <w:r>
+        <w:t xml:space="preserve">Check the </w:t>
+      </w:r>
+      <w:r>
+        <w:rPr>
+          <w:rFonts w:ascii="Courier New" w:hAnsi="Courier New" w:cs="Courier New"/>
+        </w:rPr>
+        <w:t>Pred. Val. And Res.</w:t>
+      </w:r>
+      <w:r>
+        <w:t xml:space="preserve"> option</w:t>
+      </w:r>
+    </w:p>
+    <w:p>
+      <w:pPr>
+        <w:pStyle w:val="ListParagraph"/>
+        <w:numPr>
+          <w:ilvl w:val="0"/>
+          <w:numId w:val="48"/>
+        </w:numPr>
+      </w:pPr>
+      <w:r>
+        <w:t xml:space="preserve">Check the </w:t>
+      </w:r>
+      <w:proofErr w:type="spellStart"/>
+      <w:r>
+        <w:rPr>
+          <w:rFonts w:ascii="Courier New" w:hAnsi="Courier New" w:cs="Courier New"/>
+        </w:rPr>
+        <w:t>Coeff</w:t>
+      </w:r>
+      <w:proofErr w:type="spellEnd"/>
+      <w:r>
+        <w:rPr>
+          <w:rFonts w:ascii="Courier New" w:hAnsi="Courier New" w:cs="Courier New"/>
+        </w:rPr>
+        <w:t>. Var. Mat.</w:t>
+      </w:r>
+      <w:r>
+        <w:t xml:space="preserve"> option</w:t>
+      </w:r>
+    </w:p>
+    <w:p>
+      <w:pPr>
+        <w:pStyle w:val="ListParagraph"/>
+        <w:numPr>
+          <w:ilvl w:val="0"/>
+          <w:numId w:val="48"/>
+        </w:numPr>
+      </w:pPr>
+      <w:r>
+        <w:t xml:space="preserve">Check the </w:t>
+      </w:r>
+      <w:r>
+        <w:rPr>
+          <w:rFonts w:ascii="Courier New" w:hAnsi="Courier New" w:cs="Courier New"/>
+        </w:rPr>
+        <w:t>White Test</w:t>
+      </w:r>
+      <w:r>
+        <w:t xml:space="preserve"> option</w:t>
+      </w:r>
+    </w:p>
+    <w:p>
+      <w:pPr>
+        <w:pStyle w:val="ListParagraph"/>
+        <w:numPr>
+          <w:ilvl w:val="0"/>
+          <w:numId w:val="48"/>
+        </w:numPr>
+      </w:pPr>
+      <w:r>
+        <w:t xml:space="preserve">Click </w:t>
+      </w:r>
+      <w:r>
+        <w:rPr>
+          <w:rFonts w:ascii="Courier New" w:hAnsi="Courier New" w:cs="Courier New"/>
+        </w:rPr>
+        <w:t>Run</w:t>
+      </w:r>
+    </w:p>
+    <w:p>
+      <w:pPr>
+        <w:pStyle w:val="ListParagraph"/>
+        <w:numPr>
+          <w:ilvl w:val="0"/>
+          <w:numId w:val="48"/>
+        </w:numPr>
+      </w:pPr>
+      <w:r>
+        <w:t xml:space="preserve">Click </w:t>
+      </w:r>
+      <w:r>
+        <w:rPr>
+          <w:rFonts w:ascii="Courier New" w:hAnsi="Courier New" w:cs="Courier New"/>
+        </w:rPr>
+        <w:t>Save to Table</w:t>
+      </w:r>
+    </w:p>
+    <w:p>
+      <w:pPr>
+        <w:pStyle w:val="ListParagraph"/>
+        <w:numPr>
+          <w:ilvl w:val="0"/>
+          <w:numId w:val="48"/>
+        </w:numPr>
+      </w:pPr>
+      <w:r>
+        <w:t>Rename variables if necessary</w:t>
+      </w:r>
+    </w:p>
+    <w:p>
+      <w:pPr>
+        <w:pStyle w:val="ListParagraph"/>
+        <w:numPr>
+          <w:ilvl w:val="0"/>
+          <w:numId w:val="48"/>
+        </w:numPr>
+      </w:pPr>
+      <w:r>
+        <w:t xml:space="preserve">Click </w:t>
+      </w:r>
+      <w:r>
+        <w:rPr>
+          <w:rFonts w:ascii="Courier New" w:hAnsi="Courier New" w:cs="Courier New"/>
+        </w:rPr>
+        <w:t>OK</w:t>
+      </w:r>
+    </w:p>
+    <w:p/>
+    <w:p>
+      <w:r>
+        <w:t xml:space="preserve">Conduct </w:t>
+      </w:r>
+      <w:r>
+        <w:t>OLS</w:t>
+      </w:r>
+      <w:r>
+        <w:t xml:space="preserve"> </w:t>
+      </w:r>
+      <w:r>
+        <w:t>regression</w:t>
+      </w:r>
+      <w:r>
+        <w:t xml:space="preserve"> with weights matrix</w:t>
+      </w:r>
+      <w:r>
+        <w:t xml:space="preserve"> using </w:t>
+      </w:r>
+      <w:proofErr w:type="spellStart"/>
+      <w:r>
+        <w:t>GeoDa</w:t>
+      </w:r>
+      <w:proofErr w:type="spellEnd"/>
+    </w:p>
+    <w:p>
+      <w:pPr>
+        <w:pStyle w:val="ListParagraph"/>
+        <w:numPr>
+          <w:ilvl w:val="0"/>
+          <w:numId w:val="48"/>
+        </w:numPr>
+      </w:pPr>
+      <w:r>
+        <w:t xml:space="preserve">Select </w:t>
+      </w:r>
+      <w:r>
+        <w:rPr>
+          <w:rFonts w:ascii="Courier New" w:hAnsi="Courier New" w:cs="Courier New"/>
+        </w:rPr>
+        <w:t>Regression</w:t>
+      </w:r>
+      <w:r>
+        <w:t xml:space="preserve"> menu item</w:t>
+      </w:r>
+    </w:p>
+    <w:p>
+      <w:pPr>
+        <w:pStyle w:val="ListParagraph"/>
+        <w:numPr>
+          <w:ilvl w:val="0"/>
+          <w:numId w:val="48"/>
+        </w:numPr>
+      </w:pPr>
+      <w:r>
+        <w:t>Enter variables</w:t>
+      </w:r>
+    </w:p>
+    <w:p>
+      <w:pPr>
+        <w:pStyle w:val="ListParagraph"/>
+        <w:numPr>
+          <w:ilvl w:val="0"/>
+          <w:numId w:val="48"/>
+        </w:numPr>
+      </w:pPr>
+      <w:r>
+        <w:t>Select the weight matrix file</w:t>
+      </w:r>
+    </w:p>
+    <w:p>
+      <w:pPr>
+        <w:pStyle w:val="ListParagraph"/>
+        <w:numPr>
+          <w:ilvl w:val="0"/>
+          <w:numId w:val="48"/>
+        </w:numPr>
+      </w:pPr>
+      <w:r>
+        <w:t xml:space="preserve">Select </w:t>
+      </w:r>
+      <w:r>
+        <w:rPr>
+          <w:rFonts w:ascii="Courier New" w:hAnsi="Courier New" w:cs="Courier New"/>
+        </w:rPr>
+        <w:t>Classic</w:t>
+      </w:r>
+      <w:r>
+        <w:t xml:space="preserve"> model</w:t>
+      </w:r>
+    </w:p>
+    <w:p>
+      <w:pPr>
+        <w:pStyle w:val="ListParagraph"/>
+        <w:numPr>
+          <w:ilvl w:val="0"/>
+          <w:numId w:val="48"/>
+        </w:numPr>
+      </w:pPr>
+      <w:r>
+        <w:t xml:space="preserve">Check the </w:t>
+      </w:r>
+      <w:r>
+        <w:rPr>
+          <w:rFonts w:ascii="Courier New" w:hAnsi="Courier New" w:cs="Courier New"/>
+        </w:rPr>
+        <w:t>Pred. Val. And Res.</w:t>
+      </w:r>
+      <w:r>
+        <w:t xml:space="preserve"> option</w:t>
+      </w:r>
+    </w:p>
+    <w:p>
+      <w:pPr>
+        <w:pStyle w:val="ListParagraph"/>
+        <w:numPr>
+          <w:ilvl w:val="0"/>
+          <w:numId w:val="48"/>
+        </w:numPr>
+      </w:pPr>
+      <w:r>
+        <w:t xml:space="preserve">Check the </w:t>
+      </w:r>
+      <w:proofErr w:type="spellStart"/>
+      <w:r>
+        <w:rPr>
+          <w:rFonts w:ascii="Courier New" w:hAnsi="Courier New" w:cs="Courier New"/>
+        </w:rPr>
+        <w:t>Coeff</w:t>
+      </w:r>
+      <w:proofErr w:type="spellEnd"/>
+      <w:r>
+        <w:rPr>
+          <w:rFonts w:ascii="Courier New" w:hAnsi="Courier New" w:cs="Courier New"/>
+        </w:rPr>
+        <w:t>. Var. Mat.</w:t>
+      </w:r>
+      <w:r>
+        <w:t xml:space="preserve"> option</w:t>
+      </w:r>
+    </w:p>
+    <w:p>
+      <w:pPr>
+        <w:pStyle w:val="ListParagraph"/>
+        <w:numPr>
+          <w:ilvl w:val="0"/>
+          <w:numId w:val="48"/>
+        </w:numPr>
+      </w:pPr>
+      <w:r>
+        <w:t xml:space="preserve">Check the </w:t>
+      </w:r>
+      <w:r>
+        <w:rPr>
+          <w:rFonts w:ascii="Courier New" w:hAnsi="Courier New" w:cs="Courier New"/>
+        </w:rPr>
+        <w:t>White Test</w:t>
+      </w:r>
+      <w:r>
+        <w:t xml:space="preserve"> option</w:t>
+      </w:r>
+    </w:p>
+    <w:p>
+      <w:pPr>
+        <w:pStyle w:val="ListParagraph"/>
+        <w:numPr>
+          <w:ilvl w:val="0"/>
+          <w:numId w:val="48"/>
+        </w:numPr>
+      </w:pPr>
+      <w:r>
         <w:lastRenderedPageBreak/>
-        <w:t>Select Add Field from dropdown menu</w:t>
-      </w:r>
-    </w:p>
-    <w:p>
-      <w:pPr>
-        <w:pStyle w:val="ListParagraph"/>
-        <w:numPr>
-          <w:ilvl w:val="1"/>
-          <w:numId w:val="47"/>
-        </w:numPr>
-      </w:pPr>
-      <w:r>
-        <w:t>Enter variable name (e.g., hom_rate01)</w:t>
-      </w:r>
-    </w:p>
-    <w:p>
-      <w:pPr>
-        <w:pStyle w:val="ListParagraph"/>
-        <w:numPr>
-          <w:ilvl w:val="1"/>
-          <w:numId w:val="47"/>
-        </w:numPr>
-      </w:pPr>
-      <w:r>
-        <w:t>Select type of variable</w:t>
-      </w:r>
-    </w:p>
-    <w:p>
-      <w:pPr>
-        <w:pStyle w:val="ListParagraph"/>
-        <w:numPr>
-          <w:ilvl w:val="0"/>
-          <w:numId w:val="47"/>
-        </w:numPr>
-      </w:pPr>
-      <w:r>
-        <w:t>Repeat for second variable (e.g., hom_rate02)</w:t>
-      </w:r>
-    </w:p>
-    <w:p>
-      <w:pPr>
-        <w:pStyle w:val="ListParagraph"/>
-        <w:numPr>
-          <w:ilvl w:val="0"/>
-          <w:numId w:val="47"/>
-        </w:numPr>
-      </w:pPr>
-      <w:r>
-        <w:t>Calculate value for first new variable</w:t>
-      </w:r>
-    </w:p>
-    <w:p>
-      <w:pPr>
-        <w:pStyle w:val="ListParagraph"/>
-        <w:numPr>
-          <w:ilvl w:val="1"/>
-          <w:numId w:val="47"/>
-        </w:numPr>
-      </w:pPr>
-      <w:r>
-        <w:t>Select Field Calculator</w:t>
-      </w:r>
-    </w:p>
-    <w:p>
-      <w:pPr>
-        <w:pStyle w:val="ListParagraph"/>
-        <w:numPr>
-          <w:ilvl w:val="1"/>
-          <w:numId w:val="47"/>
-        </w:numPr>
-      </w:pPr>
-      <w:r>
-        <w:t>Highlight variable column</w:t>
-      </w:r>
-    </w:p>
-    <w:p>
-      <w:pPr>
-        <w:pStyle w:val="ListParagraph"/>
-        <w:numPr>
-          <w:ilvl w:val="1"/>
-          <w:numId w:val="47"/>
-        </w:numPr>
-      </w:pPr>
-      <w:r>
-        <w:t xml:space="preserve">Enter formula (i.e., hom_rate01 = </w:t>
+        <w:t xml:space="preserve">Click </w:t>
+      </w:r>
+      <w:r>
+        <w:rPr>
+          <w:rFonts w:ascii="Courier New" w:hAnsi="Courier New" w:cs="Courier New"/>
+        </w:rPr>
+        <w:t>Run</w:t>
+      </w:r>
+    </w:p>
+    <w:p>
+      <w:pPr>
+        <w:pStyle w:val="ListParagraph"/>
+        <w:numPr>
+          <w:ilvl w:val="0"/>
+          <w:numId w:val="48"/>
+        </w:numPr>
+      </w:pPr>
+      <w:r>
+        <w:t xml:space="preserve">Click </w:t>
+      </w:r>
+      <w:r>
+        <w:rPr>
+          <w:rFonts w:ascii="Courier New" w:hAnsi="Courier New" w:cs="Courier New"/>
+        </w:rPr>
+        <w:t>Save to Table</w:t>
+      </w:r>
+    </w:p>
+    <w:p>
+      <w:pPr>
+        <w:pStyle w:val="ListParagraph"/>
+        <w:numPr>
+          <w:ilvl w:val="0"/>
+          <w:numId w:val="48"/>
+        </w:numPr>
+      </w:pPr>
+      <w:r>
+        <w:t>Rename variables if necessary</w:t>
+      </w:r>
+    </w:p>
+    <w:p>
+      <w:pPr>
+        <w:pStyle w:val="ListParagraph"/>
+        <w:numPr>
+          <w:ilvl w:val="0"/>
+          <w:numId w:val="48"/>
+        </w:numPr>
+      </w:pPr>
+      <w:r>
+        <w:t xml:space="preserve">Click </w:t>
+      </w:r>
+      <w:r>
+        <w:rPr>
+          <w:rFonts w:ascii="Courier New" w:hAnsi="Courier New" w:cs="Courier New"/>
+        </w:rPr>
+        <w:t>OK</w:t>
+      </w:r>
+    </w:p>
+    <w:p>
+      <w:pPr>
+        <w:pStyle w:val="ListParagraph"/>
+        <w:numPr>
+          <w:ilvl w:val="0"/>
+          <w:numId w:val="48"/>
+        </w:numPr>
+      </w:pPr>
+      <w:r>
+        <w:t>Calculate the global univariate Moran’s I for the residuals variable to determine if spatial regression model is necessary.</w:t>
+      </w:r>
+    </w:p>
+    <w:p>
+      <w:pPr>
+        <w:pStyle w:val="ListParagraph"/>
+        <w:numPr>
+          <w:ilvl w:val="0"/>
+          <w:numId w:val="48"/>
+        </w:numPr>
+      </w:pPr>
+      <w:r>
+        <w:t xml:space="preserve">Check </w:t>
+      </w:r>
+      <w:r>
+        <w:t xml:space="preserve">if the </w:t>
+      </w:r>
+      <w:r>
+        <w:t xml:space="preserve">residuals </w:t>
+      </w:r>
+      <w:r>
+        <w:t xml:space="preserve">value </w:t>
+      </w:r>
+      <w:r>
+        <w:t xml:space="preserve">(i.e., </w:t>
+      </w:r>
+      <w:r>
+        <w:t>error variable</w:t>
+      </w:r>
+      <w:r>
+        <w:t>)</w:t>
+      </w:r>
+      <w:r>
+        <w:t xml:space="preserve"> is significant to determine if spatial error model is necessary.</w:t>
+      </w:r>
+    </w:p>
+    <w:p/>
+    <w:p>
+      <w:r>
+        <w:t xml:space="preserve">Conduct spatial lag regression using </w:t>
       </w:r>
       <w:proofErr w:type="spellStart"/>
       <w:r>
-        <w:t>Sum_count</w:t>
+        <w:t>GeoDa</w:t>
       </w:r>
       <w:proofErr w:type="spellEnd"/>
-      <w:r>
-        <w:t xml:space="preserve"> / tot)</w:t>
-      </w:r>
-    </w:p>
-    <w:p>
-      <w:pPr>
-        <w:pStyle w:val="ListParagraph"/>
-        <w:numPr>
-          <w:ilvl w:val="1"/>
-          <w:numId w:val="47"/>
-        </w:numPr>
-      </w:pPr>
-      <w:r>
-        <w:t>Click OK</w:t>
-      </w:r>
-    </w:p>
-    <w:p>
-      <w:pPr>
-        <w:pStyle w:val="ListParagraph"/>
-        <w:numPr>
-          <w:ilvl w:val="0"/>
-          <w:numId w:val="47"/>
-        </w:numPr>
-      </w:pPr>
-      <w:r>
-        <w:t>Calculate value for second new variable</w:t>
-      </w:r>
-      <w:r>
-        <w:t xml:space="preserve"> (per 1,000)</w:t>
-      </w:r>
-    </w:p>
-    <w:p>
-      <w:pPr>
-        <w:pStyle w:val="ListParagraph"/>
-        <w:numPr>
-          <w:ilvl w:val="1"/>
-          <w:numId w:val="47"/>
-        </w:numPr>
-      </w:pPr>
-      <w:r>
-        <w:t>Select Field Calculator</w:t>
-      </w:r>
-    </w:p>
-    <w:p>
-      <w:pPr>
-        <w:pStyle w:val="ListParagraph"/>
-        <w:numPr>
-          <w:ilvl w:val="1"/>
-          <w:numId w:val="47"/>
-        </w:numPr>
-      </w:pPr>
-      <w:r>
-        <w:t>Highlight variable column</w:t>
-      </w:r>
-    </w:p>
-    <w:p>
-      <w:pPr>
-        <w:pStyle w:val="ListParagraph"/>
-        <w:numPr>
-          <w:ilvl w:val="1"/>
-          <w:numId w:val="47"/>
-        </w:numPr>
-      </w:pPr>
-      <w:r>
-        <w:t>Enter formula (i.e., hom_</w:t>
-      </w:r>
-      <w:r>
-        <w:t>rate02</w:t>
-      </w:r>
-      <w:r>
-        <w:t xml:space="preserve"> = </w:t>
-      </w:r>
-      <w:r>
-        <w:t>hom_rate01</w:t>
-      </w:r>
-      <w:r>
-        <w:t xml:space="preserve"> * 1000</w:t>
-      </w:r>
-      <w:r>
-        <w:t>)</w:t>
-      </w:r>
-    </w:p>
-    <w:p>
-      <w:pPr>
-        <w:pStyle w:val="ListParagraph"/>
-        <w:numPr>
-          <w:ilvl w:val="1"/>
-          <w:numId w:val="47"/>
-        </w:numPr>
-      </w:pPr>
-      <w:r>
-        <w:t>Click OK</w:t>
-      </w:r>
-    </w:p>
-    <w:p>
-      <w:pPr>
-        <w:pStyle w:val="ListParagraph"/>
-        <w:numPr>
-          <w:ilvl w:val="0"/>
-          <w:numId w:val="47"/>
-        </w:numPr>
-      </w:pPr>
-      <w:r>
-        <w:t>Export as a new permanent shapefile</w:t>
+    </w:p>
+    <w:p>
+      <w:pPr>
+        <w:pStyle w:val="ListParagraph"/>
+        <w:numPr>
+          <w:ilvl w:val="0"/>
+          <w:numId w:val="48"/>
+        </w:numPr>
+      </w:pPr>
+      <w:r>
+        <w:t xml:space="preserve">Select </w:t>
+      </w:r>
+      <w:r>
+        <w:rPr>
+          <w:rFonts w:ascii="Courier New" w:hAnsi="Courier New" w:cs="Courier New"/>
+        </w:rPr>
+        <w:t>Regression</w:t>
+      </w:r>
+      <w:r>
+        <w:t xml:space="preserve"> menu item</w:t>
+      </w:r>
+    </w:p>
+    <w:p>
+      <w:pPr>
+        <w:pStyle w:val="ListParagraph"/>
+        <w:numPr>
+          <w:ilvl w:val="0"/>
+          <w:numId w:val="48"/>
+        </w:numPr>
+      </w:pPr>
+      <w:r>
+        <w:t>Enter variables</w:t>
+      </w:r>
+    </w:p>
+    <w:p>
+      <w:pPr>
+        <w:pStyle w:val="ListParagraph"/>
+        <w:numPr>
+          <w:ilvl w:val="0"/>
+          <w:numId w:val="48"/>
+        </w:numPr>
+      </w:pPr>
+      <w:r>
+        <w:t>Select the weight matrix file</w:t>
+      </w:r>
+    </w:p>
+    <w:p>
+      <w:pPr>
+        <w:pStyle w:val="ListParagraph"/>
+        <w:numPr>
+          <w:ilvl w:val="0"/>
+          <w:numId w:val="48"/>
+        </w:numPr>
+      </w:pPr>
+      <w:r>
+        <w:t xml:space="preserve">Select </w:t>
+      </w:r>
+      <w:r>
+        <w:rPr>
+          <w:rFonts w:ascii="Courier New" w:hAnsi="Courier New" w:cs="Courier New"/>
+        </w:rPr>
+        <w:t>Spatial Lag</w:t>
+      </w:r>
+      <w:r>
+        <w:t xml:space="preserve"> model</w:t>
+      </w:r>
+    </w:p>
+    <w:p>
+      <w:pPr>
+        <w:pStyle w:val="ListParagraph"/>
+        <w:numPr>
+          <w:ilvl w:val="0"/>
+          <w:numId w:val="48"/>
+        </w:numPr>
+      </w:pPr>
+      <w:r>
+        <w:t xml:space="preserve">Check the </w:t>
+      </w:r>
+      <w:r>
+        <w:rPr>
+          <w:rFonts w:ascii="Courier New" w:hAnsi="Courier New" w:cs="Courier New"/>
+        </w:rPr>
+        <w:t>Pred. Val. And Res.</w:t>
+      </w:r>
+      <w:r>
+        <w:t xml:space="preserve"> option</w:t>
+      </w:r>
+    </w:p>
+    <w:p>
+      <w:pPr>
+        <w:pStyle w:val="ListParagraph"/>
+        <w:numPr>
+          <w:ilvl w:val="0"/>
+          <w:numId w:val="48"/>
+        </w:numPr>
+      </w:pPr>
+      <w:r>
+        <w:t xml:space="preserve">Check the </w:t>
+      </w:r>
+      <w:proofErr w:type="spellStart"/>
+      <w:r>
+        <w:rPr>
+          <w:rFonts w:ascii="Courier New" w:hAnsi="Courier New" w:cs="Courier New"/>
+        </w:rPr>
+        <w:t>Coeff</w:t>
+      </w:r>
+      <w:proofErr w:type="spellEnd"/>
+      <w:r>
+        <w:rPr>
+          <w:rFonts w:ascii="Courier New" w:hAnsi="Courier New" w:cs="Courier New"/>
+        </w:rPr>
+        <w:t>. Var. Mat.</w:t>
+      </w:r>
+      <w:r>
+        <w:t xml:space="preserve"> option</w:t>
+      </w:r>
+    </w:p>
+    <w:p>
+      <w:pPr>
+        <w:pStyle w:val="ListParagraph"/>
+        <w:numPr>
+          <w:ilvl w:val="0"/>
+          <w:numId w:val="48"/>
+        </w:numPr>
+      </w:pPr>
+      <w:r>
+        <w:t xml:space="preserve">Click </w:t>
+      </w:r>
+      <w:r>
+        <w:rPr>
+          <w:rFonts w:ascii="Courier New" w:hAnsi="Courier New" w:cs="Courier New"/>
+        </w:rPr>
+        <w:t>Run</w:t>
+      </w:r>
+    </w:p>
+    <w:p>
+      <w:pPr>
+        <w:pStyle w:val="ListParagraph"/>
+        <w:numPr>
+          <w:ilvl w:val="0"/>
+          <w:numId w:val="48"/>
+        </w:numPr>
+      </w:pPr>
+      <w:r>
+        <w:t xml:space="preserve">Click </w:t>
+      </w:r>
+      <w:r>
+        <w:rPr>
+          <w:rFonts w:ascii="Courier New" w:hAnsi="Courier New" w:cs="Courier New"/>
+        </w:rPr>
+        <w:t>Save to Table</w:t>
+      </w:r>
+    </w:p>
+    <w:p>
+      <w:pPr>
+        <w:pStyle w:val="ListParagraph"/>
+        <w:numPr>
+          <w:ilvl w:val="0"/>
+          <w:numId w:val="48"/>
+        </w:numPr>
+      </w:pPr>
+      <w:r>
+        <w:t>Rename variables if necessary</w:t>
+      </w:r>
+    </w:p>
+    <w:p>
+      <w:pPr>
+        <w:pStyle w:val="ListParagraph"/>
+        <w:numPr>
+          <w:ilvl w:val="0"/>
+          <w:numId w:val="48"/>
+        </w:numPr>
+      </w:pPr>
+      <w:r>
+        <w:t xml:space="preserve">Click </w:t>
+      </w:r>
+      <w:r>
+        <w:rPr>
+          <w:rFonts w:ascii="Courier New" w:hAnsi="Courier New" w:cs="Courier New"/>
+        </w:rPr>
+        <w:t>OK</w:t>
+      </w:r>
+    </w:p>
+    <w:p>
+      <w:pPr>
+        <w:pStyle w:val="ListParagraph"/>
+        <w:numPr>
+          <w:ilvl w:val="0"/>
+          <w:numId w:val="48"/>
+        </w:numPr>
+      </w:pPr>
+      <w:r>
+        <w:t>Calculate the global univariate Moran’s I for the residuals</w:t>
+      </w:r>
+      <w:r>
+        <w:t xml:space="preserve"> (i.e., errors)</w:t>
+      </w:r>
+      <w:r>
+        <w:t xml:space="preserve"> variable</w:t>
+      </w:r>
+    </w:p>
+    <w:p>
+      <w:pPr>
+        <w:pStyle w:val="ListParagraph"/>
+        <w:numPr>
+          <w:ilvl w:val="1"/>
+          <w:numId w:val="48"/>
+        </w:numPr>
+      </w:pPr>
+      <w:r>
+        <w:t>It s</w:t>
+      </w:r>
+      <w:r>
+        <w:t>hould indicate neg</w:t>
+      </w:r>
+      <w:r>
+        <w:t>ligible spatial autocorrelation</w:t>
       </w:r>
     </w:p>
     <w:p/>
     <w:p>
       <w:r>
-        <w:t xml:space="preserve">Evaluate spatial autocorrelation using </w:t>
+        <w:t xml:space="preserve">Conduct spatial error regression using </w:t>
       </w:r>
       <w:proofErr w:type="spellStart"/>
       <w:r>
@@ -17644,22 +18504,28 @@
         </w:numPr>
       </w:pPr>
       <w:r>
-        <w:t>Create a weight matrix for the new shapefile</w:t>
-      </w:r>
-      <w:r>
-        <w:t>.</w:t>
-      </w:r>
-    </w:p>
-    <w:p>
-      <w:pPr>
-        <w:pStyle w:val="ListParagraph"/>
-        <w:numPr>
-          <w:ilvl w:val="1"/>
+        <w:t xml:space="preserve">Select </w:t>
+      </w:r>
+      <w:r>
+        <w:rPr>
+          <w:rFonts w:ascii="Courier New" w:hAnsi="Courier New" w:cs="Courier New"/>
+        </w:rPr>
+        <w:t>Regression</w:t>
+      </w:r>
+      <w:r>
+        <w:t xml:space="preserve"> menu item</w:t>
+      </w:r>
+    </w:p>
+    <w:p>
+      <w:pPr>
+        <w:pStyle w:val="ListParagraph"/>
+        <w:numPr>
+          <w:ilvl w:val="0"/>
           <w:numId w:val="48"/>
         </w:numPr>
       </w:pPr>
       <w:r>
-        <w:t>OBJECTID is the unique identifier for each case.</w:t>
+        <w:t>Enter variables</w:t>
       </w:r>
     </w:p>
     <w:p>
@@ -17671,25 +18537,28 @@
         </w:numPr>
       </w:pPr>
       <w:r>
-        <w:t>Evaluate spatial autocorrelation for the variables</w:t>
-      </w:r>
-      <w:r>
-        <w:t>.</w:t>
-      </w:r>
-    </w:p>
-    <w:p>
-      <w:pPr>
-        <w:pStyle w:val="ListParagraph"/>
-        <w:numPr>
-          <w:ilvl w:val="1"/>
+        <w:t>Select the weight matrix file</w:t>
+      </w:r>
+    </w:p>
+    <w:p>
+      <w:pPr>
+        <w:pStyle w:val="ListParagraph"/>
+        <w:numPr>
+          <w:ilvl w:val="0"/>
           <w:numId w:val="48"/>
         </w:numPr>
       </w:pPr>
       <w:r>
-        <w:t>Calculate global univariate Moran’s I for variables</w:t>
-      </w:r>
-      <w:r>
-        <w:t>.</w:t>
+        <w:t xml:space="preserve">Select </w:t>
+      </w:r>
+      <w:r>
+        <w:rPr>
+          <w:rFonts w:ascii="Courier New" w:hAnsi="Courier New" w:cs="Courier New"/>
+        </w:rPr>
+        <w:t>Spatial Error</w:t>
+      </w:r>
+      <w:r>
+        <w:t xml:space="preserve"> model</w:t>
       </w:r>
     </w:p>
     <w:p>
@@ -17701,25 +18570,46 @@
         </w:numPr>
       </w:pPr>
       <w:r>
-        <w:t>Evaluate bivariate LISA for the variables.</w:t>
-      </w:r>
-    </w:p>
-    <w:p/>
-    <w:p>
-      <w:r>
-        <w:t xml:space="preserve">Conduct OLS regression </w:t>
-      </w:r>
-      <w:r>
-        <w:t xml:space="preserve">without weights matrix </w:t>
-      </w:r>
-      <w:r>
-        <w:t xml:space="preserve">using </w:t>
+        <w:t xml:space="preserve">Check the </w:t>
+      </w:r>
+      <w:r>
+        <w:rPr>
+          <w:rFonts w:ascii="Courier New" w:hAnsi="Courier New" w:cs="Courier New"/>
+        </w:rPr>
+        <w:t xml:space="preserve">Pred. Val. And Res. </w:t>
+      </w:r>
+      <w:r>
+        <w:t>option</w:t>
+      </w:r>
+    </w:p>
+    <w:p>
+      <w:pPr>
+        <w:pStyle w:val="ListParagraph"/>
+        <w:numPr>
+          <w:ilvl w:val="0"/>
+          <w:numId w:val="48"/>
+        </w:numPr>
+      </w:pPr>
+      <w:r>
+        <w:t xml:space="preserve">Check the </w:t>
       </w:r>
       <w:proofErr w:type="spellStart"/>
       <w:r>
-        <w:t>GeoDa</w:t>
+        <w:rPr>
+          <w:rFonts w:ascii="Courier New" w:hAnsi="Courier New" w:cs="Courier New"/>
+        </w:rPr>
+        <w:t>Coeff</w:t>
       </w:r>
       <w:proofErr w:type="spellEnd"/>
+      <w:r>
+        <w:rPr>
+          <w:rFonts w:ascii="Courier New" w:hAnsi="Courier New" w:cs="Courier New"/>
+        </w:rPr>
+        <w:t>. Var. Mat.</w:t>
+      </w:r>
+      <w:r>
+        <w:t xml:space="preserve"> option</w:t>
+      </w:r>
     </w:p>
     <w:p>
       <w:pPr>
@@ -17730,7 +18620,13 @@
         </w:numPr>
       </w:pPr>
       <w:r>
-        <w:t>Select Regression menu item</w:t>
+        <w:t xml:space="preserve">Click </w:t>
+      </w:r>
+      <w:r>
+        <w:rPr>
+          <w:rFonts w:ascii="Courier New" w:hAnsi="Courier New" w:cs="Courier New"/>
+        </w:rPr>
+        <w:t>Run</w:t>
       </w:r>
     </w:p>
     <w:p>
@@ -17742,7 +18638,13 @@
         </w:numPr>
       </w:pPr>
       <w:r>
-        <w:t>Enter variables</w:t>
+        <w:t xml:space="preserve">Click </w:t>
+      </w:r>
+      <w:r>
+        <w:rPr>
+          <w:rFonts w:ascii="Courier New" w:hAnsi="Courier New" w:cs="Courier New"/>
+        </w:rPr>
+        <w:t>Save to Table</w:t>
       </w:r>
     </w:p>
     <w:p>
@@ -17754,7 +18656,7 @@
         </w:numPr>
       </w:pPr>
       <w:r>
-        <w:t>Select Classic model</w:t>
+        <w:t>Rename variables if necessary</w:t>
       </w:r>
     </w:p>
     <w:p>
@@ -17766,7 +18668,13 @@
         </w:numPr>
       </w:pPr>
       <w:r>
-        <w:t>Check the Pred. Val. And Res. option</w:t>
+        <w:t xml:space="preserve">Click </w:t>
+      </w:r>
+      <w:r>
+        <w:rPr>
+          <w:rFonts w:ascii="Courier New" w:hAnsi="Courier New" w:cs="Courier New"/>
+        </w:rPr>
+        <w:t>OK</w:t>
       </w:r>
     </w:p>
     <w:p>
@@ -17778,622 +18686,19 @@
         </w:numPr>
       </w:pPr>
       <w:r>
-        <w:t xml:space="preserve">Check the </w:t>
-      </w:r>
-      <w:proofErr w:type="spellStart"/>
-      <w:r>
-        <w:t>Coeff</w:t>
-      </w:r>
-      <w:proofErr w:type="spellEnd"/>
-      <w:r>
-        <w:t>. Var. Mat. option</w:t>
-      </w:r>
-    </w:p>
-    <w:p>
-      <w:pPr>
-        <w:pStyle w:val="ListParagraph"/>
-        <w:numPr>
-          <w:ilvl w:val="0"/>
+        <w:t>Calculate the global univariate Moran’s I for the residuals variable</w:t>
+      </w:r>
+    </w:p>
+    <w:p>
+      <w:pPr>
+        <w:pStyle w:val="ListParagraph"/>
+        <w:numPr>
+          <w:ilvl w:val="1"/>
           <w:numId w:val="48"/>
         </w:numPr>
       </w:pPr>
       <w:r>
-        <w:t>Check the White Test option</w:t>
-      </w:r>
-    </w:p>
-    <w:p>
-      <w:pPr>
-        <w:pStyle w:val="ListParagraph"/>
-        <w:numPr>
-          <w:ilvl w:val="0"/>
-          <w:numId w:val="48"/>
-        </w:numPr>
-      </w:pPr>
-      <w:r>
-        <w:t>Click Run</w:t>
-      </w:r>
-    </w:p>
-    <w:p>
-      <w:pPr>
-        <w:pStyle w:val="ListParagraph"/>
-        <w:numPr>
-          <w:ilvl w:val="0"/>
-          <w:numId w:val="48"/>
-        </w:numPr>
-      </w:pPr>
-      <w:r>
-        <w:t>Click Save to Table</w:t>
-      </w:r>
-    </w:p>
-    <w:p>
-      <w:pPr>
-        <w:pStyle w:val="ListParagraph"/>
-        <w:numPr>
-          <w:ilvl w:val="0"/>
-          <w:numId w:val="48"/>
-        </w:numPr>
-      </w:pPr>
-      <w:r>
-        <w:t>Rename variables if necessary</w:t>
-      </w:r>
-    </w:p>
-    <w:p>
-      <w:pPr>
-        <w:pStyle w:val="ListParagraph"/>
-        <w:numPr>
-          <w:ilvl w:val="0"/>
-          <w:numId w:val="48"/>
-        </w:numPr>
-      </w:pPr>
-      <w:r>
-        <w:t>Click OK</w:t>
-      </w:r>
-    </w:p>
-    <w:p>
-      <w:pPr>
-        <w:pStyle w:val="ListParagraph"/>
-        <w:numPr>
-          <w:ilvl w:val="0"/>
-          <w:numId w:val="48"/>
-        </w:numPr>
-      </w:pPr>
-      <w:r>
-        <w:t>Calculate global univariate Moran’s I for the residuals.</w:t>
-      </w:r>
-    </w:p>
-    <w:p/>
-    <w:p>
-      <w:r>
-        <w:t xml:space="preserve">Conduct </w:t>
-      </w:r>
-      <w:r>
-        <w:t>OLS</w:t>
-      </w:r>
-      <w:r>
-        <w:t xml:space="preserve"> </w:t>
-      </w:r>
-      <w:r>
-        <w:t>regression</w:t>
-      </w:r>
-      <w:r>
-        <w:t xml:space="preserve"> with weights matrix</w:t>
-      </w:r>
-      <w:r>
-        <w:t xml:space="preserve"> using </w:t>
-      </w:r>
-      <w:proofErr w:type="spellStart"/>
-      <w:r>
-        <w:t>GeoDa</w:t>
-      </w:r>
-      <w:proofErr w:type="spellEnd"/>
-    </w:p>
-    <w:p>
-      <w:pPr>
-        <w:pStyle w:val="ListParagraph"/>
-        <w:numPr>
-          <w:ilvl w:val="0"/>
-          <w:numId w:val="48"/>
-        </w:numPr>
-      </w:pPr>
-      <w:r>
-        <w:t>Select Regression menu item</w:t>
-      </w:r>
-    </w:p>
-    <w:p>
-      <w:pPr>
-        <w:pStyle w:val="ListParagraph"/>
-        <w:numPr>
-          <w:ilvl w:val="0"/>
-          <w:numId w:val="48"/>
-        </w:numPr>
-      </w:pPr>
-      <w:r>
-        <w:t>Enter variables</w:t>
-      </w:r>
-    </w:p>
-    <w:p>
-      <w:pPr>
-        <w:pStyle w:val="ListParagraph"/>
-        <w:numPr>
-          <w:ilvl w:val="0"/>
-          <w:numId w:val="48"/>
-        </w:numPr>
-      </w:pPr>
-      <w:r>
-        <w:t>Select the weight matrix file</w:t>
-      </w:r>
-    </w:p>
-    <w:p>
-      <w:pPr>
-        <w:pStyle w:val="ListParagraph"/>
-        <w:numPr>
-          <w:ilvl w:val="0"/>
-          <w:numId w:val="48"/>
-        </w:numPr>
-      </w:pPr>
-      <w:r>
-        <w:t>Select Classic model</w:t>
-      </w:r>
-    </w:p>
-    <w:p>
-      <w:pPr>
-        <w:pStyle w:val="ListParagraph"/>
-        <w:numPr>
-          <w:ilvl w:val="0"/>
-          <w:numId w:val="48"/>
-        </w:numPr>
-      </w:pPr>
-      <w:r>
-        <w:t>Check the Pred. Val. And Res. option</w:t>
-      </w:r>
-    </w:p>
-    <w:p>
-      <w:pPr>
-        <w:pStyle w:val="ListParagraph"/>
-        <w:numPr>
-          <w:ilvl w:val="0"/>
-          <w:numId w:val="48"/>
-        </w:numPr>
-      </w:pPr>
-      <w:r>
-        <w:t xml:space="preserve">Check the </w:t>
-      </w:r>
-      <w:proofErr w:type="spellStart"/>
-      <w:r>
-        <w:t>Coeff</w:t>
-      </w:r>
-      <w:proofErr w:type="spellEnd"/>
-      <w:r>
-        <w:t>. Var. Mat. option</w:t>
-      </w:r>
-    </w:p>
-    <w:p>
-      <w:pPr>
-        <w:pStyle w:val="ListParagraph"/>
-        <w:numPr>
-          <w:ilvl w:val="0"/>
-          <w:numId w:val="48"/>
-        </w:numPr>
-      </w:pPr>
-      <w:r>
-        <w:t>Check the White Test option</w:t>
-      </w:r>
-    </w:p>
-    <w:p>
-      <w:pPr>
-        <w:pStyle w:val="ListParagraph"/>
-        <w:numPr>
-          <w:ilvl w:val="0"/>
-          <w:numId w:val="48"/>
-        </w:numPr>
-      </w:pPr>
-      <w:r>
-        <w:t>Click Run</w:t>
-      </w:r>
-    </w:p>
-    <w:p>
-      <w:pPr>
-        <w:pStyle w:val="ListParagraph"/>
-        <w:numPr>
-          <w:ilvl w:val="0"/>
-          <w:numId w:val="48"/>
-        </w:numPr>
-      </w:pPr>
-      <w:r>
-        <w:t>Click Save to Table</w:t>
-      </w:r>
-    </w:p>
-    <w:p>
-      <w:pPr>
-        <w:pStyle w:val="ListParagraph"/>
-        <w:numPr>
-          <w:ilvl w:val="0"/>
-          <w:numId w:val="48"/>
-        </w:numPr>
-      </w:pPr>
-      <w:r>
-        <w:lastRenderedPageBreak/>
-        <w:t>Rename variables if necessary</w:t>
-      </w:r>
-    </w:p>
-    <w:p>
-      <w:pPr>
-        <w:pStyle w:val="ListParagraph"/>
-        <w:numPr>
-          <w:ilvl w:val="0"/>
-          <w:numId w:val="48"/>
-        </w:numPr>
-      </w:pPr>
-      <w:r>
-        <w:t>Click OK</w:t>
-      </w:r>
-    </w:p>
-    <w:p>
-      <w:pPr>
-        <w:pStyle w:val="ListParagraph"/>
-        <w:numPr>
-          <w:ilvl w:val="0"/>
-          <w:numId w:val="48"/>
-        </w:numPr>
-      </w:pPr>
-      <w:r>
-        <w:t>Calculate the global univariate Moran’s I for the residuals variable</w:t>
-      </w:r>
-      <w:r>
-        <w:t xml:space="preserve"> to determine if spatial regression model is necessary.</w:t>
-      </w:r>
-    </w:p>
-    <w:p>
-      <w:pPr>
-        <w:pStyle w:val="ListParagraph"/>
-        <w:numPr>
-          <w:ilvl w:val="0"/>
-          <w:numId w:val="48"/>
-        </w:numPr>
-      </w:pPr>
-      <w:r>
-        <w:t xml:space="preserve">Check </w:t>
-      </w:r>
-      <w:r>
-        <w:t xml:space="preserve">if the </w:t>
-      </w:r>
-      <w:r>
-        <w:t xml:space="preserve">residuals </w:t>
-      </w:r>
-      <w:r>
-        <w:t xml:space="preserve">value </w:t>
-      </w:r>
-      <w:r>
-        <w:t xml:space="preserve">(i.e., </w:t>
-      </w:r>
-      <w:r>
-        <w:t>error variable</w:t>
-      </w:r>
-      <w:r>
-        <w:t>)</w:t>
-      </w:r>
-      <w:r>
-        <w:t xml:space="preserve"> is significant to determine if spatial error model is necessary.</w:t>
-      </w:r>
-    </w:p>
-    <w:p/>
-    <w:p>
-      <w:r>
-        <w:t xml:space="preserve">Conduct spatial lag regression using </w:t>
-      </w:r>
-      <w:proofErr w:type="spellStart"/>
-      <w:r>
-        <w:t>GeoDa</w:t>
-      </w:r>
-      <w:proofErr w:type="spellEnd"/>
-    </w:p>
-    <w:p>
-      <w:pPr>
-        <w:pStyle w:val="ListParagraph"/>
-        <w:numPr>
-          <w:ilvl w:val="0"/>
-          <w:numId w:val="48"/>
-        </w:numPr>
-      </w:pPr>
-      <w:r>
-        <w:t>Select Regression menu item</w:t>
-      </w:r>
-    </w:p>
-    <w:p>
-      <w:pPr>
-        <w:pStyle w:val="ListParagraph"/>
-        <w:numPr>
-          <w:ilvl w:val="0"/>
-          <w:numId w:val="48"/>
-        </w:numPr>
-      </w:pPr>
-      <w:r>
-        <w:t>Enter variables</w:t>
-      </w:r>
-    </w:p>
-    <w:p>
-      <w:pPr>
-        <w:pStyle w:val="ListParagraph"/>
-        <w:numPr>
-          <w:ilvl w:val="0"/>
-          <w:numId w:val="48"/>
-        </w:numPr>
-      </w:pPr>
-      <w:r>
-        <w:t>Select the weight matrix file</w:t>
-      </w:r>
-    </w:p>
-    <w:p>
-      <w:pPr>
-        <w:pStyle w:val="ListParagraph"/>
-        <w:numPr>
-          <w:ilvl w:val="0"/>
-          <w:numId w:val="48"/>
-        </w:numPr>
-      </w:pPr>
-      <w:r>
-        <w:t>Select Spatial Lag</w:t>
-      </w:r>
-      <w:r>
-        <w:t xml:space="preserve"> model</w:t>
-      </w:r>
-    </w:p>
-    <w:p>
-      <w:pPr>
-        <w:pStyle w:val="ListParagraph"/>
-        <w:numPr>
-          <w:ilvl w:val="0"/>
-          <w:numId w:val="48"/>
-        </w:numPr>
-      </w:pPr>
-      <w:r>
-        <w:t>Check the Pred. Val. And Res. option</w:t>
-      </w:r>
-    </w:p>
-    <w:p>
-      <w:pPr>
-        <w:pStyle w:val="ListParagraph"/>
-        <w:numPr>
-          <w:ilvl w:val="0"/>
-          <w:numId w:val="48"/>
-        </w:numPr>
-      </w:pPr>
-      <w:r>
-        <w:t xml:space="preserve">Check the </w:t>
-      </w:r>
-      <w:proofErr w:type="spellStart"/>
-      <w:r>
-        <w:t>Coeff</w:t>
-      </w:r>
-      <w:proofErr w:type="spellEnd"/>
-      <w:r>
-        <w:t>. Var. Mat. option</w:t>
-      </w:r>
-    </w:p>
-    <w:p>
-      <w:pPr>
-        <w:pStyle w:val="ListParagraph"/>
-        <w:numPr>
-          <w:ilvl w:val="0"/>
-          <w:numId w:val="48"/>
-        </w:numPr>
-      </w:pPr>
-      <w:r>
-        <w:t>Click Run</w:t>
-      </w:r>
-    </w:p>
-    <w:p>
-      <w:pPr>
-        <w:pStyle w:val="ListParagraph"/>
-        <w:numPr>
-          <w:ilvl w:val="0"/>
-          <w:numId w:val="48"/>
-        </w:numPr>
-      </w:pPr>
-      <w:r>
-        <w:t>Click Save to Table</w:t>
-      </w:r>
-    </w:p>
-    <w:p>
-      <w:pPr>
-        <w:pStyle w:val="ListParagraph"/>
-        <w:numPr>
-          <w:ilvl w:val="0"/>
-          <w:numId w:val="48"/>
-        </w:numPr>
-      </w:pPr>
-      <w:r>
-        <w:t>Rename variables if necessary</w:t>
-      </w:r>
-    </w:p>
-    <w:p>
-      <w:pPr>
-        <w:pStyle w:val="ListParagraph"/>
-        <w:numPr>
-          <w:ilvl w:val="0"/>
-          <w:numId w:val="48"/>
-        </w:numPr>
-      </w:pPr>
-      <w:r>
-        <w:t>Click OK</w:t>
-      </w:r>
-    </w:p>
-    <w:p>
-      <w:pPr>
-        <w:pStyle w:val="ListParagraph"/>
-        <w:numPr>
-          <w:ilvl w:val="0"/>
-          <w:numId w:val="48"/>
-        </w:numPr>
-      </w:pPr>
-      <w:r>
-        <w:t>Calculate the global univariate Moran’s I for the residuals variable</w:t>
-      </w:r>
-    </w:p>
-    <w:p/>
-    <w:p>
-      <w:r>
-        <w:t>Conduct s</w:t>
-      </w:r>
-      <w:r>
-        <w:t>patial error</w:t>
-      </w:r>
-      <w:r>
-        <w:t xml:space="preserve"> regression using </w:t>
-      </w:r>
-      <w:proofErr w:type="spellStart"/>
-      <w:r>
-        <w:t>GeoDa</w:t>
-      </w:r>
-      <w:proofErr w:type="spellEnd"/>
-    </w:p>
-    <w:p>
-      <w:pPr>
-        <w:pStyle w:val="ListParagraph"/>
-        <w:numPr>
-          <w:ilvl w:val="0"/>
-          <w:numId w:val="48"/>
-        </w:numPr>
-      </w:pPr>
-      <w:r>
-        <w:t>Select Regression menu item</w:t>
-      </w:r>
-    </w:p>
-    <w:p>
-      <w:pPr>
-        <w:pStyle w:val="ListParagraph"/>
-        <w:numPr>
-          <w:ilvl w:val="0"/>
-          <w:numId w:val="48"/>
-        </w:numPr>
-      </w:pPr>
-      <w:r>
-        <w:t>Enter variables</w:t>
-      </w:r>
-    </w:p>
-    <w:p>
-      <w:pPr>
-        <w:pStyle w:val="ListParagraph"/>
-        <w:numPr>
-          <w:ilvl w:val="0"/>
-          <w:numId w:val="48"/>
-        </w:numPr>
-      </w:pPr>
-      <w:r>
-        <w:t>Select the weight matrix file</w:t>
-      </w:r>
-    </w:p>
-    <w:p>
-      <w:pPr>
-        <w:pStyle w:val="ListParagraph"/>
-        <w:numPr>
-          <w:ilvl w:val="0"/>
-          <w:numId w:val="48"/>
-        </w:numPr>
-      </w:pPr>
-      <w:r>
-        <w:t>Select Spatial Error</w:t>
-      </w:r>
-      <w:r>
-        <w:t xml:space="preserve"> model</w:t>
-      </w:r>
-    </w:p>
-    <w:p>
-      <w:pPr>
-        <w:pStyle w:val="ListParagraph"/>
-        <w:numPr>
-          <w:ilvl w:val="0"/>
-          <w:numId w:val="48"/>
-        </w:numPr>
-      </w:pPr>
-      <w:r>
-        <w:t>Check the Pred. Val. And Res. option</w:t>
-      </w:r>
-    </w:p>
-    <w:p>
-      <w:pPr>
-        <w:pStyle w:val="ListParagraph"/>
-        <w:numPr>
-          <w:ilvl w:val="0"/>
-          <w:numId w:val="48"/>
-        </w:numPr>
-      </w:pPr>
-      <w:r>
-        <w:t xml:space="preserve">Check the </w:t>
-      </w:r>
-      <w:proofErr w:type="spellStart"/>
-      <w:r>
-        <w:t>Coeff</w:t>
-      </w:r>
-      <w:proofErr w:type="spellEnd"/>
-      <w:r>
-        <w:t>. Var. Mat. option</w:t>
-      </w:r>
-    </w:p>
-    <w:p>
-      <w:pPr>
-        <w:pStyle w:val="ListParagraph"/>
-        <w:numPr>
-          <w:ilvl w:val="0"/>
-          <w:numId w:val="48"/>
-        </w:numPr>
-      </w:pPr>
-      <w:r>
-        <w:t>Click Run</w:t>
-      </w:r>
-    </w:p>
-    <w:p>
-      <w:pPr>
-        <w:pStyle w:val="ListParagraph"/>
-        <w:numPr>
-          <w:ilvl w:val="0"/>
-          <w:numId w:val="48"/>
-        </w:numPr>
-      </w:pPr>
-      <w:r>
-        <w:t>Click Save to Table</w:t>
-      </w:r>
-    </w:p>
-    <w:p>
-      <w:pPr>
-        <w:pStyle w:val="ListParagraph"/>
-        <w:numPr>
-          <w:ilvl w:val="0"/>
-          <w:numId w:val="48"/>
-        </w:numPr>
-      </w:pPr>
-      <w:r>
-        <w:t>Rename variables if necessary</w:t>
-      </w:r>
-    </w:p>
-    <w:p>
-      <w:pPr>
-        <w:pStyle w:val="ListParagraph"/>
-        <w:numPr>
-          <w:ilvl w:val="0"/>
-          <w:numId w:val="48"/>
-        </w:numPr>
-      </w:pPr>
-      <w:r>
-        <w:t>Click OK</w:t>
-      </w:r>
-    </w:p>
-    <w:p>
-      <w:pPr>
-        <w:pStyle w:val="ListParagraph"/>
-        <w:numPr>
-          <w:ilvl w:val="0"/>
-          <w:numId w:val="48"/>
-        </w:numPr>
-      </w:pPr>
-      <w:r>
-        <w:t xml:space="preserve">Calculate the global univariate Moran’s I for the </w:t>
-      </w:r>
-      <w:r>
-        <w:t>residuals</w:t>
-      </w:r>
-      <w:r>
-        <w:t xml:space="preserve"> variable</w:t>
+        <w:t>It should indicate negligible spatial autocorrelation</w:t>
       </w:r>
     </w:p>
     <w:p>
@@ -19070,7 +19375,7 @@
         <w:bCs/>
         <w:noProof/>
       </w:rPr>
-      <w:t>3</w:t>
+      <w:t>4</w:t>
     </w:r>
     <w:r>
       <w:rPr>

</xml_diff>

<commit_message>
Notes from class on April 16, 2020
</commit_message>
<xml_diff>
--- a/Notes/SOC5670_2020_Spring_Notes_Lectures_v00.docx
+++ b/Notes/SOC5670_2020_Spring_Notes_Lectures_v00.docx
@@ -20484,11 +20484,2395 @@
       </w:r>
     </w:p>
     <w:p>
+      <w:pPr>
+        <w:sectPr>
+          <w:headerReference w:type="default" r:id="rId16"/>
+          <w:pgSz w:w="12240" w:h="15840"/>
+          <w:pgMar w:top="1440" w:right="1440" w:bottom="1440" w:left="1440" w:header="720" w:footer="720" w:gutter="0"/>
+          <w:pgNumType w:start="1"/>
+          <w:cols w:space="720"/>
+          <w:docGrid w:linePitch="360"/>
+        </w:sectPr>
+      </w:pPr>
+    </w:p>
+    <w:p>
+      <w:pPr>
+        <w:rPr>
+          <w:u w:val="single"/>
+        </w:rPr>
+      </w:pPr>
+      <w:r>
+        <w:rPr>
+          <w:u w:val="single"/>
+        </w:rPr>
+        <w:lastRenderedPageBreak/>
+        <w:t>Comment Regarding the Class Project</w:t>
+      </w:r>
+    </w:p>
+    <w:p/>
+    <w:p>
+      <w:r>
+        <w:t>Presentation</w:t>
+      </w:r>
+    </w:p>
+    <w:p>
+      <w:pPr>
+        <w:pStyle w:val="ListParagraph"/>
+        <w:numPr>
+          <w:ilvl w:val="0"/>
+          <w:numId w:val="57"/>
+        </w:numPr>
+      </w:pPr>
+      <w:r>
+        <w:t>10-15 minutes</w:t>
+      </w:r>
+    </w:p>
+    <w:p>
+      <w:pPr>
+        <w:pStyle w:val="ListParagraph"/>
+        <w:numPr>
+          <w:ilvl w:val="1"/>
+          <w:numId w:val="57"/>
+        </w:numPr>
+      </w:pPr>
+      <w:r>
+        <w:t>14 slides at most</w:t>
+      </w:r>
+    </w:p>
+    <w:p>
+      <w:pPr>
+        <w:pStyle w:val="ListParagraph"/>
+        <w:numPr>
+          <w:ilvl w:val="1"/>
+          <w:numId w:val="57"/>
+        </w:numPr>
+      </w:pPr>
+      <w:r>
+        <w:t>Empirical findings 6-8 slides</w:t>
+      </w:r>
+    </w:p>
+    <w:p>
+      <w:pPr>
+        <w:pStyle w:val="ListParagraph"/>
+        <w:numPr>
+          <w:ilvl w:val="0"/>
+          <w:numId w:val="57"/>
+        </w:numPr>
+      </w:pPr>
+      <w:r>
+        <w:t>Critical reflection</w:t>
+      </w:r>
+    </w:p>
+    <w:p>
+      <w:pPr>
+        <w:pStyle w:val="ListParagraph"/>
+        <w:numPr>
+          <w:ilvl w:val="1"/>
+          <w:numId w:val="57"/>
+        </w:numPr>
+      </w:pPr>
+      <w:r>
+        <w:t>Done better</w:t>
+      </w:r>
+    </w:p>
+    <w:p>
+      <w:pPr>
+        <w:pStyle w:val="ListParagraph"/>
+        <w:numPr>
+          <w:ilvl w:val="1"/>
+          <w:numId w:val="57"/>
+        </w:numPr>
+      </w:pPr>
+      <w:r>
+        <w:t>Done with more time</w:t>
+      </w:r>
+    </w:p>
+    <w:p>
+      <w:pPr>
+        <w:pStyle w:val="ListParagraph"/>
+        <w:numPr>
+          <w:ilvl w:val="0"/>
+          <w:numId w:val="57"/>
+        </w:numPr>
+      </w:pPr>
+      <w:r>
+        <w:t>In order of listed in spreadsheet</w:t>
+      </w:r>
+    </w:p>
+    <w:p>
+      <w:pPr>
+        <w:pStyle w:val="ListParagraph"/>
+        <w:numPr>
+          <w:ilvl w:val="0"/>
+          <w:numId w:val="57"/>
+        </w:numPr>
+      </w:pPr>
+      <w:r>
+        <w:t>Final paper due May 11, 2020</w:t>
+      </w:r>
+    </w:p>
+    <w:p/>
+    <w:p>
+      <w:r>
+        <w:t>Dealing with Large Area Census Tracts with Low Populations</w:t>
+      </w:r>
+    </w:p>
+    <w:p>
+      <w:pPr>
+        <w:pStyle w:val="ListParagraph"/>
+        <w:numPr>
+          <w:ilvl w:val="0"/>
+          <w:numId w:val="67"/>
+        </w:numPr>
+      </w:pPr>
+      <w:r>
+        <w:t>Add dichotomous dummy variable for low population density tracts</w:t>
+      </w:r>
+    </w:p>
+    <w:p>
+      <w:pPr>
+        <w:pStyle w:val="ListParagraph"/>
+        <w:numPr>
+          <w:ilvl w:val="1"/>
+          <w:numId w:val="67"/>
+        </w:numPr>
+      </w:pPr>
+      <w:r>
+        <w:t>0 – high population density</w:t>
+      </w:r>
+    </w:p>
+    <w:p>
+      <w:pPr>
+        <w:pStyle w:val="ListParagraph"/>
+        <w:numPr>
+          <w:ilvl w:val="1"/>
+          <w:numId w:val="67"/>
+        </w:numPr>
+      </w:pPr>
+      <w:r>
+        <w:t>1 – low population density</w:t>
+      </w:r>
+    </w:p>
+    <w:p>
+      <w:pPr>
+        <w:pStyle w:val="ListParagraph"/>
+        <w:numPr>
+          <w:ilvl w:val="0"/>
+          <w:numId w:val="67"/>
+        </w:numPr>
+      </w:pPr>
+      <w:r>
+        <w:t>Include dummy variable in regression analysis</w:t>
+      </w:r>
+    </w:p>
+    <w:p>
+      <w:pPr>
+        <w:rPr>
+          <w:u w:val="single"/>
+        </w:rPr>
+      </w:pPr>
+    </w:p>
+    <w:p>
+      <w:pPr>
+        <w:rPr>
+          <w:u w:val="single"/>
+        </w:rPr>
+      </w:pPr>
+    </w:p>
+    <w:p>
+      <w:pPr>
+        <w:rPr>
+          <w:u w:val="single"/>
+        </w:rPr>
+      </w:pPr>
+      <w:r>
+        <w:rPr>
+          <w:u w:val="single"/>
+        </w:rPr>
+        <w:t>Lecture Notes</w:t>
+      </w:r>
+    </w:p>
+    <w:p/>
+    <w:p>
+      <w:r>
+        <w:t>Point Data</w:t>
+      </w:r>
+    </w:p>
+    <w:p>
+      <w:pPr>
+        <w:pStyle w:val="ListParagraph"/>
+        <w:numPr>
+          <w:ilvl w:val="0"/>
+          <w:numId w:val="58"/>
+        </w:numPr>
+      </w:pPr>
+      <w:r>
+        <w:t>X-Y data rather than polygon data.</w:t>
+      </w:r>
+    </w:p>
+    <w:p>
+      <w:pPr>
+        <w:pStyle w:val="ListParagraph"/>
+        <w:numPr>
+          <w:ilvl w:val="0"/>
+          <w:numId w:val="58"/>
+        </w:numPr>
+      </w:pPr>
+      <w:r>
+        <w:t>Provides additional flexibility for more types of analysis.</w:t>
+      </w:r>
+    </w:p>
+    <w:p/>
+    <w:p>
+      <w:r>
+        <w:t>Point Pattern Analysis</w:t>
+      </w:r>
+    </w:p>
+    <w:p>
+      <w:pPr>
+        <w:pStyle w:val="ListParagraph"/>
+        <w:numPr>
+          <w:ilvl w:val="0"/>
+          <w:numId w:val="58"/>
+        </w:numPr>
+      </w:pPr>
+      <w:r>
+        <w:t>Point Association</w:t>
+      </w:r>
+    </w:p>
+    <w:p>
+      <w:pPr>
+        <w:pStyle w:val="ListParagraph"/>
+        <w:numPr>
+          <w:ilvl w:val="1"/>
+          <w:numId w:val="58"/>
+        </w:numPr>
+      </w:pPr>
+      <w:r>
+        <w:t>Nearest neighbor analysis</w:t>
+      </w:r>
+    </w:p>
+    <w:p>
+      <w:pPr>
+        <w:pStyle w:val="ListParagraph"/>
+        <w:numPr>
+          <w:ilvl w:val="0"/>
+          <w:numId w:val="58"/>
+        </w:numPr>
+      </w:pPr>
+      <w:r>
+        <w:t>Point Density</w:t>
+      </w:r>
+    </w:p>
+    <w:p>
+      <w:pPr>
+        <w:pStyle w:val="ListParagraph"/>
+        <w:numPr>
+          <w:ilvl w:val="1"/>
+          <w:numId w:val="58"/>
+        </w:numPr>
+      </w:pPr>
+      <w:r>
+        <w:t>Quadrat Analysis</w:t>
+      </w:r>
+    </w:p>
+    <w:p>
+      <w:pPr>
+        <w:pStyle w:val="ListParagraph"/>
+        <w:numPr>
+          <w:ilvl w:val="1"/>
+          <w:numId w:val="58"/>
+        </w:numPr>
+      </w:pPr>
+      <w:r>
+        <w:t>Modifiable Areal Unit Problem</w:t>
+      </w:r>
+    </w:p>
+    <w:p/>
+    <w:p>
+      <w:r>
+        <w:t>Average Nearest Neighbor</w:t>
+      </w:r>
+      <w:r>
+        <w:t xml:space="preserve"> (ANN)</w:t>
+      </w:r>
+    </w:p>
+    <w:p>
+      <w:pPr>
+        <w:pStyle w:val="ListParagraph"/>
+        <w:numPr>
+          <w:ilvl w:val="0"/>
+          <w:numId w:val="59"/>
+        </w:numPr>
+      </w:pPr>
+      <w:r>
+        <w:t>Can be done with polygon data.</w:t>
+      </w:r>
+    </w:p>
+    <w:p>
+      <w:pPr>
+        <w:pStyle w:val="ListParagraph"/>
+        <w:numPr>
+          <w:ilvl w:val="1"/>
+          <w:numId w:val="59"/>
+        </w:numPr>
+      </w:pPr>
+      <w:r>
+        <w:t>Must remember that they are artificially defined spaces.</w:t>
+      </w:r>
+    </w:p>
+    <w:p>
+      <w:pPr>
+        <w:pStyle w:val="ListParagraph"/>
+        <w:numPr>
+          <w:ilvl w:val="1"/>
+          <w:numId w:val="59"/>
+        </w:numPr>
+      </w:pPr>
+      <w:r>
+        <w:t>Uses polygon centroids.</w:t>
+      </w:r>
+    </w:p>
+    <w:p>
+      <w:pPr>
+        <w:pStyle w:val="ListParagraph"/>
+        <w:numPr>
+          <w:ilvl w:val="2"/>
+          <w:numId w:val="59"/>
+        </w:numPr>
+      </w:pPr>
+      <w:r>
+        <w:t>Questionable with large polygons with fewer people (e.g., rural areas)</w:t>
+      </w:r>
+    </w:p>
+    <w:p>
+      <w:pPr>
+        <w:pStyle w:val="ListParagraph"/>
+        <w:numPr>
+          <w:ilvl w:val="1"/>
+          <w:numId w:val="59"/>
+        </w:numPr>
+      </w:pPr>
+      <w:r>
+        <w:t>Can introduce significant bias.</w:t>
+      </w:r>
+    </w:p>
+    <w:p>
+      <w:pPr>
+        <w:pStyle w:val="ListParagraph"/>
+        <w:numPr>
+          <w:ilvl w:val="0"/>
+          <w:numId w:val="59"/>
+        </w:numPr>
+      </w:pPr>
+      <w:r>
+        <w:t>Calculates a z-score used to test a hypothesis.</w:t>
+      </w:r>
+    </w:p>
+    <w:p>
+      <w:pPr>
+        <w:pStyle w:val="ListParagraph"/>
+        <w:numPr>
+          <w:ilvl w:val="1"/>
+          <w:numId w:val="59"/>
+        </w:numPr>
+      </w:pPr>
+      <w:r>
+        <w:t>H</w:t>
+      </w:r>
+      <w:r>
+        <w:rPr>
+          <w:vertAlign w:val="subscript"/>
+        </w:rPr>
+        <w:t>0</w:t>
+      </w:r>
+      <w:r>
+        <w:t>: There is no pattern</w:t>
+      </w:r>
+    </w:p>
+    <w:p>
+      <w:pPr>
+        <w:pStyle w:val="ListParagraph"/>
+        <w:numPr>
+          <w:ilvl w:val="1"/>
+          <w:numId w:val="59"/>
+        </w:numPr>
+      </w:pPr>
+      <w:r>
+        <w:t>H</w:t>
+      </w:r>
+      <w:r>
+        <w:rPr>
+          <w:vertAlign w:val="subscript"/>
+        </w:rPr>
+        <w:t>A</w:t>
+      </w:r>
+      <w:r>
+        <w:t>: There is a pattern</w:t>
+      </w:r>
+    </w:p>
+    <w:p>
+      <w:pPr>
+        <w:pStyle w:val="ListParagraph"/>
+        <w:numPr>
+          <w:ilvl w:val="0"/>
+          <w:numId w:val="59"/>
+        </w:numPr>
+      </w:pPr>
+      <w:r>
+        <w:t>Ignores typography</w:t>
+      </w:r>
+    </w:p>
+    <w:p>
+      <w:pPr>
+        <w:pStyle w:val="ListParagraph"/>
+        <w:numPr>
+          <w:ilvl w:val="1"/>
+          <w:numId w:val="59"/>
+        </w:numPr>
+      </w:pPr>
+      <w:r>
+        <w:t>Mountains</w:t>
+      </w:r>
+    </w:p>
+    <w:p>
+      <w:pPr>
+        <w:pStyle w:val="ListParagraph"/>
+        <w:numPr>
+          <w:ilvl w:val="1"/>
+          <w:numId w:val="59"/>
+        </w:numPr>
+      </w:pPr>
+      <w:r>
+        <w:t>Transportation methods</w:t>
+      </w:r>
+    </w:p>
+    <w:p>
+      <w:pPr>
+        <w:pStyle w:val="ListParagraph"/>
+        <w:numPr>
+          <w:ilvl w:val="1"/>
+          <w:numId w:val="59"/>
+        </w:numPr>
+      </w:pPr>
+      <w:r>
+        <w:t>Limited routes between points</w:t>
+      </w:r>
+    </w:p>
+    <w:p>
+      <w:pPr>
+        <w:pStyle w:val="ListParagraph"/>
+        <w:numPr>
+          <w:ilvl w:val="0"/>
+          <w:numId w:val="59"/>
+        </w:numPr>
+      </w:pPr>
+      <w:r>
+        <w:t>Applying transportation</w:t>
+      </w:r>
+      <w:r>
+        <w:t xml:space="preserve"> overlay</w:t>
+      </w:r>
+      <w:r>
+        <w:t xml:space="preserve"> increases accuracy.</w:t>
+      </w:r>
+    </w:p>
+    <w:p/>
+    <w:p>
+      <w:r>
+        <w:lastRenderedPageBreak/>
+        <w:t>Ripley’s K Function</w:t>
+      </w:r>
+    </w:p>
+    <w:p>
+      <w:pPr>
+        <w:pStyle w:val="ListParagraph"/>
+        <w:numPr>
+          <w:ilvl w:val="0"/>
+          <w:numId w:val="60"/>
+        </w:numPr>
+      </w:pPr>
+      <w:r>
+        <w:t>Alternative to Moran’s I</w:t>
+      </w:r>
+    </w:p>
+    <w:p>
+      <w:pPr>
+        <w:pStyle w:val="ListParagraph"/>
+        <w:numPr>
+          <w:ilvl w:val="0"/>
+          <w:numId w:val="60"/>
+        </w:numPr>
+      </w:pPr>
+      <w:r>
+        <w:t>Multi-distance function</w:t>
+      </w:r>
+    </w:p>
+    <w:p>
+      <w:pPr>
+        <w:pStyle w:val="ListParagraph"/>
+        <w:numPr>
+          <w:ilvl w:val="0"/>
+          <w:numId w:val="60"/>
+        </w:numPr>
+      </w:pPr>
+      <w:r>
+        <w:t>Designed for x-y coordinates</w:t>
+      </w:r>
+    </w:p>
+    <w:p>
+      <w:pPr>
+        <w:pStyle w:val="ListParagraph"/>
+        <w:numPr>
+          <w:ilvl w:val="1"/>
+          <w:numId w:val="60"/>
+        </w:numPr>
+      </w:pPr>
+      <w:r>
+        <w:t>Biology</w:t>
+      </w:r>
+    </w:p>
+    <w:p>
+      <w:pPr>
+        <w:pStyle w:val="ListParagraph"/>
+        <w:numPr>
+          <w:ilvl w:val="1"/>
+          <w:numId w:val="60"/>
+        </w:numPr>
+      </w:pPr>
+      <w:r>
+        <w:t>Ecology</w:t>
+      </w:r>
+    </w:p>
+    <w:p>
+      <w:pPr>
+        <w:pStyle w:val="ListParagraph"/>
+        <w:numPr>
+          <w:ilvl w:val="1"/>
+          <w:numId w:val="60"/>
+        </w:numPr>
+      </w:pPr>
+      <w:r>
+        <w:t>Environmental sciences</w:t>
+      </w:r>
+    </w:p>
+    <w:p>
+      <w:pPr>
+        <w:pStyle w:val="ListParagraph"/>
+        <w:numPr>
+          <w:ilvl w:val="0"/>
+          <w:numId w:val="60"/>
+        </w:numPr>
+      </w:pPr>
+      <w:r>
+        <w:t>Useful in situations with u</w:t>
+      </w:r>
+      <w:r>
+        <w:t>nknown boundaries</w:t>
+      </w:r>
+      <w:r>
+        <w:t>.</w:t>
+      </w:r>
+    </w:p>
+    <w:p>
+      <w:pPr>
+        <w:pStyle w:val="ListParagraph"/>
+        <w:numPr>
+          <w:ilvl w:val="0"/>
+          <w:numId w:val="60"/>
+        </w:numPr>
+      </w:pPr>
+      <w:r>
+        <w:t>Includes all neighbors in calculation, not just the nearest neighbors.</w:t>
+      </w:r>
+    </w:p>
+    <w:p>
+      <w:pPr>
+        <w:pStyle w:val="ListParagraph"/>
+        <w:numPr>
+          <w:ilvl w:val="1"/>
+          <w:numId w:val="60"/>
+        </w:numPr>
+      </w:pPr>
+      <w:r>
+        <w:t>The points near the edges of the study area have fewer neighbors.</w:t>
+      </w:r>
+    </w:p>
+    <w:p>
+      <w:pPr>
+        <w:pStyle w:val="ListParagraph"/>
+        <w:numPr>
+          <w:ilvl w:val="1"/>
+          <w:numId w:val="60"/>
+        </w:numPr>
+      </w:pPr>
+      <w:r>
+        <w:t>Introduces a bias.</w:t>
+      </w:r>
+    </w:p>
+    <w:p>
+      <w:pPr>
+        <w:pStyle w:val="ListParagraph"/>
+        <w:numPr>
+          <w:ilvl w:val="0"/>
+          <w:numId w:val="60"/>
+        </w:numPr>
+      </w:pPr>
+      <w:r>
+        <w:t>Challenges</w:t>
+      </w:r>
+    </w:p>
+    <w:p>
+      <w:pPr>
+        <w:pStyle w:val="ListParagraph"/>
+        <w:numPr>
+          <w:ilvl w:val="1"/>
+          <w:numId w:val="60"/>
+        </w:numPr>
+      </w:pPr>
+      <w:r>
+        <w:t>Sensitive to the size of the study area.</w:t>
+      </w:r>
+    </w:p>
+    <w:p/>
+    <w:p>
+      <w:r>
+        <w:t>Kernel Density Estimation (KDE)</w:t>
+      </w:r>
+    </w:p>
+    <w:p>
+      <w:pPr>
+        <w:pStyle w:val="ListParagraph"/>
+        <w:numPr>
+          <w:ilvl w:val="0"/>
+          <w:numId w:val="61"/>
+        </w:numPr>
+      </w:pPr>
+      <w:r>
+        <w:t>Used often for hot spot mapping.</w:t>
+      </w:r>
+    </w:p>
+    <w:p>
+      <w:pPr>
+        <w:pStyle w:val="ListParagraph"/>
+        <w:numPr>
+          <w:ilvl w:val="0"/>
+          <w:numId w:val="61"/>
+        </w:numPr>
+      </w:pPr>
+      <w:r>
+        <w:t>Controversial because it requires several assumptions.</w:t>
+      </w:r>
+    </w:p>
+    <w:p>
+      <w:pPr>
+        <w:pStyle w:val="ListParagraph"/>
+        <w:numPr>
+          <w:ilvl w:val="1"/>
+          <w:numId w:val="61"/>
+        </w:numPr>
+      </w:pPr>
+      <w:r>
+        <w:t>Must define the grid overlay.</w:t>
+      </w:r>
+    </w:p>
+    <w:p>
+      <w:pPr>
+        <w:pStyle w:val="ListParagraph"/>
+        <w:numPr>
+          <w:ilvl w:val="0"/>
+          <w:numId w:val="61"/>
+        </w:numPr>
+      </w:pPr>
+      <w:r>
+        <w:t>Questionable for any type of analysis.</w:t>
+      </w:r>
+    </w:p>
+    <w:p>
+      <w:pPr>
+        <w:pStyle w:val="ListParagraph"/>
+        <w:numPr>
+          <w:ilvl w:val="0"/>
+          <w:numId w:val="61"/>
+        </w:numPr>
+      </w:pPr>
+      <w:r>
+        <w:t>Can’t scale this type of analysis.</w:t>
+      </w:r>
+    </w:p>
+    <w:p>
+      <w:pPr>
+        <w:pStyle w:val="ListParagraph"/>
+        <w:numPr>
+          <w:ilvl w:val="0"/>
+          <w:numId w:val="61"/>
+        </w:numPr>
+      </w:pPr>
+      <w:r>
+        <w:t>Should augment with some other form of analysis.</w:t>
+      </w:r>
+    </w:p>
+    <w:p>
+      <w:pPr>
+        <w:pStyle w:val="ListParagraph"/>
+        <w:numPr>
+          <w:ilvl w:val="0"/>
+          <w:numId w:val="61"/>
+        </w:numPr>
+      </w:pPr>
+      <w:r>
+        <w:t>ArcMap Spatial Analysis Tools option requires additional license.</w:t>
+      </w:r>
+    </w:p>
+    <w:p/>
+    <w:p>
+      <w:r>
+        <w:t>General G Statistic</w:t>
+      </w:r>
+    </w:p>
+    <w:p>
+      <w:pPr>
+        <w:pStyle w:val="ListParagraph"/>
+        <w:numPr>
+          <w:ilvl w:val="0"/>
+          <w:numId w:val="62"/>
+        </w:numPr>
+      </w:pPr>
+      <w:r>
+        <w:t>Spatial autocorrelation technique.</w:t>
+      </w:r>
+    </w:p>
+    <w:p>
+      <w:pPr>
+        <w:pStyle w:val="ListParagraph"/>
+        <w:numPr>
+          <w:ilvl w:val="0"/>
+          <w:numId w:val="62"/>
+        </w:numPr>
+      </w:pPr>
+      <w:r>
+        <w:t>Equivalent to Global Moran’s I</w:t>
+      </w:r>
+    </w:p>
+    <w:p>
+      <w:pPr>
+        <w:pStyle w:val="ListParagraph"/>
+        <w:numPr>
+          <w:ilvl w:val="0"/>
+          <w:numId w:val="62"/>
+        </w:numPr>
+      </w:pPr>
+      <w:proofErr w:type="gramStart"/>
+      <w:r>
+        <w:t>Also</w:t>
+      </w:r>
+      <w:proofErr w:type="gramEnd"/>
+      <w:r>
+        <w:t xml:space="preserve"> available in </w:t>
+      </w:r>
+      <w:proofErr w:type="spellStart"/>
+      <w:r>
+        <w:t>GeoDa</w:t>
+      </w:r>
+      <w:proofErr w:type="spellEnd"/>
+    </w:p>
+    <w:p/>
+    <w:p>
+      <w:proofErr w:type="spellStart"/>
+      <w:r>
+        <w:t>Gi</w:t>
+      </w:r>
+      <w:proofErr w:type="spellEnd"/>
+      <w:r>
+        <w:t>*</w:t>
+      </w:r>
+    </w:p>
+    <w:p>
+      <w:pPr>
+        <w:pStyle w:val="ListParagraph"/>
+        <w:numPr>
+          <w:ilvl w:val="0"/>
+          <w:numId w:val="63"/>
+        </w:numPr>
+      </w:pPr>
+      <w:r>
+        <w:t>Hot-spot analysis</w:t>
+      </w:r>
+    </w:p>
+    <w:p>
+      <w:pPr>
+        <w:pStyle w:val="ListParagraph"/>
+        <w:numPr>
+          <w:ilvl w:val="0"/>
+          <w:numId w:val="63"/>
+        </w:numPr>
+      </w:pPr>
+      <w:proofErr w:type="gramStart"/>
+      <w:r>
+        <w:t>Similar to</w:t>
+      </w:r>
+      <w:proofErr w:type="gramEnd"/>
+      <w:r>
+        <w:t xml:space="preserve"> LISA</w:t>
+      </w:r>
+    </w:p>
+    <w:p>
+      <w:pPr>
+        <w:pStyle w:val="ListParagraph"/>
+        <w:numPr>
+          <w:ilvl w:val="0"/>
+          <w:numId w:val="63"/>
+        </w:numPr>
+      </w:pPr>
+      <w:proofErr w:type="gramStart"/>
+      <w:r>
+        <w:t>Also</w:t>
+      </w:r>
+      <w:proofErr w:type="gramEnd"/>
+      <w:r>
+        <w:t xml:space="preserve"> available in </w:t>
+      </w:r>
+      <w:proofErr w:type="spellStart"/>
+      <w:r>
+        <w:t>GeoDa</w:t>
+      </w:r>
+      <w:proofErr w:type="spellEnd"/>
+    </w:p>
+    <w:p/>
+    <w:p>
+      <w:pPr>
+        <w:rPr>
+          <w:u w:val="single"/>
+        </w:rPr>
+      </w:pPr>
+      <w:r>
+        <w:rPr>
+          <w:u w:val="single"/>
+        </w:rPr>
+        <w:t>Lab Procedure</w:t>
+      </w:r>
+    </w:p>
+    <w:p>
+      <w:r>
+        <w:t>Performing Average Nearest Neighbor in ArcMap</w:t>
+      </w:r>
+    </w:p>
+    <w:p>
+      <w:pPr>
+        <w:pStyle w:val="ListParagraph"/>
+        <w:numPr>
+          <w:ilvl w:val="0"/>
+          <w:numId w:val="64"/>
+        </w:numPr>
+      </w:pPr>
+      <w:r>
+        <w:t>Add layers</w:t>
+      </w:r>
+    </w:p>
+    <w:p>
+      <w:pPr>
+        <w:pStyle w:val="ListParagraph"/>
+        <w:numPr>
+          <w:ilvl w:val="1"/>
+          <w:numId w:val="64"/>
+        </w:numPr>
+      </w:pPr>
+      <w:r>
+        <w:t>point data</w:t>
+      </w:r>
+    </w:p>
+    <w:p>
+      <w:pPr>
+        <w:pStyle w:val="ListParagraph"/>
+        <w:numPr>
+          <w:ilvl w:val="1"/>
+          <w:numId w:val="64"/>
+        </w:numPr>
+      </w:pPr>
+      <w:r>
+        <w:t>study boundary shapefile</w:t>
+      </w:r>
+    </w:p>
+    <w:p>
+      <w:pPr>
+        <w:pStyle w:val="ListParagraph"/>
+        <w:numPr>
+          <w:ilvl w:val="0"/>
+          <w:numId w:val="64"/>
+        </w:numPr>
+      </w:pPr>
+      <w:r>
+        <w:t xml:space="preserve">Select </w:t>
+      </w:r>
+      <w:r>
+        <w:rPr>
+          <w:rFonts w:ascii="Courier New" w:hAnsi="Courier New" w:cs="Courier New"/>
+        </w:rPr>
+        <w:t>Geoprocessing</w:t>
+      </w:r>
+      <w:r>
+        <w:t xml:space="preserve"> menu item</w:t>
+      </w:r>
+    </w:p>
+    <w:p>
+      <w:pPr>
+        <w:pStyle w:val="ListParagraph"/>
+        <w:numPr>
+          <w:ilvl w:val="0"/>
+          <w:numId w:val="64"/>
+        </w:numPr>
+      </w:pPr>
+      <w:r>
+        <w:t xml:space="preserve">Select </w:t>
+      </w:r>
+      <w:proofErr w:type="spellStart"/>
+      <w:r>
+        <w:rPr>
+          <w:rFonts w:ascii="Courier New" w:hAnsi="Courier New" w:cs="Courier New"/>
+        </w:rPr>
+        <w:t>ArcToolbox</w:t>
+      </w:r>
+      <w:proofErr w:type="spellEnd"/>
+    </w:p>
+    <w:p>
+      <w:pPr>
+        <w:pStyle w:val="ListParagraph"/>
+        <w:numPr>
+          <w:ilvl w:val="0"/>
+          <w:numId w:val="64"/>
+        </w:numPr>
+      </w:pPr>
+      <w:r>
+        <w:t xml:space="preserve">Expand </w:t>
+      </w:r>
+      <w:r>
+        <w:rPr>
+          <w:rFonts w:ascii="Courier New" w:hAnsi="Courier New" w:cs="Courier New"/>
+        </w:rPr>
+        <w:t>Spatial Statistics Tools</w:t>
+      </w:r>
+    </w:p>
+    <w:p>
+      <w:pPr>
+        <w:pStyle w:val="ListParagraph"/>
+        <w:numPr>
+          <w:ilvl w:val="0"/>
+          <w:numId w:val="64"/>
+        </w:numPr>
+      </w:pPr>
+      <w:r>
+        <w:t xml:space="preserve">Expand </w:t>
+      </w:r>
+      <w:r>
+        <w:rPr>
+          <w:rFonts w:ascii="Courier New" w:hAnsi="Courier New" w:cs="Courier New"/>
+        </w:rPr>
+        <w:t>Analyzing Patterns</w:t>
+      </w:r>
+    </w:p>
+    <w:p>
+      <w:pPr>
+        <w:pStyle w:val="ListParagraph"/>
+        <w:numPr>
+          <w:ilvl w:val="0"/>
+          <w:numId w:val="64"/>
+        </w:numPr>
+      </w:pPr>
+      <w:r>
+        <w:t xml:space="preserve">Double click on </w:t>
+      </w:r>
+      <w:r>
+        <w:rPr>
+          <w:rFonts w:ascii="Courier New" w:hAnsi="Courier New" w:cs="Courier New"/>
+        </w:rPr>
+        <w:t>Average Nearest Neighbor</w:t>
+      </w:r>
+    </w:p>
+    <w:p>
+      <w:pPr>
+        <w:pStyle w:val="ListParagraph"/>
+        <w:numPr>
+          <w:ilvl w:val="0"/>
+          <w:numId w:val="64"/>
+        </w:numPr>
+      </w:pPr>
+      <w:r>
+        <w:t>Enter settings</w:t>
+      </w:r>
+    </w:p>
+    <w:p>
+      <w:pPr>
+        <w:pStyle w:val="ListParagraph"/>
+        <w:numPr>
+          <w:ilvl w:val="0"/>
+          <w:numId w:val="64"/>
+        </w:numPr>
+      </w:pPr>
+      <w:r>
+        <w:t xml:space="preserve">Click </w:t>
+      </w:r>
+      <w:r>
+        <w:rPr>
+          <w:rFonts w:ascii="Courier New" w:hAnsi="Courier New" w:cs="Courier New"/>
+        </w:rPr>
+        <w:t>OK</w:t>
+      </w:r>
+    </w:p>
+    <w:p/>
+    <w:p>
+      <w:r>
+        <w:lastRenderedPageBreak/>
+        <w:t>Performing Ripley’s K Function in ArcMap</w:t>
+      </w:r>
+    </w:p>
+    <w:p>
+      <w:pPr>
+        <w:pStyle w:val="ListParagraph"/>
+        <w:numPr>
+          <w:ilvl w:val="0"/>
+          <w:numId w:val="65"/>
+        </w:numPr>
+      </w:pPr>
+      <w:r>
+        <w:t>Add layers</w:t>
+      </w:r>
+    </w:p>
+    <w:p>
+      <w:pPr>
+        <w:pStyle w:val="ListParagraph"/>
+        <w:numPr>
+          <w:ilvl w:val="1"/>
+          <w:numId w:val="65"/>
+        </w:numPr>
+      </w:pPr>
+      <w:r>
+        <w:t>point data</w:t>
+      </w:r>
+      <w:r>
+        <w:t xml:space="preserve"> shapefile</w:t>
+      </w:r>
+    </w:p>
+    <w:p>
+      <w:pPr>
+        <w:pStyle w:val="ListParagraph"/>
+        <w:numPr>
+          <w:ilvl w:val="1"/>
+          <w:numId w:val="65"/>
+        </w:numPr>
+      </w:pPr>
+      <w:r>
+        <w:t>study boundary shapefile</w:t>
+      </w:r>
+    </w:p>
+    <w:p>
+      <w:pPr>
+        <w:pStyle w:val="ListParagraph"/>
+        <w:numPr>
+          <w:ilvl w:val="0"/>
+          <w:numId w:val="65"/>
+        </w:numPr>
+      </w:pPr>
+      <w:r>
+        <w:t xml:space="preserve">Select </w:t>
+      </w:r>
+      <w:r>
+        <w:rPr>
+          <w:rFonts w:ascii="Courier New" w:hAnsi="Courier New" w:cs="Courier New"/>
+        </w:rPr>
+        <w:t>Geoprocessing</w:t>
+      </w:r>
+      <w:r>
+        <w:t xml:space="preserve"> menu item</w:t>
+      </w:r>
+    </w:p>
+    <w:p>
+      <w:pPr>
+        <w:pStyle w:val="ListParagraph"/>
+        <w:numPr>
+          <w:ilvl w:val="0"/>
+          <w:numId w:val="65"/>
+        </w:numPr>
+      </w:pPr>
+      <w:r>
+        <w:t xml:space="preserve">Select </w:t>
+      </w:r>
+      <w:proofErr w:type="spellStart"/>
+      <w:r>
+        <w:rPr>
+          <w:rFonts w:ascii="Courier New" w:hAnsi="Courier New" w:cs="Courier New"/>
+        </w:rPr>
+        <w:t>ArcToolbox</w:t>
+      </w:r>
+      <w:proofErr w:type="spellEnd"/>
+    </w:p>
+    <w:p>
+      <w:pPr>
+        <w:pStyle w:val="ListParagraph"/>
+        <w:numPr>
+          <w:ilvl w:val="0"/>
+          <w:numId w:val="65"/>
+        </w:numPr>
+      </w:pPr>
+      <w:r>
+        <w:t xml:space="preserve">Expand </w:t>
+      </w:r>
+      <w:r>
+        <w:rPr>
+          <w:rFonts w:ascii="Courier New" w:hAnsi="Courier New" w:cs="Courier New"/>
+        </w:rPr>
+        <w:t>Spatial Statistics Tools</w:t>
+      </w:r>
+    </w:p>
+    <w:p>
+      <w:pPr>
+        <w:pStyle w:val="ListParagraph"/>
+        <w:numPr>
+          <w:ilvl w:val="0"/>
+          <w:numId w:val="65"/>
+        </w:numPr>
+      </w:pPr>
+      <w:r>
+        <w:t xml:space="preserve">Expand </w:t>
+      </w:r>
+      <w:r>
+        <w:rPr>
+          <w:rFonts w:ascii="Courier New" w:hAnsi="Courier New" w:cs="Courier New"/>
+        </w:rPr>
+        <w:t>Analyzing Patterns</w:t>
+      </w:r>
+    </w:p>
+    <w:p>
+      <w:pPr>
+        <w:pStyle w:val="ListParagraph"/>
+        <w:numPr>
+          <w:ilvl w:val="0"/>
+          <w:numId w:val="65"/>
+        </w:numPr>
+      </w:pPr>
+      <w:r>
+        <w:t xml:space="preserve">Double click on </w:t>
+      </w:r>
+      <w:r>
+        <w:t>Multi-Distance Spatial Cluster (Ripley’s K Function)</w:t>
+      </w:r>
+    </w:p>
+    <w:p>
+      <w:pPr>
+        <w:pStyle w:val="ListParagraph"/>
+        <w:numPr>
+          <w:ilvl w:val="1"/>
+          <w:numId w:val="65"/>
+        </w:numPr>
+      </w:pPr>
+      <w:r>
+        <w:t xml:space="preserve">Enter the </w:t>
+      </w:r>
+      <w:r>
+        <w:rPr>
+          <w:rFonts w:ascii="Courier New" w:hAnsi="Courier New" w:cs="Courier New"/>
+        </w:rPr>
+        <w:t xml:space="preserve">Number of Distance Bands </w:t>
+      </w:r>
+      <w:r>
+        <w:t>(e.g., 20)</w:t>
+      </w:r>
+    </w:p>
+    <w:p>
+      <w:pPr>
+        <w:pStyle w:val="ListParagraph"/>
+        <w:numPr>
+          <w:ilvl w:val="1"/>
+          <w:numId w:val="65"/>
+        </w:numPr>
+      </w:pPr>
+      <w:r>
+        <w:t xml:space="preserve">Can leave </w:t>
+      </w:r>
+      <w:r>
+        <w:rPr>
+          <w:rFonts w:ascii="Courier New" w:hAnsi="Courier New" w:cs="Courier New"/>
+        </w:rPr>
+        <w:t xml:space="preserve">Number of Distance Bands </w:t>
+      </w:r>
+      <w:r>
+        <w:t>blank (i.e., let the software determine)</w:t>
+      </w:r>
+    </w:p>
+    <w:p>
+      <w:pPr>
+        <w:pStyle w:val="ListParagraph"/>
+        <w:numPr>
+          <w:ilvl w:val="1"/>
+          <w:numId w:val="65"/>
+        </w:numPr>
+      </w:pPr>
+      <w:r>
+        <w:t xml:space="preserve">Select option for </w:t>
+      </w:r>
+      <w:r>
+        <w:rPr>
+          <w:rFonts w:ascii="Courier New" w:hAnsi="Courier New" w:cs="Courier New"/>
+        </w:rPr>
+        <w:t>Compute Confidence Envelope</w:t>
+      </w:r>
+    </w:p>
+    <w:p>
+      <w:pPr>
+        <w:pStyle w:val="ListParagraph"/>
+        <w:numPr>
+          <w:ilvl w:val="2"/>
+          <w:numId w:val="65"/>
+        </w:numPr>
+      </w:pPr>
+      <w:r>
+        <w:t xml:space="preserve">Do NOT set </w:t>
+      </w:r>
+      <w:r>
+        <w:t xml:space="preserve">higher than 9 </w:t>
+      </w:r>
+      <w:r>
+        <w:t>permutations</w:t>
+      </w:r>
+      <w:r>
+        <w:t xml:space="preserve"> to avoid long calculation times for large data sets.</w:t>
+      </w:r>
+    </w:p>
+    <w:p>
+      <w:pPr>
+        <w:pStyle w:val="ListParagraph"/>
+        <w:numPr>
+          <w:ilvl w:val="0"/>
+          <w:numId w:val="65"/>
+        </w:numPr>
+      </w:pPr>
+      <w:r>
+        <w:t>Open resulting table</w:t>
+      </w:r>
+    </w:p>
+    <w:p>
+      <w:pPr>
+        <w:pStyle w:val="ListParagraph"/>
+        <w:numPr>
+          <w:ilvl w:val="0"/>
+          <w:numId w:val="65"/>
+        </w:numPr>
+      </w:pPr>
+      <w:r>
+        <w:t xml:space="preserve">Select </w:t>
+      </w:r>
+      <w:r>
+        <w:rPr>
+          <w:rFonts w:ascii="Courier New" w:hAnsi="Courier New" w:cs="Courier New"/>
+        </w:rPr>
+        <w:t xml:space="preserve">Table </w:t>
+      </w:r>
+      <w:r>
+        <w:t>menu</w:t>
+      </w:r>
+      <w:r>
+        <w:t xml:space="preserve"> </w:t>
+      </w:r>
+      <w:r>
+        <w:t>item</w:t>
+      </w:r>
+      <w:r>
+        <w:t xml:space="preserve"> </w:t>
+      </w:r>
+    </w:p>
+    <w:p>
+      <w:pPr>
+        <w:pStyle w:val="ListParagraph"/>
+        <w:numPr>
+          <w:ilvl w:val="0"/>
+          <w:numId w:val="65"/>
+        </w:numPr>
+      </w:pPr>
+      <w:r>
+        <w:t xml:space="preserve">Select </w:t>
+      </w:r>
+      <w:r>
+        <w:rPr>
+          <w:rFonts w:ascii="Courier New" w:hAnsi="Courier New" w:cs="Courier New"/>
+        </w:rPr>
+        <w:t>Create Graph</w:t>
+      </w:r>
+    </w:p>
+    <w:p>
+      <w:pPr>
+        <w:pStyle w:val="ListParagraph"/>
+        <w:numPr>
+          <w:ilvl w:val="0"/>
+          <w:numId w:val="65"/>
+        </w:numPr>
+      </w:pPr>
+      <w:r>
+        <w:t xml:space="preserve">Select </w:t>
+      </w:r>
+      <w:r>
+        <w:rPr>
+          <w:rFonts w:ascii="Courier New" w:hAnsi="Courier New" w:cs="Courier New"/>
+        </w:rPr>
+        <w:t>Vertical Line Graph</w:t>
+      </w:r>
+    </w:p>
+    <w:p>
+      <w:pPr>
+        <w:pStyle w:val="ListParagraph"/>
+        <w:numPr>
+          <w:ilvl w:val="1"/>
+          <w:numId w:val="65"/>
+        </w:numPr>
+      </w:pPr>
+      <w:r>
+        <w:t>Set Expected K to x-axis</w:t>
+      </w:r>
+    </w:p>
+    <w:p>
+      <w:pPr>
+        <w:pStyle w:val="ListParagraph"/>
+        <w:numPr>
+          <w:ilvl w:val="1"/>
+          <w:numId w:val="65"/>
+        </w:numPr>
+      </w:pPr>
+      <w:r>
+        <w:t>Set Difference to y-axis</w:t>
+      </w:r>
+    </w:p>
+    <w:p/>
+    <w:p>
+      <w:r>
+        <w:t>Calculate Kernel Density Estimate Using ArcMap</w:t>
+      </w:r>
+    </w:p>
+    <w:p>
+      <w:pPr>
+        <w:numPr>
+          <w:ilvl w:val="0"/>
+          <w:numId w:val="65"/>
+        </w:numPr>
+      </w:pPr>
+      <w:r>
+        <w:t>Add layers</w:t>
+      </w:r>
+    </w:p>
+    <w:p>
+      <w:pPr>
+        <w:numPr>
+          <w:ilvl w:val="1"/>
+          <w:numId w:val="65"/>
+        </w:numPr>
+      </w:pPr>
+      <w:r>
+        <w:t>point data shapefile</w:t>
+      </w:r>
+    </w:p>
+    <w:p>
+      <w:pPr>
+        <w:numPr>
+          <w:ilvl w:val="1"/>
+          <w:numId w:val="65"/>
+        </w:numPr>
+      </w:pPr>
+      <w:r>
+        <w:t>study boundary shapefile</w:t>
+      </w:r>
+    </w:p>
+    <w:p>
+      <w:pPr>
+        <w:numPr>
+          <w:ilvl w:val="0"/>
+          <w:numId w:val="65"/>
+        </w:numPr>
+      </w:pPr>
+      <w:r>
+        <w:t xml:space="preserve">Select </w:t>
+      </w:r>
+      <w:r>
+        <w:rPr>
+          <w:rFonts w:ascii="Courier New" w:hAnsi="Courier New" w:cs="Courier New"/>
+        </w:rPr>
+        <w:t>Geoprocessing</w:t>
+      </w:r>
+      <w:r>
+        <w:t xml:space="preserve"> menu item</w:t>
+      </w:r>
+    </w:p>
+    <w:p>
+      <w:pPr>
+        <w:numPr>
+          <w:ilvl w:val="0"/>
+          <w:numId w:val="65"/>
+        </w:numPr>
+      </w:pPr>
+      <w:r>
+        <w:t xml:space="preserve">Select </w:t>
+      </w:r>
+      <w:proofErr w:type="spellStart"/>
+      <w:r>
+        <w:rPr>
+          <w:rFonts w:ascii="Courier New" w:hAnsi="Courier New" w:cs="Courier New"/>
+        </w:rPr>
+        <w:t>ArcToolbox</w:t>
+      </w:r>
+      <w:proofErr w:type="spellEnd"/>
+    </w:p>
+    <w:p>
+      <w:pPr>
+        <w:numPr>
+          <w:ilvl w:val="0"/>
+          <w:numId w:val="65"/>
+        </w:numPr>
+      </w:pPr>
+      <w:r>
+        <w:t>Enable functionality if necessary</w:t>
+      </w:r>
+    </w:p>
+    <w:p>
+      <w:pPr>
+        <w:numPr>
+          <w:ilvl w:val="1"/>
+          <w:numId w:val="65"/>
+        </w:numPr>
+      </w:pPr>
+      <w:r>
+        <w:t xml:space="preserve">Select </w:t>
+      </w:r>
+      <w:r>
+        <w:rPr>
+          <w:rFonts w:ascii="Courier New" w:hAnsi="Courier New" w:cs="Courier New"/>
+        </w:rPr>
+        <w:t>Geoprocessing</w:t>
+      </w:r>
+      <w:r>
+        <w:t xml:space="preserve"> menu item</w:t>
+      </w:r>
+    </w:p>
+    <w:p>
+      <w:pPr>
+        <w:numPr>
+          <w:ilvl w:val="1"/>
+          <w:numId w:val="65"/>
+        </w:numPr>
+      </w:pPr>
+      <w:r>
+        <w:t xml:space="preserve">Select </w:t>
+      </w:r>
+      <w:r>
+        <w:rPr>
+          <w:rFonts w:ascii="Courier New" w:hAnsi="Courier New" w:cs="Courier New"/>
+        </w:rPr>
+        <w:t>Environments</w:t>
+      </w:r>
+    </w:p>
+    <w:p>
+      <w:pPr>
+        <w:numPr>
+          <w:ilvl w:val="1"/>
+          <w:numId w:val="65"/>
+        </w:numPr>
+      </w:pPr>
+      <w:r>
+        <w:t xml:space="preserve">Select </w:t>
+      </w:r>
+      <w:r>
+        <w:rPr>
+          <w:rFonts w:ascii="Courier New" w:hAnsi="Courier New" w:cs="Courier New"/>
+        </w:rPr>
+        <w:t>Environmental Settings</w:t>
+      </w:r>
+    </w:p>
+    <w:p>
+      <w:pPr>
+        <w:numPr>
+          <w:ilvl w:val="1"/>
+          <w:numId w:val="65"/>
+        </w:numPr>
+        <w:rPr>
+          <w:rFonts w:ascii="Courier New" w:hAnsi="Courier New" w:cs="Courier New"/>
+        </w:rPr>
+      </w:pPr>
+      <w:r>
+        <w:rPr>
+          <w:rFonts w:ascii="Courier New" w:hAnsi="Courier New" w:cs="Courier New"/>
+        </w:rPr>
+        <w:t>Raster Analysis</w:t>
+      </w:r>
+    </w:p>
+    <w:p>
+      <w:pPr>
+        <w:numPr>
+          <w:ilvl w:val="1"/>
+          <w:numId w:val="65"/>
+        </w:numPr>
+      </w:pPr>
+      <w:r>
+        <w:t xml:space="preserve">Enter the </w:t>
+      </w:r>
+      <w:r>
+        <w:rPr>
+          <w:rFonts w:ascii="Courier New" w:hAnsi="Courier New" w:cs="Courier New"/>
+        </w:rPr>
+        <w:t xml:space="preserve">Cell Size </w:t>
+      </w:r>
+      <w:r>
+        <w:t xml:space="preserve">(e.g., </w:t>
+      </w:r>
+      <w:r>
+        <w:t>100</w:t>
+      </w:r>
+      <w:r>
+        <w:t xml:space="preserve"> meters)</w:t>
+      </w:r>
+    </w:p>
+    <w:p>
+      <w:pPr>
+        <w:numPr>
+          <w:ilvl w:val="1"/>
+          <w:numId w:val="65"/>
+        </w:numPr>
+      </w:pPr>
+      <w:r>
+        <w:t>For</w:t>
+      </w:r>
+      <w:r>
+        <w:t xml:space="preserve"> </w:t>
+      </w:r>
+      <w:r>
+        <w:rPr>
+          <w:rFonts w:ascii="Courier New" w:hAnsi="Courier New" w:cs="Courier New"/>
+        </w:rPr>
+        <w:t>Mask</w:t>
+      </w:r>
+      <w:r>
+        <w:t xml:space="preserve">, </w:t>
+      </w:r>
+      <w:r>
+        <w:t>add</w:t>
+      </w:r>
+      <w:r>
+        <w:t xml:space="preserve"> study area boundary</w:t>
+      </w:r>
+      <w:r>
+        <w:t xml:space="preserve"> shapefile</w:t>
+      </w:r>
+      <w:r>
+        <w:t xml:space="preserve"> (e.g., </w:t>
+      </w:r>
+      <w:r>
+        <w:t>slt_tracts01)</w:t>
+      </w:r>
+    </w:p>
+    <w:p>
+      <w:pPr>
+        <w:numPr>
+          <w:ilvl w:val="1"/>
+          <w:numId w:val="65"/>
+        </w:numPr>
+      </w:pPr>
+      <w:r>
+        <w:t xml:space="preserve">Click </w:t>
+      </w:r>
+      <w:r>
+        <w:rPr>
+          <w:rFonts w:ascii="Courier New" w:hAnsi="Courier New" w:cs="Courier New"/>
+        </w:rPr>
+        <w:t>OK</w:t>
+      </w:r>
+    </w:p>
+    <w:p>
+      <w:pPr>
+        <w:numPr>
+          <w:ilvl w:val="0"/>
+          <w:numId w:val="65"/>
+        </w:numPr>
+      </w:pPr>
+      <w:r>
+        <w:t xml:space="preserve">Select </w:t>
+      </w:r>
+      <w:r>
+        <w:rPr>
+          <w:rFonts w:ascii="Courier New" w:hAnsi="Courier New" w:cs="Courier New"/>
+        </w:rPr>
+        <w:t>Geoprocessing</w:t>
+      </w:r>
+      <w:r>
+        <w:t xml:space="preserve"> menu item</w:t>
+      </w:r>
+    </w:p>
+    <w:p>
+      <w:pPr>
+        <w:numPr>
+          <w:ilvl w:val="0"/>
+          <w:numId w:val="65"/>
+        </w:numPr>
+      </w:pPr>
+      <w:r>
+        <w:t xml:space="preserve">Select </w:t>
+      </w:r>
+      <w:proofErr w:type="spellStart"/>
+      <w:r>
+        <w:rPr>
+          <w:rFonts w:ascii="Courier New" w:hAnsi="Courier New" w:cs="Courier New"/>
+        </w:rPr>
+        <w:t>ArcToolbox</w:t>
+      </w:r>
+      <w:proofErr w:type="spellEnd"/>
+    </w:p>
+    <w:p>
+      <w:pPr>
+        <w:numPr>
+          <w:ilvl w:val="0"/>
+          <w:numId w:val="65"/>
+        </w:numPr>
+      </w:pPr>
+      <w:r>
+        <w:t xml:space="preserve">Expand </w:t>
+      </w:r>
+      <w:r>
+        <w:rPr>
+          <w:rFonts w:ascii="Courier New" w:hAnsi="Courier New" w:cs="Courier New"/>
+        </w:rPr>
+        <w:t>Spatial Statistics Tools</w:t>
+      </w:r>
+    </w:p>
+    <w:p>
+      <w:pPr>
+        <w:numPr>
+          <w:ilvl w:val="0"/>
+          <w:numId w:val="65"/>
+        </w:numPr>
+      </w:pPr>
+      <w:r>
+        <w:t xml:space="preserve">Expand </w:t>
+      </w:r>
+      <w:r>
+        <w:rPr>
+          <w:rFonts w:ascii="Courier New" w:hAnsi="Courier New" w:cs="Courier New"/>
+        </w:rPr>
+        <w:t>Analyzing Patterns</w:t>
+      </w:r>
+    </w:p>
+    <w:p>
+      <w:pPr>
+        <w:numPr>
+          <w:ilvl w:val="0"/>
+          <w:numId w:val="65"/>
+        </w:numPr>
+      </w:pPr>
+      <w:r>
+        <w:t xml:space="preserve">Double click </w:t>
+      </w:r>
+      <w:r>
+        <w:rPr>
+          <w:rFonts w:ascii="Courier New" w:hAnsi="Courier New" w:cs="Courier New"/>
+        </w:rPr>
+        <w:t>High/Low Clustering (</w:t>
+      </w:r>
+      <w:proofErr w:type="spellStart"/>
+      <w:r>
+        <w:rPr>
+          <w:rFonts w:ascii="Courier New" w:hAnsi="Courier New" w:cs="Courier New"/>
+        </w:rPr>
+        <w:t>Getis</w:t>
+      </w:r>
+      <w:proofErr w:type="spellEnd"/>
+      <w:r>
+        <w:rPr>
+          <w:rFonts w:ascii="Courier New" w:hAnsi="Courier New" w:cs="Courier New"/>
+        </w:rPr>
+        <w:t>-Ord General G)</w:t>
+      </w:r>
+    </w:p>
+    <w:p>
+      <w:pPr>
+        <w:numPr>
+          <w:ilvl w:val="0"/>
+          <w:numId w:val="65"/>
+        </w:numPr>
+      </w:pPr>
+      <w:r>
+        <w:t>Enter settings</w:t>
+      </w:r>
+    </w:p>
+    <w:p>
+      <w:pPr>
+        <w:numPr>
+          <w:ilvl w:val="0"/>
+          <w:numId w:val="65"/>
+        </w:numPr>
+      </w:pPr>
+      <w:r>
+        <w:t xml:space="preserve">Click </w:t>
+      </w:r>
+      <w:r>
+        <w:rPr>
+          <w:rFonts w:ascii="Courier New" w:hAnsi="Courier New" w:cs="Courier New"/>
+        </w:rPr>
+        <w:t>OK</w:t>
+      </w:r>
+    </w:p>
+    <w:p/>
+    <w:p>
+      <w:r>
+        <w:t>Perform</w:t>
+      </w:r>
+      <w:r>
+        <w:t xml:space="preserve"> </w:t>
+      </w:r>
+      <w:r>
+        <w:t>Hot-Spot Analysis</w:t>
+      </w:r>
+      <w:r>
+        <w:t xml:space="preserve"> Using ArcMap</w:t>
+      </w:r>
+    </w:p>
+    <w:p>
+      <w:pPr>
+        <w:numPr>
+          <w:ilvl w:val="0"/>
+          <w:numId w:val="65"/>
+        </w:numPr>
+      </w:pPr>
+      <w:r>
+        <w:t>Add layers</w:t>
+      </w:r>
+    </w:p>
+    <w:p>
+      <w:pPr>
+        <w:numPr>
+          <w:ilvl w:val="1"/>
+          <w:numId w:val="65"/>
+        </w:numPr>
+      </w:pPr>
+      <w:r>
+        <w:t>point data shapefile</w:t>
+      </w:r>
+    </w:p>
+    <w:p>
+      <w:pPr>
+        <w:numPr>
+          <w:ilvl w:val="1"/>
+          <w:numId w:val="65"/>
+        </w:numPr>
+      </w:pPr>
+      <w:r>
+        <w:lastRenderedPageBreak/>
+        <w:t>study boundary shapefile</w:t>
+      </w:r>
+    </w:p>
+    <w:p>
+      <w:pPr>
+        <w:numPr>
+          <w:ilvl w:val="0"/>
+          <w:numId w:val="65"/>
+        </w:numPr>
+      </w:pPr>
+      <w:r>
+        <w:t xml:space="preserve">Select </w:t>
+      </w:r>
+      <w:r>
+        <w:rPr>
+          <w:rFonts w:ascii="Courier New" w:hAnsi="Courier New" w:cs="Courier New"/>
+        </w:rPr>
+        <w:t>Geoprocessing</w:t>
+      </w:r>
+      <w:r>
+        <w:rPr>
+          <w:rFonts w:cstheme="minorHAnsi"/>
+        </w:rPr>
+        <w:t xml:space="preserve"> menu item</w:t>
+      </w:r>
+    </w:p>
+    <w:p>
+      <w:pPr>
+        <w:numPr>
+          <w:ilvl w:val="0"/>
+          <w:numId w:val="65"/>
+        </w:numPr>
+      </w:pPr>
+      <w:r>
+        <w:t xml:space="preserve">Select </w:t>
+      </w:r>
+      <w:proofErr w:type="spellStart"/>
+      <w:r>
+        <w:rPr>
+          <w:rFonts w:ascii="Courier New" w:hAnsi="Courier New" w:cs="Courier New"/>
+        </w:rPr>
+        <w:t>ArcToolbox</w:t>
+      </w:r>
+      <w:proofErr w:type="spellEnd"/>
+    </w:p>
+    <w:p>
+      <w:pPr>
+        <w:numPr>
+          <w:ilvl w:val="0"/>
+          <w:numId w:val="65"/>
+        </w:numPr>
+      </w:pPr>
+      <w:r>
+        <w:t xml:space="preserve">Expand </w:t>
+      </w:r>
+      <w:r>
+        <w:rPr>
+          <w:rFonts w:ascii="Courier New" w:hAnsi="Courier New" w:cs="Courier New"/>
+        </w:rPr>
+        <w:t>Spatial Statistics Tools</w:t>
+      </w:r>
+    </w:p>
+    <w:p>
+      <w:pPr>
+        <w:numPr>
+          <w:ilvl w:val="0"/>
+          <w:numId w:val="65"/>
+        </w:numPr>
+      </w:pPr>
+      <w:r>
+        <w:t xml:space="preserve">Expand </w:t>
+      </w:r>
+      <w:r>
+        <w:rPr>
+          <w:rFonts w:ascii="Courier New" w:hAnsi="Courier New" w:cs="Courier New"/>
+        </w:rPr>
+        <w:t>Mapping Clusters</w:t>
+      </w:r>
+    </w:p>
+    <w:p>
+      <w:pPr>
+        <w:numPr>
+          <w:ilvl w:val="0"/>
+          <w:numId w:val="65"/>
+        </w:numPr>
+      </w:pPr>
+      <w:r>
+        <w:t xml:space="preserve">Double click </w:t>
+      </w:r>
+      <w:r>
+        <w:rPr>
+          <w:rFonts w:ascii="Courier New" w:hAnsi="Courier New" w:cs="Courier New"/>
+        </w:rPr>
+        <w:t>Hot Spot Analysis (</w:t>
+      </w:r>
+      <w:proofErr w:type="spellStart"/>
+      <w:r>
+        <w:rPr>
+          <w:rFonts w:ascii="Courier New" w:hAnsi="Courier New" w:cs="Courier New"/>
+        </w:rPr>
+        <w:t>Getis</w:t>
+      </w:r>
+      <w:proofErr w:type="spellEnd"/>
+      <w:r>
+        <w:rPr>
+          <w:rFonts w:ascii="Courier New" w:hAnsi="Courier New" w:cs="Courier New"/>
+        </w:rPr>
+        <w:t xml:space="preserve">-Ord General </w:t>
+      </w:r>
+      <w:proofErr w:type="spellStart"/>
+      <w:r>
+        <w:rPr>
+          <w:rFonts w:ascii="Courier New" w:hAnsi="Courier New" w:cs="Courier New"/>
+        </w:rPr>
+        <w:t>Gi</w:t>
+      </w:r>
+      <w:proofErr w:type="spellEnd"/>
+      <w:r>
+        <w:rPr>
+          <w:rFonts w:ascii="Courier New" w:hAnsi="Courier New" w:cs="Courier New"/>
+        </w:rPr>
+        <w:t>*)</w:t>
+      </w:r>
+    </w:p>
+    <w:p>
+      <w:pPr>
+        <w:numPr>
+          <w:ilvl w:val="0"/>
+          <w:numId w:val="65"/>
+        </w:numPr>
+      </w:pPr>
+      <w:r>
+        <w:t>Enter settings</w:t>
+      </w:r>
+    </w:p>
+    <w:p>
+      <w:pPr>
+        <w:numPr>
+          <w:ilvl w:val="0"/>
+          <w:numId w:val="65"/>
+        </w:numPr>
+      </w:pPr>
+      <w:r>
+        <w:t xml:space="preserve">Click </w:t>
+      </w:r>
+      <w:r>
+        <w:rPr>
+          <w:rFonts w:ascii="Courier New" w:hAnsi="Courier New" w:cs="Courier New"/>
+        </w:rPr>
+        <w:t>OK</w:t>
+      </w:r>
+    </w:p>
+    <w:p/>
+    <w:p>
+      <w:r>
+        <w:t>Adding Point Data to Shapefile</w:t>
+      </w:r>
+    </w:p>
+    <w:p>
+      <w:pPr>
+        <w:pStyle w:val="ListParagraph"/>
+        <w:numPr>
+          <w:ilvl w:val="0"/>
+          <w:numId w:val="66"/>
+        </w:numPr>
+      </w:pPr>
+      <w:r>
+        <w:t>Add layers</w:t>
+      </w:r>
+    </w:p>
+    <w:p>
+      <w:pPr>
+        <w:pStyle w:val="ListParagraph"/>
+        <w:numPr>
+          <w:ilvl w:val="1"/>
+          <w:numId w:val="66"/>
+        </w:numPr>
+      </w:pPr>
+      <w:r>
+        <w:t>study boundary shapefile</w:t>
+      </w:r>
+    </w:p>
+    <w:p>
+      <w:pPr>
+        <w:pStyle w:val="ListParagraph"/>
+        <w:numPr>
+          <w:ilvl w:val="1"/>
+          <w:numId w:val="66"/>
+        </w:numPr>
+      </w:pPr>
+      <w:r>
+        <w:t xml:space="preserve">point data </w:t>
+      </w:r>
+      <w:r>
+        <w:t>file (e.g., CSV file)</w:t>
+      </w:r>
+    </w:p>
+    <w:p>
+      <w:pPr>
+        <w:pStyle w:val="ListParagraph"/>
+        <w:numPr>
+          <w:ilvl w:val="0"/>
+          <w:numId w:val="66"/>
+        </w:numPr>
+      </w:pPr>
+      <w:r>
+        <w:t>Right click point data file</w:t>
+      </w:r>
+    </w:p>
+    <w:p>
+      <w:pPr>
+        <w:pStyle w:val="ListParagraph"/>
+        <w:numPr>
+          <w:ilvl w:val="0"/>
+          <w:numId w:val="66"/>
+        </w:numPr>
+      </w:pPr>
+      <w:r>
+        <w:t xml:space="preserve">Select </w:t>
+      </w:r>
+      <w:r>
+        <w:rPr>
+          <w:rFonts w:ascii="Courier New" w:hAnsi="Courier New" w:cs="Courier New"/>
+        </w:rPr>
+        <w:t>Display X-Y Data</w:t>
+      </w:r>
+    </w:p>
+    <w:p>
+      <w:pPr>
+        <w:pStyle w:val="ListParagraph"/>
+        <w:numPr>
+          <w:ilvl w:val="0"/>
+          <w:numId w:val="66"/>
+        </w:numPr>
+      </w:pPr>
+      <w:r>
+        <w:t xml:space="preserve">Set </w:t>
+      </w:r>
+      <w:r>
+        <w:rPr>
+          <w:rFonts w:ascii="Courier New" w:hAnsi="Courier New" w:cs="Courier New"/>
+        </w:rPr>
+        <w:t>X Field</w:t>
+      </w:r>
+      <w:r>
+        <w:t xml:space="preserve"> to the x-coordinate variable</w:t>
+      </w:r>
+    </w:p>
+    <w:p>
+      <w:pPr>
+        <w:pStyle w:val="ListParagraph"/>
+        <w:numPr>
+          <w:ilvl w:val="0"/>
+          <w:numId w:val="66"/>
+        </w:numPr>
+      </w:pPr>
+      <w:r>
+        <w:t xml:space="preserve">Set </w:t>
+      </w:r>
+      <w:r>
+        <w:rPr>
+          <w:rFonts w:ascii="Courier New" w:hAnsi="Courier New" w:cs="Courier New"/>
+        </w:rPr>
+        <w:t>Y Field</w:t>
+      </w:r>
+      <w:r>
+        <w:t xml:space="preserve"> to the y-coordinate variable</w:t>
+      </w:r>
+    </w:p>
+    <w:p>
+      <w:pPr>
+        <w:pStyle w:val="ListParagraph"/>
+        <w:numPr>
+          <w:ilvl w:val="0"/>
+          <w:numId w:val="66"/>
+        </w:numPr>
+      </w:pPr>
+      <w:r>
+        <w:t>Set the projection</w:t>
+      </w:r>
+    </w:p>
+    <w:p>
+      <w:pPr>
+        <w:pStyle w:val="ListParagraph"/>
+        <w:numPr>
+          <w:ilvl w:val="1"/>
+          <w:numId w:val="66"/>
+        </w:numPr>
+      </w:pPr>
+      <w:r>
+        <w:t xml:space="preserve">Click </w:t>
+      </w:r>
+      <w:r>
+        <w:rPr>
+          <w:rFonts w:ascii="Courier New" w:hAnsi="Courier New" w:cs="Courier New"/>
+        </w:rPr>
+        <w:t>Edit</w:t>
+      </w:r>
+    </w:p>
+    <w:p>
+      <w:pPr>
+        <w:pStyle w:val="ListParagraph"/>
+        <w:numPr>
+          <w:ilvl w:val="1"/>
+          <w:numId w:val="66"/>
+        </w:numPr>
+      </w:pPr>
+      <w:r>
+        <w:t>Select projection coordinate system</w:t>
+      </w:r>
+    </w:p>
+    <w:p>
+      <w:pPr>
+        <w:pStyle w:val="ListParagraph"/>
+        <w:numPr>
+          <w:ilvl w:val="1"/>
+          <w:numId w:val="66"/>
+        </w:numPr>
+      </w:pPr>
+      <w:r>
+        <w:t xml:space="preserve">Click </w:t>
+      </w:r>
+      <w:r>
+        <w:rPr>
+          <w:rFonts w:ascii="Courier New" w:hAnsi="Courier New" w:cs="Courier New"/>
+        </w:rPr>
+        <w:t>OK</w:t>
+      </w:r>
+    </w:p>
+    <w:p>
+      <w:pPr>
+        <w:pStyle w:val="ListParagraph"/>
+        <w:numPr>
+          <w:ilvl w:val="0"/>
+          <w:numId w:val="66"/>
+        </w:numPr>
+      </w:pPr>
+      <w:r>
+        <w:t xml:space="preserve">Click </w:t>
+      </w:r>
+      <w:r>
+        <w:rPr>
+          <w:rFonts w:ascii="Courier New" w:hAnsi="Courier New" w:cs="Courier New"/>
+        </w:rPr>
+        <w:t>OK</w:t>
+      </w:r>
+    </w:p>
+    <w:p>
+      <w:pPr>
+        <w:pStyle w:val="ListParagraph"/>
+        <w:numPr>
+          <w:ilvl w:val="0"/>
+          <w:numId w:val="66"/>
+        </w:numPr>
+      </w:pPr>
+      <w:r>
+        <w:t>Combine point data with shapefile</w:t>
+      </w:r>
+    </w:p>
+    <w:p>
+      <w:pPr>
+        <w:pStyle w:val="ListParagraph"/>
+        <w:numPr>
+          <w:ilvl w:val="1"/>
+          <w:numId w:val="66"/>
+        </w:numPr>
+      </w:pPr>
+      <w:r>
+        <w:t>Right click</w:t>
+      </w:r>
+      <w:r>
+        <w:t xml:space="preserve"> on </w:t>
+      </w:r>
+      <w:r>
+        <w:t>study area shapefile layer (e.g., stl_tracts01)</w:t>
+      </w:r>
+    </w:p>
+    <w:p>
+      <w:pPr>
+        <w:pStyle w:val="ListParagraph"/>
+        <w:numPr>
+          <w:ilvl w:val="1"/>
+          <w:numId w:val="66"/>
+        </w:numPr>
+      </w:pPr>
+      <w:r>
+        <w:t xml:space="preserve">Select </w:t>
+      </w:r>
+      <w:r>
+        <w:rPr>
+          <w:rFonts w:ascii="Courier New" w:hAnsi="Courier New" w:cs="Courier New"/>
+        </w:rPr>
+        <w:t>Join and Relates</w:t>
+      </w:r>
+    </w:p>
+    <w:p>
+      <w:pPr>
+        <w:pStyle w:val="ListParagraph"/>
+        <w:numPr>
+          <w:ilvl w:val="1"/>
+          <w:numId w:val="66"/>
+        </w:numPr>
+      </w:pPr>
+      <w:r>
+        <w:t>Select Join</w:t>
+      </w:r>
+    </w:p>
+    <w:p>
+      <w:pPr>
+        <w:pStyle w:val="ListParagraph"/>
+        <w:numPr>
+          <w:ilvl w:val="1"/>
+          <w:numId w:val="66"/>
+        </w:numPr>
+      </w:pPr>
+      <w:r>
+        <w:t xml:space="preserve">Select </w:t>
+      </w:r>
+      <w:r>
+        <w:rPr>
+          <w:rFonts w:ascii="Courier New" w:hAnsi="Courier New" w:cs="Courier New"/>
+        </w:rPr>
+        <w:t>Join attributes from another layer based on spatial location</w:t>
+      </w:r>
+    </w:p>
+    <w:p>
+      <w:pPr>
+        <w:pStyle w:val="ListParagraph"/>
+        <w:numPr>
+          <w:ilvl w:val="1"/>
+          <w:numId w:val="66"/>
+        </w:numPr>
+      </w:pPr>
+      <w:r>
+        <w:t>S</w:t>
+      </w:r>
+      <w:r>
+        <w:t>elect the shapefile layer</w:t>
+      </w:r>
+      <w:r>
+        <w:t xml:space="preserve"> field upon which to base the join</w:t>
+      </w:r>
+      <w:r>
+        <w:t xml:space="preserve"> (e.g., </w:t>
+      </w:r>
+      <w:proofErr w:type="spellStart"/>
+      <w:r>
+        <w:t>ILEADSAddress</w:t>
+      </w:r>
+      <w:proofErr w:type="spellEnd"/>
+      <w:r>
+        <w:t>)</w:t>
+      </w:r>
+    </w:p>
+    <w:p>
+      <w:pPr>
+        <w:pStyle w:val="ListParagraph"/>
+        <w:numPr>
+          <w:ilvl w:val="1"/>
+          <w:numId w:val="66"/>
+        </w:numPr>
+      </w:pPr>
+      <w:r>
+        <w:t>Select the table for the join (e.g., the point data file)</w:t>
+      </w:r>
+    </w:p>
+    <w:p>
+      <w:pPr>
+        <w:pStyle w:val="ListParagraph"/>
+        <w:numPr>
+          <w:ilvl w:val="1"/>
+          <w:numId w:val="66"/>
+        </w:numPr>
+      </w:pPr>
+      <w:r>
+        <w:t xml:space="preserve">Select the table field upon which to base the join (e.g., </w:t>
+      </w:r>
+      <w:proofErr w:type="spellStart"/>
+      <w:r>
+        <w:t>ILEADSAddress</w:t>
+      </w:r>
+      <w:proofErr w:type="spellEnd"/>
+      <w:r>
+        <w:t>)</w:t>
+      </w:r>
+    </w:p>
+    <w:p>
+      <w:pPr>
+        <w:pStyle w:val="ListParagraph"/>
+        <w:numPr>
+          <w:ilvl w:val="1"/>
+          <w:numId w:val="66"/>
+        </w:numPr>
+      </w:pPr>
+      <w:r>
+        <w:t xml:space="preserve">Click </w:t>
+      </w:r>
+      <w:r>
+        <w:rPr>
+          <w:rFonts w:ascii="Courier New" w:hAnsi="Courier New" w:cs="Courier New"/>
+        </w:rPr>
+        <w:t>OK</w:t>
+      </w:r>
+    </w:p>
+    <w:p>
+      <w:pPr>
+        <w:pStyle w:val="ListParagraph"/>
+        <w:numPr>
+          <w:ilvl w:val="0"/>
+          <w:numId w:val="66"/>
+        </w:numPr>
+      </w:pPr>
+      <w:r>
+        <w:t>Export as new shapefile</w:t>
+      </w:r>
+    </w:p>
+    <w:p>
+      <w:pPr>
+        <w:pStyle w:val="ListParagraph"/>
+        <w:numPr>
+          <w:ilvl w:val="1"/>
+          <w:numId w:val="66"/>
+        </w:numPr>
+      </w:pPr>
+      <w:r>
+        <w:t>Right click</w:t>
+      </w:r>
+    </w:p>
+    <w:p>
+      <w:pPr>
+        <w:pStyle w:val="ListParagraph"/>
+        <w:numPr>
+          <w:ilvl w:val="1"/>
+          <w:numId w:val="66"/>
+        </w:numPr>
+      </w:pPr>
+      <w:r>
+        <w:t xml:space="preserve">Select </w:t>
+      </w:r>
+      <w:r>
+        <w:rPr>
+          <w:rFonts w:ascii="Courier New" w:hAnsi="Courier New" w:cs="Courier New"/>
+        </w:rPr>
+        <w:t>Data</w:t>
+      </w:r>
+    </w:p>
+    <w:p>
+      <w:pPr>
+        <w:pStyle w:val="ListParagraph"/>
+        <w:numPr>
+          <w:ilvl w:val="1"/>
+          <w:numId w:val="66"/>
+        </w:numPr>
+      </w:pPr>
+      <w:r>
+        <w:t xml:space="preserve">Select </w:t>
+      </w:r>
+      <w:r>
+        <w:rPr>
+          <w:rFonts w:ascii="Courier New" w:hAnsi="Courier New" w:cs="Courier New"/>
+        </w:rPr>
+        <w:t>Export</w:t>
+      </w:r>
+    </w:p>
+    <w:p>
+      <w:pPr>
+        <w:pStyle w:val="ListParagraph"/>
+        <w:numPr>
+          <w:ilvl w:val="0"/>
+          <w:numId w:val="66"/>
+        </w:numPr>
+      </w:pPr>
+      <w:r>
+        <w:t>Right click on new shapefile</w:t>
+      </w:r>
+    </w:p>
+    <w:p>
+      <w:pPr>
+        <w:pStyle w:val="ListParagraph"/>
+        <w:numPr>
+          <w:ilvl w:val="0"/>
+          <w:numId w:val="66"/>
+        </w:numPr>
+      </w:pPr>
+      <w:r>
+        <w:t xml:space="preserve">Select </w:t>
+      </w:r>
+      <w:r>
+        <w:rPr>
+          <w:rFonts w:ascii="Courier New" w:hAnsi="Courier New" w:cs="Courier New"/>
+        </w:rPr>
+        <w:t>Add Field</w:t>
+      </w:r>
+      <w:r>
+        <w:t xml:space="preserve"> from the </w:t>
+      </w:r>
+      <w:r>
+        <w:rPr>
+          <w:rFonts w:ascii="Courier New" w:hAnsi="Courier New" w:cs="Courier New"/>
+        </w:rPr>
+        <w:t>Table Options</w:t>
+      </w:r>
+      <w:r>
+        <w:t xml:space="preserve"> </w:t>
+      </w:r>
+      <w:r>
+        <w:t>menu</w:t>
+      </w:r>
+    </w:p>
+    <w:p>
       <w:bookmarkStart w:id="7" w:name="_GoBack"/>
       <w:bookmarkEnd w:id="7"/>
     </w:p>
     <w:sectPr>
-      <w:headerReference w:type="default" r:id="rId16"/>
+      <w:headerReference w:type="default" r:id="rId17"/>
       <w:pgSz w:w="12240" w:h="15840"/>
       <w:pgMar w:top="1440" w:right="1440" w:bottom="1440" w:left="1440" w:header="720" w:footer="720" w:gutter="0"/>
       <w:pgNumType w:start="1"/>
@@ -21253,7 +23637,7 @@
         <w:bCs/>
         <w:noProof/>
       </w:rPr>
-      <w:t>2</w:t>
+      <w:t>3</w:t>
     </w:r>
     <w:r>
       <w:rPr>
@@ -21293,6 +23677,102 @@
         <w:noProof/>
       </w:rPr>
       <w:t>3</w:t>
+    </w:r>
+    <w:r>
+      <w:rPr>
+        <w:b/>
+        <w:bCs/>
+      </w:rPr>
+      <w:fldChar w:fldCharType="end"/>
+    </w:r>
+  </w:p>
+</w:hdr>
+</file>
+
+<file path=word/header9.xml><?xml version="1.0" encoding="utf-8"?>
+<w:hdr xmlns:wpc="http://schemas.microsoft.com/office/word/2010/wordprocessingCanvas" xmlns:cx="http://schemas.microsoft.com/office/drawing/2014/chartex" xmlns:cx1="http://schemas.microsoft.com/office/drawing/2015/9/8/chartex" xmlns:cx2="http://schemas.microsoft.com/office/drawing/2015/10/21/chartex" xmlns:cx3="http://schemas.microsoft.com/office/drawing/2016/5/9/chartex" xmlns:cx4="http://schemas.microsoft.com/office/drawing/2016/5/10/chartex" xmlns:cx5="http://schemas.microsoft.com/office/drawing/2016/5/11/chartex" xmlns:mc="http://schemas.openxmlformats.org/markup-compatibility/2006" xmlns:o="urn:schemas-microsoft-com:office:office" xmlns:r="http://schemas.openxmlformats.org/officeDocument/2006/relationships" xmlns:m="http://schemas.openxmlformats.org/officeDocument/2006/math" xmlns:v="urn:schemas-microsoft-com:vml" xmlns:wp14="http://schemas.microsoft.com/office/word/2010/wordprocessingDrawing" xmlns:wp="http://schemas.openxmlformats.org/drawingml/2006/wordprocessingDrawing" xmlns:w10="urn:schemas-microsoft-com:office:word" xmlns:w="http://schemas.openxmlformats.org/wordprocessingml/2006/main" xmlns:w14="http://schemas.microsoft.com/office/word/2010/wordml" xmlns:w15="http://schemas.microsoft.com/office/word/2012/wordml" xmlns:w16se="http://schemas.microsoft.com/office/word/2015/wordml/symex" xmlns:wpg="http://schemas.microsoft.com/office/word/2010/wordprocessingGroup" xmlns:wpi="http://schemas.microsoft.com/office/word/2010/wordprocessingInk" xmlns:wne="http://schemas.microsoft.com/office/word/2006/wordml" xmlns:wps="http://schemas.microsoft.com/office/word/2010/wordprocessingShape" mc:Ignorable="w14 w15 w16se wp14">
+  <w:p>
+    <w:pPr>
+      <w:pStyle w:val="Header"/>
+    </w:pPr>
+    <w:r>
+      <w:t>SOC 5670 Spatial Demography</w:t>
+    </w:r>
+  </w:p>
+  <w:p>
+    <w:pPr>
+      <w:pStyle w:val="Header"/>
+    </w:pPr>
+    <w:r>
+      <w:t xml:space="preserve">Notes from class on April 16, 2020 | Page </w:t>
+    </w:r>
+    <w:r>
+      <w:rPr>
+        <w:b/>
+        <w:bCs/>
+      </w:rPr>
+      <w:fldChar w:fldCharType="begin"/>
+    </w:r>
+    <w:r>
+      <w:rPr>
+        <w:b/>
+        <w:bCs/>
+      </w:rPr>
+      <w:instrText xml:space="preserve"> PAGE  \* Arabic  \* MERGEFORMAT </w:instrText>
+    </w:r>
+    <w:r>
+      <w:rPr>
+        <w:b/>
+        <w:bCs/>
+      </w:rPr>
+      <w:fldChar w:fldCharType="separate"/>
+    </w:r>
+    <w:r>
+      <w:rPr>
+        <w:b/>
+        <w:bCs/>
+        <w:noProof/>
+      </w:rPr>
+      <w:t>3</w:t>
+    </w:r>
+    <w:r>
+      <w:rPr>
+        <w:b/>
+        <w:bCs/>
+      </w:rPr>
+      <w:fldChar w:fldCharType="end"/>
+    </w:r>
+    <w:r>
+      <w:t xml:space="preserve"> of </w:t>
+    </w:r>
+    <w:r>
+      <w:rPr>
+        <w:b/>
+        <w:bCs/>
+      </w:rPr>
+      <w:fldChar w:fldCharType="begin"/>
+    </w:r>
+    <w:r>
+      <w:rPr>
+        <w:b/>
+        <w:bCs/>
+      </w:rPr>
+      <w:instrText xml:space="preserve"> SECTIONPAGES   \* MERGEFORMAT </w:instrText>
+    </w:r>
+    <w:r>
+      <w:rPr>
+        <w:b/>
+        <w:bCs/>
+      </w:rPr>
+      <w:fldChar w:fldCharType="separate"/>
+    </w:r>
+    <w:r>
+      <w:rPr>
+        <w:b/>
+        <w:bCs/>
+        <w:noProof/>
+      </w:rPr>
+      <w:t>4</w:t>
     </w:r>
     <w:r>
       <w:rPr>
@@ -22551,6 +25031,119 @@
     </w:lvl>
   </w:abstractNum>
   <w:abstractNum w:abstractNumId="11" w15:restartNumberingAfterBreak="0">
+    <w:nsid w:val="14152BFA"/>
+    <w:multiLevelType w:val="hybridMultilevel"/>
+    <w:tmpl w:val="83EA4DD2"/>
+    <w:lvl w:ilvl="0" w:tplc="04090001">
+      <w:start w:val="1"/>
+      <w:numFmt w:val="bullet"/>
+      <w:lvlText w:val=""/>
+      <w:lvlJc w:val="left"/>
+      <w:pPr>
+        <w:ind w:left="720" w:hanging="360"/>
+      </w:pPr>
+      <w:rPr>
+        <w:rFonts w:ascii="Symbol" w:hAnsi="Symbol" w:hint="default"/>
+      </w:rPr>
+    </w:lvl>
+    <w:lvl w:ilvl="1" w:tplc="04090003">
+      <w:start w:val="1"/>
+      <w:numFmt w:val="bullet"/>
+      <w:lvlText w:val="o"/>
+      <w:lvlJc w:val="left"/>
+      <w:pPr>
+        <w:ind w:left="1440" w:hanging="360"/>
+      </w:pPr>
+      <w:rPr>
+        <w:rFonts w:ascii="Courier New" w:hAnsi="Courier New" w:cs="Courier New" w:hint="default"/>
+      </w:rPr>
+    </w:lvl>
+    <w:lvl w:ilvl="2" w:tplc="04090005" w:tentative="1">
+      <w:start w:val="1"/>
+      <w:numFmt w:val="bullet"/>
+      <w:lvlText w:val=""/>
+      <w:lvlJc w:val="left"/>
+      <w:pPr>
+        <w:ind w:left="2160" w:hanging="360"/>
+      </w:pPr>
+      <w:rPr>
+        <w:rFonts w:ascii="Wingdings" w:hAnsi="Wingdings" w:hint="default"/>
+      </w:rPr>
+    </w:lvl>
+    <w:lvl w:ilvl="3" w:tplc="04090001" w:tentative="1">
+      <w:start w:val="1"/>
+      <w:numFmt w:val="bullet"/>
+      <w:lvlText w:val=""/>
+      <w:lvlJc w:val="left"/>
+      <w:pPr>
+        <w:ind w:left="2880" w:hanging="360"/>
+      </w:pPr>
+      <w:rPr>
+        <w:rFonts w:ascii="Symbol" w:hAnsi="Symbol" w:hint="default"/>
+      </w:rPr>
+    </w:lvl>
+    <w:lvl w:ilvl="4" w:tplc="04090003" w:tentative="1">
+      <w:start w:val="1"/>
+      <w:numFmt w:val="bullet"/>
+      <w:lvlText w:val="o"/>
+      <w:lvlJc w:val="left"/>
+      <w:pPr>
+        <w:ind w:left="3600" w:hanging="360"/>
+      </w:pPr>
+      <w:rPr>
+        <w:rFonts w:ascii="Courier New" w:hAnsi="Courier New" w:cs="Courier New" w:hint="default"/>
+      </w:rPr>
+    </w:lvl>
+    <w:lvl w:ilvl="5" w:tplc="04090005" w:tentative="1">
+      <w:start w:val="1"/>
+      <w:numFmt w:val="bullet"/>
+      <w:lvlText w:val=""/>
+      <w:lvlJc w:val="left"/>
+      <w:pPr>
+        <w:ind w:left="4320" w:hanging="360"/>
+      </w:pPr>
+      <w:rPr>
+        <w:rFonts w:ascii="Wingdings" w:hAnsi="Wingdings" w:hint="default"/>
+      </w:rPr>
+    </w:lvl>
+    <w:lvl w:ilvl="6" w:tplc="04090001" w:tentative="1">
+      <w:start w:val="1"/>
+      <w:numFmt w:val="bullet"/>
+      <w:lvlText w:val=""/>
+      <w:lvlJc w:val="left"/>
+      <w:pPr>
+        <w:ind w:left="5040" w:hanging="360"/>
+      </w:pPr>
+      <w:rPr>
+        <w:rFonts w:ascii="Symbol" w:hAnsi="Symbol" w:hint="default"/>
+      </w:rPr>
+    </w:lvl>
+    <w:lvl w:ilvl="7" w:tplc="04090003" w:tentative="1">
+      <w:start w:val="1"/>
+      <w:numFmt w:val="bullet"/>
+      <w:lvlText w:val="o"/>
+      <w:lvlJc w:val="left"/>
+      <w:pPr>
+        <w:ind w:left="5760" w:hanging="360"/>
+      </w:pPr>
+      <w:rPr>
+        <w:rFonts w:ascii="Courier New" w:hAnsi="Courier New" w:cs="Courier New" w:hint="default"/>
+      </w:rPr>
+    </w:lvl>
+    <w:lvl w:ilvl="8" w:tplc="04090005" w:tentative="1">
+      <w:start w:val="1"/>
+      <w:numFmt w:val="bullet"/>
+      <w:lvlText w:val=""/>
+      <w:lvlJc w:val="left"/>
+      <w:pPr>
+        <w:ind w:left="6480" w:hanging="360"/>
+      </w:pPr>
+      <w:rPr>
+        <w:rFonts w:ascii="Wingdings" w:hAnsi="Wingdings" w:hint="default"/>
+      </w:rPr>
+    </w:lvl>
+  </w:abstractNum>
+  <w:abstractNum w:abstractNumId="12" w15:restartNumberingAfterBreak="0">
     <w:nsid w:val="1430204A"/>
     <w:multiLevelType w:val="hybridMultilevel"/>
     <w:tmpl w:val="BE5C817A"/>
@@ -22663,7 +25256,7 @@
       </w:rPr>
     </w:lvl>
   </w:abstractNum>
-  <w:abstractNum w:abstractNumId="12" w15:restartNumberingAfterBreak="0">
+  <w:abstractNum w:abstractNumId="13" w15:restartNumberingAfterBreak="0">
     <w:nsid w:val="17E13A2A"/>
     <w:multiLevelType w:val="hybridMultilevel"/>
     <w:tmpl w:val="27C2C3AE"/>
@@ -22776,7 +25369,233 @@
       </w:rPr>
     </w:lvl>
   </w:abstractNum>
-  <w:abstractNum w:abstractNumId="13" w15:restartNumberingAfterBreak="0">
+  <w:abstractNum w:abstractNumId="14" w15:restartNumberingAfterBreak="0">
+    <w:nsid w:val="185B156D"/>
+    <w:multiLevelType w:val="hybridMultilevel"/>
+    <w:tmpl w:val="3DF68600"/>
+    <w:lvl w:ilvl="0" w:tplc="04090001">
+      <w:start w:val="1"/>
+      <w:numFmt w:val="bullet"/>
+      <w:lvlText w:val=""/>
+      <w:lvlJc w:val="left"/>
+      <w:pPr>
+        <w:ind w:left="720" w:hanging="360"/>
+      </w:pPr>
+      <w:rPr>
+        <w:rFonts w:ascii="Symbol" w:hAnsi="Symbol" w:hint="default"/>
+      </w:rPr>
+    </w:lvl>
+    <w:lvl w:ilvl="1" w:tplc="04090003" w:tentative="1">
+      <w:start w:val="1"/>
+      <w:numFmt w:val="bullet"/>
+      <w:lvlText w:val="o"/>
+      <w:lvlJc w:val="left"/>
+      <w:pPr>
+        <w:ind w:left="1440" w:hanging="360"/>
+      </w:pPr>
+      <w:rPr>
+        <w:rFonts w:ascii="Courier New" w:hAnsi="Courier New" w:cs="Courier New" w:hint="default"/>
+      </w:rPr>
+    </w:lvl>
+    <w:lvl w:ilvl="2" w:tplc="04090005" w:tentative="1">
+      <w:start w:val="1"/>
+      <w:numFmt w:val="bullet"/>
+      <w:lvlText w:val=""/>
+      <w:lvlJc w:val="left"/>
+      <w:pPr>
+        <w:ind w:left="2160" w:hanging="360"/>
+      </w:pPr>
+      <w:rPr>
+        <w:rFonts w:ascii="Wingdings" w:hAnsi="Wingdings" w:hint="default"/>
+      </w:rPr>
+    </w:lvl>
+    <w:lvl w:ilvl="3" w:tplc="04090001" w:tentative="1">
+      <w:start w:val="1"/>
+      <w:numFmt w:val="bullet"/>
+      <w:lvlText w:val=""/>
+      <w:lvlJc w:val="left"/>
+      <w:pPr>
+        <w:ind w:left="2880" w:hanging="360"/>
+      </w:pPr>
+      <w:rPr>
+        <w:rFonts w:ascii="Symbol" w:hAnsi="Symbol" w:hint="default"/>
+      </w:rPr>
+    </w:lvl>
+    <w:lvl w:ilvl="4" w:tplc="04090003" w:tentative="1">
+      <w:start w:val="1"/>
+      <w:numFmt w:val="bullet"/>
+      <w:lvlText w:val="o"/>
+      <w:lvlJc w:val="left"/>
+      <w:pPr>
+        <w:ind w:left="3600" w:hanging="360"/>
+      </w:pPr>
+      <w:rPr>
+        <w:rFonts w:ascii="Courier New" w:hAnsi="Courier New" w:cs="Courier New" w:hint="default"/>
+      </w:rPr>
+    </w:lvl>
+    <w:lvl w:ilvl="5" w:tplc="04090005" w:tentative="1">
+      <w:start w:val="1"/>
+      <w:numFmt w:val="bullet"/>
+      <w:lvlText w:val=""/>
+      <w:lvlJc w:val="left"/>
+      <w:pPr>
+        <w:ind w:left="4320" w:hanging="360"/>
+      </w:pPr>
+      <w:rPr>
+        <w:rFonts w:ascii="Wingdings" w:hAnsi="Wingdings" w:hint="default"/>
+      </w:rPr>
+    </w:lvl>
+    <w:lvl w:ilvl="6" w:tplc="04090001" w:tentative="1">
+      <w:start w:val="1"/>
+      <w:numFmt w:val="bullet"/>
+      <w:lvlText w:val=""/>
+      <w:lvlJc w:val="left"/>
+      <w:pPr>
+        <w:ind w:left="5040" w:hanging="360"/>
+      </w:pPr>
+      <w:rPr>
+        <w:rFonts w:ascii="Symbol" w:hAnsi="Symbol" w:hint="default"/>
+      </w:rPr>
+    </w:lvl>
+    <w:lvl w:ilvl="7" w:tplc="04090003" w:tentative="1">
+      <w:start w:val="1"/>
+      <w:numFmt w:val="bullet"/>
+      <w:lvlText w:val="o"/>
+      <w:lvlJc w:val="left"/>
+      <w:pPr>
+        <w:ind w:left="5760" w:hanging="360"/>
+      </w:pPr>
+      <w:rPr>
+        <w:rFonts w:ascii="Courier New" w:hAnsi="Courier New" w:cs="Courier New" w:hint="default"/>
+      </w:rPr>
+    </w:lvl>
+    <w:lvl w:ilvl="8" w:tplc="04090005" w:tentative="1">
+      <w:start w:val="1"/>
+      <w:numFmt w:val="bullet"/>
+      <w:lvlText w:val=""/>
+      <w:lvlJc w:val="left"/>
+      <w:pPr>
+        <w:ind w:left="6480" w:hanging="360"/>
+      </w:pPr>
+      <w:rPr>
+        <w:rFonts w:ascii="Wingdings" w:hAnsi="Wingdings" w:hint="default"/>
+      </w:rPr>
+    </w:lvl>
+  </w:abstractNum>
+  <w:abstractNum w:abstractNumId="15" w15:restartNumberingAfterBreak="0">
+    <w:nsid w:val="187B689C"/>
+    <w:multiLevelType w:val="hybridMultilevel"/>
+    <w:tmpl w:val="FC32AD3C"/>
+    <w:lvl w:ilvl="0" w:tplc="04090001">
+      <w:start w:val="1"/>
+      <w:numFmt w:val="bullet"/>
+      <w:lvlText w:val=""/>
+      <w:lvlJc w:val="left"/>
+      <w:pPr>
+        <w:ind w:left="720" w:hanging="360"/>
+      </w:pPr>
+      <w:rPr>
+        <w:rFonts w:ascii="Symbol" w:hAnsi="Symbol" w:hint="default"/>
+      </w:rPr>
+    </w:lvl>
+    <w:lvl w:ilvl="1" w:tplc="04090003">
+      <w:start w:val="1"/>
+      <w:numFmt w:val="bullet"/>
+      <w:lvlText w:val="o"/>
+      <w:lvlJc w:val="left"/>
+      <w:pPr>
+        <w:ind w:left="1440" w:hanging="360"/>
+      </w:pPr>
+      <w:rPr>
+        <w:rFonts w:ascii="Courier New" w:hAnsi="Courier New" w:cs="Courier New" w:hint="default"/>
+      </w:rPr>
+    </w:lvl>
+    <w:lvl w:ilvl="2" w:tplc="04090005" w:tentative="1">
+      <w:start w:val="1"/>
+      <w:numFmt w:val="bullet"/>
+      <w:lvlText w:val=""/>
+      <w:lvlJc w:val="left"/>
+      <w:pPr>
+        <w:ind w:left="2160" w:hanging="360"/>
+      </w:pPr>
+      <w:rPr>
+        <w:rFonts w:ascii="Wingdings" w:hAnsi="Wingdings" w:hint="default"/>
+      </w:rPr>
+    </w:lvl>
+    <w:lvl w:ilvl="3" w:tplc="04090001" w:tentative="1">
+      <w:start w:val="1"/>
+      <w:numFmt w:val="bullet"/>
+      <w:lvlText w:val=""/>
+      <w:lvlJc w:val="left"/>
+      <w:pPr>
+        <w:ind w:left="2880" w:hanging="360"/>
+      </w:pPr>
+      <w:rPr>
+        <w:rFonts w:ascii="Symbol" w:hAnsi="Symbol" w:hint="default"/>
+      </w:rPr>
+    </w:lvl>
+    <w:lvl w:ilvl="4" w:tplc="04090003" w:tentative="1">
+      <w:start w:val="1"/>
+      <w:numFmt w:val="bullet"/>
+      <w:lvlText w:val="o"/>
+      <w:lvlJc w:val="left"/>
+      <w:pPr>
+        <w:ind w:left="3600" w:hanging="360"/>
+      </w:pPr>
+      <w:rPr>
+        <w:rFonts w:ascii="Courier New" w:hAnsi="Courier New" w:cs="Courier New" w:hint="default"/>
+      </w:rPr>
+    </w:lvl>
+    <w:lvl w:ilvl="5" w:tplc="04090005" w:tentative="1">
+      <w:start w:val="1"/>
+      <w:numFmt w:val="bullet"/>
+      <w:lvlText w:val=""/>
+      <w:lvlJc w:val="left"/>
+      <w:pPr>
+        <w:ind w:left="4320" w:hanging="360"/>
+      </w:pPr>
+      <w:rPr>
+        <w:rFonts w:ascii="Wingdings" w:hAnsi="Wingdings" w:hint="default"/>
+      </w:rPr>
+    </w:lvl>
+    <w:lvl w:ilvl="6" w:tplc="04090001" w:tentative="1">
+      <w:start w:val="1"/>
+      <w:numFmt w:val="bullet"/>
+      <w:lvlText w:val=""/>
+      <w:lvlJc w:val="left"/>
+      <w:pPr>
+        <w:ind w:left="5040" w:hanging="360"/>
+      </w:pPr>
+      <w:rPr>
+        <w:rFonts w:ascii="Symbol" w:hAnsi="Symbol" w:hint="default"/>
+      </w:rPr>
+    </w:lvl>
+    <w:lvl w:ilvl="7" w:tplc="04090003" w:tentative="1">
+      <w:start w:val="1"/>
+      <w:numFmt w:val="bullet"/>
+      <w:lvlText w:val="o"/>
+      <w:lvlJc w:val="left"/>
+      <w:pPr>
+        <w:ind w:left="5760" w:hanging="360"/>
+      </w:pPr>
+      <w:rPr>
+        <w:rFonts w:ascii="Courier New" w:hAnsi="Courier New" w:cs="Courier New" w:hint="default"/>
+      </w:rPr>
+    </w:lvl>
+    <w:lvl w:ilvl="8" w:tplc="04090005" w:tentative="1">
+      <w:start w:val="1"/>
+      <w:numFmt w:val="bullet"/>
+      <w:lvlText w:val=""/>
+      <w:lvlJc w:val="left"/>
+      <w:pPr>
+        <w:ind w:left="6480" w:hanging="360"/>
+      </w:pPr>
+      <w:rPr>
+        <w:rFonts w:ascii="Wingdings" w:hAnsi="Wingdings" w:hint="default"/>
+      </w:rPr>
+    </w:lvl>
+  </w:abstractNum>
+  <w:abstractNum w:abstractNumId="16" w15:restartNumberingAfterBreak="0">
     <w:nsid w:val="1D3C4B48"/>
     <w:multiLevelType w:val="hybridMultilevel"/>
     <w:tmpl w:val="90548528"/>
@@ -22889,7 +25708,120 @@
       </w:rPr>
     </w:lvl>
   </w:abstractNum>
-  <w:abstractNum w:abstractNumId="14" w15:restartNumberingAfterBreak="0">
+  <w:abstractNum w:abstractNumId="17" w15:restartNumberingAfterBreak="0">
+    <w:nsid w:val="1E53130B"/>
+    <w:multiLevelType w:val="hybridMultilevel"/>
+    <w:tmpl w:val="8E667806"/>
+    <w:lvl w:ilvl="0" w:tplc="04090001">
+      <w:start w:val="1"/>
+      <w:numFmt w:val="bullet"/>
+      <w:lvlText w:val=""/>
+      <w:lvlJc w:val="left"/>
+      <w:pPr>
+        <w:ind w:left="720" w:hanging="360"/>
+      </w:pPr>
+      <w:rPr>
+        <w:rFonts w:ascii="Symbol" w:hAnsi="Symbol" w:hint="default"/>
+      </w:rPr>
+    </w:lvl>
+    <w:lvl w:ilvl="1" w:tplc="04090003">
+      <w:start w:val="1"/>
+      <w:numFmt w:val="bullet"/>
+      <w:lvlText w:val="o"/>
+      <w:lvlJc w:val="left"/>
+      <w:pPr>
+        <w:ind w:left="1440" w:hanging="360"/>
+      </w:pPr>
+      <w:rPr>
+        <w:rFonts w:ascii="Courier New" w:hAnsi="Courier New" w:cs="Courier New" w:hint="default"/>
+      </w:rPr>
+    </w:lvl>
+    <w:lvl w:ilvl="2" w:tplc="04090005" w:tentative="1">
+      <w:start w:val="1"/>
+      <w:numFmt w:val="bullet"/>
+      <w:lvlText w:val=""/>
+      <w:lvlJc w:val="left"/>
+      <w:pPr>
+        <w:ind w:left="2160" w:hanging="360"/>
+      </w:pPr>
+      <w:rPr>
+        <w:rFonts w:ascii="Wingdings" w:hAnsi="Wingdings" w:hint="default"/>
+      </w:rPr>
+    </w:lvl>
+    <w:lvl w:ilvl="3" w:tplc="04090001" w:tentative="1">
+      <w:start w:val="1"/>
+      <w:numFmt w:val="bullet"/>
+      <w:lvlText w:val=""/>
+      <w:lvlJc w:val="left"/>
+      <w:pPr>
+        <w:ind w:left="2880" w:hanging="360"/>
+      </w:pPr>
+      <w:rPr>
+        <w:rFonts w:ascii="Symbol" w:hAnsi="Symbol" w:hint="default"/>
+      </w:rPr>
+    </w:lvl>
+    <w:lvl w:ilvl="4" w:tplc="04090003" w:tentative="1">
+      <w:start w:val="1"/>
+      <w:numFmt w:val="bullet"/>
+      <w:lvlText w:val="o"/>
+      <w:lvlJc w:val="left"/>
+      <w:pPr>
+        <w:ind w:left="3600" w:hanging="360"/>
+      </w:pPr>
+      <w:rPr>
+        <w:rFonts w:ascii="Courier New" w:hAnsi="Courier New" w:cs="Courier New" w:hint="default"/>
+      </w:rPr>
+    </w:lvl>
+    <w:lvl w:ilvl="5" w:tplc="04090005" w:tentative="1">
+      <w:start w:val="1"/>
+      <w:numFmt w:val="bullet"/>
+      <w:lvlText w:val=""/>
+      <w:lvlJc w:val="left"/>
+      <w:pPr>
+        <w:ind w:left="4320" w:hanging="360"/>
+      </w:pPr>
+      <w:rPr>
+        <w:rFonts w:ascii="Wingdings" w:hAnsi="Wingdings" w:hint="default"/>
+      </w:rPr>
+    </w:lvl>
+    <w:lvl w:ilvl="6" w:tplc="04090001" w:tentative="1">
+      <w:start w:val="1"/>
+      <w:numFmt w:val="bullet"/>
+      <w:lvlText w:val=""/>
+      <w:lvlJc w:val="left"/>
+      <w:pPr>
+        <w:ind w:left="5040" w:hanging="360"/>
+      </w:pPr>
+      <w:rPr>
+        <w:rFonts w:ascii="Symbol" w:hAnsi="Symbol" w:hint="default"/>
+      </w:rPr>
+    </w:lvl>
+    <w:lvl w:ilvl="7" w:tplc="04090003" w:tentative="1">
+      <w:start w:val="1"/>
+      <w:numFmt w:val="bullet"/>
+      <w:lvlText w:val="o"/>
+      <w:lvlJc w:val="left"/>
+      <w:pPr>
+        <w:ind w:left="5760" w:hanging="360"/>
+      </w:pPr>
+      <w:rPr>
+        <w:rFonts w:ascii="Courier New" w:hAnsi="Courier New" w:cs="Courier New" w:hint="default"/>
+      </w:rPr>
+    </w:lvl>
+    <w:lvl w:ilvl="8" w:tplc="04090005" w:tentative="1">
+      <w:start w:val="1"/>
+      <w:numFmt w:val="bullet"/>
+      <w:lvlText w:val=""/>
+      <w:lvlJc w:val="left"/>
+      <w:pPr>
+        <w:ind w:left="6480" w:hanging="360"/>
+      </w:pPr>
+      <w:rPr>
+        <w:rFonts w:ascii="Wingdings" w:hAnsi="Wingdings" w:hint="default"/>
+      </w:rPr>
+    </w:lvl>
+  </w:abstractNum>
+  <w:abstractNum w:abstractNumId="18" w15:restartNumberingAfterBreak="0">
     <w:nsid w:val="1E6D63AE"/>
     <w:multiLevelType w:val="hybridMultilevel"/>
     <w:tmpl w:val="C1FC63C0"/>
@@ -23002,7 +25934,7 @@
       </w:rPr>
     </w:lvl>
   </w:abstractNum>
-  <w:abstractNum w:abstractNumId="15" w15:restartNumberingAfterBreak="0">
+  <w:abstractNum w:abstractNumId="19" w15:restartNumberingAfterBreak="0">
     <w:nsid w:val="1EF41E23"/>
     <w:multiLevelType w:val="hybridMultilevel"/>
     <w:tmpl w:val="3C308E74"/>
@@ -23115,7 +26047,7 @@
       </w:rPr>
     </w:lvl>
   </w:abstractNum>
-  <w:abstractNum w:abstractNumId="16" w15:restartNumberingAfterBreak="0">
+  <w:abstractNum w:abstractNumId="20" w15:restartNumberingAfterBreak="0">
     <w:nsid w:val="1F1B02D6"/>
     <w:multiLevelType w:val="hybridMultilevel"/>
     <w:tmpl w:val="DE8E810C"/>
@@ -23228,7 +26160,7 @@
       </w:rPr>
     </w:lvl>
   </w:abstractNum>
-  <w:abstractNum w:abstractNumId="17" w15:restartNumberingAfterBreak="0">
+  <w:abstractNum w:abstractNumId="21" w15:restartNumberingAfterBreak="0">
     <w:nsid w:val="1F5C4968"/>
     <w:multiLevelType w:val="hybridMultilevel"/>
     <w:tmpl w:val="1A4E9364"/>
@@ -23341,7 +26273,7 @@
       </w:rPr>
     </w:lvl>
   </w:abstractNum>
-  <w:abstractNum w:abstractNumId="18" w15:restartNumberingAfterBreak="0">
+  <w:abstractNum w:abstractNumId="22" w15:restartNumberingAfterBreak="0">
     <w:nsid w:val="22BD5D02"/>
     <w:multiLevelType w:val="hybridMultilevel"/>
     <w:tmpl w:val="E1341D1C"/>
@@ -23454,7 +26386,7 @@
       </w:rPr>
     </w:lvl>
   </w:abstractNum>
-  <w:abstractNum w:abstractNumId="19" w15:restartNumberingAfterBreak="0">
+  <w:abstractNum w:abstractNumId="23" w15:restartNumberingAfterBreak="0">
     <w:nsid w:val="241E5458"/>
     <w:multiLevelType w:val="hybridMultilevel"/>
     <w:tmpl w:val="B3CE79FE"/>
@@ -23567,10 +26499,10 @@
       </w:rPr>
     </w:lvl>
   </w:abstractNum>
-  <w:abstractNum w:abstractNumId="20" w15:restartNumberingAfterBreak="0">
+  <w:abstractNum w:abstractNumId="24" w15:restartNumberingAfterBreak="0">
     <w:nsid w:val="24D1303C"/>
     <w:multiLevelType w:val="hybridMultilevel"/>
-    <w:tmpl w:val="B312646A"/>
+    <w:tmpl w:val="078C0AA2"/>
     <w:lvl w:ilvl="0" w:tplc="04090001">
       <w:start w:val="1"/>
       <w:numFmt w:val="bullet"/>
@@ -23680,7 +26612,120 @@
       </w:rPr>
     </w:lvl>
   </w:abstractNum>
-  <w:abstractNum w:abstractNumId="21" w15:restartNumberingAfterBreak="0">
+  <w:abstractNum w:abstractNumId="25" w15:restartNumberingAfterBreak="0">
+    <w:nsid w:val="2670569B"/>
+    <w:multiLevelType w:val="hybridMultilevel"/>
+    <w:tmpl w:val="6CDCA0F6"/>
+    <w:lvl w:ilvl="0" w:tplc="04090001">
+      <w:start w:val="1"/>
+      <w:numFmt w:val="bullet"/>
+      <w:lvlText w:val=""/>
+      <w:lvlJc w:val="left"/>
+      <w:pPr>
+        <w:ind w:left="720" w:hanging="360"/>
+      </w:pPr>
+      <w:rPr>
+        <w:rFonts w:ascii="Symbol" w:hAnsi="Symbol" w:hint="default"/>
+      </w:rPr>
+    </w:lvl>
+    <w:lvl w:ilvl="1" w:tplc="04090003">
+      <w:start w:val="1"/>
+      <w:numFmt w:val="bullet"/>
+      <w:lvlText w:val="o"/>
+      <w:lvlJc w:val="left"/>
+      <w:pPr>
+        <w:ind w:left="1440" w:hanging="360"/>
+      </w:pPr>
+      <w:rPr>
+        <w:rFonts w:ascii="Courier New" w:hAnsi="Courier New" w:cs="Courier New" w:hint="default"/>
+      </w:rPr>
+    </w:lvl>
+    <w:lvl w:ilvl="2" w:tplc="04090005">
+      <w:start w:val="1"/>
+      <w:numFmt w:val="bullet"/>
+      <w:lvlText w:val=""/>
+      <w:lvlJc w:val="left"/>
+      <w:pPr>
+        <w:ind w:left="2160" w:hanging="360"/>
+      </w:pPr>
+      <w:rPr>
+        <w:rFonts w:ascii="Wingdings" w:hAnsi="Wingdings" w:hint="default"/>
+      </w:rPr>
+    </w:lvl>
+    <w:lvl w:ilvl="3" w:tplc="04090001" w:tentative="1">
+      <w:start w:val="1"/>
+      <w:numFmt w:val="bullet"/>
+      <w:lvlText w:val=""/>
+      <w:lvlJc w:val="left"/>
+      <w:pPr>
+        <w:ind w:left="2880" w:hanging="360"/>
+      </w:pPr>
+      <w:rPr>
+        <w:rFonts w:ascii="Symbol" w:hAnsi="Symbol" w:hint="default"/>
+      </w:rPr>
+    </w:lvl>
+    <w:lvl w:ilvl="4" w:tplc="04090003" w:tentative="1">
+      <w:start w:val="1"/>
+      <w:numFmt w:val="bullet"/>
+      <w:lvlText w:val="o"/>
+      <w:lvlJc w:val="left"/>
+      <w:pPr>
+        <w:ind w:left="3600" w:hanging="360"/>
+      </w:pPr>
+      <w:rPr>
+        <w:rFonts w:ascii="Courier New" w:hAnsi="Courier New" w:cs="Courier New" w:hint="default"/>
+      </w:rPr>
+    </w:lvl>
+    <w:lvl w:ilvl="5" w:tplc="04090005" w:tentative="1">
+      <w:start w:val="1"/>
+      <w:numFmt w:val="bullet"/>
+      <w:lvlText w:val=""/>
+      <w:lvlJc w:val="left"/>
+      <w:pPr>
+        <w:ind w:left="4320" w:hanging="360"/>
+      </w:pPr>
+      <w:rPr>
+        <w:rFonts w:ascii="Wingdings" w:hAnsi="Wingdings" w:hint="default"/>
+      </w:rPr>
+    </w:lvl>
+    <w:lvl w:ilvl="6" w:tplc="04090001" w:tentative="1">
+      <w:start w:val="1"/>
+      <w:numFmt w:val="bullet"/>
+      <w:lvlText w:val=""/>
+      <w:lvlJc w:val="left"/>
+      <w:pPr>
+        <w:ind w:left="5040" w:hanging="360"/>
+      </w:pPr>
+      <w:rPr>
+        <w:rFonts w:ascii="Symbol" w:hAnsi="Symbol" w:hint="default"/>
+      </w:rPr>
+    </w:lvl>
+    <w:lvl w:ilvl="7" w:tplc="04090003" w:tentative="1">
+      <w:start w:val="1"/>
+      <w:numFmt w:val="bullet"/>
+      <w:lvlText w:val="o"/>
+      <w:lvlJc w:val="left"/>
+      <w:pPr>
+        <w:ind w:left="5760" w:hanging="360"/>
+      </w:pPr>
+      <w:rPr>
+        <w:rFonts w:ascii="Courier New" w:hAnsi="Courier New" w:cs="Courier New" w:hint="default"/>
+      </w:rPr>
+    </w:lvl>
+    <w:lvl w:ilvl="8" w:tplc="04090005" w:tentative="1">
+      <w:start w:val="1"/>
+      <w:numFmt w:val="bullet"/>
+      <w:lvlText w:val=""/>
+      <w:lvlJc w:val="left"/>
+      <w:pPr>
+        <w:ind w:left="6480" w:hanging="360"/>
+      </w:pPr>
+      <w:rPr>
+        <w:rFonts w:ascii="Wingdings" w:hAnsi="Wingdings" w:hint="default"/>
+      </w:rPr>
+    </w:lvl>
+  </w:abstractNum>
+  <w:abstractNum w:abstractNumId="26" w15:restartNumberingAfterBreak="0">
     <w:nsid w:val="271A51FA"/>
     <w:multiLevelType w:val="hybridMultilevel"/>
     <w:tmpl w:val="5C0CAEA2"/>
@@ -23793,7 +26838,7 @@
       </w:rPr>
     </w:lvl>
   </w:abstractNum>
-  <w:abstractNum w:abstractNumId="22" w15:restartNumberingAfterBreak="0">
+  <w:abstractNum w:abstractNumId="27" w15:restartNumberingAfterBreak="0">
     <w:nsid w:val="2CC40D77"/>
     <w:multiLevelType w:val="hybridMultilevel"/>
     <w:tmpl w:val="A53A2F8E"/>
@@ -23906,7 +26951,7 @@
       </w:rPr>
     </w:lvl>
   </w:abstractNum>
-  <w:abstractNum w:abstractNumId="23" w15:restartNumberingAfterBreak="0">
+  <w:abstractNum w:abstractNumId="28" w15:restartNumberingAfterBreak="0">
     <w:nsid w:val="2EA35758"/>
     <w:multiLevelType w:val="hybridMultilevel"/>
     <w:tmpl w:val="11203BAC"/>
@@ -24019,7 +27064,120 @@
       </w:rPr>
     </w:lvl>
   </w:abstractNum>
-  <w:abstractNum w:abstractNumId="24" w15:restartNumberingAfterBreak="0">
+  <w:abstractNum w:abstractNumId="29" w15:restartNumberingAfterBreak="0">
+    <w:nsid w:val="326B66C0"/>
+    <w:multiLevelType w:val="hybridMultilevel"/>
+    <w:tmpl w:val="2F508740"/>
+    <w:lvl w:ilvl="0" w:tplc="04090001">
+      <w:start w:val="1"/>
+      <w:numFmt w:val="bullet"/>
+      <w:lvlText w:val=""/>
+      <w:lvlJc w:val="left"/>
+      <w:pPr>
+        <w:ind w:left="720" w:hanging="360"/>
+      </w:pPr>
+      <w:rPr>
+        <w:rFonts w:ascii="Symbol" w:hAnsi="Symbol" w:hint="default"/>
+      </w:rPr>
+    </w:lvl>
+    <w:lvl w:ilvl="1" w:tplc="04090003">
+      <w:start w:val="1"/>
+      <w:numFmt w:val="bullet"/>
+      <w:lvlText w:val="o"/>
+      <w:lvlJc w:val="left"/>
+      <w:pPr>
+        <w:ind w:left="1440" w:hanging="360"/>
+      </w:pPr>
+      <w:rPr>
+        <w:rFonts w:ascii="Courier New" w:hAnsi="Courier New" w:cs="Courier New" w:hint="default"/>
+      </w:rPr>
+    </w:lvl>
+    <w:lvl w:ilvl="2" w:tplc="04090005">
+      <w:start w:val="1"/>
+      <w:numFmt w:val="bullet"/>
+      <w:lvlText w:val=""/>
+      <w:lvlJc w:val="left"/>
+      <w:pPr>
+        <w:ind w:left="2160" w:hanging="360"/>
+      </w:pPr>
+      <w:rPr>
+        <w:rFonts w:ascii="Wingdings" w:hAnsi="Wingdings" w:hint="default"/>
+      </w:rPr>
+    </w:lvl>
+    <w:lvl w:ilvl="3" w:tplc="04090001" w:tentative="1">
+      <w:start w:val="1"/>
+      <w:numFmt w:val="bullet"/>
+      <w:lvlText w:val=""/>
+      <w:lvlJc w:val="left"/>
+      <w:pPr>
+        <w:ind w:left="2880" w:hanging="360"/>
+      </w:pPr>
+      <w:rPr>
+        <w:rFonts w:ascii="Symbol" w:hAnsi="Symbol" w:hint="default"/>
+      </w:rPr>
+    </w:lvl>
+    <w:lvl w:ilvl="4" w:tplc="04090003" w:tentative="1">
+      <w:start w:val="1"/>
+      <w:numFmt w:val="bullet"/>
+      <w:lvlText w:val="o"/>
+      <w:lvlJc w:val="left"/>
+      <w:pPr>
+        <w:ind w:left="3600" w:hanging="360"/>
+      </w:pPr>
+      <w:rPr>
+        <w:rFonts w:ascii="Courier New" w:hAnsi="Courier New" w:cs="Courier New" w:hint="default"/>
+      </w:rPr>
+    </w:lvl>
+    <w:lvl w:ilvl="5" w:tplc="04090005" w:tentative="1">
+      <w:start w:val="1"/>
+      <w:numFmt w:val="bullet"/>
+      <w:lvlText w:val=""/>
+      <w:lvlJc w:val="left"/>
+      <w:pPr>
+        <w:ind w:left="4320" w:hanging="360"/>
+      </w:pPr>
+      <w:rPr>
+        <w:rFonts w:ascii="Wingdings" w:hAnsi="Wingdings" w:hint="default"/>
+      </w:rPr>
+    </w:lvl>
+    <w:lvl w:ilvl="6" w:tplc="04090001" w:tentative="1">
+      <w:start w:val="1"/>
+      <w:numFmt w:val="bullet"/>
+      <w:lvlText w:val=""/>
+      <w:lvlJc w:val="left"/>
+      <w:pPr>
+        <w:ind w:left="5040" w:hanging="360"/>
+      </w:pPr>
+      <w:rPr>
+        <w:rFonts w:ascii="Symbol" w:hAnsi="Symbol" w:hint="default"/>
+      </w:rPr>
+    </w:lvl>
+    <w:lvl w:ilvl="7" w:tplc="04090003" w:tentative="1">
+      <w:start w:val="1"/>
+      <w:numFmt w:val="bullet"/>
+      <w:lvlText w:val="o"/>
+      <w:lvlJc w:val="left"/>
+      <w:pPr>
+        <w:ind w:left="5760" w:hanging="360"/>
+      </w:pPr>
+      <w:rPr>
+        <w:rFonts w:ascii="Courier New" w:hAnsi="Courier New" w:cs="Courier New" w:hint="default"/>
+      </w:rPr>
+    </w:lvl>
+    <w:lvl w:ilvl="8" w:tplc="04090005" w:tentative="1">
+      <w:start w:val="1"/>
+      <w:numFmt w:val="bullet"/>
+      <w:lvlText w:val=""/>
+      <w:lvlJc w:val="left"/>
+      <w:pPr>
+        <w:ind w:left="6480" w:hanging="360"/>
+      </w:pPr>
+      <w:rPr>
+        <w:rFonts w:ascii="Wingdings" w:hAnsi="Wingdings" w:hint="default"/>
+      </w:rPr>
+    </w:lvl>
+  </w:abstractNum>
+  <w:abstractNum w:abstractNumId="30" w15:restartNumberingAfterBreak="0">
     <w:nsid w:val="32BC16E8"/>
     <w:multiLevelType w:val="hybridMultilevel"/>
     <w:tmpl w:val="11E4B0E2"/>
@@ -24132,7 +27290,7 @@
       </w:rPr>
     </w:lvl>
   </w:abstractNum>
-  <w:abstractNum w:abstractNumId="25" w15:restartNumberingAfterBreak="0">
+  <w:abstractNum w:abstractNumId="31" w15:restartNumberingAfterBreak="0">
     <w:nsid w:val="34A718C6"/>
     <w:multiLevelType w:val="hybridMultilevel"/>
     <w:tmpl w:val="179042B2"/>
@@ -24245,7 +27403,7 @@
       </w:rPr>
     </w:lvl>
   </w:abstractNum>
-  <w:abstractNum w:abstractNumId="26" w15:restartNumberingAfterBreak="0">
+  <w:abstractNum w:abstractNumId="32" w15:restartNumberingAfterBreak="0">
     <w:nsid w:val="3E2976C1"/>
     <w:multiLevelType w:val="hybridMultilevel"/>
     <w:tmpl w:val="5C36EB2A"/>
@@ -24358,7 +27516,7 @@
       </w:rPr>
     </w:lvl>
   </w:abstractNum>
-  <w:abstractNum w:abstractNumId="27" w15:restartNumberingAfterBreak="0">
+  <w:abstractNum w:abstractNumId="33" w15:restartNumberingAfterBreak="0">
     <w:nsid w:val="3E684A9C"/>
     <w:multiLevelType w:val="hybridMultilevel"/>
     <w:tmpl w:val="76AC2CE4"/>
@@ -24471,7 +27629,7 @@
       </w:rPr>
     </w:lvl>
   </w:abstractNum>
-  <w:abstractNum w:abstractNumId="28" w15:restartNumberingAfterBreak="0">
+  <w:abstractNum w:abstractNumId="34" w15:restartNumberingAfterBreak="0">
     <w:nsid w:val="429A3D2F"/>
     <w:multiLevelType w:val="hybridMultilevel"/>
     <w:tmpl w:val="F5488488"/>
@@ -24584,7 +27742,7 @@
       </w:rPr>
     </w:lvl>
   </w:abstractNum>
-  <w:abstractNum w:abstractNumId="29" w15:restartNumberingAfterBreak="0">
+  <w:abstractNum w:abstractNumId="35" w15:restartNumberingAfterBreak="0">
     <w:nsid w:val="430D09B9"/>
     <w:multiLevelType w:val="hybridMultilevel"/>
     <w:tmpl w:val="84B82C1A"/>
@@ -24697,7 +27855,7 @@
       </w:rPr>
     </w:lvl>
   </w:abstractNum>
-  <w:abstractNum w:abstractNumId="30" w15:restartNumberingAfterBreak="0">
+  <w:abstractNum w:abstractNumId="36" w15:restartNumberingAfterBreak="0">
     <w:nsid w:val="449D76DB"/>
     <w:multiLevelType w:val="hybridMultilevel"/>
     <w:tmpl w:val="D8C2212C"/>
@@ -24810,7 +27968,7 @@
       </w:rPr>
     </w:lvl>
   </w:abstractNum>
-  <w:abstractNum w:abstractNumId="31" w15:restartNumberingAfterBreak="0">
+  <w:abstractNum w:abstractNumId="37" w15:restartNumberingAfterBreak="0">
     <w:nsid w:val="47FB22DA"/>
     <w:multiLevelType w:val="hybridMultilevel"/>
     <w:tmpl w:val="5858AA6A"/>
@@ -24923,7 +28081,7 @@
       </w:rPr>
     </w:lvl>
   </w:abstractNum>
-  <w:abstractNum w:abstractNumId="32" w15:restartNumberingAfterBreak="0">
+  <w:abstractNum w:abstractNumId="38" w15:restartNumberingAfterBreak="0">
     <w:nsid w:val="497307E5"/>
     <w:multiLevelType w:val="hybridMultilevel"/>
     <w:tmpl w:val="3536BF24"/>
@@ -25036,7 +28194,7 @@
       </w:rPr>
     </w:lvl>
   </w:abstractNum>
-  <w:abstractNum w:abstractNumId="33" w15:restartNumberingAfterBreak="0">
+  <w:abstractNum w:abstractNumId="39" w15:restartNumberingAfterBreak="0">
     <w:nsid w:val="4D7C61FA"/>
     <w:multiLevelType w:val="hybridMultilevel"/>
     <w:tmpl w:val="A2D42DEC"/>
@@ -25149,7 +28307,7 @@
       </w:rPr>
     </w:lvl>
   </w:abstractNum>
-  <w:abstractNum w:abstractNumId="34" w15:restartNumberingAfterBreak="0">
+  <w:abstractNum w:abstractNumId="40" w15:restartNumberingAfterBreak="0">
     <w:nsid w:val="4DF16192"/>
     <w:multiLevelType w:val="hybridMultilevel"/>
     <w:tmpl w:val="BFD60290"/>
@@ -25262,7 +28420,7 @@
       </w:rPr>
     </w:lvl>
   </w:abstractNum>
-  <w:abstractNum w:abstractNumId="35" w15:restartNumberingAfterBreak="0">
+  <w:abstractNum w:abstractNumId="41" w15:restartNumberingAfterBreak="0">
     <w:nsid w:val="4F052809"/>
     <w:multiLevelType w:val="hybridMultilevel"/>
     <w:tmpl w:val="54B41168"/>
@@ -25375,7 +28533,7 @@
       </w:rPr>
     </w:lvl>
   </w:abstractNum>
-  <w:abstractNum w:abstractNumId="36" w15:restartNumberingAfterBreak="0">
+  <w:abstractNum w:abstractNumId="42" w15:restartNumberingAfterBreak="0">
     <w:nsid w:val="53B1005E"/>
     <w:multiLevelType w:val="hybridMultilevel"/>
     <w:tmpl w:val="80CA5430"/>
@@ -25488,7 +28646,7 @@
       </w:rPr>
     </w:lvl>
   </w:abstractNum>
-  <w:abstractNum w:abstractNumId="37" w15:restartNumberingAfterBreak="0">
+  <w:abstractNum w:abstractNumId="43" w15:restartNumberingAfterBreak="0">
     <w:nsid w:val="552129AB"/>
     <w:multiLevelType w:val="hybridMultilevel"/>
     <w:tmpl w:val="67B63686"/>
@@ -25601,7 +28759,7 @@
       </w:rPr>
     </w:lvl>
   </w:abstractNum>
-  <w:abstractNum w:abstractNumId="38" w15:restartNumberingAfterBreak="0">
+  <w:abstractNum w:abstractNumId="44" w15:restartNumberingAfterBreak="0">
     <w:nsid w:val="552C3E4A"/>
     <w:multiLevelType w:val="hybridMultilevel"/>
     <w:tmpl w:val="D2BAD664"/>
@@ -25714,7 +28872,7 @@
       </w:rPr>
     </w:lvl>
   </w:abstractNum>
-  <w:abstractNum w:abstractNumId="39" w15:restartNumberingAfterBreak="0">
+  <w:abstractNum w:abstractNumId="45" w15:restartNumberingAfterBreak="0">
     <w:nsid w:val="56AD70C4"/>
     <w:multiLevelType w:val="hybridMultilevel"/>
     <w:tmpl w:val="DF0C55EA"/>
@@ -25827,7 +28985,120 @@
       </w:rPr>
     </w:lvl>
   </w:abstractNum>
-  <w:abstractNum w:abstractNumId="40" w15:restartNumberingAfterBreak="0">
+  <w:abstractNum w:abstractNumId="46" w15:restartNumberingAfterBreak="0">
+    <w:nsid w:val="57872CE4"/>
+    <w:multiLevelType w:val="hybridMultilevel"/>
+    <w:tmpl w:val="AE8A8FE8"/>
+    <w:lvl w:ilvl="0" w:tplc="04090001">
+      <w:start w:val="1"/>
+      <w:numFmt w:val="bullet"/>
+      <w:lvlText w:val=""/>
+      <w:lvlJc w:val="left"/>
+      <w:pPr>
+        <w:ind w:left="720" w:hanging="360"/>
+      </w:pPr>
+      <w:rPr>
+        <w:rFonts w:ascii="Symbol" w:hAnsi="Symbol" w:hint="default"/>
+      </w:rPr>
+    </w:lvl>
+    <w:lvl w:ilvl="1" w:tplc="04090003">
+      <w:start w:val="1"/>
+      <w:numFmt w:val="bullet"/>
+      <w:lvlText w:val="o"/>
+      <w:lvlJc w:val="left"/>
+      <w:pPr>
+        <w:ind w:left="1440" w:hanging="360"/>
+      </w:pPr>
+      <w:rPr>
+        <w:rFonts w:ascii="Courier New" w:hAnsi="Courier New" w:cs="Courier New" w:hint="default"/>
+      </w:rPr>
+    </w:lvl>
+    <w:lvl w:ilvl="2" w:tplc="04090005" w:tentative="1">
+      <w:start w:val="1"/>
+      <w:numFmt w:val="bullet"/>
+      <w:lvlText w:val=""/>
+      <w:lvlJc w:val="left"/>
+      <w:pPr>
+        <w:ind w:left="2160" w:hanging="360"/>
+      </w:pPr>
+      <w:rPr>
+        <w:rFonts w:ascii="Wingdings" w:hAnsi="Wingdings" w:hint="default"/>
+      </w:rPr>
+    </w:lvl>
+    <w:lvl w:ilvl="3" w:tplc="04090001" w:tentative="1">
+      <w:start w:val="1"/>
+      <w:numFmt w:val="bullet"/>
+      <w:lvlText w:val=""/>
+      <w:lvlJc w:val="left"/>
+      <w:pPr>
+        <w:ind w:left="2880" w:hanging="360"/>
+      </w:pPr>
+      <w:rPr>
+        <w:rFonts w:ascii="Symbol" w:hAnsi="Symbol" w:hint="default"/>
+      </w:rPr>
+    </w:lvl>
+    <w:lvl w:ilvl="4" w:tplc="04090003" w:tentative="1">
+      <w:start w:val="1"/>
+      <w:numFmt w:val="bullet"/>
+      <w:lvlText w:val="o"/>
+      <w:lvlJc w:val="left"/>
+      <w:pPr>
+        <w:ind w:left="3600" w:hanging="360"/>
+      </w:pPr>
+      <w:rPr>
+        <w:rFonts w:ascii="Courier New" w:hAnsi="Courier New" w:cs="Courier New" w:hint="default"/>
+      </w:rPr>
+    </w:lvl>
+    <w:lvl w:ilvl="5" w:tplc="04090005" w:tentative="1">
+      <w:start w:val="1"/>
+      <w:numFmt w:val="bullet"/>
+      <w:lvlText w:val=""/>
+      <w:lvlJc w:val="left"/>
+      <w:pPr>
+        <w:ind w:left="4320" w:hanging="360"/>
+      </w:pPr>
+      <w:rPr>
+        <w:rFonts w:ascii="Wingdings" w:hAnsi="Wingdings" w:hint="default"/>
+      </w:rPr>
+    </w:lvl>
+    <w:lvl w:ilvl="6" w:tplc="04090001" w:tentative="1">
+      <w:start w:val="1"/>
+      <w:numFmt w:val="bullet"/>
+      <w:lvlText w:val=""/>
+      <w:lvlJc w:val="left"/>
+      <w:pPr>
+        <w:ind w:left="5040" w:hanging="360"/>
+      </w:pPr>
+      <w:rPr>
+        <w:rFonts w:ascii="Symbol" w:hAnsi="Symbol" w:hint="default"/>
+      </w:rPr>
+    </w:lvl>
+    <w:lvl w:ilvl="7" w:tplc="04090003" w:tentative="1">
+      <w:start w:val="1"/>
+      <w:numFmt w:val="bullet"/>
+      <w:lvlText w:val="o"/>
+      <w:lvlJc w:val="left"/>
+      <w:pPr>
+        <w:ind w:left="5760" w:hanging="360"/>
+      </w:pPr>
+      <w:rPr>
+        <w:rFonts w:ascii="Courier New" w:hAnsi="Courier New" w:cs="Courier New" w:hint="default"/>
+      </w:rPr>
+    </w:lvl>
+    <w:lvl w:ilvl="8" w:tplc="04090005" w:tentative="1">
+      <w:start w:val="1"/>
+      <w:numFmt w:val="bullet"/>
+      <w:lvlText w:val=""/>
+      <w:lvlJc w:val="left"/>
+      <w:pPr>
+        <w:ind w:left="6480" w:hanging="360"/>
+      </w:pPr>
+      <w:rPr>
+        <w:rFonts w:ascii="Wingdings" w:hAnsi="Wingdings" w:hint="default"/>
+      </w:rPr>
+    </w:lvl>
+  </w:abstractNum>
+  <w:abstractNum w:abstractNumId="47" w15:restartNumberingAfterBreak="0">
     <w:nsid w:val="61ED0A86"/>
     <w:multiLevelType w:val="hybridMultilevel"/>
     <w:tmpl w:val="E828CD42"/>
@@ -25940,7 +29211,7 @@
       </w:rPr>
     </w:lvl>
   </w:abstractNum>
-  <w:abstractNum w:abstractNumId="41" w15:restartNumberingAfterBreak="0">
+  <w:abstractNum w:abstractNumId="48" w15:restartNumberingAfterBreak="0">
     <w:nsid w:val="629F4B5C"/>
     <w:multiLevelType w:val="hybridMultilevel"/>
     <w:tmpl w:val="AFC0C478"/>
@@ -26053,7 +29324,7 @@
       </w:rPr>
     </w:lvl>
   </w:abstractNum>
-  <w:abstractNum w:abstractNumId="42" w15:restartNumberingAfterBreak="0">
+  <w:abstractNum w:abstractNumId="49" w15:restartNumberingAfterBreak="0">
     <w:nsid w:val="64C34A0D"/>
     <w:multiLevelType w:val="hybridMultilevel"/>
     <w:tmpl w:val="4BF4502A"/>
@@ -26166,7 +29437,7 @@
       </w:rPr>
     </w:lvl>
   </w:abstractNum>
-  <w:abstractNum w:abstractNumId="43" w15:restartNumberingAfterBreak="0">
+  <w:abstractNum w:abstractNumId="50" w15:restartNumberingAfterBreak="0">
     <w:nsid w:val="67CE0DC1"/>
     <w:multiLevelType w:val="hybridMultilevel"/>
     <w:tmpl w:val="C7246548"/>
@@ -26279,7 +29550,120 @@
       </w:rPr>
     </w:lvl>
   </w:abstractNum>
-  <w:abstractNum w:abstractNumId="44" w15:restartNumberingAfterBreak="0">
+  <w:abstractNum w:abstractNumId="51" w15:restartNumberingAfterBreak="0">
+    <w:nsid w:val="6BCE0E44"/>
+    <w:multiLevelType w:val="hybridMultilevel"/>
+    <w:tmpl w:val="DE7826C2"/>
+    <w:lvl w:ilvl="0" w:tplc="04090001">
+      <w:start w:val="1"/>
+      <w:numFmt w:val="bullet"/>
+      <w:lvlText w:val=""/>
+      <w:lvlJc w:val="left"/>
+      <w:pPr>
+        <w:ind w:left="720" w:hanging="360"/>
+      </w:pPr>
+      <w:rPr>
+        <w:rFonts w:ascii="Symbol" w:hAnsi="Symbol" w:hint="default"/>
+      </w:rPr>
+    </w:lvl>
+    <w:lvl w:ilvl="1" w:tplc="04090003" w:tentative="1">
+      <w:start w:val="1"/>
+      <w:numFmt w:val="bullet"/>
+      <w:lvlText w:val="o"/>
+      <w:lvlJc w:val="left"/>
+      <w:pPr>
+        <w:ind w:left="1440" w:hanging="360"/>
+      </w:pPr>
+      <w:rPr>
+        <w:rFonts w:ascii="Courier New" w:hAnsi="Courier New" w:cs="Courier New" w:hint="default"/>
+      </w:rPr>
+    </w:lvl>
+    <w:lvl w:ilvl="2" w:tplc="04090005" w:tentative="1">
+      <w:start w:val="1"/>
+      <w:numFmt w:val="bullet"/>
+      <w:lvlText w:val=""/>
+      <w:lvlJc w:val="left"/>
+      <w:pPr>
+        <w:ind w:left="2160" w:hanging="360"/>
+      </w:pPr>
+      <w:rPr>
+        <w:rFonts w:ascii="Wingdings" w:hAnsi="Wingdings" w:hint="default"/>
+      </w:rPr>
+    </w:lvl>
+    <w:lvl w:ilvl="3" w:tplc="04090001" w:tentative="1">
+      <w:start w:val="1"/>
+      <w:numFmt w:val="bullet"/>
+      <w:lvlText w:val=""/>
+      <w:lvlJc w:val="left"/>
+      <w:pPr>
+        <w:ind w:left="2880" w:hanging="360"/>
+      </w:pPr>
+      <w:rPr>
+        <w:rFonts w:ascii="Symbol" w:hAnsi="Symbol" w:hint="default"/>
+      </w:rPr>
+    </w:lvl>
+    <w:lvl w:ilvl="4" w:tplc="04090003" w:tentative="1">
+      <w:start w:val="1"/>
+      <w:numFmt w:val="bullet"/>
+      <w:lvlText w:val="o"/>
+      <w:lvlJc w:val="left"/>
+      <w:pPr>
+        <w:ind w:left="3600" w:hanging="360"/>
+      </w:pPr>
+      <w:rPr>
+        <w:rFonts w:ascii="Courier New" w:hAnsi="Courier New" w:cs="Courier New" w:hint="default"/>
+      </w:rPr>
+    </w:lvl>
+    <w:lvl w:ilvl="5" w:tplc="04090005" w:tentative="1">
+      <w:start w:val="1"/>
+      <w:numFmt w:val="bullet"/>
+      <w:lvlText w:val=""/>
+      <w:lvlJc w:val="left"/>
+      <w:pPr>
+        <w:ind w:left="4320" w:hanging="360"/>
+      </w:pPr>
+      <w:rPr>
+        <w:rFonts w:ascii="Wingdings" w:hAnsi="Wingdings" w:hint="default"/>
+      </w:rPr>
+    </w:lvl>
+    <w:lvl w:ilvl="6" w:tplc="04090001" w:tentative="1">
+      <w:start w:val="1"/>
+      <w:numFmt w:val="bullet"/>
+      <w:lvlText w:val=""/>
+      <w:lvlJc w:val="left"/>
+      <w:pPr>
+        <w:ind w:left="5040" w:hanging="360"/>
+      </w:pPr>
+      <w:rPr>
+        <w:rFonts w:ascii="Symbol" w:hAnsi="Symbol" w:hint="default"/>
+      </w:rPr>
+    </w:lvl>
+    <w:lvl w:ilvl="7" w:tplc="04090003" w:tentative="1">
+      <w:start w:val="1"/>
+      <w:numFmt w:val="bullet"/>
+      <w:lvlText w:val="o"/>
+      <w:lvlJc w:val="left"/>
+      <w:pPr>
+        <w:ind w:left="5760" w:hanging="360"/>
+      </w:pPr>
+      <w:rPr>
+        <w:rFonts w:ascii="Courier New" w:hAnsi="Courier New" w:cs="Courier New" w:hint="default"/>
+      </w:rPr>
+    </w:lvl>
+    <w:lvl w:ilvl="8" w:tplc="04090005" w:tentative="1">
+      <w:start w:val="1"/>
+      <w:numFmt w:val="bullet"/>
+      <w:lvlText w:val=""/>
+      <w:lvlJc w:val="left"/>
+      <w:pPr>
+        <w:ind w:left="6480" w:hanging="360"/>
+      </w:pPr>
+      <w:rPr>
+        <w:rFonts w:ascii="Wingdings" w:hAnsi="Wingdings" w:hint="default"/>
+      </w:rPr>
+    </w:lvl>
+  </w:abstractNum>
+  <w:abstractNum w:abstractNumId="52" w15:restartNumberingAfterBreak="0">
     <w:nsid w:val="6CA5461D"/>
     <w:multiLevelType w:val="hybridMultilevel"/>
     <w:tmpl w:val="32683CE8"/>
@@ -26392,7 +29776,120 @@
       </w:rPr>
     </w:lvl>
   </w:abstractNum>
-  <w:abstractNum w:abstractNumId="45" w15:restartNumberingAfterBreak="0">
+  <w:abstractNum w:abstractNumId="53" w15:restartNumberingAfterBreak="0">
+    <w:nsid w:val="6D1464AF"/>
+    <w:multiLevelType w:val="hybridMultilevel"/>
+    <w:tmpl w:val="CA466326"/>
+    <w:lvl w:ilvl="0" w:tplc="04090001">
+      <w:start w:val="1"/>
+      <w:numFmt w:val="bullet"/>
+      <w:lvlText w:val=""/>
+      <w:lvlJc w:val="left"/>
+      <w:pPr>
+        <w:ind w:left="720" w:hanging="360"/>
+      </w:pPr>
+      <w:rPr>
+        <w:rFonts w:ascii="Symbol" w:hAnsi="Symbol" w:hint="default"/>
+      </w:rPr>
+    </w:lvl>
+    <w:lvl w:ilvl="1" w:tplc="04090003">
+      <w:start w:val="1"/>
+      <w:numFmt w:val="bullet"/>
+      <w:lvlText w:val="o"/>
+      <w:lvlJc w:val="left"/>
+      <w:pPr>
+        <w:ind w:left="1440" w:hanging="360"/>
+      </w:pPr>
+      <w:rPr>
+        <w:rFonts w:ascii="Courier New" w:hAnsi="Courier New" w:cs="Courier New" w:hint="default"/>
+      </w:rPr>
+    </w:lvl>
+    <w:lvl w:ilvl="2" w:tplc="04090005" w:tentative="1">
+      <w:start w:val="1"/>
+      <w:numFmt w:val="bullet"/>
+      <w:lvlText w:val=""/>
+      <w:lvlJc w:val="left"/>
+      <w:pPr>
+        <w:ind w:left="2160" w:hanging="360"/>
+      </w:pPr>
+      <w:rPr>
+        <w:rFonts w:ascii="Wingdings" w:hAnsi="Wingdings" w:hint="default"/>
+      </w:rPr>
+    </w:lvl>
+    <w:lvl w:ilvl="3" w:tplc="04090001" w:tentative="1">
+      <w:start w:val="1"/>
+      <w:numFmt w:val="bullet"/>
+      <w:lvlText w:val=""/>
+      <w:lvlJc w:val="left"/>
+      <w:pPr>
+        <w:ind w:left="2880" w:hanging="360"/>
+      </w:pPr>
+      <w:rPr>
+        <w:rFonts w:ascii="Symbol" w:hAnsi="Symbol" w:hint="default"/>
+      </w:rPr>
+    </w:lvl>
+    <w:lvl w:ilvl="4" w:tplc="04090003" w:tentative="1">
+      <w:start w:val="1"/>
+      <w:numFmt w:val="bullet"/>
+      <w:lvlText w:val="o"/>
+      <w:lvlJc w:val="left"/>
+      <w:pPr>
+        <w:ind w:left="3600" w:hanging="360"/>
+      </w:pPr>
+      <w:rPr>
+        <w:rFonts w:ascii="Courier New" w:hAnsi="Courier New" w:cs="Courier New" w:hint="default"/>
+      </w:rPr>
+    </w:lvl>
+    <w:lvl w:ilvl="5" w:tplc="04090005" w:tentative="1">
+      <w:start w:val="1"/>
+      <w:numFmt w:val="bullet"/>
+      <w:lvlText w:val=""/>
+      <w:lvlJc w:val="left"/>
+      <w:pPr>
+        <w:ind w:left="4320" w:hanging="360"/>
+      </w:pPr>
+      <w:rPr>
+        <w:rFonts w:ascii="Wingdings" w:hAnsi="Wingdings" w:hint="default"/>
+      </w:rPr>
+    </w:lvl>
+    <w:lvl w:ilvl="6" w:tplc="04090001" w:tentative="1">
+      <w:start w:val="1"/>
+      <w:numFmt w:val="bullet"/>
+      <w:lvlText w:val=""/>
+      <w:lvlJc w:val="left"/>
+      <w:pPr>
+        <w:ind w:left="5040" w:hanging="360"/>
+      </w:pPr>
+      <w:rPr>
+        <w:rFonts w:ascii="Symbol" w:hAnsi="Symbol" w:hint="default"/>
+      </w:rPr>
+    </w:lvl>
+    <w:lvl w:ilvl="7" w:tplc="04090003" w:tentative="1">
+      <w:start w:val="1"/>
+      <w:numFmt w:val="bullet"/>
+      <w:lvlText w:val="o"/>
+      <w:lvlJc w:val="left"/>
+      <w:pPr>
+        <w:ind w:left="5760" w:hanging="360"/>
+      </w:pPr>
+      <w:rPr>
+        <w:rFonts w:ascii="Courier New" w:hAnsi="Courier New" w:cs="Courier New" w:hint="default"/>
+      </w:rPr>
+    </w:lvl>
+    <w:lvl w:ilvl="8" w:tplc="04090005" w:tentative="1">
+      <w:start w:val="1"/>
+      <w:numFmt w:val="bullet"/>
+      <w:lvlText w:val=""/>
+      <w:lvlJc w:val="left"/>
+      <w:pPr>
+        <w:ind w:left="6480" w:hanging="360"/>
+      </w:pPr>
+      <w:rPr>
+        <w:rFonts w:ascii="Wingdings" w:hAnsi="Wingdings" w:hint="default"/>
+      </w:rPr>
+    </w:lvl>
+  </w:abstractNum>
+  <w:abstractNum w:abstractNumId="54" w15:restartNumberingAfterBreak="0">
     <w:nsid w:val="6DCA379F"/>
     <w:multiLevelType w:val="hybridMultilevel"/>
     <w:tmpl w:val="E8B4E232"/>
@@ -26505,7 +30002,7 @@
       </w:rPr>
     </w:lvl>
   </w:abstractNum>
-  <w:abstractNum w:abstractNumId="46" w15:restartNumberingAfterBreak="0">
+  <w:abstractNum w:abstractNumId="55" w15:restartNumberingAfterBreak="0">
     <w:nsid w:val="6E046864"/>
     <w:multiLevelType w:val="hybridMultilevel"/>
     <w:tmpl w:val="247E52B2"/>
@@ -26618,7 +30115,7 @@
       </w:rPr>
     </w:lvl>
   </w:abstractNum>
-  <w:abstractNum w:abstractNumId="47" w15:restartNumberingAfterBreak="0">
+  <w:abstractNum w:abstractNumId="56" w15:restartNumberingAfterBreak="0">
     <w:nsid w:val="6EE47DDB"/>
     <w:multiLevelType w:val="hybridMultilevel"/>
     <w:tmpl w:val="F4D05D9A"/>
@@ -26731,7 +30228,7 @@
       </w:rPr>
     </w:lvl>
   </w:abstractNum>
-  <w:abstractNum w:abstractNumId="48" w15:restartNumberingAfterBreak="0">
+  <w:abstractNum w:abstractNumId="57" w15:restartNumberingAfterBreak="0">
     <w:nsid w:val="6F457606"/>
     <w:multiLevelType w:val="hybridMultilevel"/>
     <w:tmpl w:val="D082A2BE"/>
@@ -26844,7 +30341,7 @@
       </w:rPr>
     </w:lvl>
   </w:abstractNum>
-  <w:abstractNum w:abstractNumId="49" w15:restartNumberingAfterBreak="0">
+  <w:abstractNum w:abstractNumId="58" w15:restartNumberingAfterBreak="0">
     <w:nsid w:val="6FAC69DC"/>
     <w:multiLevelType w:val="hybridMultilevel"/>
     <w:tmpl w:val="F3687066"/>
@@ -26957,7 +30454,7 @@
       </w:rPr>
     </w:lvl>
   </w:abstractNum>
-  <w:abstractNum w:abstractNumId="50" w15:restartNumberingAfterBreak="0">
+  <w:abstractNum w:abstractNumId="59" w15:restartNumberingAfterBreak="0">
     <w:nsid w:val="6FBB353F"/>
     <w:multiLevelType w:val="hybridMultilevel"/>
     <w:tmpl w:val="CBB6A7A8"/>
@@ -27070,7 +30567,7 @@
       </w:rPr>
     </w:lvl>
   </w:abstractNum>
-  <w:abstractNum w:abstractNumId="51" w15:restartNumberingAfterBreak="0">
+  <w:abstractNum w:abstractNumId="60" w15:restartNumberingAfterBreak="0">
     <w:nsid w:val="708B500D"/>
     <w:multiLevelType w:val="hybridMultilevel"/>
     <w:tmpl w:val="AC7A5A52"/>
@@ -27183,7 +30680,7 @@
       </w:rPr>
     </w:lvl>
   </w:abstractNum>
-  <w:abstractNum w:abstractNumId="52" w15:restartNumberingAfterBreak="0">
+  <w:abstractNum w:abstractNumId="61" w15:restartNumberingAfterBreak="0">
     <w:nsid w:val="747915FB"/>
     <w:multiLevelType w:val="hybridMultilevel"/>
     <w:tmpl w:val="10784816"/>
@@ -27296,7 +30793,7 @@
       </w:rPr>
     </w:lvl>
   </w:abstractNum>
-  <w:abstractNum w:abstractNumId="53" w15:restartNumberingAfterBreak="0">
+  <w:abstractNum w:abstractNumId="62" w15:restartNumberingAfterBreak="0">
     <w:nsid w:val="75CB4E86"/>
     <w:multiLevelType w:val="hybridMultilevel"/>
     <w:tmpl w:val="6016C8C0"/>
@@ -27409,7 +30906,7 @@
       </w:rPr>
     </w:lvl>
   </w:abstractNum>
-  <w:abstractNum w:abstractNumId="54" w15:restartNumberingAfterBreak="0">
+  <w:abstractNum w:abstractNumId="63" w15:restartNumberingAfterBreak="0">
     <w:nsid w:val="7B6F3211"/>
     <w:multiLevelType w:val="hybridMultilevel"/>
     <w:tmpl w:val="D6620A4A"/>
@@ -27522,7 +31019,120 @@
       </w:rPr>
     </w:lvl>
   </w:abstractNum>
-  <w:abstractNum w:abstractNumId="55" w15:restartNumberingAfterBreak="0">
+  <w:abstractNum w:abstractNumId="64" w15:restartNumberingAfterBreak="0">
+    <w:nsid w:val="7C9D666C"/>
+    <w:multiLevelType w:val="hybridMultilevel"/>
+    <w:tmpl w:val="00922B04"/>
+    <w:lvl w:ilvl="0" w:tplc="04090001">
+      <w:start w:val="1"/>
+      <w:numFmt w:val="bullet"/>
+      <w:lvlText w:val=""/>
+      <w:lvlJc w:val="left"/>
+      <w:pPr>
+        <w:ind w:left="720" w:hanging="360"/>
+      </w:pPr>
+      <w:rPr>
+        <w:rFonts w:ascii="Symbol" w:hAnsi="Symbol" w:hint="default"/>
+      </w:rPr>
+    </w:lvl>
+    <w:lvl w:ilvl="1" w:tplc="04090003">
+      <w:start w:val="1"/>
+      <w:numFmt w:val="bullet"/>
+      <w:lvlText w:val="o"/>
+      <w:lvlJc w:val="left"/>
+      <w:pPr>
+        <w:ind w:left="1440" w:hanging="360"/>
+      </w:pPr>
+      <w:rPr>
+        <w:rFonts w:ascii="Courier New" w:hAnsi="Courier New" w:cs="Courier New" w:hint="default"/>
+      </w:rPr>
+    </w:lvl>
+    <w:lvl w:ilvl="2" w:tplc="04090005">
+      <w:start w:val="1"/>
+      <w:numFmt w:val="bullet"/>
+      <w:lvlText w:val=""/>
+      <w:lvlJc w:val="left"/>
+      <w:pPr>
+        <w:ind w:left="2160" w:hanging="360"/>
+      </w:pPr>
+      <w:rPr>
+        <w:rFonts w:ascii="Wingdings" w:hAnsi="Wingdings" w:hint="default"/>
+      </w:rPr>
+    </w:lvl>
+    <w:lvl w:ilvl="3" w:tplc="04090001" w:tentative="1">
+      <w:start w:val="1"/>
+      <w:numFmt w:val="bullet"/>
+      <w:lvlText w:val=""/>
+      <w:lvlJc w:val="left"/>
+      <w:pPr>
+        <w:ind w:left="2880" w:hanging="360"/>
+      </w:pPr>
+      <w:rPr>
+        <w:rFonts w:ascii="Symbol" w:hAnsi="Symbol" w:hint="default"/>
+      </w:rPr>
+    </w:lvl>
+    <w:lvl w:ilvl="4" w:tplc="04090003" w:tentative="1">
+      <w:start w:val="1"/>
+      <w:numFmt w:val="bullet"/>
+      <w:lvlText w:val="o"/>
+      <w:lvlJc w:val="left"/>
+      <w:pPr>
+        <w:ind w:left="3600" w:hanging="360"/>
+      </w:pPr>
+      <w:rPr>
+        <w:rFonts w:ascii="Courier New" w:hAnsi="Courier New" w:cs="Courier New" w:hint="default"/>
+      </w:rPr>
+    </w:lvl>
+    <w:lvl w:ilvl="5" w:tplc="04090005" w:tentative="1">
+      <w:start w:val="1"/>
+      <w:numFmt w:val="bullet"/>
+      <w:lvlText w:val=""/>
+      <w:lvlJc w:val="left"/>
+      <w:pPr>
+        <w:ind w:left="4320" w:hanging="360"/>
+      </w:pPr>
+      <w:rPr>
+        <w:rFonts w:ascii="Wingdings" w:hAnsi="Wingdings" w:hint="default"/>
+      </w:rPr>
+    </w:lvl>
+    <w:lvl w:ilvl="6" w:tplc="04090001" w:tentative="1">
+      <w:start w:val="1"/>
+      <w:numFmt w:val="bullet"/>
+      <w:lvlText w:val=""/>
+      <w:lvlJc w:val="left"/>
+      <w:pPr>
+        <w:ind w:left="5040" w:hanging="360"/>
+      </w:pPr>
+      <w:rPr>
+        <w:rFonts w:ascii="Symbol" w:hAnsi="Symbol" w:hint="default"/>
+      </w:rPr>
+    </w:lvl>
+    <w:lvl w:ilvl="7" w:tplc="04090003" w:tentative="1">
+      <w:start w:val="1"/>
+      <w:numFmt w:val="bullet"/>
+      <w:lvlText w:val="o"/>
+      <w:lvlJc w:val="left"/>
+      <w:pPr>
+        <w:ind w:left="5760" w:hanging="360"/>
+      </w:pPr>
+      <w:rPr>
+        <w:rFonts w:ascii="Courier New" w:hAnsi="Courier New" w:cs="Courier New" w:hint="default"/>
+      </w:rPr>
+    </w:lvl>
+    <w:lvl w:ilvl="8" w:tplc="04090005" w:tentative="1">
+      <w:start w:val="1"/>
+      <w:numFmt w:val="bullet"/>
+      <w:lvlText w:val=""/>
+      <w:lvlJc w:val="left"/>
+      <w:pPr>
+        <w:ind w:left="6480" w:hanging="360"/>
+      </w:pPr>
+      <w:rPr>
+        <w:rFonts w:ascii="Wingdings" w:hAnsi="Wingdings" w:hint="default"/>
+      </w:rPr>
+    </w:lvl>
+  </w:abstractNum>
+  <w:abstractNum w:abstractNumId="65" w15:restartNumberingAfterBreak="0">
     <w:nsid w:val="7E6372A8"/>
     <w:multiLevelType w:val="hybridMultilevel"/>
     <w:tmpl w:val="E91C8A02"/>
@@ -27635,7 +31245,7 @@
       </w:rPr>
     </w:lvl>
   </w:abstractNum>
-  <w:abstractNum w:abstractNumId="56" w15:restartNumberingAfterBreak="0">
+  <w:abstractNum w:abstractNumId="66" w15:restartNumberingAfterBreak="0">
     <w:nsid w:val="7F384D04"/>
     <w:multiLevelType w:val="hybridMultilevel"/>
     <w:tmpl w:val="AA5E6D9A"/>
@@ -27752,25 +31362,25 @@
     <w:abstractNumId w:val="9"/>
   </w:num>
   <w:num w:numId="2">
-    <w:abstractNumId w:val="39"/>
+    <w:abstractNumId w:val="45"/>
   </w:num>
   <w:num w:numId="3">
-    <w:abstractNumId w:val="30"/>
+    <w:abstractNumId w:val="36"/>
   </w:num>
   <w:num w:numId="4">
-    <w:abstractNumId w:val="18"/>
+    <w:abstractNumId w:val="22"/>
   </w:num>
   <w:num w:numId="5">
-    <w:abstractNumId w:val="19"/>
+    <w:abstractNumId w:val="23"/>
   </w:num>
   <w:num w:numId="6">
-    <w:abstractNumId w:val="28"/>
+    <w:abstractNumId w:val="34"/>
   </w:num>
   <w:num w:numId="7">
-    <w:abstractNumId w:val="50"/>
+    <w:abstractNumId w:val="59"/>
   </w:num>
   <w:num w:numId="8">
-    <w:abstractNumId w:val="53"/>
+    <w:abstractNumId w:val="62"/>
   </w:num>
   <w:num w:numId="9">
     <w:abstractNumId w:val="6"/>
@@ -27785,141 +31395,171 @@
     <w:abstractNumId w:val="2"/>
   </w:num>
   <w:num w:numId="13">
-    <w:abstractNumId w:val="48"/>
+    <w:abstractNumId w:val="57"/>
   </w:num>
   <w:num w:numId="14">
     <w:abstractNumId w:val="10"/>
   </w:num>
   <w:num w:numId="15">
-    <w:abstractNumId w:val="15"/>
+    <w:abstractNumId w:val="19"/>
   </w:num>
   <w:num w:numId="16">
     <w:abstractNumId w:val="0"/>
   </w:num>
   <w:num w:numId="17">
-    <w:abstractNumId w:val="56"/>
+    <w:abstractNumId w:val="66"/>
   </w:num>
   <w:num w:numId="18">
-    <w:abstractNumId w:val="13"/>
+    <w:abstractNumId w:val="16"/>
   </w:num>
   <w:num w:numId="19">
-    <w:abstractNumId w:val="25"/>
+    <w:abstractNumId w:val="31"/>
   </w:num>
   <w:num w:numId="20">
-    <w:abstractNumId w:val="22"/>
+    <w:abstractNumId w:val="27"/>
   </w:num>
   <w:num w:numId="21">
-    <w:abstractNumId w:val="54"/>
+    <w:abstractNumId w:val="63"/>
   </w:num>
   <w:num w:numId="22">
-    <w:abstractNumId w:val="32"/>
+    <w:abstractNumId w:val="38"/>
   </w:num>
   <w:num w:numId="23">
-    <w:abstractNumId w:val="49"/>
+    <w:abstractNumId w:val="58"/>
   </w:num>
   <w:num w:numId="24">
-    <w:abstractNumId w:val="21"/>
+    <w:abstractNumId w:val="26"/>
   </w:num>
   <w:num w:numId="25">
-    <w:abstractNumId w:val="27"/>
+    <w:abstractNumId w:val="33"/>
   </w:num>
   <w:num w:numId="26">
-    <w:abstractNumId w:val="11"/>
+    <w:abstractNumId w:val="12"/>
   </w:num>
   <w:num w:numId="27">
-    <w:abstractNumId w:val="29"/>
+    <w:abstractNumId w:val="35"/>
   </w:num>
   <w:num w:numId="28">
-    <w:abstractNumId w:val="33"/>
+    <w:abstractNumId w:val="39"/>
   </w:num>
   <w:num w:numId="29">
     <w:abstractNumId w:val="3"/>
   </w:num>
   <w:num w:numId="30">
-    <w:abstractNumId w:val="43"/>
+    <w:abstractNumId w:val="50"/>
   </w:num>
   <w:num w:numId="31">
-    <w:abstractNumId w:val="44"/>
+    <w:abstractNumId w:val="52"/>
   </w:num>
   <w:num w:numId="32">
-    <w:abstractNumId w:val="16"/>
+    <w:abstractNumId w:val="20"/>
   </w:num>
   <w:num w:numId="33">
-    <w:abstractNumId w:val="23"/>
+    <w:abstractNumId w:val="28"/>
   </w:num>
   <w:num w:numId="34">
-    <w:abstractNumId w:val="52"/>
+    <w:abstractNumId w:val="61"/>
   </w:num>
   <w:num w:numId="35">
-    <w:abstractNumId w:val="35"/>
+    <w:abstractNumId w:val="41"/>
   </w:num>
   <w:num w:numId="36">
     <w:abstractNumId w:val="5"/>
   </w:num>
   <w:num w:numId="37">
+    <w:abstractNumId w:val="43"/>
+  </w:num>
+  <w:num w:numId="38">
+    <w:abstractNumId w:val="30"/>
+  </w:num>
+  <w:num w:numId="39">
     <w:abstractNumId w:val="37"/>
   </w:num>
-  <w:num w:numId="38">
-    <w:abstractNumId w:val="24"/>
-  </w:num>
-  <w:num w:numId="39">
-    <w:abstractNumId w:val="31"/>
-  </w:num>
   <w:num w:numId="40">
-    <w:abstractNumId w:val="34"/>
+    <w:abstractNumId w:val="40"/>
   </w:num>
   <w:num w:numId="41">
     <w:abstractNumId w:val="8"/>
   </w:num>
   <w:num w:numId="42">
-    <w:abstractNumId w:val="40"/>
+    <w:abstractNumId w:val="47"/>
   </w:num>
   <w:num w:numId="43">
-    <w:abstractNumId w:val="14"/>
+    <w:abstractNumId w:val="18"/>
   </w:num>
   <w:num w:numId="44">
-    <w:abstractNumId w:val="51"/>
+    <w:abstractNumId w:val="60"/>
   </w:num>
   <w:num w:numId="45">
-    <w:abstractNumId w:val="47"/>
+    <w:abstractNumId w:val="56"/>
   </w:num>
   <w:num w:numId="46">
-    <w:abstractNumId w:val="36"/>
+    <w:abstractNumId w:val="42"/>
   </w:num>
   <w:num w:numId="47">
-    <w:abstractNumId w:val="55"/>
+    <w:abstractNumId w:val="65"/>
   </w:num>
   <w:num w:numId="48">
-    <w:abstractNumId w:val="17"/>
+    <w:abstractNumId w:val="21"/>
   </w:num>
   <w:num w:numId="49">
-    <w:abstractNumId w:val="26"/>
+    <w:abstractNumId w:val="32"/>
   </w:num>
   <w:num w:numId="50">
     <w:abstractNumId w:val="1"/>
   </w:num>
   <w:num w:numId="51">
-    <w:abstractNumId w:val="45"/>
+    <w:abstractNumId w:val="54"/>
   </w:num>
   <w:num w:numId="52">
+    <w:abstractNumId w:val="55"/>
+  </w:num>
+  <w:num w:numId="53">
+    <w:abstractNumId w:val="44"/>
+  </w:num>
+  <w:num w:numId="54">
+    <w:abstractNumId w:val="48"/>
+  </w:num>
+  <w:num w:numId="55">
+    <w:abstractNumId w:val="49"/>
+  </w:num>
+  <w:num w:numId="56">
+    <w:abstractNumId w:val="13"/>
+  </w:num>
+  <w:num w:numId="57">
+    <w:abstractNumId w:val="24"/>
+  </w:num>
+  <w:num w:numId="58">
+    <w:abstractNumId w:val="15"/>
+  </w:num>
+  <w:num w:numId="59">
+    <w:abstractNumId w:val="64"/>
+  </w:num>
+  <w:num w:numId="60">
+    <w:abstractNumId w:val="11"/>
+  </w:num>
+  <w:num w:numId="61">
     <w:abstractNumId w:val="46"/>
   </w:num>
-  <w:num w:numId="53">
-    <w:abstractNumId w:val="38"/>
+  <w:num w:numId="62">
+    <w:abstractNumId w:val="51"/>
   </w:num>
-  <w:num w:numId="54">
-    <w:abstractNumId w:val="41"/>
+  <w:num w:numId="63">
+    <w:abstractNumId w:val="14"/>
   </w:num>
-  <w:num w:numId="55">
-    <w:abstractNumId w:val="42"/>
+  <w:num w:numId="64">
+    <w:abstractNumId w:val="53"/>
   </w:num>
-  <w:num w:numId="56">
-    <w:abstractNumId w:val="12"/>
+  <w:num w:numId="65">
+    <w:abstractNumId w:val="29"/>
   </w:num>
-  <w:num w:numId="57">
-    <w:abstractNumId w:val="20"/>
+  <w:num w:numId="66">
+    <w:abstractNumId w:val="25"/>
   </w:num>
-  <w:numIdMacAtCleanup w:val="51"/>
+  <w:num w:numId="67">
+    <w:abstractNumId w:val="17"/>
+  </w:num>
+  <w:numIdMacAtCleanup w:val="63"/>
 </w:numbering>
 </file>
 
@@ -28320,7 +31960,6 @@
   <w:style w:type="character" w:default="1" w:styleId="DefaultParagraphFont">
     <w:name w:val="Default Paragraph Font"/>
     <w:uiPriority w:val="1"/>
-    <w:semiHidden/>
     <w:unhideWhenUsed/>
   </w:style>
   <w:style w:type="table" w:default="1" w:styleId="TableNormal">

</xml_diff>

<commit_message>
Updated notes from lab on April 16, 2020
</commit_message>
<xml_diff>
--- a/Notes/SOC5670_2020_Spring_Notes_Lectures_v00.docx
+++ b/Notes/SOC5670_2020_Spring_Notes_Lectures_v00.docx
@@ -21352,6 +21352,7 @@
         <w:t>Lab Procedure</w:t>
       </w:r>
     </w:p>
+    <w:p/>
     <w:p>
       <w:r>
         <w:t>Performing Average Nearest Neighbor in ArcMap</w:t>
@@ -21380,6 +21381,9 @@
       <w:r>
         <w:t>point data</w:t>
       </w:r>
+      <w:r>
+        <w:t xml:space="preserve"> table file</w:t>
+      </w:r>
     </w:p>
     <w:p>
       <w:pPr>
@@ -21402,12 +21406,42 @@
         </w:numPr>
       </w:pPr>
       <w:r>
+        <w:t>Right click on the point data layer</w:t>
+      </w:r>
+    </w:p>
+    <w:p>
+      <w:pPr>
+        <w:pStyle w:val="ListParagraph"/>
+        <w:numPr>
+          <w:ilvl w:val="0"/>
+          <w:numId w:val="64"/>
+        </w:numPr>
+      </w:pPr>
+      <w:r>
         <w:t xml:space="preserve">Select </w:t>
       </w:r>
       <w:r>
         <w:rPr>
           <w:rFonts w:ascii="Courier New" w:hAnsi="Courier New" w:cs="Courier New"/>
         </w:rPr>
+        <w:t>Display XY Data</w:t>
+      </w:r>
+    </w:p>
+    <w:p>
+      <w:pPr>
+        <w:pStyle w:val="ListParagraph"/>
+        <w:numPr>
+          <w:ilvl w:val="0"/>
+          <w:numId w:val="64"/>
+        </w:numPr>
+      </w:pPr>
+      <w:r>
+        <w:t xml:space="preserve">Select </w:t>
+      </w:r>
+      <w:r>
+        <w:rPr>
+          <w:rFonts w:ascii="Courier New" w:hAnsi="Courier New" w:cs="Courier New"/>
+        </w:rPr>
         <w:t>Geoprocessing</w:t>
       </w:r>
       <w:r>
@@ -21497,6 +21531,7 @@
         </w:numPr>
       </w:pPr>
       <w:r>
+        <w:lastRenderedPageBreak/>
         <w:t>Enter settings</w:t>
       </w:r>
     </w:p>
@@ -21521,7 +21556,6 @@
     <w:p/>
     <w:p>
       <w:r>
-        <w:lastRenderedPageBreak/>
         <w:t>Performing Ripley’s K Function in ArcMap</w:t>
       </w:r>
     </w:p>
@@ -21767,39 +21801,335 @@
         <w:t xml:space="preserve">Table </w:t>
       </w:r>
       <w:r>
-        <w:t>menu</w:t>
+        <w:t xml:space="preserve">menu </w:t>
+      </w:r>
+      <w:r>
+        <w:t>item</w:t>
       </w:r>
       <w:r>
         <w:t xml:space="preserve"> </w:t>
       </w:r>
-      <w:r>
-        <w:t>item</w:t>
+    </w:p>
+    <w:p>
+      <w:pPr>
+        <w:pStyle w:val="ListParagraph"/>
+        <w:numPr>
+          <w:ilvl w:val="0"/>
+          <w:numId w:val="65"/>
+        </w:numPr>
+      </w:pPr>
+      <w:r>
+        <w:t xml:space="preserve">Select </w:t>
+      </w:r>
+      <w:r>
+        <w:rPr>
+          <w:rFonts w:ascii="Courier New" w:hAnsi="Courier New" w:cs="Courier New"/>
+        </w:rPr>
+        <w:t>Create Graph</w:t>
+      </w:r>
+    </w:p>
+    <w:p>
+      <w:pPr>
+        <w:pStyle w:val="ListParagraph"/>
+        <w:numPr>
+          <w:ilvl w:val="0"/>
+          <w:numId w:val="65"/>
+        </w:numPr>
+      </w:pPr>
+      <w:r>
+        <w:t xml:space="preserve">Select </w:t>
+      </w:r>
+      <w:r>
+        <w:rPr>
+          <w:rFonts w:ascii="Courier New" w:hAnsi="Courier New" w:cs="Courier New"/>
+        </w:rPr>
+        <w:t>Vertical Line Graph</w:t>
+      </w:r>
+    </w:p>
+    <w:p>
+      <w:pPr>
+        <w:pStyle w:val="ListParagraph"/>
+        <w:numPr>
+          <w:ilvl w:val="1"/>
+          <w:numId w:val="65"/>
+        </w:numPr>
+      </w:pPr>
+      <w:r>
+        <w:t>Set Expected K to x-axis</w:t>
+      </w:r>
+    </w:p>
+    <w:p>
+      <w:pPr>
+        <w:pStyle w:val="ListParagraph"/>
+        <w:numPr>
+          <w:ilvl w:val="1"/>
+          <w:numId w:val="65"/>
+        </w:numPr>
+      </w:pPr>
+      <w:r>
+        <w:t>Set Difference to y-axis</w:t>
+      </w:r>
+    </w:p>
+    <w:p/>
+    <w:p>
+      <w:r>
+        <w:t>Calculate Kernel Density Estimate Using ArcMap</w:t>
+      </w:r>
+    </w:p>
+    <w:p>
+      <w:pPr>
+        <w:numPr>
+          <w:ilvl w:val="0"/>
+          <w:numId w:val="65"/>
+        </w:numPr>
+      </w:pPr>
+      <w:r>
+        <w:t>Add layers</w:t>
+      </w:r>
+    </w:p>
+    <w:p>
+      <w:pPr>
+        <w:numPr>
+          <w:ilvl w:val="1"/>
+          <w:numId w:val="65"/>
+        </w:numPr>
+      </w:pPr>
+      <w:r>
+        <w:t>point data shapefile</w:t>
+      </w:r>
+    </w:p>
+    <w:p>
+      <w:pPr>
+        <w:numPr>
+          <w:ilvl w:val="1"/>
+          <w:numId w:val="65"/>
+        </w:numPr>
+      </w:pPr>
+      <w:r>
+        <w:t>study boundary shapefile</w:t>
+      </w:r>
+    </w:p>
+    <w:p>
+      <w:pPr>
+        <w:numPr>
+          <w:ilvl w:val="0"/>
+          <w:numId w:val="65"/>
+        </w:numPr>
+      </w:pPr>
+      <w:r>
+        <w:t xml:space="preserve">Select </w:t>
+      </w:r>
+      <w:r>
+        <w:rPr>
+          <w:rFonts w:ascii="Courier New" w:hAnsi="Courier New" w:cs="Courier New"/>
+        </w:rPr>
+        <w:t>Geoprocessing</w:t>
+      </w:r>
+      <w:r>
+        <w:t xml:space="preserve"> menu item</w:t>
+      </w:r>
+    </w:p>
+    <w:p>
+      <w:pPr>
+        <w:numPr>
+          <w:ilvl w:val="0"/>
+          <w:numId w:val="65"/>
+        </w:numPr>
+      </w:pPr>
+      <w:r>
+        <w:t xml:space="preserve">Select </w:t>
+      </w:r>
+      <w:proofErr w:type="spellStart"/>
+      <w:r>
+        <w:rPr>
+          <w:rFonts w:ascii="Courier New" w:hAnsi="Courier New" w:cs="Courier New"/>
+        </w:rPr>
+        <w:t>ArcToolbox</w:t>
+      </w:r>
+      <w:proofErr w:type="spellEnd"/>
+    </w:p>
+    <w:p>
+      <w:pPr>
+        <w:numPr>
+          <w:ilvl w:val="0"/>
+          <w:numId w:val="65"/>
+        </w:numPr>
+      </w:pPr>
+      <w:r>
+        <w:t>Enable functionality if necessary</w:t>
+      </w:r>
+    </w:p>
+    <w:p>
+      <w:pPr>
+        <w:numPr>
+          <w:ilvl w:val="1"/>
+          <w:numId w:val="65"/>
+        </w:numPr>
+      </w:pPr>
+      <w:r>
+        <w:t xml:space="preserve">Select </w:t>
+      </w:r>
+      <w:r>
+        <w:rPr>
+          <w:rFonts w:ascii="Courier New" w:hAnsi="Courier New" w:cs="Courier New"/>
+        </w:rPr>
+        <w:t>Geoprocessing</w:t>
+      </w:r>
+      <w:r>
+        <w:t xml:space="preserve"> menu item</w:t>
+      </w:r>
+    </w:p>
+    <w:p>
+      <w:pPr>
+        <w:numPr>
+          <w:ilvl w:val="1"/>
+          <w:numId w:val="65"/>
+        </w:numPr>
+      </w:pPr>
+      <w:r>
+        <w:t xml:space="preserve">Select </w:t>
+      </w:r>
+      <w:r>
+        <w:rPr>
+          <w:rFonts w:ascii="Courier New" w:hAnsi="Courier New" w:cs="Courier New"/>
+        </w:rPr>
+        <w:t>Environments</w:t>
+      </w:r>
+    </w:p>
+    <w:p>
+      <w:pPr>
+        <w:numPr>
+          <w:ilvl w:val="1"/>
+          <w:numId w:val="65"/>
+        </w:numPr>
+      </w:pPr>
+      <w:r>
+        <w:t xml:space="preserve">Select </w:t>
+      </w:r>
+      <w:r>
+        <w:rPr>
+          <w:rFonts w:ascii="Courier New" w:hAnsi="Courier New" w:cs="Courier New"/>
+        </w:rPr>
+        <w:t>Environmental Settings</w:t>
+      </w:r>
+    </w:p>
+    <w:p>
+      <w:pPr>
+        <w:numPr>
+          <w:ilvl w:val="1"/>
+          <w:numId w:val="65"/>
+        </w:numPr>
+        <w:rPr>
+          <w:rFonts w:ascii="Courier New" w:hAnsi="Courier New" w:cs="Courier New"/>
+        </w:rPr>
+      </w:pPr>
+      <w:r>
+        <w:rPr>
+          <w:rFonts w:ascii="Courier New" w:hAnsi="Courier New" w:cs="Courier New"/>
+        </w:rPr>
+        <w:t>Raster Analysis</w:t>
+      </w:r>
+    </w:p>
+    <w:p>
+      <w:pPr>
+        <w:numPr>
+          <w:ilvl w:val="1"/>
+          <w:numId w:val="65"/>
+        </w:numPr>
+      </w:pPr>
+      <w:r>
+        <w:t xml:space="preserve">Enter the </w:t>
+      </w:r>
+      <w:r>
+        <w:rPr>
+          <w:rFonts w:ascii="Courier New" w:hAnsi="Courier New" w:cs="Courier New"/>
+        </w:rPr>
+        <w:t xml:space="preserve">Cell Size </w:t>
+      </w:r>
+      <w:r>
+        <w:t xml:space="preserve">(e.g., </w:t>
+      </w:r>
+      <w:r>
+        <w:t>100</w:t>
+      </w:r>
+      <w:r>
+        <w:t xml:space="preserve"> meters)</w:t>
+      </w:r>
+    </w:p>
+    <w:p>
+      <w:pPr>
+        <w:numPr>
+          <w:ilvl w:val="1"/>
+          <w:numId w:val="65"/>
+        </w:numPr>
+      </w:pPr>
+      <w:r>
+        <w:t>For</w:t>
       </w:r>
       <w:r>
         <w:t xml:space="preserve"> </w:t>
       </w:r>
-    </w:p>
-    <w:p>
-      <w:pPr>
-        <w:pStyle w:val="ListParagraph"/>
-        <w:numPr>
-          <w:ilvl w:val="0"/>
+      <w:r>
+        <w:rPr>
+          <w:rFonts w:ascii="Courier New" w:hAnsi="Courier New" w:cs="Courier New"/>
+        </w:rPr>
+        <w:t>Mask</w:t>
+      </w:r>
+      <w:r>
+        <w:t xml:space="preserve">, </w:t>
+      </w:r>
+      <w:r>
+        <w:t>add study area boundary</w:t>
+      </w:r>
+      <w:r>
+        <w:t xml:space="preserve"> shapefile</w:t>
+      </w:r>
+      <w:r>
+        <w:t xml:space="preserve"> (e.g., </w:t>
+      </w:r>
+      <w:r>
+        <w:t>slt_tracts01)</w:t>
+      </w:r>
+    </w:p>
+    <w:p>
+      <w:pPr>
+        <w:numPr>
+          <w:ilvl w:val="1"/>
           <w:numId w:val="65"/>
         </w:numPr>
       </w:pPr>
       <w:r>
+        <w:t xml:space="preserve">Click </w:t>
+      </w:r>
+      <w:r>
+        <w:rPr>
+          <w:rFonts w:ascii="Courier New" w:hAnsi="Courier New" w:cs="Courier New"/>
+        </w:rPr>
+        <w:t>OK</w:t>
+      </w:r>
+    </w:p>
+    <w:p>
+      <w:pPr>
+        <w:numPr>
+          <w:ilvl w:val="0"/>
+          <w:numId w:val="65"/>
+        </w:numPr>
+      </w:pPr>
+      <w:r>
         <w:t xml:space="preserve">Select </w:t>
       </w:r>
       <w:r>
         <w:rPr>
           <w:rFonts w:ascii="Courier New" w:hAnsi="Courier New" w:cs="Courier New"/>
         </w:rPr>
-        <w:t>Create Graph</w:t>
-      </w:r>
-    </w:p>
-    <w:p>
-      <w:pPr>
-        <w:pStyle w:val="ListParagraph"/>
+        <w:t>Geoprocessing</w:t>
+      </w:r>
+      <w:r>
+        <w:t xml:space="preserve"> menu item</w:t>
+      </w:r>
+    </w:p>
+    <w:p>
+      <w:pPr>
         <w:numPr>
           <w:ilvl w:val="0"/>
           <w:numId w:val="65"/>
@@ -21808,41 +22138,122 @@
       <w:r>
         <w:t xml:space="preserve">Select </w:t>
       </w:r>
-      <w:r>
-        <w:rPr>
-          <w:rFonts w:ascii="Courier New" w:hAnsi="Courier New" w:cs="Courier New"/>
-        </w:rPr>
-        <w:t>Vertical Line Graph</w:t>
-      </w:r>
-    </w:p>
-    <w:p>
-      <w:pPr>
-        <w:pStyle w:val="ListParagraph"/>
-        <w:numPr>
-          <w:ilvl w:val="1"/>
+      <w:proofErr w:type="spellStart"/>
+      <w:r>
+        <w:rPr>
+          <w:rFonts w:ascii="Courier New" w:hAnsi="Courier New" w:cs="Courier New"/>
+        </w:rPr>
+        <w:t>ArcToolbox</w:t>
+      </w:r>
+      <w:proofErr w:type="spellEnd"/>
+    </w:p>
+    <w:p>
+      <w:pPr>
+        <w:numPr>
+          <w:ilvl w:val="0"/>
           <w:numId w:val="65"/>
         </w:numPr>
       </w:pPr>
       <w:r>
-        <w:t>Set Expected K to x-axis</w:t>
-      </w:r>
-    </w:p>
-    <w:p>
-      <w:pPr>
-        <w:pStyle w:val="ListParagraph"/>
-        <w:numPr>
-          <w:ilvl w:val="1"/>
+        <w:t xml:space="preserve">Expand </w:t>
+      </w:r>
+      <w:r>
+        <w:rPr>
+          <w:rFonts w:ascii="Courier New" w:hAnsi="Courier New" w:cs="Courier New"/>
+        </w:rPr>
+        <w:t>Spatial Statistics Tools</w:t>
+      </w:r>
+    </w:p>
+    <w:p>
+      <w:pPr>
+        <w:numPr>
+          <w:ilvl w:val="0"/>
           <w:numId w:val="65"/>
         </w:numPr>
       </w:pPr>
       <w:r>
-        <w:t>Set Difference to y-axis</w:t>
+        <w:t xml:space="preserve">Expand </w:t>
+      </w:r>
+      <w:r>
+        <w:rPr>
+          <w:rFonts w:ascii="Courier New" w:hAnsi="Courier New" w:cs="Courier New"/>
+        </w:rPr>
+        <w:t>Analyzing Patterns</w:t>
+      </w:r>
+    </w:p>
+    <w:p>
+      <w:pPr>
+        <w:numPr>
+          <w:ilvl w:val="0"/>
+          <w:numId w:val="65"/>
+        </w:numPr>
+      </w:pPr>
+      <w:r>
+        <w:t xml:space="preserve">Double click </w:t>
+      </w:r>
+      <w:r>
+        <w:rPr>
+          <w:rFonts w:ascii="Courier New" w:hAnsi="Courier New" w:cs="Courier New"/>
+        </w:rPr>
+        <w:t>High/Low Clustering (</w:t>
+      </w:r>
+      <w:proofErr w:type="spellStart"/>
+      <w:r>
+        <w:rPr>
+          <w:rFonts w:ascii="Courier New" w:hAnsi="Courier New" w:cs="Courier New"/>
+        </w:rPr>
+        <w:t>Getis</w:t>
+      </w:r>
+      <w:proofErr w:type="spellEnd"/>
+      <w:r>
+        <w:rPr>
+          <w:rFonts w:ascii="Courier New" w:hAnsi="Courier New" w:cs="Courier New"/>
+        </w:rPr>
+        <w:t>-Ord General G)</w:t>
+      </w:r>
+    </w:p>
+    <w:p>
+      <w:pPr>
+        <w:numPr>
+          <w:ilvl w:val="0"/>
+          <w:numId w:val="65"/>
+        </w:numPr>
+      </w:pPr>
+      <w:r>
+        <w:t>Enter settings</w:t>
+      </w:r>
+    </w:p>
+    <w:p>
+      <w:pPr>
+        <w:numPr>
+          <w:ilvl w:val="0"/>
+          <w:numId w:val="65"/>
+        </w:numPr>
+      </w:pPr>
+      <w:r>
+        <w:t xml:space="preserve">Click </w:t>
+      </w:r>
+      <w:r>
+        <w:rPr>
+          <w:rFonts w:ascii="Courier New" w:hAnsi="Courier New" w:cs="Courier New"/>
+        </w:rPr>
+        <w:t>OK</w:t>
       </w:r>
     </w:p>
     <w:p/>
     <w:p>
       <w:r>
-        <w:t>Calculate Kernel Density Estimate Using ArcMap</w:t>
+        <w:lastRenderedPageBreak/>
+        <w:t>Perform</w:t>
+      </w:r>
+      <w:r>
+        <w:t xml:space="preserve"> </w:t>
+      </w:r>
+      <w:r>
+        <w:t>Hot-Spot Analysis</w:t>
+      </w:r>
+      <w:r>
+        <w:t xml:space="preserve"> Using ArcMap</w:t>
       </w:r>
     </w:p>
     <w:p>
@@ -21895,6 +22306,9 @@
         <w:t>Geoprocessing</w:t>
       </w:r>
       <w:r>
+        <w:rPr>
+          <w:rFonts w:cstheme="minorHAnsi"/>
+        </w:rPr>
         <w:t xml:space="preserve"> menu item</w:t>
       </w:r>
     </w:p>
@@ -21925,23 +22339,547 @@
         </w:numPr>
       </w:pPr>
       <w:r>
-        <w:t>Enable functionality if necessary</w:t>
-      </w:r>
-    </w:p>
-    <w:p>
-      <w:pPr>
-        <w:numPr>
-          <w:ilvl w:val="1"/>
+        <w:t xml:space="preserve">Expand </w:t>
+      </w:r>
+      <w:r>
+        <w:rPr>
+          <w:rFonts w:ascii="Courier New" w:hAnsi="Courier New" w:cs="Courier New"/>
+        </w:rPr>
+        <w:t>Spatial Statistics Tools</w:t>
+      </w:r>
+    </w:p>
+    <w:p>
+      <w:pPr>
+        <w:numPr>
+          <w:ilvl w:val="0"/>
           <w:numId w:val="65"/>
         </w:numPr>
       </w:pPr>
       <w:r>
+        <w:t xml:space="preserve">Expand </w:t>
+      </w:r>
+      <w:r>
+        <w:rPr>
+          <w:rFonts w:ascii="Courier New" w:hAnsi="Courier New" w:cs="Courier New"/>
+        </w:rPr>
+        <w:t>Mapping Clusters</w:t>
+      </w:r>
+    </w:p>
+    <w:p>
+      <w:pPr>
+        <w:numPr>
+          <w:ilvl w:val="0"/>
+          <w:numId w:val="65"/>
+        </w:numPr>
+      </w:pPr>
+      <w:r>
+        <w:t xml:space="preserve">Double click </w:t>
+      </w:r>
+      <w:r>
+        <w:rPr>
+          <w:rFonts w:ascii="Courier New" w:hAnsi="Courier New" w:cs="Courier New"/>
+        </w:rPr>
+        <w:t>Hot Spot Analysis (</w:t>
+      </w:r>
+      <w:proofErr w:type="spellStart"/>
+      <w:r>
+        <w:rPr>
+          <w:rFonts w:ascii="Courier New" w:hAnsi="Courier New" w:cs="Courier New"/>
+        </w:rPr>
+        <w:t>Getis</w:t>
+      </w:r>
+      <w:proofErr w:type="spellEnd"/>
+      <w:r>
+        <w:rPr>
+          <w:rFonts w:ascii="Courier New" w:hAnsi="Courier New" w:cs="Courier New"/>
+        </w:rPr>
+        <w:t xml:space="preserve">-Ord General </w:t>
+      </w:r>
+      <w:proofErr w:type="spellStart"/>
+      <w:r>
+        <w:rPr>
+          <w:rFonts w:ascii="Courier New" w:hAnsi="Courier New" w:cs="Courier New"/>
+        </w:rPr>
+        <w:t>Gi</w:t>
+      </w:r>
+      <w:proofErr w:type="spellEnd"/>
+      <w:r>
+        <w:rPr>
+          <w:rFonts w:ascii="Courier New" w:hAnsi="Courier New" w:cs="Courier New"/>
+        </w:rPr>
+        <w:t>*)</w:t>
+      </w:r>
+    </w:p>
+    <w:p>
+      <w:pPr>
+        <w:numPr>
+          <w:ilvl w:val="0"/>
+          <w:numId w:val="65"/>
+        </w:numPr>
+      </w:pPr>
+      <w:r>
+        <w:t>Enter settings</w:t>
+      </w:r>
+    </w:p>
+    <w:p>
+      <w:pPr>
+        <w:numPr>
+          <w:ilvl w:val="0"/>
+          <w:numId w:val="65"/>
+        </w:numPr>
+      </w:pPr>
+      <w:r>
+        <w:t xml:space="preserve">Click </w:t>
+      </w:r>
+      <w:r>
+        <w:rPr>
+          <w:rFonts w:ascii="Courier New" w:hAnsi="Courier New" w:cs="Courier New"/>
+        </w:rPr>
+        <w:t>OK</w:t>
+      </w:r>
+    </w:p>
+    <w:p/>
+    <w:p>
+      <w:r>
+        <w:t>Adding Point Data to Shapefile</w:t>
+      </w:r>
+    </w:p>
+    <w:p>
+      <w:pPr>
+        <w:pStyle w:val="ListParagraph"/>
+        <w:numPr>
+          <w:ilvl w:val="0"/>
+          <w:numId w:val="66"/>
+        </w:numPr>
+      </w:pPr>
+      <w:r>
+        <w:t>Add layers</w:t>
+      </w:r>
+    </w:p>
+    <w:p>
+      <w:pPr>
+        <w:pStyle w:val="ListParagraph"/>
+        <w:numPr>
+          <w:ilvl w:val="1"/>
+          <w:numId w:val="66"/>
+        </w:numPr>
+      </w:pPr>
+      <w:r>
+        <w:t>P</w:t>
+      </w:r>
+      <w:r>
+        <w:t xml:space="preserve">oint data </w:t>
+      </w:r>
+      <w:r>
+        <w:t>file (e.g., CSV file)</w:t>
+      </w:r>
+    </w:p>
+    <w:p>
+      <w:pPr>
+        <w:pStyle w:val="ListParagraph"/>
+        <w:numPr>
+          <w:ilvl w:val="1"/>
+          <w:numId w:val="66"/>
+        </w:numPr>
+      </w:pPr>
+      <w:r>
+        <w:t>Census tracts</w:t>
+      </w:r>
+      <w:r>
+        <w:t xml:space="preserve"> shapefile</w:t>
+      </w:r>
+      <w:r>
+        <w:t xml:space="preserve"> (e.g., ct_01)</w:t>
+      </w:r>
+    </w:p>
+    <w:p>
+      <w:pPr>
+        <w:pStyle w:val="ListParagraph"/>
+        <w:numPr>
+          <w:ilvl w:val="0"/>
+          <w:numId w:val="66"/>
+        </w:numPr>
+      </w:pPr>
+      <w:r>
+        <w:t>Right click point data file</w:t>
+      </w:r>
+    </w:p>
+    <w:p>
+      <w:pPr>
+        <w:pStyle w:val="ListParagraph"/>
+        <w:numPr>
+          <w:ilvl w:val="0"/>
+          <w:numId w:val="66"/>
+        </w:numPr>
+      </w:pPr>
+      <w:r>
         <w:t xml:space="preserve">Select </w:t>
       </w:r>
       <w:r>
         <w:rPr>
           <w:rFonts w:ascii="Courier New" w:hAnsi="Courier New" w:cs="Courier New"/>
         </w:rPr>
+        <w:t>Display X-Y Data</w:t>
+      </w:r>
+    </w:p>
+    <w:p>
+      <w:pPr>
+        <w:pStyle w:val="ListParagraph"/>
+        <w:numPr>
+          <w:ilvl w:val="0"/>
+          <w:numId w:val="66"/>
+        </w:numPr>
+      </w:pPr>
+      <w:r>
+        <w:t xml:space="preserve">Set </w:t>
+      </w:r>
+      <w:r>
+        <w:rPr>
+          <w:rFonts w:ascii="Courier New" w:hAnsi="Courier New" w:cs="Courier New"/>
+        </w:rPr>
+        <w:t>X Field</w:t>
+      </w:r>
+      <w:r>
+        <w:t xml:space="preserve"> to the x-coordinate variable</w:t>
+      </w:r>
+    </w:p>
+    <w:p>
+      <w:pPr>
+        <w:pStyle w:val="ListParagraph"/>
+        <w:numPr>
+          <w:ilvl w:val="0"/>
+          <w:numId w:val="66"/>
+        </w:numPr>
+      </w:pPr>
+      <w:r>
+        <w:t xml:space="preserve">Set </w:t>
+      </w:r>
+      <w:r>
+        <w:rPr>
+          <w:rFonts w:ascii="Courier New" w:hAnsi="Courier New" w:cs="Courier New"/>
+        </w:rPr>
+        <w:t>Y Field</w:t>
+      </w:r>
+      <w:r>
+        <w:t xml:space="preserve"> to the y-coordinate variable</w:t>
+      </w:r>
+    </w:p>
+    <w:p>
+      <w:pPr>
+        <w:pStyle w:val="ListParagraph"/>
+        <w:numPr>
+          <w:ilvl w:val="0"/>
+          <w:numId w:val="66"/>
+        </w:numPr>
+      </w:pPr>
+      <w:r>
+        <w:t>Set the projection</w:t>
+      </w:r>
+    </w:p>
+    <w:p>
+      <w:pPr>
+        <w:pStyle w:val="ListParagraph"/>
+        <w:numPr>
+          <w:ilvl w:val="1"/>
+          <w:numId w:val="66"/>
+        </w:numPr>
+      </w:pPr>
+      <w:r>
+        <w:t xml:space="preserve">Click </w:t>
+      </w:r>
+      <w:r>
+        <w:rPr>
+          <w:rFonts w:ascii="Courier New" w:hAnsi="Courier New" w:cs="Courier New"/>
+        </w:rPr>
+        <w:t>Edit</w:t>
+      </w:r>
+    </w:p>
+    <w:p>
+      <w:pPr>
+        <w:pStyle w:val="ListParagraph"/>
+        <w:numPr>
+          <w:ilvl w:val="1"/>
+          <w:numId w:val="66"/>
+        </w:numPr>
+      </w:pPr>
+      <w:r>
+        <w:t xml:space="preserve">Select geographic coordinate system (e.g., </w:t>
+      </w:r>
+      <w:r>
+        <w:t>World\WGS 1984)</w:t>
+      </w:r>
+    </w:p>
+    <w:p>
+      <w:pPr>
+        <w:pStyle w:val="ListParagraph"/>
+        <w:numPr>
+          <w:ilvl w:val="1"/>
+          <w:numId w:val="66"/>
+        </w:numPr>
+      </w:pPr>
+      <w:r>
+        <w:t xml:space="preserve">Click </w:t>
+      </w:r>
+      <w:r>
+        <w:rPr>
+          <w:rFonts w:ascii="Courier New" w:hAnsi="Courier New" w:cs="Courier New"/>
+        </w:rPr>
+        <w:t>OK</w:t>
+      </w:r>
+    </w:p>
+    <w:p>
+      <w:pPr>
+        <w:pStyle w:val="ListParagraph"/>
+        <w:numPr>
+          <w:ilvl w:val="1"/>
+          <w:numId w:val="66"/>
+        </w:numPr>
+      </w:pPr>
+      <w:r>
+        <w:t xml:space="preserve">Click </w:t>
+      </w:r>
+      <w:r>
+        <w:rPr>
+          <w:rFonts w:ascii="Courier New" w:hAnsi="Courier New" w:cs="Courier New"/>
+        </w:rPr>
+        <w:t>Edit</w:t>
+      </w:r>
+    </w:p>
+    <w:p>
+      <w:pPr>
+        <w:pStyle w:val="ListParagraph"/>
+        <w:numPr>
+          <w:ilvl w:val="1"/>
+          <w:numId w:val="66"/>
+        </w:numPr>
+      </w:pPr>
+      <w:r>
+        <w:t>Select projected</w:t>
+      </w:r>
+      <w:r>
+        <w:t xml:space="preserve"> coordinate system</w:t>
+      </w:r>
+      <w:r>
+        <w:t xml:space="preserve"> (e.g., State Plane\NAD 1983 (US </w:t>
+      </w:r>
+      <w:proofErr w:type="gramStart"/>
+      <w:r>
+        <w:t>Feet)\</w:t>
+      </w:r>
+      <w:proofErr w:type="gramEnd"/>
+      <w:r>
+        <w:t xml:space="preserve">NAD 1983 </w:t>
+      </w:r>
+      <w:proofErr w:type="spellStart"/>
+      <w:r>
+        <w:t>StatePlane</w:t>
+      </w:r>
+      <w:proofErr w:type="spellEnd"/>
+      <w:r>
+        <w:t xml:space="preserve"> Missouri East FIPS 2401 (US Feet)</w:t>
+      </w:r>
+    </w:p>
+    <w:p>
+      <w:pPr>
+        <w:pStyle w:val="ListParagraph"/>
+        <w:numPr>
+          <w:ilvl w:val="1"/>
+          <w:numId w:val="66"/>
+        </w:numPr>
+      </w:pPr>
+      <w:r>
+        <w:t xml:space="preserve">Click </w:t>
+      </w:r>
+      <w:r>
+        <w:rPr>
+          <w:rFonts w:ascii="Courier New" w:hAnsi="Courier New" w:cs="Courier New"/>
+        </w:rPr>
+        <w:t>OK</w:t>
+      </w:r>
+    </w:p>
+    <w:p>
+      <w:pPr>
+        <w:pStyle w:val="ListParagraph"/>
+        <w:numPr>
+          <w:ilvl w:val="0"/>
+          <w:numId w:val="66"/>
+        </w:numPr>
+      </w:pPr>
+      <w:r>
+        <w:t xml:space="preserve">Click </w:t>
+      </w:r>
+      <w:r>
+        <w:rPr>
+          <w:rFonts w:ascii="Courier New" w:hAnsi="Courier New" w:cs="Courier New"/>
+        </w:rPr>
+        <w:t>OK</w:t>
+      </w:r>
+    </w:p>
+    <w:p>
+      <w:pPr>
+        <w:pStyle w:val="ListParagraph"/>
+        <w:numPr>
+          <w:ilvl w:val="0"/>
+          <w:numId w:val="66"/>
+        </w:numPr>
+      </w:pPr>
+      <w:r>
+        <w:t>Remove unnecessary census tracts (if required)</w:t>
+      </w:r>
+    </w:p>
+    <w:p>
+      <w:pPr>
+        <w:pStyle w:val="ListParagraph"/>
+        <w:numPr>
+          <w:ilvl w:val="1"/>
+          <w:numId w:val="66"/>
+        </w:numPr>
+        <w:rPr>
+          <w:rFonts w:ascii="Courier New" w:hAnsi="Courier New" w:cs="Courier New"/>
+        </w:rPr>
+      </w:pPr>
+      <w:r>
+        <w:t xml:space="preserve">Double click on the census tracts shapefile layer to open </w:t>
+      </w:r>
+      <w:r>
+        <w:rPr>
+          <w:rFonts w:ascii="Courier New" w:hAnsi="Courier New" w:cs="Courier New"/>
+        </w:rPr>
+        <w:t>Layer Properties</w:t>
+      </w:r>
+    </w:p>
+    <w:p>
+      <w:pPr>
+        <w:pStyle w:val="ListParagraph"/>
+        <w:numPr>
+          <w:ilvl w:val="1"/>
+          <w:numId w:val="66"/>
+        </w:numPr>
+      </w:pPr>
+      <w:r>
+        <w:t xml:space="preserve">Select </w:t>
+      </w:r>
+      <w:r>
+        <w:rPr>
+          <w:rFonts w:ascii="Courier New" w:hAnsi="Courier New" w:cs="Courier New"/>
+        </w:rPr>
+        <w:t>Definition Query</w:t>
+      </w:r>
+      <w:r>
+        <w:t xml:space="preserve"> tab</w:t>
+      </w:r>
+    </w:p>
+    <w:p>
+      <w:pPr>
+        <w:pStyle w:val="ListParagraph"/>
+        <w:numPr>
+          <w:ilvl w:val="1"/>
+          <w:numId w:val="66"/>
+        </w:numPr>
+      </w:pPr>
+      <w:r>
+        <w:t xml:space="preserve">Click </w:t>
+      </w:r>
+      <w:r>
+        <w:rPr>
+          <w:rFonts w:ascii="Courier New" w:hAnsi="Courier New" w:cs="Courier New"/>
+        </w:rPr>
+        <w:t>Query Builder</w:t>
+      </w:r>
+    </w:p>
+    <w:p>
+      <w:pPr>
+        <w:pStyle w:val="ListParagraph"/>
+        <w:numPr>
+          <w:ilvl w:val="1"/>
+          <w:numId w:val="66"/>
+        </w:numPr>
+      </w:pPr>
+      <w:r>
+        <w:t>Enter query (e.g., COUNTYFP = ‘510’)</w:t>
+      </w:r>
+    </w:p>
+    <w:p>
+      <w:pPr>
+        <w:pStyle w:val="ListParagraph"/>
+        <w:numPr>
+          <w:ilvl w:val="1"/>
+          <w:numId w:val="66"/>
+        </w:numPr>
+      </w:pPr>
+      <w:r>
+        <w:t xml:space="preserve">Click </w:t>
+      </w:r>
+      <w:r>
+        <w:rPr>
+          <w:rFonts w:ascii="Courier New" w:hAnsi="Courier New" w:cs="Courier New"/>
+        </w:rPr>
+        <w:t>OK</w:t>
+      </w:r>
+    </w:p>
+    <w:p>
+      <w:pPr>
+        <w:pStyle w:val="ListParagraph"/>
+        <w:numPr>
+          <w:ilvl w:val="1"/>
+          <w:numId w:val="66"/>
+        </w:numPr>
+      </w:pPr>
+      <w:r>
+        <w:t xml:space="preserve">Click </w:t>
+      </w:r>
+      <w:r>
+        <w:rPr>
+          <w:rFonts w:ascii="Courier New" w:hAnsi="Courier New" w:cs="Courier New"/>
+        </w:rPr>
+        <w:t>Apply</w:t>
+      </w:r>
+    </w:p>
+    <w:p>
+      <w:pPr>
+        <w:pStyle w:val="ListParagraph"/>
+        <w:numPr>
+          <w:ilvl w:val="1"/>
+          <w:numId w:val="66"/>
+        </w:numPr>
+      </w:pPr>
+      <w:r>
+        <w:t xml:space="preserve">Click </w:t>
+      </w:r>
+      <w:r>
+        <w:rPr>
+          <w:rFonts w:ascii="Courier New" w:hAnsi="Courier New" w:cs="Courier New"/>
+        </w:rPr>
+        <w:t>OK</w:t>
+      </w:r>
+    </w:p>
+    <w:p>
+      <w:pPr>
+        <w:pStyle w:val="ListParagraph"/>
+        <w:numPr>
+          <w:ilvl w:val="0"/>
+          <w:numId w:val="66"/>
+        </w:numPr>
+      </w:pPr>
+      <w:r>
+        <w:t>Remove X-Y point data that falls outside of study area (if necessary)</w:t>
+      </w:r>
+    </w:p>
+    <w:p>
+      <w:pPr>
+        <w:pStyle w:val="ListParagraph"/>
+        <w:numPr>
+          <w:ilvl w:val="1"/>
+          <w:numId w:val="66"/>
+        </w:numPr>
+      </w:pPr>
+      <w:r>
+        <w:t xml:space="preserve">Select </w:t>
+      </w:r>
+      <w:r>
+        <w:rPr>
+          <w:rFonts w:ascii="Courier New" w:hAnsi="Courier New" w:cs="Courier New"/>
+        </w:rPr>
         <w:t>Geoprocessing</w:t>
       </w:r>
       <w:r>
@@ -21950,9 +22888,10 @@
     </w:p>
     <w:p>
       <w:pPr>
-        <w:numPr>
-          <w:ilvl w:val="1"/>
-          <w:numId w:val="65"/>
+        <w:pStyle w:val="ListParagraph"/>
+        <w:numPr>
+          <w:ilvl w:val="1"/>
+          <w:numId w:val="66"/>
         </w:numPr>
       </w:pPr>
       <w:r>
@@ -21962,112 +22901,1319 @@
         <w:rPr>
           <w:rFonts w:ascii="Courier New" w:hAnsi="Courier New" w:cs="Courier New"/>
         </w:rPr>
-        <w:t>Environments</w:t>
-      </w:r>
-    </w:p>
-    <w:p>
-      <w:pPr>
-        <w:numPr>
-          <w:ilvl w:val="1"/>
-          <w:numId w:val="65"/>
-        </w:numPr>
-      </w:pPr>
-      <w:r>
+        <w:t>Clip</w:t>
+      </w:r>
+    </w:p>
+    <w:p>
+      <w:pPr>
+        <w:pStyle w:val="ListParagraph"/>
+        <w:numPr>
+          <w:ilvl w:val="1"/>
+          <w:numId w:val="66"/>
+        </w:numPr>
+      </w:pPr>
+      <w:r>
+        <w:t xml:space="preserve">For </w:t>
+      </w:r>
+      <w:r>
+        <w:rPr>
+          <w:rFonts w:ascii="Courier New" w:hAnsi="Courier New" w:cs="Courier New"/>
+        </w:rPr>
+        <w:t>Input Features</w:t>
+      </w:r>
+      <w:r>
+        <w:t>, select the point data layer (e.g., CSV file)</w:t>
+      </w:r>
+    </w:p>
+    <w:p>
+      <w:pPr>
+        <w:pStyle w:val="ListParagraph"/>
+        <w:numPr>
+          <w:ilvl w:val="1"/>
+          <w:numId w:val="66"/>
+        </w:numPr>
+      </w:pPr>
+      <w:r>
+        <w:t xml:space="preserve">For </w:t>
+      </w:r>
+      <w:r>
+        <w:rPr>
+          <w:rFonts w:ascii="Courier New" w:hAnsi="Courier New" w:cs="Courier New"/>
+        </w:rPr>
+        <w:t>Clip Features</w:t>
+      </w:r>
+      <w:r>
+        <w:t>, select the census tracts layer (e.g., ct_01)</w:t>
+      </w:r>
+    </w:p>
+    <w:p>
+      <w:pPr>
+        <w:pStyle w:val="ListParagraph"/>
+        <w:numPr>
+          <w:ilvl w:val="1"/>
+          <w:numId w:val="66"/>
+        </w:numPr>
+      </w:pPr>
+      <w:r>
+        <w:t xml:space="preserve">For </w:t>
+      </w:r>
+      <w:r>
+        <w:rPr>
+          <w:rFonts w:ascii="Courier New" w:hAnsi="Courier New" w:cs="Courier New"/>
+        </w:rPr>
+        <w:t>Output Feature Class</w:t>
+      </w:r>
+      <w:r>
+        <w:t>, select</w:t>
+      </w:r>
+      <w:r>
+        <w:t xml:space="preserve"> the file geodatabase (e.g., </w:t>
+      </w:r>
+      <w:proofErr w:type="spellStart"/>
+      <w:r>
+        <w:t>points</w:t>
+      </w:r>
+      <w:r>
+        <w:t>.gdb</w:t>
+      </w:r>
+      <w:proofErr w:type="spellEnd"/>
+      <w:r>
+        <w:t>)</w:t>
+      </w:r>
+    </w:p>
+    <w:p>
+      <w:pPr>
+        <w:pStyle w:val="ListParagraph"/>
+        <w:numPr>
+          <w:ilvl w:val="1"/>
+          <w:numId w:val="66"/>
+        </w:numPr>
+      </w:pPr>
+      <w:r>
+        <w:t xml:space="preserve">Click </w:t>
+      </w:r>
+      <w:r>
+        <w:rPr>
+          <w:rFonts w:ascii="Courier New" w:hAnsi="Courier New" w:cs="Courier New"/>
+        </w:rPr>
+        <w:t>OK</w:t>
+      </w:r>
+    </w:p>
+    <w:p>
+      <w:pPr>
+        <w:pStyle w:val="ListParagraph"/>
+        <w:numPr>
+          <w:ilvl w:val="0"/>
+          <w:numId w:val="66"/>
+        </w:numPr>
+      </w:pPr>
+      <w:r>
+        <w:t>Export as new shapefile</w:t>
+      </w:r>
+    </w:p>
+    <w:p>
+      <w:pPr>
+        <w:pStyle w:val="ListParagraph"/>
+        <w:numPr>
+          <w:ilvl w:val="1"/>
+          <w:numId w:val="66"/>
+        </w:numPr>
+      </w:pPr>
+      <w:r>
+        <w:t>Right click on new clipped layer</w:t>
+      </w:r>
+    </w:p>
+    <w:p>
+      <w:pPr>
+        <w:pStyle w:val="ListParagraph"/>
+        <w:numPr>
+          <w:ilvl w:val="1"/>
+          <w:numId w:val="66"/>
+        </w:numPr>
+      </w:pPr>
+      <w:r>
+        <w:lastRenderedPageBreak/>
         <w:t xml:space="preserve">Select </w:t>
       </w:r>
       <w:r>
         <w:rPr>
           <w:rFonts w:ascii="Courier New" w:hAnsi="Courier New" w:cs="Courier New"/>
         </w:rPr>
-        <w:t>Environmental Settings</w:t>
-      </w:r>
-    </w:p>
-    <w:p>
-      <w:pPr>
-        <w:numPr>
-          <w:ilvl w:val="1"/>
-          <w:numId w:val="65"/>
-        </w:numPr>
-        <w:rPr>
-          <w:rFonts w:ascii="Courier New" w:hAnsi="Courier New" w:cs="Courier New"/>
-        </w:rPr>
-      </w:pPr>
-      <w:r>
-        <w:rPr>
-          <w:rFonts w:ascii="Courier New" w:hAnsi="Courier New" w:cs="Courier New"/>
-        </w:rPr>
-        <w:t>Raster Analysis</w:t>
-      </w:r>
-    </w:p>
-    <w:p>
-      <w:pPr>
-        <w:numPr>
-          <w:ilvl w:val="1"/>
-          <w:numId w:val="65"/>
-        </w:numPr>
-      </w:pPr>
-      <w:r>
-        <w:t xml:space="preserve">Enter the </w:t>
-      </w:r>
-      <w:r>
-        <w:rPr>
-          <w:rFonts w:ascii="Courier New" w:hAnsi="Courier New" w:cs="Courier New"/>
-        </w:rPr>
-        <w:t xml:space="preserve">Cell Size </w:t>
+        <w:t>Data</w:t>
+      </w:r>
+    </w:p>
+    <w:p>
+      <w:pPr>
+        <w:pStyle w:val="ListParagraph"/>
+        <w:numPr>
+          <w:ilvl w:val="1"/>
+          <w:numId w:val="66"/>
+        </w:numPr>
+      </w:pPr>
+      <w:r>
+        <w:t xml:space="preserve">Select </w:t>
+      </w:r>
+      <w:r>
+        <w:rPr>
+          <w:rFonts w:ascii="Courier New" w:hAnsi="Courier New" w:cs="Courier New"/>
+        </w:rPr>
+        <w:t>Export</w:t>
+      </w:r>
+    </w:p>
+    <w:p>
+      <w:pPr>
+        <w:pStyle w:val="ListParagraph"/>
+        <w:numPr>
+          <w:ilvl w:val="1"/>
+          <w:numId w:val="66"/>
+        </w:numPr>
+      </w:pPr>
+      <w:r>
+        <w:t xml:space="preserve">Set the </w:t>
+      </w:r>
+      <w:r>
+        <w:rPr>
+          <w:rFonts w:ascii="Courier New" w:hAnsi="Courier New" w:cs="Courier New"/>
+        </w:rPr>
+        <w:t>Output Feature Class</w:t>
+      </w:r>
+      <w:r>
+        <w:t xml:space="preserve"> (e.g., </w:t>
+      </w:r>
+      <w:proofErr w:type="spellStart"/>
+      <w:r>
+        <w:t>points</w:t>
+      </w:r>
+      <w:r>
+        <w:t>.gdb</w:t>
+      </w:r>
+      <w:proofErr w:type="spellEnd"/>
+      <w:r>
+        <w:t>)</w:t>
+      </w:r>
+    </w:p>
+    <w:p>
+      <w:pPr>
+        <w:pStyle w:val="ListParagraph"/>
+        <w:numPr>
+          <w:ilvl w:val="1"/>
+          <w:numId w:val="66"/>
+        </w:numPr>
+      </w:pPr>
+      <w:r>
+        <w:t xml:space="preserve">Click </w:t>
+      </w:r>
+      <w:r>
+        <w:rPr>
+          <w:rFonts w:ascii="Courier New" w:hAnsi="Courier New" w:cs="Courier New"/>
+        </w:rPr>
+        <w:t>OK</w:t>
+      </w:r>
+    </w:p>
+    <w:p>
+      <w:pPr>
+        <w:pStyle w:val="ListParagraph"/>
+        <w:numPr>
+          <w:ilvl w:val="0"/>
+          <w:numId w:val="66"/>
+        </w:numPr>
+      </w:pPr>
+      <w:r>
+        <w:t>Perform spatial join</w:t>
+      </w:r>
+    </w:p>
+    <w:p>
+      <w:pPr>
+        <w:pStyle w:val="ListParagraph"/>
+        <w:numPr>
+          <w:ilvl w:val="1"/>
+          <w:numId w:val="66"/>
+        </w:numPr>
+      </w:pPr>
+      <w:r>
+        <w:t>Right click on point data layer</w:t>
+      </w:r>
+    </w:p>
+    <w:p>
+      <w:pPr>
+        <w:pStyle w:val="ListParagraph"/>
+        <w:numPr>
+          <w:ilvl w:val="1"/>
+          <w:numId w:val="66"/>
+        </w:numPr>
+      </w:pPr>
+      <w:r>
+        <w:t>Select Join and Relates</w:t>
+      </w:r>
+    </w:p>
+    <w:p>
+      <w:pPr>
+        <w:pStyle w:val="ListParagraph"/>
+        <w:numPr>
+          <w:ilvl w:val="1"/>
+          <w:numId w:val="66"/>
+        </w:numPr>
+      </w:pPr>
+      <w:r>
+        <w:t>Select Join</w:t>
+      </w:r>
+    </w:p>
+    <w:p>
+      <w:pPr>
+        <w:pStyle w:val="ListParagraph"/>
+        <w:numPr>
+          <w:ilvl w:val="1"/>
+          <w:numId w:val="66"/>
+        </w:numPr>
+      </w:pPr>
+      <w:r>
+        <w:t xml:space="preserve">Select </w:t>
+      </w:r>
+      <w:r>
+        <w:rPr>
+          <w:rFonts w:ascii="Courier New" w:hAnsi="Courier New" w:cs="Courier New"/>
+        </w:rPr>
+        <w:t>Join data from another layer based on spatial location</w:t>
+      </w:r>
+    </w:p>
+    <w:p>
+      <w:pPr>
+        <w:pStyle w:val="ListParagraph"/>
+        <w:numPr>
+          <w:ilvl w:val="1"/>
+          <w:numId w:val="66"/>
+        </w:numPr>
+      </w:pPr>
+      <w:r>
+        <w:t>Select the layer to join to this layer (e.g., the new clipped census tracts layer)</w:t>
+      </w:r>
+    </w:p>
+    <w:p>
+      <w:pPr>
+        <w:pStyle w:val="ListParagraph"/>
+        <w:numPr>
+          <w:ilvl w:val="1"/>
+          <w:numId w:val="66"/>
+        </w:numPr>
+      </w:pPr>
+      <w:r>
+        <w:t xml:space="preserve">Specify the output shapefile or feature class </w:t>
       </w:r>
       <w:r>
         <w:t xml:space="preserve">(e.g., </w:t>
       </w:r>
-      <w:r>
-        <w:t>100</w:t>
-      </w:r>
-      <w:r>
-        <w:t xml:space="preserve"> meters)</w:t>
-      </w:r>
-    </w:p>
-    <w:p>
-      <w:pPr>
-        <w:numPr>
-          <w:ilvl w:val="1"/>
-          <w:numId w:val="65"/>
-        </w:numPr>
-      </w:pPr>
-      <w:r>
-        <w:t>For</w:t>
-      </w:r>
-      <w:r>
-        <w:t xml:space="preserve"> </w:t>
-      </w:r>
-      <w:r>
-        <w:rPr>
-          <w:rFonts w:ascii="Courier New" w:hAnsi="Courier New" w:cs="Courier New"/>
-        </w:rPr>
-        <w:t>Mask</w:t>
-      </w:r>
-      <w:r>
-        <w:t xml:space="preserve">, </w:t>
-      </w:r>
-      <w:r>
-        <w:t>add</w:t>
-      </w:r>
-      <w:r>
-        <w:t xml:space="preserve"> study area boundary</w:t>
-      </w:r>
-      <w:r>
-        <w:t xml:space="preserve"> shapefile</w:t>
+      <w:proofErr w:type="spellStart"/>
+      <w:r>
+        <w:t>points</w:t>
+      </w:r>
+      <w:r>
+        <w:t>.gdb</w:t>
+      </w:r>
+      <w:proofErr w:type="spellEnd"/>
+      <w:r>
+        <w:t>)</w:t>
+      </w:r>
+    </w:p>
+    <w:p>
+      <w:pPr>
+        <w:pStyle w:val="ListParagraph"/>
+        <w:numPr>
+          <w:ilvl w:val="1"/>
+          <w:numId w:val="66"/>
+        </w:numPr>
+      </w:pPr>
+      <w:r>
+        <w:t xml:space="preserve">Click </w:t>
+      </w:r>
+      <w:r>
+        <w:rPr>
+          <w:rFonts w:ascii="Courier New" w:hAnsi="Courier New" w:cs="Courier New"/>
+        </w:rPr>
+        <w:t>OK</w:t>
+      </w:r>
+    </w:p>
+    <w:p>
+      <w:pPr>
+        <w:pStyle w:val="ListParagraph"/>
+        <w:numPr>
+          <w:ilvl w:val="0"/>
+          <w:numId w:val="66"/>
+        </w:numPr>
+      </w:pPr>
+      <w:r>
+        <w:t>Remove duplicate cases</w:t>
+      </w:r>
+    </w:p>
+    <w:p>
+      <w:pPr>
+        <w:pStyle w:val="ListParagraph"/>
+        <w:numPr>
+          <w:ilvl w:val="1"/>
+          <w:numId w:val="66"/>
+        </w:numPr>
+      </w:pPr>
+      <w:r>
+        <w:t>Inspect data</w:t>
+      </w:r>
+    </w:p>
+    <w:p>
+      <w:pPr>
+        <w:pStyle w:val="ListParagraph"/>
+        <w:numPr>
+          <w:ilvl w:val="2"/>
+          <w:numId w:val="66"/>
+        </w:numPr>
+      </w:pPr>
+      <w:r>
+        <w:t>Right click on spatial join layer</w:t>
+      </w:r>
+    </w:p>
+    <w:p>
+      <w:pPr>
+        <w:pStyle w:val="ListParagraph"/>
+        <w:numPr>
+          <w:ilvl w:val="2"/>
+          <w:numId w:val="66"/>
+        </w:numPr>
+      </w:pPr>
+      <w:r>
+        <w:t xml:space="preserve">Select </w:t>
+      </w:r>
+      <w:r>
+        <w:rPr>
+          <w:rFonts w:ascii="Courier New" w:hAnsi="Courier New" w:cs="Courier New"/>
+        </w:rPr>
+        <w:t>Open Attribute Table</w:t>
+      </w:r>
+    </w:p>
+    <w:p>
+      <w:pPr>
+        <w:pStyle w:val="ListParagraph"/>
+        <w:numPr>
+          <w:ilvl w:val="2"/>
+          <w:numId w:val="66"/>
+        </w:numPr>
+      </w:pPr>
+      <w:r>
+        <w:t xml:space="preserve">Sort on the </w:t>
+      </w:r>
+      <w:r>
+        <w:rPr>
+          <w:rFonts w:ascii="Courier New" w:hAnsi="Courier New" w:cs="Courier New"/>
+        </w:rPr>
+        <w:t>Count</w:t>
+      </w:r>
+      <w:r>
+        <w:t xml:space="preserve"> column</w:t>
+      </w:r>
+      <w:r>
+        <w:t xml:space="preserve"> (</w:t>
+      </w:r>
+      <w:r>
+        <w:t>-1 indicates duplicate case</w:t>
+      </w:r>
+      <w:r>
+        <w:t>)</w:t>
+      </w:r>
+    </w:p>
+    <w:p>
+      <w:pPr>
+        <w:pStyle w:val="ListParagraph"/>
+        <w:numPr>
+          <w:ilvl w:val="2"/>
+          <w:numId w:val="66"/>
+        </w:numPr>
+      </w:pPr>
+      <w:r>
+        <w:t>Close attribute table</w:t>
+      </w:r>
+    </w:p>
+    <w:p>
+      <w:pPr>
+        <w:pStyle w:val="ListParagraph"/>
+        <w:numPr>
+          <w:ilvl w:val="1"/>
+          <w:numId w:val="66"/>
+        </w:numPr>
+      </w:pPr>
+      <w:r>
+        <w:t>Click Edit</w:t>
+      </w:r>
+    </w:p>
+    <w:p>
+      <w:pPr>
+        <w:pStyle w:val="ListParagraph"/>
+        <w:numPr>
+          <w:ilvl w:val="1"/>
+          <w:numId w:val="66"/>
+        </w:numPr>
+      </w:pPr>
+      <w:r>
+        <w:t>Select Start Editing</w:t>
+      </w:r>
+    </w:p>
+    <w:p>
+      <w:pPr>
+        <w:pStyle w:val="ListParagraph"/>
+        <w:numPr>
+          <w:ilvl w:val="1"/>
+          <w:numId w:val="66"/>
+        </w:numPr>
+      </w:pPr>
+      <w:r>
+        <w:t xml:space="preserve">Double click on spatial join layer to open </w:t>
+      </w:r>
+      <w:r>
+        <w:rPr>
+          <w:rFonts w:ascii="Courier New" w:hAnsi="Courier New" w:cs="Courier New"/>
+        </w:rPr>
+        <w:t>Layer Properties</w:t>
+      </w:r>
+    </w:p>
+    <w:p>
+      <w:pPr>
+        <w:pStyle w:val="ListParagraph"/>
+        <w:numPr>
+          <w:ilvl w:val="1"/>
+          <w:numId w:val="66"/>
+        </w:numPr>
+      </w:pPr>
+      <w:r>
+        <w:t xml:space="preserve">Select </w:t>
+      </w:r>
+      <w:r>
+        <w:rPr>
+          <w:rFonts w:ascii="Courier New" w:hAnsi="Courier New" w:cs="Courier New"/>
+        </w:rPr>
+        <w:t>Definition Query</w:t>
+      </w:r>
+      <w:r>
+        <w:t xml:space="preserve"> tab</w:t>
+      </w:r>
+    </w:p>
+    <w:p>
+      <w:pPr>
+        <w:pStyle w:val="ListParagraph"/>
+        <w:numPr>
+          <w:ilvl w:val="1"/>
+          <w:numId w:val="66"/>
+        </w:numPr>
+      </w:pPr>
+      <w:r>
+        <w:t xml:space="preserve">Click </w:t>
+      </w:r>
+      <w:r>
+        <w:rPr>
+          <w:rFonts w:ascii="Courier New" w:hAnsi="Courier New" w:cs="Courier New"/>
+        </w:rPr>
+        <w:t>Query Builder</w:t>
+      </w:r>
+    </w:p>
+    <w:p>
+      <w:pPr>
+        <w:pStyle w:val="ListParagraph"/>
+        <w:numPr>
+          <w:ilvl w:val="1"/>
+          <w:numId w:val="66"/>
+        </w:numPr>
+      </w:pPr>
+      <w:r>
+        <w:t>Enter query (e.g., ‘Count’ = -1)</w:t>
+      </w:r>
+    </w:p>
+    <w:p>
+      <w:pPr>
+        <w:pStyle w:val="ListParagraph"/>
+        <w:numPr>
+          <w:ilvl w:val="1"/>
+          <w:numId w:val="66"/>
+        </w:numPr>
+      </w:pPr>
+      <w:r>
+        <w:t xml:space="preserve">Click </w:t>
+      </w:r>
+      <w:r>
+        <w:rPr>
+          <w:rFonts w:ascii="Courier New" w:hAnsi="Courier New" w:cs="Courier New"/>
+        </w:rPr>
+        <w:t>OK</w:t>
+      </w:r>
+    </w:p>
+    <w:p>
+      <w:pPr>
+        <w:pStyle w:val="ListParagraph"/>
+        <w:numPr>
+          <w:ilvl w:val="1"/>
+          <w:numId w:val="66"/>
+        </w:numPr>
+      </w:pPr>
+      <w:r>
+        <w:t xml:space="preserve">Click </w:t>
+      </w:r>
+      <w:r>
+        <w:rPr>
+          <w:rFonts w:ascii="Courier New" w:hAnsi="Courier New" w:cs="Courier New"/>
+        </w:rPr>
+        <w:t>Apply</w:t>
+      </w:r>
+    </w:p>
+    <w:p>
+      <w:pPr>
+        <w:pStyle w:val="ListParagraph"/>
+        <w:numPr>
+          <w:ilvl w:val="1"/>
+          <w:numId w:val="66"/>
+        </w:numPr>
+      </w:pPr>
+      <w:r>
+        <w:t xml:space="preserve">Click </w:t>
+      </w:r>
+      <w:r>
+        <w:rPr>
+          <w:rFonts w:ascii="Courier New" w:hAnsi="Courier New" w:cs="Courier New"/>
+        </w:rPr>
+        <w:t>OK</w:t>
+      </w:r>
+    </w:p>
+    <w:p>
+      <w:pPr>
+        <w:pStyle w:val="ListParagraph"/>
+        <w:numPr>
+          <w:ilvl w:val="1"/>
+          <w:numId w:val="66"/>
+        </w:numPr>
+      </w:pPr>
+      <w:r>
+        <w:t xml:space="preserve">Double click on spatial join layer to open </w:t>
+      </w:r>
+      <w:r>
+        <w:rPr>
+          <w:rFonts w:ascii="Courier New" w:hAnsi="Courier New" w:cs="Courier New"/>
+        </w:rPr>
+        <w:t>Layer Properties</w:t>
+      </w:r>
+    </w:p>
+    <w:p>
+      <w:pPr>
+        <w:pStyle w:val="ListParagraph"/>
+        <w:numPr>
+          <w:ilvl w:val="1"/>
+          <w:numId w:val="66"/>
+        </w:numPr>
+      </w:pPr>
+      <w:r>
+        <w:t>Select all rows with Count = -1</w:t>
+      </w:r>
+    </w:p>
+    <w:p>
+      <w:pPr>
+        <w:pStyle w:val="ListParagraph"/>
+        <w:numPr>
+          <w:ilvl w:val="1"/>
+          <w:numId w:val="66"/>
+        </w:numPr>
+      </w:pPr>
+      <w:r>
+        <w:t>Right click</w:t>
+      </w:r>
+    </w:p>
+    <w:p>
+      <w:pPr>
+        <w:pStyle w:val="ListParagraph"/>
+        <w:numPr>
+          <w:ilvl w:val="1"/>
+          <w:numId w:val="66"/>
+        </w:numPr>
+      </w:pPr>
+      <w:r>
+        <w:t xml:space="preserve">Select </w:t>
+      </w:r>
+      <w:r>
+        <w:rPr>
+          <w:rFonts w:ascii="Courier New" w:hAnsi="Courier New" w:cs="Courier New"/>
+        </w:rPr>
+        <w:t>Delete Selected</w:t>
+      </w:r>
+    </w:p>
+    <w:p>
+      <w:pPr>
+        <w:pStyle w:val="ListParagraph"/>
+        <w:numPr>
+          <w:ilvl w:val="1"/>
+          <w:numId w:val="66"/>
+        </w:numPr>
+      </w:pPr>
+      <w:r>
+        <w:t xml:space="preserve">Close </w:t>
+      </w:r>
+    </w:p>
+    <w:p>
+      <w:pPr>
+        <w:pStyle w:val="ListParagraph"/>
+        <w:numPr>
+          <w:ilvl w:val="1"/>
+          <w:numId w:val="66"/>
+        </w:numPr>
+      </w:pPr>
+      <w:r>
+        <w:t xml:space="preserve">Click </w:t>
+      </w:r>
+      <w:r>
+        <w:rPr>
+          <w:rFonts w:ascii="Courier New" w:hAnsi="Courier New" w:cs="Courier New"/>
+        </w:rPr>
+        <w:t>Edit</w:t>
+      </w:r>
+    </w:p>
+    <w:p>
+      <w:pPr>
+        <w:pStyle w:val="ListParagraph"/>
+        <w:numPr>
+          <w:ilvl w:val="1"/>
+          <w:numId w:val="66"/>
+        </w:numPr>
+      </w:pPr>
+      <w:r>
+        <w:t xml:space="preserve">Click </w:t>
+      </w:r>
+      <w:r>
+        <w:rPr>
+          <w:rFonts w:ascii="Courier New" w:hAnsi="Courier New" w:cs="Courier New"/>
+        </w:rPr>
+        <w:t>Save Edits</w:t>
+      </w:r>
+    </w:p>
+    <w:p>
+      <w:pPr>
+        <w:pStyle w:val="ListParagraph"/>
+        <w:numPr>
+          <w:ilvl w:val="1"/>
+          <w:numId w:val="66"/>
+        </w:numPr>
+      </w:pPr>
+      <w:r>
+        <w:t xml:space="preserve">Click </w:t>
+      </w:r>
+      <w:r>
+        <w:rPr>
+          <w:rFonts w:ascii="Courier New" w:hAnsi="Courier New" w:cs="Courier New"/>
+        </w:rPr>
+        <w:t>Edit</w:t>
+      </w:r>
+    </w:p>
+    <w:p>
+      <w:pPr>
+        <w:pStyle w:val="ListParagraph"/>
+        <w:numPr>
+          <w:ilvl w:val="1"/>
+          <w:numId w:val="66"/>
+        </w:numPr>
+      </w:pPr>
+      <w:r>
+        <w:t xml:space="preserve">Click </w:t>
+      </w:r>
+      <w:r>
+        <w:rPr>
+          <w:rFonts w:ascii="Courier New" w:hAnsi="Courier New" w:cs="Courier New"/>
+        </w:rPr>
+        <w:t>Stop Editing</w:t>
+      </w:r>
+    </w:p>
+    <w:p>
+      <w:pPr>
+        <w:pStyle w:val="ListParagraph"/>
+        <w:numPr>
+          <w:ilvl w:val="1"/>
+          <w:numId w:val="66"/>
+        </w:numPr>
+      </w:pPr>
+      <w:r>
+        <w:rPr>
+          <w:rFonts w:cstheme="minorHAnsi"/>
+        </w:rPr>
+        <w:t>Remove definition query</w:t>
+      </w:r>
+    </w:p>
+    <w:p>
+      <w:pPr>
+        <w:pStyle w:val="ListParagraph"/>
+        <w:numPr>
+          <w:ilvl w:val="2"/>
+          <w:numId w:val="66"/>
+        </w:numPr>
+      </w:pPr>
+      <w:r>
+        <w:t xml:space="preserve">Double click on spatial join layer to open </w:t>
+      </w:r>
+      <w:r>
+        <w:rPr>
+          <w:rFonts w:ascii="Courier New" w:hAnsi="Courier New" w:cs="Courier New"/>
+        </w:rPr>
+        <w:t>Layer Properties</w:t>
+      </w:r>
+    </w:p>
+    <w:p>
+      <w:pPr>
+        <w:pStyle w:val="ListParagraph"/>
+        <w:numPr>
+          <w:ilvl w:val="2"/>
+          <w:numId w:val="66"/>
+        </w:numPr>
+      </w:pPr>
+      <w:r>
+        <w:t xml:space="preserve">Select </w:t>
+      </w:r>
+      <w:r>
+        <w:rPr>
+          <w:rFonts w:ascii="Courier New" w:hAnsi="Courier New" w:cs="Courier New"/>
+        </w:rPr>
+        <w:t xml:space="preserve">Definition Query </w:t>
+      </w:r>
+      <w:r>
+        <w:t>tab</w:t>
+      </w:r>
+    </w:p>
+    <w:p>
+      <w:pPr>
+        <w:pStyle w:val="ListParagraph"/>
+        <w:numPr>
+          <w:ilvl w:val="2"/>
+          <w:numId w:val="66"/>
+        </w:numPr>
+      </w:pPr>
+      <w:r>
+        <w:t xml:space="preserve">Click </w:t>
+      </w:r>
+      <w:r>
+        <w:rPr>
+          <w:rFonts w:ascii="Courier New" w:hAnsi="Courier New" w:cs="Courier New"/>
+        </w:rPr>
+        <w:t>Query Builder</w:t>
+      </w:r>
+    </w:p>
+    <w:p>
+      <w:pPr>
+        <w:pStyle w:val="ListParagraph"/>
+        <w:numPr>
+          <w:ilvl w:val="2"/>
+          <w:numId w:val="66"/>
+        </w:numPr>
+      </w:pPr>
+      <w:r>
+        <w:t>Clear query</w:t>
+      </w:r>
+    </w:p>
+    <w:p>
+      <w:pPr>
+        <w:pStyle w:val="ListParagraph"/>
+        <w:numPr>
+          <w:ilvl w:val="2"/>
+          <w:numId w:val="66"/>
+        </w:numPr>
+      </w:pPr>
+      <w:r>
+        <w:t xml:space="preserve">Click </w:t>
+      </w:r>
+      <w:r>
+        <w:rPr>
+          <w:rFonts w:ascii="Courier New" w:hAnsi="Courier New" w:cs="Courier New"/>
+        </w:rPr>
+        <w:t>OK</w:t>
+      </w:r>
+    </w:p>
+    <w:p>
+      <w:pPr>
+        <w:pStyle w:val="ListParagraph"/>
+        <w:numPr>
+          <w:ilvl w:val="0"/>
+          <w:numId w:val="66"/>
+        </w:numPr>
+      </w:pPr>
+      <w:r>
+        <w:t>Perform spatial join</w:t>
+      </w:r>
+    </w:p>
+    <w:p>
+      <w:pPr>
+        <w:pStyle w:val="ListParagraph"/>
+        <w:numPr>
+          <w:ilvl w:val="1"/>
+          <w:numId w:val="66"/>
+        </w:numPr>
+      </w:pPr>
+      <w:r>
+        <w:t>Add the clipped census tracts layer</w:t>
+      </w:r>
+    </w:p>
+    <w:p>
+      <w:pPr>
+        <w:pStyle w:val="ListParagraph"/>
+        <w:numPr>
+          <w:ilvl w:val="1"/>
+          <w:numId w:val="66"/>
+        </w:numPr>
+      </w:pPr>
+      <w:r>
+        <w:t>Right click on clipped point data layer</w:t>
+      </w:r>
+    </w:p>
+    <w:p>
+      <w:pPr>
+        <w:pStyle w:val="ListParagraph"/>
+        <w:numPr>
+          <w:ilvl w:val="1"/>
+          <w:numId w:val="66"/>
+        </w:numPr>
+      </w:pPr>
+      <w:r>
+        <w:t>Select Join and Relates</w:t>
+      </w:r>
+    </w:p>
+    <w:p>
+      <w:pPr>
+        <w:pStyle w:val="ListParagraph"/>
+        <w:numPr>
+          <w:ilvl w:val="1"/>
+          <w:numId w:val="66"/>
+        </w:numPr>
+      </w:pPr>
+      <w:r>
+        <w:t>Select Join</w:t>
+      </w:r>
+    </w:p>
+    <w:p>
+      <w:pPr>
+        <w:pStyle w:val="ListParagraph"/>
+        <w:numPr>
+          <w:ilvl w:val="1"/>
+          <w:numId w:val="66"/>
+        </w:numPr>
+      </w:pPr>
+      <w:r>
+        <w:lastRenderedPageBreak/>
+        <w:t xml:space="preserve">Select </w:t>
+      </w:r>
+      <w:r>
+        <w:rPr>
+          <w:rFonts w:ascii="Courier New" w:hAnsi="Courier New" w:cs="Courier New"/>
+        </w:rPr>
+        <w:t>Join data from another layer based on spatial location</w:t>
+      </w:r>
+    </w:p>
+    <w:p>
+      <w:pPr>
+        <w:pStyle w:val="ListParagraph"/>
+        <w:numPr>
+          <w:ilvl w:val="1"/>
+          <w:numId w:val="66"/>
+        </w:numPr>
+      </w:pPr>
+      <w:r>
+        <w:t>Select the layer to join to this layer (e.g., the clipped census tracts layer)</w:t>
+      </w:r>
+    </w:p>
+    <w:p>
+      <w:pPr>
+        <w:pStyle w:val="ListParagraph"/>
+        <w:numPr>
+          <w:ilvl w:val="1"/>
+          <w:numId w:val="66"/>
+        </w:numPr>
+      </w:pPr>
+      <w:r>
+        <w:t xml:space="preserve">Specify the output shapefile or feature class </w:t>
+      </w:r>
+      <w:r>
+        <w:t xml:space="preserve">(e.g., </w:t>
+      </w:r>
+      <w:proofErr w:type="spellStart"/>
+      <w:r>
+        <w:t>points</w:t>
+      </w:r>
+      <w:r>
+        <w:t>.gdb</w:t>
+      </w:r>
+      <w:proofErr w:type="spellEnd"/>
+      <w:r>
+        <w:t>)</w:t>
+      </w:r>
+    </w:p>
+    <w:p>
+      <w:pPr>
+        <w:pStyle w:val="ListParagraph"/>
+        <w:numPr>
+          <w:ilvl w:val="1"/>
+          <w:numId w:val="66"/>
+        </w:numPr>
+      </w:pPr>
+      <w:r>
+        <w:t xml:space="preserve">Click </w:t>
+      </w:r>
+      <w:r>
+        <w:rPr>
+          <w:rFonts w:ascii="Courier New" w:hAnsi="Courier New" w:cs="Courier New"/>
+        </w:rPr>
+        <w:t>OK</w:t>
+      </w:r>
+    </w:p>
+    <w:p>
+      <w:pPr>
+        <w:pStyle w:val="ListParagraph"/>
+        <w:numPr>
+          <w:ilvl w:val="0"/>
+          <w:numId w:val="66"/>
+        </w:numPr>
+      </w:pPr>
+      <w:r>
+        <w:t>Summarize point data by census tracts</w:t>
+      </w:r>
+    </w:p>
+    <w:p>
+      <w:pPr>
+        <w:pStyle w:val="ListParagraph"/>
+        <w:numPr>
+          <w:ilvl w:val="1"/>
+          <w:numId w:val="66"/>
+        </w:numPr>
+      </w:pPr>
+      <w:r>
+        <w:t>Right click on the new joined layer</w:t>
+      </w:r>
+    </w:p>
+    <w:p>
+      <w:pPr>
+        <w:pStyle w:val="ListParagraph"/>
+        <w:numPr>
+          <w:ilvl w:val="1"/>
+          <w:numId w:val="66"/>
+        </w:numPr>
+      </w:pPr>
+      <w:r>
+        <w:t>Highlight unique identifier column (e.g., GEOID)</w:t>
+      </w:r>
+    </w:p>
+    <w:p>
+      <w:pPr>
+        <w:pStyle w:val="ListParagraph"/>
+        <w:numPr>
+          <w:ilvl w:val="1"/>
+          <w:numId w:val="66"/>
+        </w:numPr>
+      </w:pPr>
+      <w:r>
+        <w:t>Right click on highlight column</w:t>
+      </w:r>
+    </w:p>
+    <w:p>
+      <w:pPr>
+        <w:pStyle w:val="ListParagraph"/>
+        <w:numPr>
+          <w:ilvl w:val="1"/>
+          <w:numId w:val="66"/>
+        </w:numPr>
+      </w:pPr>
+      <w:r>
+        <w:t xml:space="preserve">Select </w:t>
+      </w:r>
+      <w:r>
+        <w:rPr>
+          <w:rFonts w:ascii="Courier New" w:hAnsi="Courier New" w:cs="Courier New"/>
+        </w:rPr>
+        <w:t>Summarize</w:t>
+      </w:r>
+    </w:p>
+    <w:p>
+      <w:pPr>
+        <w:pStyle w:val="ListParagraph"/>
+        <w:numPr>
+          <w:ilvl w:val="1"/>
+          <w:numId w:val="66"/>
+        </w:numPr>
+      </w:pPr>
+      <w:r>
+        <w:t>Select the field the summarize (e.g., GEOID)</w:t>
+      </w:r>
+    </w:p>
+    <w:p>
+      <w:pPr>
+        <w:pStyle w:val="ListParagraph"/>
+        <w:numPr>
+          <w:ilvl w:val="1"/>
+          <w:numId w:val="66"/>
+        </w:numPr>
+      </w:pPr>
+      <w:r>
+        <w:t>Choose the field for summary statistics (e.g., sum of Count column)</w:t>
+      </w:r>
+    </w:p>
+    <w:p>
+      <w:pPr>
+        <w:pStyle w:val="ListParagraph"/>
+        <w:numPr>
+          <w:ilvl w:val="1"/>
+          <w:numId w:val="66"/>
+        </w:numPr>
+      </w:pPr>
+      <w:r>
+        <w:t>Spe</w:t>
+      </w:r>
+      <w:r>
+        <w:t xml:space="preserve">cify the output table (e.g., </w:t>
+      </w:r>
+      <w:proofErr w:type="spellStart"/>
+      <w:r>
+        <w:t>points</w:t>
+      </w:r>
+      <w:r>
+        <w:t>.gdb</w:t>
+      </w:r>
+      <w:proofErr w:type="spellEnd"/>
+      <w:r>
+        <w:t>)</w:t>
+      </w:r>
+    </w:p>
+    <w:p>
+      <w:pPr>
+        <w:pStyle w:val="ListParagraph"/>
+        <w:numPr>
+          <w:ilvl w:val="1"/>
+          <w:numId w:val="66"/>
+        </w:numPr>
+      </w:pPr>
+      <w:r>
+        <w:t xml:space="preserve">Click </w:t>
+      </w:r>
+      <w:r>
+        <w:rPr>
+          <w:rFonts w:ascii="Courier New" w:hAnsi="Courier New" w:cs="Courier New"/>
+        </w:rPr>
+        <w:t>OK</w:t>
+      </w:r>
+    </w:p>
+    <w:p>
+      <w:pPr>
+        <w:pStyle w:val="ListParagraph"/>
+        <w:numPr>
+          <w:ilvl w:val="0"/>
+          <w:numId w:val="66"/>
+        </w:numPr>
+      </w:pPr>
+      <w:r>
+        <w:t>Join the summary statistic with the shapefile</w:t>
+      </w:r>
+    </w:p>
+    <w:p>
+      <w:pPr>
+        <w:pStyle w:val="ListParagraph"/>
+        <w:numPr>
+          <w:ilvl w:val="1"/>
+          <w:numId w:val="66"/>
+        </w:numPr>
+      </w:pPr>
+      <w:r>
+        <w:t>Right click on the summary statistic output layer</w:t>
+      </w:r>
+    </w:p>
+    <w:p>
+      <w:pPr>
+        <w:pStyle w:val="ListParagraph"/>
+        <w:numPr>
+          <w:ilvl w:val="1"/>
+          <w:numId w:val="66"/>
+        </w:numPr>
+      </w:pPr>
+      <w:r>
+        <w:t>Select Join and Relates</w:t>
+      </w:r>
+    </w:p>
+    <w:p>
+      <w:pPr>
+        <w:pStyle w:val="ListParagraph"/>
+        <w:numPr>
+          <w:ilvl w:val="1"/>
+          <w:numId w:val="66"/>
+        </w:numPr>
+      </w:pPr>
+      <w:r>
+        <w:t>Select Join</w:t>
+      </w:r>
+    </w:p>
+    <w:p>
+      <w:pPr>
+        <w:pStyle w:val="ListParagraph"/>
+        <w:numPr>
+          <w:ilvl w:val="1"/>
+          <w:numId w:val="66"/>
+        </w:numPr>
+      </w:pPr>
+      <w:r>
+        <w:t xml:space="preserve">Select </w:t>
+      </w:r>
+      <w:r>
+        <w:rPr>
+          <w:rFonts w:ascii="Courier New" w:hAnsi="Courier New" w:cs="Courier New"/>
+        </w:rPr>
+        <w:t xml:space="preserve">Join </w:t>
+      </w:r>
+      <w:r>
+        <w:rPr>
+          <w:rFonts w:ascii="Courier New" w:hAnsi="Courier New" w:cs="Courier New"/>
+        </w:rPr>
+        <w:t>attributes from a table</w:t>
+      </w:r>
+    </w:p>
+    <w:p>
+      <w:pPr>
+        <w:pStyle w:val="ListParagraph"/>
+        <w:numPr>
+          <w:ilvl w:val="1"/>
+          <w:numId w:val="66"/>
+        </w:numPr>
+      </w:pPr>
+      <w:r>
+        <w:t xml:space="preserve">Select the </w:t>
+      </w:r>
+      <w:r>
+        <w:t>field in the layer upon which to base the join (e.g., GEOID)</w:t>
+      </w:r>
+    </w:p>
+    <w:p>
+      <w:pPr>
+        <w:pStyle w:val="ListParagraph"/>
+        <w:numPr>
+          <w:ilvl w:val="1"/>
+          <w:numId w:val="66"/>
+        </w:numPr>
+      </w:pPr>
+      <w:r>
+        <w:t>Select the table to join to the layer (e.g., Sum_Output_2)</w:t>
+      </w:r>
+    </w:p>
+    <w:p>
+      <w:pPr>
+        <w:pStyle w:val="ListParagraph"/>
+        <w:numPr>
+          <w:ilvl w:val="1"/>
+          <w:numId w:val="66"/>
+        </w:numPr>
+      </w:pPr>
+      <w:r>
+        <w:t>Select the filed in the table upon which to base the join (e.g., GEOID)</w:t>
+      </w:r>
+    </w:p>
+    <w:p>
+      <w:pPr>
+        <w:pStyle w:val="ListParagraph"/>
+        <w:numPr>
+          <w:ilvl w:val="1"/>
+          <w:numId w:val="66"/>
+        </w:numPr>
+      </w:pPr>
+      <w:r>
+        <w:t xml:space="preserve">Click </w:t>
+      </w:r>
+      <w:r>
+        <w:rPr>
+          <w:rFonts w:ascii="Courier New" w:hAnsi="Courier New" w:cs="Courier New"/>
+        </w:rPr>
+        <w:t>OK</w:t>
+      </w:r>
+    </w:p>
+    <w:p>
+      <w:pPr>
+        <w:pStyle w:val="ListParagraph"/>
+        <w:numPr>
+          <w:ilvl w:val="0"/>
+          <w:numId w:val="66"/>
+        </w:numPr>
+      </w:pPr>
+      <w:r>
+        <w:t>Export as new shapefile</w:t>
+      </w:r>
+    </w:p>
+    <w:p>
+      <w:pPr>
+        <w:pStyle w:val="ListParagraph"/>
+        <w:numPr>
+          <w:ilvl w:val="1"/>
+          <w:numId w:val="66"/>
+        </w:numPr>
+      </w:pPr>
+      <w:r>
+        <w:t>Right click on new joined layer</w:t>
+      </w:r>
+    </w:p>
+    <w:p>
+      <w:pPr>
+        <w:pStyle w:val="ListParagraph"/>
+        <w:numPr>
+          <w:ilvl w:val="1"/>
+          <w:numId w:val="66"/>
+        </w:numPr>
+      </w:pPr>
+      <w:r>
+        <w:t xml:space="preserve">Select </w:t>
+      </w:r>
+      <w:r>
+        <w:rPr>
+          <w:rFonts w:ascii="Courier New" w:hAnsi="Courier New" w:cs="Courier New"/>
+        </w:rPr>
+        <w:t>Data</w:t>
+      </w:r>
+    </w:p>
+    <w:p>
+      <w:pPr>
+        <w:pStyle w:val="ListParagraph"/>
+        <w:numPr>
+          <w:ilvl w:val="1"/>
+          <w:numId w:val="66"/>
+        </w:numPr>
+      </w:pPr>
+      <w:r>
+        <w:t xml:space="preserve">Select </w:t>
+      </w:r>
+      <w:r>
+        <w:rPr>
+          <w:rFonts w:ascii="Courier New" w:hAnsi="Courier New" w:cs="Courier New"/>
+        </w:rPr>
+        <w:t>Export</w:t>
+      </w:r>
+    </w:p>
+    <w:p>
+      <w:pPr>
+        <w:pStyle w:val="ListParagraph"/>
+        <w:numPr>
+          <w:ilvl w:val="1"/>
+          <w:numId w:val="66"/>
+        </w:numPr>
+      </w:pPr>
+      <w:r>
+        <w:t xml:space="preserve">Set the </w:t>
+      </w:r>
+      <w:r>
+        <w:rPr>
+          <w:rFonts w:ascii="Courier New" w:hAnsi="Courier New" w:cs="Courier New"/>
+        </w:rPr>
+        <w:t>Output Feature Class</w:t>
       </w:r>
       <w:r>
         <w:t xml:space="preserve"> (e.g., </w:t>
       </w:r>
-      <w:r>
-        <w:t>slt_tracts01)</w:t>
-      </w:r>
-    </w:p>
-    <w:p>
-      <w:pPr>
-        <w:numPr>
-          <w:ilvl w:val="1"/>
-          <w:numId w:val="65"/>
+      <w:proofErr w:type="spellStart"/>
+      <w:r>
+        <w:t>points.gdb</w:t>
+      </w:r>
+      <w:proofErr w:type="spellEnd"/>
+      <w:r>
+        <w:t>)</w:t>
+      </w:r>
+    </w:p>
+    <w:p>
+      <w:pPr>
+        <w:pStyle w:val="ListParagraph"/>
+        <w:numPr>
+          <w:ilvl w:val="1"/>
+          <w:numId w:val="66"/>
         </w:numPr>
       </w:pPr>
       <w:r>
@@ -22082,9 +24228,37 @@
     </w:p>
     <w:p>
       <w:pPr>
-        <w:numPr>
-          <w:ilvl w:val="0"/>
-          <w:numId w:val="65"/>
+        <w:pStyle w:val="ListParagraph"/>
+        <w:numPr>
+          <w:ilvl w:val="0"/>
+          <w:numId w:val="66"/>
+        </w:numPr>
+      </w:pPr>
+      <w:r>
+        <w:t>Create new homicide rate variable</w:t>
+      </w:r>
+    </w:p>
+    <w:p>
+      <w:pPr>
+        <w:pStyle w:val="ListParagraph"/>
+        <w:numPr>
+          <w:ilvl w:val="1"/>
+          <w:numId w:val="66"/>
+        </w:numPr>
+      </w:pPr>
+      <w:r>
+        <w:t>Right click on the new joined</w:t>
+      </w:r>
+      <w:r>
+        <w:t xml:space="preserve"> layer</w:t>
+      </w:r>
+    </w:p>
+    <w:p>
+      <w:pPr>
+        <w:pStyle w:val="ListParagraph"/>
+        <w:numPr>
+          <w:ilvl w:val="1"/>
+          <w:numId w:val="66"/>
         </w:numPr>
       </w:pPr>
       <w:r>
@@ -22094,112 +24268,191 @@
         <w:rPr>
           <w:rFonts w:ascii="Courier New" w:hAnsi="Courier New" w:cs="Courier New"/>
         </w:rPr>
-        <w:t>Geoprocessing</w:t>
-      </w:r>
-      <w:r>
-        <w:t xml:space="preserve"> menu item</w:t>
-      </w:r>
-    </w:p>
-    <w:p>
-      <w:pPr>
-        <w:numPr>
-          <w:ilvl w:val="0"/>
-          <w:numId w:val="65"/>
+        <w:t>Open Attribute Table</w:t>
+      </w:r>
+    </w:p>
+    <w:p>
+      <w:pPr>
+        <w:pStyle w:val="ListParagraph"/>
+        <w:numPr>
+          <w:ilvl w:val="1"/>
+          <w:numId w:val="66"/>
+        </w:numPr>
+      </w:pPr>
+      <w:r>
+        <w:t xml:space="preserve">Click on </w:t>
+      </w:r>
+      <w:r>
+        <w:rPr>
+          <w:rFonts w:ascii="Courier New" w:hAnsi="Courier New" w:cs="Courier New"/>
+        </w:rPr>
+        <w:t>Table Options</w:t>
+      </w:r>
+      <w:r>
+        <w:t xml:space="preserve"> menu</w:t>
+      </w:r>
+    </w:p>
+    <w:p>
+      <w:pPr>
+        <w:pStyle w:val="ListParagraph"/>
+        <w:numPr>
+          <w:ilvl w:val="1"/>
+          <w:numId w:val="66"/>
         </w:numPr>
       </w:pPr>
       <w:r>
         <w:t xml:space="preserve">Select </w:t>
       </w:r>
+      <w:r>
+        <w:rPr>
+          <w:rFonts w:ascii="Courier New" w:hAnsi="Courier New" w:cs="Courier New"/>
+        </w:rPr>
+        <w:t>Add Field</w:t>
+      </w:r>
+    </w:p>
+    <w:p>
+      <w:pPr>
+        <w:pStyle w:val="ListParagraph"/>
+        <w:numPr>
+          <w:ilvl w:val="1"/>
+          <w:numId w:val="66"/>
+        </w:numPr>
+      </w:pPr>
+      <w:r>
+        <w:t xml:space="preserve">Enter name of new variable (e.g., </w:t>
+      </w:r>
       <w:proofErr w:type="spellStart"/>
       <w:r>
-        <w:rPr>
-          <w:rFonts w:ascii="Courier New" w:hAnsi="Courier New" w:cs="Courier New"/>
-        </w:rPr>
-        <w:t>ArcToolbox</w:t>
+        <w:t>homrate</w:t>
       </w:r>
       <w:proofErr w:type="spellEnd"/>
-    </w:p>
-    <w:p>
-      <w:pPr>
-        <w:numPr>
-          <w:ilvl w:val="0"/>
-          <w:numId w:val="65"/>
-        </w:numPr>
-      </w:pPr>
-      <w:r>
-        <w:t xml:space="preserve">Expand </w:t>
-      </w:r>
-      <w:r>
-        <w:rPr>
-          <w:rFonts w:ascii="Courier New" w:hAnsi="Courier New" w:cs="Courier New"/>
-        </w:rPr>
-        <w:t>Spatial Statistics Tools</w:t>
-      </w:r>
-    </w:p>
-    <w:p>
-      <w:pPr>
-        <w:numPr>
-          <w:ilvl w:val="0"/>
-          <w:numId w:val="65"/>
-        </w:numPr>
-      </w:pPr>
-      <w:r>
-        <w:t xml:space="preserve">Expand </w:t>
-      </w:r>
-      <w:r>
-        <w:rPr>
-          <w:rFonts w:ascii="Courier New" w:hAnsi="Courier New" w:cs="Courier New"/>
-        </w:rPr>
-        <w:t>Analyzing Patterns</w:t>
-      </w:r>
-    </w:p>
-    <w:p>
-      <w:pPr>
-        <w:numPr>
-          <w:ilvl w:val="0"/>
-          <w:numId w:val="65"/>
-        </w:numPr>
-      </w:pPr>
-      <w:r>
-        <w:t xml:space="preserve">Double click </w:t>
-      </w:r>
-      <w:r>
-        <w:rPr>
-          <w:rFonts w:ascii="Courier New" w:hAnsi="Courier New" w:cs="Courier New"/>
-        </w:rPr>
-        <w:t>High/Low Clustering (</w:t>
+      <w:r>
+        <w:t>)</w:t>
+      </w:r>
+    </w:p>
+    <w:p>
+      <w:pPr>
+        <w:pStyle w:val="ListParagraph"/>
+        <w:numPr>
+          <w:ilvl w:val="1"/>
+          <w:numId w:val="66"/>
+        </w:numPr>
+      </w:pPr>
+      <w:r>
+        <w:t>Select the type for the variable</w:t>
+      </w:r>
+    </w:p>
+    <w:p>
+      <w:pPr>
+        <w:pStyle w:val="ListParagraph"/>
+        <w:numPr>
+          <w:ilvl w:val="1"/>
+          <w:numId w:val="66"/>
+        </w:numPr>
+      </w:pPr>
+      <w:r>
+        <w:t xml:space="preserve">Click </w:t>
+      </w:r>
+      <w:r>
+        <w:rPr>
+          <w:rFonts w:ascii="Courier New" w:hAnsi="Courier New" w:cs="Courier New"/>
+        </w:rPr>
+        <w:t>OK</w:t>
+      </w:r>
+    </w:p>
+    <w:p>
+      <w:pPr>
+        <w:pStyle w:val="ListParagraph"/>
+        <w:numPr>
+          <w:ilvl w:val="1"/>
+          <w:numId w:val="66"/>
+        </w:numPr>
+      </w:pPr>
+      <w:r>
+        <w:t>Highlight the column for the new variable</w:t>
+      </w:r>
+    </w:p>
+    <w:p>
+      <w:pPr>
+        <w:pStyle w:val="ListParagraph"/>
+        <w:numPr>
+          <w:ilvl w:val="1"/>
+          <w:numId w:val="66"/>
+        </w:numPr>
+      </w:pPr>
+      <w:r>
+        <w:t>Right click on the highlighted column</w:t>
+      </w:r>
+    </w:p>
+    <w:p>
+      <w:pPr>
+        <w:pStyle w:val="ListParagraph"/>
+        <w:numPr>
+          <w:ilvl w:val="1"/>
+          <w:numId w:val="66"/>
+        </w:numPr>
+      </w:pPr>
+      <w:r>
+        <w:t xml:space="preserve">Select </w:t>
+      </w:r>
+      <w:r>
+        <w:rPr>
+          <w:rFonts w:ascii="Courier New" w:hAnsi="Courier New" w:cs="Courier New"/>
+        </w:rPr>
+        <w:t>Field Calculator</w:t>
+      </w:r>
+    </w:p>
+    <w:p>
+      <w:pPr>
+        <w:pStyle w:val="ListParagraph"/>
+        <w:numPr>
+          <w:ilvl w:val="1"/>
+          <w:numId w:val="66"/>
+        </w:numPr>
+      </w:pPr>
+      <w:r>
+        <w:t>Enter formula to calculate value of variable</w:t>
+      </w:r>
+      <w:r>
+        <w:t xml:space="preserve"> (</w:t>
+      </w:r>
+      <w:proofErr w:type="gramStart"/>
+      <w:r>
+        <w:t>e.g.,</w:t>
       </w:r>
       <w:proofErr w:type="spellStart"/>
       <w:r>
-        <w:rPr>
-          <w:rFonts w:ascii="Courier New" w:hAnsi="Courier New" w:cs="Courier New"/>
-        </w:rPr>
-        <w:t>Getis</w:t>
+        <w:t>homerate</w:t>
       </w:r>
       <w:proofErr w:type="spellEnd"/>
-      <w:r>
-        <w:rPr>
-          <w:rFonts w:ascii="Courier New" w:hAnsi="Courier New" w:cs="Courier New"/>
-        </w:rPr>
-        <w:t>-Ord General G)</w:t>
-      </w:r>
-    </w:p>
-    <w:p>
-      <w:pPr>
-        <w:numPr>
-          <w:ilvl w:val="0"/>
-          <w:numId w:val="65"/>
-        </w:numPr>
-      </w:pPr>
-      <w:r>
-        <w:t>Enter settings</w:t>
-      </w:r>
-    </w:p>
-    <w:p>
-      <w:pPr>
-        <w:numPr>
-          <w:ilvl w:val="0"/>
-          <w:numId w:val="65"/>
+      <w:proofErr w:type="gramEnd"/>
+      <w:r>
+        <w:t xml:space="preserve"> = [</w:t>
+      </w:r>
+      <w:proofErr w:type="spellStart"/>
+      <w:r>
+        <w:t>Sum_Count</w:t>
+      </w:r>
+      <w:proofErr w:type="spellEnd"/>
+      <w:r>
+        <w:t>] / [tot</w:t>
+      </w:r>
+      <w:r>
+        <w:t>]</w:t>
+      </w:r>
+      <w:r>
+        <w:t xml:space="preserve"> * 1000</w:t>
+      </w:r>
+      <w:r>
+        <w:t>)</w:t>
+      </w:r>
+    </w:p>
+    <w:p>
+      <w:pPr>
+        <w:pStyle w:val="ListParagraph"/>
+        <w:numPr>
+          <w:ilvl w:val="1"/>
+          <w:numId w:val="66"/>
         </w:numPr>
       </w:pPr>
       <w:r>
@@ -22212,60 +24465,36 @@
         <w:t>OK</w:t>
       </w:r>
     </w:p>
-    <w:p/>
-    <w:p>
-      <w:r>
-        <w:t>Perform</w:t>
-      </w:r>
-      <w:r>
-        <w:t xml:space="preserve"> </w:t>
-      </w:r>
-      <w:r>
-        <w:t>Hot-Spot Analysis</w:t>
-      </w:r>
-      <w:r>
-        <w:t xml:space="preserve"> Using ArcMap</w:t>
-      </w:r>
-    </w:p>
-    <w:p>
-      <w:pPr>
-        <w:numPr>
-          <w:ilvl w:val="0"/>
-          <w:numId w:val="65"/>
-        </w:numPr>
-      </w:pPr>
-      <w:r>
-        <w:t>Add layers</w:t>
-      </w:r>
-    </w:p>
-    <w:p>
-      <w:pPr>
-        <w:numPr>
-          <w:ilvl w:val="1"/>
-          <w:numId w:val="65"/>
-        </w:numPr>
-      </w:pPr>
-      <w:r>
-        <w:t>point data shapefile</w:t>
-      </w:r>
-    </w:p>
-    <w:p>
-      <w:pPr>
-        <w:numPr>
-          <w:ilvl w:val="1"/>
-          <w:numId w:val="65"/>
-        </w:numPr>
-      </w:pPr>
-      <w:r>
-        <w:lastRenderedPageBreak/>
-        <w:t>study boundary shapefile</w:t>
-      </w:r>
-    </w:p>
-    <w:p>
-      <w:pPr>
-        <w:numPr>
-          <w:ilvl w:val="0"/>
-          <w:numId w:val="65"/>
+    <w:p>
+      <w:pPr>
+        <w:pStyle w:val="ListParagraph"/>
+        <w:numPr>
+          <w:ilvl w:val="0"/>
+          <w:numId w:val="66"/>
+        </w:numPr>
+      </w:pPr>
+      <w:r>
+        <w:t>Export as new shapefile</w:t>
+      </w:r>
+    </w:p>
+    <w:p>
+      <w:pPr>
+        <w:pStyle w:val="ListParagraph"/>
+        <w:numPr>
+          <w:ilvl w:val="1"/>
+          <w:numId w:val="66"/>
+        </w:numPr>
+      </w:pPr>
+      <w:r>
+        <w:t>Right click on new joined layer</w:t>
+      </w:r>
+    </w:p>
+    <w:p>
+      <w:pPr>
+        <w:pStyle w:val="ListParagraph"/>
+        <w:numPr>
+          <w:ilvl w:val="1"/>
+          <w:numId w:val="66"/>
         </w:numPr>
       </w:pPr>
       <w:r>
@@ -22275,129 +24504,62 @@
         <w:rPr>
           <w:rFonts w:ascii="Courier New" w:hAnsi="Courier New" w:cs="Courier New"/>
         </w:rPr>
-        <w:t>Geoprocessing</w:t>
-      </w:r>
-      <w:r>
-        <w:rPr>
-          <w:rFonts w:cstheme="minorHAnsi"/>
-        </w:rPr>
-        <w:t xml:space="preserve"> menu item</w:t>
-      </w:r>
-    </w:p>
-    <w:p>
-      <w:pPr>
-        <w:numPr>
-          <w:ilvl w:val="0"/>
-          <w:numId w:val="65"/>
+        <w:t>Data</w:t>
+      </w:r>
+    </w:p>
+    <w:p>
+      <w:pPr>
+        <w:pStyle w:val="ListParagraph"/>
+        <w:numPr>
+          <w:ilvl w:val="1"/>
+          <w:numId w:val="66"/>
         </w:numPr>
       </w:pPr>
       <w:r>
         <w:t xml:space="preserve">Select </w:t>
       </w:r>
+      <w:r>
+        <w:rPr>
+          <w:rFonts w:ascii="Courier New" w:hAnsi="Courier New" w:cs="Courier New"/>
+        </w:rPr>
+        <w:t>Export</w:t>
+      </w:r>
+    </w:p>
+    <w:p>
+      <w:pPr>
+        <w:pStyle w:val="ListParagraph"/>
+        <w:numPr>
+          <w:ilvl w:val="1"/>
+          <w:numId w:val="66"/>
+        </w:numPr>
+      </w:pPr>
+      <w:r>
+        <w:t xml:space="preserve">Set the </w:t>
+      </w:r>
+      <w:r>
+        <w:rPr>
+          <w:rFonts w:ascii="Courier New" w:hAnsi="Courier New" w:cs="Courier New"/>
+        </w:rPr>
+        <w:t>Output Feature Class</w:t>
+      </w:r>
+      <w:r>
+        <w:t xml:space="preserve"> (e.g., </w:t>
+      </w:r>
       <w:proofErr w:type="spellStart"/>
       <w:r>
-        <w:rPr>
-          <w:rFonts w:ascii="Courier New" w:hAnsi="Courier New" w:cs="Courier New"/>
-        </w:rPr>
-        <w:t>ArcToolbox</w:t>
+        <w:t>points.gdb</w:t>
       </w:r>
       <w:proofErr w:type="spellEnd"/>
-    </w:p>
-    <w:p>
-      <w:pPr>
-        <w:numPr>
-          <w:ilvl w:val="0"/>
-          <w:numId w:val="65"/>
-        </w:numPr>
-      </w:pPr>
-      <w:r>
-        <w:t xml:space="preserve">Expand </w:t>
-      </w:r>
-      <w:r>
-        <w:rPr>
-          <w:rFonts w:ascii="Courier New" w:hAnsi="Courier New" w:cs="Courier New"/>
-        </w:rPr>
-        <w:t>Spatial Statistics Tools</w:t>
-      </w:r>
-    </w:p>
-    <w:p>
-      <w:pPr>
-        <w:numPr>
-          <w:ilvl w:val="0"/>
-          <w:numId w:val="65"/>
-        </w:numPr>
-      </w:pPr>
-      <w:r>
-        <w:t xml:space="preserve">Expand </w:t>
-      </w:r>
-      <w:r>
-        <w:rPr>
-          <w:rFonts w:ascii="Courier New" w:hAnsi="Courier New" w:cs="Courier New"/>
-        </w:rPr>
-        <w:t>Mapping Clusters</w:t>
-      </w:r>
-    </w:p>
-    <w:p>
-      <w:pPr>
-        <w:numPr>
-          <w:ilvl w:val="0"/>
-          <w:numId w:val="65"/>
-        </w:numPr>
-      </w:pPr>
-      <w:r>
-        <w:t xml:space="preserve">Double click </w:t>
-      </w:r>
-      <w:r>
-        <w:rPr>
-          <w:rFonts w:ascii="Courier New" w:hAnsi="Courier New" w:cs="Courier New"/>
-        </w:rPr>
-        <w:t>Hot Spot Analysis (</w:t>
-      </w:r>
-      <w:proofErr w:type="spellStart"/>
-      <w:r>
-        <w:rPr>
-          <w:rFonts w:ascii="Courier New" w:hAnsi="Courier New" w:cs="Courier New"/>
-        </w:rPr>
-        <w:t>Getis</w:t>
-      </w:r>
-      <w:proofErr w:type="spellEnd"/>
-      <w:r>
-        <w:rPr>
-          <w:rFonts w:ascii="Courier New" w:hAnsi="Courier New" w:cs="Courier New"/>
-        </w:rPr>
-        <w:t xml:space="preserve">-Ord General </w:t>
-      </w:r>
-      <w:proofErr w:type="spellStart"/>
-      <w:r>
-        <w:rPr>
-          <w:rFonts w:ascii="Courier New" w:hAnsi="Courier New" w:cs="Courier New"/>
-        </w:rPr>
-        <w:t>Gi</w:t>
-      </w:r>
-      <w:proofErr w:type="spellEnd"/>
-      <w:r>
-        <w:rPr>
-          <w:rFonts w:ascii="Courier New" w:hAnsi="Courier New" w:cs="Courier New"/>
-        </w:rPr>
-        <w:t>*)</w:t>
-      </w:r>
-    </w:p>
-    <w:p>
-      <w:pPr>
-        <w:numPr>
-          <w:ilvl w:val="0"/>
-          <w:numId w:val="65"/>
-        </w:numPr>
-      </w:pPr>
-      <w:r>
-        <w:t>Enter settings</w:t>
-      </w:r>
-    </w:p>
-    <w:p>
-      <w:pPr>
-        <w:numPr>
-          <w:ilvl w:val="0"/>
-          <w:numId w:val="65"/>
+      <w:r>
+        <w:t>)</w:t>
+      </w:r>
+    </w:p>
+    <w:p>
+      <w:pPr>
+        <w:pStyle w:val="ListParagraph"/>
+        <w:numPr>
+          <w:ilvl w:val="1"/>
+          <w:numId w:val="66"/>
         </w:numPr>
       </w:pPr>
       <w:r>
@@ -22410,469 +24572,24 @@
         <w:t>OK</w:t>
       </w:r>
     </w:p>
-    <w:p/>
-    <w:p>
-      <w:r>
-        <w:t>Adding Point Data to Shapefile</w:t>
-      </w:r>
-    </w:p>
-    <w:p>
-      <w:pPr>
-        <w:pStyle w:val="ListParagraph"/>
-        <w:numPr>
-          <w:ilvl w:val="0"/>
-          <w:numId w:val="66"/>
-        </w:numPr>
-      </w:pPr>
-      <w:r>
-        <w:t>Add layers</w:t>
-      </w:r>
-    </w:p>
-    <w:p>
-      <w:pPr>
-        <w:pStyle w:val="ListParagraph"/>
-        <w:numPr>
-          <w:ilvl w:val="1"/>
-          <w:numId w:val="66"/>
-        </w:numPr>
-      </w:pPr>
-      <w:r>
-        <w:t>study boundary shapefile</w:t>
-      </w:r>
-    </w:p>
-    <w:p>
-      <w:pPr>
-        <w:pStyle w:val="ListParagraph"/>
-        <w:numPr>
-          <w:ilvl w:val="1"/>
-          <w:numId w:val="66"/>
-        </w:numPr>
-      </w:pPr>
-      <w:r>
-        <w:t xml:space="preserve">point data </w:t>
-      </w:r>
-      <w:r>
-        <w:t>file (e.g., CSV file)</w:t>
-      </w:r>
-    </w:p>
-    <w:p>
-      <w:pPr>
-        <w:pStyle w:val="ListParagraph"/>
-        <w:numPr>
-          <w:ilvl w:val="0"/>
-          <w:numId w:val="66"/>
-        </w:numPr>
-      </w:pPr>
-      <w:r>
-        <w:t>Right click point data file</w:t>
-      </w:r>
-    </w:p>
-    <w:p>
-      <w:pPr>
-        <w:pStyle w:val="ListParagraph"/>
-        <w:numPr>
-          <w:ilvl w:val="0"/>
-          <w:numId w:val="66"/>
-        </w:numPr>
-      </w:pPr>
-      <w:r>
-        <w:t xml:space="preserve">Select </w:t>
-      </w:r>
-      <w:r>
-        <w:rPr>
-          <w:rFonts w:ascii="Courier New" w:hAnsi="Courier New" w:cs="Courier New"/>
-        </w:rPr>
-        <w:t>Display X-Y Data</w:t>
-      </w:r>
-    </w:p>
-    <w:p>
-      <w:pPr>
-        <w:pStyle w:val="ListParagraph"/>
-        <w:numPr>
-          <w:ilvl w:val="0"/>
-          <w:numId w:val="66"/>
-        </w:numPr>
-      </w:pPr>
-      <w:r>
-        <w:t xml:space="preserve">Set </w:t>
-      </w:r>
-      <w:r>
-        <w:rPr>
-          <w:rFonts w:ascii="Courier New" w:hAnsi="Courier New" w:cs="Courier New"/>
-        </w:rPr>
-        <w:t>X Field</w:t>
-      </w:r>
-      <w:r>
-        <w:t xml:space="preserve"> to the x-coordinate variable</w:t>
-      </w:r>
-    </w:p>
-    <w:p>
-      <w:pPr>
-        <w:pStyle w:val="ListParagraph"/>
-        <w:numPr>
-          <w:ilvl w:val="0"/>
-          <w:numId w:val="66"/>
-        </w:numPr>
-      </w:pPr>
-      <w:r>
-        <w:t xml:space="preserve">Set </w:t>
-      </w:r>
-      <w:r>
-        <w:rPr>
-          <w:rFonts w:ascii="Courier New" w:hAnsi="Courier New" w:cs="Courier New"/>
-        </w:rPr>
-        <w:t>Y Field</w:t>
-      </w:r>
-      <w:r>
-        <w:t xml:space="preserve"> to the y-coordinate variable</w:t>
-      </w:r>
-    </w:p>
-    <w:p>
-      <w:pPr>
-        <w:pStyle w:val="ListParagraph"/>
-        <w:numPr>
-          <w:ilvl w:val="0"/>
-          <w:numId w:val="66"/>
-        </w:numPr>
-      </w:pPr>
-      <w:r>
-        <w:t>Set the projection</w:t>
-      </w:r>
-    </w:p>
-    <w:p>
-      <w:pPr>
-        <w:pStyle w:val="ListParagraph"/>
-        <w:numPr>
-          <w:ilvl w:val="1"/>
-          <w:numId w:val="66"/>
-        </w:numPr>
-      </w:pPr>
-      <w:r>
-        <w:t xml:space="preserve">Click </w:t>
-      </w:r>
-      <w:r>
-        <w:rPr>
-          <w:rFonts w:ascii="Courier New" w:hAnsi="Courier New" w:cs="Courier New"/>
-        </w:rPr>
-        <w:t>Edit</w:t>
-      </w:r>
-    </w:p>
-    <w:p>
-      <w:pPr>
-        <w:pStyle w:val="ListParagraph"/>
-        <w:numPr>
-          <w:ilvl w:val="1"/>
-          <w:numId w:val="66"/>
-        </w:numPr>
-      </w:pPr>
-      <w:r>
-        <w:t>Select projection coordinate system</w:t>
-      </w:r>
-    </w:p>
-    <w:p>
-      <w:pPr>
-        <w:pStyle w:val="ListParagraph"/>
-        <w:numPr>
-          <w:ilvl w:val="1"/>
-          <w:numId w:val="66"/>
-        </w:numPr>
-      </w:pPr>
-      <w:r>
-        <w:t xml:space="preserve">Click </w:t>
-      </w:r>
-      <w:r>
-        <w:rPr>
-          <w:rFonts w:ascii="Courier New" w:hAnsi="Courier New" w:cs="Courier New"/>
-        </w:rPr>
-        <w:t>OK</w:t>
-      </w:r>
-    </w:p>
-    <w:p>
-      <w:pPr>
-        <w:pStyle w:val="ListParagraph"/>
-        <w:numPr>
-          <w:ilvl w:val="0"/>
-          <w:numId w:val="66"/>
-        </w:numPr>
-      </w:pPr>
-      <w:r>
-        <w:t xml:space="preserve">Click </w:t>
-      </w:r>
-      <w:r>
-        <w:rPr>
-          <w:rFonts w:ascii="Courier New" w:hAnsi="Courier New" w:cs="Courier New"/>
-        </w:rPr>
-        <w:t>OK</w:t>
-      </w:r>
-    </w:p>
-    <w:p>
-      <w:pPr>
-        <w:pStyle w:val="ListParagraph"/>
-        <w:numPr>
-          <w:ilvl w:val="0"/>
-          <w:numId w:val="66"/>
-        </w:numPr>
-      </w:pPr>
-      <w:r>
-        <w:t>Combine point data with shapefile</w:t>
-      </w:r>
-    </w:p>
-    <w:p>
-      <w:pPr>
-        <w:pStyle w:val="ListParagraph"/>
-        <w:numPr>
-          <w:ilvl w:val="1"/>
-          <w:numId w:val="66"/>
-        </w:numPr>
-      </w:pPr>
-      <w:r>
-        <w:t>Right click</w:t>
-      </w:r>
-      <w:r>
-        <w:t xml:space="preserve"> on </w:t>
-      </w:r>
-      <w:r>
-        <w:t>study area shapefile layer (e.g., stl_tracts01)</w:t>
-      </w:r>
-    </w:p>
-    <w:p>
-      <w:pPr>
-        <w:pStyle w:val="ListParagraph"/>
-        <w:numPr>
-          <w:ilvl w:val="1"/>
-          <w:numId w:val="66"/>
-        </w:numPr>
-      </w:pPr>
-      <w:r>
-        <w:t xml:space="preserve">Select </w:t>
-      </w:r>
-      <w:r>
-        <w:rPr>
-          <w:rFonts w:ascii="Courier New" w:hAnsi="Courier New" w:cs="Courier New"/>
-        </w:rPr>
-        <w:t>Join and Relates</w:t>
-      </w:r>
-    </w:p>
-    <w:p>
-      <w:pPr>
-        <w:pStyle w:val="ListParagraph"/>
-        <w:numPr>
-          <w:ilvl w:val="1"/>
-          <w:numId w:val="66"/>
-        </w:numPr>
-      </w:pPr>
-      <w:r>
-        <w:t>Select Join</w:t>
-      </w:r>
-    </w:p>
-    <w:p>
-      <w:pPr>
-        <w:pStyle w:val="ListParagraph"/>
-        <w:numPr>
-          <w:ilvl w:val="1"/>
-          <w:numId w:val="66"/>
-        </w:numPr>
-      </w:pPr>
-      <w:r>
-        <w:t xml:space="preserve">Select </w:t>
-      </w:r>
-      <w:r>
-        <w:rPr>
-          <w:rFonts w:ascii="Courier New" w:hAnsi="Courier New" w:cs="Courier New"/>
-        </w:rPr>
-        <w:t>Join attributes from another layer based on spatial location</w:t>
-      </w:r>
-    </w:p>
-    <w:p>
-      <w:pPr>
-        <w:pStyle w:val="ListParagraph"/>
-        <w:numPr>
-          <w:ilvl w:val="1"/>
-          <w:numId w:val="66"/>
-        </w:numPr>
-      </w:pPr>
-      <w:r>
-        <w:t>S</w:t>
-      </w:r>
-      <w:r>
-        <w:t>elect the shapefile layer</w:t>
-      </w:r>
-      <w:r>
-        <w:t xml:space="preserve"> field upon which to base the join</w:t>
-      </w:r>
-      <w:r>
-        <w:t xml:space="preserve"> (e.g., </w:t>
-      </w:r>
-      <w:proofErr w:type="spellStart"/>
-      <w:r>
-        <w:t>ILEADSAddress</w:t>
-      </w:r>
-      <w:proofErr w:type="spellEnd"/>
-      <w:r>
-        <w:t>)</w:t>
-      </w:r>
-    </w:p>
-    <w:p>
-      <w:pPr>
-        <w:pStyle w:val="ListParagraph"/>
-        <w:numPr>
-          <w:ilvl w:val="1"/>
-          <w:numId w:val="66"/>
-        </w:numPr>
-      </w:pPr>
-      <w:r>
-        <w:t>Select the table for the join (e.g., the point data file)</w:t>
-      </w:r>
-    </w:p>
-    <w:p>
-      <w:pPr>
-        <w:pStyle w:val="ListParagraph"/>
-        <w:numPr>
-          <w:ilvl w:val="1"/>
-          <w:numId w:val="66"/>
-        </w:numPr>
-      </w:pPr>
-      <w:r>
-        <w:t xml:space="preserve">Select the table field upon which to base the join (e.g., </w:t>
-      </w:r>
-      <w:proofErr w:type="spellStart"/>
-      <w:r>
-        <w:t>ILEADSAddress</w:t>
-      </w:r>
-      <w:proofErr w:type="spellEnd"/>
-      <w:r>
-        <w:t>)</w:t>
-      </w:r>
-    </w:p>
-    <w:p>
-      <w:pPr>
-        <w:pStyle w:val="ListParagraph"/>
-        <w:numPr>
-          <w:ilvl w:val="1"/>
-          <w:numId w:val="66"/>
-        </w:numPr>
-      </w:pPr>
-      <w:r>
-        <w:t xml:space="preserve">Click </w:t>
-      </w:r>
-      <w:r>
-        <w:rPr>
-          <w:rFonts w:ascii="Courier New" w:hAnsi="Courier New" w:cs="Courier New"/>
-        </w:rPr>
-        <w:t>OK</w:t>
-      </w:r>
-    </w:p>
-    <w:p>
-      <w:pPr>
-        <w:pStyle w:val="ListParagraph"/>
-        <w:numPr>
-          <w:ilvl w:val="0"/>
-          <w:numId w:val="66"/>
-        </w:numPr>
-      </w:pPr>
-      <w:r>
-        <w:t>Export as new shapefile</w:t>
-      </w:r>
-    </w:p>
-    <w:p>
-      <w:pPr>
-        <w:pStyle w:val="ListParagraph"/>
-        <w:numPr>
-          <w:ilvl w:val="1"/>
-          <w:numId w:val="66"/>
-        </w:numPr>
-      </w:pPr>
-      <w:r>
-        <w:t>Right click</w:t>
-      </w:r>
-    </w:p>
-    <w:p>
-      <w:pPr>
-        <w:pStyle w:val="ListParagraph"/>
-        <w:numPr>
-          <w:ilvl w:val="1"/>
-          <w:numId w:val="66"/>
-        </w:numPr>
-      </w:pPr>
-      <w:r>
-        <w:t xml:space="preserve">Select </w:t>
-      </w:r>
-      <w:r>
-        <w:rPr>
-          <w:rFonts w:ascii="Courier New" w:hAnsi="Courier New" w:cs="Courier New"/>
-        </w:rPr>
-        <w:t>Data</w:t>
-      </w:r>
-    </w:p>
-    <w:p>
-      <w:pPr>
-        <w:pStyle w:val="ListParagraph"/>
-        <w:numPr>
-          <w:ilvl w:val="1"/>
-          <w:numId w:val="66"/>
-        </w:numPr>
-      </w:pPr>
-      <w:r>
-        <w:t xml:space="preserve">Select </w:t>
-      </w:r>
-      <w:r>
-        <w:rPr>
-          <w:rFonts w:ascii="Courier New" w:hAnsi="Courier New" w:cs="Courier New"/>
-        </w:rPr>
-        <w:t>Export</w:t>
-      </w:r>
-    </w:p>
-    <w:p>
-      <w:pPr>
-        <w:pStyle w:val="ListParagraph"/>
-        <w:numPr>
-          <w:ilvl w:val="0"/>
-          <w:numId w:val="66"/>
-        </w:numPr>
-      </w:pPr>
-      <w:r>
-        <w:t>Right click on new shapefile</w:t>
-      </w:r>
-    </w:p>
-    <w:p>
-      <w:pPr>
-        <w:pStyle w:val="ListParagraph"/>
-        <w:numPr>
-          <w:ilvl w:val="0"/>
-          <w:numId w:val="66"/>
-        </w:numPr>
-      </w:pPr>
-      <w:r>
-        <w:t xml:space="preserve">Select </w:t>
-      </w:r>
-      <w:r>
-        <w:rPr>
-          <w:rFonts w:ascii="Courier New" w:hAnsi="Courier New" w:cs="Courier New"/>
-        </w:rPr>
-        <w:t>Add Field</w:t>
-      </w:r>
-      <w:r>
-        <w:t xml:space="preserve"> from the </w:t>
-      </w:r>
-      <w:r>
-        <w:rPr>
-          <w:rFonts w:ascii="Courier New" w:hAnsi="Courier New" w:cs="Courier New"/>
-        </w:rPr>
-        <w:t>Table Options</w:t>
-      </w:r>
-      <w:r>
-        <w:t xml:space="preserve"> </w:t>
-      </w:r>
-      <w:r>
-        <w:t>menu</w:t>
-      </w:r>
+    <w:p>
+      <w:pPr>
+        <w:sectPr>
+          <w:headerReference w:type="default" r:id="rId17"/>
+          <w:pgSz w:w="12240" w:h="15840"/>
+          <w:pgMar w:top="1440" w:right="1440" w:bottom="1440" w:left="1440" w:header="720" w:footer="720" w:gutter="0"/>
+          <w:pgNumType w:start="1"/>
+          <w:cols w:space="720"/>
+          <w:docGrid w:linePitch="360"/>
+        </w:sectPr>
+      </w:pPr>
     </w:p>
     <w:p>
       <w:bookmarkStart w:id="7" w:name="_GoBack"/>
       <w:bookmarkEnd w:id="7"/>
     </w:p>
     <w:sectPr>
-      <w:headerReference w:type="default" r:id="rId17"/>
+      <w:headerReference w:type="default" r:id="rId18"/>
       <w:pgSz w:w="12240" w:h="15840"/>
       <w:pgMar w:top="1440" w:right="1440" w:bottom="1440" w:left="1440" w:header="720" w:footer="720" w:gutter="0"/>
       <w:pgNumType w:start="1"/>
@@ -23005,6 +24722,102 @@
         <w:noProof/>
       </w:rPr>
       <w:t>4</w:t>
+    </w:r>
+    <w:r>
+      <w:rPr>
+        <w:b/>
+        <w:bCs/>
+      </w:rPr>
+      <w:fldChar w:fldCharType="end"/>
+    </w:r>
+  </w:p>
+</w:hdr>
+</file>
+
+<file path=word/header10.xml><?xml version="1.0" encoding="utf-8"?>
+<w:hdr xmlns:wpc="http://schemas.microsoft.com/office/word/2010/wordprocessingCanvas" xmlns:cx="http://schemas.microsoft.com/office/drawing/2014/chartex" xmlns:cx1="http://schemas.microsoft.com/office/drawing/2015/9/8/chartex" xmlns:cx2="http://schemas.microsoft.com/office/drawing/2015/10/21/chartex" xmlns:cx3="http://schemas.microsoft.com/office/drawing/2016/5/9/chartex" xmlns:cx4="http://schemas.microsoft.com/office/drawing/2016/5/10/chartex" xmlns:cx5="http://schemas.microsoft.com/office/drawing/2016/5/11/chartex" xmlns:mc="http://schemas.openxmlformats.org/markup-compatibility/2006" xmlns:o="urn:schemas-microsoft-com:office:office" xmlns:r="http://schemas.openxmlformats.org/officeDocument/2006/relationships" xmlns:m="http://schemas.openxmlformats.org/officeDocument/2006/math" xmlns:v="urn:schemas-microsoft-com:vml" xmlns:wp14="http://schemas.microsoft.com/office/word/2010/wordprocessingDrawing" xmlns:wp="http://schemas.openxmlformats.org/drawingml/2006/wordprocessingDrawing" xmlns:w10="urn:schemas-microsoft-com:office:word" xmlns:w="http://schemas.openxmlformats.org/wordprocessingml/2006/main" xmlns:w14="http://schemas.microsoft.com/office/word/2010/wordml" xmlns:w15="http://schemas.microsoft.com/office/word/2012/wordml" xmlns:w16se="http://schemas.microsoft.com/office/word/2015/wordml/symex" xmlns:wpg="http://schemas.microsoft.com/office/word/2010/wordprocessingGroup" xmlns:wpi="http://schemas.microsoft.com/office/word/2010/wordprocessingInk" xmlns:wne="http://schemas.microsoft.com/office/word/2006/wordml" xmlns:wps="http://schemas.microsoft.com/office/word/2010/wordprocessingShape" mc:Ignorable="w14 w15 w16se wp14">
+  <w:p>
+    <w:pPr>
+      <w:pStyle w:val="Header"/>
+    </w:pPr>
+    <w:r>
+      <w:t>SOC 5670 Spatial Demography</w:t>
+    </w:r>
+  </w:p>
+  <w:p>
+    <w:pPr>
+      <w:pStyle w:val="Header"/>
+    </w:pPr>
+    <w:r>
+      <w:t xml:space="preserve">Notes from class on April 23, 2020 | Page </w:t>
+    </w:r>
+    <w:r>
+      <w:rPr>
+        <w:b/>
+        <w:bCs/>
+      </w:rPr>
+      <w:fldChar w:fldCharType="begin"/>
+    </w:r>
+    <w:r>
+      <w:rPr>
+        <w:b/>
+        <w:bCs/>
+      </w:rPr>
+      <w:instrText xml:space="preserve"> PAGE  \* Arabic  \* MERGEFORMAT </w:instrText>
+    </w:r>
+    <w:r>
+      <w:rPr>
+        <w:b/>
+        <w:bCs/>
+      </w:rPr>
+      <w:fldChar w:fldCharType="separate"/>
+    </w:r>
+    <w:r>
+      <w:rPr>
+        <w:b/>
+        <w:bCs/>
+        <w:noProof/>
+      </w:rPr>
+      <w:t>1</w:t>
+    </w:r>
+    <w:r>
+      <w:rPr>
+        <w:b/>
+        <w:bCs/>
+      </w:rPr>
+      <w:fldChar w:fldCharType="end"/>
+    </w:r>
+    <w:r>
+      <w:t xml:space="preserve"> of </w:t>
+    </w:r>
+    <w:r>
+      <w:rPr>
+        <w:b/>
+        <w:bCs/>
+      </w:rPr>
+      <w:fldChar w:fldCharType="begin"/>
+    </w:r>
+    <w:r>
+      <w:rPr>
+        <w:b/>
+        <w:bCs/>
+      </w:rPr>
+      <w:instrText xml:space="preserve"> SECTIONPAGES   \* MERGEFORMAT </w:instrText>
+    </w:r>
+    <w:r>
+      <w:rPr>
+        <w:b/>
+        <w:bCs/>
+      </w:rPr>
+      <w:fldChar w:fldCharType="separate"/>
+    </w:r>
+    <w:r>
+      <w:rPr>
+        <w:b/>
+        <w:bCs/>
+        <w:noProof/>
+      </w:rPr>
+      <w:t>1</w:t>
     </w:r>
     <w:r>
       <w:rPr>
@@ -23733,7 +25546,7 @@
         <w:bCs/>
         <w:noProof/>
       </w:rPr>
-      <w:t>3</w:t>
+      <w:t>5</w:t>
     </w:r>
     <w:r>
       <w:rPr>
@@ -23772,7 +25585,7 @@
         <w:bCs/>
         <w:noProof/>
       </w:rPr>
-      <w:t>4</w:t>
+      <w:t>6</w:t>
     </w:r>
     <w:r>
       <w:rPr>
@@ -26615,7 +28428,7 @@
   <w:abstractNum w:abstractNumId="25" w15:restartNumberingAfterBreak="0">
     <w:nsid w:val="2670569B"/>
     <w:multiLevelType w:val="hybridMultilevel"/>
-    <w:tmpl w:val="6CDCA0F6"/>
+    <w:tmpl w:val="DB50394C"/>
     <w:lvl w:ilvl="0" w:tplc="04090001">
       <w:start w:val="1"/>
       <w:numFmt w:val="bullet"/>
@@ -26652,7 +28465,7 @@
         <w:rFonts w:ascii="Wingdings" w:hAnsi="Wingdings" w:hint="default"/>
       </w:rPr>
     </w:lvl>
-    <w:lvl w:ilvl="3" w:tplc="04090001" w:tentative="1">
+    <w:lvl w:ilvl="3" w:tplc="04090001">
       <w:start w:val="1"/>
       <w:numFmt w:val="bullet"/>
       <w:lvlText w:val=""/>
@@ -31960,6 +33773,7 @@
   <w:style w:type="character" w:default="1" w:styleId="DefaultParagraphFont">
     <w:name w:val="Default Paragraph Font"/>
     <w:uiPriority w:val="1"/>
+    <w:semiHidden/>
     <w:unhideWhenUsed/>
   </w:style>
   <w:style w:type="table" w:default="1" w:styleId="TableNormal">

</xml_diff>

<commit_message>
Notes from lecture on April 23, 2020
</commit_message>
<xml_diff>
--- a/Notes/SOC5670_2020_Spring_Notes_Lectures_v00.docx
+++ b/Notes/SOC5670_2020_Spring_Notes_Lectures_v00.docx
@@ -24583,6 +24583,545 @@
           <w:docGrid w:linePitch="360"/>
         </w:sectPr>
       </w:pPr>
+    </w:p>
+    <w:p>
+      <w:pPr>
+        <w:rPr>
+          <w:u w:val="single"/>
+        </w:rPr>
+      </w:pPr>
+      <w:r>
+        <w:rPr>
+          <w:u w:val="single"/>
+        </w:rPr>
+        <w:lastRenderedPageBreak/>
+        <w:t>Lecture Notes</w:t>
+      </w:r>
+    </w:p>
+    <w:p/>
+    <w:p>
+      <w:r>
+        <w:t>General Comments</w:t>
+      </w:r>
+    </w:p>
+    <w:p>
+      <w:pPr>
+        <w:pStyle w:val="ListParagraph"/>
+        <w:numPr>
+          <w:ilvl w:val="0"/>
+          <w:numId w:val="68"/>
+        </w:numPr>
+      </w:pPr>
+      <w:r>
+        <w:t xml:space="preserve">Local spatial regression model is not required for </w:t>
+      </w:r>
+      <w:r>
+        <w:t xml:space="preserve">the final </w:t>
+      </w:r>
+      <w:r>
+        <w:t>paper.</w:t>
+      </w:r>
+    </w:p>
+    <w:p>
+      <w:pPr>
+        <w:pStyle w:val="ListParagraph"/>
+        <w:numPr>
+          <w:ilvl w:val="0"/>
+          <w:numId w:val="68"/>
+        </w:numPr>
+      </w:pPr>
+      <w:r>
+        <w:t>Present preliminary findings</w:t>
+      </w:r>
+    </w:p>
+    <w:p/>
+    <w:p>
+      <w:r>
+        <w:t>Global versus Local Spatial Regression</w:t>
+      </w:r>
+    </w:p>
+    <w:p>
+      <w:pPr>
+        <w:pStyle w:val="ListParagraph"/>
+        <w:numPr>
+          <w:ilvl w:val="0"/>
+          <w:numId w:val="69"/>
+        </w:numPr>
+      </w:pPr>
+      <w:r>
+        <w:t>Global spatial regression assumes the relationship between variables is the same everywhere.</w:t>
+      </w:r>
+      <w:r>
+        <w:t xml:space="preserve"> </w:t>
+      </w:r>
+    </w:p>
+    <w:p>
+      <w:pPr>
+        <w:pStyle w:val="ListParagraph"/>
+        <w:numPr>
+          <w:ilvl w:val="0"/>
+          <w:numId w:val="69"/>
+        </w:numPr>
+      </w:pPr>
+      <w:r>
+        <w:t>A variable may not be significant at the global level but it may be significant at the local level.</w:t>
+      </w:r>
+    </w:p>
+    <w:p>
+      <w:pPr>
+        <w:pStyle w:val="ListParagraph"/>
+        <w:numPr>
+          <w:ilvl w:val="0"/>
+          <w:numId w:val="69"/>
+        </w:numPr>
+      </w:pPr>
+      <w:r>
+        <w:t>L</w:t>
+      </w:r>
+      <w:r>
+        <w:t>ocal spatial regression</w:t>
+      </w:r>
+      <w:r>
+        <w:t xml:space="preserve"> is g</w:t>
+      </w:r>
+      <w:r>
+        <w:t xml:space="preserve">eographically </w:t>
+      </w:r>
+      <w:r>
+        <w:t>weighted r</w:t>
+      </w:r>
+      <w:r>
+        <w:t>egression (GWR)</w:t>
+      </w:r>
+      <w:r>
+        <w:t>.</w:t>
+      </w:r>
+    </w:p>
+    <w:p/>
+    <w:p>
+      <w:r>
+        <w:t>Stationary versus Non-Stationary Effects</w:t>
+      </w:r>
+    </w:p>
+    <w:p>
+      <w:pPr>
+        <w:pStyle w:val="ListParagraph"/>
+        <w:numPr>
+          <w:ilvl w:val="0"/>
+          <w:numId w:val="70"/>
+        </w:numPr>
+      </w:pPr>
+      <w:r>
+        <w:t>Assumption of stationary in regression is that the coefficient values are the same everywhere.</w:t>
+      </w:r>
+    </w:p>
+    <w:p>
+      <w:pPr>
+        <w:pStyle w:val="ListParagraph"/>
+        <w:numPr>
+          <w:ilvl w:val="0"/>
+          <w:numId w:val="70"/>
+        </w:numPr>
+      </w:pPr>
+      <w:r>
+        <w:t>Assumption of non-stationary in regression is that the coefficient values vary by location.</w:t>
+      </w:r>
+    </w:p>
+    <w:p>
+      <w:pPr>
+        <w:pStyle w:val="ListParagraph"/>
+        <w:numPr>
+          <w:ilvl w:val="0"/>
+          <w:numId w:val="70"/>
+        </w:numPr>
+      </w:pPr>
+      <w:r>
+        <w:t>e.g., Is the relationship between crime and other variables the same throughout a study area?</w:t>
+      </w:r>
+    </w:p>
+    <w:p>
+      <w:pPr>
+        <w:pStyle w:val="ListParagraph"/>
+        <w:numPr>
+          <w:ilvl w:val="1"/>
+          <w:numId w:val="70"/>
+        </w:numPr>
+      </w:pPr>
+      <w:r>
+        <w:t>“Opportunity structure” for crime may be different by location.</w:t>
+      </w:r>
+    </w:p>
+    <w:p/>
+    <w:p>
+      <w:r>
+        <w:t>Simpson’s Paradox (1951)</w:t>
+      </w:r>
+    </w:p>
+    <w:p>
+      <w:pPr>
+        <w:pStyle w:val="ListParagraph"/>
+        <w:numPr>
+          <w:ilvl w:val="0"/>
+          <w:numId w:val="71"/>
+        </w:numPr>
+      </w:pPr>
+      <w:r>
+        <w:t>T</w:t>
+      </w:r>
+      <w:r>
+        <w:t>he marginal association between two categorical variables is qualitatively different from the partial association between the same two variables after controlling for one or more other variables.</w:t>
+      </w:r>
+    </w:p>
+    <w:p/>
+    <w:p>
+      <w:r>
+        <w:t>Spatial Weighting Function</w:t>
+      </w:r>
+    </w:p>
+    <w:p>
+      <w:pPr>
+        <w:pStyle w:val="ListParagraph"/>
+        <w:numPr>
+          <w:ilvl w:val="0"/>
+          <w:numId w:val="71"/>
+        </w:numPr>
+      </w:pPr>
+      <w:r>
+        <w:t>How big of a bandwidth when creating local spatial analysis?</w:t>
+      </w:r>
+    </w:p>
+    <w:p>
+      <w:pPr>
+        <w:pStyle w:val="ListParagraph"/>
+        <w:numPr>
+          <w:ilvl w:val="0"/>
+          <w:numId w:val="71"/>
+        </w:numPr>
+      </w:pPr>
+      <w:r>
+        <w:t>Fixed weighting scheme uses the same bandwidth for all subgroups.</w:t>
+      </w:r>
+    </w:p>
+    <w:p>
+      <w:pPr>
+        <w:pStyle w:val="ListParagraph"/>
+        <w:numPr>
+          <w:ilvl w:val="1"/>
+          <w:numId w:val="71"/>
+        </w:numPr>
+      </w:pPr>
+      <w:r>
+        <w:t>Number of observations may vary by subgroup.</w:t>
+      </w:r>
+    </w:p>
+    <w:p>
+      <w:pPr>
+        <w:pStyle w:val="ListParagraph"/>
+        <w:numPr>
+          <w:ilvl w:val="0"/>
+          <w:numId w:val="71"/>
+        </w:numPr>
+      </w:pPr>
+      <w:r>
+        <w:t>Adaptive weighting scheme uses the same number of observations for all subgroups.</w:t>
+      </w:r>
+    </w:p>
+    <w:p>
+      <w:pPr>
+        <w:pStyle w:val="ListParagraph"/>
+        <w:numPr>
+          <w:ilvl w:val="1"/>
+          <w:numId w:val="71"/>
+        </w:numPr>
+      </w:pPr>
+      <w:r>
+        <w:t>Distance bandwidth may vary by subgroup.</w:t>
+      </w:r>
+    </w:p>
+    <w:p>
+      <w:pPr>
+        <w:pStyle w:val="ListParagraph"/>
+        <w:numPr>
+          <w:ilvl w:val="1"/>
+          <w:numId w:val="71"/>
+        </w:numPr>
+      </w:pPr>
+      <w:r>
+        <w:t>More appropriate</w:t>
+      </w:r>
+      <w:r>
+        <w:t xml:space="preserve"> for irregular polygons.</w:t>
+      </w:r>
+    </w:p>
+    <w:p/>
+    <w:p>
+      <w:r>
+        <w:t>Geographically Weighted Regression (GWR)</w:t>
+      </w:r>
+    </w:p>
+    <w:p>
+      <w:pPr>
+        <w:pStyle w:val="ListParagraph"/>
+        <w:numPr>
+          <w:ilvl w:val="0"/>
+          <w:numId w:val="72"/>
+        </w:numPr>
+      </w:pPr>
+      <w:r>
+        <w:t>Increasing trend in GIS towards local analysis.</w:t>
+      </w:r>
+    </w:p>
+    <w:p>
+      <w:pPr>
+        <w:pStyle w:val="ListParagraph"/>
+        <w:numPr>
+          <w:ilvl w:val="1"/>
+          <w:numId w:val="72"/>
+        </w:numPr>
+      </w:pPr>
+      <w:r>
+        <w:t>Produces superior models.</w:t>
+      </w:r>
+    </w:p>
+    <w:p>
+      <w:pPr>
+        <w:pStyle w:val="ListParagraph"/>
+        <w:numPr>
+          <w:ilvl w:val="0"/>
+          <w:numId w:val="72"/>
+        </w:numPr>
+      </w:pPr>
+      <w:r>
+        <w:t>More data with which to work.</w:t>
+      </w:r>
+    </w:p>
+    <w:p>
+      <w:pPr>
+        <w:pStyle w:val="ListParagraph"/>
+        <w:numPr>
+          <w:ilvl w:val="1"/>
+          <w:numId w:val="72"/>
+        </w:numPr>
+      </w:pPr>
+      <w:r>
+        <w:t>Discourages data fishing.</w:t>
+      </w:r>
+    </w:p>
+    <w:p>
+      <w:pPr>
+        <w:pStyle w:val="ListParagraph"/>
+        <w:numPr>
+          <w:ilvl w:val="0"/>
+          <w:numId w:val="72"/>
+        </w:numPr>
+      </w:pPr>
+      <w:r>
+        <w:t>Applicable to almost any form of spatial data.</w:t>
+      </w:r>
+    </w:p>
+    <w:p>
+      <w:pPr>
+        <w:pStyle w:val="ListParagraph"/>
+        <w:numPr>
+          <w:ilvl w:val="0"/>
+          <w:numId w:val="72"/>
+        </w:numPr>
+      </w:pPr>
+      <w:r>
+        <w:t>Challenges notion of monolithic spatial processes.</w:t>
+      </w:r>
+    </w:p>
+    <w:p>
+      <w:pPr>
+        <w:pStyle w:val="ListParagraph"/>
+        <w:numPr>
+          <w:ilvl w:val="0"/>
+          <w:numId w:val="72"/>
+        </w:numPr>
+      </w:pPr>
+      <w:r>
+        <w:t>Residuals tend to be smaller</w:t>
+      </w:r>
+      <w:r>
+        <w:t xml:space="preserve"> and less spatially dependent.</w:t>
+      </w:r>
+    </w:p>
+    <w:p/>
+    <w:p>
+      <w:r>
+        <w:t>Evaluating Model Performance</w:t>
+      </w:r>
+    </w:p>
+    <w:p>
+      <w:pPr>
+        <w:pStyle w:val="ListParagraph"/>
+        <w:numPr>
+          <w:ilvl w:val="0"/>
+          <w:numId w:val="72"/>
+        </w:numPr>
+      </w:pPr>
+      <w:r>
+        <w:t>A</w:t>
+      </w:r>
+      <w:r>
+        <w:t>ka</w:t>
+      </w:r>
+      <w:r>
+        <w:t>ike Information Criterion (</w:t>
+      </w:r>
+      <w:r>
+        <w:t>AIC</w:t>
+      </w:r>
+      <w:r>
+        <w:t>)</w:t>
+      </w:r>
+      <w:r>
+        <w:t xml:space="preserve"> </w:t>
+      </w:r>
+      <w:r>
+        <w:t xml:space="preserve">is the preferable </w:t>
+      </w:r>
+      <w:r>
+        <w:t>indicator</w:t>
+      </w:r>
+      <w:r>
+        <w:t xml:space="preserve"> of goodness of fit</w:t>
+      </w:r>
+      <w:r>
+        <w:t>.</w:t>
+      </w:r>
+    </w:p>
+    <w:p>
+      <w:pPr>
+        <w:pStyle w:val="ListParagraph"/>
+        <w:numPr>
+          <w:ilvl w:val="1"/>
+          <w:numId w:val="72"/>
+        </w:numPr>
+      </w:pPr>
+      <w:r>
+        <w:t>Preferred to R</w:t>
+      </w:r>
+      <w:r>
+        <w:rPr>
+          <w:vertAlign w:val="superscript"/>
+        </w:rPr>
+        <w:t>2</w:t>
+      </w:r>
+      <w:r>
+        <w:t xml:space="preserve"> in spatial analysis.</w:t>
+      </w:r>
+    </w:p>
+    <w:p>
+      <w:pPr>
+        <w:pStyle w:val="ListParagraph"/>
+        <w:numPr>
+          <w:ilvl w:val="1"/>
+          <w:numId w:val="72"/>
+        </w:numPr>
+      </w:pPr>
+      <w:r>
+        <w:t>Smaller is better for AIC</w:t>
+      </w:r>
+      <w:r>
+        <w:t>.</w:t>
+      </w:r>
+    </w:p>
+    <w:p>
+      <w:pPr>
+        <w:pStyle w:val="ListParagraph"/>
+        <w:numPr>
+          <w:ilvl w:val="0"/>
+          <w:numId w:val="72"/>
+        </w:numPr>
+      </w:pPr>
+      <w:r>
+        <w:t xml:space="preserve">A decrease of </w:t>
+      </w:r>
+      <w:r>
+        <w:t xml:space="preserve">at least 3 in the </w:t>
+      </w:r>
+      <w:r>
+        <w:t>AIC</w:t>
+      </w:r>
+      <w:r>
+        <w:t xml:space="preserve"> </w:t>
+      </w:r>
+      <w:r>
+        <w:t>is considered a significant improvement</w:t>
+      </w:r>
+      <w:r>
+        <w:t>.</w:t>
+      </w:r>
+    </w:p>
+    <w:p/>
+    <w:p>
+      <w:r>
+        <w:t>Conceptual Differences between Global and Local Spatial Regression</w:t>
+      </w:r>
+    </w:p>
+    <w:p>
+      <w:pPr>
+        <w:pStyle w:val="ListParagraph"/>
+        <w:numPr>
+          <w:ilvl w:val="0"/>
+          <w:numId w:val="72"/>
+        </w:numPr>
+      </w:pPr>
+      <w:r>
+        <w:t>Outcome is the same for both.</w:t>
+      </w:r>
+    </w:p>
+    <w:p>
+      <w:pPr>
+        <w:pStyle w:val="ListParagraph"/>
+        <w:numPr>
+          <w:ilvl w:val="1"/>
+          <w:numId w:val="72"/>
+        </w:numPr>
+      </w:pPr>
+      <w:r>
+        <w:lastRenderedPageBreak/>
+        <w:t>Removed spatial autocorrelation</w:t>
+      </w:r>
+    </w:p>
+    <w:p>
+      <w:pPr>
+        <w:pStyle w:val="ListParagraph"/>
+        <w:numPr>
+          <w:ilvl w:val="0"/>
+          <w:numId w:val="72"/>
+        </w:numPr>
+      </w:pPr>
+      <w:r>
+        <w:t>No rho or lambda added to the right side of the regression equation in GWR.</w:t>
+      </w:r>
+    </w:p>
+    <w:p>
+      <w:pPr>
+        <w:pStyle w:val="ListParagraph"/>
+        <w:numPr>
+          <w:ilvl w:val="1"/>
+          <w:numId w:val="72"/>
+        </w:numPr>
+      </w:pPr>
+      <w:r>
+        <w:t>Regression formula is structurally the same as OLS regression.</w:t>
+      </w:r>
+    </w:p>
+    <w:p/>
+    <w:p>
+      <w:pPr>
+        <w:rPr>
+          <w:u w:val="single"/>
+        </w:rPr>
+      </w:pPr>
+      <w:r>
+        <w:rPr>
+          <w:u w:val="single"/>
+        </w:rPr>
+        <w:t>Lab Procedure</w:t>
+      </w:r>
     </w:p>
     <w:p>
       <w:bookmarkStart w:id="7" w:name="_GoBack"/>
@@ -24778,7 +25317,7 @@
         <w:bCs/>
         <w:noProof/>
       </w:rPr>
-      <w:t>1</w:t>
+      <w:t>2</w:t>
     </w:r>
     <w:r>
       <w:rPr>
@@ -24817,7 +25356,7 @@
         <w:bCs/>
         <w:noProof/>
       </w:rPr>
-      <w:t>1</w:t>
+      <w:t>2</w:t>
     </w:r>
     <w:r>
       <w:rPr>
@@ -25546,7 +26085,7 @@
         <w:bCs/>
         <w:noProof/>
       </w:rPr>
-      <w:t>5</w:t>
+      <w:t>6</w:t>
     </w:r>
     <w:r>
       <w:rPr>
@@ -25827,6 +26366,119 @@
     </w:lvl>
   </w:abstractNum>
   <w:abstractNum w:abstractNumId="2" w15:restartNumberingAfterBreak="0">
+    <w:nsid w:val="050661CD"/>
+    <w:multiLevelType w:val="hybridMultilevel"/>
+    <w:tmpl w:val="EDB8663E"/>
+    <w:lvl w:ilvl="0" w:tplc="04090001">
+      <w:start w:val="1"/>
+      <w:numFmt w:val="bullet"/>
+      <w:lvlText w:val=""/>
+      <w:lvlJc w:val="left"/>
+      <w:pPr>
+        <w:ind w:left="720" w:hanging="360"/>
+      </w:pPr>
+      <w:rPr>
+        <w:rFonts w:ascii="Symbol" w:hAnsi="Symbol" w:hint="default"/>
+      </w:rPr>
+    </w:lvl>
+    <w:lvl w:ilvl="1" w:tplc="04090003">
+      <w:start w:val="1"/>
+      <w:numFmt w:val="bullet"/>
+      <w:lvlText w:val="o"/>
+      <w:lvlJc w:val="left"/>
+      <w:pPr>
+        <w:ind w:left="1440" w:hanging="360"/>
+      </w:pPr>
+      <w:rPr>
+        <w:rFonts w:ascii="Courier New" w:hAnsi="Courier New" w:cs="Courier New" w:hint="default"/>
+      </w:rPr>
+    </w:lvl>
+    <w:lvl w:ilvl="2" w:tplc="04090005" w:tentative="1">
+      <w:start w:val="1"/>
+      <w:numFmt w:val="bullet"/>
+      <w:lvlText w:val=""/>
+      <w:lvlJc w:val="left"/>
+      <w:pPr>
+        <w:ind w:left="2160" w:hanging="360"/>
+      </w:pPr>
+      <w:rPr>
+        <w:rFonts w:ascii="Wingdings" w:hAnsi="Wingdings" w:hint="default"/>
+      </w:rPr>
+    </w:lvl>
+    <w:lvl w:ilvl="3" w:tplc="04090001" w:tentative="1">
+      <w:start w:val="1"/>
+      <w:numFmt w:val="bullet"/>
+      <w:lvlText w:val=""/>
+      <w:lvlJc w:val="left"/>
+      <w:pPr>
+        <w:ind w:left="2880" w:hanging="360"/>
+      </w:pPr>
+      <w:rPr>
+        <w:rFonts w:ascii="Symbol" w:hAnsi="Symbol" w:hint="default"/>
+      </w:rPr>
+    </w:lvl>
+    <w:lvl w:ilvl="4" w:tplc="04090003" w:tentative="1">
+      <w:start w:val="1"/>
+      <w:numFmt w:val="bullet"/>
+      <w:lvlText w:val="o"/>
+      <w:lvlJc w:val="left"/>
+      <w:pPr>
+        <w:ind w:left="3600" w:hanging="360"/>
+      </w:pPr>
+      <w:rPr>
+        <w:rFonts w:ascii="Courier New" w:hAnsi="Courier New" w:cs="Courier New" w:hint="default"/>
+      </w:rPr>
+    </w:lvl>
+    <w:lvl w:ilvl="5" w:tplc="04090005" w:tentative="1">
+      <w:start w:val="1"/>
+      <w:numFmt w:val="bullet"/>
+      <w:lvlText w:val=""/>
+      <w:lvlJc w:val="left"/>
+      <w:pPr>
+        <w:ind w:left="4320" w:hanging="360"/>
+      </w:pPr>
+      <w:rPr>
+        <w:rFonts w:ascii="Wingdings" w:hAnsi="Wingdings" w:hint="default"/>
+      </w:rPr>
+    </w:lvl>
+    <w:lvl w:ilvl="6" w:tplc="04090001" w:tentative="1">
+      <w:start w:val="1"/>
+      <w:numFmt w:val="bullet"/>
+      <w:lvlText w:val=""/>
+      <w:lvlJc w:val="left"/>
+      <w:pPr>
+        <w:ind w:left="5040" w:hanging="360"/>
+      </w:pPr>
+      <w:rPr>
+        <w:rFonts w:ascii="Symbol" w:hAnsi="Symbol" w:hint="default"/>
+      </w:rPr>
+    </w:lvl>
+    <w:lvl w:ilvl="7" w:tplc="04090003" w:tentative="1">
+      <w:start w:val="1"/>
+      <w:numFmt w:val="bullet"/>
+      <w:lvlText w:val="o"/>
+      <w:lvlJc w:val="left"/>
+      <w:pPr>
+        <w:ind w:left="5760" w:hanging="360"/>
+      </w:pPr>
+      <w:rPr>
+        <w:rFonts w:ascii="Courier New" w:hAnsi="Courier New" w:cs="Courier New" w:hint="default"/>
+      </w:rPr>
+    </w:lvl>
+    <w:lvl w:ilvl="8" w:tplc="04090005" w:tentative="1">
+      <w:start w:val="1"/>
+      <w:numFmt w:val="bullet"/>
+      <w:lvlText w:val=""/>
+      <w:lvlJc w:val="left"/>
+      <w:pPr>
+        <w:ind w:left="6480" w:hanging="360"/>
+      </w:pPr>
+      <w:rPr>
+        <w:rFonts w:ascii="Wingdings" w:hAnsi="Wingdings" w:hint="default"/>
+      </w:rPr>
+    </w:lvl>
+  </w:abstractNum>
+  <w:abstractNum w:abstractNumId="3" w15:restartNumberingAfterBreak="0">
     <w:nsid w:val="06411877"/>
     <w:multiLevelType w:val="hybridMultilevel"/>
     <w:tmpl w:val="5FFC9BBC"/>
@@ -25939,7 +26591,120 @@
       </w:rPr>
     </w:lvl>
   </w:abstractNum>
-  <w:abstractNum w:abstractNumId="3" w15:restartNumberingAfterBreak="0">
+  <w:abstractNum w:abstractNumId="4" w15:restartNumberingAfterBreak="0">
+    <w:nsid w:val="079223AF"/>
+    <w:multiLevelType w:val="hybridMultilevel"/>
+    <w:tmpl w:val="3A6A66EA"/>
+    <w:lvl w:ilvl="0" w:tplc="04090001">
+      <w:start w:val="1"/>
+      <w:numFmt w:val="bullet"/>
+      <w:lvlText w:val=""/>
+      <w:lvlJc w:val="left"/>
+      <w:pPr>
+        <w:ind w:left="720" w:hanging="360"/>
+      </w:pPr>
+      <w:rPr>
+        <w:rFonts w:ascii="Symbol" w:hAnsi="Symbol" w:hint="default"/>
+      </w:rPr>
+    </w:lvl>
+    <w:lvl w:ilvl="1" w:tplc="04090003" w:tentative="1">
+      <w:start w:val="1"/>
+      <w:numFmt w:val="bullet"/>
+      <w:lvlText w:val="o"/>
+      <w:lvlJc w:val="left"/>
+      <w:pPr>
+        <w:ind w:left="1440" w:hanging="360"/>
+      </w:pPr>
+      <w:rPr>
+        <w:rFonts w:ascii="Courier New" w:hAnsi="Courier New" w:cs="Courier New" w:hint="default"/>
+      </w:rPr>
+    </w:lvl>
+    <w:lvl w:ilvl="2" w:tplc="04090005" w:tentative="1">
+      <w:start w:val="1"/>
+      <w:numFmt w:val="bullet"/>
+      <w:lvlText w:val=""/>
+      <w:lvlJc w:val="left"/>
+      <w:pPr>
+        <w:ind w:left="2160" w:hanging="360"/>
+      </w:pPr>
+      <w:rPr>
+        <w:rFonts w:ascii="Wingdings" w:hAnsi="Wingdings" w:hint="default"/>
+      </w:rPr>
+    </w:lvl>
+    <w:lvl w:ilvl="3" w:tplc="04090001" w:tentative="1">
+      <w:start w:val="1"/>
+      <w:numFmt w:val="bullet"/>
+      <w:lvlText w:val=""/>
+      <w:lvlJc w:val="left"/>
+      <w:pPr>
+        <w:ind w:left="2880" w:hanging="360"/>
+      </w:pPr>
+      <w:rPr>
+        <w:rFonts w:ascii="Symbol" w:hAnsi="Symbol" w:hint="default"/>
+      </w:rPr>
+    </w:lvl>
+    <w:lvl w:ilvl="4" w:tplc="04090003" w:tentative="1">
+      <w:start w:val="1"/>
+      <w:numFmt w:val="bullet"/>
+      <w:lvlText w:val="o"/>
+      <w:lvlJc w:val="left"/>
+      <w:pPr>
+        <w:ind w:left="3600" w:hanging="360"/>
+      </w:pPr>
+      <w:rPr>
+        <w:rFonts w:ascii="Courier New" w:hAnsi="Courier New" w:cs="Courier New" w:hint="default"/>
+      </w:rPr>
+    </w:lvl>
+    <w:lvl w:ilvl="5" w:tplc="04090005" w:tentative="1">
+      <w:start w:val="1"/>
+      <w:numFmt w:val="bullet"/>
+      <w:lvlText w:val=""/>
+      <w:lvlJc w:val="left"/>
+      <w:pPr>
+        <w:ind w:left="4320" w:hanging="360"/>
+      </w:pPr>
+      <w:rPr>
+        <w:rFonts w:ascii="Wingdings" w:hAnsi="Wingdings" w:hint="default"/>
+      </w:rPr>
+    </w:lvl>
+    <w:lvl w:ilvl="6" w:tplc="04090001" w:tentative="1">
+      <w:start w:val="1"/>
+      <w:numFmt w:val="bullet"/>
+      <w:lvlText w:val=""/>
+      <w:lvlJc w:val="left"/>
+      <w:pPr>
+        <w:ind w:left="5040" w:hanging="360"/>
+      </w:pPr>
+      <w:rPr>
+        <w:rFonts w:ascii="Symbol" w:hAnsi="Symbol" w:hint="default"/>
+      </w:rPr>
+    </w:lvl>
+    <w:lvl w:ilvl="7" w:tplc="04090003" w:tentative="1">
+      <w:start w:val="1"/>
+      <w:numFmt w:val="bullet"/>
+      <w:lvlText w:val="o"/>
+      <w:lvlJc w:val="left"/>
+      <w:pPr>
+        <w:ind w:left="5760" w:hanging="360"/>
+      </w:pPr>
+      <w:rPr>
+        <w:rFonts w:ascii="Courier New" w:hAnsi="Courier New" w:cs="Courier New" w:hint="default"/>
+      </w:rPr>
+    </w:lvl>
+    <w:lvl w:ilvl="8" w:tplc="04090005" w:tentative="1">
+      <w:start w:val="1"/>
+      <w:numFmt w:val="bullet"/>
+      <w:lvlText w:val=""/>
+      <w:lvlJc w:val="left"/>
+      <w:pPr>
+        <w:ind w:left="6480" w:hanging="360"/>
+      </w:pPr>
+      <w:rPr>
+        <w:rFonts w:ascii="Wingdings" w:hAnsi="Wingdings" w:hint="default"/>
+      </w:rPr>
+    </w:lvl>
+  </w:abstractNum>
+  <w:abstractNum w:abstractNumId="5" w15:restartNumberingAfterBreak="0">
     <w:nsid w:val="07EF0BB2"/>
     <w:multiLevelType w:val="hybridMultilevel"/>
     <w:tmpl w:val="CAA24324"/>
@@ -26052,7 +26817,7 @@
       </w:rPr>
     </w:lvl>
   </w:abstractNum>
-  <w:abstractNum w:abstractNumId="4" w15:restartNumberingAfterBreak="0">
+  <w:abstractNum w:abstractNumId="6" w15:restartNumberingAfterBreak="0">
     <w:nsid w:val="08B3744E"/>
     <w:multiLevelType w:val="hybridMultilevel"/>
     <w:tmpl w:val="3D4AD4B6"/>
@@ -26165,7 +26930,7 @@
       </w:rPr>
     </w:lvl>
   </w:abstractNum>
-  <w:abstractNum w:abstractNumId="5" w15:restartNumberingAfterBreak="0">
+  <w:abstractNum w:abstractNumId="7" w15:restartNumberingAfterBreak="0">
     <w:nsid w:val="0A1E5E7D"/>
     <w:multiLevelType w:val="hybridMultilevel"/>
     <w:tmpl w:val="512ECB12"/>
@@ -26278,7 +27043,7 @@
       </w:rPr>
     </w:lvl>
   </w:abstractNum>
-  <w:abstractNum w:abstractNumId="6" w15:restartNumberingAfterBreak="0">
+  <w:abstractNum w:abstractNumId="8" w15:restartNumberingAfterBreak="0">
     <w:nsid w:val="0C2C2BBA"/>
     <w:multiLevelType w:val="hybridMultilevel"/>
     <w:tmpl w:val="685A9FCE"/>
@@ -26391,7 +27156,7 @@
       </w:rPr>
     </w:lvl>
   </w:abstractNum>
-  <w:abstractNum w:abstractNumId="7" w15:restartNumberingAfterBreak="0">
+  <w:abstractNum w:abstractNumId="9" w15:restartNumberingAfterBreak="0">
     <w:nsid w:val="0D8D06BE"/>
     <w:multiLevelType w:val="hybridMultilevel"/>
     <w:tmpl w:val="8AE03AD4"/>
@@ -26504,7 +27269,120 @@
       </w:rPr>
     </w:lvl>
   </w:abstractNum>
-  <w:abstractNum w:abstractNumId="8" w15:restartNumberingAfterBreak="0">
+  <w:abstractNum w:abstractNumId="10" w15:restartNumberingAfterBreak="0">
+    <w:nsid w:val="0FD93C19"/>
+    <w:multiLevelType w:val="hybridMultilevel"/>
+    <w:tmpl w:val="8932AA68"/>
+    <w:lvl w:ilvl="0" w:tplc="04090001">
+      <w:start w:val="1"/>
+      <w:numFmt w:val="bullet"/>
+      <w:lvlText w:val=""/>
+      <w:lvlJc w:val="left"/>
+      <w:pPr>
+        <w:ind w:left="720" w:hanging="360"/>
+      </w:pPr>
+      <w:rPr>
+        <w:rFonts w:ascii="Symbol" w:hAnsi="Symbol" w:hint="default"/>
+      </w:rPr>
+    </w:lvl>
+    <w:lvl w:ilvl="1" w:tplc="04090003" w:tentative="1">
+      <w:start w:val="1"/>
+      <w:numFmt w:val="bullet"/>
+      <w:lvlText w:val="o"/>
+      <w:lvlJc w:val="left"/>
+      <w:pPr>
+        <w:ind w:left="1440" w:hanging="360"/>
+      </w:pPr>
+      <w:rPr>
+        <w:rFonts w:ascii="Courier New" w:hAnsi="Courier New" w:cs="Courier New" w:hint="default"/>
+      </w:rPr>
+    </w:lvl>
+    <w:lvl w:ilvl="2" w:tplc="04090005" w:tentative="1">
+      <w:start w:val="1"/>
+      <w:numFmt w:val="bullet"/>
+      <w:lvlText w:val=""/>
+      <w:lvlJc w:val="left"/>
+      <w:pPr>
+        <w:ind w:left="2160" w:hanging="360"/>
+      </w:pPr>
+      <w:rPr>
+        <w:rFonts w:ascii="Wingdings" w:hAnsi="Wingdings" w:hint="default"/>
+      </w:rPr>
+    </w:lvl>
+    <w:lvl w:ilvl="3" w:tplc="04090001" w:tentative="1">
+      <w:start w:val="1"/>
+      <w:numFmt w:val="bullet"/>
+      <w:lvlText w:val=""/>
+      <w:lvlJc w:val="left"/>
+      <w:pPr>
+        <w:ind w:left="2880" w:hanging="360"/>
+      </w:pPr>
+      <w:rPr>
+        <w:rFonts w:ascii="Symbol" w:hAnsi="Symbol" w:hint="default"/>
+      </w:rPr>
+    </w:lvl>
+    <w:lvl w:ilvl="4" w:tplc="04090003" w:tentative="1">
+      <w:start w:val="1"/>
+      <w:numFmt w:val="bullet"/>
+      <w:lvlText w:val="o"/>
+      <w:lvlJc w:val="left"/>
+      <w:pPr>
+        <w:ind w:left="3600" w:hanging="360"/>
+      </w:pPr>
+      <w:rPr>
+        <w:rFonts w:ascii="Courier New" w:hAnsi="Courier New" w:cs="Courier New" w:hint="default"/>
+      </w:rPr>
+    </w:lvl>
+    <w:lvl w:ilvl="5" w:tplc="04090005" w:tentative="1">
+      <w:start w:val="1"/>
+      <w:numFmt w:val="bullet"/>
+      <w:lvlText w:val=""/>
+      <w:lvlJc w:val="left"/>
+      <w:pPr>
+        <w:ind w:left="4320" w:hanging="360"/>
+      </w:pPr>
+      <w:rPr>
+        <w:rFonts w:ascii="Wingdings" w:hAnsi="Wingdings" w:hint="default"/>
+      </w:rPr>
+    </w:lvl>
+    <w:lvl w:ilvl="6" w:tplc="04090001" w:tentative="1">
+      <w:start w:val="1"/>
+      <w:numFmt w:val="bullet"/>
+      <w:lvlText w:val=""/>
+      <w:lvlJc w:val="left"/>
+      <w:pPr>
+        <w:ind w:left="5040" w:hanging="360"/>
+      </w:pPr>
+      <w:rPr>
+        <w:rFonts w:ascii="Symbol" w:hAnsi="Symbol" w:hint="default"/>
+      </w:rPr>
+    </w:lvl>
+    <w:lvl w:ilvl="7" w:tplc="04090003" w:tentative="1">
+      <w:start w:val="1"/>
+      <w:numFmt w:val="bullet"/>
+      <w:lvlText w:val="o"/>
+      <w:lvlJc w:val="left"/>
+      <w:pPr>
+        <w:ind w:left="5760" w:hanging="360"/>
+      </w:pPr>
+      <w:rPr>
+        <w:rFonts w:ascii="Courier New" w:hAnsi="Courier New" w:cs="Courier New" w:hint="default"/>
+      </w:rPr>
+    </w:lvl>
+    <w:lvl w:ilvl="8" w:tplc="04090005" w:tentative="1">
+      <w:start w:val="1"/>
+      <w:numFmt w:val="bullet"/>
+      <w:lvlText w:val=""/>
+      <w:lvlJc w:val="left"/>
+      <w:pPr>
+        <w:ind w:left="6480" w:hanging="360"/>
+      </w:pPr>
+      <w:rPr>
+        <w:rFonts w:ascii="Wingdings" w:hAnsi="Wingdings" w:hint="default"/>
+      </w:rPr>
+    </w:lvl>
+  </w:abstractNum>
+  <w:abstractNum w:abstractNumId="11" w15:restartNumberingAfterBreak="0">
     <w:nsid w:val="12B433D4"/>
     <w:multiLevelType w:val="hybridMultilevel"/>
     <w:tmpl w:val="2FF2BA22"/>
@@ -26617,7 +27495,7 @@
       </w:rPr>
     </w:lvl>
   </w:abstractNum>
-  <w:abstractNum w:abstractNumId="9" w15:restartNumberingAfterBreak="0">
+  <w:abstractNum w:abstractNumId="12" w15:restartNumberingAfterBreak="0">
     <w:nsid w:val="12F15F51"/>
     <w:multiLevelType w:val="hybridMultilevel"/>
     <w:tmpl w:val="C73A7802"/>
@@ -26730,7 +27608,7 @@
       </w:rPr>
     </w:lvl>
   </w:abstractNum>
-  <w:abstractNum w:abstractNumId="10" w15:restartNumberingAfterBreak="0">
+  <w:abstractNum w:abstractNumId="13" w15:restartNumberingAfterBreak="0">
     <w:nsid w:val="133A5497"/>
     <w:multiLevelType w:val="hybridMultilevel"/>
     <w:tmpl w:val="F826529A"/>
@@ -26843,7 +27721,7 @@
       </w:rPr>
     </w:lvl>
   </w:abstractNum>
-  <w:abstractNum w:abstractNumId="11" w15:restartNumberingAfterBreak="0">
+  <w:abstractNum w:abstractNumId="14" w15:restartNumberingAfterBreak="0">
     <w:nsid w:val="14152BFA"/>
     <w:multiLevelType w:val="hybridMultilevel"/>
     <w:tmpl w:val="83EA4DD2"/>
@@ -26956,7 +27834,7 @@
       </w:rPr>
     </w:lvl>
   </w:abstractNum>
-  <w:abstractNum w:abstractNumId="12" w15:restartNumberingAfterBreak="0">
+  <w:abstractNum w:abstractNumId="15" w15:restartNumberingAfterBreak="0">
     <w:nsid w:val="1430204A"/>
     <w:multiLevelType w:val="hybridMultilevel"/>
     <w:tmpl w:val="BE5C817A"/>
@@ -27069,7 +27947,7 @@
       </w:rPr>
     </w:lvl>
   </w:abstractNum>
-  <w:abstractNum w:abstractNumId="13" w15:restartNumberingAfterBreak="0">
+  <w:abstractNum w:abstractNumId="16" w15:restartNumberingAfterBreak="0">
     <w:nsid w:val="17E13A2A"/>
     <w:multiLevelType w:val="hybridMultilevel"/>
     <w:tmpl w:val="27C2C3AE"/>
@@ -27182,7 +28060,7 @@
       </w:rPr>
     </w:lvl>
   </w:abstractNum>
-  <w:abstractNum w:abstractNumId="14" w15:restartNumberingAfterBreak="0">
+  <w:abstractNum w:abstractNumId="17" w15:restartNumberingAfterBreak="0">
     <w:nsid w:val="185B156D"/>
     <w:multiLevelType w:val="hybridMultilevel"/>
     <w:tmpl w:val="3DF68600"/>
@@ -27295,7 +28173,7 @@
       </w:rPr>
     </w:lvl>
   </w:abstractNum>
-  <w:abstractNum w:abstractNumId="15" w15:restartNumberingAfterBreak="0">
+  <w:abstractNum w:abstractNumId="18" w15:restartNumberingAfterBreak="0">
     <w:nsid w:val="187B689C"/>
     <w:multiLevelType w:val="hybridMultilevel"/>
     <w:tmpl w:val="FC32AD3C"/>
@@ -27408,7 +28286,7 @@
       </w:rPr>
     </w:lvl>
   </w:abstractNum>
-  <w:abstractNum w:abstractNumId="16" w15:restartNumberingAfterBreak="0">
+  <w:abstractNum w:abstractNumId="19" w15:restartNumberingAfterBreak="0">
     <w:nsid w:val="1D3C4B48"/>
     <w:multiLevelType w:val="hybridMultilevel"/>
     <w:tmpl w:val="90548528"/>
@@ -27521,7 +28399,7 @@
       </w:rPr>
     </w:lvl>
   </w:abstractNum>
-  <w:abstractNum w:abstractNumId="17" w15:restartNumberingAfterBreak="0">
+  <w:abstractNum w:abstractNumId="20" w15:restartNumberingAfterBreak="0">
     <w:nsid w:val="1E53130B"/>
     <w:multiLevelType w:val="hybridMultilevel"/>
     <w:tmpl w:val="8E667806"/>
@@ -27634,7 +28512,7 @@
       </w:rPr>
     </w:lvl>
   </w:abstractNum>
-  <w:abstractNum w:abstractNumId="18" w15:restartNumberingAfterBreak="0">
+  <w:abstractNum w:abstractNumId="21" w15:restartNumberingAfterBreak="0">
     <w:nsid w:val="1E6D63AE"/>
     <w:multiLevelType w:val="hybridMultilevel"/>
     <w:tmpl w:val="C1FC63C0"/>
@@ -27747,7 +28625,7 @@
       </w:rPr>
     </w:lvl>
   </w:abstractNum>
-  <w:abstractNum w:abstractNumId="19" w15:restartNumberingAfterBreak="0">
+  <w:abstractNum w:abstractNumId="22" w15:restartNumberingAfterBreak="0">
     <w:nsid w:val="1EF41E23"/>
     <w:multiLevelType w:val="hybridMultilevel"/>
     <w:tmpl w:val="3C308E74"/>
@@ -27860,7 +28738,7 @@
       </w:rPr>
     </w:lvl>
   </w:abstractNum>
-  <w:abstractNum w:abstractNumId="20" w15:restartNumberingAfterBreak="0">
+  <w:abstractNum w:abstractNumId="23" w15:restartNumberingAfterBreak="0">
     <w:nsid w:val="1F1B02D6"/>
     <w:multiLevelType w:val="hybridMultilevel"/>
     <w:tmpl w:val="DE8E810C"/>
@@ -27973,7 +28851,7 @@
       </w:rPr>
     </w:lvl>
   </w:abstractNum>
-  <w:abstractNum w:abstractNumId="21" w15:restartNumberingAfterBreak="0">
+  <w:abstractNum w:abstractNumId="24" w15:restartNumberingAfterBreak="0">
     <w:nsid w:val="1F5C4968"/>
     <w:multiLevelType w:val="hybridMultilevel"/>
     <w:tmpl w:val="1A4E9364"/>
@@ -28086,7 +28964,7 @@
       </w:rPr>
     </w:lvl>
   </w:abstractNum>
-  <w:abstractNum w:abstractNumId="22" w15:restartNumberingAfterBreak="0">
+  <w:abstractNum w:abstractNumId="25" w15:restartNumberingAfterBreak="0">
     <w:nsid w:val="22BD5D02"/>
     <w:multiLevelType w:val="hybridMultilevel"/>
     <w:tmpl w:val="E1341D1C"/>
@@ -28199,7 +29077,7 @@
       </w:rPr>
     </w:lvl>
   </w:abstractNum>
-  <w:abstractNum w:abstractNumId="23" w15:restartNumberingAfterBreak="0">
+  <w:abstractNum w:abstractNumId="26" w15:restartNumberingAfterBreak="0">
     <w:nsid w:val="241E5458"/>
     <w:multiLevelType w:val="hybridMultilevel"/>
     <w:tmpl w:val="B3CE79FE"/>
@@ -28312,7 +29190,7 @@
       </w:rPr>
     </w:lvl>
   </w:abstractNum>
-  <w:abstractNum w:abstractNumId="24" w15:restartNumberingAfterBreak="0">
+  <w:abstractNum w:abstractNumId="27" w15:restartNumberingAfterBreak="0">
     <w:nsid w:val="24D1303C"/>
     <w:multiLevelType w:val="hybridMultilevel"/>
     <w:tmpl w:val="078C0AA2"/>
@@ -28425,7 +29303,7 @@
       </w:rPr>
     </w:lvl>
   </w:abstractNum>
-  <w:abstractNum w:abstractNumId="25" w15:restartNumberingAfterBreak="0">
+  <w:abstractNum w:abstractNumId="28" w15:restartNumberingAfterBreak="0">
     <w:nsid w:val="2670569B"/>
     <w:multiLevelType w:val="hybridMultilevel"/>
     <w:tmpl w:val="DB50394C"/>
@@ -28538,7 +29416,7 @@
       </w:rPr>
     </w:lvl>
   </w:abstractNum>
-  <w:abstractNum w:abstractNumId="26" w15:restartNumberingAfterBreak="0">
+  <w:abstractNum w:abstractNumId="29" w15:restartNumberingAfterBreak="0">
     <w:nsid w:val="271A51FA"/>
     <w:multiLevelType w:val="hybridMultilevel"/>
     <w:tmpl w:val="5C0CAEA2"/>
@@ -28651,7 +29529,7 @@
       </w:rPr>
     </w:lvl>
   </w:abstractNum>
-  <w:abstractNum w:abstractNumId="27" w15:restartNumberingAfterBreak="0">
+  <w:abstractNum w:abstractNumId="30" w15:restartNumberingAfterBreak="0">
     <w:nsid w:val="2CC40D77"/>
     <w:multiLevelType w:val="hybridMultilevel"/>
     <w:tmpl w:val="A53A2F8E"/>
@@ -28764,7 +29642,120 @@
       </w:rPr>
     </w:lvl>
   </w:abstractNum>
-  <w:abstractNum w:abstractNumId="28" w15:restartNumberingAfterBreak="0">
+  <w:abstractNum w:abstractNumId="31" w15:restartNumberingAfterBreak="0">
+    <w:nsid w:val="2CDB18E7"/>
+    <w:multiLevelType w:val="hybridMultilevel"/>
+    <w:tmpl w:val="20163DB0"/>
+    <w:lvl w:ilvl="0" w:tplc="04090001">
+      <w:start w:val="1"/>
+      <w:numFmt w:val="bullet"/>
+      <w:lvlText w:val=""/>
+      <w:lvlJc w:val="left"/>
+      <w:pPr>
+        <w:ind w:left="720" w:hanging="360"/>
+      </w:pPr>
+      <w:rPr>
+        <w:rFonts w:ascii="Symbol" w:hAnsi="Symbol" w:hint="default"/>
+      </w:rPr>
+    </w:lvl>
+    <w:lvl w:ilvl="1" w:tplc="04090003">
+      <w:start w:val="1"/>
+      <w:numFmt w:val="bullet"/>
+      <w:lvlText w:val="o"/>
+      <w:lvlJc w:val="left"/>
+      <w:pPr>
+        <w:ind w:left="1440" w:hanging="360"/>
+      </w:pPr>
+      <w:rPr>
+        <w:rFonts w:ascii="Courier New" w:hAnsi="Courier New" w:cs="Courier New" w:hint="default"/>
+      </w:rPr>
+    </w:lvl>
+    <w:lvl w:ilvl="2" w:tplc="04090005" w:tentative="1">
+      <w:start w:val="1"/>
+      <w:numFmt w:val="bullet"/>
+      <w:lvlText w:val=""/>
+      <w:lvlJc w:val="left"/>
+      <w:pPr>
+        <w:ind w:left="2160" w:hanging="360"/>
+      </w:pPr>
+      <w:rPr>
+        <w:rFonts w:ascii="Wingdings" w:hAnsi="Wingdings" w:hint="default"/>
+      </w:rPr>
+    </w:lvl>
+    <w:lvl w:ilvl="3" w:tplc="04090001" w:tentative="1">
+      <w:start w:val="1"/>
+      <w:numFmt w:val="bullet"/>
+      <w:lvlText w:val=""/>
+      <w:lvlJc w:val="left"/>
+      <w:pPr>
+        <w:ind w:left="2880" w:hanging="360"/>
+      </w:pPr>
+      <w:rPr>
+        <w:rFonts w:ascii="Symbol" w:hAnsi="Symbol" w:hint="default"/>
+      </w:rPr>
+    </w:lvl>
+    <w:lvl w:ilvl="4" w:tplc="04090003" w:tentative="1">
+      <w:start w:val="1"/>
+      <w:numFmt w:val="bullet"/>
+      <w:lvlText w:val="o"/>
+      <w:lvlJc w:val="left"/>
+      <w:pPr>
+        <w:ind w:left="3600" w:hanging="360"/>
+      </w:pPr>
+      <w:rPr>
+        <w:rFonts w:ascii="Courier New" w:hAnsi="Courier New" w:cs="Courier New" w:hint="default"/>
+      </w:rPr>
+    </w:lvl>
+    <w:lvl w:ilvl="5" w:tplc="04090005" w:tentative="1">
+      <w:start w:val="1"/>
+      <w:numFmt w:val="bullet"/>
+      <w:lvlText w:val=""/>
+      <w:lvlJc w:val="left"/>
+      <w:pPr>
+        <w:ind w:left="4320" w:hanging="360"/>
+      </w:pPr>
+      <w:rPr>
+        <w:rFonts w:ascii="Wingdings" w:hAnsi="Wingdings" w:hint="default"/>
+      </w:rPr>
+    </w:lvl>
+    <w:lvl w:ilvl="6" w:tplc="04090001" w:tentative="1">
+      <w:start w:val="1"/>
+      <w:numFmt w:val="bullet"/>
+      <w:lvlText w:val=""/>
+      <w:lvlJc w:val="left"/>
+      <w:pPr>
+        <w:ind w:left="5040" w:hanging="360"/>
+      </w:pPr>
+      <w:rPr>
+        <w:rFonts w:ascii="Symbol" w:hAnsi="Symbol" w:hint="default"/>
+      </w:rPr>
+    </w:lvl>
+    <w:lvl w:ilvl="7" w:tplc="04090003" w:tentative="1">
+      <w:start w:val="1"/>
+      <w:numFmt w:val="bullet"/>
+      <w:lvlText w:val="o"/>
+      <w:lvlJc w:val="left"/>
+      <w:pPr>
+        <w:ind w:left="5760" w:hanging="360"/>
+      </w:pPr>
+      <w:rPr>
+        <w:rFonts w:ascii="Courier New" w:hAnsi="Courier New" w:cs="Courier New" w:hint="default"/>
+      </w:rPr>
+    </w:lvl>
+    <w:lvl w:ilvl="8" w:tplc="04090005" w:tentative="1">
+      <w:start w:val="1"/>
+      <w:numFmt w:val="bullet"/>
+      <w:lvlText w:val=""/>
+      <w:lvlJc w:val="left"/>
+      <w:pPr>
+        <w:ind w:left="6480" w:hanging="360"/>
+      </w:pPr>
+      <w:rPr>
+        <w:rFonts w:ascii="Wingdings" w:hAnsi="Wingdings" w:hint="default"/>
+      </w:rPr>
+    </w:lvl>
+  </w:abstractNum>
+  <w:abstractNum w:abstractNumId="32" w15:restartNumberingAfterBreak="0">
     <w:nsid w:val="2EA35758"/>
     <w:multiLevelType w:val="hybridMultilevel"/>
     <w:tmpl w:val="11203BAC"/>
@@ -28877,7 +29868,7 @@
       </w:rPr>
     </w:lvl>
   </w:abstractNum>
-  <w:abstractNum w:abstractNumId="29" w15:restartNumberingAfterBreak="0">
+  <w:abstractNum w:abstractNumId="33" w15:restartNumberingAfterBreak="0">
     <w:nsid w:val="326B66C0"/>
     <w:multiLevelType w:val="hybridMultilevel"/>
     <w:tmpl w:val="2F508740"/>
@@ -28990,7 +29981,7 @@
       </w:rPr>
     </w:lvl>
   </w:abstractNum>
-  <w:abstractNum w:abstractNumId="30" w15:restartNumberingAfterBreak="0">
+  <w:abstractNum w:abstractNumId="34" w15:restartNumberingAfterBreak="0">
     <w:nsid w:val="32BC16E8"/>
     <w:multiLevelType w:val="hybridMultilevel"/>
     <w:tmpl w:val="11E4B0E2"/>
@@ -29103,7 +30094,7 @@
       </w:rPr>
     </w:lvl>
   </w:abstractNum>
-  <w:abstractNum w:abstractNumId="31" w15:restartNumberingAfterBreak="0">
+  <w:abstractNum w:abstractNumId="35" w15:restartNumberingAfterBreak="0">
     <w:nsid w:val="34A718C6"/>
     <w:multiLevelType w:val="hybridMultilevel"/>
     <w:tmpl w:val="179042B2"/>
@@ -29216,7 +30207,120 @@
       </w:rPr>
     </w:lvl>
   </w:abstractNum>
-  <w:abstractNum w:abstractNumId="32" w15:restartNumberingAfterBreak="0">
+  <w:abstractNum w:abstractNumId="36" w15:restartNumberingAfterBreak="0">
+    <w:nsid w:val="35EC685B"/>
+    <w:multiLevelType w:val="hybridMultilevel"/>
+    <w:tmpl w:val="39DAD2B4"/>
+    <w:lvl w:ilvl="0" w:tplc="04090001">
+      <w:start w:val="1"/>
+      <w:numFmt w:val="bullet"/>
+      <w:lvlText w:val=""/>
+      <w:lvlJc w:val="left"/>
+      <w:pPr>
+        <w:ind w:left="720" w:hanging="360"/>
+      </w:pPr>
+      <w:rPr>
+        <w:rFonts w:ascii="Symbol" w:hAnsi="Symbol" w:hint="default"/>
+      </w:rPr>
+    </w:lvl>
+    <w:lvl w:ilvl="1" w:tplc="04090003">
+      <w:start w:val="1"/>
+      <w:numFmt w:val="bullet"/>
+      <w:lvlText w:val="o"/>
+      <w:lvlJc w:val="left"/>
+      <w:pPr>
+        <w:ind w:left="1440" w:hanging="360"/>
+      </w:pPr>
+      <w:rPr>
+        <w:rFonts w:ascii="Courier New" w:hAnsi="Courier New" w:cs="Courier New" w:hint="default"/>
+      </w:rPr>
+    </w:lvl>
+    <w:lvl w:ilvl="2" w:tplc="04090005" w:tentative="1">
+      <w:start w:val="1"/>
+      <w:numFmt w:val="bullet"/>
+      <w:lvlText w:val=""/>
+      <w:lvlJc w:val="left"/>
+      <w:pPr>
+        <w:ind w:left="2160" w:hanging="360"/>
+      </w:pPr>
+      <w:rPr>
+        <w:rFonts w:ascii="Wingdings" w:hAnsi="Wingdings" w:hint="default"/>
+      </w:rPr>
+    </w:lvl>
+    <w:lvl w:ilvl="3" w:tplc="04090001" w:tentative="1">
+      <w:start w:val="1"/>
+      <w:numFmt w:val="bullet"/>
+      <w:lvlText w:val=""/>
+      <w:lvlJc w:val="left"/>
+      <w:pPr>
+        <w:ind w:left="2880" w:hanging="360"/>
+      </w:pPr>
+      <w:rPr>
+        <w:rFonts w:ascii="Symbol" w:hAnsi="Symbol" w:hint="default"/>
+      </w:rPr>
+    </w:lvl>
+    <w:lvl w:ilvl="4" w:tplc="04090003" w:tentative="1">
+      <w:start w:val="1"/>
+      <w:numFmt w:val="bullet"/>
+      <w:lvlText w:val="o"/>
+      <w:lvlJc w:val="left"/>
+      <w:pPr>
+        <w:ind w:left="3600" w:hanging="360"/>
+      </w:pPr>
+      <w:rPr>
+        <w:rFonts w:ascii="Courier New" w:hAnsi="Courier New" w:cs="Courier New" w:hint="default"/>
+      </w:rPr>
+    </w:lvl>
+    <w:lvl w:ilvl="5" w:tplc="04090005" w:tentative="1">
+      <w:start w:val="1"/>
+      <w:numFmt w:val="bullet"/>
+      <w:lvlText w:val=""/>
+      <w:lvlJc w:val="left"/>
+      <w:pPr>
+        <w:ind w:left="4320" w:hanging="360"/>
+      </w:pPr>
+      <w:rPr>
+        <w:rFonts w:ascii="Wingdings" w:hAnsi="Wingdings" w:hint="default"/>
+      </w:rPr>
+    </w:lvl>
+    <w:lvl w:ilvl="6" w:tplc="04090001" w:tentative="1">
+      <w:start w:val="1"/>
+      <w:numFmt w:val="bullet"/>
+      <w:lvlText w:val=""/>
+      <w:lvlJc w:val="left"/>
+      <w:pPr>
+        <w:ind w:left="5040" w:hanging="360"/>
+      </w:pPr>
+      <w:rPr>
+        <w:rFonts w:ascii="Symbol" w:hAnsi="Symbol" w:hint="default"/>
+      </w:rPr>
+    </w:lvl>
+    <w:lvl w:ilvl="7" w:tplc="04090003" w:tentative="1">
+      <w:start w:val="1"/>
+      <w:numFmt w:val="bullet"/>
+      <w:lvlText w:val="o"/>
+      <w:lvlJc w:val="left"/>
+      <w:pPr>
+        <w:ind w:left="5760" w:hanging="360"/>
+      </w:pPr>
+      <w:rPr>
+        <w:rFonts w:ascii="Courier New" w:hAnsi="Courier New" w:cs="Courier New" w:hint="default"/>
+      </w:rPr>
+    </w:lvl>
+    <w:lvl w:ilvl="8" w:tplc="04090005" w:tentative="1">
+      <w:start w:val="1"/>
+      <w:numFmt w:val="bullet"/>
+      <w:lvlText w:val=""/>
+      <w:lvlJc w:val="left"/>
+      <w:pPr>
+        <w:ind w:left="6480" w:hanging="360"/>
+      </w:pPr>
+      <w:rPr>
+        <w:rFonts w:ascii="Wingdings" w:hAnsi="Wingdings" w:hint="default"/>
+      </w:rPr>
+    </w:lvl>
+  </w:abstractNum>
+  <w:abstractNum w:abstractNumId="37" w15:restartNumberingAfterBreak="0">
     <w:nsid w:val="3E2976C1"/>
     <w:multiLevelType w:val="hybridMultilevel"/>
     <w:tmpl w:val="5C36EB2A"/>
@@ -29329,7 +30433,7 @@
       </w:rPr>
     </w:lvl>
   </w:abstractNum>
-  <w:abstractNum w:abstractNumId="33" w15:restartNumberingAfterBreak="0">
+  <w:abstractNum w:abstractNumId="38" w15:restartNumberingAfterBreak="0">
     <w:nsid w:val="3E684A9C"/>
     <w:multiLevelType w:val="hybridMultilevel"/>
     <w:tmpl w:val="76AC2CE4"/>
@@ -29442,7 +30546,7 @@
       </w:rPr>
     </w:lvl>
   </w:abstractNum>
-  <w:abstractNum w:abstractNumId="34" w15:restartNumberingAfterBreak="0">
+  <w:abstractNum w:abstractNumId="39" w15:restartNumberingAfterBreak="0">
     <w:nsid w:val="429A3D2F"/>
     <w:multiLevelType w:val="hybridMultilevel"/>
     <w:tmpl w:val="F5488488"/>
@@ -29555,7 +30659,7 @@
       </w:rPr>
     </w:lvl>
   </w:abstractNum>
-  <w:abstractNum w:abstractNumId="35" w15:restartNumberingAfterBreak="0">
+  <w:abstractNum w:abstractNumId="40" w15:restartNumberingAfterBreak="0">
     <w:nsid w:val="430D09B9"/>
     <w:multiLevelType w:val="hybridMultilevel"/>
     <w:tmpl w:val="84B82C1A"/>
@@ -29668,7 +30772,7 @@
       </w:rPr>
     </w:lvl>
   </w:abstractNum>
-  <w:abstractNum w:abstractNumId="36" w15:restartNumberingAfterBreak="0">
+  <w:abstractNum w:abstractNumId="41" w15:restartNumberingAfterBreak="0">
     <w:nsid w:val="449D76DB"/>
     <w:multiLevelType w:val="hybridMultilevel"/>
     <w:tmpl w:val="D8C2212C"/>
@@ -29781,7 +30885,7 @@
       </w:rPr>
     </w:lvl>
   </w:abstractNum>
-  <w:abstractNum w:abstractNumId="37" w15:restartNumberingAfterBreak="0">
+  <w:abstractNum w:abstractNumId="42" w15:restartNumberingAfterBreak="0">
     <w:nsid w:val="47FB22DA"/>
     <w:multiLevelType w:val="hybridMultilevel"/>
     <w:tmpl w:val="5858AA6A"/>
@@ -29894,7 +30998,7 @@
       </w:rPr>
     </w:lvl>
   </w:abstractNum>
-  <w:abstractNum w:abstractNumId="38" w15:restartNumberingAfterBreak="0">
+  <w:abstractNum w:abstractNumId="43" w15:restartNumberingAfterBreak="0">
     <w:nsid w:val="497307E5"/>
     <w:multiLevelType w:val="hybridMultilevel"/>
     <w:tmpl w:val="3536BF24"/>
@@ -30007,7 +31111,7 @@
       </w:rPr>
     </w:lvl>
   </w:abstractNum>
-  <w:abstractNum w:abstractNumId="39" w15:restartNumberingAfterBreak="0">
+  <w:abstractNum w:abstractNumId="44" w15:restartNumberingAfterBreak="0">
     <w:nsid w:val="4D7C61FA"/>
     <w:multiLevelType w:val="hybridMultilevel"/>
     <w:tmpl w:val="A2D42DEC"/>
@@ -30120,7 +31224,7 @@
       </w:rPr>
     </w:lvl>
   </w:abstractNum>
-  <w:abstractNum w:abstractNumId="40" w15:restartNumberingAfterBreak="0">
+  <w:abstractNum w:abstractNumId="45" w15:restartNumberingAfterBreak="0">
     <w:nsid w:val="4DF16192"/>
     <w:multiLevelType w:val="hybridMultilevel"/>
     <w:tmpl w:val="BFD60290"/>
@@ -30233,7 +31337,7 @@
       </w:rPr>
     </w:lvl>
   </w:abstractNum>
-  <w:abstractNum w:abstractNumId="41" w15:restartNumberingAfterBreak="0">
+  <w:abstractNum w:abstractNumId="46" w15:restartNumberingAfterBreak="0">
     <w:nsid w:val="4F052809"/>
     <w:multiLevelType w:val="hybridMultilevel"/>
     <w:tmpl w:val="54B41168"/>
@@ -30346,7 +31450,7 @@
       </w:rPr>
     </w:lvl>
   </w:abstractNum>
-  <w:abstractNum w:abstractNumId="42" w15:restartNumberingAfterBreak="0">
+  <w:abstractNum w:abstractNumId="47" w15:restartNumberingAfterBreak="0">
     <w:nsid w:val="53B1005E"/>
     <w:multiLevelType w:val="hybridMultilevel"/>
     <w:tmpl w:val="80CA5430"/>
@@ -30459,7 +31563,7 @@
       </w:rPr>
     </w:lvl>
   </w:abstractNum>
-  <w:abstractNum w:abstractNumId="43" w15:restartNumberingAfterBreak="0">
+  <w:abstractNum w:abstractNumId="48" w15:restartNumberingAfterBreak="0">
     <w:nsid w:val="552129AB"/>
     <w:multiLevelType w:val="hybridMultilevel"/>
     <w:tmpl w:val="67B63686"/>
@@ -30572,7 +31676,7 @@
       </w:rPr>
     </w:lvl>
   </w:abstractNum>
-  <w:abstractNum w:abstractNumId="44" w15:restartNumberingAfterBreak="0">
+  <w:abstractNum w:abstractNumId="49" w15:restartNumberingAfterBreak="0">
     <w:nsid w:val="552C3E4A"/>
     <w:multiLevelType w:val="hybridMultilevel"/>
     <w:tmpl w:val="D2BAD664"/>
@@ -30685,7 +31789,7 @@
       </w:rPr>
     </w:lvl>
   </w:abstractNum>
-  <w:abstractNum w:abstractNumId="45" w15:restartNumberingAfterBreak="0">
+  <w:abstractNum w:abstractNumId="50" w15:restartNumberingAfterBreak="0">
     <w:nsid w:val="56AD70C4"/>
     <w:multiLevelType w:val="hybridMultilevel"/>
     <w:tmpl w:val="DF0C55EA"/>
@@ -30798,7 +31902,7 @@
       </w:rPr>
     </w:lvl>
   </w:abstractNum>
-  <w:abstractNum w:abstractNumId="46" w15:restartNumberingAfterBreak="0">
+  <w:abstractNum w:abstractNumId="51" w15:restartNumberingAfterBreak="0">
     <w:nsid w:val="57872CE4"/>
     <w:multiLevelType w:val="hybridMultilevel"/>
     <w:tmpl w:val="AE8A8FE8"/>
@@ -30911,7 +32015,7 @@
       </w:rPr>
     </w:lvl>
   </w:abstractNum>
-  <w:abstractNum w:abstractNumId="47" w15:restartNumberingAfterBreak="0">
+  <w:abstractNum w:abstractNumId="52" w15:restartNumberingAfterBreak="0">
     <w:nsid w:val="61ED0A86"/>
     <w:multiLevelType w:val="hybridMultilevel"/>
     <w:tmpl w:val="E828CD42"/>
@@ -31024,7 +32128,7 @@
       </w:rPr>
     </w:lvl>
   </w:abstractNum>
-  <w:abstractNum w:abstractNumId="48" w15:restartNumberingAfterBreak="0">
+  <w:abstractNum w:abstractNumId="53" w15:restartNumberingAfterBreak="0">
     <w:nsid w:val="629F4B5C"/>
     <w:multiLevelType w:val="hybridMultilevel"/>
     <w:tmpl w:val="AFC0C478"/>
@@ -31137,7 +32241,7 @@
       </w:rPr>
     </w:lvl>
   </w:abstractNum>
-  <w:abstractNum w:abstractNumId="49" w15:restartNumberingAfterBreak="0">
+  <w:abstractNum w:abstractNumId="54" w15:restartNumberingAfterBreak="0">
     <w:nsid w:val="64C34A0D"/>
     <w:multiLevelType w:val="hybridMultilevel"/>
     <w:tmpl w:val="4BF4502A"/>
@@ -31250,7 +32354,7 @@
       </w:rPr>
     </w:lvl>
   </w:abstractNum>
-  <w:abstractNum w:abstractNumId="50" w15:restartNumberingAfterBreak="0">
+  <w:abstractNum w:abstractNumId="55" w15:restartNumberingAfterBreak="0">
     <w:nsid w:val="67CE0DC1"/>
     <w:multiLevelType w:val="hybridMultilevel"/>
     <w:tmpl w:val="C7246548"/>
@@ -31363,7 +32467,7 @@
       </w:rPr>
     </w:lvl>
   </w:abstractNum>
-  <w:abstractNum w:abstractNumId="51" w15:restartNumberingAfterBreak="0">
+  <w:abstractNum w:abstractNumId="56" w15:restartNumberingAfterBreak="0">
     <w:nsid w:val="6BCE0E44"/>
     <w:multiLevelType w:val="hybridMultilevel"/>
     <w:tmpl w:val="DE7826C2"/>
@@ -31476,7 +32580,7 @@
       </w:rPr>
     </w:lvl>
   </w:abstractNum>
-  <w:abstractNum w:abstractNumId="52" w15:restartNumberingAfterBreak="0">
+  <w:abstractNum w:abstractNumId="57" w15:restartNumberingAfterBreak="0">
     <w:nsid w:val="6CA5461D"/>
     <w:multiLevelType w:val="hybridMultilevel"/>
     <w:tmpl w:val="32683CE8"/>
@@ -31589,7 +32693,7 @@
       </w:rPr>
     </w:lvl>
   </w:abstractNum>
-  <w:abstractNum w:abstractNumId="53" w15:restartNumberingAfterBreak="0">
+  <w:abstractNum w:abstractNumId="58" w15:restartNumberingAfterBreak="0">
     <w:nsid w:val="6D1464AF"/>
     <w:multiLevelType w:val="hybridMultilevel"/>
     <w:tmpl w:val="CA466326"/>
@@ -31702,7 +32806,7 @@
       </w:rPr>
     </w:lvl>
   </w:abstractNum>
-  <w:abstractNum w:abstractNumId="54" w15:restartNumberingAfterBreak="0">
+  <w:abstractNum w:abstractNumId="59" w15:restartNumberingAfterBreak="0">
     <w:nsid w:val="6DCA379F"/>
     <w:multiLevelType w:val="hybridMultilevel"/>
     <w:tmpl w:val="E8B4E232"/>
@@ -31815,7 +32919,7 @@
       </w:rPr>
     </w:lvl>
   </w:abstractNum>
-  <w:abstractNum w:abstractNumId="55" w15:restartNumberingAfterBreak="0">
+  <w:abstractNum w:abstractNumId="60" w15:restartNumberingAfterBreak="0">
     <w:nsid w:val="6E046864"/>
     <w:multiLevelType w:val="hybridMultilevel"/>
     <w:tmpl w:val="247E52B2"/>
@@ -31928,7 +33032,7 @@
       </w:rPr>
     </w:lvl>
   </w:abstractNum>
-  <w:abstractNum w:abstractNumId="56" w15:restartNumberingAfterBreak="0">
+  <w:abstractNum w:abstractNumId="61" w15:restartNumberingAfterBreak="0">
     <w:nsid w:val="6EE47DDB"/>
     <w:multiLevelType w:val="hybridMultilevel"/>
     <w:tmpl w:val="F4D05D9A"/>
@@ -32041,7 +33145,7 @@
       </w:rPr>
     </w:lvl>
   </w:abstractNum>
-  <w:abstractNum w:abstractNumId="57" w15:restartNumberingAfterBreak="0">
+  <w:abstractNum w:abstractNumId="62" w15:restartNumberingAfterBreak="0">
     <w:nsid w:val="6F457606"/>
     <w:multiLevelType w:val="hybridMultilevel"/>
     <w:tmpl w:val="D082A2BE"/>
@@ -32154,7 +33258,7 @@
       </w:rPr>
     </w:lvl>
   </w:abstractNum>
-  <w:abstractNum w:abstractNumId="58" w15:restartNumberingAfterBreak="0">
+  <w:abstractNum w:abstractNumId="63" w15:restartNumberingAfterBreak="0">
     <w:nsid w:val="6FAC69DC"/>
     <w:multiLevelType w:val="hybridMultilevel"/>
     <w:tmpl w:val="F3687066"/>
@@ -32267,7 +33371,7 @@
       </w:rPr>
     </w:lvl>
   </w:abstractNum>
-  <w:abstractNum w:abstractNumId="59" w15:restartNumberingAfterBreak="0">
+  <w:abstractNum w:abstractNumId="64" w15:restartNumberingAfterBreak="0">
     <w:nsid w:val="6FBB353F"/>
     <w:multiLevelType w:val="hybridMultilevel"/>
     <w:tmpl w:val="CBB6A7A8"/>
@@ -32380,7 +33484,7 @@
       </w:rPr>
     </w:lvl>
   </w:abstractNum>
-  <w:abstractNum w:abstractNumId="60" w15:restartNumberingAfterBreak="0">
+  <w:abstractNum w:abstractNumId="65" w15:restartNumberingAfterBreak="0">
     <w:nsid w:val="708B500D"/>
     <w:multiLevelType w:val="hybridMultilevel"/>
     <w:tmpl w:val="AC7A5A52"/>
@@ -32493,7 +33597,7 @@
       </w:rPr>
     </w:lvl>
   </w:abstractNum>
-  <w:abstractNum w:abstractNumId="61" w15:restartNumberingAfterBreak="0">
+  <w:abstractNum w:abstractNumId="66" w15:restartNumberingAfterBreak="0">
     <w:nsid w:val="747915FB"/>
     <w:multiLevelType w:val="hybridMultilevel"/>
     <w:tmpl w:val="10784816"/>
@@ -32606,7 +33710,7 @@
       </w:rPr>
     </w:lvl>
   </w:abstractNum>
-  <w:abstractNum w:abstractNumId="62" w15:restartNumberingAfterBreak="0">
+  <w:abstractNum w:abstractNumId="67" w15:restartNumberingAfterBreak="0">
     <w:nsid w:val="75CB4E86"/>
     <w:multiLevelType w:val="hybridMultilevel"/>
     <w:tmpl w:val="6016C8C0"/>
@@ -32719,7 +33823,7 @@
       </w:rPr>
     </w:lvl>
   </w:abstractNum>
-  <w:abstractNum w:abstractNumId="63" w15:restartNumberingAfterBreak="0">
+  <w:abstractNum w:abstractNumId="68" w15:restartNumberingAfterBreak="0">
     <w:nsid w:val="7B6F3211"/>
     <w:multiLevelType w:val="hybridMultilevel"/>
     <w:tmpl w:val="D6620A4A"/>
@@ -32832,7 +33936,7 @@
       </w:rPr>
     </w:lvl>
   </w:abstractNum>
-  <w:abstractNum w:abstractNumId="64" w15:restartNumberingAfterBreak="0">
+  <w:abstractNum w:abstractNumId="69" w15:restartNumberingAfterBreak="0">
     <w:nsid w:val="7C9D666C"/>
     <w:multiLevelType w:val="hybridMultilevel"/>
     <w:tmpl w:val="00922B04"/>
@@ -32945,7 +34049,7 @@
       </w:rPr>
     </w:lvl>
   </w:abstractNum>
-  <w:abstractNum w:abstractNumId="65" w15:restartNumberingAfterBreak="0">
+  <w:abstractNum w:abstractNumId="70" w15:restartNumberingAfterBreak="0">
     <w:nsid w:val="7E6372A8"/>
     <w:multiLevelType w:val="hybridMultilevel"/>
     <w:tmpl w:val="E91C8A02"/>
@@ -33058,7 +34162,7 @@
       </w:rPr>
     </w:lvl>
   </w:abstractNum>
-  <w:abstractNum w:abstractNumId="66" w15:restartNumberingAfterBreak="0">
+  <w:abstractNum w:abstractNumId="71" w15:restartNumberingAfterBreak="0">
     <w:nsid w:val="7F384D04"/>
     <w:multiLevelType w:val="hybridMultilevel"/>
     <w:tmpl w:val="AA5E6D9A"/>
@@ -33172,205 +34276,220 @@
     </w:lvl>
   </w:abstractNum>
   <w:num w:numId="1">
+    <w:abstractNumId w:val="12"/>
+  </w:num>
+  <w:num w:numId="2">
+    <w:abstractNumId w:val="50"/>
+  </w:num>
+  <w:num w:numId="3">
+    <w:abstractNumId w:val="41"/>
+  </w:num>
+  <w:num w:numId="4">
+    <w:abstractNumId w:val="25"/>
+  </w:num>
+  <w:num w:numId="5">
+    <w:abstractNumId w:val="26"/>
+  </w:num>
+  <w:num w:numId="6">
+    <w:abstractNumId w:val="39"/>
+  </w:num>
+  <w:num w:numId="7">
+    <w:abstractNumId w:val="64"/>
+  </w:num>
+  <w:num w:numId="8">
+    <w:abstractNumId w:val="67"/>
+  </w:num>
+  <w:num w:numId="9">
+    <w:abstractNumId w:val="8"/>
+  </w:num>
+  <w:num w:numId="10">
+    <w:abstractNumId w:val="6"/>
+  </w:num>
+  <w:num w:numId="11">
     <w:abstractNumId w:val="9"/>
   </w:num>
-  <w:num w:numId="2">
-    <w:abstractNumId w:val="45"/>
+  <w:num w:numId="12">
+    <w:abstractNumId w:val="3"/>
   </w:num>
-  <w:num w:numId="3">
-    <w:abstractNumId w:val="36"/>
-  </w:num>
-  <w:num w:numId="4">
-    <w:abstractNumId w:val="22"/>
-  </w:num>
-  <w:num w:numId="5">
-    <w:abstractNumId w:val="23"/>
-  </w:num>
-  <w:num w:numId="6">
-    <w:abstractNumId w:val="34"/>
-  </w:num>
-  <w:num w:numId="7">
-    <w:abstractNumId w:val="59"/>
-  </w:num>
-  <w:num w:numId="8">
+  <w:num w:numId="13">
     <w:abstractNumId w:val="62"/>
   </w:num>
-  <w:num w:numId="9">
-    <w:abstractNumId w:val="6"/>
-  </w:num>
-  <w:num w:numId="10">
-    <w:abstractNumId w:val="4"/>
-  </w:num>
-  <w:num w:numId="11">
-    <w:abstractNumId w:val="7"/>
-  </w:num>
-  <w:num w:numId="12">
-    <w:abstractNumId w:val="2"/>
-  </w:num>
-  <w:num w:numId="13">
-    <w:abstractNumId w:val="57"/>
-  </w:num>
   <w:num w:numId="14">
-    <w:abstractNumId w:val="10"/>
+    <w:abstractNumId w:val="13"/>
   </w:num>
   <w:num w:numId="15">
-    <w:abstractNumId w:val="19"/>
+    <w:abstractNumId w:val="22"/>
   </w:num>
   <w:num w:numId="16">
     <w:abstractNumId w:val="0"/>
   </w:num>
   <w:num w:numId="17">
+    <w:abstractNumId w:val="71"/>
+  </w:num>
+  <w:num w:numId="18">
+    <w:abstractNumId w:val="19"/>
+  </w:num>
+  <w:num w:numId="19">
+    <w:abstractNumId w:val="35"/>
+  </w:num>
+  <w:num w:numId="20">
+    <w:abstractNumId w:val="30"/>
+  </w:num>
+  <w:num w:numId="21">
+    <w:abstractNumId w:val="68"/>
+  </w:num>
+  <w:num w:numId="22">
+    <w:abstractNumId w:val="43"/>
+  </w:num>
+  <w:num w:numId="23">
+    <w:abstractNumId w:val="63"/>
+  </w:num>
+  <w:num w:numId="24">
+    <w:abstractNumId w:val="29"/>
+  </w:num>
+  <w:num w:numId="25">
+    <w:abstractNumId w:val="38"/>
+  </w:num>
+  <w:num w:numId="26">
+    <w:abstractNumId w:val="15"/>
+  </w:num>
+  <w:num w:numId="27">
+    <w:abstractNumId w:val="40"/>
+  </w:num>
+  <w:num w:numId="28">
+    <w:abstractNumId w:val="44"/>
+  </w:num>
+  <w:num w:numId="29">
+    <w:abstractNumId w:val="5"/>
+  </w:num>
+  <w:num w:numId="30">
+    <w:abstractNumId w:val="55"/>
+  </w:num>
+  <w:num w:numId="31">
+    <w:abstractNumId w:val="57"/>
+  </w:num>
+  <w:num w:numId="32">
+    <w:abstractNumId w:val="23"/>
+  </w:num>
+  <w:num w:numId="33">
+    <w:abstractNumId w:val="32"/>
+  </w:num>
+  <w:num w:numId="34">
     <w:abstractNumId w:val="66"/>
   </w:num>
-  <w:num w:numId="18">
-    <w:abstractNumId w:val="16"/>
+  <w:num w:numId="35">
+    <w:abstractNumId w:val="46"/>
   </w:num>
-  <w:num w:numId="19">
-    <w:abstractNumId w:val="31"/>
+  <w:num w:numId="36">
+    <w:abstractNumId w:val="7"/>
   </w:num>
-  <w:num w:numId="20">
-    <w:abstractNumId w:val="27"/>
+  <w:num w:numId="37">
+    <w:abstractNumId w:val="48"/>
   </w:num>
-  <w:num w:numId="21">
-    <w:abstractNumId w:val="63"/>
+  <w:num w:numId="38">
+    <w:abstractNumId w:val="34"/>
   </w:num>
-  <w:num w:numId="22">
-    <w:abstractNumId w:val="38"/>
+  <w:num w:numId="39">
+    <w:abstractNumId w:val="42"/>
   </w:num>
-  <w:num w:numId="23">
-    <w:abstractNumId w:val="58"/>
+  <w:num w:numId="40">
+    <w:abstractNumId w:val="45"/>
   </w:num>
-  <w:num w:numId="24">
-    <w:abstractNumId w:val="26"/>
+  <w:num w:numId="41">
+    <w:abstractNumId w:val="11"/>
   </w:num>
-  <w:num w:numId="25">
-    <w:abstractNumId w:val="33"/>
-  </w:num>
-  <w:num w:numId="26">
-    <w:abstractNumId w:val="12"/>
-  </w:num>
-  <w:num w:numId="27">
-    <w:abstractNumId w:val="35"/>
-  </w:num>
-  <w:num w:numId="28">
-    <w:abstractNumId w:val="39"/>
-  </w:num>
-  <w:num w:numId="29">
-    <w:abstractNumId w:val="3"/>
-  </w:num>
-  <w:num w:numId="30">
-    <w:abstractNumId w:val="50"/>
-  </w:num>
-  <w:num w:numId="31">
+  <w:num w:numId="42">
     <w:abstractNumId w:val="52"/>
   </w:num>
-  <w:num w:numId="32">
-    <w:abstractNumId w:val="20"/>
+  <w:num w:numId="43">
+    <w:abstractNumId w:val="21"/>
   </w:num>
-  <w:num w:numId="33">
-    <w:abstractNumId w:val="28"/>
+  <w:num w:numId="44">
+    <w:abstractNumId w:val="65"/>
   </w:num>
-  <w:num w:numId="34">
+  <w:num w:numId="45">
     <w:abstractNumId w:val="61"/>
   </w:num>
-  <w:num w:numId="35">
-    <w:abstractNumId w:val="41"/>
-  </w:num>
-  <w:num w:numId="36">
-    <w:abstractNumId w:val="5"/>
-  </w:num>
-  <w:num w:numId="37">
-    <w:abstractNumId w:val="43"/>
-  </w:num>
-  <w:num w:numId="38">
-    <w:abstractNumId w:val="30"/>
-  </w:num>
-  <w:num w:numId="39">
-    <w:abstractNumId w:val="37"/>
-  </w:num>
-  <w:num w:numId="40">
-    <w:abstractNumId w:val="40"/>
-  </w:num>
-  <w:num w:numId="41">
-    <w:abstractNumId w:val="8"/>
-  </w:num>
-  <w:num w:numId="42">
+  <w:num w:numId="46">
     <w:abstractNumId w:val="47"/>
   </w:num>
-  <w:num w:numId="43">
-    <w:abstractNumId w:val="18"/>
-  </w:num>
-  <w:num w:numId="44">
-    <w:abstractNumId w:val="60"/>
-  </w:num>
-  <w:num w:numId="45">
-    <w:abstractNumId w:val="56"/>
-  </w:num>
-  <w:num w:numId="46">
-    <w:abstractNumId w:val="42"/>
-  </w:num>
   <w:num w:numId="47">
-    <w:abstractNumId w:val="65"/>
+    <w:abstractNumId w:val="70"/>
   </w:num>
   <w:num w:numId="48">
-    <w:abstractNumId w:val="21"/>
+    <w:abstractNumId w:val="24"/>
   </w:num>
   <w:num w:numId="49">
-    <w:abstractNumId w:val="32"/>
+    <w:abstractNumId w:val="37"/>
   </w:num>
   <w:num w:numId="50">
     <w:abstractNumId w:val="1"/>
   </w:num>
   <w:num w:numId="51">
+    <w:abstractNumId w:val="59"/>
+  </w:num>
+  <w:num w:numId="52">
+    <w:abstractNumId w:val="60"/>
+  </w:num>
+  <w:num w:numId="53">
+    <w:abstractNumId w:val="49"/>
+  </w:num>
+  <w:num w:numId="54">
+    <w:abstractNumId w:val="53"/>
+  </w:num>
+  <w:num w:numId="55">
     <w:abstractNumId w:val="54"/>
   </w:num>
-  <w:num w:numId="52">
-    <w:abstractNumId w:val="55"/>
-  </w:num>
-  <w:num w:numId="53">
-    <w:abstractNumId w:val="44"/>
-  </w:num>
-  <w:num w:numId="54">
-    <w:abstractNumId w:val="48"/>
-  </w:num>
-  <w:num w:numId="55">
-    <w:abstractNumId w:val="49"/>
-  </w:num>
   <w:num w:numId="56">
-    <w:abstractNumId w:val="13"/>
+    <w:abstractNumId w:val="16"/>
   </w:num>
   <w:num w:numId="57">
-    <w:abstractNumId w:val="24"/>
+    <w:abstractNumId w:val="27"/>
   </w:num>
   <w:num w:numId="58">
-    <w:abstractNumId w:val="15"/>
+    <w:abstractNumId w:val="18"/>
   </w:num>
   <w:num w:numId="59">
-    <w:abstractNumId w:val="64"/>
+    <w:abstractNumId w:val="69"/>
   </w:num>
   <w:num w:numId="60">
-    <w:abstractNumId w:val="11"/>
+    <w:abstractNumId w:val="14"/>
   </w:num>
   <w:num w:numId="61">
-    <w:abstractNumId w:val="46"/>
+    <w:abstractNumId w:val="51"/>
   </w:num>
   <w:num w:numId="62">
-    <w:abstractNumId w:val="51"/>
+    <w:abstractNumId w:val="56"/>
   </w:num>
   <w:num w:numId="63">
-    <w:abstractNumId w:val="14"/>
+    <w:abstractNumId w:val="17"/>
   </w:num>
   <w:num w:numId="64">
-    <w:abstractNumId w:val="53"/>
+    <w:abstractNumId w:val="58"/>
   </w:num>
   <w:num w:numId="65">
-    <w:abstractNumId w:val="29"/>
+    <w:abstractNumId w:val="33"/>
   </w:num>
   <w:num w:numId="66">
-    <w:abstractNumId w:val="25"/>
+    <w:abstractNumId w:val="28"/>
   </w:num>
   <w:num w:numId="67">
-    <w:abstractNumId w:val="17"/>
+    <w:abstractNumId w:val="20"/>
+  </w:num>
+  <w:num w:numId="68">
+    <w:abstractNumId w:val="10"/>
+  </w:num>
+  <w:num w:numId="69">
+    <w:abstractNumId w:val="4"/>
+  </w:num>
+  <w:num w:numId="70">
+    <w:abstractNumId w:val="31"/>
+  </w:num>
+  <w:num w:numId="71">
+    <w:abstractNumId w:val="36"/>
+  </w:num>
+  <w:num w:numId="72">
+    <w:abstractNumId w:val="2"/>
   </w:num>
   <w:numIdMacAtCleanup w:val="63"/>
 </w:numbering>

</xml_diff>

<commit_message>
Notes from class on April 23, 2020
</commit_message>
<xml_diff>
--- a/Notes/SOC5670_2020_Spring_Notes_Lectures_v00.docx
+++ b/Notes/SOC5670_2020_Spring_Notes_Lectures_v00.docx
@@ -24676,22 +24676,10 @@
         </w:numPr>
       </w:pPr>
       <w:r>
-        <w:t>L</w:t>
-      </w:r>
-      <w:r>
-        <w:t>ocal spatial regression</w:t>
-      </w:r>
-      <w:r>
-        <w:t xml:space="preserve"> is g</w:t>
-      </w:r>
-      <w:r>
-        <w:t xml:space="preserve">eographically </w:t>
-      </w:r>
-      <w:r>
-        <w:t>weighted r</w:t>
-      </w:r>
-      <w:r>
-        <w:t>egression (GWR)</w:t>
+        <w:t>Local spatial regression is g</w:t>
+      </w:r>
+      <w:r>
+        <w:t>eographically weighted regression (GWR)</w:t>
       </w:r>
       <w:r>
         <w:t>.</w:t>
@@ -24772,6 +24760,21 @@
         <w:t>he marginal association between two categorical variables is qualitatively different from the partial association between the same two variables after controlling for one or more other variables.</w:t>
       </w:r>
     </w:p>
+    <w:p>
+      <w:pPr>
+        <w:pStyle w:val="ListParagraph"/>
+        <w:numPr>
+          <w:ilvl w:val="1"/>
+          <w:numId w:val="71"/>
+        </w:numPr>
+      </w:pPr>
+      <w:r>
+        <w:t xml:space="preserve">Carlson, B. W. (2019). Simpson’s paradox. Encyclopedia Britannica. Retrieved April 23, 2020 from </w:t>
+      </w:r>
+      <w:r>
+        <w:t>https://www.britannica.com/topic/Simpsons-paradox</w:t>
+      </w:r>
+    </w:p>
     <w:p/>
     <w:p>
       <w:r>
@@ -25057,6 +25060,7 @@
     <w:p/>
     <w:p>
       <w:r>
+        <w:lastRenderedPageBreak/>
         <w:t>Conceptual Differences between Global and Local Spatial Regression</w:t>
       </w:r>
     </w:p>
@@ -25081,7 +25085,6 @@
         </w:numPr>
       </w:pPr>
       <w:r>
-        <w:lastRenderedPageBreak/>
         <w:t>Removed spatial autocorrelation</w:t>
       </w:r>
     </w:p>
@@ -25121,6 +25124,585 @@
           <w:u w:val="single"/>
         </w:rPr>
         <w:t>Lab Procedure</w:t>
+      </w:r>
+    </w:p>
+    <w:p/>
+    <w:p>
+      <w:r>
+        <w:t>Performing Local Spatial Regression (i.e., GWR) in ArcMap</w:t>
+      </w:r>
+    </w:p>
+    <w:p>
+      <w:pPr>
+        <w:pStyle w:val="ListParagraph"/>
+        <w:numPr>
+          <w:ilvl w:val="0"/>
+          <w:numId w:val="73"/>
+        </w:numPr>
+      </w:pPr>
+      <w:r>
+        <w:t>Add shapefile for study area as a layer</w:t>
+      </w:r>
+    </w:p>
+    <w:p>
+      <w:pPr>
+        <w:pStyle w:val="ListParagraph"/>
+        <w:numPr>
+          <w:ilvl w:val="0"/>
+          <w:numId w:val="73"/>
+        </w:numPr>
+      </w:pPr>
+      <w:r>
+        <w:t xml:space="preserve">Select </w:t>
+      </w:r>
+      <w:r>
+        <w:rPr>
+          <w:rFonts w:ascii="Courier New" w:hAnsi="Courier New" w:cs="Courier New"/>
+        </w:rPr>
+        <w:t>Geoprocessing</w:t>
+      </w:r>
+      <w:r>
+        <w:t xml:space="preserve"> main menu item</w:t>
+      </w:r>
+    </w:p>
+    <w:p>
+      <w:pPr>
+        <w:pStyle w:val="ListParagraph"/>
+        <w:numPr>
+          <w:ilvl w:val="0"/>
+          <w:numId w:val="73"/>
+        </w:numPr>
+      </w:pPr>
+      <w:r>
+        <w:t xml:space="preserve">Select </w:t>
+      </w:r>
+      <w:proofErr w:type="spellStart"/>
+      <w:r>
+        <w:rPr>
+          <w:rFonts w:ascii="Courier New" w:hAnsi="Courier New" w:cs="Courier New"/>
+        </w:rPr>
+        <w:t>ArcToolbox</w:t>
+      </w:r>
+      <w:proofErr w:type="spellEnd"/>
+    </w:p>
+    <w:p>
+      <w:pPr>
+        <w:pStyle w:val="ListParagraph"/>
+        <w:numPr>
+          <w:ilvl w:val="0"/>
+          <w:numId w:val="73"/>
+        </w:numPr>
+      </w:pPr>
+      <w:r>
+        <w:t xml:space="preserve">Expand </w:t>
+      </w:r>
+      <w:r>
+        <w:rPr>
+          <w:rFonts w:ascii="Courier New" w:hAnsi="Courier New" w:cs="Courier New"/>
+        </w:rPr>
+        <w:t>Spatial Statistics Tools</w:t>
+      </w:r>
+    </w:p>
+    <w:p>
+      <w:pPr>
+        <w:pStyle w:val="ListParagraph"/>
+        <w:numPr>
+          <w:ilvl w:val="0"/>
+          <w:numId w:val="73"/>
+        </w:numPr>
+      </w:pPr>
+      <w:r>
+        <w:t xml:space="preserve">Expand </w:t>
+      </w:r>
+      <w:r>
+        <w:rPr>
+          <w:rFonts w:ascii="Courier New" w:hAnsi="Courier New" w:cs="Courier New"/>
+        </w:rPr>
+        <w:t>Modeling Spatial Relationships</w:t>
+      </w:r>
+    </w:p>
+    <w:p>
+      <w:pPr>
+        <w:pStyle w:val="ListParagraph"/>
+        <w:numPr>
+          <w:ilvl w:val="1"/>
+          <w:numId w:val="73"/>
+        </w:numPr>
+      </w:pPr>
+      <w:r>
+        <w:t>Conduct OLS regression</w:t>
+      </w:r>
+    </w:p>
+    <w:p>
+      <w:pPr>
+        <w:pStyle w:val="ListParagraph"/>
+        <w:numPr>
+          <w:ilvl w:val="2"/>
+          <w:numId w:val="73"/>
+        </w:numPr>
+      </w:pPr>
+      <w:r>
+        <w:t xml:space="preserve">Double click </w:t>
+      </w:r>
+      <w:r>
+        <w:rPr>
+          <w:rFonts w:ascii="Courier New" w:hAnsi="Courier New" w:cs="Courier New"/>
+        </w:rPr>
+        <w:t>Ordinary Lease Squares</w:t>
+      </w:r>
+    </w:p>
+    <w:p>
+      <w:pPr>
+        <w:pStyle w:val="ListParagraph"/>
+        <w:numPr>
+          <w:ilvl w:val="2"/>
+          <w:numId w:val="73"/>
+        </w:numPr>
+      </w:pPr>
+      <w:r>
+        <w:t xml:space="preserve">Select </w:t>
+      </w:r>
+      <w:r>
+        <w:rPr>
+          <w:rFonts w:ascii="Courier New" w:hAnsi="Courier New" w:cs="Courier New"/>
+        </w:rPr>
+        <w:t>Input Feature Class</w:t>
+      </w:r>
+    </w:p>
+    <w:p>
+      <w:pPr>
+        <w:pStyle w:val="ListParagraph"/>
+        <w:numPr>
+          <w:ilvl w:val="2"/>
+          <w:numId w:val="73"/>
+        </w:numPr>
+      </w:pPr>
+      <w:r>
+        <w:t xml:space="preserve">Select </w:t>
+      </w:r>
+      <w:r>
+        <w:rPr>
+          <w:rFonts w:ascii="Courier New" w:hAnsi="Courier New" w:cs="Courier New"/>
+        </w:rPr>
+        <w:t>U</w:t>
+      </w:r>
+      <w:r>
+        <w:rPr>
+          <w:rFonts w:ascii="Courier New" w:hAnsi="Courier New" w:cs="Courier New"/>
+        </w:rPr>
+        <w:t>nique ID</w:t>
+      </w:r>
+    </w:p>
+    <w:p>
+      <w:pPr>
+        <w:pStyle w:val="ListParagraph"/>
+        <w:numPr>
+          <w:ilvl w:val="2"/>
+          <w:numId w:val="73"/>
+        </w:numPr>
+      </w:pPr>
+      <w:r>
+        <w:t xml:space="preserve">Select </w:t>
+      </w:r>
+      <w:r>
+        <w:rPr>
+          <w:rFonts w:ascii="Courier New" w:hAnsi="Courier New" w:cs="Courier New"/>
+        </w:rPr>
+        <w:t>Output Feature Class</w:t>
+      </w:r>
+    </w:p>
+    <w:p>
+      <w:pPr>
+        <w:pStyle w:val="ListParagraph"/>
+        <w:numPr>
+          <w:ilvl w:val="3"/>
+          <w:numId w:val="73"/>
+        </w:numPr>
+      </w:pPr>
+      <w:r>
+        <w:t>Enter name</w:t>
+      </w:r>
+    </w:p>
+    <w:p>
+      <w:pPr>
+        <w:pStyle w:val="ListParagraph"/>
+        <w:numPr>
+          <w:ilvl w:val="3"/>
+          <w:numId w:val="73"/>
+        </w:numPr>
+      </w:pPr>
+      <w:r>
+        <w:t>Click Save</w:t>
+      </w:r>
+    </w:p>
+    <w:p>
+      <w:pPr>
+        <w:pStyle w:val="ListParagraph"/>
+        <w:numPr>
+          <w:ilvl w:val="2"/>
+          <w:numId w:val="73"/>
+        </w:numPr>
+      </w:pPr>
+      <w:r>
+        <w:t xml:space="preserve">Select </w:t>
+      </w:r>
+      <w:r>
+        <w:rPr>
+          <w:rFonts w:ascii="Courier New" w:hAnsi="Courier New" w:cs="Courier New"/>
+        </w:rPr>
+        <w:t>Dependent Variable</w:t>
+      </w:r>
+    </w:p>
+    <w:p>
+      <w:pPr>
+        <w:pStyle w:val="ListParagraph"/>
+        <w:numPr>
+          <w:ilvl w:val="2"/>
+          <w:numId w:val="73"/>
+        </w:numPr>
+      </w:pPr>
+      <w:r>
+        <w:t xml:space="preserve">Select </w:t>
+      </w:r>
+      <w:r>
+        <w:rPr>
+          <w:rFonts w:ascii="Courier New" w:hAnsi="Courier New" w:cs="Courier New"/>
+        </w:rPr>
+        <w:t>Explanatory</w:t>
+      </w:r>
+      <w:r>
+        <w:rPr>
+          <w:rFonts w:ascii="Courier New" w:hAnsi="Courier New" w:cs="Courier New"/>
+        </w:rPr>
+        <w:t xml:space="preserve"> Variable</w:t>
+      </w:r>
+      <w:r>
+        <w:rPr>
+          <w:rFonts w:ascii="Courier New" w:hAnsi="Courier New" w:cs="Courier New"/>
+        </w:rPr>
+        <w:t>(s)</w:t>
+      </w:r>
+    </w:p>
+    <w:p>
+      <w:pPr>
+        <w:pStyle w:val="ListParagraph"/>
+        <w:numPr>
+          <w:ilvl w:val="2"/>
+          <w:numId w:val="73"/>
+        </w:numPr>
+      </w:pPr>
+      <w:r>
+        <w:t xml:space="preserve">Click </w:t>
+      </w:r>
+      <w:r>
+        <w:rPr>
+          <w:rFonts w:ascii="Courier New" w:hAnsi="Courier New" w:cs="Courier New"/>
+        </w:rPr>
+        <w:t>OK</w:t>
+      </w:r>
+    </w:p>
+    <w:p>
+      <w:pPr>
+        <w:pStyle w:val="ListParagraph"/>
+        <w:numPr>
+          <w:ilvl w:val="2"/>
+          <w:numId w:val="73"/>
+        </w:numPr>
+      </w:pPr>
+      <w:r>
+        <w:t>Output produced in new layer</w:t>
+      </w:r>
+    </w:p>
+    <w:p>
+      <w:pPr>
+        <w:pStyle w:val="ListParagraph"/>
+        <w:numPr>
+          <w:ilvl w:val="2"/>
+          <w:numId w:val="73"/>
+        </w:numPr>
+      </w:pPr>
+      <w:r>
+        <w:t>Save output as a new permanent shapefile</w:t>
+      </w:r>
+    </w:p>
+    <w:p>
+      <w:pPr>
+        <w:pStyle w:val="ListParagraph"/>
+        <w:numPr>
+          <w:ilvl w:val="1"/>
+          <w:numId w:val="73"/>
+        </w:numPr>
+      </w:pPr>
+      <w:r>
+        <w:t>Conduct local spatial regression</w:t>
+      </w:r>
+    </w:p>
+    <w:p>
+      <w:pPr>
+        <w:pStyle w:val="ListParagraph"/>
+        <w:numPr>
+          <w:ilvl w:val="2"/>
+          <w:numId w:val="73"/>
+        </w:numPr>
+      </w:pPr>
+      <w:r>
+        <w:t xml:space="preserve">Double click </w:t>
+      </w:r>
+      <w:r>
+        <w:rPr>
+          <w:rFonts w:ascii="Courier New" w:hAnsi="Courier New" w:cs="Courier New"/>
+        </w:rPr>
+        <w:t>Geographically Weighted Regression</w:t>
+      </w:r>
+    </w:p>
+    <w:p>
+      <w:pPr>
+        <w:pStyle w:val="ListParagraph"/>
+        <w:numPr>
+          <w:ilvl w:val="2"/>
+          <w:numId w:val="73"/>
+        </w:numPr>
+      </w:pPr>
+      <w:r>
+        <w:t xml:space="preserve">Select </w:t>
+      </w:r>
+      <w:r>
+        <w:t xml:space="preserve">the </w:t>
+      </w:r>
+      <w:r>
+        <w:rPr>
+          <w:rFonts w:ascii="Courier New" w:hAnsi="Courier New" w:cs="Courier New"/>
+        </w:rPr>
+        <w:t>Input Feature</w:t>
+      </w:r>
+    </w:p>
+    <w:p>
+      <w:pPr>
+        <w:pStyle w:val="ListParagraph"/>
+        <w:numPr>
+          <w:ilvl w:val="2"/>
+          <w:numId w:val="73"/>
+        </w:numPr>
+      </w:pPr>
+      <w:r>
+        <w:t xml:space="preserve">Select </w:t>
+      </w:r>
+      <w:r>
+        <w:rPr>
+          <w:rFonts w:ascii="Courier New" w:hAnsi="Courier New" w:cs="Courier New"/>
+        </w:rPr>
+        <w:t>Dependent Variable</w:t>
+      </w:r>
+    </w:p>
+    <w:p>
+      <w:pPr>
+        <w:pStyle w:val="ListParagraph"/>
+        <w:numPr>
+          <w:ilvl w:val="2"/>
+          <w:numId w:val="73"/>
+        </w:numPr>
+      </w:pPr>
+      <w:r>
+        <w:t xml:space="preserve">Select </w:t>
+      </w:r>
+      <w:r>
+        <w:rPr>
+          <w:rFonts w:ascii="Courier New" w:hAnsi="Courier New" w:cs="Courier New"/>
+        </w:rPr>
+        <w:t>Explanatory</w:t>
+      </w:r>
+      <w:r>
+        <w:rPr>
+          <w:rFonts w:ascii="Courier New" w:hAnsi="Courier New" w:cs="Courier New"/>
+        </w:rPr>
+        <w:t xml:space="preserve"> Variable</w:t>
+      </w:r>
+      <w:r>
+        <w:rPr>
+          <w:rFonts w:ascii="Courier New" w:hAnsi="Courier New" w:cs="Courier New"/>
+        </w:rPr>
+        <w:t>(s)</w:t>
+      </w:r>
+    </w:p>
+    <w:p>
+      <w:pPr>
+        <w:pStyle w:val="ListParagraph"/>
+        <w:numPr>
+          <w:ilvl w:val="2"/>
+          <w:numId w:val="73"/>
+        </w:numPr>
+      </w:pPr>
+      <w:r>
+        <w:t xml:space="preserve">Select </w:t>
+      </w:r>
+      <w:r>
+        <w:rPr>
+          <w:rFonts w:ascii="Courier New" w:hAnsi="Courier New" w:cs="Courier New"/>
+        </w:rPr>
+        <w:t>Output Feature Class</w:t>
+      </w:r>
+    </w:p>
+    <w:p>
+      <w:pPr>
+        <w:pStyle w:val="ListParagraph"/>
+        <w:numPr>
+          <w:ilvl w:val="3"/>
+          <w:numId w:val="73"/>
+        </w:numPr>
+      </w:pPr>
+      <w:r>
+        <w:t>Enter name</w:t>
+      </w:r>
+    </w:p>
+    <w:p>
+      <w:pPr>
+        <w:pStyle w:val="ListParagraph"/>
+        <w:numPr>
+          <w:ilvl w:val="3"/>
+          <w:numId w:val="73"/>
+        </w:numPr>
+      </w:pPr>
+      <w:r>
+        <w:t>Click Save</w:t>
+      </w:r>
+    </w:p>
+    <w:p>
+      <w:pPr>
+        <w:pStyle w:val="ListParagraph"/>
+        <w:numPr>
+          <w:ilvl w:val="2"/>
+          <w:numId w:val="73"/>
+        </w:numPr>
+      </w:pPr>
+      <w:r>
+        <w:t xml:space="preserve">Select </w:t>
+      </w:r>
+      <w:proofErr w:type="spellStart"/>
+      <w:r>
+        <w:rPr>
+          <w:rFonts w:ascii="Courier New" w:hAnsi="Courier New" w:cs="Courier New"/>
+        </w:rPr>
+        <w:t>Kernal</w:t>
+      </w:r>
+      <w:proofErr w:type="spellEnd"/>
+      <w:r>
+        <w:rPr>
+          <w:rFonts w:ascii="Courier New" w:hAnsi="Courier New" w:cs="Courier New"/>
+        </w:rPr>
+        <w:t xml:space="preserve"> type </w:t>
+      </w:r>
+      <w:r>
+        <w:t xml:space="preserve">(e.g., </w:t>
+      </w:r>
+      <w:r>
+        <w:rPr>
+          <w:rFonts w:ascii="Courier New" w:hAnsi="Courier New" w:cs="Courier New"/>
+        </w:rPr>
+        <w:t>Adaptive</w:t>
+      </w:r>
+      <w:r>
+        <w:t xml:space="preserve"> for irregular polygons)</w:t>
+      </w:r>
+    </w:p>
+    <w:p>
+      <w:pPr>
+        <w:pStyle w:val="ListParagraph"/>
+        <w:numPr>
+          <w:ilvl w:val="2"/>
+          <w:numId w:val="73"/>
+        </w:numPr>
+      </w:pPr>
+      <w:r>
+        <w:t xml:space="preserve">Select </w:t>
+      </w:r>
+      <w:r>
+        <w:rPr>
+          <w:rFonts w:ascii="Courier New" w:hAnsi="Courier New" w:cs="Courier New"/>
+        </w:rPr>
+        <w:t xml:space="preserve">Bandwidth method </w:t>
+      </w:r>
+      <w:r>
+        <w:t xml:space="preserve">(e.g., </w:t>
+      </w:r>
+      <w:proofErr w:type="spellStart"/>
+      <w:r>
+        <w:t>AICc</w:t>
+      </w:r>
+      <w:proofErr w:type="spellEnd"/>
+      <w:r>
+        <w:t>)</w:t>
+      </w:r>
+    </w:p>
+    <w:p>
+      <w:pPr>
+        <w:pStyle w:val="ListParagraph"/>
+        <w:numPr>
+          <w:ilvl w:val="2"/>
+          <w:numId w:val="73"/>
+        </w:numPr>
+      </w:pPr>
+      <w:r>
+        <w:t xml:space="preserve">Click </w:t>
+      </w:r>
+      <w:r>
+        <w:rPr>
+          <w:rFonts w:ascii="Courier New" w:hAnsi="Courier New" w:cs="Courier New"/>
+        </w:rPr>
+        <w:t>OK</w:t>
+      </w:r>
+    </w:p>
+    <w:p>
+      <w:pPr>
+        <w:pStyle w:val="ListParagraph"/>
+        <w:numPr>
+          <w:ilvl w:val="2"/>
+          <w:numId w:val="73"/>
+        </w:numPr>
+      </w:pPr>
+      <w:r>
+        <w:t>Output produced in new layer</w:t>
+      </w:r>
+    </w:p>
+    <w:p>
+      <w:pPr>
+        <w:pStyle w:val="ListParagraph"/>
+        <w:numPr>
+          <w:ilvl w:val="2"/>
+          <w:numId w:val="73"/>
+        </w:numPr>
+      </w:pPr>
+      <w:r>
+        <w:t>Save output as a new permanent shapefile</w:t>
+      </w:r>
+    </w:p>
+    <w:p>
+      <w:pPr>
+        <w:pStyle w:val="ListParagraph"/>
+        <w:numPr>
+          <w:ilvl w:val="0"/>
+          <w:numId w:val="73"/>
+        </w:numPr>
+      </w:pPr>
+      <w:r>
+        <w:t xml:space="preserve">Confirm that </w:t>
+      </w:r>
+      <w:r>
+        <w:t>spatial autocorrelation</w:t>
+      </w:r>
+      <w:r>
+        <w:t xml:space="preserve"> was removed.</w:t>
+      </w:r>
+    </w:p>
+    <w:p>
+      <w:pPr>
+        <w:pStyle w:val="ListParagraph"/>
+        <w:numPr>
+          <w:ilvl w:val="1"/>
+          <w:numId w:val="73"/>
+        </w:numPr>
+      </w:pPr>
+      <w:r>
+        <w:t>Calculate Moran’s I</w:t>
       </w:r>
     </w:p>
     <w:p>
@@ -25317,7 +25899,7 @@
         <w:bCs/>
         <w:noProof/>
       </w:rPr>
-      <w:t>2</w:t>
+      <w:t>1</w:t>
     </w:r>
     <w:r>
       <w:rPr>
@@ -28287,6 +28869,119 @@
     </w:lvl>
   </w:abstractNum>
   <w:abstractNum w:abstractNumId="19" w15:restartNumberingAfterBreak="0">
+    <w:nsid w:val="1C615F33"/>
+    <w:multiLevelType w:val="hybridMultilevel"/>
+    <w:tmpl w:val="F4FC0510"/>
+    <w:lvl w:ilvl="0" w:tplc="04090001">
+      <w:start w:val="1"/>
+      <w:numFmt w:val="bullet"/>
+      <w:lvlText w:val=""/>
+      <w:lvlJc w:val="left"/>
+      <w:pPr>
+        <w:ind w:left="720" w:hanging="360"/>
+      </w:pPr>
+      <w:rPr>
+        <w:rFonts w:ascii="Symbol" w:hAnsi="Symbol" w:hint="default"/>
+      </w:rPr>
+    </w:lvl>
+    <w:lvl w:ilvl="1" w:tplc="04090003">
+      <w:start w:val="1"/>
+      <w:numFmt w:val="bullet"/>
+      <w:lvlText w:val="o"/>
+      <w:lvlJc w:val="left"/>
+      <w:pPr>
+        <w:ind w:left="1440" w:hanging="360"/>
+      </w:pPr>
+      <w:rPr>
+        <w:rFonts w:ascii="Courier New" w:hAnsi="Courier New" w:cs="Courier New" w:hint="default"/>
+      </w:rPr>
+    </w:lvl>
+    <w:lvl w:ilvl="2" w:tplc="04090005">
+      <w:start w:val="1"/>
+      <w:numFmt w:val="bullet"/>
+      <w:lvlText w:val=""/>
+      <w:lvlJc w:val="left"/>
+      <w:pPr>
+        <w:ind w:left="2160" w:hanging="360"/>
+      </w:pPr>
+      <w:rPr>
+        <w:rFonts w:ascii="Wingdings" w:hAnsi="Wingdings" w:hint="default"/>
+      </w:rPr>
+    </w:lvl>
+    <w:lvl w:ilvl="3" w:tplc="04090001">
+      <w:start w:val="1"/>
+      <w:numFmt w:val="bullet"/>
+      <w:lvlText w:val=""/>
+      <w:lvlJc w:val="left"/>
+      <w:pPr>
+        <w:ind w:left="2880" w:hanging="360"/>
+      </w:pPr>
+      <w:rPr>
+        <w:rFonts w:ascii="Symbol" w:hAnsi="Symbol" w:hint="default"/>
+      </w:rPr>
+    </w:lvl>
+    <w:lvl w:ilvl="4" w:tplc="04090003" w:tentative="1">
+      <w:start w:val="1"/>
+      <w:numFmt w:val="bullet"/>
+      <w:lvlText w:val="o"/>
+      <w:lvlJc w:val="left"/>
+      <w:pPr>
+        <w:ind w:left="3600" w:hanging="360"/>
+      </w:pPr>
+      <w:rPr>
+        <w:rFonts w:ascii="Courier New" w:hAnsi="Courier New" w:cs="Courier New" w:hint="default"/>
+      </w:rPr>
+    </w:lvl>
+    <w:lvl w:ilvl="5" w:tplc="04090005" w:tentative="1">
+      <w:start w:val="1"/>
+      <w:numFmt w:val="bullet"/>
+      <w:lvlText w:val=""/>
+      <w:lvlJc w:val="left"/>
+      <w:pPr>
+        <w:ind w:left="4320" w:hanging="360"/>
+      </w:pPr>
+      <w:rPr>
+        <w:rFonts w:ascii="Wingdings" w:hAnsi="Wingdings" w:hint="default"/>
+      </w:rPr>
+    </w:lvl>
+    <w:lvl w:ilvl="6" w:tplc="04090001" w:tentative="1">
+      <w:start w:val="1"/>
+      <w:numFmt w:val="bullet"/>
+      <w:lvlText w:val=""/>
+      <w:lvlJc w:val="left"/>
+      <w:pPr>
+        <w:ind w:left="5040" w:hanging="360"/>
+      </w:pPr>
+      <w:rPr>
+        <w:rFonts w:ascii="Symbol" w:hAnsi="Symbol" w:hint="default"/>
+      </w:rPr>
+    </w:lvl>
+    <w:lvl w:ilvl="7" w:tplc="04090003" w:tentative="1">
+      <w:start w:val="1"/>
+      <w:numFmt w:val="bullet"/>
+      <w:lvlText w:val="o"/>
+      <w:lvlJc w:val="left"/>
+      <w:pPr>
+        <w:ind w:left="5760" w:hanging="360"/>
+      </w:pPr>
+      <w:rPr>
+        <w:rFonts w:ascii="Courier New" w:hAnsi="Courier New" w:cs="Courier New" w:hint="default"/>
+      </w:rPr>
+    </w:lvl>
+    <w:lvl w:ilvl="8" w:tplc="04090005" w:tentative="1">
+      <w:start w:val="1"/>
+      <w:numFmt w:val="bullet"/>
+      <w:lvlText w:val=""/>
+      <w:lvlJc w:val="left"/>
+      <w:pPr>
+        <w:ind w:left="6480" w:hanging="360"/>
+      </w:pPr>
+      <w:rPr>
+        <w:rFonts w:ascii="Wingdings" w:hAnsi="Wingdings" w:hint="default"/>
+      </w:rPr>
+    </w:lvl>
+  </w:abstractNum>
+  <w:abstractNum w:abstractNumId="20" w15:restartNumberingAfterBreak="0">
     <w:nsid w:val="1D3C4B48"/>
     <w:multiLevelType w:val="hybridMultilevel"/>
     <w:tmpl w:val="90548528"/>
@@ -28399,7 +29094,7 @@
       </w:rPr>
     </w:lvl>
   </w:abstractNum>
-  <w:abstractNum w:abstractNumId="20" w15:restartNumberingAfterBreak="0">
+  <w:abstractNum w:abstractNumId="21" w15:restartNumberingAfterBreak="0">
     <w:nsid w:val="1E53130B"/>
     <w:multiLevelType w:val="hybridMultilevel"/>
     <w:tmpl w:val="8E667806"/>
@@ -28512,7 +29207,7 @@
       </w:rPr>
     </w:lvl>
   </w:abstractNum>
-  <w:abstractNum w:abstractNumId="21" w15:restartNumberingAfterBreak="0">
+  <w:abstractNum w:abstractNumId="22" w15:restartNumberingAfterBreak="0">
     <w:nsid w:val="1E6D63AE"/>
     <w:multiLevelType w:val="hybridMultilevel"/>
     <w:tmpl w:val="C1FC63C0"/>
@@ -28625,7 +29320,7 @@
       </w:rPr>
     </w:lvl>
   </w:abstractNum>
-  <w:abstractNum w:abstractNumId="22" w15:restartNumberingAfterBreak="0">
+  <w:abstractNum w:abstractNumId="23" w15:restartNumberingAfterBreak="0">
     <w:nsid w:val="1EF41E23"/>
     <w:multiLevelType w:val="hybridMultilevel"/>
     <w:tmpl w:val="3C308E74"/>
@@ -28738,7 +29433,7 @@
       </w:rPr>
     </w:lvl>
   </w:abstractNum>
-  <w:abstractNum w:abstractNumId="23" w15:restartNumberingAfterBreak="0">
+  <w:abstractNum w:abstractNumId="24" w15:restartNumberingAfterBreak="0">
     <w:nsid w:val="1F1B02D6"/>
     <w:multiLevelType w:val="hybridMultilevel"/>
     <w:tmpl w:val="DE8E810C"/>
@@ -28851,7 +29546,7 @@
       </w:rPr>
     </w:lvl>
   </w:abstractNum>
-  <w:abstractNum w:abstractNumId="24" w15:restartNumberingAfterBreak="0">
+  <w:abstractNum w:abstractNumId="25" w15:restartNumberingAfterBreak="0">
     <w:nsid w:val="1F5C4968"/>
     <w:multiLevelType w:val="hybridMultilevel"/>
     <w:tmpl w:val="1A4E9364"/>
@@ -28964,7 +29659,7 @@
       </w:rPr>
     </w:lvl>
   </w:abstractNum>
-  <w:abstractNum w:abstractNumId="25" w15:restartNumberingAfterBreak="0">
+  <w:abstractNum w:abstractNumId="26" w15:restartNumberingAfterBreak="0">
     <w:nsid w:val="22BD5D02"/>
     <w:multiLevelType w:val="hybridMultilevel"/>
     <w:tmpl w:val="E1341D1C"/>
@@ -29077,7 +29772,7 @@
       </w:rPr>
     </w:lvl>
   </w:abstractNum>
-  <w:abstractNum w:abstractNumId="26" w15:restartNumberingAfterBreak="0">
+  <w:abstractNum w:abstractNumId="27" w15:restartNumberingAfterBreak="0">
     <w:nsid w:val="241E5458"/>
     <w:multiLevelType w:val="hybridMultilevel"/>
     <w:tmpl w:val="B3CE79FE"/>
@@ -29190,7 +29885,7 @@
       </w:rPr>
     </w:lvl>
   </w:abstractNum>
-  <w:abstractNum w:abstractNumId="27" w15:restartNumberingAfterBreak="0">
+  <w:abstractNum w:abstractNumId="28" w15:restartNumberingAfterBreak="0">
     <w:nsid w:val="24D1303C"/>
     <w:multiLevelType w:val="hybridMultilevel"/>
     <w:tmpl w:val="078C0AA2"/>
@@ -29303,7 +29998,7 @@
       </w:rPr>
     </w:lvl>
   </w:abstractNum>
-  <w:abstractNum w:abstractNumId="28" w15:restartNumberingAfterBreak="0">
+  <w:abstractNum w:abstractNumId="29" w15:restartNumberingAfterBreak="0">
     <w:nsid w:val="2670569B"/>
     <w:multiLevelType w:val="hybridMultilevel"/>
     <w:tmpl w:val="DB50394C"/>
@@ -29416,7 +30111,7 @@
       </w:rPr>
     </w:lvl>
   </w:abstractNum>
-  <w:abstractNum w:abstractNumId="29" w15:restartNumberingAfterBreak="0">
+  <w:abstractNum w:abstractNumId="30" w15:restartNumberingAfterBreak="0">
     <w:nsid w:val="271A51FA"/>
     <w:multiLevelType w:val="hybridMultilevel"/>
     <w:tmpl w:val="5C0CAEA2"/>
@@ -29529,7 +30224,7 @@
       </w:rPr>
     </w:lvl>
   </w:abstractNum>
-  <w:abstractNum w:abstractNumId="30" w15:restartNumberingAfterBreak="0">
+  <w:abstractNum w:abstractNumId="31" w15:restartNumberingAfterBreak="0">
     <w:nsid w:val="2CC40D77"/>
     <w:multiLevelType w:val="hybridMultilevel"/>
     <w:tmpl w:val="A53A2F8E"/>
@@ -29642,7 +30337,7 @@
       </w:rPr>
     </w:lvl>
   </w:abstractNum>
-  <w:abstractNum w:abstractNumId="31" w15:restartNumberingAfterBreak="0">
+  <w:abstractNum w:abstractNumId="32" w15:restartNumberingAfterBreak="0">
     <w:nsid w:val="2CDB18E7"/>
     <w:multiLevelType w:val="hybridMultilevel"/>
     <w:tmpl w:val="20163DB0"/>
@@ -29755,7 +30450,7 @@
       </w:rPr>
     </w:lvl>
   </w:abstractNum>
-  <w:abstractNum w:abstractNumId="32" w15:restartNumberingAfterBreak="0">
+  <w:abstractNum w:abstractNumId="33" w15:restartNumberingAfterBreak="0">
     <w:nsid w:val="2EA35758"/>
     <w:multiLevelType w:val="hybridMultilevel"/>
     <w:tmpl w:val="11203BAC"/>
@@ -29868,7 +30563,7 @@
       </w:rPr>
     </w:lvl>
   </w:abstractNum>
-  <w:abstractNum w:abstractNumId="33" w15:restartNumberingAfterBreak="0">
+  <w:abstractNum w:abstractNumId="34" w15:restartNumberingAfterBreak="0">
     <w:nsid w:val="326B66C0"/>
     <w:multiLevelType w:val="hybridMultilevel"/>
     <w:tmpl w:val="2F508740"/>
@@ -29981,7 +30676,7 @@
       </w:rPr>
     </w:lvl>
   </w:abstractNum>
-  <w:abstractNum w:abstractNumId="34" w15:restartNumberingAfterBreak="0">
+  <w:abstractNum w:abstractNumId="35" w15:restartNumberingAfterBreak="0">
     <w:nsid w:val="32BC16E8"/>
     <w:multiLevelType w:val="hybridMultilevel"/>
     <w:tmpl w:val="11E4B0E2"/>
@@ -30094,7 +30789,7 @@
       </w:rPr>
     </w:lvl>
   </w:abstractNum>
-  <w:abstractNum w:abstractNumId="35" w15:restartNumberingAfterBreak="0">
+  <w:abstractNum w:abstractNumId="36" w15:restartNumberingAfterBreak="0">
     <w:nsid w:val="34A718C6"/>
     <w:multiLevelType w:val="hybridMultilevel"/>
     <w:tmpl w:val="179042B2"/>
@@ -30207,7 +30902,7 @@
       </w:rPr>
     </w:lvl>
   </w:abstractNum>
-  <w:abstractNum w:abstractNumId="36" w15:restartNumberingAfterBreak="0">
+  <w:abstractNum w:abstractNumId="37" w15:restartNumberingAfterBreak="0">
     <w:nsid w:val="35EC685B"/>
     <w:multiLevelType w:val="hybridMultilevel"/>
     <w:tmpl w:val="39DAD2B4"/>
@@ -30320,7 +31015,7 @@
       </w:rPr>
     </w:lvl>
   </w:abstractNum>
-  <w:abstractNum w:abstractNumId="37" w15:restartNumberingAfterBreak="0">
+  <w:abstractNum w:abstractNumId="38" w15:restartNumberingAfterBreak="0">
     <w:nsid w:val="3E2976C1"/>
     <w:multiLevelType w:val="hybridMultilevel"/>
     <w:tmpl w:val="5C36EB2A"/>
@@ -30433,7 +31128,7 @@
       </w:rPr>
     </w:lvl>
   </w:abstractNum>
-  <w:abstractNum w:abstractNumId="38" w15:restartNumberingAfterBreak="0">
+  <w:abstractNum w:abstractNumId="39" w15:restartNumberingAfterBreak="0">
     <w:nsid w:val="3E684A9C"/>
     <w:multiLevelType w:val="hybridMultilevel"/>
     <w:tmpl w:val="76AC2CE4"/>
@@ -30546,7 +31241,7 @@
       </w:rPr>
     </w:lvl>
   </w:abstractNum>
-  <w:abstractNum w:abstractNumId="39" w15:restartNumberingAfterBreak="0">
+  <w:abstractNum w:abstractNumId="40" w15:restartNumberingAfterBreak="0">
     <w:nsid w:val="429A3D2F"/>
     <w:multiLevelType w:val="hybridMultilevel"/>
     <w:tmpl w:val="F5488488"/>
@@ -30659,7 +31354,7 @@
       </w:rPr>
     </w:lvl>
   </w:abstractNum>
-  <w:abstractNum w:abstractNumId="40" w15:restartNumberingAfterBreak="0">
+  <w:abstractNum w:abstractNumId="41" w15:restartNumberingAfterBreak="0">
     <w:nsid w:val="430D09B9"/>
     <w:multiLevelType w:val="hybridMultilevel"/>
     <w:tmpl w:val="84B82C1A"/>
@@ -30772,7 +31467,7 @@
       </w:rPr>
     </w:lvl>
   </w:abstractNum>
-  <w:abstractNum w:abstractNumId="41" w15:restartNumberingAfterBreak="0">
+  <w:abstractNum w:abstractNumId="42" w15:restartNumberingAfterBreak="0">
     <w:nsid w:val="449D76DB"/>
     <w:multiLevelType w:val="hybridMultilevel"/>
     <w:tmpl w:val="D8C2212C"/>
@@ -30885,7 +31580,7 @@
       </w:rPr>
     </w:lvl>
   </w:abstractNum>
-  <w:abstractNum w:abstractNumId="42" w15:restartNumberingAfterBreak="0">
+  <w:abstractNum w:abstractNumId="43" w15:restartNumberingAfterBreak="0">
     <w:nsid w:val="47FB22DA"/>
     <w:multiLevelType w:val="hybridMultilevel"/>
     <w:tmpl w:val="5858AA6A"/>
@@ -30998,7 +31693,7 @@
       </w:rPr>
     </w:lvl>
   </w:abstractNum>
-  <w:abstractNum w:abstractNumId="43" w15:restartNumberingAfterBreak="0">
+  <w:abstractNum w:abstractNumId="44" w15:restartNumberingAfterBreak="0">
     <w:nsid w:val="497307E5"/>
     <w:multiLevelType w:val="hybridMultilevel"/>
     <w:tmpl w:val="3536BF24"/>
@@ -31111,7 +31806,7 @@
       </w:rPr>
     </w:lvl>
   </w:abstractNum>
-  <w:abstractNum w:abstractNumId="44" w15:restartNumberingAfterBreak="0">
+  <w:abstractNum w:abstractNumId="45" w15:restartNumberingAfterBreak="0">
     <w:nsid w:val="4D7C61FA"/>
     <w:multiLevelType w:val="hybridMultilevel"/>
     <w:tmpl w:val="A2D42DEC"/>
@@ -31224,7 +31919,7 @@
       </w:rPr>
     </w:lvl>
   </w:abstractNum>
-  <w:abstractNum w:abstractNumId="45" w15:restartNumberingAfterBreak="0">
+  <w:abstractNum w:abstractNumId="46" w15:restartNumberingAfterBreak="0">
     <w:nsid w:val="4DF16192"/>
     <w:multiLevelType w:val="hybridMultilevel"/>
     <w:tmpl w:val="BFD60290"/>
@@ -31337,7 +32032,7 @@
       </w:rPr>
     </w:lvl>
   </w:abstractNum>
-  <w:abstractNum w:abstractNumId="46" w15:restartNumberingAfterBreak="0">
+  <w:abstractNum w:abstractNumId="47" w15:restartNumberingAfterBreak="0">
     <w:nsid w:val="4F052809"/>
     <w:multiLevelType w:val="hybridMultilevel"/>
     <w:tmpl w:val="54B41168"/>
@@ -31450,7 +32145,7 @@
       </w:rPr>
     </w:lvl>
   </w:abstractNum>
-  <w:abstractNum w:abstractNumId="47" w15:restartNumberingAfterBreak="0">
+  <w:abstractNum w:abstractNumId="48" w15:restartNumberingAfterBreak="0">
     <w:nsid w:val="53B1005E"/>
     <w:multiLevelType w:val="hybridMultilevel"/>
     <w:tmpl w:val="80CA5430"/>
@@ -31563,7 +32258,7 @@
       </w:rPr>
     </w:lvl>
   </w:abstractNum>
-  <w:abstractNum w:abstractNumId="48" w15:restartNumberingAfterBreak="0">
+  <w:abstractNum w:abstractNumId="49" w15:restartNumberingAfterBreak="0">
     <w:nsid w:val="552129AB"/>
     <w:multiLevelType w:val="hybridMultilevel"/>
     <w:tmpl w:val="67B63686"/>
@@ -31676,7 +32371,7 @@
       </w:rPr>
     </w:lvl>
   </w:abstractNum>
-  <w:abstractNum w:abstractNumId="49" w15:restartNumberingAfterBreak="0">
+  <w:abstractNum w:abstractNumId="50" w15:restartNumberingAfterBreak="0">
     <w:nsid w:val="552C3E4A"/>
     <w:multiLevelType w:val="hybridMultilevel"/>
     <w:tmpl w:val="D2BAD664"/>
@@ -31789,7 +32484,7 @@
       </w:rPr>
     </w:lvl>
   </w:abstractNum>
-  <w:abstractNum w:abstractNumId="50" w15:restartNumberingAfterBreak="0">
+  <w:abstractNum w:abstractNumId="51" w15:restartNumberingAfterBreak="0">
     <w:nsid w:val="56AD70C4"/>
     <w:multiLevelType w:val="hybridMultilevel"/>
     <w:tmpl w:val="DF0C55EA"/>
@@ -31902,7 +32597,7 @@
       </w:rPr>
     </w:lvl>
   </w:abstractNum>
-  <w:abstractNum w:abstractNumId="51" w15:restartNumberingAfterBreak="0">
+  <w:abstractNum w:abstractNumId="52" w15:restartNumberingAfterBreak="0">
     <w:nsid w:val="57872CE4"/>
     <w:multiLevelType w:val="hybridMultilevel"/>
     <w:tmpl w:val="AE8A8FE8"/>
@@ -32015,7 +32710,7 @@
       </w:rPr>
     </w:lvl>
   </w:abstractNum>
-  <w:abstractNum w:abstractNumId="52" w15:restartNumberingAfterBreak="0">
+  <w:abstractNum w:abstractNumId="53" w15:restartNumberingAfterBreak="0">
     <w:nsid w:val="61ED0A86"/>
     <w:multiLevelType w:val="hybridMultilevel"/>
     <w:tmpl w:val="E828CD42"/>
@@ -32128,7 +32823,7 @@
       </w:rPr>
     </w:lvl>
   </w:abstractNum>
-  <w:abstractNum w:abstractNumId="53" w15:restartNumberingAfterBreak="0">
+  <w:abstractNum w:abstractNumId="54" w15:restartNumberingAfterBreak="0">
     <w:nsid w:val="629F4B5C"/>
     <w:multiLevelType w:val="hybridMultilevel"/>
     <w:tmpl w:val="AFC0C478"/>
@@ -32241,7 +32936,7 @@
       </w:rPr>
     </w:lvl>
   </w:abstractNum>
-  <w:abstractNum w:abstractNumId="54" w15:restartNumberingAfterBreak="0">
+  <w:abstractNum w:abstractNumId="55" w15:restartNumberingAfterBreak="0">
     <w:nsid w:val="64C34A0D"/>
     <w:multiLevelType w:val="hybridMultilevel"/>
     <w:tmpl w:val="4BF4502A"/>
@@ -32354,7 +33049,7 @@
       </w:rPr>
     </w:lvl>
   </w:abstractNum>
-  <w:abstractNum w:abstractNumId="55" w15:restartNumberingAfterBreak="0">
+  <w:abstractNum w:abstractNumId="56" w15:restartNumberingAfterBreak="0">
     <w:nsid w:val="67CE0DC1"/>
     <w:multiLevelType w:val="hybridMultilevel"/>
     <w:tmpl w:val="C7246548"/>
@@ -32467,7 +33162,7 @@
       </w:rPr>
     </w:lvl>
   </w:abstractNum>
-  <w:abstractNum w:abstractNumId="56" w15:restartNumberingAfterBreak="0">
+  <w:abstractNum w:abstractNumId="57" w15:restartNumberingAfterBreak="0">
     <w:nsid w:val="6BCE0E44"/>
     <w:multiLevelType w:val="hybridMultilevel"/>
     <w:tmpl w:val="DE7826C2"/>
@@ -32580,7 +33275,7 @@
       </w:rPr>
     </w:lvl>
   </w:abstractNum>
-  <w:abstractNum w:abstractNumId="57" w15:restartNumberingAfterBreak="0">
+  <w:abstractNum w:abstractNumId="58" w15:restartNumberingAfterBreak="0">
     <w:nsid w:val="6CA5461D"/>
     <w:multiLevelType w:val="hybridMultilevel"/>
     <w:tmpl w:val="32683CE8"/>
@@ -32693,7 +33388,7 @@
       </w:rPr>
     </w:lvl>
   </w:abstractNum>
-  <w:abstractNum w:abstractNumId="58" w15:restartNumberingAfterBreak="0">
+  <w:abstractNum w:abstractNumId="59" w15:restartNumberingAfterBreak="0">
     <w:nsid w:val="6D1464AF"/>
     <w:multiLevelType w:val="hybridMultilevel"/>
     <w:tmpl w:val="CA466326"/>
@@ -32806,7 +33501,7 @@
       </w:rPr>
     </w:lvl>
   </w:abstractNum>
-  <w:abstractNum w:abstractNumId="59" w15:restartNumberingAfterBreak="0">
+  <w:abstractNum w:abstractNumId="60" w15:restartNumberingAfterBreak="0">
     <w:nsid w:val="6DCA379F"/>
     <w:multiLevelType w:val="hybridMultilevel"/>
     <w:tmpl w:val="E8B4E232"/>
@@ -32919,7 +33614,7 @@
       </w:rPr>
     </w:lvl>
   </w:abstractNum>
-  <w:abstractNum w:abstractNumId="60" w15:restartNumberingAfterBreak="0">
+  <w:abstractNum w:abstractNumId="61" w15:restartNumberingAfterBreak="0">
     <w:nsid w:val="6E046864"/>
     <w:multiLevelType w:val="hybridMultilevel"/>
     <w:tmpl w:val="247E52B2"/>
@@ -33032,7 +33727,7 @@
       </w:rPr>
     </w:lvl>
   </w:abstractNum>
-  <w:abstractNum w:abstractNumId="61" w15:restartNumberingAfterBreak="0">
+  <w:abstractNum w:abstractNumId="62" w15:restartNumberingAfterBreak="0">
     <w:nsid w:val="6EE47DDB"/>
     <w:multiLevelType w:val="hybridMultilevel"/>
     <w:tmpl w:val="F4D05D9A"/>
@@ -33145,7 +33840,7 @@
       </w:rPr>
     </w:lvl>
   </w:abstractNum>
-  <w:abstractNum w:abstractNumId="62" w15:restartNumberingAfterBreak="0">
+  <w:abstractNum w:abstractNumId="63" w15:restartNumberingAfterBreak="0">
     <w:nsid w:val="6F457606"/>
     <w:multiLevelType w:val="hybridMultilevel"/>
     <w:tmpl w:val="D082A2BE"/>
@@ -33258,7 +33953,7 @@
       </w:rPr>
     </w:lvl>
   </w:abstractNum>
-  <w:abstractNum w:abstractNumId="63" w15:restartNumberingAfterBreak="0">
+  <w:abstractNum w:abstractNumId="64" w15:restartNumberingAfterBreak="0">
     <w:nsid w:val="6FAC69DC"/>
     <w:multiLevelType w:val="hybridMultilevel"/>
     <w:tmpl w:val="F3687066"/>
@@ -33371,7 +34066,7 @@
       </w:rPr>
     </w:lvl>
   </w:abstractNum>
-  <w:abstractNum w:abstractNumId="64" w15:restartNumberingAfterBreak="0">
+  <w:abstractNum w:abstractNumId="65" w15:restartNumberingAfterBreak="0">
     <w:nsid w:val="6FBB353F"/>
     <w:multiLevelType w:val="hybridMultilevel"/>
     <w:tmpl w:val="CBB6A7A8"/>
@@ -33484,7 +34179,7 @@
       </w:rPr>
     </w:lvl>
   </w:abstractNum>
-  <w:abstractNum w:abstractNumId="65" w15:restartNumberingAfterBreak="0">
+  <w:abstractNum w:abstractNumId="66" w15:restartNumberingAfterBreak="0">
     <w:nsid w:val="708B500D"/>
     <w:multiLevelType w:val="hybridMultilevel"/>
     <w:tmpl w:val="AC7A5A52"/>
@@ -33597,7 +34292,7 @@
       </w:rPr>
     </w:lvl>
   </w:abstractNum>
-  <w:abstractNum w:abstractNumId="66" w15:restartNumberingAfterBreak="0">
+  <w:abstractNum w:abstractNumId="67" w15:restartNumberingAfterBreak="0">
     <w:nsid w:val="747915FB"/>
     <w:multiLevelType w:val="hybridMultilevel"/>
     <w:tmpl w:val="10784816"/>
@@ -33710,7 +34405,7 @@
       </w:rPr>
     </w:lvl>
   </w:abstractNum>
-  <w:abstractNum w:abstractNumId="67" w15:restartNumberingAfterBreak="0">
+  <w:abstractNum w:abstractNumId="68" w15:restartNumberingAfterBreak="0">
     <w:nsid w:val="75CB4E86"/>
     <w:multiLevelType w:val="hybridMultilevel"/>
     <w:tmpl w:val="6016C8C0"/>
@@ -33823,7 +34518,7 @@
       </w:rPr>
     </w:lvl>
   </w:abstractNum>
-  <w:abstractNum w:abstractNumId="68" w15:restartNumberingAfterBreak="0">
+  <w:abstractNum w:abstractNumId="69" w15:restartNumberingAfterBreak="0">
     <w:nsid w:val="7B6F3211"/>
     <w:multiLevelType w:val="hybridMultilevel"/>
     <w:tmpl w:val="D6620A4A"/>
@@ -33936,7 +34631,7 @@
       </w:rPr>
     </w:lvl>
   </w:abstractNum>
-  <w:abstractNum w:abstractNumId="69" w15:restartNumberingAfterBreak="0">
+  <w:abstractNum w:abstractNumId="70" w15:restartNumberingAfterBreak="0">
     <w:nsid w:val="7C9D666C"/>
     <w:multiLevelType w:val="hybridMultilevel"/>
     <w:tmpl w:val="00922B04"/>
@@ -34049,7 +34744,7 @@
       </w:rPr>
     </w:lvl>
   </w:abstractNum>
-  <w:abstractNum w:abstractNumId="70" w15:restartNumberingAfterBreak="0">
+  <w:abstractNum w:abstractNumId="71" w15:restartNumberingAfterBreak="0">
     <w:nsid w:val="7E6372A8"/>
     <w:multiLevelType w:val="hybridMultilevel"/>
     <w:tmpl w:val="E91C8A02"/>
@@ -34162,7 +34857,7 @@
       </w:rPr>
     </w:lvl>
   </w:abstractNum>
-  <w:abstractNum w:abstractNumId="71" w15:restartNumberingAfterBreak="0">
+  <w:abstractNum w:abstractNumId="72" w15:restartNumberingAfterBreak="0">
     <w:nsid w:val="7F384D04"/>
     <w:multiLevelType w:val="hybridMultilevel"/>
     <w:tmpl w:val="AA5E6D9A"/>
@@ -34279,25 +34974,25 @@
     <w:abstractNumId w:val="12"/>
   </w:num>
   <w:num w:numId="2">
-    <w:abstractNumId w:val="50"/>
+    <w:abstractNumId w:val="51"/>
   </w:num>
   <w:num w:numId="3">
-    <w:abstractNumId w:val="41"/>
+    <w:abstractNumId w:val="42"/>
   </w:num>
   <w:num w:numId="4">
-    <w:abstractNumId w:val="25"/>
+    <w:abstractNumId w:val="26"/>
   </w:num>
   <w:num w:numId="5">
-    <w:abstractNumId w:val="26"/>
+    <w:abstractNumId w:val="27"/>
   </w:num>
   <w:num w:numId="6">
-    <w:abstractNumId w:val="39"/>
+    <w:abstractNumId w:val="40"/>
   </w:num>
   <w:num w:numId="7">
-    <w:abstractNumId w:val="64"/>
+    <w:abstractNumId w:val="65"/>
   </w:num>
   <w:num w:numId="8">
-    <w:abstractNumId w:val="67"/>
+    <w:abstractNumId w:val="68"/>
   </w:num>
   <w:num w:numId="9">
     <w:abstractNumId w:val="8"/>
@@ -34312,169 +35007,169 @@
     <w:abstractNumId w:val="3"/>
   </w:num>
   <w:num w:numId="13">
-    <w:abstractNumId w:val="62"/>
+    <w:abstractNumId w:val="63"/>
   </w:num>
   <w:num w:numId="14">
     <w:abstractNumId w:val="13"/>
   </w:num>
   <w:num w:numId="15">
-    <w:abstractNumId w:val="22"/>
+    <w:abstractNumId w:val="23"/>
   </w:num>
   <w:num w:numId="16">
     <w:abstractNumId w:val="0"/>
   </w:num>
   <w:num w:numId="17">
-    <w:abstractNumId w:val="71"/>
+    <w:abstractNumId w:val="72"/>
   </w:num>
   <w:num w:numId="18">
-    <w:abstractNumId w:val="19"/>
+    <w:abstractNumId w:val="20"/>
   </w:num>
   <w:num w:numId="19">
-    <w:abstractNumId w:val="35"/>
+    <w:abstractNumId w:val="36"/>
   </w:num>
   <w:num w:numId="20">
+    <w:abstractNumId w:val="31"/>
+  </w:num>
+  <w:num w:numId="21">
+    <w:abstractNumId w:val="69"/>
+  </w:num>
+  <w:num w:numId="22">
+    <w:abstractNumId w:val="44"/>
+  </w:num>
+  <w:num w:numId="23">
+    <w:abstractNumId w:val="64"/>
+  </w:num>
+  <w:num w:numId="24">
     <w:abstractNumId w:val="30"/>
   </w:num>
-  <w:num w:numId="21">
-    <w:abstractNumId w:val="68"/>
-  </w:num>
-  <w:num w:numId="22">
-    <w:abstractNumId w:val="43"/>
-  </w:num>
-  <w:num w:numId="23">
-    <w:abstractNumId w:val="63"/>
-  </w:num>
-  <w:num w:numId="24">
-    <w:abstractNumId w:val="29"/>
-  </w:num>
   <w:num w:numId="25">
-    <w:abstractNumId w:val="38"/>
+    <w:abstractNumId w:val="39"/>
   </w:num>
   <w:num w:numId="26">
     <w:abstractNumId w:val="15"/>
   </w:num>
   <w:num w:numId="27">
-    <w:abstractNumId w:val="40"/>
+    <w:abstractNumId w:val="41"/>
   </w:num>
   <w:num w:numId="28">
-    <w:abstractNumId w:val="44"/>
+    <w:abstractNumId w:val="45"/>
   </w:num>
   <w:num w:numId="29">
     <w:abstractNumId w:val="5"/>
   </w:num>
   <w:num w:numId="30">
-    <w:abstractNumId w:val="55"/>
+    <w:abstractNumId w:val="56"/>
   </w:num>
   <w:num w:numId="31">
-    <w:abstractNumId w:val="57"/>
+    <w:abstractNumId w:val="58"/>
   </w:num>
   <w:num w:numId="32">
-    <w:abstractNumId w:val="23"/>
+    <w:abstractNumId w:val="24"/>
   </w:num>
   <w:num w:numId="33">
-    <w:abstractNumId w:val="32"/>
+    <w:abstractNumId w:val="33"/>
   </w:num>
   <w:num w:numId="34">
-    <w:abstractNumId w:val="66"/>
+    <w:abstractNumId w:val="67"/>
   </w:num>
   <w:num w:numId="35">
-    <w:abstractNumId w:val="46"/>
+    <w:abstractNumId w:val="47"/>
   </w:num>
   <w:num w:numId="36">
     <w:abstractNumId w:val="7"/>
   </w:num>
   <w:num w:numId="37">
-    <w:abstractNumId w:val="48"/>
+    <w:abstractNumId w:val="49"/>
   </w:num>
   <w:num w:numId="38">
-    <w:abstractNumId w:val="34"/>
+    <w:abstractNumId w:val="35"/>
   </w:num>
   <w:num w:numId="39">
-    <w:abstractNumId w:val="42"/>
+    <w:abstractNumId w:val="43"/>
   </w:num>
   <w:num w:numId="40">
-    <w:abstractNumId w:val="45"/>
+    <w:abstractNumId w:val="46"/>
   </w:num>
   <w:num w:numId="41">
     <w:abstractNumId w:val="11"/>
   </w:num>
   <w:num w:numId="42">
-    <w:abstractNumId w:val="52"/>
+    <w:abstractNumId w:val="53"/>
   </w:num>
   <w:num w:numId="43">
-    <w:abstractNumId w:val="21"/>
+    <w:abstractNumId w:val="22"/>
   </w:num>
   <w:num w:numId="44">
-    <w:abstractNumId w:val="65"/>
+    <w:abstractNumId w:val="66"/>
   </w:num>
   <w:num w:numId="45">
-    <w:abstractNumId w:val="61"/>
+    <w:abstractNumId w:val="62"/>
   </w:num>
   <w:num w:numId="46">
-    <w:abstractNumId w:val="47"/>
+    <w:abstractNumId w:val="48"/>
   </w:num>
   <w:num w:numId="47">
-    <w:abstractNumId w:val="70"/>
+    <w:abstractNumId w:val="71"/>
   </w:num>
   <w:num w:numId="48">
-    <w:abstractNumId w:val="24"/>
+    <w:abstractNumId w:val="25"/>
   </w:num>
   <w:num w:numId="49">
-    <w:abstractNumId w:val="37"/>
+    <w:abstractNumId w:val="38"/>
   </w:num>
   <w:num w:numId="50">
     <w:abstractNumId w:val="1"/>
   </w:num>
   <w:num w:numId="51">
-    <w:abstractNumId w:val="59"/>
+    <w:abstractNumId w:val="60"/>
   </w:num>
   <w:num w:numId="52">
-    <w:abstractNumId w:val="60"/>
+    <w:abstractNumId w:val="61"/>
   </w:num>
   <w:num w:numId="53">
-    <w:abstractNumId w:val="49"/>
+    <w:abstractNumId w:val="50"/>
   </w:num>
   <w:num w:numId="54">
-    <w:abstractNumId w:val="53"/>
+    <w:abstractNumId w:val="54"/>
   </w:num>
   <w:num w:numId="55">
-    <w:abstractNumId w:val="54"/>
+    <w:abstractNumId w:val="55"/>
   </w:num>
   <w:num w:numId="56">
     <w:abstractNumId w:val="16"/>
   </w:num>
   <w:num w:numId="57">
-    <w:abstractNumId w:val="27"/>
+    <w:abstractNumId w:val="28"/>
   </w:num>
   <w:num w:numId="58">
     <w:abstractNumId w:val="18"/>
   </w:num>
   <w:num w:numId="59">
-    <w:abstractNumId w:val="69"/>
+    <w:abstractNumId w:val="70"/>
   </w:num>
   <w:num w:numId="60">
     <w:abstractNumId w:val="14"/>
   </w:num>
   <w:num w:numId="61">
-    <w:abstractNumId w:val="51"/>
+    <w:abstractNumId w:val="52"/>
   </w:num>
   <w:num w:numId="62">
-    <w:abstractNumId w:val="56"/>
+    <w:abstractNumId w:val="57"/>
   </w:num>
   <w:num w:numId="63">
     <w:abstractNumId w:val="17"/>
   </w:num>
   <w:num w:numId="64">
-    <w:abstractNumId w:val="58"/>
+    <w:abstractNumId w:val="59"/>
   </w:num>
   <w:num w:numId="65">
-    <w:abstractNumId w:val="33"/>
+    <w:abstractNumId w:val="34"/>
   </w:num>
   <w:num w:numId="66">
-    <w:abstractNumId w:val="28"/>
+    <w:abstractNumId w:val="29"/>
   </w:num>
   <w:num w:numId="67">
-    <w:abstractNumId w:val="20"/>
+    <w:abstractNumId w:val="21"/>
   </w:num>
   <w:num w:numId="68">
     <w:abstractNumId w:val="10"/>
@@ -34483,13 +35178,16 @@
     <w:abstractNumId w:val="4"/>
   </w:num>
   <w:num w:numId="70">
-    <w:abstractNumId w:val="31"/>
+    <w:abstractNumId w:val="32"/>
   </w:num>
   <w:num w:numId="71">
-    <w:abstractNumId w:val="36"/>
+    <w:abstractNumId w:val="37"/>
   </w:num>
   <w:num w:numId="72">
     <w:abstractNumId w:val="2"/>
+  </w:num>
+  <w:num w:numId="73">
+    <w:abstractNumId w:val="19"/>
   </w:num>
   <w:numIdMacAtCleanup w:val="63"/>
 </w:numbering>

</xml_diff>

<commit_message>
Added research question and hypotheses to presentation
</commit_message>
<xml_diff>
--- a/Notes/SOC5670_2020_Spring_Notes_Lectures_v00.docx
+++ b/Notes/SOC5670_2020_Spring_Notes_Lectures_v00.docx
@@ -25706,11 +25706,159 @@
       </w:r>
     </w:p>
     <w:p>
+      <w:pPr>
+        <w:sectPr>
+          <w:headerReference w:type="default" r:id="rId18"/>
+          <w:pgSz w:w="12240" w:h="15840"/>
+          <w:pgMar w:top="1440" w:right="1440" w:bottom="1440" w:left="1440" w:header="720" w:footer="720" w:gutter="0"/>
+          <w:pgNumType w:start="1"/>
+          <w:cols w:space="720"/>
+          <w:docGrid w:linePitch="360"/>
+        </w:sectPr>
+      </w:pPr>
+    </w:p>
+    <w:p>
+      <w:r>
+        <w:lastRenderedPageBreak/>
+        <w:t>Feedback on Project Presentation</w:t>
+      </w:r>
+    </w:p>
+    <w:p>
+      <w:pPr>
+        <w:pStyle w:val="ListParagraph"/>
+        <w:numPr>
+          <w:ilvl w:val="0"/>
+          <w:numId w:val="74"/>
+        </w:numPr>
+      </w:pPr>
+      <w:r>
+        <w:t>Nice motivation for paper</w:t>
+      </w:r>
+    </w:p>
+    <w:p>
+      <w:pPr>
+        <w:pStyle w:val="ListParagraph"/>
+        <w:numPr>
+          <w:ilvl w:val="0"/>
+          <w:numId w:val="74"/>
+        </w:numPr>
+      </w:pPr>
+      <w:r>
+        <w:t>Is poverty, for the descriptive spatial statistics poverty rate or number of people in poverty?</w:t>
+      </w:r>
+    </w:p>
+    <w:p>
+      <w:pPr>
+        <w:pStyle w:val="ListParagraph"/>
+        <w:numPr>
+          <w:ilvl w:val="0"/>
+          <w:numId w:val="74"/>
+        </w:numPr>
+      </w:pPr>
+      <w:r>
+        <w:t>Good show the census tracts vs grids</w:t>
+      </w:r>
+    </w:p>
+    <w:p>
+      <w:pPr>
+        <w:pStyle w:val="ListParagraph"/>
+        <w:numPr>
+          <w:ilvl w:val="0"/>
+          <w:numId w:val="74"/>
+        </w:numPr>
+      </w:pPr>
+      <w:r>
+        <w:t xml:space="preserve">For the </w:t>
+      </w:r>
+      <w:proofErr w:type="gramStart"/>
+      <w:r>
+        <w:t>paper</w:t>
+      </w:r>
+      <w:proofErr w:type="gramEnd"/>
+      <w:r>
+        <w:t xml:space="preserve"> do not use abbreviations e.g., </w:t>
+      </w:r>
+      <w:proofErr w:type="spellStart"/>
+      <w:r>
+        <w:t>pblk</w:t>
+      </w:r>
+      <w:proofErr w:type="spellEnd"/>
+      <w:r>
+        <w:t xml:space="preserve">, </w:t>
+      </w:r>
+      <w:proofErr w:type="spellStart"/>
+      <w:r>
+        <w:t>pwht</w:t>
+      </w:r>
+      <w:proofErr w:type="spellEnd"/>
+      <w:r>
+        <w:t>, etc.</w:t>
+      </w:r>
+    </w:p>
+    <w:p>
+      <w:pPr>
+        <w:pStyle w:val="ListParagraph"/>
+        <w:numPr>
+          <w:ilvl w:val="0"/>
+          <w:numId w:val="74"/>
+        </w:numPr>
+      </w:pPr>
+      <w:proofErr w:type="gramStart"/>
+      <w:r>
+        <w:t>Is</w:t>
+      </w:r>
+      <w:proofErr w:type="gramEnd"/>
+      <w:r>
+        <w:t xml:space="preserve"> Moran’s I significant in the OLS?</w:t>
+      </w:r>
+    </w:p>
+    <w:p>
+      <w:pPr>
+        <w:pStyle w:val="ListParagraph"/>
+        <w:numPr>
+          <w:ilvl w:val="0"/>
+          <w:numId w:val="74"/>
+        </w:numPr>
+      </w:pPr>
+      <w:r>
+        <w:t>Run Model 6 without population density</w:t>
+      </w:r>
+    </w:p>
+    <w:p>
+      <w:pPr>
+        <w:pStyle w:val="ListParagraph"/>
+        <w:numPr>
+          <w:ilvl w:val="0"/>
+          <w:numId w:val="74"/>
+        </w:numPr>
+      </w:pPr>
+      <w:r>
+        <w:t xml:space="preserve">Run Model 6 without </w:t>
+      </w:r>
+      <w:proofErr w:type="spellStart"/>
+      <w:r>
+        <w:t>mhi</w:t>
+      </w:r>
+      <w:proofErr w:type="spellEnd"/>
+    </w:p>
+    <w:p>
+      <w:pPr>
+        <w:pStyle w:val="ListParagraph"/>
+        <w:numPr>
+          <w:ilvl w:val="0"/>
+          <w:numId w:val="74"/>
+        </w:numPr>
+      </w:pPr>
+      <w:r>
+        <w:t>Try a distance based method to check robustness</w:t>
+      </w:r>
+    </w:p>
+    <w:p>
       <w:bookmarkStart w:id="7" w:name="_GoBack"/>
       <w:bookmarkEnd w:id="7"/>
     </w:p>
     <w:sectPr>
-      <w:headerReference w:type="default" r:id="rId18"/>
+      <w:headerReference w:type="default" r:id="rId19"/>
       <w:pgSz w:w="12240" w:h="15840"/>
       <w:pgMar w:top="1440" w:right="1440" w:bottom="1440" w:left="1440" w:header="720" w:footer="720" w:gutter="0"/>
       <w:pgNumType w:start="1"/>
@@ -25803,7 +25951,7 @@
         <w:bCs/>
         <w:noProof/>
       </w:rPr>
-      <w:t>4</w:t>
+      <w:t>1</w:t>
     </w:r>
     <w:r>
       <w:rPr>
@@ -25842,7 +25990,7 @@
         <w:bCs/>
         <w:noProof/>
       </w:rPr>
-      <w:t>4</w:t>
+      <w:t>1</w:t>
     </w:r>
     <w:r>
       <w:rPr>
@@ -25951,6 +26099,102 @@
 </w:hdr>
 </file>
 
+<file path=word/header11.xml><?xml version="1.0" encoding="utf-8"?>
+<w:hdr xmlns:wpc="http://schemas.microsoft.com/office/word/2010/wordprocessingCanvas" xmlns:cx="http://schemas.microsoft.com/office/drawing/2014/chartex" xmlns:cx1="http://schemas.microsoft.com/office/drawing/2015/9/8/chartex" xmlns:cx2="http://schemas.microsoft.com/office/drawing/2015/10/21/chartex" xmlns:cx3="http://schemas.microsoft.com/office/drawing/2016/5/9/chartex" xmlns:cx4="http://schemas.microsoft.com/office/drawing/2016/5/10/chartex" xmlns:cx5="http://schemas.microsoft.com/office/drawing/2016/5/11/chartex" xmlns:mc="http://schemas.openxmlformats.org/markup-compatibility/2006" xmlns:o="urn:schemas-microsoft-com:office:office" xmlns:r="http://schemas.openxmlformats.org/officeDocument/2006/relationships" xmlns:m="http://schemas.openxmlformats.org/officeDocument/2006/math" xmlns:v="urn:schemas-microsoft-com:vml" xmlns:wp14="http://schemas.microsoft.com/office/word/2010/wordprocessingDrawing" xmlns:wp="http://schemas.openxmlformats.org/drawingml/2006/wordprocessingDrawing" xmlns:w10="urn:schemas-microsoft-com:office:word" xmlns:w="http://schemas.openxmlformats.org/wordprocessingml/2006/main" xmlns:w14="http://schemas.microsoft.com/office/word/2010/wordml" xmlns:w15="http://schemas.microsoft.com/office/word/2012/wordml" xmlns:w16se="http://schemas.microsoft.com/office/word/2015/wordml/symex" xmlns:wpg="http://schemas.microsoft.com/office/word/2010/wordprocessingGroup" xmlns:wpi="http://schemas.microsoft.com/office/word/2010/wordprocessingInk" xmlns:wne="http://schemas.microsoft.com/office/word/2006/wordml" xmlns:wps="http://schemas.microsoft.com/office/word/2010/wordprocessingShape" mc:Ignorable="w14 w15 w16se wp14">
+  <w:p>
+    <w:pPr>
+      <w:pStyle w:val="Header"/>
+    </w:pPr>
+    <w:r>
+      <w:t>SOC 5670 Spatial Demography</w:t>
+    </w:r>
+  </w:p>
+  <w:p>
+    <w:pPr>
+      <w:pStyle w:val="Header"/>
+    </w:pPr>
+    <w:r>
+      <w:t xml:space="preserve">Notes from class on April 30, 2020 | Page </w:t>
+    </w:r>
+    <w:r>
+      <w:rPr>
+        <w:b/>
+        <w:bCs/>
+      </w:rPr>
+      <w:fldChar w:fldCharType="begin"/>
+    </w:r>
+    <w:r>
+      <w:rPr>
+        <w:b/>
+        <w:bCs/>
+      </w:rPr>
+      <w:instrText xml:space="preserve"> PAGE  \* Arabic  \* MERGEFORMAT </w:instrText>
+    </w:r>
+    <w:r>
+      <w:rPr>
+        <w:b/>
+        <w:bCs/>
+      </w:rPr>
+      <w:fldChar w:fldCharType="separate"/>
+    </w:r>
+    <w:r>
+      <w:rPr>
+        <w:b/>
+        <w:bCs/>
+        <w:noProof/>
+      </w:rPr>
+      <w:t>1</w:t>
+    </w:r>
+    <w:r>
+      <w:rPr>
+        <w:b/>
+        <w:bCs/>
+      </w:rPr>
+      <w:fldChar w:fldCharType="end"/>
+    </w:r>
+    <w:r>
+      <w:t xml:space="preserve"> of </w:t>
+    </w:r>
+    <w:r>
+      <w:rPr>
+        <w:b/>
+        <w:bCs/>
+      </w:rPr>
+      <w:fldChar w:fldCharType="begin"/>
+    </w:r>
+    <w:r>
+      <w:rPr>
+        <w:b/>
+        <w:bCs/>
+      </w:rPr>
+      <w:instrText xml:space="preserve"> SECTIONPAGES   \* MERGEFORMAT </w:instrText>
+    </w:r>
+    <w:r>
+      <w:rPr>
+        <w:b/>
+        <w:bCs/>
+      </w:rPr>
+      <w:fldChar w:fldCharType="separate"/>
+    </w:r>
+    <w:r>
+      <w:rPr>
+        <w:b/>
+        <w:bCs/>
+        <w:noProof/>
+      </w:rPr>
+      <w:t>1</w:t>
+    </w:r>
+    <w:r>
+      <w:rPr>
+        <w:b/>
+        <w:bCs/>
+      </w:rPr>
+      <w:fldChar w:fldCharType="end"/>
+    </w:r>
+  </w:p>
+</w:hdr>
+</file>
+
 <file path=word/header2.xml><?xml version="1.0" encoding="utf-8"?>
 <w:hdr xmlns:wpc="http://schemas.microsoft.com/office/word/2010/wordprocessingCanvas" xmlns:cx="http://schemas.microsoft.com/office/drawing/2014/chartex" xmlns:cx1="http://schemas.microsoft.com/office/drawing/2015/9/8/chartex" xmlns:cx2="http://schemas.microsoft.com/office/drawing/2015/10/21/chartex" xmlns:cx3="http://schemas.microsoft.com/office/drawing/2016/5/9/chartex" xmlns:cx4="http://schemas.microsoft.com/office/drawing/2016/5/10/chartex" xmlns:cx5="http://schemas.microsoft.com/office/drawing/2016/5/11/chartex" xmlns:mc="http://schemas.openxmlformats.org/markup-compatibility/2006" xmlns:o="urn:schemas-microsoft-com:office:office" xmlns:r="http://schemas.openxmlformats.org/officeDocument/2006/relationships" xmlns:m="http://schemas.openxmlformats.org/officeDocument/2006/math" xmlns:v="urn:schemas-microsoft-com:vml" xmlns:wp14="http://schemas.microsoft.com/office/word/2010/wordprocessingDrawing" xmlns:wp="http://schemas.openxmlformats.org/drawingml/2006/wordprocessingDrawing" xmlns:w10="urn:schemas-microsoft-com:office:word" xmlns:w="http://schemas.openxmlformats.org/wordprocessingml/2006/main" xmlns:w14="http://schemas.microsoft.com/office/word/2010/wordml" xmlns:w15="http://schemas.microsoft.com/office/word/2012/wordml" xmlns:w16se="http://schemas.microsoft.com/office/word/2015/wordml/symex" xmlns:wpg="http://schemas.microsoft.com/office/word/2010/wordprocessingGroup" xmlns:wpi="http://schemas.microsoft.com/office/word/2010/wordprocessingInk" xmlns:wne="http://schemas.microsoft.com/office/word/2006/wordml" xmlns:wps="http://schemas.microsoft.com/office/word/2010/wordprocessingShape" mc:Ignorable="w14 w15 w16se wp14">
   <w:p>
@@ -28869,6 +29113,119 @@
     </w:lvl>
   </w:abstractNum>
   <w:abstractNum w:abstractNumId="19" w15:restartNumberingAfterBreak="0">
+    <w:nsid w:val="1B2E64FF"/>
+    <w:multiLevelType w:val="hybridMultilevel"/>
+    <w:tmpl w:val="AE6A933C"/>
+    <w:lvl w:ilvl="0" w:tplc="04090001">
+      <w:start w:val="1"/>
+      <w:numFmt w:val="bullet"/>
+      <w:lvlText w:val=""/>
+      <w:lvlJc w:val="left"/>
+      <w:pPr>
+        <w:ind w:left="720" w:hanging="360"/>
+      </w:pPr>
+      <w:rPr>
+        <w:rFonts w:ascii="Symbol" w:hAnsi="Symbol" w:hint="default"/>
+      </w:rPr>
+    </w:lvl>
+    <w:lvl w:ilvl="1" w:tplc="04090003" w:tentative="1">
+      <w:start w:val="1"/>
+      <w:numFmt w:val="bullet"/>
+      <w:lvlText w:val="o"/>
+      <w:lvlJc w:val="left"/>
+      <w:pPr>
+        <w:ind w:left="1440" w:hanging="360"/>
+      </w:pPr>
+      <w:rPr>
+        <w:rFonts w:ascii="Courier New" w:hAnsi="Courier New" w:cs="Courier New" w:hint="default"/>
+      </w:rPr>
+    </w:lvl>
+    <w:lvl w:ilvl="2" w:tplc="04090005" w:tentative="1">
+      <w:start w:val="1"/>
+      <w:numFmt w:val="bullet"/>
+      <w:lvlText w:val=""/>
+      <w:lvlJc w:val="left"/>
+      <w:pPr>
+        <w:ind w:left="2160" w:hanging="360"/>
+      </w:pPr>
+      <w:rPr>
+        <w:rFonts w:ascii="Wingdings" w:hAnsi="Wingdings" w:hint="default"/>
+      </w:rPr>
+    </w:lvl>
+    <w:lvl w:ilvl="3" w:tplc="04090001" w:tentative="1">
+      <w:start w:val="1"/>
+      <w:numFmt w:val="bullet"/>
+      <w:lvlText w:val=""/>
+      <w:lvlJc w:val="left"/>
+      <w:pPr>
+        <w:ind w:left="2880" w:hanging="360"/>
+      </w:pPr>
+      <w:rPr>
+        <w:rFonts w:ascii="Symbol" w:hAnsi="Symbol" w:hint="default"/>
+      </w:rPr>
+    </w:lvl>
+    <w:lvl w:ilvl="4" w:tplc="04090003" w:tentative="1">
+      <w:start w:val="1"/>
+      <w:numFmt w:val="bullet"/>
+      <w:lvlText w:val="o"/>
+      <w:lvlJc w:val="left"/>
+      <w:pPr>
+        <w:ind w:left="3600" w:hanging="360"/>
+      </w:pPr>
+      <w:rPr>
+        <w:rFonts w:ascii="Courier New" w:hAnsi="Courier New" w:cs="Courier New" w:hint="default"/>
+      </w:rPr>
+    </w:lvl>
+    <w:lvl w:ilvl="5" w:tplc="04090005" w:tentative="1">
+      <w:start w:val="1"/>
+      <w:numFmt w:val="bullet"/>
+      <w:lvlText w:val=""/>
+      <w:lvlJc w:val="left"/>
+      <w:pPr>
+        <w:ind w:left="4320" w:hanging="360"/>
+      </w:pPr>
+      <w:rPr>
+        <w:rFonts w:ascii="Wingdings" w:hAnsi="Wingdings" w:hint="default"/>
+      </w:rPr>
+    </w:lvl>
+    <w:lvl w:ilvl="6" w:tplc="04090001" w:tentative="1">
+      <w:start w:val="1"/>
+      <w:numFmt w:val="bullet"/>
+      <w:lvlText w:val=""/>
+      <w:lvlJc w:val="left"/>
+      <w:pPr>
+        <w:ind w:left="5040" w:hanging="360"/>
+      </w:pPr>
+      <w:rPr>
+        <w:rFonts w:ascii="Symbol" w:hAnsi="Symbol" w:hint="default"/>
+      </w:rPr>
+    </w:lvl>
+    <w:lvl w:ilvl="7" w:tplc="04090003" w:tentative="1">
+      <w:start w:val="1"/>
+      <w:numFmt w:val="bullet"/>
+      <w:lvlText w:val="o"/>
+      <w:lvlJc w:val="left"/>
+      <w:pPr>
+        <w:ind w:left="5760" w:hanging="360"/>
+      </w:pPr>
+      <w:rPr>
+        <w:rFonts w:ascii="Courier New" w:hAnsi="Courier New" w:cs="Courier New" w:hint="default"/>
+      </w:rPr>
+    </w:lvl>
+    <w:lvl w:ilvl="8" w:tplc="04090005" w:tentative="1">
+      <w:start w:val="1"/>
+      <w:numFmt w:val="bullet"/>
+      <w:lvlText w:val=""/>
+      <w:lvlJc w:val="left"/>
+      <w:pPr>
+        <w:ind w:left="6480" w:hanging="360"/>
+      </w:pPr>
+      <w:rPr>
+        <w:rFonts w:ascii="Wingdings" w:hAnsi="Wingdings" w:hint="default"/>
+      </w:rPr>
+    </w:lvl>
+  </w:abstractNum>
+  <w:abstractNum w:abstractNumId="20" w15:restartNumberingAfterBreak="0">
     <w:nsid w:val="1C615F33"/>
     <w:multiLevelType w:val="hybridMultilevel"/>
     <w:tmpl w:val="F4FC0510"/>
@@ -28981,7 +29338,7 @@
       </w:rPr>
     </w:lvl>
   </w:abstractNum>
-  <w:abstractNum w:abstractNumId="20" w15:restartNumberingAfterBreak="0">
+  <w:abstractNum w:abstractNumId="21" w15:restartNumberingAfterBreak="0">
     <w:nsid w:val="1D3C4B48"/>
     <w:multiLevelType w:val="hybridMultilevel"/>
     <w:tmpl w:val="90548528"/>
@@ -29094,7 +29451,7 @@
       </w:rPr>
     </w:lvl>
   </w:abstractNum>
-  <w:abstractNum w:abstractNumId="21" w15:restartNumberingAfterBreak="0">
+  <w:abstractNum w:abstractNumId="22" w15:restartNumberingAfterBreak="0">
     <w:nsid w:val="1E53130B"/>
     <w:multiLevelType w:val="hybridMultilevel"/>
     <w:tmpl w:val="8E667806"/>
@@ -29207,7 +29564,7 @@
       </w:rPr>
     </w:lvl>
   </w:abstractNum>
-  <w:abstractNum w:abstractNumId="22" w15:restartNumberingAfterBreak="0">
+  <w:abstractNum w:abstractNumId="23" w15:restartNumberingAfterBreak="0">
     <w:nsid w:val="1E6D63AE"/>
     <w:multiLevelType w:val="hybridMultilevel"/>
     <w:tmpl w:val="C1FC63C0"/>
@@ -29320,7 +29677,7 @@
       </w:rPr>
     </w:lvl>
   </w:abstractNum>
-  <w:abstractNum w:abstractNumId="23" w15:restartNumberingAfterBreak="0">
+  <w:abstractNum w:abstractNumId="24" w15:restartNumberingAfterBreak="0">
     <w:nsid w:val="1EF41E23"/>
     <w:multiLevelType w:val="hybridMultilevel"/>
     <w:tmpl w:val="3C308E74"/>
@@ -29433,7 +29790,7 @@
       </w:rPr>
     </w:lvl>
   </w:abstractNum>
-  <w:abstractNum w:abstractNumId="24" w15:restartNumberingAfterBreak="0">
+  <w:abstractNum w:abstractNumId="25" w15:restartNumberingAfterBreak="0">
     <w:nsid w:val="1F1B02D6"/>
     <w:multiLevelType w:val="hybridMultilevel"/>
     <w:tmpl w:val="DE8E810C"/>
@@ -29546,7 +29903,7 @@
       </w:rPr>
     </w:lvl>
   </w:abstractNum>
-  <w:abstractNum w:abstractNumId="25" w15:restartNumberingAfterBreak="0">
+  <w:abstractNum w:abstractNumId="26" w15:restartNumberingAfterBreak="0">
     <w:nsid w:val="1F5C4968"/>
     <w:multiLevelType w:val="hybridMultilevel"/>
     <w:tmpl w:val="1A4E9364"/>
@@ -29659,7 +30016,7 @@
       </w:rPr>
     </w:lvl>
   </w:abstractNum>
-  <w:abstractNum w:abstractNumId="26" w15:restartNumberingAfterBreak="0">
+  <w:abstractNum w:abstractNumId="27" w15:restartNumberingAfterBreak="0">
     <w:nsid w:val="22BD5D02"/>
     <w:multiLevelType w:val="hybridMultilevel"/>
     <w:tmpl w:val="E1341D1C"/>
@@ -29772,7 +30129,7 @@
       </w:rPr>
     </w:lvl>
   </w:abstractNum>
-  <w:abstractNum w:abstractNumId="27" w15:restartNumberingAfterBreak="0">
+  <w:abstractNum w:abstractNumId="28" w15:restartNumberingAfterBreak="0">
     <w:nsid w:val="241E5458"/>
     <w:multiLevelType w:val="hybridMultilevel"/>
     <w:tmpl w:val="B3CE79FE"/>
@@ -29885,7 +30242,7 @@
       </w:rPr>
     </w:lvl>
   </w:abstractNum>
-  <w:abstractNum w:abstractNumId="28" w15:restartNumberingAfterBreak="0">
+  <w:abstractNum w:abstractNumId="29" w15:restartNumberingAfterBreak="0">
     <w:nsid w:val="24D1303C"/>
     <w:multiLevelType w:val="hybridMultilevel"/>
     <w:tmpl w:val="078C0AA2"/>
@@ -29998,7 +30355,7 @@
       </w:rPr>
     </w:lvl>
   </w:abstractNum>
-  <w:abstractNum w:abstractNumId="29" w15:restartNumberingAfterBreak="0">
+  <w:abstractNum w:abstractNumId="30" w15:restartNumberingAfterBreak="0">
     <w:nsid w:val="2670569B"/>
     <w:multiLevelType w:val="hybridMultilevel"/>
     <w:tmpl w:val="DB50394C"/>
@@ -30111,7 +30468,7 @@
       </w:rPr>
     </w:lvl>
   </w:abstractNum>
-  <w:abstractNum w:abstractNumId="30" w15:restartNumberingAfterBreak="0">
+  <w:abstractNum w:abstractNumId="31" w15:restartNumberingAfterBreak="0">
     <w:nsid w:val="271A51FA"/>
     <w:multiLevelType w:val="hybridMultilevel"/>
     <w:tmpl w:val="5C0CAEA2"/>
@@ -30224,7 +30581,7 @@
       </w:rPr>
     </w:lvl>
   </w:abstractNum>
-  <w:abstractNum w:abstractNumId="31" w15:restartNumberingAfterBreak="0">
+  <w:abstractNum w:abstractNumId="32" w15:restartNumberingAfterBreak="0">
     <w:nsid w:val="2CC40D77"/>
     <w:multiLevelType w:val="hybridMultilevel"/>
     <w:tmpl w:val="A53A2F8E"/>
@@ -30337,7 +30694,7 @@
       </w:rPr>
     </w:lvl>
   </w:abstractNum>
-  <w:abstractNum w:abstractNumId="32" w15:restartNumberingAfterBreak="0">
+  <w:abstractNum w:abstractNumId="33" w15:restartNumberingAfterBreak="0">
     <w:nsid w:val="2CDB18E7"/>
     <w:multiLevelType w:val="hybridMultilevel"/>
     <w:tmpl w:val="20163DB0"/>
@@ -30450,7 +30807,7 @@
       </w:rPr>
     </w:lvl>
   </w:abstractNum>
-  <w:abstractNum w:abstractNumId="33" w15:restartNumberingAfterBreak="0">
+  <w:abstractNum w:abstractNumId="34" w15:restartNumberingAfterBreak="0">
     <w:nsid w:val="2EA35758"/>
     <w:multiLevelType w:val="hybridMultilevel"/>
     <w:tmpl w:val="11203BAC"/>
@@ -30563,7 +30920,7 @@
       </w:rPr>
     </w:lvl>
   </w:abstractNum>
-  <w:abstractNum w:abstractNumId="34" w15:restartNumberingAfterBreak="0">
+  <w:abstractNum w:abstractNumId="35" w15:restartNumberingAfterBreak="0">
     <w:nsid w:val="326B66C0"/>
     <w:multiLevelType w:val="hybridMultilevel"/>
     <w:tmpl w:val="2F508740"/>
@@ -30676,7 +31033,7 @@
       </w:rPr>
     </w:lvl>
   </w:abstractNum>
-  <w:abstractNum w:abstractNumId="35" w15:restartNumberingAfterBreak="0">
+  <w:abstractNum w:abstractNumId="36" w15:restartNumberingAfterBreak="0">
     <w:nsid w:val="32BC16E8"/>
     <w:multiLevelType w:val="hybridMultilevel"/>
     <w:tmpl w:val="11E4B0E2"/>
@@ -30789,7 +31146,7 @@
       </w:rPr>
     </w:lvl>
   </w:abstractNum>
-  <w:abstractNum w:abstractNumId="36" w15:restartNumberingAfterBreak="0">
+  <w:abstractNum w:abstractNumId="37" w15:restartNumberingAfterBreak="0">
     <w:nsid w:val="34A718C6"/>
     <w:multiLevelType w:val="hybridMultilevel"/>
     <w:tmpl w:val="179042B2"/>
@@ -30902,7 +31259,7 @@
       </w:rPr>
     </w:lvl>
   </w:abstractNum>
-  <w:abstractNum w:abstractNumId="37" w15:restartNumberingAfterBreak="0">
+  <w:abstractNum w:abstractNumId="38" w15:restartNumberingAfterBreak="0">
     <w:nsid w:val="35EC685B"/>
     <w:multiLevelType w:val="hybridMultilevel"/>
     <w:tmpl w:val="39DAD2B4"/>
@@ -31015,7 +31372,7 @@
       </w:rPr>
     </w:lvl>
   </w:abstractNum>
-  <w:abstractNum w:abstractNumId="38" w15:restartNumberingAfterBreak="0">
+  <w:abstractNum w:abstractNumId="39" w15:restartNumberingAfterBreak="0">
     <w:nsid w:val="3E2976C1"/>
     <w:multiLevelType w:val="hybridMultilevel"/>
     <w:tmpl w:val="5C36EB2A"/>
@@ -31128,7 +31485,7 @@
       </w:rPr>
     </w:lvl>
   </w:abstractNum>
-  <w:abstractNum w:abstractNumId="39" w15:restartNumberingAfterBreak="0">
+  <w:abstractNum w:abstractNumId="40" w15:restartNumberingAfterBreak="0">
     <w:nsid w:val="3E684A9C"/>
     <w:multiLevelType w:val="hybridMultilevel"/>
     <w:tmpl w:val="76AC2CE4"/>
@@ -31241,7 +31598,7 @@
       </w:rPr>
     </w:lvl>
   </w:abstractNum>
-  <w:abstractNum w:abstractNumId="40" w15:restartNumberingAfterBreak="0">
+  <w:abstractNum w:abstractNumId="41" w15:restartNumberingAfterBreak="0">
     <w:nsid w:val="429A3D2F"/>
     <w:multiLevelType w:val="hybridMultilevel"/>
     <w:tmpl w:val="F5488488"/>
@@ -31354,7 +31711,7 @@
       </w:rPr>
     </w:lvl>
   </w:abstractNum>
-  <w:abstractNum w:abstractNumId="41" w15:restartNumberingAfterBreak="0">
+  <w:abstractNum w:abstractNumId="42" w15:restartNumberingAfterBreak="0">
     <w:nsid w:val="430D09B9"/>
     <w:multiLevelType w:val="hybridMultilevel"/>
     <w:tmpl w:val="84B82C1A"/>
@@ -31467,7 +31824,7 @@
       </w:rPr>
     </w:lvl>
   </w:abstractNum>
-  <w:abstractNum w:abstractNumId="42" w15:restartNumberingAfterBreak="0">
+  <w:abstractNum w:abstractNumId="43" w15:restartNumberingAfterBreak="0">
     <w:nsid w:val="449D76DB"/>
     <w:multiLevelType w:val="hybridMultilevel"/>
     <w:tmpl w:val="D8C2212C"/>
@@ -31580,7 +31937,7 @@
       </w:rPr>
     </w:lvl>
   </w:abstractNum>
-  <w:abstractNum w:abstractNumId="43" w15:restartNumberingAfterBreak="0">
+  <w:abstractNum w:abstractNumId="44" w15:restartNumberingAfterBreak="0">
     <w:nsid w:val="47FB22DA"/>
     <w:multiLevelType w:val="hybridMultilevel"/>
     <w:tmpl w:val="5858AA6A"/>
@@ -31693,7 +32050,7 @@
       </w:rPr>
     </w:lvl>
   </w:abstractNum>
-  <w:abstractNum w:abstractNumId="44" w15:restartNumberingAfterBreak="0">
+  <w:abstractNum w:abstractNumId="45" w15:restartNumberingAfterBreak="0">
     <w:nsid w:val="497307E5"/>
     <w:multiLevelType w:val="hybridMultilevel"/>
     <w:tmpl w:val="3536BF24"/>
@@ -31806,7 +32163,7 @@
       </w:rPr>
     </w:lvl>
   </w:abstractNum>
-  <w:abstractNum w:abstractNumId="45" w15:restartNumberingAfterBreak="0">
+  <w:abstractNum w:abstractNumId="46" w15:restartNumberingAfterBreak="0">
     <w:nsid w:val="4D7C61FA"/>
     <w:multiLevelType w:val="hybridMultilevel"/>
     <w:tmpl w:val="A2D42DEC"/>
@@ -31919,7 +32276,7 @@
       </w:rPr>
     </w:lvl>
   </w:abstractNum>
-  <w:abstractNum w:abstractNumId="46" w15:restartNumberingAfterBreak="0">
+  <w:abstractNum w:abstractNumId="47" w15:restartNumberingAfterBreak="0">
     <w:nsid w:val="4DF16192"/>
     <w:multiLevelType w:val="hybridMultilevel"/>
     <w:tmpl w:val="BFD60290"/>
@@ -32032,7 +32389,7 @@
       </w:rPr>
     </w:lvl>
   </w:abstractNum>
-  <w:abstractNum w:abstractNumId="47" w15:restartNumberingAfterBreak="0">
+  <w:abstractNum w:abstractNumId="48" w15:restartNumberingAfterBreak="0">
     <w:nsid w:val="4F052809"/>
     <w:multiLevelType w:val="hybridMultilevel"/>
     <w:tmpl w:val="54B41168"/>
@@ -32145,7 +32502,7 @@
       </w:rPr>
     </w:lvl>
   </w:abstractNum>
-  <w:abstractNum w:abstractNumId="48" w15:restartNumberingAfterBreak="0">
+  <w:abstractNum w:abstractNumId="49" w15:restartNumberingAfterBreak="0">
     <w:nsid w:val="53B1005E"/>
     <w:multiLevelType w:val="hybridMultilevel"/>
     <w:tmpl w:val="80CA5430"/>
@@ -32258,7 +32615,7 @@
       </w:rPr>
     </w:lvl>
   </w:abstractNum>
-  <w:abstractNum w:abstractNumId="49" w15:restartNumberingAfterBreak="0">
+  <w:abstractNum w:abstractNumId="50" w15:restartNumberingAfterBreak="0">
     <w:nsid w:val="552129AB"/>
     <w:multiLevelType w:val="hybridMultilevel"/>
     <w:tmpl w:val="67B63686"/>
@@ -32371,7 +32728,7 @@
       </w:rPr>
     </w:lvl>
   </w:abstractNum>
-  <w:abstractNum w:abstractNumId="50" w15:restartNumberingAfterBreak="0">
+  <w:abstractNum w:abstractNumId="51" w15:restartNumberingAfterBreak="0">
     <w:nsid w:val="552C3E4A"/>
     <w:multiLevelType w:val="hybridMultilevel"/>
     <w:tmpl w:val="D2BAD664"/>
@@ -32484,7 +32841,7 @@
       </w:rPr>
     </w:lvl>
   </w:abstractNum>
-  <w:abstractNum w:abstractNumId="51" w15:restartNumberingAfterBreak="0">
+  <w:abstractNum w:abstractNumId="52" w15:restartNumberingAfterBreak="0">
     <w:nsid w:val="56AD70C4"/>
     <w:multiLevelType w:val="hybridMultilevel"/>
     <w:tmpl w:val="DF0C55EA"/>
@@ -32597,7 +32954,7 @@
       </w:rPr>
     </w:lvl>
   </w:abstractNum>
-  <w:abstractNum w:abstractNumId="52" w15:restartNumberingAfterBreak="0">
+  <w:abstractNum w:abstractNumId="53" w15:restartNumberingAfterBreak="0">
     <w:nsid w:val="57872CE4"/>
     <w:multiLevelType w:val="hybridMultilevel"/>
     <w:tmpl w:val="AE8A8FE8"/>
@@ -32710,7 +33067,7 @@
       </w:rPr>
     </w:lvl>
   </w:abstractNum>
-  <w:abstractNum w:abstractNumId="53" w15:restartNumberingAfterBreak="0">
+  <w:abstractNum w:abstractNumId="54" w15:restartNumberingAfterBreak="0">
     <w:nsid w:val="61ED0A86"/>
     <w:multiLevelType w:val="hybridMultilevel"/>
     <w:tmpl w:val="E828CD42"/>
@@ -32823,7 +33180,7 @@
       </w:rPr>
     </w:lvl>
   </w:abstractNum>
-  <w:abstractNum w:abstractNumId="54" w15:restartNumberingAfterBreak="0">
+  <w:abstractNum w:abstractNumId="55" w15:restartNumberingAfterBreak="0">
     <w:nsid w:val="629F4B5C"/>
     <w:multiLevelType w:val="hybridMultilevel"/>
     <w:tmpl w:val="AFC0C478"/>
@@ -32936,7 +33293,7 @@
       </w:rPr>
     </w:lvl>
   </w:abstractNum>
-  <w:abstractNum w:abstractNumId="55" w15:restartNumberingAfterBreak="0">
+  <w:abstractNum w:abstractNumId="56" w15:restartNumberingAfterBreak="0">
     <w:nsid w:val="64C34A0D"/>
     <w:multiLevelType w:val="hybridMultilevel"/>
     <w:tmpl w:val="4BF4502A"/>
@@ -33049,7 +33406,7 @@
       </w:rPr>
     </w:lvl>
   </w:abstractNum>
-  <w:abstractNum w:abstractNumId="56" w15:restartNumberingAfterBreak="0">
+  <w:abstractNum w:abstractNumId="57" w15:restartNumberingAfterBreak="0">
     <w:nsid w:val="67CE0DC1"/>
     <w:multiLevelType w:val="hybridMultilevel"/>
     <w:tmpl w:val="C7246548"/>
@@ -33162,7 +33519,7 @@
       </w:rPr>
     </w:lvl>
   </w:abstractNum>
-  <w:abstractNum w:abstractNumId="57" w15:restartNumberingAfterBreak="0">
+  <w:abstractNum w:abstractNumId="58" w15:restartNumberingAfterBreak="0">
     <w:nsid w:val="6BCE0E44"/>
     <w:multiLevelType w:val="hybridMultilevel"/>
     <w:tmpl w:val="DE7826C2"/>
@@ -33275,7 +33632,7 @@
       </w:rPr>
     </w:lvl>
   </w:abstractNum>
-  <w:abstractNum w:abstractNumId="58" w15:restartNumberingAfterBreak="0">
+  <w:abstractNum w:abstractNumId="59" w15:restartNumberingAfterBreak="0">
     <w:nsid w:val="6CA5461D"/>
     <w:multiLevelType w:val="hybridMultilevel"/>
     <w:tmpl w:val="32683CE8"/>
@@ -33388,7 +33745,7 @@
       </w:rPr>
     </w:lvl>
   </w:abstractNum>
-  <w:abstractNum w:abstractNumId="59" w15:restartNumberingAfterBreak="0">
+  <w:abstractNum w:abstractNumId="60" w15:restartNumberingAfterBreak="0">
     <w:nsid w:val="6D1464AF"/>
     <w:multiLevelType w:val="hybridMultilevel"/>
     <w:tmpl w:val="CA466326"/>
@@ -33501,7 +33858,7 @@
       </w:rPr>
     </w:lvl>
   </w:abstractNum>
-  <w:abstractNum w:abstractNumId="60" w15:restartNumberingAfterBreak="0">
+  <w:abstractNum w:abstractNumId="61" w15:restartNumberingAfterBreak="0">
     <w:nsid w:val="6DCA379F"/>
     <w:multiLevelType w:val="hybridMultilevel"/>
     <w:tmpl w:val="E8B4E232"/>
@@ -33614,7 +33971,7 @@
       </w:rPr>
     </w:lvl>
   </w:abstractNum>
-  <w:abstractNum w:abstractNumId="61" w15:restartNumberingAfterBreak="0">
+  <w:abstractNum w:abstractNumId="62" w15:restartNumberingAfterBreak="0">
     <w:nsid w:val="6E046864"/>
     <w:multiLevelType w:val="hybridMultilevel"/>
     <w:tmpl w:val="247E52B2"/>
@@ -33727,7 +34084,7 @@
       </w:rPr>
     </w:lvl>
   </w:abstractNum>
-  <w:abstractNum w:abstractNumId="62" w15:restartNumberingAfterBreak="0">
+  <w:abstractNum w:abstractNumId="63" w15:restartNumberingAfterBreak="0">
     <w:nsid w:val="6EE47DDB"/>
     <w:multiLevelType w:val="hybridMultilevel"/>
     <w:tmpl w:val="F4D05D9A"/>
@@ -33840,7 +34197,7 @@
       </w:rPr>
     </w:lvl>
   </w:abstractNum>
-  <w:abstractNum w:abstractNumId="63" w15:restartNumberingAfterBreak="0">
+  <w:abstractNum w:abstractNumId="64" w15:restartNumberingAfterBreak="0">
     <w:nsid w:val="6F457606"/>
     <w:multiLevelType w:val="hybridMultilevel"/>
     <w:tmpl w:val="D082A2BE"/>
@@ -33953,7 +34310,7 @@
       </w:rPr>
     </w:lvl>
   </w:abstractNum>
-  <w:abstractNum w:abstractNumId="64" w15:restartNumberingAfterBreak="0">
+  <w:abstractNum w:abstractNumId="65" w15:restartNumberingAfterBreak="0">
     <w:nsid w:val="6FAC69DC"/>
     <w:multiLevelType w:val="hybridMultilevel"/>
     <w:tmpl w:val="F3687066"/>
@@ -34066,7 +34423,7 @@
       </w:rPr>
     </w:lvl>
   </w:abstractNum>
-  <w:abstractNum w:abstractNumId="65" w15:restartNumberingAfterBreak="0">
+  <w:abstractNum w:abstractNumId="66" w15:restartNumberingAfterBreak="0">
     <w:nsid w:val="6FBB353F"/>
     <w:multiLevelType w:val="hybridMultilevel"/>
     <w:tmpl w:val="CBB6A7A8"/>
@@ -34179,7 +34536,7 @@
       </w:rPr>
     </w:lvl>
   </w:abstractNum>
-  <w:abstractNum w:abstractNumId="66" w15:restartNumberingAfterBreak="0">
+  <w:abstractNum w:abstractNumId="67" w15:restartNumberingAfterBreak="0">
     <w:nsid w:val="708B500D"/>
     <w:multiLevelType w:val="hybridMultilevel"/>
     <w:tmpl w:val="AC7A5A52"/>
@@ -34292,7 +34649,7 @@
       </w:rPr>
     </w:lvl>
   </w:abstractNum>
-  <w:abstractNum w:abstractNumId="67" w15:restartNumberingAfterBreak="0">
+  <w:abstractNum w:abstractNumId="68" w15:restartNumberingAfterBreak="0">
     <w:nsid w:val="747915FB"/>
     <w:multiLevelType w:val="hybridMultilevel"/>
     <w:tmpl w:val="10784816"/>
@@ -34405,7 +34762,7 @@
       </w:rPr>
     </w:lvl>
   </w:abstractNum>
-  <w:abstractNum w:abstractNumId="68" w15:restartNumberingAfterBreak="0">
+  <w:abstractNum w:abstractNumId="69" w15:restartNumberingAfterBreak="0">
     <w:nsid w:val="75CB4E86"/>
     <w:multiLevelType w:val="hybridMultilevel"/>
     <w:tmpl w:val="6016C8C0"/>
@@ -34518,7 +34875,7 @@
       </w:rPr>
     </w:lvl>
   </w:abstractNum>
-  <w:abstractNum w:abstractNumId="69" w15:restartNumberingAfterBreak="0">
+  <w:abstractNum w:abstractNumId="70" w15:restartNumberingAfterBreak="0">
     <w:nsid w:val="7B6F3211"/>
     <w:multiLevelType w:val="hybridMultilevel"/>
     <w:tmpl w:val="D6620A4A"/>
@@ -34631,7 +34988,7 @@
       </w:rPr>
     </w:lvl>
   </w:abstractNum>
-  <w:abstractNum w:abstractNumId="70" w15:restartNumberingAfterBreak="0">
+  <w:abstractNum w:abstractNumId="71" w15:restartNumberingAfterBreak="0">
     <w:nsid w:val="7C9D666C"/>
     <w:multiLevelType w:val="hybridMultilevel"/>
     <w:tmpl w:val="00922B04"/>
@@ -34744,7 +35101,7 @@
       </w:rPr>
     </w:lvl>
   </w:abstractNum>
-  <w:abstractNum w:abstractNumId="71" w15:restartNumberingAfterBreak="0">
+  <w:abstractNum w:abstractNumId="72" w15:restartNumberingAfterBreak="0">
     <w:nsid w:val="7E6372A8"/>
     <w:multiLevelType w:val="hybridMultilevel"/>
     <w:tmpl w:val="E91C8A02"/>
@@ -34857,7 +35214,7 @@
       </w:rPr>
     </w:lvl>
   </w:abstractNum>
-  <w:abstractNum w:abstractNumId="72" w15:restartNumberingAfterBreak="0">
+  <w:abstractNum w:abstractNumId="73" w15:restartNumberingAfterBreak="0">
     <w:nsid w:val="7F384D04"/>
     <w:multiLevelType w:val="hybridMultilevel"/>
     <w:tmpl w:val="AA5E6D9A"/>
@@ -34974,25 +35331,25 @@
     <w:abstractNumId w:val="12"/>
   </w:num>
   <w:num w:numId="2">
-    <w:abstractNumId w:val="51"/>
+    <w:abstractNumId w:val="52"/>
   </w:num>
   <w:num w:numId="3">
-    <w:abstractNumId w:val="42"/>
+    <w:abstractNumId w:val="43"/>
   </w:num>
   <w:num w:numId="4">
-    <w:abstractNumId w:val="26"/>
+    <w:abstractNumId w:val="27"/>
   </w:num>
   <w:num w:numId="5">
-    <w:abstractNumId w:val="27"/>
+    <w:abstractNumId w:val="28"/>
   </w:num>
   <w:num w:numId="6">
-    <w:abstractNumId w:val="40"/>
+    <w:abstractNumId w:val="41"/>
   </w:num>
   <w:num w:numId="7">
-    <w:abstractNumId w:val="65"/>
+    <w:abstractNumId w:val="66"/>
   </w:num>
   <w:num w:numId="8">
-    <w:abstractNumId w:val="68"/>
+    <w:abstractNumId w:val="69"/>
   </w:num>
   <w:num w:numId="9">
     <w:abstractNumId w:val="8"/>
@@ -35007,169 +35364,169 @@
     <w:abstractNumId w:val="3"/>
   </w:num>
   <w:num w:numId="13">
-    <w:abstractNumId w:val="63"/>
+    <w:abstractNumId w:val="64"/>
   </w:num>
   <w:num w:numId="14">
     <w:abstractNumId w:val="13"/>
   </w:num>
   <w:num w:numId="15">
-    <w:abstractNumId w:val="23"/>
+    <w:abstractNumId w:val="24"/>
   </w:num>
   <w:num w:numId="16">
     <w:abstractNumId w:val="0"/>
   </w:num>
   <w:num w:numId="17">
-    <w:abstractNumId w:val="72"/>
+    <w:abstractNumId w:val="73"/>
   </w:num>
   <w:num w:numId="18">
-    <w:abstractNumId w:val="20"/>
+    <w:abstractNumId w:val="21"/>
   </w:num>
   <w:num w:numId="19">
-    <w:abstractNumId w:val="36"/>
+    <w:abstractNumId w:val="37"/>
   </w:num>
   <w:num w:numId="20">
+    <w:abstractNumId w:val="32"/>
+  </w:num>
+  <w:num w:numId="21">
+    <w:abstractNumId w:val="70"/>
+  </w:num>
+  <w:num w:numId="22">
+    <w:abstractNumId w:val="45"/>
+  </w:num>
+  <w:num w:numId="23">
+    <w:abstractNumId w:val="65"/>
+  </w:num>
+  <w:num w:numId="24">
     <w:abstractNumId w:val="31"/>
   </w:num>
-  <w:num w:numId="21">
-    <w:abstractNumId w:val="69"/>
-  </w:num>
-  <w:num w:numId="22">
-    <w:abstractNumId w:val="44"/>
-  </w:num>
-  <w:num w:numId="23">
-    <w:abstractNumId w:val="64"/>
-  </w:num>
-  <w:num w:numId="24">
-    <w:abstractNumId w:val="30"/>
-  </w:num>
   <w:num w:numId="25">
-    <w:abstractNumId w:val="39"/>
+    <w:abstractNumId w:val="40"/>
   </w:num>
   <w:num w:numId="26">
     <w:abstractNumId w:val="15"/>
   </w:num>
   <w:num w:numId="27">
-    <w:abstractNumId w:val="41"/>
+    <w:abstractNumId w:val="42"/>
   </w:num>
   <w:num w:numId="28">
-    <w:abstractNumId w:val="45"/>
+    <w:abstractNumId w:val="46"/>
   </w:num>
   <w:num w:numId="29">
     <w:abstractNumId w:val="5"/>
   </w:num>
   <w:num w:numId="30">
-    <w:abstractNumId w:val="56"/>
+    <w:abstractNumId w:val="57"/>
   </w:num>
   <w:num w:numId="31">
-    <w:abstractNumId w:val="58"/>
+    <w:abstractNumId w:val="59"/>
   </w:num>
   <w:num w:numId="32">
-    <w:abstractNumId w:val="24"/>
+    <w:abstractNumId w:val="25"/>
   </w:num>
   <w:num w:numId="33">
-    <w:abstractNumId w:val="33"/>
+    <w:abstractNumId w:val="34"/>
   </w:num>
   <w:num w:numId="34">
-    <w:abstractNumId w:val="67"/>
+    <w:abstractNumId w:val="68"/>
   </w:num>
   <w:num w:numId="35">
-    <w:abstractNumId w:val="47"/>
+    <w:abstractNumId w:val="48"/>
   </w:num>
   <w:num w:numId="36">
     <w:abstractNumId w:val="7"/>
   </w:num>
   <w:num w:numId="37">
-    <w:abstractNumId w:val="49"/>
+    <w:abstractNumId w:val="50"/>
   </w:num>
   <w:num w:numId="38">
-    <w:abstractNumId w:val="35"/>
+    <w:abstractNumId w:val="36"/>
   </w:num>
   <w:num w:numId="39">
-    <w:abstractNumId w:val="43"/>
+    <w:abstractNumId w:val="44"/>
   </w:num>
   <w:num w:numId="40">
-    <w:abstractNumId w:val="46"/>
+    <w:abstractNumId w:val="47"/>
   </w:num>
   <w:num w:numId="41">
     <w:abstractNumId w:val="11"/>
   </w:num>
   <w:num w:numId="42">
-    <w:abstractNumId w:val="53"/>
+    <w:abstractNumId w:val="54"/>
   </w:num>
   <w:num w:numId="43">
-    <w:abstractNumId w:val="22"/>
+    <w:abstractNumId w:val="23"/>
   </w:num>
   <w:num w:numId="44">
-    <w:abstractNumId w:val="66"/>
+    <w:abstractNumId w:val="67"/>
   </w:num>
   <w:num w:numId="45">
-    <w:abstractNumId w:val="62"/>
+    <w:abstractNumId w:val="63"/>
   </w:num>
   <w:num w:numId="46">
-    <w:abstractNumId w:val="48"/>
+    <w:abstractNumId w:val="49"/>
   </w:num>
   <w:num w:numId="47">
-    <w:abstractNumId w:val="71"/>
+    <w:abstractNumId w:val="72"/>
   </w:num>
   <w:num w:numId="48">
-    <w:abstractNumId w:val="25"/>
+    <w:abstractNumId w:val="26"/>
   </w:num>
   <w:num w:numId="49">
-    <w:abstractNumId w:val="38"/>
+    <w:abstractNumId w:val="39"/>
   </w:num>
   <w:num w:numId="50">
     <w:abstractNumId w:val="1"/>
   </w:num>
   <w:num w:numId="51">
-    <w:abstractNumId w:val="60"/>
+    <w:abstractNumId w:val="61"/>
   </w:num>
   <w:num w:numId="52">
-    <w:abstractNumId w:val="61"/>
+    <w:abstractNumId w:val="62"/>
   </w:num>
   <w:num w:numId="53">
-    <w:abstractNumId w:val="50"/>
+    <w:abstractNumId w:val="51"/>
   </w:num>
   <w:num w:numId="54">
-    <w:abstractNumId w:val="54"/>
+    <w:abstractNumId w:val="55"/>
   </w:num>
   <w:num w:numId="55">
-    <w:abstractNumId w:val="55"/>
+    <w:abstractNumId w:val="56"/>
   </w:num>
   <w:num w:numId="56">
     <w:abstractNumId w:val="16"/>
   </w:num>
   <w:num w:numId="57">
-    <w:abstractNumId w:val="28"/>
+    <w:abstractNumId w:val="29"/>
   </w:num>
   <w:num w:numId="58">
     <w:abstractNumId w:val="18"/>
   </w:num>
   <w:num w:numId="59">
-    <w:abstractNumId w:val="70"/>
+    <w:abstractNumId w:val="71"/>
   </w:num>
   <w:num w:numId="60">
     <w:abstractNumId w:val="14"/>
   </w:num>
   <w:num w:numId="61">
-    <w:abstractNumId w:val="52"/>
+    <w:abstractNumId w:val="53"/>
   </w:num>
   <w:num w:numId="62">
-    <w:abstractNumId w:val="57"/>
+    <w:abstractNumId w:val="58"/>
   </w:num>
   <w:num w:numId="63">
     <w:abstractNumId w:val="17"/>
   </w:num>
   <w:num w:numId="64">
-    <w:abstractNumId w:val="59"/>
+    <w:abstractNumId w:val="60"/>
   </w:num>
   <w:num w:numId="65">
-    <w:abstractNumId w:val="34"/>
+    <w:abstractNumId w:val="35"/>
   </w:num>
   <w:num w:numId="66">
-    <w:abstractNumId w:val="29"/>
+    <w:abstractNumId w:val="30"/>
   </w:num>
   <w:num w:numId="67">
-    <w:abstractNumId w:val="21"/>
+    <w:abstractNumId w:val="22"/>
   </w:num>
   <w:num w:numId="68">
     <w:abstractNumId w:val="10"/>
@@ -35178,18 +35535,21 @@
     <w:abstractNumId w:val="4"/>
   </w:num>
   <w:num w:numId="70">
-    <w:abstractNumId w:val="32"/>
+    <w:abstractNumId w:val="33"/>
   </w:num>
   <w:num w:numId="71">
-    <w:abstractNumId w:val="37"/>
+    <w:abstractNumId w:val="38"/>
   </w:num>
   <w:num w:numId="72">
     <w:abstractNumId w:val="2"/>
   </w:num>
   <w:num w:numId="73">
+    <w:abstractNumId w:val="20"/>
+  </w:num>
+  <w:num w:numId="74">
     <w:abstractNumId w:val="19"/>
   </w:num>
-  <w:numIdMacAtCleanup w:val="63"/>
+  <w:numIdMacAtCleanup w:val="74"/>
 </w:numbering>
 </file>
 

</xml_diff>